<commit_message>
Some diagrams, and discussion regarding the design of HECC-IT. gtg for dinner now.
</commit_message>
<xml_diff>
--- a/Reports n such/Rachel Lowe CE301 Final Report.docx
+++ b/Reports n such/Rachel Lowe CE301 Final Report.docx
@@ -1249,6 +1249,13 @@
     </w:sdt>
     <w:sdt>
       <w:sdtPr>
+        <w:rPr>
+          <w:rFonts w:asciiTheme="minorHAnsi" w:eastAsiaTheme="minorHAnsi" w:hAnsiTheme="minorHAnsi" w:cstheme="minorBidi"/>
+          <w:color w:val="auto"/>
+          <w:sz w:val="22"/>
+          <w:szCs w:val="22"/>
+          <w:lang w:val="en-GB"/>
+        </w:rPr>
         <w:id w:val="1966775432"/>
         <w:docPartObj>
           <w:docPartGallery w:val="Table of Contents"/>
@@ -1257,14 +1264,9 @@
       </w:sdtPr>
       <w:sdtEndPr>
         <w:rPr>
-          <w:rFonts w:asciiTheme="minorHAnsi" w:eastAsiaTheme="minorHAnsi" w:hAnsiTheme="minorHAnsi" w:cstheme="minorBidi"/>
           <w:b/>
           <w:bCs/>
           <w:noProof/>
-          <w:color w:val="auto"/>
-          <w:sz w:val="22"/>
-          <w:szCs w:val="22"/>
-          <w:lang w:val="en-GB"/>
         </w:rPr>
       </w:sdtEndPr>
       <w:sdtContent>
@@ -1297,7 +1299,7 @@
           <w:r>
             <w:fldChar w:fldCharType="separate"/>
           </w:r>
-          <w:hyperlink w:anchor="_Toc67480316" w:history="1">
+          <w:hyperlink w:anchor="_Toc67931388" w:history="1">
             <w:r>
               <w:rPr>
                 <w:rStyle w:val="Hyperlink"/>
@@ -1324,7 +1326,7 @@
                 <w:noProof/>
                 <w:webHidden/>
               </w:rPr>
-              <w:instrText xml:space="preserve"> PAGEREF _Toc67480316 \h </w:instrText>
+              <w:instrText xml:space="preserve"> PAGEREF _Toc67931388 \h </w:instrText>
             </w:r>
             <w:r>
               <w:rPr>
@@ -1367,7 +1369,7 @@
               <w:lang w:eastAsia="en-GB"/>
             </w:rPr>
           </w:pPr>
-          <w:hyperlink w:anchor="_Toc67480317" w:history="1">
+          <w:hyperlink w:anchor="_Toc67931389" w:history="1">
             <w:r>
               <w:rPr>
                 <w:rStyle w:val="Hyperlink"/>
@@ -1394,7 +1396,7 @@
                 <w:noProof/>
                 <w:webHidden/>
               </w:rPr>
-              <w:instrText xml:space="preserve"> PAGEREF _Toc67480317 \h </w:instrText>
+              <w:instrText xml:space="preserve"> PAGEREF _Toc67931389 \h </w:instrText>
             </w:r>
             <w:r>
               <w:rPr>
@@ -1437,7 +1439,7 @@
               <w:lang w:eastAsia="en-GB"/>
             </w:rPr>
           </w:pPr>
-          <w:hyperlink w:anchor="_Toc67480318" w:history="1">
+          <w:hyperlink w:anchor="_Toc67931390" w:history="1">
             <w:r>
               <w:rPr>
                 <w:rStyle w:val="Hyperlink"/>
@@ -1464,7 +1466,7 @@
                 <w:noProof/>
                 <w:webHidden/>
               </w:rPr>
-              <w:instrText xml:space="preserve"> PAGEREF _Toc67480318 \h </w:instrText>
+              <w:instrText xml:space="preserve"> PAGEREF _Toc67931390 \h </w:instrText>
             </w:r>
             <w:r>
               <w:rPr>
@@ -1484,7 +1486,7 @@
                 <w:noProof/>
                 <w:webHidden/>
               </w:rPr>
-              <w:t>3</w:t>
+              <w:t>4</w:t>
             </w:r>
             <w:r>
               <w:rPr>
@@ -1507,7 +1509,7 @@
               <w:lang w:eastAsia="en-GB"/>
             </w:rPr>
           </w:pPr>
-          <w:hyperlink w:anchor="_Toc67480319" w:history="1">
+          <w:hyperlink w:anchor="_Toc67931391" w:history="1">
             <w:r>
               <w:rPr>
                 <w:rStyle w:val="Hyperlink"/>
@@ -1534,7 +1536,7 @@
                 <w:noProof/>
                 <w:webHidden/>
               </w:rPr>
-              <w:instrText xml:space="preserve"> PAGEREF _Toc67480319 \h </w:instrText>
+              <w:instrText xml:space="preserve"> PAGEREF _Toc67931391 \h </w:instrText>
             </w:r>
             <w:r>
               <w:rPr>
@@ -1577,7 +1579,7 @@
               <w:lang w:eastAsia="en-GB"/>
             </w:rPr>
           </w:pPr>
-          <w:hyperlink w:anchor="_Toc67480320" w:history="1">
+          <w:hyperlink w:anchor="_Toc67931392" w:history="1">
             <w:r>
               <w:rPr>
                 <w:rStyle w:val="Hyperlink"/>
@@ -1604,7 +1606,7 @@
                 <w:noProof/>
                 <w:webHidden/>
               </w:rPr>
-              <w:instrText xml:space="preserve"> PAGEREF _Toc67480320 \h </w:instrText>
+              <w:instrText xml:space="preserve"> PAGEREF _Toc67931392 \h </w:instrText>
             </w:r>
             <w:r>
               <w:rPr>
@@ -1624,7 +1626,7 @@
                 <w:noProof/>
                 <w:webHidden/>
               </w:rPr>
-              <w:t>4</w:t>
+              <w:t>5</w:t>
             </w:r>
             <w:r>
               <w:rPr>
@@ -1647,7 +1649,7 @@
               <w:lang w:eastAsia="en-GB"/>
             </w:rPr>
           </w:pPr>
-          <w:hyperlink w:anchor="_Toc67480321" w:history="1">
+          <w:hyperlink w:anchor="_Toc67931393" w:history="1">
             <w:r>
               <w:rPr>
                 <w:rStyle w:val="Hyperlink"/>
@@ -1674,7 +1676,7 @@
                 <w:noProof/>
                 <w:webHidden/>
               </w:rPr>
-              <w:instrText xml:space="preserve"> PAGEREF _Toc67480321 \h </w:instrText>
+              <w:instrText xml:space="preserve"> PAGEREF _Toc67931393 \h </w:instrText>
             </w:r>
             <w:r>
               <w:rPr>
@@ -1694,7 +1696,7 @@
                 <w:noProof/>
                 <w:webHidden/>
               </w:rPr>
-              <w:t>4</w:t>
+              <w:t>5</w:t>
             </w:r>
             <w:r>
               <w:rPr>
@@ -1717,7 +1719,7 @@
               <w:lang w:eastAsia="en-GB"/>
             </w:rPr>
           </w:pPr>
-          <w:hyperlink w:anchor="_Toc67480322" w:history="1">
+          <w:hyperlink w:anchor="_Toc67931394" w:history="1">
             <w:r>
               <w:rPr>
                 <w:rStyle w:val="Hyperlink"/>
@@ -1745,7 +1747,7 @@
                 <w:noProof/>
                 <w:webHidden/>
               </w:rPr>
-              <w:instrText xml:space="preserve"> PAGEREF _Toc67480322 \h </w:instrText>
+              <w:instrText xml:space="preserve"> PAGEREF _Toc67931394 \h </w:instrText>
             </w:r>
             <w:r>
               <w:rPr>
@@ -1765,7 +1767,7 @@
                 <w:noProof/>
                 <w:webHidden/>
               </w:rPr>
-              <w:t>4</w:t>
+              <w:t>5</w:t>
             </w:r>
             <w:r>
               <w:rPr>
@@ -1788,7 +1790,7 @@
               <w:lang w:eastAsia="en-GB"/>
             </w:rPr>
           </w:pPr>
-          <w:hyperlink w:anchor="_Toc67480323" w:history="1">
+          <w:hyperlink w:anchor="_Toc67931395" w:history="1">
             <w:r>
               <w:rPr>
                 <w:rStyle w:val="Hyperlink"/>
@@ -1816,7 +1818,7 @@
                 <w:noProof/>
                 <w:webHidden/>
               </w:rPr>
-              <w:instrText xml:space="preserve"> PAGEREF _Toc67480323 \h </w:instrText>
+              <w:instrText xml:space="preserve"> PAGEREF _Toc67931395 \h </w:instrText>
             </w:r>
             <w:r>
               <w:rPr>
@@ -1836,7 +1838,7 @@
                 <w:noProof/>
                 <w:webHidden/>
               </w:rPr>
-              <w:t>4</w:t>
+              <w:t>5</w:t>
             </w:r>
             <w:r>
               <w:rPr>
@@ -1859,7 +1861,7 @@
               <w:lang w:eastAsia="en-GB"/>
             </w:rPr>
           </w:pPr>
-          <w:hyperlink w:anchor="_Toc67480324" w:history="1">
+          <w:hyperlink w:anchor="_Toc67931396" w:history="1">
             <w:r>
               <w:rPr>
                 <w:rStyle w:val="Hyperlink"/>
@@ -1887,7 +1889,7 @@
                 <w:noProof/>
                 <w:webHidden/>
               </w:rPr>
-              <w:instrText xml:space="preserve"> PAGEREF _Toc67480324 \h </w:instrText>
+              <w:instrText xml:space="preserve"> PAGEREF _Toc67931396 \h </w:instrText>
             </w:r>
             <w:r>
               <w:rPr>
@@ -1907,7 +1909,7 @@
                 <w:noProof/>
                 <w:webHidden/>
               </w:rPr>
-              <w:t>4</w:t>
+              <w:t>5</w:t>
             </w:r>
             <w:r>
               <w:rPr>
@@ -1930,7 +1932,7 @@
               <w:lang w:eastAsia="en-GB"/>
             </w:rPr>
           </w:pPr>
-          <w:hyperlink w:anchor="_Toc67480325" w:history="1">
+          <w:hyperlink w:anchor="_Toc67931397" w:history="1">
             <w:r>
               <w:rPr>
                 <w:rStyle w:val="Hyperlink"/>
@@ -1958,7 +1960,7 @@
                 <w:noProof/>
                 <w:webHidden/>
               </w:rPr>
-              <w:instrText xml:space="preserve"> PAGEREF _Toc67480325 \h </w:instrText>
+              <w:instrText xml:space="preserve"> PAGEREF _Toc67931397 \h </w:instrText>
             </w:r>
             <w:r>
               <w:rPr>
@@ -1978,7 +1980,7 @@
                 <w:noProof/>
                 <w:webHidden/>
               </w:rPr>
-              <w:t>4</w:t>
+              <w:t>5</w:t>
             </w:r>
             <w:r>
               <w:rPr>
@@ -2001,7 +2003,7 @@
               <w:lang w:eastAsia="en-GB"/>
             </w:rPr>
           </w:pPr>
-          <w:hyperlink w:anchor="_Toc67480326" w:history="1">
+          <w:hyperlink w:anchor="_Toc67931398" w:history="1">
             <w:r>
               <w:rPr>
                 <w:rStyle w:val="Hyperlink"/>
@@ -2028,7 +2030,7 @@
                 <w:noProof/>
                 <w:webHidden/>
               </w:rPr>
-              <w:instrText xml:space="preserve"> PAGEREF _Toc67480326 \h </w:instrText>
+              <w:instrText xml:space="preserve"> PAGEREF _Toc67931398 \h </w:instrText>
             </w:r>
             <w:r>
               <w:rPr>
@@ -2048,7 +2050,7 @@
                 <w:noProof/>
                 <w:webHidden/>
               </w:rPr>
-              <w:t>4</w:t>
+              <w:t>5</w:t>
             </w:r>
             <w:r>
               <w:rPr>
@@ -2071,7 +2073,7 @@
               <w:lang w:eastAsia="en-GB"/>
             </w:rPr>
           </w:pPr>
-          <w:hyperlink w:anchor="_Toc67480327" w:history="1">
+          <w:hyperlink w:anchor="_Toc67931399" w:history="1">
             <w:r>
               <w:rPr>
                 <w:rStyle w:val="Hyperlink"/>
@@ -2098,7 +2100,7 @@
                 <w:noProof/>
                 <w:webHidden/>
               </w:rPr>
-              <w:instrText xml:space="preserve"> PAGEREF _Toc67480327 \h </w:instrText>
+              <w:instrText xml:space="preserve"> PAGEREF _Toc67931399 \h </w:instrText>
             </w:r>
             <w:r>
               <w:rPr>
@@ -2118,7 +2120,7 @@
                 <w:noProof/>
                 <w:webHidden/>
               </w:rPr>
-              <w:t>5</w:t>
+              <w:t>6</w:t>
             </w:r>
             <w:r>
               <w:rPr>
@@ -2150,8 +2152,9 @@
       <w:pPr>
         <w:pStyle w:val="Heading1"/>
       </w:pPr>
-      <w:bookmarkStart w:id="0" w:name="_Toc67480316"/>
-      <w:r>
+      <w:bookmarkStart w:id="0" w:name="_Toc67931388"/>
+      <w:r>
+        <w:lastRenderedPageBreak/>
         <w:t>Acknowledgements</w:t>
       </w:r>
       <w:bookmarkEnd w:id="0"/>
@@ -2268,17 +2271,8 @@
           <w:i/>
           <w:iCs/>
         </w:rPr>
-        <w:t xml:space="preserve">A bidirectional Markdown to HTML to Markdown converter written in </w:t>
-      </w:r>
-      <w:proofErr w:type="spellStart"/>
-      <w:r>
-        <w:rPr>
-          <w:i/>
-          <w:iCs/>
-        </w:rPr>
-        <w:t>Javascript</w:t>
-      </w:r>
-      <w:proofErr w:type="spellEnd"/>
+        <w:t>A bidirectional Markdown to HTML to Markdown converter written in Javascript</w:t>
+      </w:r>
       <w:r>
         <w:t>)</w:t>
       </w:r>
@@ -2287,6 +2281,7 @@
           <w:id w:val="-1611112685"/>
           <w:citation/>
         </w:sdtPr>
+        <w:sdtEndPr/>
         <w:sdtContent>
           <w:r>
             <w:fldChar w:fldCharType="begin"/>
@@ -2345,13 +2340,32 @@
       <w:r>
         <w:t>complete this project relatively smoothly.</w:t>
       </w:r>
-    </w:p>
-    <w:p>
-      <w:pPr>
-        <w:rPr>
-          <w:lang w:val="en-US"/>
-        </w:rPr>
-      </w:pPr>
+      <w:r>
+        <w:t xml:space="preserve"> </w:t>
+      </w:r>
+      <w:proofErr w:type="gramStart"/>
+      <w:r>
+        <w:t>In particular, I</w:t>
+      </w:r>
+      <w:proofErr w:type="gramEnd"/>
+      <w:r>
+        <w:t xml:space="preserve"> would like to thank Dr Dimitri Ognibene, </w:t>
+      </w:r>
+      <w:r>
+        <w:t>for teaching the CE218 module last yea</w:t>
+      </w:r>
+      <w:r>
+        <w:t xml:space="preserve">r, which was </w:t>
+      </w:r>
+      <w:r>
+        <w:t>rather hel</w:t>
+      </w:r>
+      <w:r>
+        <w:t xml:space="preserve">pful for working out how to implement </w:t>
+      </w:r>
+      <w:r>
+        <w:t>part of the final deliverable for this project.</w:t>
+      </w:r>
       <w:r>
         <w:rPr>
           <w:lang w:val="en-US"/>
@@ -2363,8 +2377,9 @@
       <w:pPr>
         <w:pStyle w:val="Heading1"/>
       </w:pPr>
-      <w:bookmarkStart w:id="1" w:name="_Toc67480317"/>
-      <w:r>
+      <w:bookmarkStart w:id="1" w:name="_Toc67931389"/>
+      <w:r>
+        <w:lastRenderedPageBreak/>
         <w:t>Abstract</w:t>
       </w:r>
       <w:bookmarkEnd w:id="1"/>
@@ -2388,20 +2403,20 @@
           <w:noProof/>
         </w:rPr>
       </w:pPr>
-    </w:p>
-    <w:p>
-      <w:pPr>
-        <w:rPr>
-          <w:lang w:val="en-US"/>
-        </w:rPr>
-      </w:pPr>
+      <w:r>
+        <w:rPr>
+          <w:noProof/>
+        </w:rPr>
+        <w:br w:type="page"/>
+      </w:r>
     </w:p>
     <w:p>
       <w:pPr>
         <w:pStyle w:val="Heading1"/>
       </w:pPr>
-      <w:bookmarkStart w:id="2" w:name="_Toc67480318"/>
-      <w:r>
+      <w:bookmarkStart w:id="2" w:name="_Toc67931390"/>
+      <w:r>
+        <w:lastRenderedPageBreak/>
         <w:t>List of Symbols</w:t>
       </w:r>
       <w:bookmarkEnd w:id="2"/>
@@ -2580,19 +2595,7 @@
         <w:t>'the intricacies of the medium as an integral part</w:t>
       </w:r>
       <w:r>
-        <w:t xml:space="preserve"> of the literary exchange</w:t>
-      </w:r>
-      <w:r>
-        <w:t>’,</w:t>
-      </w:r>
-      <w:r>
-        <w:t xml:space="preserve"> treat</w:t>
-      </w:r>
-      <w:r>
-        <w:t>ing</w:t>
-      </w:r>
-      <w:r>
-        <w:t xml:space="preserve"> the</w:t>
+        <w:t xml:space="preserve"> of the literary exchange’, treating the</w:t>
       </w:r>
       <w:r>
         <w:t xml:space="preserve"> '</w:t>
@@ -2614,6 +2617,7 @@
           <w:id w:val="-1060320783"/>
           <w:citation/>
         </w:sdtPr>
+        <w:sdtEndPr/>
         <w:sdtContent>
           <w:r>
             <w:fldChar w:fldCharType="begin"/>
@@ -2672,25 +2676,7 @@
         <w:t xml:space="preserve">As defined by E. J. Aarseth, this is </w:t>
       </w:r>
       <w:r>
-        <w:t xml:space="preserve">literature </w:t>
-      </w:r>
-      <w:r>
-        <w:t>where ‘nontrivial effort is required to allow the reader to traverse the text’</w:t>
-      </w:r>
-      <w:r>
-        <w:t>, such as</w:t>
-      </w:r>
-      <w:r>
-        <w:t xml:space="preserve"> </w:t>
-      </w:r>
-      <w:r>
-        <w:t xml:space="preserve">involving </w:t>
-      </w:r>
-      <w:r>
-        <w:t>a ‘specialized ritual of perusal’</w:t>
-      </w:r>
-      <w:r>
-        <w:t xml:space="preserve">, or </w:t>
+        <w:t xml:space="preserve">literature where ‘nontrivial effort is required to allow the reader to traverse the text’, such as involving a ‘specialized ritual of perusal’, or </w:t>
       </w:r>
       <w:r>
         <w:t>actively incorporating player choice into the traversal of the text.</w:t>
@@ -2700,6 +2686,7 @@
           <w:id w:val="-1184280262"/>
           <w:citation/>
         </w:sdtPr>
+        <w:sdtEndPr/>
         <w:sdtContent>
           <w:r>
             <w:fldChar w:fldCharType="begin"/>
@@ -3174,7 +3161,7 @@
       <w:pPr>
         <w:pStyle w:val="Heading1"/>
       </w:pPr>
-      <w:bookmarkStart w:id="3" w:name="_Toc67480319"/>
+      <w:bookmarkStart w:id="3" w:name="_Toc67931391"/>
       <w:r>
         <w:t>Literature Survey</w:t>
       </w:r>
@@ -3191,8 +3178,9 @@
       <w:pPr>
         <w:pStyle w:val="Heading1"/>
       </w:pPr>
-      <w:bookmarkStart w:id="4" w:name="_Toc67480320"/>
-      <w:r>
+      <w:bookmarkStart w:id="4" w:name="_Toc67931392"/>
+      <w:r>
+        <w:lastRenderedPageBreak/>
         <w:t>Technical Documentation</w:t>
       </w:r>
       <w:bookmarkEnd w:id="4"/>
@@ -3244,6 +3232,7 @@
           <w:id w:val="-1561093319"/>
           <w:citation/>
         </w:sdtPr>
+        <w:sdtEndPr/>
         <w:sdtContent>
           <w:r>
             <w:rPr>
@@ -3315,7 +3304,7 @@
       <w:pPr>
         <w:pStyle w:val="Heading1"/>
       </w:pPr>
-      <w:bookmarkStart w:id="5" w:name="_Toc67480321"/>
+      <w:bookmarkStart w:id="5" w:name="_Toc67931393"/>
       <w:r>
         <w:t>Project Planning</w:t>
       </w:r>
@@ -3335,7 +3324,7 @@
           <w:lang w:val="en-US"/>
         </w:rPr>
       </w:pPr>
-      <w:bookmarkStart w:id="6" w:name="_Toc67480322"/>
+      <w:bookmarkStart w:id="6" w:name="_Toc67931394"/>
       <w:r>
         <w:rPr>
           <w:lang w:val="en-US"/>
@@ -3358,7 +3347,7 @@
           <w:lang w:val="en-US"/>
         </w:rPr>
       </w:pPr>
-      <w:bookmarkStart w:id="7" w:name="_Toc67480323"/>
+      <w:bookmarkStart w:id="7" w:name="_Toc67931395"/>
       <w:r>
         <w:rPr>
           <w:lang w:val="en-US"/>
@@ -3381,7 +3370,7 @@
           <w:lang w:val="en-US"/>
         </w:rPr>
       </w:pPr>
-      <w:bookmarkStart w:id="8" w:name="_Toc67480324"/>
+      <w:bookmarkStart w:id="8" w:name="_Toc67931396"/>
       <w:r>
         <w:rPr>
           <w:lang w:val="en-US"/>
@@ -3404,12 +3393,11 @@
           <w:lang w:val="en-US"/>
         </w:rPr>
       </w:pPr>
-      <w:bookmarkStart w:id="9" w:name="_Toc67480325"/>
-      <w:r>
-        <w:rPr>
-          <w:lang w:val="en-US"/>
-        </w:rPr>
-        <w:lastRenderedPageBreak/>
+      <w:bookmarkStart w:id="9" w:name="_Toc67931397"/>
+      <w:r>
+        <w:rPr>
+          <w:lang w:val="en-US"/>
+        </w:rPr>
         <w:t>Reflection on the project planning</w:t>
       </w:r>
       <w:bookmarkEnd w:id="9"/>
@@ -3425,7 +3413,7 @@
       <w:pPr>
         <w:pStyle w:val="Heading1"/>
       </w:pPr>
-      <w:bookmarkStart w:id="10" w:name="_Toc67480326"/>
+      <w:bookmarkStart w:id="10" w:name="_Toc67931398"/>
       <w:r>
         <w:t>Conclusions</w:t>
       </w:r>
@@ -3444,7 +3432,7 @@
         <w:br w:type="page"/>
       </w:r>
     </w:p>
-    <w:bookmarkStart w:id="11" w:name="_Toc67480327" w:displacedByCustomXml="next"/>
+    <w:bookmarkStart w:id="11" w:name="_Toc67931399" w:displacedByCustomXml="next"/>
     <w:sdt>
       <w:sdtPr>
         <w:rPr>
@@ -3512,7 +3500,7 @@
               </w:tblGrid>
               <w:tr>
                 <w:trPr>
-                  <w:divId w:val="2015955181"/>
+                  <w:divId w:val="10187373"/>
                   <w:tblCellSpacing w:w="15" w:type="dxa"/>
                 </w:trPr>
                 <w:tc>
@@ -3564,7 +3552,7 @@
               </w:tr>
               <w:tr>
                 <w:trPr>
-                  <w:divId w:val="2015955181"/>
+                  <w:divId w:val="10187373"/>
                   <w:tblCellSpacing w:w="15" w:type="dxa"/>
                 </w:trPr>
                 <w:tc>
@@ -3614,7 +3602,7 @@
               </w:tr>
               <w:tr>
                 <w:trPr>
-                  <w:divId w:val="2015955181"/>
+                  <w:divId w:val="10187373"/>
                   <w:tblCellSpacing w:w="15" w:type="dxa"/>
                 </w:trPr>
                 <w:tc>
@@ -3664,7 +3652,7 @@
               </w:tr>
               <w:tr>
                 <w:trPr>
-                  <w:divId w:val="2015955181"/>
+                  <w:divId w:val="10187373"/>
                   <w:tblCellSpacing w:w="15" w:type="dxa"/>
                 </w:trPr>
                 <w:tc>
@@ -3730,7 +3718,7 @@
               </w:tr>
               <w:tr>
                 <w:trPr>
-                  <w:divId w:val="2015955181"/>
+                  <w:divId w:val="10187373"/>
                   <w:tblCellSpacing w:w="15" w:type="dxa"/>
                 </w:trPr>
                 <w:tc>
@@ -3780,7 +3768,7 @@
               </w:tr>
               <w:tr>
                 <w:trPr>
-                  <w:divId w:val="2015955181"/>
+                  <w:divId w:val="10187373"/>
                   <w:tblCellSpacing w:w="15" w:type="dxa"/>
                 </w:trPr>
                 <w:tc>
@@ -3846,7 +3834,7 @@
               </w:tr>
               <w:tr>
                 <w:trPr>
-                  <w:divId w:val="2015955181"/>
+                  <w:divId w:val="10187373"/>
                   <w:tblCellSpacing w:w="15" w:type="dxa"/>
                 </w:trPr>
                 <w:tc>
@@ -3912,7 +3900,7 @@
               </w:tr>
               <w:tr>
                 <w:trPr>
-                  <w:divId w:val="2015955181"/>
+                  <w:divId w:val="10187373"/>
                   <w:tblCellSpacing w:w="15" w:type="dxa"/>
                 </w:trPr>
                 <w:tc>
@@ -3962,7 +3950,7 @@
               </w:tr>
               <w:tr>
                 <w:trPr>
-                  <w:divId w:val="2015955181"/>
+                  <w:divId w:val="10187373"/>
                   <w:tblCellSpacing w:w="15" w:type="dxa"/>
                 </w:trPr>
                 <w:tc>
@@ -4012,7 +4000,7 @@
               </w:tr>
               <w:tr>
                 <w:trPr>
-                  <w:divId w:val="2015955181"/>
+                  <w:divId w:val="10187373"/>
                   <w:tblCellSpacing w:w="15" w:type="dxa"/>
                 </w:trPr>
                 <w:tc>
@@ -4062,7 +4050,7 @@
               </w:tr>
               <w:tr>
                 <w:trPr>
-                  <w:divId w:val="2015955181"/>
+                  <w:divId w:val="10187373"/>
                   <w:tblCellSpacing w:w="15" w:type="dxa"/>
                 </w:trPr>
                 <w:tc>
@@ -4112,7 +4100,7 @@
               </w:tr>
               <w:tr>
                 <w:trPr>
-                  <w:divId w:val="2015955181"/>
+                  <w:divId w:val="10187373"/>
                   <w:tblCellSpacing w:w="15" w:type="dxa"/>
                 </w:trPr>
                 <w:tc>
@@ -4162,7 +4150,7 @@
               </w:tr>
               <w:tr>
                 <w:trPr>
-                  <w:divId w:val="2015955181"/>
+                  <w:divId w:val="10187373"/>
                   <w:tblCellSpacing w:w="15" w:type="dxa"/>
                 </w:trPr>
                 <w:tc>
@@ -4212,7 +4200,7 @@
               </w:tr>
               <w:tr>
                 <w:trPr>
-                  <w:divId w:val="2015955181"/>
+                  <w:divId w:val="10187373"/>
                   <w:tblCellSpacing w:w="15" w:type="dxa"/>
                 </w:trPr>
                 <w:tc>
@@ -4278,7 +4266,7 @@
               </w:tr>
               <w:tr>
                 <w:trPr>
-                  <w:divId w:val="2015955181"/>
+                  <w:divId w:val="10187373"/>
                   <w:tblCellSpacing w:w="15" w:type="dxa"/>
                 </w:trPr>
                 <w:tc>
@@ -4299,6 +4287,7 @@
                         <w:noProof/>
                         <w:lang w:val="en-US"/>
                       </w:rPr>
+                      <w:lastRenderedPageBreak/>
                       <w:t xml:space="preserve">[15] </w:t>
                     </w:r>
                   </w:p>
@@ -4328,7 +4317,7 @@
               </w:tr>
               <w:tr>
                 <w:trPr>
-                  <w:divId w:val="2015955181"/>
+                  <w:divId w:val="10187373"/>
                   <w:tblCellSpacing w:w="15" w:type="dxa"/>
                 </w:trPr>
                 <w:tc>
@@ -4378,7 +4367,7 @@
               </w:tr>
               <w:tr>
                 <w:trPr>
-                  <w:divId w:val="2015955181"/>
+                  <w:divId w:val="10187373"/>
                   <w:tblCellSpacing w:w="15" w:type="dxa"/>
                 </w:trPr>
                 <w:tc>
@@ -4428,7 +4417,7 @@
               </w:tr>
               <w:tr>
                 <w:trPr>
-                  <w:divId w:val="2015955181"/>
+                  <w:divId w:val="10187373"/>
                   <w:tblCellSpacing w:w="15" w:type="dxa"/>
                 </w:trPr>
                 <w:tc>
@@ -4478,7 +4467,7 @@
               </w:tr>
               <w:tr>
                 <w:trPr>
-                  <w:divId w:val="2015955181"/>
+                  <w:divId w:val="10187373"/>
                   <w:tblCellSpacing w:w="15" w:type="dxa"/>
                 </w:trPr>
                 <w:tc>
@@ -4544,7 +4533,7 @@
               </w:tr>
               <w:tr>
                 <w:trPr>
-                  <w:divId w:val="2015955181"/>
+                  <w:divId w:val="10187373"/>
                   <w:tblCellSpacing w:w="15" w:type="dxa"/>
                 </w:trPr>
                 <w:tc>
@@ -4594,7 +4583,7 @@
               </w:tr>
               <w:tr>
                 <w:trPr>
-                  <w:divId w:val="2015955181"/>
+                  <w:divId w:val="10187373"/>
                   <w:tblCellSpacing w:w="15" w:type="dxa"/>
                 </w:trPr>
                 <w:tc>
@@ -4644,7 +4633,7 @@
               </w:tr>
               <w:tr>
                 <w:trPr>
-                  <w:divId w:val="2015955181"/>
+                  <w:divId w:val="10187373"/>
                   <w:tblCellSpacing w:w="15" w:type="dxa"/>
                 </w:trPr>
                 <w:tc>
@@ -4710,7 +4699,7 @@
               </w:tr>
               <w:tr>
                 <w:trPr>
-                  <w:divId w:val="2015955181"/>
+                  <w:divId w:val="10187373"/>
                   <w:tblCellSpacing w:w="15" w:type="dxa"/>
                 </w:trPr>
                 <w:tc>
@@ -4760,7 +4749,7 @@
               </w:tr>
               <w:tr>
                 <w:trPr>
-                  <w:divId w:val="2015955181"/>
+                  <w:divId w:val="10187373"/>
                   <w:tblCellSpacing w:w="15" w:type="dxa"/>
                 </w:trPr>
                 <w:tc>
@@ -4826,7 +4815,7 @@
               </w:tr>
               <w:tr>
                 <w:trPr>
-                  <w:divId w:val="2015955181"/>
+                  <w:divId w:val="10187373"/>
                   <w:tblCellSpacing w:w="15" w:type="dxa"/>
                 </w:trPr>
                 <w:tc>
@@ -4876,7 +4865,7 @@
               </w:tr>
               <w:tr>
                 <w:trPr>
-                  <w:divId w:val="2015955181"/>
+                  <w:divId w:val="10187373"/>
                   <w:tblCellSpacing w:w="15" w:type="dxa"/>
                 </w:trPr>
                 <w:tc>
@@ -4926,7 +4915,7 @@
               </w:tr>
               <w:tr>
                 <w:trPr>
-                  <w:divId w:val="2015955181"/>
+                  <w:divId w:val="10187373"/>
                   <w:tblCellSpacing w:w="15" w:type="dxa"/>
                 </w:trPr>
                 <w:tc>
@@ -4976,7 +4965,7 @@
               </w:tr>
               <w:tr>
                 <w:trPr>
-                  <w:divId w:val="2015955181"/>
+                  <w:divId w:val="10187373"/>
                   <w:tblCellSpacing w:w="15" w:type="dxa"/>
                 </w:trPr>
                 <w:tc>
@@ -5026,7 +5015,7 @@
               </w:tr>
               <w:tr>
                 <w:trPr>
-                  <w:divId w:val="2015955181"/>
+                  <w:divId w:val="10187373"/>
                   <w:tblCellSpacing w:w="15" w:type="dxa"/>
                 </w:trPr>
                 <w:tc>
@@ -5076,7 +5065,7 @@
               </w:tr>
               <w:tr>
                 <w:trPr>
-                  <w:divId w:val="2015955181"/>
+                  <w:divId w:val="10187373"/>
                   <w:tblCellSpacing w:w="15" w:type="dxa"/>
                 </w:trPr>
                 <w:tc>
@@ -5126,7 +5115,7 @@
               </w:tr>
               <w:tr>
                 <w:trPr>
-                  <w:divId w:val="2015955181"/>
+                  <w:divId w:val="10187373"/>
                   <w:tblCellSpacing w:w="15" w:type="dxa"/>
                 </w:trPr>
                 <w:tc>
@@ -5147,6 +5136,7 @@
                         <w:noProof/>
                         <w:lang w:val="en-US"/>
                       </w:rPr>
+                      <w:lastRenderedPageBreak/>
                       <w:t xml:space="preserve">[31] </w:t>
                     </w:r>
                   </w:p>
@@ -5176,7 +5166,7 @@
               </w:tr>
               <w:tr>
                 <w:trPr>
-                  <w:divId w:val="2015955181"/>
+                  <w:divId w:val="10187373"/>
                   <w:tblCellSpacing w:w="15" w:type="dxa"/>
                 </w:trPr>
                 <w:tc>
@@ -5242,7 +5232,7 @@
               </w:tr>
               <w:tr>
                 <w:trPr>
-                  <w:divId w:val="2015955181"/>
+                  <w:divId w:val="10187373"/>
                   <w:tblCellSpacing w:w="15" w:type="dxa"/>
                 </w:trPr>
                 <w:tc>
@@ -5308,7 +5298,7 @@
               </w:tr>
               <w:tr>
                 <w:trPr>
-                  <w:divId w:val="2015955181"/>
+                  <w:divId w:val="10187373"/>
                   <w:tblCellSpacing w:w="15" w:type="dxa"/>
                 </w:trPr>
                 <w:tc>
@@ -5358,7 +5348,7 @@
               </w:tr>
               <w:tr>
                 <w:trPr>
-                  <w:divId w:val="2015955181"/>
+                  <w:divId w:val="10187373"/>
                   <w:tblCellSpacing w:w="15" w:type="dxa"/>
                 </w:trPr>
                 <w:tc>
@@ -5424,7 +5414,7 @@
               </w:tr>
               <w:tr>
                 <w:trPr>
-                  <w:divId w:val="2015955181"/>
+                  <w:divId w:val="10187373"/>
                   <w:tblCellSpacing w:w="15" w:type="dxa"/>
                 </w:trPr>
                 <w:tc>
@@ -5474,7 +5464,7 @@
               </w:tr>
               <w:tr>
                 <w:trPr>
-                  <w:divId w:val="2015955181"/>
+                  <w:divId w:val="10187373"/>
                   <w:tblCellSpacing w:w="15" w:type="dxa"/>
                 </w:trPr>
                 <w:tc>
@@ -5524,7 +5514,7 @@
               </w:tr>
               <w:tr>
                 <w:trPr>
-                  <w:divId w:val="2015955181"/>
+                  <w:divId w:val="10187373"/>
                   <w:tblCellSpacing w:w="15" w:type="dxa"/>
                 </w:trPr>
                 <w:tc>
@@ -5574,7 +5564,7 @@
               </w:tr>
               <w:tr>
                 <w:trPr>
-                  <w:divId w:val="2015955181"/>
+                  <w:divId w:val="10187373"/>
                   <w:tblCellSpacing w:w="15" w:type="dxa"/>
                 </w:trPr>
                 <w:tc>
@@ -5624,7 +5614,7 @@
               </w:tr>
               <w:tr>
                 <w:trPr>
-                  <w:divId w:val="2015955181"/>
+                  <w:divId w:val="10187373"/>
                   <w:tblCellSpacing w:w="15" w:type="dxa"/>
                 </w:trPr>
                 <w:tc>
@@ -5674,7 +5664,7 @@
               </w:tr>
               <w:tr>
                 <w:trPr>
-                  <w:divId w:val="2015955181"/>
+                  <w:divId w:val="10187373"/>
                   <w:tblCellSpacing w:w="15" w:type="dxa"/>
                 </w:trPr>
                 <w:tc>
@@ -5724,7 +5714,7 @@
               </w:tr>
               <w:tr>
                 <w:trPr>
-                  <w:divId w:val="2015955181"/>
+                  <w:divId w:val="10187373"/>
                   <w:tblCellSpacing w:w="15" w:type="dxa"/>
                 </w:trPr>
                 <w:tc>
@@ -5774,7 +5764,7 @@
               </w:tr>
               <w:tr>
                 <w:trPr>
-                  <w:divId w:val="2015955181"/>
+                  <w:divId w:val="10187373"/>
                   <w:tblCellSpacing w:w="15" w:type="dxa"/>
                 </w:trPr>
                 <w:tc>
@@ -5824,7 +5814,7 @@
               </w:tr>
               <w:tr>
                 <w:trPr>
-                  <w:divId w:val="2015955181"/>
+                  <w:divId w:val="10187373"/>
                   <w:tblCellSpacing w:w="15" w:type="dxa"/>
                 </w:trPr>
                 <w:tc>
@@ -5874,7 +5864,7 @@
               </w:tr>
               <w:tr>
                 <w:trPr>
-                  <w:divId w:val="2015955181"/>
+                  <w:divId w:val="10187373"/>
                   <w:tblCellSpacing w:w="15" w:type="dxa"/>
                 </w:trPr>
                 <w:tc>
@@ -5924,7 +5914,7 @@
               </w:tr>
               <w:tr>
                 <w:trPr>
-                  <w:divId w:val="2015955181"/>
+                  <w:divId w:val="10187373"/>
                   <w:tblCellSpacing w:w="15" w:type="dxa"/>
                 </w:trPr>
                 <w:tc>
@@ -5974,7 +5964,7 @@
               </w:tr>
               <w:tr>
                 <w:trPr>
-                  <w:divId w:val="2015955181"/>
+                  <w:divId w:val="10187373"/>
                   <w:tblCellSpacing w:w="15" w:type="dxa"/>
                 </w:trPr>
                 <w:tc>
@@ -6024,7 +6014,7 @@
               </w:tr>
               <w:tr>
                 <w:trPr>
-                  <w:divId w:val="2015955181"/>
+                  <w:divId w:val="10187373"/>
                   <w:tblCellSpacing w:w="15" w:type="dxa"/>
                 </w:trPr>
                 <w:tc>
@@ -6045,6 +6035,7 @@
                         <w:noProof/>
                         <w:lang w:val="en-US"/>
                       </w:rPr>
+                      <w:lastRenderedPageBreak/>
                       <w:t xml:space="preserve">[48] </w:t>
                     </w:r>
                   </w:p>
@@ -6074,7 +6065,7 @@
               </w:tr>
               <w:tr>
                 <w:trPr>
-                  <w:divId w:val="2015955181"/>
+                  <w:divId w:val="10187373"/>
                   <w:tblCellSpacing w:w="15" w:type="dxa"/>
                 </w:trPr>
                 <w:tc>
@@ -6124,7 +6115,7 @@
               </w:tr>
               <w:tr>
                 <w:trPr>
-                  <w:divId w:val="2015955181"/>
+                  <w:divId w:val="10187373"/>
                   <w:tblCellSpacing w:w="15" w:type="dxa"/>
                 </w:trPr>
                 <w:tc>
@@ -6175,7 +6166,7 @@
             </w:tbl>
             <w:p>
               <w:pPr>
-                <w:divId w:val="2015955181"/>
+                <w:divId w:val="10187373"/>
                 <w:rPr>
                   <w:rFonts w:eastAsia="Times New Roman"/>
                   <w:noProof/>
@@ -6246,12 +6237,13 @@
 <w:ftr xmlns:wpc="http://schemas.microsoft.com/office/word/2010/wordprocessingCanvas" xmlns:cx="http://schemas.microsoft.com/office/drawing/2014/chartex" xmlns:cx1="http://schemas.microsoft.com/office/drawing/2015/9/8/chartex" xmlns:cx2="http://schemas.microsoft.com/office/drawing/2015/10/21/chartex" xmlns:cx3="http://schemas.microsoft.com/office/drawing/2016/5/9/chartex" xmlns:cx4="http://schemas.microsoft.com/office/drawing/2016/5/10/chartex" xmlns:cx5="http://schemas.microsoft.com/office/drawing/2016/5/11/chartex" xmlns:cx6="http://schemas.microsoft.com/office/drawing/2016/5/12/chartex" xmlns:cx7="http://schemas.microsoft.com/office/drawing/2016/5/13/chartex" xmlns:cx8="http://schemas.microsoft.com/office/drawing/2016/5/14/chartex" xmlns:mc="http://schemas.openxmlformats.org/markup-compatibility/2006" xmlns:aink="http://schemas.microsoft.com/office/drawing/2016/ink" xmlns:am3d="http://schemas.microsoft.com/office/drawing/2017/model3d" xmlns:o="urn:schemas-microsoft-com:office:office" xmlns:r="http://schemas.openxmlformats.org/officeDocument/2006/relationships" xmlns:m="http://schemas.openxmlformats.org/officeDocument/2006/math" xmlns:v="urn:schemas-microsoft-com:vml" xmlns:wp14="http://schemas.microsoft.com/office/word/2010/wordprocessingDrawing" xmlns:wp="http://schemas.openxmlformats.org/drawingml/2006/wordprocessingDrawing" xmlns:w10="urn:schemas-microsoft-com:office:word" xmlns:w="http://schemas.openxmlformats.org/wordprocessingml/2006/main" xmlns:w14="http://schemas.microsoft.com/office/word/2010/wordml" xmlns:w15="http://schemas.microsoft.com/office/word/2012/wordml" xmlns:w16cex="http://schemas.microsoft.com/office/word/2018/wordml/cex" xmlns:w16cid="http://schemas.microsoft.com/office/word/2016/wordml/cid" xmlns:w16="http://schemas.microsoft.com/office/word/2018/wordml" xmlns:w16se="http://schemas.microsoft.com/office/word/2015/wordml/symex" xmlns:wpg="http://schemas.microsoft.com/office/word/2010/wordprocessingGroup" xmlns:wpi="http://schemas.microsoft.com/office/word/2010/wordprocessingInk" xmlns:wne="http://schemas.microsoft.com/office/word/2006/wordml" xmlns:wps="http://schemas.microsoft.com/office/word/2010/wordprocessingShape" mc:Ignorable="w14 w15 w16se w16cid w16 w16cex wp14">
   <w:sdt>
     <w:sdtPr>
-      <w:id w:val="1064367946"/>
+      <w:id w:val="1446350287"/>
       <w:docPartObj>
         <w:docPartGallery w:val="Page Numbers (Bottom of Page)"/>
         <w:docPartUnique/>
       </w:docPartObj>
     </w:sdtPr>
+    <w:sdtEndPr/>
     <w:sdtContent>
       <w:sdt>
         <w:sdtPr>
@@ -6261,6 +6253,7 @@
             <w:docPartUnique/>
           </w:docPartObj>
         </w:sdtPr>
+        <w:sdtEndPr/>
         <w:sdtContent>
           <w:p>
             <w:pPr>
@@ -6428,10 +6421,7 @@
       <w:ptab w:relativeTo="margin" w:alignment="right" w:leader="none"/>
     </w:r>
     <w:r>
-      <w:t xml:space="preserve">Rachel Lowe </w:t>
-    </w:r>
-    <w:r>
-      <w:t>1804170</w:t>
+      <w:t>Rachel Lowe 1804170</w:t>
     </w:r>
   </w:p>
 </w:hdr>
@@ -7344,7 +7334,7 @@
     <w:charset w:val="00"/>
     <w:family w:val="roman"/>
     <w:pitch w:val="variable"/>
-    <w:sig w:usb0="E0002AFF" w:usb1="C0007843" w:usb2="00000009" w:usb3="00000000" w:csb0="000001FF" w:csb1="00000000"/>
+    <w:sig w:usb0="E0002EFF" w:usb1="C0007843" w:usb2="00000009" w:usb3="00000000" w:csb0="000001FF" w:csb1="00000000"/>
   </w:font>
   <w:font w:name="Symbol">
     <w:panose1 w:val="05050102010706020507"/>

</xml_diff>

<commit_message>
Numbered the figures, started on the main document, just remembered that I forgot to commit/push this.
</commit_message>
<xml_diff>
--- a/Reports n such/Rachel Lowe CE301 Final Report.docx
+++ b/Reports n such/Rachel Lowe CE301 Final Report.docx
@@ -2327,29 +2327,13 @@
         <w:t xml:space="preserve">Thanks to the academic and technical staff at the university for helping me to gain the necessary background knowledge to </w:t>
       </w:r>
       <w:r>
-        <w:t xml:space="preserve">work on this project, </w:t>
-      </w:r>
-      <w:proofErr w:type="gramStart"/>
-      <w:r>
-        <w:t>and also</w:t>
-      </w:r>
-      <w:proofErr w:type="gramEnd"/>
-      <w:r>
-        <w:t xml:space="preserve"> for providing the software and other technical support which allowed me to </w:t>
+        <w:t xml:space="preserve">work on this project, and also for providing the software and other technical support which allowed me to </w:t>
       </w:r>
       <w:r>
         <w:t>complete this project relatively smoothly.</w:t>
       </w:r>
       <w:r>
-        <w:t xml:space="preserve"> </w:t>
-      </w:r>
-      <w:proofErr w:type="gramStart"/>
-      <w:r>
-        <w:t>In particular, I</w:t>
-      </w:r>
-      <w:proofErr w:type="gramEnd"/>
-      <w:r>
-        <w:t xml:space="preserve"> would like to thank Dr Dimitri Ognibene, </w:t>
+        <w:t xml:space="preserve"> In particular, I would like to thank Dr Dimitri Ognibene, </w:t>
       </w:r>
       <w:r>
         <w:t>for teaching the CE218 module last yea</w:t>
@@ -2820,7 +2804,13 @@
         <w:rPr>
           <w:lang w:val="en-US"/>
         </w:rPr>
-        <w:t>The intermediate scripting language used by HECC-IT, to store work-in-progress hypertext games. Users may write HECC code manually, or they can edit it with the assistance of the ‘OH-HECC’ GUI.</w:t>
+        <w:t>The intermediate scripting language used by HECC-IT, to store work-in-progress hypertext games</w:t>
+      </w:r>
+      <w:r>
+        <w:rPr>
+          <w:lang w:val="en-US"/>
+        </w:rPr>
+        <w:t>.</w:t>
       </w:r>
     </w:p>
     <w:p>
@@ -2874,39 +2864,13 @@
         <w:rPr>
           <w:lang w:val="en-US"/>
         </w:rPr>
-        <w:t xml:space="preserve">This component of HECC-IT </w:t>
-      </w:r>
-      <w:r>
-        <w:rPr>
-          <w:lang w:val="en-US"/>
-        </w:rPr>
-        <w:t xml:space="preserve">is a GUI which users may use to edit </w:t>
-      </w:r>
-      <w:r>
-        <w:rPr>
-          <w:lang w:val="en-US"/>
-        </w:rPr>
-        <w:t>their work-in</w:t>
-      </w:r>
-      <w:r>
-        <w:rPr>
-          <w:lang w:val="en-US"/>
-        </w:rPr>
-        <w:t xml:space="preserve">-progress games, without needing to worry about all of the </w:t>
-      </w:r>
-      <w:proofErr w:type="gramStart"/>
-      <w:r>
-        <w:rPr>
-          <w:lang w:val="en-US"/>
-        </w:rPr>
-        <w:t>raw .hecc</w:t>
-      </w:r>
-      <w:proofErr w:type="gramEnd"/>
-      <w:r>
-        <w:rPr>
-          <w:lang w:val="en-US"/>
-        </w:rPr>
-        <w:t xml:space="preserve"> code.</w:t>
+        <w:t>A GUI for editing .hecc files, included as part of HECC-IT</w:t>
+      </w:r>
+      <w:r>
+        <w:rPr>
+          <w:lang w:val="en-US"/>
+        </w:rPr>
+        <w:t>.</w:t>
       </w:r>
     </w:p>
     <w:p>
@@ -2960,27 +2924,7 @@
         <w:rPr>
           <w:lang w:val="en-US"/>
         </w:rPr>
-        <w:t xml:space="preserve">This component of HECC-IT takes .hecc files as inputs, </w:t>
-      </w:r>
-      <w:r>
-        <w:rPr>
-          <w:lang w:val="en-US"/>
-        </w:rPr>
-        <w:t xml:space="preserve">validates them (ensuring that </w:t>
-      </w:r>
-      <w:proofErr w:type="gramStart"/>
-      <w:r>
-        <w:rPr>
-          <w:lang w:val="en-US"/>
-        </w:rPr>
-        <w:t>the .hecc</w:t>
-      </w:r>
-      <w:proofErr w:type="gramEnd"/>
-      <w:r>
-        <w:rPr>
-          <w:lang w:val="en-US"/>
-        </w:rPr>
-        <w:t xml:space="preserve"> code is valid), before exporting the .hecc files as playable hypertext games.</w:t>
+        <w:t>The part of HECC-IT responsible for turning .hecc files into playable hypertext games.</w:t>
       </w:r>
     </w:p>
     <w:p>
@@ -3039,11 +2983,6 @@
     </w:p>
     <w:p>
       <w:pPr>
-        <w:pStyle w:val="ListParagraph"/>
-        <w:numPr>
-          <w:ilvl w:val="0"/>
-          <w:numId w:val="1"/>
-        </w:numPr>
         <w:rPr>
           <w:lang w:val="en-US"/>
         </w:rPr>
@@ -3052,109 +2991,7 @@
         <w:rPr>
           <w:lang w:val="en-US"/>
         </w:rPr>
-        <w:t>hecced.js</w:t>
-      </w:r>
-    </w:p>
-    <w:p>
-      <w:pPr>
-        <w:pStyle w:val="ListParagraph"/>
-        <w:numPr>
-          <w:ilvl w:val="1"/>
-          <w:numId w:val="1"/>
-        </w:numPr>
-        <w:rPr>
-          <w:lang w:val="en-US"/>
-        </w:rPr>
-      </w:pPr>
-      <w:r>
-        <w:rPr>
-          <w:lang w:val="en-US"/>
-        </w:rPr>
-        <w:t>HECC Exported Data.</w:t>
-      </w:r>
-    </w:p>
-    <w:p>
-      <w:pPr>
-        <w:pStyle w:val="ListParagraph"/>
-        <w:numPr>
-          <w:ilvl w:val="1"/>
-          <w:numId w:val="1"/>
-        </w:numPr>
-        <w:rPr>
-          <w:lang w:val="en-US"/>
-        </w:rPr>
-      </w:pPr>
-      <w:r>
-        <w:rPr>
-          <w:lang w:val="en-US"/>
-        </w:rPr>
-        <w:t>This is the JavaScript file within the HECCIN’ Game which contains the game data, assembled by HECC-UP, from the .hecc file.</w:t>
-      </w:r>
-    </w:p>
-    <w:p>
-      <w:pPr>
-        <w:pStyle w:val="ListParagraph"/>
-        <w:numPr>
-          <w:ilvl w:val="0"/>
-          <w:numId w:val="1"/>
-        </w:numPr>
-        <w:rPr>
-          <w:lang w:val="en-US"/>
-        </w:rPr>
-      </w:pPr>
-      <w:r>
-        <w:rPr>
-          <w:lang w:val="en-US"/>
-        </w:rPr>
-        <w:t>heccer.js</w:t>
-      </w:r>
-    </w:p>
-    <w:p>
-      <w:pPr>
-        <w:pStyle w:val="ListParagraph"/>
-        <w:numPr>
-          <w:ilvl w:val="1"/>
-          <w:numId w:val="1"/>
-        </w:numPr>
-        <w:rPr>
-          <w:lang w:val="en-US"/>
-        </w:rPr>
-      </w:pPr>
-      <w:r>
-        <w:rPr>
-          <w:lang w:val="en-US"/>
-        </w:rPr>
-        <w:t xml:space="preserve">HECC </w:t>
-      </w:r>
-      <w:r>
-        <w:rPr>
-          <w:lang w:val="en-US"/>
-        </w:rPr>
-        <w:t>En</w:t>
-      </w:r>
-      <w:r>
-        <w:rPr>
-          <w:lang w:val="en-US"/>
-        </w:rPr>
-        <w:t>vironment for Runtime</w:t>
-      </w:r>
-    </w:p>
-    <w:p>
-      <w:pPr>
-        <w:pStyle w:val="ListParagraph"/>
-        <w:numPr>
-          <w:ilvl w:val="1"/>
-          <w:numId w:val="1"/>
-        </w:numPr>
-        <w:rPr>
-          <w:lang w:val="en-US"/>
-        </w:rPr>
-      </w:pPr>
-      <w:r>
-        <w:rPr>
-          <w:lang w:val="en-US"/>
-        </w:rPr>
-        <w:t>The JavaScript file which holds the logic for running the HECCIN’ Game held within the accompanying hecced.js file.</w:t>
+        <w:br w:type="page"/>
       </w:r>
     </w:p>
     <w:p>
@@ -3163,6 +3000,7 @@
       </w:pPr>
       <w:bookmarkStart w:id="3" w:name="_Toc67931391"/>
       <w:r>
+        <w:lastRenderedPageBreak/>
         <w:t>Literature Survey</w:t>
       </w:r>
       <w:bookmarkEnd w:id="3"/>
@@ -3173,12 +3011,931 @@
           <w:lang w:val="en-US"/>
         </w:rPr>
       </w:pPr>
+      <w:r>
+        <w:rPr>
+          <w:lang w:val="en-US"/>
+        </w:rPr>
+        <w:t>The creation of HECC-IT was heavily influenced by the research I performed on</w:t>
+      </w:r>
+      <w:r>
+        <w:rPr>
+          <w:lang w:val="en-US"/>
+        </w:rPr>
+        <w:t xml:space="preserve"> some existing hypertext game authoring tools</w:t>
+      </w:r>
+      <w:r>
+        <w:rPr>
+          <w:lang w:val="en-US"/>
+        </w:rPr>
+        <w:t>,</w:t>
+      </w:r>
+      <w:r>
+        <w:rPr>
+          <w:lang w:val="en-US"/>
+        </w:rPr>
+        <w:t xml:space="preserve"> and o</w:t>
+      </w:r>
+      <w:r>
+        <w:rPr>
+          <w:lang w:val="en-US"/>
+        </w:rPr>
+        <w:t>n the topic of hypertexts in general.</w:t>
+      </w:r>
+      <w:r>
+        <w:rPr>
+          <w:lang w:val="en-US"/>
+        </w:rPr>
+        <w:t xml:space="preserve"> I shall summarize my findings </w:t>
+      </w:r>
+      <w:r>
+        <w:rPr>
+          <w:lang w:val="en-US"/>
+        </w:rPr>
+        <w:t>in this section</w:t>
+      </w:r>
+      <w:r>
+        <w:rPr>
+          <w:lang w:val="en-US"/>
+        </w:rPr>
+        <w:t xml:space="preserve">, and explain how these </w:t>
+      </w:r>
+      <w:r>
+        <w:rPr>
+          <w:lang w:val="en-US"/>
+        </w:rPr>
+        <w:t xml:space="preserve">findings </w:t>
+      </w:r>
+      <w:r>
+        <w:rPr>
+          <w:lang w:val="en-US"/>
+        </w:rPr>
+        <w:t xml:space="preserve">influenced HECC-IT </w:t>
+      </w:r>
+      <w:r>
+        <w:rPr>
+          <w:lang w:val="en-US"/>
+        </w:rPr>
+        <w:t>itself.</w:t>
+      </w:r>
+    </w:p>
+    <w:p>
+      <w:pPr>
+        <w:rPr>
+          <w:lang w:val="en-US"/>
+        </w:rPr>
+      </w:pPr>
+      <w:r>
+        <w:rPr>
+          <w:lang w:val="en-US"/>
+        </w:rPr>
+        <w:t>I started by researching some existing hypertext game authoring tools</w:t>
+      </w:r>
+      <w:r>
+        <w:rPr>
+          <w:lang w:val="en-US"/>
+        </w:rPr>
+        <w:t xml:space="preserve">. I did this because I wanted to gain an overview of the current state-of-the-art for the tools, </w:t>
+      </w:r>
+      <w:r>
+        <w:rPr>
+          <w:lang w:val="en-US"/>
+        </w:rPr>
+        <w:t>to</w:t>
+      </w:r>
+      <w:r>
+        <w:rPr>
+          <w:lang w:val="en-US"/>
+        </w:rPr>
+        <w:t xml:space="preserve"> </w:t>
+      </w:r>
+      <w:r>
+        <w:rPr>
+          <w:lang w:val="en-US"/>
+        </w:rPr>
+        <w:t>find a gap in the market that I could exploit.</w:t>
+      </w:r>
+      <w:bookmarkStart w:id="4" w:name="_Toc67931392"/>
+      <w:r>
+        <w:rPr>
+          <w:lang w:val="en-US"/>
+        </w:rPr>
+        <w:t xml:space="preserve"> A full rundown of the tools </w:t>
+      </w:r>
+      <w:r>
+        <w:rPr>
+          <w:lang w:val="en-US"/>
+        </w:rPr>
+        <w:t>(and most of the academic literature) I reviewed can be seen in the report on the background reading</w:t>
+      </w:r>
+      <w:sdt>
+        <w:sdtPr>
+          <w:rPr>
+            <w:lang w:val="en-US"/>
+          </w:rPr>
+          <w:id w:val="982742537"/>
+          <w:citation/>
+        </w:sdtPr>
+        <w:sdtContent>
+          <w:r>
+            <w:rPr>
+              <w:lang w:val="en-US"/>
+            </w:rPr>
+            <w:fldChar w:fldCharType="begin"/>
+          </w:r>
+          <w:r>
+            <w:instrText xml:space="preserve">CITATION Low20 \l 2057 </w:instrText>
+          </w:r>
+          <w:r>
+            <w:rPr>
+              <w:lang w:val="en-US"/>
+            </w:rPr>
+            <w:fldChar w:fldCharType="separate"/>
+          </w:r>
+          <w:r>
+            <w:rPr>
+              <w:noProof/>
+            </w:rPr>
+            <w:t xml:space="preserve"> </w:t>
+          </w:r>
+          <w:r>
+            <w:rPr>
+              <w:noProof/>
+            </w:rPr>
+            <w:t>[3]</w:t>
+          </w:r>
+          <w:r>
+            <w:rPr>
+              <w:lang w:val="en-US"/>
+            </w:rPr>
+            <w:fldChar w:fldCharType="end"/>
+          </w:r>
+        </w:sdtContent>
+      </w:sdt>
+      <w:r>
+        <w:rPr>
+          <w:lang w:val="en-US"/>
+        </w:rPr>
+        <w:t>, so, to avoid reiterating those points again, I shall discuss the conclusions drawn from this reading.</w:t>
+      </w:r>
+    </w:p>
+    <w:p>
+      <w:pPr>
+        <w:rPr>
+          <w:lang w:val="en-US"/>
+        </w:rPr>
+      </w:pPr>
+      <w:r>
+        <w:rPr>
+          <w:lang w:val="en-US"/>
+        </w:rPr>
+        <w:t>The existing tools could be divided into several categories; some of them had a GUI, whilst oth</w:t>
+      </w:r>
+      <w:r>
+        <w:rPr>
+          <w:lang w:val="en-US"/>
+        </w:rPr>
+        <w:t xml:space="preserve">ers were all effectively just </w:t>
+      </w:r>
+      <w:r>
+        <w:rPr>
+          <w:lang w:val="en-US"/>
+        </w:rPr>
+        <w:t>scripting languages (</w:t>
+      </w:r>
+      <w:r>
+        <w:rPr>
+          <w:lang w:val="en-US"/>
+        </w:rPr>
+        <w:t>some with an IDE, some without an IDE)</w:t>
+      </w:r>
+      <w:r>
+        <w:rPr>
+          <w:lang w:val="en-US"/>
+        </w:rPr>
+        <w:t xml:space="preserve">, and most of these tools </w:t>
+      </w:r>
+      <w:r>
+        <w:rPr>
+          <w:lang w:val="en-US"/>
+        </w:rPr>
+        <w:t xml:space="preserve">would require the author to exclusively use a GUI or a raw scripting language throughout the entire development process. In hindsight, this does make sense; </w:t>
+      </w:r>
+      <w:r>
+        <w:rPr>
+          <w:lang w:val="en-US"/>
+        </w:rPr>
+        <w:t xml:space="preserve">it means that development time is not spent split between two ways of doing the same thing, only being concerned with one way of doing a task. </w:t>
+      </w:r>
+      <w:r>
+        <w:rPr>
+          <w:lang w:val="en-US"/>
+        </w:rPr>
+        <w:t xml:space="preserve">There were two (pairs of) tools which did offer the user a choice between using </w:t>
+      </w:r>
+      <w:r>
+        <w:rPr>
+          <w:lang w:val="en-US"/>
+        </w:rPr>
+        <w:t>a raw scripting language and a GUI,</w:t>
+      </w:r>
+      <w:r>
+        <w:rPr>
+          <w:lang w:val="en-US"/>
+        </w:rPr>
+        <w:t xml:space="preserve"> meaning that an author could, in </w:t>
+      </w:r>
+      <w:r>
+        <w:rPr>
+          <w:lang w:val="en-US"/>
+        </w:rPr>
+        <w:t>theory, freely swap between whatever editing method they would currently deem more convenient,</w:t>
+      </w:r>
+      <w:r>
+        <w:rPr>
+          <w:lang w:val="en-US"/>
+        </w:rPr>
+        <w:t xml:space="preserve"> but, both of these did this with a caveat.</w:t>
+      </w:r>
+    </w:p>
+    <w:p>
+      <w:r>
+        <w:rPr>
+          <w:lang w:val="en-US"/>
+        </w:rPr>
+        <w:t xml:space="preserve">The </w:t>
+      </w:r>
+      <w:r>
+        <w:rPr>
+          <w:i/>
+          <w:iCs/>
+          <w:lang w:val="en-US"/>
+        </w:rPr>
+        <w:t>Inklewriter</w:t>
+      </w:r>
+      <w:sdt>
+        <w:sdtPr>
+          <w:rPr>
+            <w:i/>
+            <w:iCs/>
+            <w:lang w:val="en-US"/>
+          </w:rPr>
+          <w:id w:val="-350412727"/>
+          <w:citation/>
+        </w:sdtPr>
+        <w:sdtContent>
+          <w:r>
+            <w:rPr>
+              <w:i/>
+              <w:iCs/>
+              <w:lang w:val="en-US"/>
+            </w:rPr>
+            <w:fldChar w:fldCharType="begin"/>
+          </w:r>
+          <w:r>
+            <w:instrText xml:space="preserve"> CITATION INK20 \l 2057 </w:instrText>
+          </w:r>
+          <w:r>
+            <w:rPr>
+              <w:i/>
+              <w:iCs/>
+              <w:lang w:val="en-US"/>
+            </w:rPr>
+            <w:fldChar w:fldCharType="separate"/>
+          </w:r>
+          <w:r>
+            <w:rPr>
+              <w:noProof/>
+            </w:rPr>
+            <w:t xml:space="preserve"> </w:t>
+          </w:r>
+          <w:r>
+            <w:rPr>
+              <w:noProof/>
+            </w:rPr>
+            <w:t>[4]</w:t>
+          </w:r>
+          <w:r>
+            <w:rPr>
+              <w:i/>
+              <w:iCs/>
+              <w:lang w:val="en-US"/>
+            </w:rPr>
+            <w:fldChar w:fldCharType="end"/>
+          </w:r>
+        </w:sdtContent>
+      </w:sdt>
+      <w:r>
+        <w:rPr>
+          <w:lang w:val="en-US"/>
+        </w:rPr>
+        <w:t xml:space="preserve"> and </w:t>
+      </w:r>
+      <w:r>
+        <w:rPr>
+          <w:i/>
+          <w:iCs/>
+          <w:lang w:val="en-US"/>
+        </w:rPr>
+        <w:t>ink</w:t>
+      </w:r>
+      <w:sdt>
+        <w:sdtPr>
+          <w:rPr>
+            <w:i/>
+            <w:iCs/>
+            <w:lang w:val="en-US"/>
+          </w:rPr>
+          <w:id w:val="-1693844088"/>
+          <w:citation/>
+        </w:sdtPr>
+        <w:sdtContent>
+          <w:r>
+            <w:rPr>
+              <w:i/>
+              <w:iCs/>
+              <w:lang w:val="en-US"/>
+            </w:rPr>
+            <w:fldChar w:fldCharType="begin"/>
+          </w:r>
+          <w:r>
+            <w:instrText xml:space="preserve"> CITATION ink20 \l 2057 </w:instrText>
+          </w:r>
+          <w:r>
+            <w:rPr>
+              <w:i/>
+              <w:iCs/>
+              <w:lang w:val="en-US"/>
+            </w:rPr>
+            <w:fldChar w:fldCharType="separate"/>
+          </w:r>
+          <w:r>
+            <w:rPr>
+              <w:noProof/>
+            </w:rPr>
+            <w:t xml:space="preserve"> </w:t>
+          </w:r>
+          <w:r>
+            <w:rPr>
+              <w:noProof/>
+            </w:rPr>
+            <w:t>[5]</w:t>
+          </w:r>
+          <w:r>
+            <w:rPr>
+              <w:i/>
+              <w:iCs/>
+              <w:lang w:val="en-US"/>
+            </w:rPr>
+            <w:fldChar w:fldCharType="end"/>
+          </w:r>
+        </w:sdtContent>
+      </w:sdt>
+      <w:r>
+        <w:rPr>
+          <w:lang w:val="en-US"/>
+        </w:rPr>
+        <w:t xml:space="preserve"> tools </w:t>
+      </w:r>
+      <w:r>
+        <w:rPr>
+          <w:lang w:val="en-US"/>
+        </w:rPr>
+        <w:t xml:space="preserve">allowed some level of flexibility. </w:t>
+      </w:r>
+      <w:r>
+        <w:rPr>
+          <w:i/>
+          <w:iCs/>
+          <w:lang w:val="en-US"/>
+        </w:rPr>
+        <w:t>Inklewriter</w:t>
+      </w:r>
+      <w:r>
+        <w:rPr>
+          <w:lang w:val="en-US"/>
+        </w:rPr>
+        <w:t xml:space="preserve"> </w:t>
+      </w:r>
+      <w:r>
+        <w:rPr>
+          <w:lang w:val="en-US"/>
+        </w:rPr>
+        <w:t>i</w:t>
+      </w:r>
+      <w:r>
+        <w:rPr>
+          <w:lang w:val="en-US"/>
+        </w:rPr>
+        <w:t>s a server-side, GUI-based, authoring to</w:t>
+      </w:r>
+      <w:r>
+        <w:rPr>
+          <w:lang w:val="en-US"/>
+        </w:rPr>
+        <w:t xml:space="preserve">ol, </w:t>
+      </w:r>
+      <w:r>
+        <w:rPr>
+          <w:lang w:val="en-US"/>
+        </w:rPr>
+        <w:t xml:space="preserve">but two of the obvious problems with it are how it’s server-side (meaning that if </w:t>
+      </w:r>
+      <w:r>
+        <w:rPr>
+          <w:lang w:val="en-US"/>
+        </w:rPr>
+        <w:t>the company hosting it stops hosting it, this tool will cease to exist), a</w:t>
+      </w:r>
+      <w:r>
+        <w:rPr>
+          <w:lang w:val="en-US"/>
+        </w:rPr>
+        <w:t xml:space="preserve">nd how </w:t>
+      </w:r>
+      <w:r>
+        <w:rPr>
+          <w:lang w:val="en-US"/>
+        </w:rPr>
+        <w:t>authors need to make an account on the website to save/load their work (</w:t>
+      </w:r>
+      <w:r>
+        <w:rPr>
+          <w:lang w:val="en-US"/>
+        </w:rPr>
+        <w:t>deterring authors who don’t want to deal with that). The</w:t>
+      </w:r>
+      <w:r>
+        <w:t xml:space="preserve"> </w:t>
+      </w:r>
+      <w:r>
+        <w:rPr>
+          <w:i/>
+          <w:iCs/>
+        </w:rPr>
+        <w:t>ink</w:t>
+      </w:r>
+      <w:r>
+        <w:t xml:space="preserve"> tool is a client-side, scripting language-based </w:t>
+      </w:r>
+      <w:r>
+        <w:t xml:space="preserve">authoring tool, offering the same functionality as </w:t>
+      </w:r>
+      <w:r>
+        <w:rPr>
+          <w:i/>
+          <w:iCs/>
+        </w:rPr>
+        <w:t>Inklewriter</w:t>
+      </w:r>
+      <w:r>
+        <w:t xml:space="preserve">, minus the GUI. Those two tools are </w:t>
+      </w:r>
+      <w:r>
+        <w:t xml:space="preserve">somewhat interoperable, but in a </w:t>
+      </w:r>
+      <w:r>
+        <w:t>rather</w:t>
+      </w:r>
+      <w:r>
+        <w:t xml:space="preserve"> inconvenient way. Whilst </w:t>
+      </w:r>
+      <w:r>
+        <w:rPr>
+          <w:i/>
+          <w:iCs/>
+        </w:rPr>
+        <w:t>Inklewriter</w:t>
+      </w:r>
+      <w:r>
+        <w:t xml:space="preserve"> does have an option to export a </w:t>
+      </w:r>
+      <w:r>
+        <w:t xml:space="preserve">game as an </w:t>
+      </w:r>
+      <w:r>
+        <w:rPr>
+          <w:i/>
+          <w:iCs/>
+        </w:rPr>
+        <w:t>.ink</w:t>
+      </w:r>
+      <w:r>
+        <w:t xml:space="preserve"> file, </w:t>
+      </w:r>
+      <w:r>
+        <w:t>this requires the author to manually copy and pastes the exported code into an .</w:t>
+      </w:r>
+      <w:r>
+        <w:rPr>
+          <w:i/>
+          <w:iCs/>
+        </w:rPr>
+        <w:t>ink</w:t>
+      </w:r>
+      <w:r>
+        <w:t xml:space="preserve"> file. Then, to open an </w:t>
+      </w:r>
+      <w:r>
+        <w:rPr>
+          <w:i/>
+          <w:iCs/>
+        </w:rPr>
+        <w:t>.ink</w:t>
+      </w:r>
+      <w:r>
+        <w:t xml:space="preserve"> file in the </w:t>
+      </w:r>
+      <w:r>
+        <w:rPr>
+          <w:i/>
+          <w:iCs/>
+        </w:rPr>
+        <w:t>Inklewriter</w:t>
+      </w:r>
+      <w:r>
+        <w:t xml:space="preserve"> GUI, an author must first export that </w:t>
+      </w:r>
+      <w:r>
+        <w:rPr>
+          <w:i/>
+          <w:iCs/>
+        </w:rPr>
+        <w:t>.ink</w:t>
+      </w:r>
+      <w:r>
+        <w:t xml:space="preserve"> file to JSON within the </w:t>
+      </w:r>
+      <w:r>
+        <w:rPr>
+          <w:i/>
+          <w:iCs/>
+        </w:rPr>
+        <w:t>.ink</w:t>
+      </w:r>
+      <w:r>
+        <w:t xml:space="preserve"> tool, log in to </w:t>
+      </w:r>
+      <w:r>
+        <w:rPr>
+          <w:i/>
+          <w:iCs/>
+        </w:rPr>
+        <w:t>Inklewriter</w:t>
+      </w:r>
+      <w:r>
+        <w:t>, and then manually copy and paste the JSON into an ‘import from JSON’ option.</w:t>
+      </w:r>
+      <w:r>
+        <w:t xml:space="preserve"> This inconvenient process realistically means that no author would want </w:t>
+      </w:r>
+      <w:r>
+        <w:t>to bother doing it.</w:t>
+      </w:r>
+    </w:p>
+    <w:p>
+      <w:r>
+        <w:rPr>
+          <w:i/>
+          <w:iCs/>
+        </w:rPr>
+        <w:t>Twine</w:t>
+      </w:r>
+      <w:sdt>
+        <w:sdtPr>
+          <w:rPr>
+            <w:i/>
+            <w:iCs/>
+          </w:rPr>
+          <w:id w:val="1419524221"/>
+          <w:citation/>
+        </w:sdtPr>
+        <w:sdtContent>
+          <w:r>
+            <w:rPr>
+              <w:i/>
+              <w:iCs/>
+            </w:rPr>
+            <w:fldChar w:fldCharType="begin"/>
+          </w:r>
+          <w:r>
+            <w:instrText xml:space="preserve"> CITATION Int20 \l 2057 </w:instrText>
+          </w:r>
+          <w:r>
+            <w:rPr>
+              <w:i/>
+              <w:iCs/>
+            </w:rPr>
+            <w:fldChar w:fldCharType="separate"/>
+          </w:r>
+          <w:r>
+            <w:rPr>
+              <w:noProof/>
+            </w:rPr>
+            <w:t xml:space="preserve"> </w:t>
+          </w:r>
+          <w:r>
+            <w:rPr>
+              <w:noProof/>
+            </w:rPr>
+            <w:t>[6]</w:t>
+          </w:r>
+          <w:r>
+            <w:rPr>
+              <w:i/>
+              <w:iCs/>
+            </w:rPr>
+            <w:fldChar w:fldCharType="end"/>
+          </w:r>
+        </w:sdtContent>
+      </w:sdt>
+      <w:r>
+        <w:t xml:space="preserve"> and </w:t>
+      </w:r>
+      <w:r>
+        <w:rPr>
+          <w:i/>
+          <w:iCs/>
+        </w:rPr>
+        <w:t>Twee2</w:t>
+      </w:r>
+      <w:sdt>
+        <w:sdtPr>
+          <w:rPr>
+            <w:i/>
+            <w:iCs/>
+          </w:rPr>
+          <w:id w:val="-847790435"/>
+          <w:citation/>
+        </w:sdtPr>
+        <w:sdtContent>
+          <w:r>
+            <w:rPr>
+              <w:i/>
+              <w:iCs/>
+            </w:rPr>
+            <w:fldChar w:fldCharType="begin"/>
+          </w:r>
+          <w:r>
+            <w:rPr>
+              <w:i/>
+              <w:iCs/>
+            </w:rPr>
+            <w:instrText xml:space="preserve"> CITATION QDa15 \l 2057 </w:instrText>
+          </w:r>
+          <w:r>
+            <w:rPr>
+              <w:i/>
+              <w:iCs/>
+            </w:rPr>
+            <w:fldChar w:fldCharType="separate"/>
+          </w:r>
+          <w:r>
+            <w:rPr>
+              <w:i/>
+              <w:iCs/>
+              <w:noProof/>
+            </w:rPr>
+            <w:t xml:space="preserve"> </w:t>
+          </w:r>
+          <w:r>
+            <w:rPr>
+              <w:noProof/>
+            </w:rPr>
+            <w:t>[7]</w:t>
+          </w:r>
+          <w:r>
+            <w:rPr>
+              <w:i/>
+              <w:iCs/>
+            </w:rPr>
+            <w:fldChar w:fldCharType="end"/>
+          </w:r>
+        </w:sdtContent>
+      </w:sdt>
+      <w:r>
+        <w:t xml:space="preserve"> are a bit less inconvenient in this regard. </w:t>
+      </w:r>
+      <w:r>
+        <w:rPr>
+          <w:i/>
+          <w:iCs/>
+        </w:rPr>
+        <w:t>Twine</w:t>
+      </w:r>
+      <w:r>
+        <w:t xml:space="preserve"> is usable either via a web browser, or as a standalone executable,</w:t>
+      </w:r>
+      <w:r>
+        <w:t xml:space="preserve"> </w:t>
+      </w:r>
+      <w:r>
+        <w:t>operates entirely client-side, and is a fully-featured GUI</w:t>
+      </w:r>
+      <w:r>
+        <w:t>-based tool for producing hypertext games, offering plenty of flexibility for authors, even allowing authors to use different ‘</w:t>
+      </w:r>
+      <w:r>
+        <w:t>formats’ (offering differing syntaxes/levels of functionality) for the games produced with that tool.</w:t>
+      </w:r>
+      <w:r>
+        <w:t xml:space="preserve"> Additionally, it presents a very helpful overview of games produced with it as networks of connected passages</w:t>
+      </w:r>
+      <w:r>
+        <w:t>, making it very accessible for casual users</w:t>
+      </w:r>
+      <w:r>
+        <w:t xml:space="preserve">. It saves the games in .html files, which can be opened in a web browser to </w:t>
+      </w:r>
+      <w:r>
+        <w:t>be played,</w:t>
+      </w:r>
+      <w:r>
+        <w:t xml:space="preserve"> or opened within</w:t>
+      </w:r>
+      <w:r>
+        <w:rPr>
+          <w:i/>
+          <w:iCs/>
+        </w:rPr>
+        <w:t xml:space="preserve"> Twine</w:t>
+      </w:r>
+      <w:r>
+        <w:t xml:space="preserve"> for the actual game to be edited</w:t>
+      </w:r>
+      <w:r>
+        <w:t>.</w:t>
+      </w:r>
+      <w:r>
+        <w:t xml:space="preserve"> </w:t>
+      </w:r>
+      <w:r>
+        <w:rPr>
+          <w:i/>
+          <w:iCs/>
+        </w:rPr>
+        <w:t>Twee2</w:t>
+      </w:r>
+      <w:r>
+        <w:t xml:space="preserve"> is advertised as ‘Twine for power users’</w:t>
+      </w:r>
+      <w:r>
+        <w:t xml:space="preserve">, effectively working as a pure code-based version of </w:t>
+      </w:r>
+      <w:r>
+        <w:rPr>
+          <w:i/>
+          <w:iCs/>
+        </w:rPr>
+        <w:t>Twine</w:t>
+      </w:r>
+      <w:r>
+        <w:t xml:space="preserve">, offering all of the options that </w:t>
+      </w:r>
+      <w:r>
+        <w:rPr>
+          <w:i/>
+          <w:iCs/>
+        </w:rPr>
+        <w:t>Twine</w:t>
+      </w:r>
+      <w:r>
+        <w:t xml:space="preserve"> does (and then some), </w:t>
+      </w:r>
+      <w:r>
+        <w:t xml:space="preserve">besides the GUI. The </w:t>
+      </w:r>
+      <w:r>
+        <w:rPr>
+          <w:i/>
+          <w:iCs/>
+        </w:rPr>
+        <w:t>Twee2</w:t>
+      </w:r>
+      <w:r>
+        <w:t xml:space="preserve"> utility itself </w:t>
+      </w:r>
+      <w:r>
+        <w:t xml:space="preserve">is a command-line program, </w:t>
+      </w:r>
+      <w:r>
+        <w:t xml:space="preserve">which reads </w:t>
+      </w:r>
+      <w:r>
+        <w:rPr>
+          <w:i/>
+          <w:iCs/>
+        </w:rPr>
+        <w:t>.tw2</w:t>
+      </w:r>
+      <w:r>
+        <w:t xml:space="preserve"> files, and exports them as .html files, as if those files had been made in </w:t>
+      </w:r>
+      <w:r>
+        <w:rPr>
+          <w:i/>
+          <w:iCs/>
+        </w:rPr>
+        <w:t>Twine</w:t>
+      </w:r>
+      <w:r>
+        <w:t>.</w:t>
+      </w:r>
+      <w:r>
+        <w:t xml:space="preserve"> Whilst this is more convenient </w:t>
+      </w:r>
+      <w:r>
+        <w:t xml:space="preserve">than the </w:t>
+      </w:r>
+      <w:r>
+        <w:rPr>
+          <w:i/>
+          <w:iCs/>
+        </w:rPr>
+        <w:t>Inklewriter</w:t>
+      </w:r>
+      <w:r>
+        <w:t>/</w:t>
+      </w:r>
+      <w:r>
+        <w:rPr>
+          <w:i/>
+          <w:iCs/>
+        </w:rPr>
+        <w:t>ink</w:t>
+      </w:r>
+      <w:r>
+        <w:t xml:space="preserve"> conversion, t</w:t>
+      </w:r>
+      <w:r>
+        <w:t>here are a couple of problems. I</w:t>
+      </w:r>
+      <w:r>
+        <w:t xml:space="preserve">f you are using Windows, </w:t>
+      </w:r>
+      <w:r>
+        <w:t>you c</w:t>
+      </w:r>
+      <w:r>
+        <w:t xml:space="preserve">an’t use </w:t>
+      </w:r>
+      <w:r>
+        <w:rPr>
+          <w:i/>
+          <w:iCs/>
+        </w:rPr>
+        <w:t>Twee2</w:t>
+      </w:r>
+      <w:r>
+        <w:t xml:space="preserve"> to convert from </w:t>
+      </w:r>
+      <w:r>
+        <w:rPr>
+          <w:i/>
+          <w:iCs/>
+        </w:rPr>
+        <w:t>Twine</w:t>
+      </w:r>
+      <w:r>
+        <w:t xml:space="preserve"> format to </w:t>
+      </w:r>
+      <w:r>
+        <w:rPr>
+          <w:i/>
+          <w:iCs/>
+        </w:rPr>
+        <w:t>Twee2</w:t>
+      </w:r>
+      <w:r>
+        <w:t>. Additionally, t</w:t>
+      </w:r>
+      <w:r>
+        <w:t xml:space="preserve">he writer still needs to go out of their way to perform this conversion, </w:t>
+      </w:r>
+      <w:r>
+        <w:t>so it still isn’t entirely convenient.</w:t>
+      </w:r>
+    </w:p>
+    <w:p>
+      <w:r>
+        <w:t xml:space="preserve">This </w:t>
+      </w:r>
+      <w:r>
+        <w:t xml:space="preserve">exposed a clear gap in the market; a gap for a hypertext game authoring system that allowed users to freely </w:t>
+      </w:r>
+      <w:r>
+        <w:t xml:space="preserve">choose if they wanted to edit their games </w:t>
+      </w:r>
+      <w:r>
+        <w:t xml:space="preserve">using a GUI or by writing raw source code, </w:t>
+      </w:r>
+      <w:r>
+        <w:t>so, if a writer wanted to make smaller edits to their game, they don’t need to use the GUI, and if they wanted to make larger changes to the overall structure, they can use the GUI.</w:t>
+      </w:r>
     </w:p>
     <w:p>
       <w:pPr>
         <w:pStyle w:val="Heading1"/>
       </w:pPr>
-      <w:bookmarkStart w:id="4" w:name="_Toc67931392"/>
       <w:r>
         <w:lastRenderedPageBreak/>
         <w:t>Technical Documentation</w:t>
@@ -3259,7 +4016,7 @@
             <w:rPr>
               <w:noProof/>
             </w:rPr>
-            <w:t>[3]</w:t>
+            <w:t>[4]</w:t>
           </w:r>
           <w:r>
             <w:rPr>
@@ -3500,7 +4257,7 @@
               </w:tblGrid>
               <w:tr>
                 <w:trPr>
-                  <w:divId w:val="10187373"/>
+                  <w:divId w:val="2109808919"/>
                   <w:tblCellSpacing w:w="15" w:type="dxa"/>
                 </w:trPr>
                 <w:tc>
@@ -3552,7 +4309,7 @@
               </w:tr>
               <w:tr>
                 <w:trPr>
-                  <w:divId w:val="10187373"/>
+                  <w:divId w:val="2109808919"/>
                   <w:tblCellSpacing w:w="15" w:type="dxa"/>
                 </w:trPr>
                 <w:tc>
@@ -3602,7 +4359,7 @@
               </w:tr>
               <w:tr>
                 <w:trPr>
-                  <w:divId w:val="10187373"/>
+                  <w:divId w:val="2109808919"/>
                   <w:tblCellSpacing w:w="15" w:type="dxa"/>
                 </w:trPr>
                 <w:tc>
@@ -3645,14 +4402,14 @@
                         <w:noProof/>
                         <w:lang w:val="en-US"/>
                       </w:rPr>
-                      <w:t>R. Lowe, "ce301 / ce301_lowe_rachel_m · GitLab (The Gitlab Repository for this project)," 2021. [Online]. Available: https://cseegit.essex.ac.uk/ce301_2020/ce301_lowe_richard_m. [Accessed 2021].</w:t>
+                      <w:t>R. Lowe, "The 'Summary of Background Reading' report I produced," 25 September 2020. [Online]. Available: https://cseegit.essex.ac.uk/ce301_2020/ce301_lowe_richard_m/-/blob/master/Reports%20n%20such/Summary%20of%20background%20reading.docx. [Accessed 25 September 2020].</w:t>
                     </w:r>
                   </w:p>
                 </w:tc>
               </w:tr>
               <w:tr>
                 <w:trPr>
-                  <w:divId w:val="10187373"/>
+                  <w:divId w:val="2109808919"/>
                   <w:tblCellSpacing w:w="15" w:type="dxa"/>
                 </w:trPr>
                 <w:tc>
@@ -3695,30 +4452,14 @@
                         <w:noProof/>
                         <w:lang w:val="en-US"/>
                       </w:rPr>
-                      <w:t xml:space="preserve">Beck &amp; Bartle Limited, </w:t>
-                    </w:r>
-                    <w:r>
-                      <w:rPr>
-                        <w:i/>
-                        <w:iCs/>
-                        <w:noProof/>
-                        <w:lang w:val="en-US"/>
-                      </w:rPr>
-                      <w:t xml:space="preserve">eHyperTool Design Specification Version 1.02 (unpublished), </w:t>
-                    </w:r>
-                    <w:r>
-                      <w:rPr>
-                        <w:noProof/>
-                        <w:lang w:val="en-US"/>
-                      </w:rPr>
-                      <w:t xml:space="preserve">2011. </w:t>
+                      <w:t>R. Lowe, "ce301 / ce301_lowe_rachel_m · GitLab (The Gitlab Repository for this project)," 2021. [Online]. Available: https://cseegit.essex.ac.uk/ce301_2020/ce301_lowe_richard_m. [Accessed 2021].</w:t>
                     </w:r>
                   </w:p>
                 </w:tc>
               </w:tr>
               <w:tr>
                 <w:trPr>
-                  <w:divId w:val="10187373"/>
+                  <w:divId w:val="2109808919"/>
                   <w:tblCellSpacing w:w="15" w:type="dxa"/>
                 </w:trPr>
                 <w:tc>
@@ -3761,14 +4502,30 @@
                         <w:noProof/>
                         <w:lang w:val="en-US"/>
                       </w:rPr>
-                      <w:t>inkle Ltd., "ink - inkle's narrative scripting language," inkle Ltd., [Online]. Available: https://www.inklestudios.com/ink/. [Accessed 11 August 2020].</w:t>
+                      <w:t xml:space="preserve">Beck &amp; Bartle Limited, </w:t>
+                    </w:r>
+                    <w:r>
+                      <w:rPr>
+                        <w:i/>
+                        <w:iCs/>
+                        <w:noProof/>
+                        <w:lang w:val="en-US"/>
+                      </w:rPr>
+                      <w:t xml:space="preserve">eHyperTool Design Specification Version 1.02 (unpublished), </w:t>
+                    </w:r>
+                    <w:r>
+                      <w:rPr>
+                        <w:noProof/>
+                        <w:lang w:val="en-US"/>
+                      </w:rPr>
+                      <w:t xml:space="preserve">2011. </w:t>
                     </w:r>
                   </w:p>
                 </w:tc>
               </w:tr>
               <w:tr>
                 <w:trPr>
-                  <w:divId w:val="10187373"/>
+                  <w:divId w:val="2109808919"/>
                   <w:tblCellSpacing w:w="15" w:type="dxa"/>
                 </w:trPr>
                 <w:tc>
@@ -3811,30 +4568,14 @@
                         <w:noProof/>
                         <w:lang w:val="en-US"/>
                       </w:rPr>
-                      <w:t xml:space="preserve">M.-L. Ryan, "From Narrative Games to Playable Stories: Toward a Poetics of Interactive Narrative," </w:t>
-                    </w:r>
-                    <w:r>
-                      <w:rPr>
-                        <w:i/>
-                        <w:iCs/>
-                        <w:noProof/>
-                        <w:lang w:val="en-US"/>
-                      </w:rPr>
-                      <w:t xml:space="preserve">Storyworlds: A Journal of Narrative Studies, </w:t>
-                    </w:r>
-                    <w:r>
-                      <w:rPr>
-                        <w:noProof/>
-                        <w:lang w:val="en-US"/>
-                      </w:rPr>
-                      <w:t xml:space="preserve">vol. 1, pp. 43-59, 2009. </w:t>
+                      <w:t>inkle Ltd., "ink - inkle's narrative scripting language," inkle Ltd., [Online]. Available: https://www.inklestudios.com/ink/. [Accessed 11 August 2020].</w:t>
                     </w:r>
                   </w:p>
                 </w:tc>
               </w:tr>
               <w:tr>
                 <w:trPr>
-                  <w:divId w:val="10187373"/>
+                  <w:divId w:val="2109808919"/>
                   <w:tblCellSpacing w:w="15" w:type="dxa"/>
                 </w:trPr>
                 <w:tc>
@@ -3877,7 +4618,7 @@
                         <w:noProof/>
                         <w:lang w:val="en-US"/>
                       </w:rPr>
-                      <w:t xml:space="preserve">H. K. Rustad, "A Four-Sided Model for Reading Hypertext Fiction," </w:t>
+                      <w:t xml:space="preserve">M.-L. Ryan, "From Narrative Games to Playable Stories: Toward a Poetics of Interactive Narrative," </w:t>
                     </w:r>
                     <w:r>
                       <w:rPr>
@@ -3886,21 +4627,21 @@
                         <w:noProof/>
                         <w:lang w:val="en-US"/>
                       </w:rPr>
-                      <w:t xml:space="preserve">Hyperrhiz: New Media Cultures, </w:t>
-                    </w:r>
-                    <w:r>
-                      <w:rPr>
-                        <w:noProof/>
-                        <w:lang w:val="en-US"/>
-                      </w:rPr>
-                      <w:t xml:space="preserve">vol. 6, 2009. </w:t>
+                      <w:t xml:space="preserve">Storyworlds: A Journal of Narrative Studies, </w:t>
+                    </w:r>
+                    <w:r>
+                      <w:rPr>
+                        <w:noProof/>
+                        <w:lang w:val="en-US"/>
+                      </w:rPr>
+                      <w:t xml:space="preserve">vol. 1, pp. 43-59, 2009. </w:t>
                     </w:r>
                   </w:p>
                 </w:tc>
               </w:tr>
               <w:tr>
                 <w:trPr>
-                  <w:divId w:val="10187373"/>
+                  <w:divId w:val="2109808919"/>
                   <w:tblCellSpacing w:w="15" w:type="dxa"/>
                 </w:trPr>
                 <w:tc>
@@ -3943,14 +4684,30 @@
                         <w:noProof/>
                         <w:lang w:val="en-US"/>
                       </w:rPr>
-                      <w:t>T. Rothamel, "The Ren'Py Visual Novel Engine," [Online]. Available: https://www.renpy.org/. [Accessed 6 August 2020].</w:t>
+                      <w:t xml:space="preserve">H. K. Rustad, "A Four-Sided Model for Reading Hypertext Fiction," </w:t>
+                    </w:r>
+                    <w:r>
+                      <w:rPr>
+                        <w:i/>
+                        <w:iCs/>
+                        <w:noProof/>
+                        <w:lang w:val="en-US"/>
+                      </w:rPr>
+                      <w:t xml:space="preserve">Hyperrhiz: New Media Cultures, </w:t>
+                    </w:r>
+                    <w:r>
+                      <w:rPr>
+                        <w:noProof/>
+                        <w:lang w:val="en-US"/>
+                      </w:rPr>
+                      <w:t xml:space="preserve">vol. 6, 2009. </w:t>
                     </w:r>
                   </w:p>
                 </w:tc>
               </w:tr>
               <w:tr>
                 <w:trPr>
-                  <w:divId w:val="10187373"/>
+                  <w:divId w:val="2109808919"/>
                   <w:tblCellSpacing w:w="15" w:type="dxa"/>
                 </w:trPr>
                 <w:tc>
@@ -3993,14 +4750,14 @@
                         <w:noProof/>
                         <w:lang w:val="en-US"/>
                       </w:rPr>
-                      <w:t>M. J. Roberts, S. Breslin, E. Eve, M. Nizette and A. Sewe, "TADS 3 Technical Manual," September 2006. [Online]. Available: https://www.tads.org/t3doc/doc/techman/toc.htm. [Accessed 4 August 2020].</w:t>
+                      <w:t>T. Rothamel, "The Ren'Py Visual Novel Engine," [Online]. Available: https://www.renpy.org/. [Accessed 6 August 2020].</w:t>
                     </w:r>
                   </w:p>
                 </w:tc>
               </w:tr>
               <w:tr>
                 <w:trPr>
-                  <w:divId w:val="10187373"/>
+                  <w:divId w:val="2109808919"/>
                   <w:tblCellSpacing w:w="15" w:type="dxa"/>
                 </w:trPr>
                 <w:tc>
@@ -4043,14 +4800,14 @@
                         <w:noProof/>
                         <w:lang w:val="en-US"/>
                       </w:rPr>
-                      <w:t>M. J. Roberts and E. L. Stauff, "TADS 3 Library Reference Manual," 5 16 2013. [Online]. Available: https://www.tads.org/t3doc/doc/libref/index.html. [Accessed 4 August 2020].</w:t>
+                      <w:t>M. J. Roberts, S. Breslin, E. Eve, M. Nizette and A. Sewe, "TADS 3 Technical Manual," September 2006. [Online]. Available: https://www.tads.org/t3doc/doc/techman/toc.htm. [Accessed 4 August 2020].</w:t>
                     </w:r>
                   </w:p>
                 </w:tc>
               </w:tr>
               <w:tr>
                 <w:trPr>
-                  <w:divId w:val="10187373"/>
+                  <w:divId w:val="2109808919"/>
                   <w:tblCellSpacing w:w="15" w:type="dxa"/>
                 </w:trPr>
                 <w:tc>
@@ -4093,14 +4850,14 @@
                         <w:noProof/>
                         <w:lang w:val="en-US"/>
                       </w:rPr>
-                      <w:t>M. J. Roberts, "TADS - the Text Adventure Development System, an Interactive Fiction authoring tool," tads.org, 16 May 2013. [Online]. Available: https://www.tads.org/. [Accessed 4 August 2020].</w:t>
+                      <w:t>M. J. Roberts and E. L. Stauff, "TADS 3 Library Reference Manual," 5 16 2013. [Online]. Available: https://www.tads.org/t3doc/doc/libref/index.html. [Accessed 4 August 2020].</w:t>
                     </w:r>
                   </w:p>
                 </w:tc>
               </w:tr>
               <w:tr>
                 <w:trPr>
-                  <w:divId w:val="10187373"/>
+                  <w:divId w:val="2109808919"/>
                   <w:tblCellSpacing w:w="15" w:type="dxa"/>
                 </w:trPr>
                 <w:tc>
@@ -4143,14 +4900,14 @@
                         <w:noProof/>
                         <w:lang w:val="en-US"/>
                       </w:rPr>
-                      <w:t>Z. Quinn, P. Lindsey and I. Shankler, "Depression quest: An interactive (non)fiction about living with depression," 14 February 2013. [Online]. Available: http://www.depressionquest.com/. [Accessed 17 September 2020].</w:t>
+                      <w:t>M. J. Roberts, "TADS - the Text Adventure Development System, an Interactive Fiction authoring tool," tads.org, 16 May 2013. [Online]. Available: https://www.tads.org/. [Accessed 4 August 2020].</w:t>
                     </w:r>
                   </w:p>
                 </w:tc>
               </w:tr>
               <w:tr>
                 <w:trPr>
-                  <w:divId w:val="10187373"/>
+                  <w:divId w:val="2109808919"/>
                   <w:tblCellSpacing w:w="15" w:type="dxa"/>
                 </w:trPr>
                 <w:tc>
@@ -4193,14 +4950,14 @@
                         <w:noProof/>
                         <w:lang w:val="en-US"/>
                       </w:rPr>
-                      <w:t>D. Q, "Twee2 | Interactive Fiction for Power Users," 2015. [Online]. Available: https://dan-q.github.io/twee2/. [Accessed 17 August 2020].</w:t>
+                      <w:t>Z. Quinn, P. Lindsey and I. Shankler, "Depression quest: An interactive (non)fiction about living with depression," 14 February 2013. [Online]. Available: http://www.depressionquest.com/. [Accessed 17 September 2020].</w:t>
                     </w:r>
                   </w:p>
                 </w:tc>
               </w:tr>
               <w:tr>
                 <w:trPr>
-                  <w:divId w:val="10187373"/>
+                  <w:divId w:val="2109808919"/>
                   <w:tblCellSpacing w:w="15" w:type="dxa"/>
                 </w:trPr>
                 <w:tc>
@@ -4243,30 +5000,14 @@
                         <w:noProof/>
                         <w:lang w:val="en-US"/>
                       </w:rPr>
-                      <w:t xml:space="preserve">J. Pope, "A Future for Hypertext Fiction," </w:t>
-                    </w:r>
-                    <w:r>
-                      <w:rPr>
-                        <w:i/>
-                        <w:iCs/>
-                        <w:noProof/>
-                        <w:lang w:val="en-US"/>
-                      </w:rPr>
-                      <w:t xml:space="preserve">Converg. Int. J. Res. New Media Technol., </w:t>
-                    </w:r>
-                    <w:r>
-                      <w:rPr>
-                        <w:noProof/>
-                        <w:lang w:val="en-US"/>
-                      </w:rPr>
-                      <w:t xml:space="preserve">vol. 12, no. 4, pp. 447-465, 2006. </w:t>
+                      <w:t>D. Q, "Twee2 | Interactive Fiction for Power Users," 2015. [Online]. Available: https://dan-q.github.io/twee2/. [Accessed 17 August 2020].</w:t>
                     </w:r>
                   </w:p>
                 </w:tc>
               </w:tr>
               <w:tr>
                 <w:trPr>
-                  <w:divId w:val="10187373"/>
+                  <w:divId w:val="2109808919"/>
                   <w:tblCellSpacing w:w="15" w:type="dxa"/>
                 </w:trPr>
                 <w:tc>
@@ -4310,14 +5051,30 @@
                         <w:noProof/>
                         <w:lang w:val="en-US"/>
                       </w:rPr>
-                      <w:t>M. Pavić and S. Sofrenovic, "The Glass Snail," Word Circuits, August 2003. [Online]. Available: http://www.wordcircuits.com/gallery/glasssnail/. [Accessed 17 September 2020].</w:t>
+                      <w:t xml:space="preserve">J. Pope, "A Future for Hypertext Fiction," </w:t>
+                    </w:r>
+                    <w:r>
+                      <w:rPr>
+                        <w:i/>
+                        <w:iCs/>
+                        <w:noProof/>
+                        <w:lang w:val="en-US"/>
+                      </w:rPr>
+                      <w:t xml:space="preserve">Converg. Int. J. Res. New Media Technol., </w:t>
+                    </w:r>
+                    <w:r>
+                      <w:rPr>
+                        <w:noProof/>
+                        <w:lang w:val="en-US"/>
+                      </w:rPr>
+                      <w:t xml:space="preserve">vol. 12, no. 4, pp. 447-465, 2006. </w:t>
                     </w:r>
                   </w:p>
                 </w:tc>
               </w:tr>
               <w:tr>
                 <w:trPr>
-                  <w:divId w:val="10187373"/>
+                  <w:divId w:val="2109808919"/>
                   <w:tblCellSpacing w:w="15" w:type="dxa"/>
                 </w:trPr>
                 <w:tc>
@@ -4360,14 +5117,14 @@
                         <w:noProof/>
                         <w:lang w:val="en-US"/>
                       </w:rPr>
-                      <w:t>H. Oakley, "Getting started with Storyspace 3 - The Eclectic Light Company," 8 December 2015. [Online]. Available: https://eclecticlight.co/2015/12/08/getting-started-with-storyspace-3/. [Accessed 3 August 2020].</w:t>
+                      <w:t>M. Pavić and S. Sofrenovic, "The Glass Snail," Word Circuits, August 2003. [Online]. Available: http://www.wordcircuits.com/gallery/glasssnail/. [Accessed 17 September 2020].</w:t>
                     </w:r>
                   </w:p>
                 </w:tc>
               </w:tr>
               <w:tr>
                 <w:trPr>
-                  <w:divId w:val="10187373"/>
+                  <w:divId w:val="2109808919"/>
                   <w:tblCellSpacing w:w="15" w:type="dxa"/>
                 </w:trPr>
                 <w:tc>
@@ -4410,14 +5167,14 @@
                         <w:noProof/>
                         <w:lang w:val="en-US"/>
                       </w:rPr>
-                      <w:t>G. Nelson, "Inform 7 | Inform is a natural-language-based programming language for writers of interactive fiction.," 2015. [Online]. Available: http://inform7.com/. [Accessed 10 August 2020].</w:t>
+                      <w:t>H. Oakley, "Getting started with Storyspace 3 - The Eclectic Light Company," 8 December 2015. [Online]. Available: https://eclecticlight.co/2015/12/08/getting-started-with-storyspace-3/. [Accessed 3 August 2020].</w:t>
                     </w:r>
                   </w:p>
                 </w:tc>
               </w:tr>
               <w:tr>
                 <w:trPr>
-                  <w:divId w:val="10187373"/>
+                  <w:divId w:val="2109808919"/>
                   <w:tblCellSpacing w:w="15" w:type="dxa"/>
                 </w:trPr>
                 <w:tc>
@@ -4460,14 +5217,14 @@
                         <w:noProof/>
                         <w:lang w:val="en-US"/>
                       </w:rPr>
-                      <w:t>I. Millington, A. Yakovlev, A. Plotkin, B. Dias, D. Fabulich, D. Eyk, D. Eliseev, I. Narozhny, J. Grams, J. Leinonen, M. N. Tenuis, Selene and Zonnah, "Undum – A client side framework for hypertext interactive fiction games," 2010-2018. [Online]. Available: https://idmillington.github.io/undum/. [Accessed 14 August 2020].</w:t>
+                      <w:t>G. Nelson, "Inform 7 | Inform is a natural-language-based programming language for writers of interactive fiction.," 2015. [Online]. Available: http://inform7.com/. [Accessed 10 August 2020].</w:t>
                     </w:r>
                   </w:p>
                 </w:tc>
               </w:tr>
               <w:tr>
                 <w:trPr>
-                  <w:divId w:val="10187373"/>
+                  <w:divId w:val="2109808919"/>
                   <w:tblCellSpacing w:w="15" w:type="dxa"/>
                 </w:trPr>
                 <w:tc>
@@ -4510,30 +5267,14 @@
                         <w:noProof/>
                         <w:lang w:val="en-US"/>
                       </w:rPr>
-                      <w:t xml:space="preserve">D. E. Millard, "Games/Hypertext," in </w:t>
-                    </w:r>
-                    <w:r>
-                      <w:rPr>
-                        <w:i/>
-                        <w:iCs/>
-                        <w:noProof/>
-                        <w:lang w:val="en-US"/>
-                      </w:rPr>
-                      <w:t>Proceedings of the 31st ACM Conference on Hypertext and Social Media</w:t>
-                    </w:r>
-                    <w:r>
-                      <w:rPr>
-                        <w:noProof/>
-                        <w:lang w:val="en-US"/>
-                      </w:rPr>
-                      <w:t xml:space="preserve">, Virtual Event, 2020. </w:t>
+                      <w:t>I. Millington, A. Yakovlev, A. Plotkin, B. Dias, D. Fabulich, D. Eyk, D. Eliseev, I. Narozhny, J. Grams, J. Leinonen, M. N. Tenuis, Selene and Zonnah, "Undum – A client side framework for hypertext interactive fiction games," 2010-2018. [Online]. Available: https://idmillington.github.io/undum/. [Accessed 14 August 2020].</w:t>
                     </w:r>
                   </w:p>
                 </w:tc>
               </w:tr>
               <w:tr>
                 <w:trPr>
-                  <w:divId w:val="10187373"/>
+                  <w:divId w:val="2109808919"/>
                   <w:tblCellSpacing w:w="15" w:type="dxa"/>
                 </w:trPr>
                 <w:tc>
@@ -4576,14 +5317,30 @@
                         <w:noProof/>
                         <w:lang w:val="en-US"/>
                       </w:rPr>
-                      <w:t>T. Memmott, "Lexia to Perplexia," eliterature.org, 2000. [Online]. Available: https://collection.eliterature.org/1/works/memmott__lexia_to_perplexia.html. [Accessed 17 September 2020].</w:t>
+                      <w:t xml:space="preserve">D. E. Millard, "Games/Hypertext," in </w:t>
+                    </w:r>
+                    <w:r>
+                      <w:rPr>
+                        <w:i/>
+                        <w:iCs/>
+                        <w:noProof/>
+                        <w:lang w:val="en-US"/>
+                      </w:rPr>
+                      <w:t>Proceedings of the 31st ACM Conference on Hypertext and Social Media</w:t>
+                    </w:r>
+                    <w:r>
+                      <w:rPr>
+                        <w:noProof/>
+                        <w:lang w:val="en-US"/>
+                      </w:rPr>
+                      <w:t xml:space="preserve">, Virtual Event, 2020. </w:t>
                     </w:r>
                   </w:p>
                 </w:tc>
               </w:tr>
               <w:tr>
                 <w:trPr>
-                  <w:divId w:val="10187373"/>
+                  <w:divId w:val="2109808919"/>
                   <w:tblCellSpacing w:w="15" w:type="dxa"/>
                 </w:trPr>
                 <w:tc>
@@ -4626,14 +5383,14 @@
                         <w:noProof/>
                         <w:lang w:val="en-US"/>
                       </w:rPr>
-                      <w:t>M. Lutz, "the uncle who works for nintendo by ztul," itch.io, 6 December 2014. [Online]. Available: https://ztul.itch.io/the-uncle-who-works-for-nintendo. [Accessed 17 September 2020].</w:t>
+                      <w:t>T. Memmott, "Lexia to Perplexia," eliterature.org, 2000. [Online]. Available: https://collection.eliterature.org/1/works/memmott__lexia_to_perplexia.html. [Accessed 17 September 2020].</w:t>
                     </w:r>
                   </w:p>
                 </w:tc>
               </w:tr>
               <w:tr>
                 <w:trPr>
-                  <w:divId w:val="10187373"/>
+                  <w:divId w:val="2109808919"/>
                   <w:tblCellSpacing w:w="15" w:type="dxa"/>
                 </w:trPr>
                 <w:tc>
@@ -4676,30 +5433,14 @@
                         <w:noProof/>
                         <w:lang w:val="en-US"/>
                       </w:rPr>
-                      <w:t xml:space="preserve">H. Koenitz, "What Game Narrative Are We Talking About? An Ontological Mapping of the Foundational Canon of Interactive Narrative Forms," </w:t>
-                    </w:r>
-                    <w:r>
-                      <w:rPr>
-                        <w:i/>
-                        <w:iCs/>
-                        <w:noProof/>
-                        <w:lang w:val="en-US"/>
-                      </w:rPr>
-                      <w:t xml:space="preserve">Arts, </w:t>
-                    </w:r>
-                    <w:r>
-                      <w:rPr>
-                        <w:noProof/>
-                        <w:lang w:val="en-US"/>
-                      </w:rPr>
-                      <w:t xml:space="preserve">vol. 7, no. 4, p. 51, 2018. </w:t>
+                      <w:t>M. Lutz, "the uncle who works for nintendo by ztul," itch.io, 6 December 2014. [Online]. Available: https://ztul.itch.io/the-uncle-who-works-for-nintendo. [Accessed 17 September 2020].</w:t>
                     </w:r>
                   </w:p>
                 </w:tc>
               </w:tr>
               <w:tr>
                 <w:trPr>
-                  <w:divId w:val="10187373"/>
+                  <w:divId w:val="2109808919"/>
                   <w:tblCellSpacing w:w="15" w:type="dxa"/>
                 </w:trPr>
                 <w:tc>
@@ -4742,14 +5483,30 @@
                         <w:noProof/>
                         <w:lang w:val="en-US"/>
                       </w:rPr>
-                      <w:t>C. Klimas, "Chapbook, a story format for Twine 2," 6 July 2020. [Online]. Available: klembot.github.io https://klembot.github.io/chapbook/. [Accessed 5 August 2020].</w:t>
+                      <w:t xml:space="preserve">H. Koenitz, "What Game Narrative Are We Talking About? An Ontological Mapping of the Foundational Canon of Interactive Narrative Forms," </w:t>
+                    </w:r>
+                    <w:r>
+                      <w:rPr>
+                        <w:i/>
+                        <w:iCs/>
+                        <w:noProof/>
+                        <w:lang w:val="en-US"/>
+                      </w:rPr>
+                      <w:t xml:space="preserve">Arts, </w:t>
+                    </w:r>
+                    <w:r>
+                      <w:rPr>
+                        <w:noProof/>
+                        <w:lang w:val="en-US"/>
+                      </w:rPr>
+                      <w:t xml:space="preserve">vol. 7, no. 4, p. 51, 2018. </w:t>
                     </w:r>
                   </w:p>
                 </w:tc>
               </w:tr>
               <w:tr>
                 <w:trPr>
-                  <w:divId w:val="10187373"/>
+                  <w:divId w:val="2109808919"/>
                   <w:tblCellSpacing w:w="15" w:type="dxa"/>
                 </w:trPr>
                 <w:tc>
@@ -4792,30 +5549,14 @@
                         <w:noProof/>
                         <w:lang w:val="en-US"/>
                       </w:rPr>
-                      <w:t xml:space="preserve">S. Kitromili, J. Jordan and D. E. Millard, "What Authors Think about Hypertext Authoring," in </w:t>
-                    </w:r>
-                    <w:r>
-                      <w:rPr>
-                        <w:i/>
-                        <w:iCs/>
-                        <w:noProof/>
-                        <w:lang w:val="en-US"/>
-                      </w:rPr>
-                      <w:t>HT '20: Proceedings of the 31st ACM Conference on Hypertext and Social Media</w:t>
-                    </w:r>
-                    <w:r>
-                      <w:rPr>
-                        <w:noProof/>
-                        <w:lang w:val="en-US"/>
-                      </w:rPr>
-                      <w:t xml:space="preserve">, Virtual Event, 2020. </w:t>
+                      <w:t>C. Klimas, "Chapbook, a story format for Twine 2," 6 July 2020. [Online]. Available: klembot.github.io https://klembot.github.io/chapbook/. [Accessed 5 August 2020].</w:t>
                     </w:r>
                   </w:p>
                 </w:tc>
               </w:tr>
               <w:tr>
                 <w:trPr>
-                  <w:divId w:val="10187373"/>
+                  <w:divId w:val="2109808919"/>
                   <w:tblCellSpacing w:w="15" w:type="dxa"/>
                 </w:trPr>
                 <w:tc>
@@ -4858,14 +5599,30 @@
                         <w:noProof/>
                         <w:lang w:val="en-US"/>
                       </w:rPr>
-                      <w:t>C. Keep, T. McLaughlin and R. Parmar., "The Electronic Labyrinth," 1993-2001. [Online]. Available: http://www2.iath.virginia.edu/elab/elab.html. [Accessed 3 August 2020].</w:t>
+                      <w:t xml:space="preserve">S. Kitromili, J. Jordan and D. E. Millard, "What Authors Think about Hypertext Authoring," in </w:t>
+                    </w:r>
+                    <w:r>
+                      <w:rPr>
+                        <w:i/>
+                        <w:iCs/>
+                        <w:noProof/>
+                        <w:lang w:val="en-US"/>
+                      </w:rPr>
+                      <w:t>HT '20: Proceedings of the 31st ACM Conference on Hypertext and Social Media</w:t>
+                    </w:r>
+                    <w:r>
+                      <w:rPr>
+                        <w:noProof/>
+                        <w:lang w:val="en-US"/>
+                      </w:rPr>
+                      <w:t xml:space="preserve">, Virtual Event, 2020. </w:t>
                     </w:r>
                   </w:p>
                 </w:tc>
               </w:tr>
               <w:tr>
                 <w:trPr>
-                  <w:divId w:val="10187373"/>
+                  <w:divId w:val="2109808919"/>
                   <w:tblCellSpacing w:w="15" w:type="dxa"/>
                 </w:trPr>
                 <w:tc>
@@ -4908,14 +5665,14 @@
                         <w:noProof/>
                         <w:lang w:val="en-US"/>
                       </w:rPr>
-                      <w:t>M. Joyce, "afternoon, a story," Eastgate Systems, Watertown, MA, 1987.</w:t>
+                      <w:t>C. Keep, T. McLaughlin and R. Parmar., "The Electronic Labyrinth," 1993-2001. [Online]. Available: http://www2.iath.virginia.edu/elab/elab.html. [Accessed 3 August 2020].</w:t>
                     </w:r>
                   </w:p>
                 </w:tc>
               </w:tr>
               <w:tr>
                 <w:trPr>
-                  <w:divId w:val="10187373"/>
+                  <w:divId w:val="2109808919"/>
                   <w:tblCellSpacing w:w="15" w:type="dxa"/>
                 </w:trPr>
                 <w:tc>
@@ -4958,14 +5715,14 @@
                         <w:noProof/>
                         <w:lang w:val="en-US"/>
                       </w:rPr>
-                      <w:t>M. Heyward, "of Day, of Night," Eastgate Systems, Watertown, MA, 2004.</w:t>
+                      <w:t>M. Joyce, "afternoon, a story," Eastgate Systems, Watertown, MA, 1987.</w:t>
                     </w:r>
                   </w:p>
                 </w:tc>
               </w:tr>
               <w:tr>
                 <w:trPr>
-                  <w:divId w:val="10187373"/>
+                  <w:divId w:val="2109808919"/>
                   <w:tblCellSpacing w:w="15" w:type="dxa"/>
                 </w:trPr>
                 <w:tc>
@@ -5008,14 +5765,14 @@
                         <w:noProof/>
                         <w:lang w:val="en-US"/>
                       </w:rPr>
-                      <w:t>M. Heyward, "Live traversal of ‘of day, of night’ Nov 8, 2019 at WSUV, USA | spaces in between time," 23 December 2019. [Online]. Available: https://www.creativecultural.com/meganheyward/?p=1750. [Accessed 17 September 2020].</w:t>
+                      <w:t>M. Heyward, "of Day, of Night," Eastgate Systems, Watertown, MA, 2004.</w:t>
                     </w:r>
                   </w:p>
                 </w:tc>
               </w:tr>
               <w:tr>
                 <w:trPr>
-                  <w:divId w:val="10187373"/>
+                  <w:divId w:val="2109808919"/>
                   <w:tblCellSpacing w:w="15" w:type="dxa"/>
                 </w:trPr>
                 <w:tc>
@@ -5058,14 +5815,14 @@
                         <w:noProof/>
                         <w:lang w:val="en-US"/>
                       </w:rPr>
-                      <w:t>N. Gibbins, "Telling Tales - EdShare Southampton," 6 November 2019. [Online]. Available: http://edshare.soton.ac.uk/20145/. [Accessed 21 September 2020].</w:t>
+                      <w:t>M. Heyward, "Live traversal of ‘of day, of night’ Nov 8, 2019 at WSUV, USA | spaces in between time," 23 December 2019. [Online]. Available: https://www.creativecultural.com/meganheyward/?p=1750. [Accessed 17 September 2020].</w:t>
                     </w:r>
                   </w:p>
                 </w:tc>
               </w:tr>
               <w:tr>
                 <w:trPr>
-                  <w:divId w:val="10187373"/>
+                  <w:divId w:val="2109808919"/>
                   <w:tblCellSpacing w:w="15" w:type="dxa"/>
                 </w:trPr>
                 <w:tc>
@@ -5108,14 +5865,14 @@
                         <w:noProof/>
                         <w:lang w:val="en-US"/>
                       </w:rPr>
-                      <w:t>T. M. Edwards, "SugarCube," 2020. [Online]. Available: https://www.motoslave.net/sugarcube/2/. [Accessed 5 August 2020].</w:t>
+                      <w:t>N. Gibbins, "Telling Tales - EdShare Southampton," 6 November 2019. [Online]. Available: http://edshare.soton.ac.uk/20145/. [Accessed 21 September 2020].</w:t>
                     </w:r>
                   </w:p>
                 </w:tc>
               </w:tr>
               <w:tr>
                 <w:trPr>
-                  <w:divId w:val="10187373"/>
+                  <w:divId w:val="2109808919"/>
                   <w:tblCellSpacing w:w="15" w:type="dxa"/>
                 </w:trPr>
                 <w:tc>
@@ -5159,14 +5916,14 @@
                         <w:noProof/>
                         <w:lang w:val="en-US"/>
                       </w:rPr>
-                      <w:t>D. Cox and C. Klimas, "Snowman 2.0 Documentation," September 2019. [Online]. Available: https://videlais.github.io/snowman/2/. [Accessed 5 August 2020].</w:t>
+                      <w:t>T. M. Edwards, "SugarCube," 2020. [Online]. Available: https://www.motoslave.net/sugarcube/2/. [Accessed 5 August 2020].</w:t>
                     </w:r>
                   </w:p>
                 </w:tc>
               </w:tr>
               <w:tr>
                 <w:trPr>
-                  <w:divId w:val="10187373"/>
+                  <w:divId w:val="2109808919"/>
                   <w:tblCellSpacing w:w="15" w:type="dxa"/>
                 </w:trPr>
                 <w:tc>
@@ -5209,30 +5966,14 @@
                         <w:noProof/>
                         <w:lang w:val="en-US"/>
                       </w:rPr>
-                      <w:t xml:space="preserve">M. Bernstein, "On hypertext narrative," in </w:t>
-                    </w:r>
-                    <w:r>
-                      <w:rPr>
-                        <w:i/>
-                        <w:iCs/>
-                        <w:noProof/>
-                        <w:lang w:val="en-US"/>
-                      </w:rPr>
-                      <w:t>HT '09: Proceedings of the 20th ACM conference on Hypertext and hypermedia</w:t>
-                    </w:r>
-                    <w:r>
-                      <w:rPr>
-                        <w:noProof/>
-                        <w:lang w:val="en-US"/>
-                      </w:rPr>
-                      <w:t xml:space="preserve">, Torino, 2009. </w:t>
+                      <w:t>D. Cox and C. Klimas, "Snowman 2.0 Documentation," September 2019. [Online]. Available: https://videlais.github.io/snowman/2/. [Accessed 5 August 2020].</w:t>
                     </w:r>
                   </w:p>
                 </w:tc>
               </w:tr>
               <w:tr>
                 <w:trPr>
-                  <w:divId w:val="10187373"/>
+                  <w:divId w:val="2109808919"/>
                   <w:tblCellSpacing w:w="15" w:type="dxa"/>
                 </w:trPr>
                 <w:tc>
@@ -5275,7 +6016,7 @@
                         <w:noProof/>
                         <w:lang w:val="en-US"/>
                       </w:rPr>
-                      <w:t xml:space="preserve">M. Bernstein, "Storyspace 3," in </w:t>
+                      <w:t xml:space="preserve">M. Bernstein, "On hypertext narrative," in </w:t>
                     </w:r>
                     <w:r>
                       <w:rPr>
@@ -5284,21 +6025,21 @@
                         <w:noProof/>
                         <w:lang w:val="en-US"/>
                       </w:rPr>
-                      <w:t>HT '16: Proceedings of the 27th ACM Conference on Hypertext and Social Media</w:t>
-                    </w:r>
-                    <w:r>
-                      <w:rPr>
-                        <w:noProof/>
-                        <w:lang w:val="en-US"/>
-                      </w:rPr>
-                      <w:t xml:space="preserve">, Halifax, 2016. </w:t>
+                      <w:t>HT '09: Proceedings of the 20th ACM conference on Hypertext and hypermedia</w:t>
+                    </w:r>
+                    <w:r>
+                      <w:rPr>
+                        <w:noProof/>
+                        <w:lang w:val="en-US"/>
+                      </w:rPr>
+                      <w:t xml:space="preserve">, Torino, 2009. </w:t>
                     </w:r>
                   </w:p>
                 </w:tc>
               </w:tr>
               <w:tr>
                 <w:trPr>
-                  <w:divId w:val="10187373"/>
+                  <w:divId w:val="2109808919"/>
                   <w:tblCellSpacing w:w="15" w:type="dxa"/>
                 </w:trPr>
                 <w:tc>
@@ -5341,14 +6082,30 @@
                         <w:noProof/>
                         <w:lang w:val="en-US"/>
                       </w:rPr>
-                      <w:t>R. Bartle, "Demo 1," February 2011. [Online]. Available: https://www.youhaventlived.com/cbdemo/. [Accessed 4 August 2020].</w:t>
+                      <w:t xml:space="preserve">M. Bernstein, "Storyspace 3," in </w:t>
+                    </w:r>
+                    <w:r>
+                      <w:rPr>
+                        <w:i/>
+                        <w:iCs/>
+                        <w:noProof/>
+                        <w:lang w:val="en-US"/>
+                      </w:rPr>
+                      <w:t>HT '16: Proceedings of the 27th ACM Conference on Hypertext and Social Media</w:t>
+                    </w:r>
+                    <w:r>
+                      <w:rPr>
+                        <w:noProof/>
+                        <w:lang w:val="en-US"/>
+                      </w:rPr>
+                      <w:t xml:space="preserve">, Halifax, 2016. </w:t>
                     </w:r>
                   </w:p>
                 </w:tc>
               </w:tr>
               <w:tr>
                 <w:trPr>
-                  <w:divId w:val="10187373"/>
+                  <w:divId w:val="2109808919"/>
                   <w:tblCellSpacing w:w="15" w:type="dxa"/>
                 </w:trPr>
                 <w:tc>
@@ -5391,30 +6148,14 @@
                         <w:noProof/>
                         <w:lang w:val="en-US"/>
                       </w:rPr>
-                      <w:t xml:space="preserve">B. Barnet, "Machine enhanced (re)minding: the development of storyspace," </w:t>
-                    </w:r>
-                    <w:r>
-                      <w:rPr>
-                        <w:i/>
-                        <w:iCs/>
-                        <w:noProof/>
-                        <w:lang w:val="en-US"/>
-                      </w:rPr>
-                      <w:t xml:space="preserve">Digital Humanities Quaterly, </w:t>
-                    </w:r>
-                    <w:r>
-                      <w:rPr>
-                        <w:noProof/>
-                        <w:lang w:val="en-US"/>
-                      </w:rPr>
-                      <w:t xml:space="preserve">vol. 6, no. 2, 2012. </w:t>
+                      <w:t>R. Bartle, "Demo 1," February 2011. [Online]. Available: https://www.youhaventlived.com/cbdemo/. [Accessed 4 August 2020].</w:t>
                     </w:r>
                   </w:p>
                 </w:tc>
               </w:tr>
               <w:tr>
                 <w:trPr>
-                  <w:divId w:val="10187373"/>
+                  <w:divId w:val="2109808919"/>
                   <w:tblCellSpacing w:w="15" w:type="dxa"/>
                 </w:trPr>
                 <w:tc>
@@ -5457,14 +6198,30 @@
                         <w:noProof/>
                         <w:lang w:val="en-US"/>
                       </w:rPr>
-                      <w:t>L. Arnott, "Harlowe 3.1.0 Manual," 24 September 2019. [Online]. Available: https://twine2.neocities.org/. [Accessed 5 August 2020].</w:t>
+                      <w:t xml:space="preserve">B. Barnet, "Machine enhanced (re)minding: the development of storyspace," </w:t>
+                    </w:r>
+                    <w:r>
+                      <w:rPr>
+                        <w:i/>
+                        <w:iCs/>
+                        <w:noProof/>
+                        <w:lang w:val="en-US"/>
+                      </w:rPr>
+                      <w:t xml:space="preserve">Digital Humanities Quaterly, </w:t>
+                    </w:r>
+                    <w:r>
+                      <w:rPr>
+                        <w:noProof/>
+                        <w:lang w:val="en-US"/>
+                      </w:rPr>
+                      <w:t xml:space="preserve">vol. 6, no. 2, 2012. </w:t>
                     </w:r>
                   </w:p>
                 </w:tc>
               </w:tr>
               <w:tr>
                 <w:trPr>
-                  <w:divId w:val="10187373"/>
+                  <w:divId w:val="2109808919"/>
                   <w:tblCellSpacing w:w="15" w:type="dxa"/>
                 </w:trPr>
                 <w:tc>
@@ -5507,14 +6264,14 @@
                         <w:noProof/>
                         <w:lang w:val="en-US"/>
                       </w:rPr>
-                      <w:t>A. A. Anthropy, "Queers in Love at the End of the World by anna anthropy," itch.io, 12 March 2016. [Online]. Available: https://w.itch.io/end-of-the-world. [Accessed 17 September 2020].</w:t>
+                      <w:t>L. Arnott, "Harlowe 3.1.0 Manual," 24 September 2019. [Online]. Available: https://twine2.neocities.org/. [Accessed 5 August 2020].</w:t>
                     </w:r>
                   </w:p>
                 </w:tc>
               </w:tr>
               <w:tr>
                 <w:trPr>
-                  <w:divId w:val="10187373"/>
+                  <w:divId w:val="2109808919"/>
                   <w:tblCellSpacing w:w="15" w:type="dxa"/>
                 </w:trPr>
                 <w:tc>
@@ -5557,14 +6314,14 @@
                         <w:noProof/>
                         <w:lang w:val="en-US"/>
                       </w:rPr>
-                      <w:t>J. Anderson, "afternoon, a story - Michael Joyce," youtube.com, 26 April 2012. [Online]. Available: https://www.youtube.com/watch?v=djIrHF8S6-Q. [Accessed 17 September 2020].</w:t>
+                      <w:t>A. A. Anthropy, "Queers in Love at the End of the World by anna anthropy," itch.io, 12 March 2016. [Online]. Available: https://w.itch.io/end-of-the-world. [Accessed 17 September 2020].</w:t>
                     </w:r>
                   </w:p>
                 </w:tc>
               </w:tr>
               <w:tr>
                 <w:trPr>
-                  <w:divId w:val="10187373"/>
+                  <w:divId w:val="2109808919"/>
                   <w:tblCellSpacing w:w="15" w:type="dxa"/>
                 </w:trPr>
                 <w:tc>
@@ -5607,14 +6364,14 @@
                         <w:noProof/>
                         <w:lang w:val="en-US"/>
                       </w:rPr>
-                      <w:t>Interactive Fiction Technology Foundation, "Twine Wiki," Interactive Fiction Technology Foundation, 2019. [Online]. Available: https://twinery.org/wiki/start. [Accessed 5 August 2020].</w:t>
+                      <w:t>J. Anderson, "afternoon, a story - Michael Joyce," youtube.com, 26 April 2012. [Online]. Available: https://www.youtube.com/watch?v=djIrHF8S6-Q. [Accessed 17 September 2020].</w:t>
                     </w:r>
                   </w:p>
                 </w:tc>
               </w:tr>
               <w:tr>
                 <w:trPr>
-                  <w:divId w:val="10187373"/>
+                  <w:divId w:val="2109808919"/>
                   <w:tblCellSpacing w:w="15" w:type="dxa"/>
                 </w:trPr>
                 <w:tc>
@@ -5657,14 +6414,14 @@
                         <w:noProof/>
                         <w:lang w:val="en-US"/>
                       </w:rPr>
-                      <w:t>Interactive Fiction Technology Foundation, "Twine Specifications," 2019 February 2020. [Online]. Available: https://github.com/iftechfoundation/twine-specs. [Accessed 5 August 2020].</w:t>
+                      <w:t>Interactive Fiction Technology Foundation, "Twine Wiki," Interactive Fiction Technology Foundation, 2019. [Online]. Available: https://twinery.org/wiki/start. [Accessed 5 August 2020].</w:t>
                     </w:r>
                   </w:p>
                 </w:tc>
               </w:tr>
               <w:tr>
                 <w:trPr>
-                  <w:divId w:val="10187373"/>
+                  <w:divId w:val="2109808919"/>
                   <w:tblCellSpacing w:w="15" w:type="dxa"/>
                 </w:trPr>
                 <w:tc>
@@ -5707,14 +6464,14 @@
                         <w:noProof/>
                         <w:lang w:val="en-US"/>
                       </w:rPr>
-                      <w:t>Interactive Fiction Technology Foundation, "Twine / An open-source tool for telling interactive, nonlinear stories," [Online]. Available: https://twinery.org/. [Accessed 5 August 2020].</w:t>
+                      <w:t>Interactive Fiction Technology Foundation, "Twine Specifications," 2019 February 2020. [Online]. Available: https://github.com/iftechfoundation/twine-specs. [Accessed 5 August 2020].</w:t>
                     </w:r>
                   </w:p>
                 </w:tc>
               </w:tr>
               <w:tr>
                 <w:trPr>
-                  <w:divId w:val="10187373"/>
+                  <w:divId w:val="2109808919"/>
                   <w:tblCellSpacing w:w="15" w:type="dxa"/>
                 </w:trPr>
                 <w:tc>
@@ -5757,14 +6514,14 @@
                         <w:noProof/>
                         <w:lang w:val="en-US"/>
                       </w:rPr>
-                      <w:t>Interactive Fiction Technology Foundation, "The Treaty of Babel," 24 October 2014. [Online]. Available: http://babel.ifarchive.org/. [Accessed 10 August 2020].</w:t>
+                      <w:t>Interactive Fiction Technology Foundation, "Twine / An open-source tool for telling interactive, nonlinear stories," [Online]. Available: https://twinery.org/. [Accessed 5 August 2020].</w:t>
                     </w:r>
                   </w:p>
                 </w:tc>
               </w:tr>
               <w:tr>
                 <w:trPr>
-                  <w:divId w:val="10187373"/>
+                  <w:divId w:val="2109808919"/>
                   <w:tblCellSpacing w:w="15" w:type="dxa"/>
                 </w:trPr>
                 <w:tc>
@@ -5807,14 +6564,14 @@
                         <w:noProof/>
                         <w:lang w:val="en-US"/>
                       </w:rPr>
-                      <w:t>Eastgate Systems, Inc., "Storyspace: Storyspace," 2020. [Online]. Available: http://www.eastgate.com/storyspace/. [Accessed 3 August 2020].</w:t>
+                      <w:t>Interactive Fiction Technology Foundation, "The Treaty of Babel," 24 October 2014. [Online]. Available: http://babel.ifarchive.org/. [Accessed 10 August 2020].</w:t>
                     </w:r>
                   </w:p>
                 </w:tc>
               </w:tr>
               <w:tr>
                 <w:trPr>
-                  <w:divId w:val="10187373"/>
+                  <w:divId w:val="2109808919"/>
                   <w:tblCellSpacing w:w="15" w:type="dxa"/>
                 </w:trPr>
                 <w:tc>
@@ -5857,14 +6614,14 @@
                         <w:noProof/>
                         <w:lang w:val="en-US"/>
                       </w:rPr>
-                      <w:t>textadventures.co.uk, "Squiffy - Documentation," textadventures.co.uk, [Online]. Available: https://docs.textadventures.co.uk/squiffy/. [Accessed 13 August 2020].</w:t>
+                      <w:t>Eastgate Systems, Inc., "Storyspace: Storyspace," 2020. [Online]. Available: http://www.eastgate.com/storyspace/. [Accessed 3 August 2020].</w:t>
                     </w:r>
                   </w:p>
                 </w:tc>
               </w:tr>
               <w:tr>
                 <w:trPr>
-                  <w:divId w:val="10187373"/>
+                  <w:divId w:val="2109808919"/>
                   <w:tblCellSpacing w:w="15" w:type="dxa"/>
                 </w:trPr>
                 <w:tc>
@@ -5907,14 +6664,14 @@
                         <w:noProof/>
                         <w:lang w:val="en-US"/>
                       </w:rPr>
-                      <w:t>textadventures.co.uk, "Squiffy - A simple way to write interactive fiction," 2020. [Online]. Available: https://textadventures.co.uk/squiffy. [Accessed 13 August 2020].</w:t>
+                      <w:t>textadventures.co.uk, "Squiffy - Documentation," textadventures.co.uk, [Online]. Available: https://docs.textadventures.co.uk/squiffy/. [Accessed 13 August 2020].</w:t>
                     </w:r>
                   </w:p>
                 </w:tc>
               </w:tr>
               <w:tr>
                 <w:trPr>
-                  <w:divId w:val="10187373"/>
+                  <w:divId w:val="2109808919"/>
                   <w:tblCellSpacing w:w="15" w:type="dxa"/>
                 </w:trPr>
                 <w:tc>
@@ -5957,14 +6714,14 @@
                         <w:noProof/>
                         <w:lang w:val="en-US"/>
                       </w:rPr>
-                      <w:t>textadventures.co.uk, "Quest 5 - Documentation," textadventures.co.uk, 31 December 2018. [Online]. Available: http://docs.textadventures.co.uk/quest/. [Accessed 11 August 2020].</w:t>
+                      <w:t>textadventures.co.uk, "Squiffy - A simple way to write interactive fiction," 2020. [Online]. Available: https://textadventures.co.uk/squiffy. [Accessed 13 August 2020].</w:t>
                     </w:r>
                   </w:p>
                 </w:tc>
               </w:tr>
               <w:tr>
                 <w:trPr>
-                  <w:divId w:val="10187373"/>
+                  <w:divId w:val="2109808919"/>
                   <w:tblCellSpacing w:w="15" w:type="dxa"/>
                 </w:trPr>
                 <w:tc>
@@ -6007,14 +6764,14 @@
                         <w:noProof/>
                         <w:lang w:val="en-US"/>
                       </w:rPr>
-                      <w:t>textadventures.co.uk, "Quest - Write text adventure games and interactive stories," 2020. [Online]. Available: https://textadventures.co.uk/quest/. [Accessed 11 August 2020].</w:t>
+                      <w:t>textadventures.co.uk, "Quest 5 - Documentation," textadventures.co.uk, 31 December 2018. [Online]. Available: http://docs.textadventures.co.uk/quest/. [Accessed 11 August 2020].</w:t>
                     </w:r>
                   </w:p>
                 </w:tc>
               </w:tr>
               <w:tr>
                 <w:trPr>
-                  <w:divId w:val="10187373"/>
+                  <w:divId w:val="2109808919"/>
                   <w:tblCellSpacing w:w="15" w:type="dxa"/>
                 </w:trPr>
                 <w:tc>
@@ -6058,14 +6815,14 @@
                         <w:noProof/>
                         <w:lang w:val="en-US"/>
                       </w:rPr>
-                      <w:t>Choice of Games LLC, "Introduction to ChoiceScript - Choice of Games LLC," Choice of Games LLC, 2020. [Online]. Available: https://www.choiceofgames.com/make-your-own-games/choicescript-intro/. [Accessed 11 August 2020].</w:t>
+                      <w:t>textadventures.co.uk, "Quest - Write text adventure games and interactive stories," 2020. [Online]. Available: https://textadventures.co.uk/quest/. [Accessed 11 August 2020].</w:t>
                     </w:r>
                   </w:p>
                 </w:tc>
               </w:tr>
               <w:tr>
                 <w:trPr>
-                  <w:divId w:val="10187373"/>
+                  <w:divId w:val="2109808919"/>
                   <w:tblCellSpacing w:w="15" w:type="dxa"/>
                 </w:trPr>
                 <w:tc>
@@ -6108,14 +6865,14 @@
                         <w:noProof/>
                         <w:lang w:val="en-US"/>
                       </w:rPr>
-                      <w:t>inkle Ltd., "inklewriter," inkle Ltd., [Online]. Available: https://www.inklestudios.com/inklewriter/. [Accessed 11 August 2020].</w:t>
+                      <w:t>Choice of Games LLC, "Introduction to ChoiceScript - Choice of Games LLC," Choice of Games LLC, 2020. [Online]. Available: https://www.choiceofgames.com/make-your-own-games/choicescript-intro/. [Accessed 11 August 2020].</w:t>
                     </w:r>
                   </w:p>
                 </w:tc>
               </w:tr>
               <w:tr>
                 <w:trPr>
-                  <w:divId w:val="10187373"/>
+                  <w:divId w:val="2109808919"/>
                   <w:tblCellSpacing w:w="15" w:type="dxa"/>
                 </w:trPr>
                 <w:tc>
@@ -6158,7 +6915,7 @@
                         <w:noProof/>
                         <w:lang w:val="en-US"/>
                       </w:rPr>
-                      <w:t>R. Lowe, "The 'Summary of Background Reading' report I produced.," 25 September 2020. [Online]. Available: https://cseegit.essex.ac.uk/ce301_2020/ce301_lowe_richard_m/-/blob/master/Reports%20n%20such/Summary%20of%20background%20reading.docx. [Accessed 25 September 2020].</w:t>
+                      <w:t>inkle Ltd., "inklewriter," inkle Ltd., [Online]. Available: https://www.inklestudios.com/inklewriter/. [Accessed 11 August 2020].</w:t>
                     </w:r>
                   </w:p>
                 </w:tc>
@@ -6166,7 +6923,7 @@
             </w:tbl>
             <w:p>
               <w:pPr>
-                <w:divId w:val="10187373"/>
+                <w:divId w:val="2109808919"/>
                 <w:rPr>
                   <w:rFonts w:eastAsia="Times New Roman"/>
                   <w:noProof/>
@@ -6994,7 +7751,6 @@
   <w:style w:type="character" w:default="1" w:styleId="DefaultParagraphFont">
     <w:name w:val="Default Paragraph Font"/>
     <w:uiPriority w:val="1"/>
-    <w:semiHidden/>
     <w:unhideWhenUsed/>
   </w:style>
   <w:style w:type="table" w:default="1" w:styleId="TableNormal">
@@ -7334,7 +8090,7 @@
     <w:charset w:val="00"/>
     <w:family w:val="roman"/>
     <w:pitch w:val="variable"/>
-    <w:sig w:usb0="E0002EFF" w:usb1="C0007843" w:usb2="00000009" w:usb3="00000000" w:csb0="000001FF" w:csb1="00000000"/>
+    <w:sig w:usb0="E0002AFF" w:usb1="C0007843" w:usb2="00000009" w:usb3="00000000" w:csb0="000001FF" w:csb1="00000000"/>
   </w:font>
   <w:font w:name="Symbol">
     <w:panose1 w:val="05050102010706020507"/>
@@ -7355,7 +8111,7 @@
     <w:charset w:val="00"/>
     <w:family w:val="swiss"/>
     <w:pitch w:val="variable"/>
-    <w:sig w:usb0="E00002FF" w:usb1="4000ACFF" w:usb2="00000001" w:usb3="00000000" w:csb0="0000019F" w:csb1="00000000"/>
+    <w:sig w:usb0="E10002FF" w:usb1="4000ACFF" w:usb2="00000009" w:usb3="00000000" w:csb0="0000019F" w:csb1="00000000"/>
   </w:font>
   <w:font w:name="Calibri Light">
     <w:panose1 w:val="020F0302020204030204"/>
@@ -7384,6 +8140,7 @@
   <w:rsids>
     <w:rsidRoot w:val="00BE2200"/>
     <w:rsid w:val="00BE2200"/>
+    <w:rsid w:val="00CA3B99"/>
     <w:rsid w:val="00E35509"/>
   </w:rsids>
   <m:mathPr>
@@ -8081,7 +8838,7 @@
         <b:Corporate>Beck &amp; Bartle Limited</b:Corporate>
       </b:Author>
     </b:Author>
-    <b:RefOrder>4</b:RefOrder>
+    <b:RefOrder>9</b:RefOrder>
   </b:Source>
   <b:Source>
     <b:Tag>ink20</b:Tag>
@@ -8119,7 +8876,7 @@
     <b:Year>2009</b:Year>
     <b:Pages>43-59</b:Pages>
     <b:Volume>1</b:Volume>
-    <b:RefOrder>6</b:RefOrder>
+    <b:RefOrder>10</b:RefOrder>
   </b:Source>
   <b:Source>
     <b:Tag>Rus09</b:Tag>
@@ -8141,7 +8898,7 @@
     <b:Year>2009</b:Year>
     <b:Volume>6</b:Volume>
     <b:URL>http://hyperrhiz.io/hyperrhiz06/essays/a-four-sided-model-for-reading-hypertext-fiction.html</b:URL>
-    <b:RefOrder>7</b:RefOrder>
+    <b:RefOrder>11</b:RefOrder>
   </b:Source>
   <b:Source>
     <b:Tag>Rot20</b:Tag>
@@ -8163,7 +8920,7 @@
       </b:Author>
     </b:Author>
     <b:Medium>Software</b:Medium>
-    <b:RefOrder>8</b:RefOrder>
+    <b:RefOrder>12</b:RefOrder>
   </b:Source>
   <b:Source>
     <b:Tag>SBr06</b:Tag>
@@ -8203,7 +8960,7 @@
     <b:MonthAccessed>August</b:MonthAccessed>
     <b:DayAccessed>4</b:DayAccessed>
     <b:URL>https://www.tads.org/t3doc/doc/techman/toc.htm</b:URL>
-    <b:RefOrder>9</b:RefOrder>
+    <b:RefOrder>13</b:RefOrder>
   </b:Source>
   <b:Source>
     <b:Tag>Rob13</b:Tag>
@@ -8233,7 +8990,7 @@
         </b:NameList>
       </b:Author>
     </b:Author>
-    <b:RefOrder>10</b:RefOrder>
+    <b:RefOrder>14</b:RefOrder>
   </b:Source>
   <b:Source>
     <b:Tag>MJR13</b:Tag>
@@ -8259,7 +9016,7 @@
       </b:Author>
     </b:Author>
     <b:ProductionCompany>tads.org</b:ProductionCompany>
-    <b:RefOrder>11</b:RefOrder>
+    <b:RefOrder>15</b:RefOrder>
   </b:Source>
   <b:Source>
     <b:Tag>Zoë13</b:Tag>
@@ -8291,7 +9048,7 @@
     <b:MonthAccessed>September</b:MonthAccessed>
     <b:DayAccessed>17</b:DayAccessed>
     <b:URL>http://www.depressionquest.com/</b:URL>
-    <b:RefOrder>12</b:RefOrder>
+    <b:RefOrder>16</b:RefOrder>
   </b:Source>
   <b:Source>
     <b:Tag>QDa15</b:Tag>
@@ -8313,7 +9070,7 @@
     <b:MonthAccessed>August</b:MonthAccessed>
     <b:DayAccessed>17</b:DayAccessed>
     <b:URL>https://dan-q.github.io/twee2/</b:URL>
-    <b:RefOrder>13</b:RefOrder>
+    <b:RefOrder>7</b:RefOrder>
   </b:Source>
   <b:Source>
     <b:Tag>Jam06</b:Tag>
@@ -8335,7 +9092,7 @@
     <b:Pages>447-465</b:Pages>
     <b:Volume>12</b:Volume>
     <b:Issue>4</b:Issue>
-    <b:RefOrder>14</b:RefOrder>
+    <b:RefOrder>17</b:RefOrder>
   </b:Source>
   <b:Source>
     <b:Tag>Mil03</b:Tag>
@@ -8363,7 +9120,7 @@
         </b:NameList>
       </b:Author>
     </b:Author>
-    <b:RefOrder>15</b:RefOrder>
+    <b:RefOrder>18</b:RefOrder>
   </b:Source>
   <b:Source>
     <b:Tag>HOa15</b:Tag>
@@ -8387,7 +9144,7 @@
     <b:MonthAccessed>August</b:MonthAccessed>
     <b:DayAccessed>3</b:DayAccessed>
     <b:URL>https://eclecticlight.co/2015/12/08/getting-started-with-storyspace-3/</b:URL>
-    <b:RefOrder>16</b:RefOrder>
+    <b:RefOrder>19</b:RefOrder>
   </b:Source>
   <b:Source>
     <b:Tag>GNe15</b:Tag>
@@ -8409,7 +9166,7 @@
     <b:MonthAccessed>August</b:MonthAccessed>
     <b:DayAccessed>10</b:DayAccessed>
     <b:URL>http://inform7.com/</b:URL>
-    <b:RefOrder>17</b:RefOrder>
+    <b:RefOrder>20</b:RefOrder>
   </b:Source>
   <b:Source>
     <b:Tag>IMi18</b:Tag>
@@ -8478,7 +9235,7 @@
     <b:MonthAccessed>August</b:MonthAccessed>
     <b:DayAccessed>14</b:DayAccessed>
     <b:URL>https://idmillington.github.io/undum/</b:URL>
-    <b:RefOrder>18</b:RefOrder>
+    <b:RefOrder>21</b:RefOrder>
   </b:Source>
   <b:Source>
     <b:Tag>DEM20</b:Tag>
@@ -8499,7 +9256,7 @@
       </b:Author>
     </b:Author>
     <b:ConferenceName>Proceedings of the 31st ACM Conference on Hypertext and Social Media</b:ConferenceName>
-    <b:RefOrder>19</b:RefOrder>
+    <b:RefOrder>22</b:RefOrder>
   </b:Source>
   <b:Source>
     <b:Tag>Tal00</b:Tag>
@@ -8522,7 +9279,7 @@
     <b:MonthAccessed>September</b:MonthAccessed>
     <b:DayAccessed>17</b:DayAccessed>
     <b:URL>https://collection.eliterature.org/1/works/memmott__lexia_to_perplexia.html</b:URL>
-    <b:RefOrder>20</b:RefOrder>
+    <b:RefOrder>23</b:RefOrder>
   </b:Source>
   <b:Source>
     <b:Tag>Mic14</b:Tag>
@@ -8547,7 +9304,7 @@
     <b:DayAccessed>17</b:DayAccessed>
     <b:URL>https://ztul.itch.io/the-uncle-who-works-for-nintendo</b:URL>
     <b:ProductionCompany>itch.io</b:ProductionCompany>
-    <b:RefOrder>21</b:RefOrder>
+    <b:RefOrder>24</b:RefOrder>
   </b:Source>
   <b:Source>
     <b:Tag>Koe18</b:Tag>
@@ -8569,7 +9326,7 @@
     <b:Pages>51</b:Pages>
     <b:Volume>7</b:Volume>
     <b:Issue>4</b:Issue>
-    <b:RefOrder>22</b:RefOrder>
+    <b:RefOrder>25</b:RefOrder>
   </b:Source>
   <b:Source>
     <b:Tag>CKl20</b:Tag>
@@ -8593,7 +9350,7 @@
     <b:MonthAccessed>August</b:MonthAccessed>
     <b:DayAccessed>5</b:DayAccessed>
     <b:URL>klembot.github.io https://klembot.github.io/chapbook/</b:URL>
-    <b:RefOrder>23</b:RefOrder>
+    <b:RefOrder>26</b:RefOrder>
   </b:Source>
   <b:Source>
     <b:Tag>Sof20</b:Tag>
@@ -8622,7 +9379,7 @@
     <b:Year>2020</b:Year>
     <b:ConferenceName>HT '20: Proceedings of the 31st ACM Conference on Hypertext and Social Media</b:ConferenceName>
     <b:City>Virtual Event</b:City>
-    <b:RefOrder>24</b:RefOrder>
+    <b:RefOrder>27</b:RefOrder>
   </b:Source>
   <b:Source>
     <b:Tag>Kee01</b:Tag>
@@ -8652,7 +9409,7 @@
     <b:MonthAccessed>August</b:MonthAccessed>
     <b:DayAccessed>3</b:DayAccessed>
     <b:URL>http://www2.iath.virginia.edu/elab/elab.html</b:URL>
-    <b:RefOrder>25</b:RefOrder>
+    <b:RefOrder>28</b:RefOrder>
   </b:Source>
   <b:Source>
     <b:Tag>Joy87</b:Tag>
@@ -8672,7 +9429,7 @@
     <b:Year>1987</b:Year>
     <b:City>Watertown, MA</b:City>
     <b:Publisher>Eastgate Systems</b:Publisher>
-    <b:RefOrder>26</b:RefOrder>
+    <b:RefOrder>29</b:RefOrder>
   </b:Source>
   <b:Source>
     <b:Tag>Meg04</b:Tag>
@@ -8692,7 +9449,7 @@
     </b:Author>
     <b:City>Watertown, MA</b:City>
     <b:Publisher>Eastgate Systems</b:Publisher>
-    <b:RefOrder>27</b:RefOrder>
+    <b:RefOrder>30</b:RefOrder>
   </b:Source>
   <b:Source>
     <b:Tag>Meg19</b:Tag>
@@ -8716,7 +9473,7 @@
     <b:MonthAccessed>September</b:MonthAccessed>
     <b:DayAccessed>17</b:DayAccessed>
     <b:URL>https://www.creativecultural.com/meganheyward/?p=1750</b:URL>
-    <b:RefOrder>28</b:RefOrder>
+    <b:RefOrder>31</b:RefOrder>
   </b:Source>
   <b:Source>
     <b:Tag>Nic19</b:Tag>
@@ -8740,7 +9497,7 @@
         </b:NameList>
       </b:Author>
     </b:Author>
-    <b:RefOrder>29</b:RefOrder>
+    <b:RefOrder>32</b:RefOrder>
   </b:Source>
   <b:Source>
     <b:Tag>TME20</b:Tag>
@@ -8763,7 +9520,7 @@
     <b:MonthAccessed>August</b:MonthAccessed>
     <b:DayAccessed>5</b:DayAccessed>
     <b:URL>https://www.motoslave.net/sugarcube/2/</b:URL>
-    <b:RefOrder>30</b:RefOrder>
+    <b:RefOrder>33</b:RefOrder>
   </b:Source>
   <b:Source>
     <b:Tag>DCo19</b:Tag>
@@ -8790,7 +9547,7 @@
     <b:MonthAccessed>August</b:MonthAccessed>
     <b:DayAccessed>5</b:DayAccessed>
     <b:URL>https://videlais.github.io/snowman/2/</b:URL>
-    <b:RefOrder>31</b:RefOrder>
+    <b:RefOrder>34</b:RefOrder>
   </b:Source>
   <b:Source>
     <b:Tag>Mar091</b:Tag>
@@ -8810,7 +9567,7 @@
     </b:Author>
     <b:ConferenceName>HT '09: Proceedings of the 20th ACM conference on Hypertext and hypermedia</b:ConferenceName>
     <b:City>Torino</b:City>
-    <b:RefOrder>32</b:RefOrder>
+    <b:RefOrder>35</b:RefOrder>
   </b:Source>
   <b:Source>
     <b:Tag>Ber16</b:Tag>
@@ -8835,7 +9592,7 @@
     <b:City>Halifax</b:City>
     <b:Publisher>Association for Computing Machinery</b:Publisher>
     <b:DOI>10.1145/2914586.2914624</b:DOI>
-    <b:RefOrder>33</b:RefOrder>
+    <b:RefOrder>36</b:RefOrder>
   </b:Source>
   <b:Source>
     <b:Tag>RBa20</b:Tag>
@@ -8858,7 +9615,7 @@
     </b:Author>
     <b:Year>2011</b:Year>
     <b:Month>February</b:Month>
-    <b:RefOrder>34</b:RefOrder>
+    <b:RefOrder>37</b:RefOrder>
   </b:Source>
   <b:Source>
     <b:Tag>Bar12</b:Tag>
@@ -8884,7 +9641,7 @@
     <b:Volume>6</b:Volume>
     <b:Issue>2</b:Issue>
     <b:DOI>1959.3/246799</b:DOI>
-    <b:RefOrder>35</b:RefOrder>
+    <b:RefOrder>38</b:RefOrder>
   </b:Source>
   <b:Source>
     <b:Tag>Har19</b:Tag>
@@ -8908,7 +9665,7 @@
         </b:NameList>
       </b:Author>
     </b:Author>
-    <b:RefOrder>36</b:RefOrder>
+    <b:RefOrder>39</b:RefOrder>
   </b:Source>
   <b:Source>
     <b:Tag>Ann16</b:Tag>
@@ -8934,7 +9691,7 @@
     <b:DayAccessed>17</b:DayAccessed>
     <b:URL>https://w.itch.io/end-of-the-world</b:URL>
     <b:ProductionCompany>itch.io</b:ProductionCompany>
-    <b:RefOrder>37</b:RefOrder>
+    <b:RefOrder>40</b:RefOrder>
   </b:Source>
   <b:Source>
     <b:Tag>JAn12</b:Tag>
@@ -8959,7 +9716,7 @@
         </b:NameList>
       </b:Author>
     </b:Author>
-    <b:RefOrder>38</b:RefOrder>
+    <b:RefOrder>41</b:RefOrder>
   </b:Source>
   <b:Source>
     <b:Tag>EJA97</b:Tag>
@@ -8998,7 +9755,7 @@
     <b:MonthAccessed>August</b:MonthAccessed>
     <b:DayAccessed>5</b:DayAccessed>
     <b:URL>https://twinery.org/wiki/start</b:URL>
-    <b:RefOrder>39</b:RefOrder>
+    <b:RefOrder>42</b:RefOrder>
   </b:Source>
   <b:Source>
     <b:Tag>Int201</b:Tag>
@@ -9017,7 +9774,7 @@
     <b:MonthAccessed>August</b:MonthAccessed>
     <b:DayAccessed>5</b:DayAccessed>
     <b:URL>https://github.com/iftechfoundation/twine-specs</b:URL>
-    <b:RefOrder>40</b:RefOrder>
+    <b:RefOrder>43</b:RefOrder>
   </b:Source>
   <b:Source>
     <b:Tag>Int20</b:Tag>
@@ -9033,7 +9790,7 @@
     <b:MonthAccessed>August</b:MonthAccessed>
     <b:DayAccessed>5</b:DayAccessed>
     <b:URL>https://twinery.org/</b:URL>
-    <b:RefOrder>41</b:RefOrder>
+    <b:RefOrder>6</b:RefOrder>
   </b:Source>
   <b:Source>
     <b:Tag>Int14</b:Tag>
@@ -9052,7 +9809,7 @@
         <b:Corporate>Interactive Fiction Technology Foundation</b:Corporate>
       </b:Author>
     </b:Author>
-    <b:RefOrder>42</b:RefOrder>
+    <b:RefOrder>44</b:RefOrder>
   </b:Source>
   <b:Source>
     <b:Tag>Eas20</b:Tag>
@@ -9069,7 +9826,7 @@
     <b:MonthAccessed>August</b:MonthAccessed>
     <b:DayAccessed>3</b:DayAccessed>
     <b:URL>http://www.eastgate.com/storyspace/</b:URL>
-    <b:RefOrder>43</b:RefOrder>
+    <b:RefOrder>45</b:RefOrder>
   </b:Source>
   <b:Source>
     <b:Tag>tex202</b:Tag>
@@ -9086,7 +9843,7 @@
     <b:MonthAccessed>August</b:MonthAccessed>
     <b:DayAccessed>13</b:DayAccessed>
     <b:URL>https://docs.textadventures.co.uk/squiffy/</b:URL>
-    <b:RefOrder>44</b:RefOrder>
+    <b:RefOrder>46</b:RefOrder>
   </b:Source>
   <b:Source>
     <b:Tag>tex201</b:Tag>
@@ -9103,7 +9860,7 @@
     <b:MonthAccessed>August</b:MonthAccessed>
     <b:DayAccessed>13</b:DayAccessed>
     <b:URL>https://textadventures.co.uk/squiffy</b:URL>
-    <b:RefOrder>45</b:RefOrder>
+    <b:RefOrder>47</b:RefOrder>
   </b:Source>
   <b:Source>
     <b:Tag>tex18</b:Tag>
@@ -9123,7 +9880,7 @@
     <b:MonthAccessed>August</b:MonthAccessed>
     <b:DayAccessed>11</b:DayAccessed>
     <b:URL>http://docs.textadventures.co.uk/quest/</b:URL>
-    <b:RefOrder>46</b:RefOrder>
+    <b:RefOrder>48</b:RefOrder>
   </b:Source>
   <b:Source>
     <b:Tag>tex20</b:Tag>
@@ -9140,7 +9897,7 @@
     <b:DayAccessed>11</b:DayAccessed>
     <b:URL>https://textadventures.co.uk/quest/</b:URL>
     <b:Year>2020</b:Year>
-    <b:RefOrder>47</b:RefOrder>
+    <b:RefOrder>49</b:RefOrder>
   </b:Source>
   <b:Source>
     <b:Tag>Cho20</b:Tag>
@@ -9158,7 +9915,7 @@
     <b:MonthAccessed>August</b:MonthAccessed>
     <b:DayAccessed>11</b:DayAccessed>
     <b:URL>https://www.choiceofgames.com/make-your-own-games/choicescript-intro/</b:URL>
-    <b:RefOrder>48</b:RefOrder>
+    <b:RefOrder>50</b:RefOrder>
   </b:Source>
   <b:Source>
     <b:Tag>INK20</b:Tag>
@@ -9175,7 +9932,7 @@
     <b:MonthAccessed>August</b:MonthAccessed>
     <b:DayAccessed>11</b:DayAccessed>
     <b:URL>https://www.inklestudios.com/inklewriter/</b:URL>
-    <b:RefOrder>49</b:RefOrder>
+    <b:RefOrder>4</b:RefOrder>
   </b:Source>
   <b:Source>
     <b:Tag>Est19</b:Tag>
@@ -9290,13 +10047,13 @@
         </b:NameList>
       </b:Author>
     </b:Author>
-    <b:RefOrder>3</b:RefOrder>
+    <b:RefOrder>8</b:RefOrder>
   </b:Source>
   <b:Source>
     <b:Tag>Low20</b:Tag>
     <b:SourceType>DocumentFromInternetSite</b:SourceType>
-    <b:Guid>{E31C1F27-1E3D-4D2B-B10B-DB86C8FBA9B2}</b:Guid>
-    <b:Title>The 'Summary of Background Reading' report I produced.</b:Title>
+    <b:Guid>{73C1DEEC-8C55-4520-9A63-4F1457429C03}</b:Guid>
+    <b:Title>The 'Summary of Background Reading' report I produced</b:Title>
     <b:Year>2020</b:Year>
     <b:Month>September</b:Month>
     <b:Day>25</b:Day>
@@ -9314,13 +10071,13 @@
         </b:NameList>
       </b:Author>
     </b:Author>
-    <b:RefOrder>50</b:RefOrder>
+    <b:RefOrder>3</b:RefOrder>
   </b:Source>
 </b:Sources>
 </file>
 
 <file path=customXml/itemProps1.xml><?xml version="1.0" encoding="utf-8"?>
-<ds:datastoreItem xmlns:ds="http://schemas.openxmlformats.org/officeDocument/2006/customXml" ds:itemID="{DEF9BEAE-6B6B-47E7-84AF-D816CBBB8295}">
+<ds:datastoreItem xmlns:ds="http://schemas.openxmlformats.org/officeDocument/2006/customXml" ds:itemID="{2BD7576B-2DEE-4582-BDB9-4CD57430B202}">
   <ds:schemaRefs>
     <ds:schemaRef ds:uri="http://schemas.openxmlformats.org/officeDocument/2006/bibliography"/>
   </ds:schemaRefs>

</xml_diff>

<commit_message>
little bit more progress
</commit_message>
<xml_diff>
--- a/Reports n such/Rachel Lowe CE301 Final Report.docx
+++ b/Reports n such/Rachel Lowe CE301 Final Report.docx
@@ -2271,8 +2271,17 @@
           <w:i/>
           <w:iCs/>
         </w:rPr>
-        <w:t>A bidirectional Markdown to HTML to Markdown converter written in Javascript</w:t>
-      </w:r>
+        <w:t xml:space="preserve">A bidirectional Markdown to HTML to Markdown converter written in </w:t>
+      </w:r>
+      <w:proofErr w:type="spellStart"/>
+      <w:r>
+        <w:rPr>
+          <w:i/>
+          <w:iCs/>
+        </w:rPr>
+        <w:t>Javascript</w:t>
+      </w:r>
+      <w:proofErr w:type="spellEnd"/>
       <w:r>
         <w:t>)</w:t>
       </w:r>
@@ -2327,13 +2336,29 @@
         <w:t xml:space="preserve">Thanks to the academic and technical staff at the university for helping me to gain the necessary background knowledge to </w:t>
       </w:r>
       <w:r>
-        <w:t xml:space="preserve">work on this project, and also for providing the software and other technical support which allowed me to </w:t>
+        <w:t xml:space="preserve">work on this project, </w:t>
+      </w:r>
+      <w:proofErr w:type="gramStart"/>
+      <w:r>
+        <w:t>and also</w:t>
+      </w:r>
+      <w:proofErr w:type="gramEnd"/>
+      <w:r>
+        <w:t xml:space="preserve"> for providing the software and other technical support which allowed me to </w:t>
       </w:r>
       <w:r>
         <w:t>complete this project relatively smoothly.</w:t>
       </w:r>
       <w:r>
-        <w:t xml:space="preserve"> In particular, I would like to thank Dr Dimitri Ognibene, </w:t>
+        <w:t xml:space="preserve"> </w:t>
+      </w:r>
+      <w:proofErr w:type="gramStart"/>
+      <w:r>
+        <w:t>In particular, I</w:t>
+      </w:r>
+      <w:proofErr w:type="gramEnd"/>
+      <w:r>
+        <w:t xml:space="preserve"> would like to thank Dr Dimitri Ognibene, </w:t>
       </w:r>
       <w:r>
         <w:t>for teaching the CE218 module last yea</w:t>
@@ -3051,13 +3076,27 @@
         <w:rPr>
           <w:lang w:val="en-US"/>
         </w:rPr>
-        <w:t>in this section</w:t>
-      </w:r>
-      <w:r>
-        <w:rPr>
-          <w:lang w:val="en-US"/>
-        </w:rPr>
-        <w:t xml:space="preserve">, and explain how these </w:t>
+        <w:t xml:space="preserve">in this </w:t>
+      </w:r>
+      <w:proofErr w:type="gramStart"/>
+      <w:r>
+        <w:rPr>
+          <w:lang w:val="en-US"/>
+        </w:rPr>
+        <w:t>section</w:t>
+      </w:r>
+      <w:r>
+        <w:rPr>
+          <w:lang w:val="en-US"/>
+        </w:rPr>
+        <w:t>, and</w:t>
+      </w:r>
+      <w:proofErr w:type="gramEnd"/>
+      <w:r>
+        <w:rPr>
+          <w:lang w:val="en-US"/>
+        </w:rPr>
+        <w:t xml:space="preserve"> explain how these </w:t>
       </w:r>
       <w:r>
         <w:rPr>
@@ -3135,6 +3174,7 @@
           <w:id w:val="982742537"/>
           <w:citation/>
         </w:sdtPr>
+        <w:sdtEndPr/>
         <w:sdtContent>
           <w:r>
             <w:rPr>
@@ -3264,6 +3304,7 @@
         </w:rPr>
         <w:t xml:space="preserve">The </w:t>
       </w:r>
+      <w:proofErr w:type="spellStart"/>
       <w:r>
         <w:rPr>
           <w:i/>
@@ -3272,6 +3313,7 @@
         </w:rPr>
         <w:t>Inklewriter</w:t>
       </w:r>
+      <w:proofErr w:type="spellEnd"/>
       <w:sdt>
         <w:sdtPr>
           <w:rPr>
@@ -3282,6 +3324,7 @@
           <w:id w:val="-350412727"/>
           <w:citation/>
         </w:sdtPr>
+        <w:sdtEndPr/>
         <w:sdtContent>
           <w:r>
             <w:rPr>
@@ -3348,6 +3391,7 @@
           <w:id w:val="-1693844088"/>
           <w:citation/>
         </w:sdtPr>
+        <w:sdtEndPr/>
         <w:sdtContent>
           <w:r>
             <w:rPr>
@@ -3402,6 +3446,7 @@
         </w:rPr>
         <w:t xml:space="preserve">allowed some level of flexibility. </w:t>
       </w:r>
+      <w:proofErr w:type="spellStart"/>
       <w:r>
         <w:rPr>
           <w:i/>
@@ -3410,6 +3455,7 @@
         </w:rPr>
         <w:t>Inklewriter</w:t>
       </w:r>
+      <w:proofErr w:type="spellEnd"/>
       <w:r>
         <w:rPr>
           <w:lang w:val="en-US"/>
@@ -3480,6 +3526,7 @@
       <w:r>
         <w:t xml:space="preserve">authoring tool, offering the same functionality as </w:t>
       </w:r>
+      <w:proofErr w:type="spellStart"/>
       <w:r>
         <w:rPr>
           <w:i/>
@@ -3487,6 +3534,7 @@
         </w:rPr>
         <w:t>Inklewriter</w:t>
       </w:r>
+      <w:proofErr w:type="spellEnd"/>
       <w:r>
         <w:t xml:space="preserve">, minus the GUI. Those two tools are </w:t>
       </w:r>
@@ -3499,6 +3547,7 @@
       <w:r>
         <w:t xml:space="preserve"> inconvenient way. Whilst </w:t>
       </w:r>
+      <w:proofErr w:type="spellStart"/>
       <w:r>
         <w:rPr>
           <w:i/>
@@ -3506,6 +3555,7 @@
         </w:rPr>
         <w:t>Inklewriter</w:t>
       </w:r>
+      <w:proofErr w:type="spellEnd"/>
       <w:r>
         <w:t xml:space="preserve"> does have an option to export a </w:t>
       </w:r>
@@ -3545,6 +3595,7 @@
       <w:r>
         <w:t xml:space="preserve"> file in the </w:t>
       </w:r>
+      <w:proofErr w:type="spellStart"/>
       <w:r>
         <w:rPr>
           <w:i/>
@@ -3552,6 +3603,7 @@
         </w:rPr>
         <w:t>Inklewriter</w:t>
       </w:r>
+      <w:proofErr w:type="spellEnd"/>
       <w:r>
         <w:t xml:space="preserve"> GUI, an author must first export that </w:t>
       </w:r>
@@ -3575,6 +3627,7 @@
       <w:r>
         <w:t xml:space="preserve"> tool, log in to </w:t>
       </w:r>
+      <w:proofErr w:type="spellStart"/>
       <w:r>
         <w:rPr>
           <w:i/>
@@ -3582,6 +3635,7 @@
         </w:rPr>
         <w:t>Inklewriter</w:t>
       </w:r>
+      <w:proofErr w:type="spellEnd"/>
       <w:r>
         <w:t>, and then manually copy and paste the JSON into an ‘import from JSON’ option.</w:t>
       </w:r>
@@ -3609,6 +3663,7 @@
           <w:id w:val="1419524221"/>
           <w:citation/>
         </w:sdtPr>
+        <w:sdtEndPr/>
         <w:sdtContent>
           <w:r>
             <w:rPr>
@@ -3667,6 +3722,7 @@
           <w:id w:val="-847790435"/>
           <w:citation/>
         </w:sdtPr>
+        <w:sdtEndPr/>
         <w:sdtContent>
           <w:r>
             <w:rPr>
@@ -3713,7 +3769,13 @@
         </w:sdtContent>
       </w:sdt>
       <w:r>
-        <w:t xml:space="preserve"> are a bit less inconvenient in this regard. </w:t>
+        <w:t xml:space="preserve"> </w:t>
+      </w:r>
+      <w:r>
+        <w:t>we</w:t>
+      </w:r>
+      <w:r>
+        <w:t xml:space="preserve">re a bit less inconvenient in this regard. </w:t>
       </w:r>
       <w:r>
         <w:rPr>
@@ -3846,6 +3908,7 @@
       <w:r>
         <w:t xml:space="preserve">than the </w:t>
       </w:r>
+      <w:proofErr w:type="spellStart"/>
       <w:r>
         <w:rPr>
           <w:i/>
@@ -3853,6 +3916,7 @@
         </w:rPr>
         <w:t>Inklewriter</w:t>
       </w:r>
+      <w:proofErr w:type="spellEnd"/>
       <w:r>
         <w:t>/</w:t>
       </w:r>
@@ -3930,6 +3994,19 @@
       </w:r>
       <w:r>
         <w:t>so, if a writer wanted to make smaller edits to their game, they don’t need to use the GUI, and if they wanted to make larger changes to the overall structure, they can use the GUI.</w:t>
+      </w:r>
+    </w:p>
+    <w:p>
+      <w:r>
+        <w:t xml:space="preserve">Another key finding was </w:t>
+      </w:r>
+      <w:proofErr w:type="gramStart"/>
+      <w:r>
+        <w:t>how  the</w:t>
+      </w:r>
+      <w:proofErr w:type="gramEnd"/>
+      <w:r>
+        <w:t xml:space="preserve"> </w:t>
       </w:r>
     </w:p>
     <w:p>
@@ -4042,7 +4119,21 @@
         <w:rPr>
           <w:lang w:val="en-US"/>
         </w:rPr>
-        <w:t xml:space="preserve">They are held within the README.md files in the repository, and are </w:t>
+        <w:t xml:space="preserve">They are held within the README.md files in the </w:t>
+      </w:r>
+      <w:proofErr w:type="gramStart"/>
+      <w:r>
+        <w:rPr>
+          <w:lang w:val="en-US"/>
+        </w:rPr>
+        <w:t>repository, and</w:t>
+      </w:r>
+      <w:proofErr w:type="gramEnd"/>
+      <w:r>
+        <w:rPr>
+          <w:lang w:val="en-US"/>
+        </w:rPr>
+        <w:t xml:space="preserve"> are </w:t>
       </w:r>
       <w:r>
         <w:rPr>
@@ -7751,6 +7842,7 @@
   <w:style w:type="character" w:default="1" w:styleId="DefaultParagraphFont">
     <w:name w:val="Default Paragraph Font"/>
     <w:uiPriority w:val="1"/>
+    <w:semiHidden/>
     <w:unhideWhenUsed/>
   </w:style>
   <w:style w:type="table" w:default="1" w:styleId="TableNormal">
@@ -8090,7 +8182,7 @@
     <w:charset w:val="00"/>
     <w:family w:val="roman"/>
     <w:pitch w:val="variable"/>
-    <w:sig w:usb0="E0002AFF" w:usb1="C0007843" w:usb2="00000009" w:usb3="00000000" w:csb0="000001FF" w:csb1="00000000"/>
+    <w:sig w:usb0="E0002EFF" w:usb1="C0007843" w:usb2="00000009" w:usb3="00000000" w:csb0="000001FF" w:csb1="00000000"/>
   </w:font>
   <w:font w:name="Symbol">
     <w:panose1 w:val="05050102010706020507"/>
@@ -8111,7 +8203,7 @@
     <w:charset w:val="00"/>
     <w:family w:val="swiss"/>
     <w:pitch w:val="variable"/>
-    <w:sig w:usb0="E10002FF" w:usb1="4000ACFF" w:usb2="00000009" w:usb3="00000000" w:csb0="0000019F" w:csb1="00000000"/>
+    <w:sig w:usb0="E00002FF" w:usb1="4000ACFF" w:usb2="00000001" w:usb3="00000000" w:csb0="0000019F" w:csb1="00000000"/>
   </w:font>
   <w:font w:name="Calibri Light">
     <w:panose1 w:val="020F0302020204030204"/>
@@ -8142,6 +8234,7 @@
     <w:rsid w:val="00BE2200"/>
     <w:rsid w:val="00CA3B99"/>
     <w:rsid w:val="00E35509"/>
+    <w:rsid w:val="00F251EE"/>
   </w:rsids>
   <m:mathPr>
     <m:mathFont m:val="Cambria Math"/>

</xml_diff>

<commit_message>
Summary of the technical documentation is done. Also added information about the licenses used for HECC-IT. Going to get some lunch, then start on the 'planning' section.
</commit_message>
<xml_diff>
--- a/Reports n such/Rachel Lowe CE301 Final Report.docx
+++ b/Reports n such/Rachel Lowe CE301 Final Report.docx
@@ -1256,7 +1256,7 @@
         </w:numPr>
       </w:pPr>
       <w:bookmarkStart w:id="0" w:name="_Toc69977786"/>
-      <w:bookmarkStart w:id="1" w:name="_Toc70007479"/>
+      <w:bookmarkStart w:id="1" w:name="_Toc70062727"/>
       <w:r>
         <w:lastRenderedPageBreak/>
         <w:t>Acknowledgements</w:t>
@@ -1485,8 +1485,17 @@
           <w:i/>
           <w:iCs/>
         </w:rPr>
-        <w:t>A bidirectional Markdown to HTML to Markdown converter written in Javascript</w:t>
-      </w:r>
+        <w:t xml:space="preserve">A bidirectional Markdown to HTML to Markdown converter written in </w:t>
+      </w:r>
+      <w:proofErr w:type="spellStart"/>
+      <w:r>
+        <w:rPr>
+          <w:i/>
+          <w:iCs/>
+        </w:rPr>
+        <w:t>Javascript</w:t>
+      </w:r>
+      <w:proofErr w:type="spellEnd"/>
       <w:r>
         <w:t>)</w:t>
       </w:r>
@@ -1588,7 +1597,7 @@
         </w:numPr>
       </w:pPr>
       <w:bookmarkStart w:id="2" w:name="_Toc69977787"/>
-      <w:bookmarkStart w:id="3" w:name="_Toc70007480"/>
+      <w:bookmarkStart w:id="3" w:name="_Toc70062728"/>
       <w:r>
         <w:lastRenderedPageBreak/>
         <w:t>Abstract</w:t>
@@ -1756,6 +1765,13 @@
     </w:p>
     <w:sdt>
       <w:sdtPr>
+        <w:rPr>
+          <w:rFonts w:asciiTheme="minorHAnsi" w:eastAsiaTheme="minorHAnsi" w:hAnsiTheme="minorHAnsi" w:cstheme="minorBidi"/>
+          <w:color w:val="auto"/>
+          <w:sz w:val="22"/>
+          <w:szCs w:val="22"/>
+          <w:lang w:val="en-GB"/>
+        </w:rPr>
         <w:id w:val="-346333388"/>
         <w:docPartObj>
           <w:docPartGallery w:val="Table of Contents"/>
@@ -1764,14 +1780,9 @@
       </w:sdtPr>
       <w:sdtEndPr>
         <w:rPr>
-          <w:rFonts w:asciiTheme="minorHAnsi" w:eastAsiaTheme="minorHAnsi" w:hAnsiTheme="minorHAnsi" w:cstheme="minorBidi"/>
           <w:b/>
           <w:bCs/>
           <w:noProof/>
-          <w:color w:val="auto"/>
-          <w:sz w:val="22"/>
-          <w:szCs w:val="22"/>
-          <w:lang w:val="en-GB"/>
         </w:rPr>
       </w:sdtEndPr>
       <w:sdtContent>
@@ -1805,7 +1816,7 @@
           <w:r>
             <w:fldChar w:fldCharType="separate"/>
           </w:r>
-          <w:hyperlink w:anchor="_Toc70007479" w:history="1">
+          <w:hyperlink w:anchor="_Toc70062727" w:history="1">
             <w:r>
               <w:rPr>
                 <w:rStyle w:val="Hyperlink"/>
@@ -1847,7 +1858,7 @@
                 <w:noProof/>
                 <w:webHidden/>
               </w:rPr>
-              <w:instrText xml:space="preserve"> PAGEREF _Toc70007479 \h </w:instrText>
+              <w:instrText xml:space="preserve"> PAGEREF _Toc70062727 \h </w:instrText>
             </w:r>
             <w:r>
               <w:rPr>
@@ -1891,7 +1902,7 @@
               <w:lang w:eastAsia="en-GB"/>
             </w:rPr>
           </w:pPr>
-          <w:hyperlink w:anchor="_Toc70007480" w:history="1">
+          <w:hyperlink w:anchor="_Toc70062728" w:history="1">
             <w:r>
               <w:rPr>
                 <w:rStyle w:val="Hyperlink"/>
@@ -1933,7 +1944,7 @@
                 <w:noProof/>
                 <w:webHidden/>
               </w:rPr>
-              <w:instrText xml:space="preserve"> PAGEREF _Toc70007480 \h </w:instrText>
+              <w:instrText xml:space="preserve"> PAGEREF _Toc70062728 \h </w:instrText>
             </w:r>
             <w:r>
               <w:rPr>
@@ -1977,7 +1988,7 @@
               <w:lang w:eastAsia="en-GB"/>
             </w:rPr>
           </w:pPr>
-          <w:hyperlink w:anchor="_Toc70007481" w:history="1">
+          <w:hyperlink w:anchor="_Toc70062729" w:history="1">
             <w:r>
               <w:rPr>
                 <w:rStyle w:val="Hyperlink"/>
@@ -2019,7 +2030,7 @@
                 <w:noProof/>
                 <w:webHidden/>
               </w:rPr>
-              <w:instrText xml:space="preserve"> PAGEREF _Toc70007481 \h </w:instrText>
+              <w:instrText xml:space="preserve"> PAGEREF _Toc70062729 \h </w:instrText>
             </w:r>
             <w:r>
               <w:rPr>
@@ -2063,7 +2074,7 @@
               <w:lang w:eastAsia="en-GB"/>
             </w:rPr>
           </w:pPr>
-          <w:hyperlink w:anchor="_Toc70007482" w:history="1">
+          <w:hyperlink w:anchor="_Toc70062730" w:history="1">
             <w:r>
               <w:rPr>
                 <w:rStyle w:val="Hyperlink"/>
@@ -2105,7 +2116,7 @@
                 <w:noProof/>
                 <w:webHidden/>
               </w:rPr>
-              <w:instrText xml:space="preserve"> PAGEREF _Toc70007482 \h </w:instrText>
+              <w:instrText xml:space="preserve"> PAGEREF _Toc70062730 \h </w:instrText>
             </w:r>
             <w:r>
               <w:rPr>
@@ -2148,7 +2159,7 @@
               <w:lang w:eastAsia="en-GB"/>
             </w:rPr>
           </w:pPr>
-          <w:hyperlink w:anchor="_Toc70007483" w:history="1">
+          <w:hyperlink w:anchor="_Toc70062731" w:history="1">
             <w:r>
               <w:rPr>
                 <w:rStyle w:val="Hyperlink"/>
@@ -2176,7 +2187,7 @@
                 <w:noProof/>
                 <w:webHidden/>
               </w:rPr>
-              <w:instrText xml:space="preserve"> PAGEREF _Toc70007483 \h </w:instrText>
+              <w:instrText xml:space="preserve"> PAGEREF _Toc70062731 \h </w:instrText>
             </w:r>
             <w:r>
               <w:rPr>
@@ -2219,7 +2230,7 @@
               <w:lang w:eastAsia="en-GB"/>
             </w:rPr>
           </w:pPr>
-          <w:hyperlink w:anchor="_Toc70007484" w:history="1">
+          <w:hyperlink w:anchor="_Toc70062732" w:history="1">
             <w:r>
               <w:rPr>
                 <w:rStyle w:val="Hyperlink"/>
@@ -2246,7 +2257,7 @@
                 <w:noProof/>
                 <w:webHidden/>
               </w:rPr>
-              <w:instrText xml:space="preserve"> PAGEREF _Toc70007484 \h </w:instrText>
+              <w:instrText xml:space="preserve"> PAGEREF _Toc70062732 \h </w:instrText>
             </w:r>
             <w:r>
               <w:rPr>
@@ -2289,7 +2300,7 @@
               <w:lang w:eastAsia="en-GB"/>
             </w:rPr>
           </w:pPr>
-          <w:hyperlink w:anchor="_Toc70007485" w:history="1">
+          <w:hyperlink w:anchor="_Toc70062733" w:history="1">
             <w:r>
               <w:rPr>
                 <w:rStyle w:val="Hyperlink"/>
@@ -2317,7 +2328,7 @@
                 <w:noProof/>
                 <w:webHidden/>
               </w:rPr>
-              <w:instrText xml:space="preserve"> PAGEREF _Toc70007485 \h </w:instrText>
+              <w:instrText xml:space="preserve"> PAGEREF _Toc70062733 \h </w:instrText>
             </w:r>
             <w:r>
               <w:rPr>
@@ -2361,7 +2372,7 @@
               <w:lang w:eastAsia="en-GB"/>
             </w:rPr>
           </w:pPr>
-          <w:hyperlink w:anchor="_Toc70007486" w:history="1">
+          <w:hyperlink w:anchor="_Toc70062734" w:history="1">
             <w:r>
               <w:rPr>
                 <w:rStyle w:val="Hyperlink"/>
@@ -2403,7 +2414,7 @@
                 <w:noProof/>
                 <w:webHidden/>
               </w:rPr>
-              <w:instrText xml:space="preserve"> PAGEREF _Toc70007486 \h </w:instrText>
+              <w:instrText xml:space="preserve"> PAGEREF _Toc70062734 \h </w:instrText>
             </w:r>
             <w:r>
               <w:rPr>
@@ -2446,7 +2457,7 @@
               <w:lang w:eastAsia="en-GB"/>
             </w:rPr>
           </w:pPr>
-          <w:hyperlink w:anchor="_Toc70007487" w:history="1">
+          <w:hyperlink w:anchor="_Toc70062735" w:history="1">
             <w:r>
               <w:rPr>
                 <w:rStyle w:val="Hyperlink"/>
@@ -2474,7 +2485,149 @@
                 <w:noProof/>
                 <w:webHidden/>
               </w:rPr>
-              <w:instrText xml:space="preserve"> PAGEREF _Toc70007487 \h </w:instrText>
+              <w:instrText xml:space="preserve"> PAGEREF _Toc70062735 \h </w:instrText>
+            </w:r>
+            <w:r>
+              <w:rPr>
+                <w:noProof/>
+                <w:webHidden/>
+              </w:rPr>
+            </w:r>
+            <w:r>
+              <w:rPr>
+                <w:noProof/>
+                <w:webHidden/>
+              </w:rPr>
+              <w:fldChar w:fldCharType="separate"/>
+            </w:r>
+            <w:r>
+              <w:rPr>
+                <w:noProof/>
+                <w:webHidden/>
+              </w:rPr>
+              <w:t>9</w:t>
+            </w:r>
+            <w:r>
+              <w:rPr>
+                <w:noProof/>
+                <w:webHidden/>
+              </w:rPr>
+              <w:fldChar w:fldCharType="end"/>
+            </w:r>
+          </w:hyperlink>
+        </w:p>
+        <w:p>
+          <w:pPr>
+            <w:pStyle w:val="TOC2"/>
+            <w:tabs>
+              <w:tab w:val="right" w:leader="dot" w:pos="9016"/>
+            </w:tabs>
+            <w:rPr>
+              <w:rFonts w:eastAsiaTheme="minorEastAsia"/>
+              <w:noProof/>
+              <w:lang w:eastAsia="en-GB"/>
+            </w:rPr>
+          </w:pPr>
+          <w:hyperlink w:anchor="_Toc70062736" w:history="1">
+            <w:r>
+              <w:rPr>
+                <w:rStyle w:val="Hyperlink"/>
+                <w:noProof/>
+                <w:lang w:val="en-US"/>
+              </w:rPr>
+              <w:t>5.2: The full technical documentation discussing the design, development, and testing of every iteration of HECC-IT and the games produced with HECC-IT</w:t>
+            </w:r>
+            <w:r>
+              <w:rPr>
+                <w:noProof/>
+                <w:webHidden/>
+              </w:rPr>
+              <w:tab/>
+            </w:r>
+            <w:r>
+              <w:rPr>
+                <w:noProof/>
+                <w:webHidden/>
+              </w:rPr>
+              <w:fldChar w:fldCharType="begin"/>
+            </w:r>
+            <w:r>
+              <w:rPr>
+                <w:noProof/>
+                <w:webHidden/>
+              </w:rPr>
+              <w:instrText xml:space="preserve"> PAGEREF _Toc70062736 \h </w:instrText>
+            </w:r>
+            <w:r>
+              <w:rPr>
+                <w:noProof/>
+                <w:webHidden/>
+              </w:rPr>
+            </w:r>
+            <w:r>
+              <w:rPr>
+                <w:noProof/>
+                <w:webHidden/>
+              </w:rPr>
+              <w:fldChar w:fldCharType="separate"/>
+            </w:r>
+            <w:r>
+              <w:rPr>
+                <w:noProof/>
+                <w:webHidden/>
+              </w:rPr>
+              <w:t>9</w:t>
+            </w:r>
+            <w:r>
+              <w:rPr>
+                <w:noProof/>
+                <w:webHidden/>
+              </w:rPr>
+              <w:fldChar w:fldCharType="end"/>
+            </w:r>
+          </w:hyperlink>
+        </w:p>
+        <w:p>
+          <w:pPr>
+            <w:pStyle w:val="TOC2"/>
+            <w:tabs>
+              <w:tab w:val="right" w:leader="dot" w:pos="9016"/>
+            </w:tabs>
+            <w:rPr>
+              <w:rFonts w:eastAsiaTheme="minorEastAsia"/>
+              <w:noProof/>
+              <w:lang w:eastAsia="en-GB"/>
+            </w:rPr>
+          </w:pPr>
+          <w:hyperlink w:anchor="_Toc70062737" w:history="1">
+            <w:r>
+              <w:rPr>
+                <w:rStyle w:val="Hyperlink"/>
+                <w:noProof/>
+                <w:lang w:val="en-US"/>
+              </w:rPr>
+              <w:t>5.3: The summarized version of the technical documentation</w:t>
+            </w:r>
+            <w:r>
+              <w:rPr>
+                <w:noProof/>
+                <w:webHidden/>
+              </w:rPr>
+              <w:tab/>
+            </w:r>
+            <w:r>
+              <w:rPr>
+                <w:noProof/>
+                <w:webHidden/>
+              </w:rPr>
+              <w:fldChar w:fldCharType="begin"/>
+            </w:r>
+            <w:r>
+              <w:rPr>
+                <w:noProof/>
+                <w:webHidden/>
+              </w:rPr>
+              <w:instrText xml:space="preserve"> PAGEREF _Toc70062737 \h </w:instrText>
             </w:r>
             <w:r>
               <w:rPr>
@@ -2518,7 +2671,7 @@
               <w:lang w:eastAsia="en-GB"/>
             </w:rPr>
           </w:pPr>
-          <w:hyperlink w:anchor="_Toc70007488" w:history="1">
+          <w:hyperlink w:anchor="_Toc70062738" w:history="1">
             <w:r>
               <w:rPr>
                 <w:rStyle w:val="Hyperlink"/>
@@ -2560,7 +2713,7 @@
                 <w:noProof/>
                 <w:webHidden/>
               </w:rPr>
-              <w:instrText xml:space="preserve"> PAGEREF _Toc70007488 \h </w:instrText>
+              <w:instrText xml:space="preserve"> PAGEREF _Toc70062738 \h </w:instrText>
             </w:r>
             <w:r>
               <w:rPr>
@@ -2580,7 +2733,7 @@
                 <w:noProof/>
                 <w:webHidden/>
               </w:rPr>
-              <w:t>9</w:t>
+              <w:t>10</w:t>
             </w:r>
             <w:r>
               <w:rPr>
@@ -2603,7 +2756,7 @@
               <w:lang w:eastAsia="en-GB"/>
             </w:rPr>
           </w:pPr>
-          <w:hyperlink w:anchor="_Toc70007489" w:history="1">
+          <w:hyperlink w:anchor="_Toc70062739" w:history="1">
             <w:r>
               <w:rPr>
                 <w:rStyle w:val="Hyperlink"/>
@@ -2631,7 +2784,7 @@
                 <w:noProof/>
                 <w:webHidden/>
               </w:rPr>
-              <w:instrText xml:space="preserve"> PAGEREF _Toc70007489 \h </w:instrText>
+              <w:instrText xml:space="preserve"> PAGEREF _Toc70062739 \h </w:instrText>
             </w:r>
             <w:r>
               <w:rPr>
@@ -2651,7 +2804,7 @@
                 <w:noProof/>
                 <w:webHidden/>
               </w:rPr>
-              <w:t>9</w:t>
+              <w:t>10</w:t>
             </w:r>
             <w:r>
               <w:rPr>
@@ -2674,14 +2827,14 @@
               <w:lang w:eastAsia="en-GB"/>
             </w:rPr>
           </w:pPr>
-          <w:hyperlink w:anchor="_Toc70007490" w:history="1">
+          <w:hyperlink w:anchor="_Toc70062740" w:history="1">
             <w:r>
               <w:rPr>
                 <w:rStyle w:val="Hyperlink"/>
                 <w:noProof/>
                 <w:lang w:val="en-US"/>
               </w:rPr>
-              <w:t>Jira</w:t>
+              <w:t>6.2: Jira</w:t>
             </w:r>
             <w:r>
               <w:rPr>
@@ -2702,7 +2855,7 @@
                 <w:noProof/>
                 <w:webHidden/>
               </w:rPr>
-              <w:instrText xml:space="preserve"> PAGEREF _Toc70007490 \h </w:instrText>
+              <w:instrText xml:space="preserve"> PAGEREF _Toc70062740 \h </w:instrText>
             </w:r>
             <w:r>
               <w:rPr>
@@ -2722,7 +2875,7 @@
                 <w:noProof/>
                 <w:webHidden/>
               </w:rPr>
-              <w:t>9</w:t>
+              <w:t>10</w:t>
             </w:r>
             <w:r>
               <w:rPr>
@@ -2745,14 +2898,14 @@
               <w:lang w:eastAsia="en-GB"/>
             </w:rPr>
           </w:pPr>
-          <w:hyperlink w:anchor="_Toc70007491" w:history="1">
+          <w:hyperlink w:anchor="_Toc70062741" w:history="1">
             <w:r>
               <w:rPr>
                 <w:rStyle w:val="Hyperlink"/>
                 <w:noProof/>
                 <w:lang w:val="en-US"/>
               </w:rPr>
-              <w:t>Usage of Jira</w:t>
+              <w:t>6.3: Usage of Jira</w:t>
             </w:r>
             <w:r>
               <w:rPr>
@@ -2773,7 +2926,7 @@
                 <w:noProof/>
                 <w:webHidden/>
               </w:rPr>
-              <w:instrText xml:space="preserve"> PAGEREF _Toc70007491 \h </w:instrText>
+              <w:instrText xml:space="preserve"> PAGEREF _Toc70062741 \h </w:instrText>
             </w:r>
             <w:r>
               <w:rPr>
@@ -2793,7 +2946,7 @@
                 <w:noProof/>
                 <w:webHidden/>
               </w:rPr>
-              <w:t>9</w:t>
+              <w:t>10</w:t>
             </w:r>
             <w:r>
               <w:rPr>
@@ -2816,14 +2969,14 @@
               <w:lang w:eastAsia="en-GB"/>
             </w:rPr>
           </w:pPr>
-          <w:hyperlink w:anchor="_Toc70007492" w:history="1">
+          <w:hyperlink w:anchor="_Toc70062742" w:history="1">
             <w:r>
               <w:rPr>
                 <w:rStyle w:val="Hyperlink"/>
                 <w:noProof/>
                 <w:lang w:val="en-US"/>
               </w:rPr>
-              <w:t>Reflection on the project planning</w:t>
+              <w:t>6.4: Reflection on the project planning</w:t>
             </w:r>
             <w:r>
               <w:rPr>
@@ -2844,7 +2997,7 @@
                 <w:noProof/>
                 <w:webHidden/>
               </w:rPr>
-              <w:instrText xml:space="preserve"> PAGEREF _Toc70007492 \h </w:instrText>
+              <w:instrText xml:space="preserve"> PAGEREF _Toc70062742 \h </w:instrText>
             </w:r>
             <w:r>
               <w:rPr>
@@ -2864,7 +3017,7 @@
                 <w:noProof/>
                 <w:webHidden/>
               </w:rPr>
-              <w:t>9</w:t>
+              <w:t>10</w:t>
             </w:r>
             <w:r>
               <w:rPr>
@@ -2888,7 +3041,7 @@
               <w:lang w:eastAsia="en-GB"/>
             </w:rPr>
           </w:pPr>
-          <w:hyperlink w:anchor="_Toc70007493" w:history="1">
+          <w:hyperlink w:anchor="_Toc70062743" w:history="1">
             <w:r>
               <w:rPr>
                 <w:rStyle w:val="Hyperlink"/>
@@ -2930,77 +3083,7 @@
                 <w:noProof/>
                 <w:webHidden/>
               </w:rPr>
-              <w:instrText xml:space="preserve"> PAGEREF _Toc70007493 \h </w:instrText>
-            </w:r>
-            <w:r>
-              <w:rPr>
-                <w:noProof/>
-                <w:webHidden/>
-              </w:rPr>
-            </w:r>
-            <w:r>
-              <w:rPr>
-                <w:noProof/>
-                <w:webHidden/>
-              </w:rPr>
-              <w:fldChar w:fldCharType="separate"/>
-            </w:r>
-            <w:r>
-              <w:rPr>
-                <w:noProof/>
-                <w:webHidden/>
-              </w:rPr>
-              <w:t>9</w:t>
-            </w:r>
-            <w:r>
-              <w:rPr>
-                <w:noProof/>
-                <w:webHidden/>
-              </w:rPr>
-              <w:fldChar w:fldCharType="end"/>
-            </w:r>
-          </w:hyperlink>
-        </w:p>
-        <w:p>
-          <w:pPr>
-            <w:pStyle w:val="TOC1"/>
-            <w:tabs>
-              <w:tab w:val="right" w:leader="dot" w:pos="9016"/>
-            </w:tabs>
-            <w:rPr>
-              <w:rFonts w:eastAsiaTheme="minorEastAsia"/>
-              <w:noProof/>
-              <w:lang w:eastAsia="en-GB"/>
-            </w:rPr>
-          </w:pPr>
-          <w:hyperlink w:anchor="_Toc70007494" w:history="1">
-            <w:r>
-              <w:rPr>
-                <w:rStyle w:val="Hyperlink"/>
-                <w:noProof/>
-              </w:rPr>
-              <w:t>Bibliography</w:t>
-            </w:r>
-            <w:r>
-              <w:rPr>
-                <w:noProof/>
-                <w:webHidden/>
-              </w:rPr>
-              <w:tab/>
-            </w:r>
-            <w:r>
-              <w:rPr>
-                <w:noProof/>
-                <w:webHidden/>
-              </w:rPr>
-              <w:fldChar w:fldCharType="begin"/>
-            </w:r>
-            <w:r>
-              <w:rPr>
-                <w:noProof/>
-                <w:webHidden/>
-              </w:rPr>
-              <w:instrText xml:space="preserve"> PAGEREF _Toc70007494 \h </w:instrText>
+              <w:instrText xml:space="preserve"> PAGEREF _Toc70062743 \h </w:instrText>
             </w:r>
             <w:r>
               <w:rPr>
@@ -3032,6 +3115,76 @@
           </w:hyperlink>
         </w:p>
         <w:p>
+          <w:pPr>
+            <w:pStyle w:val="TOC1"/>
+            <w:tabs>
+              <w:tab w:val="right" w:leader="dot" w:pos="9016"/>
+            </w:tabs>
+            <w:rPr>
+              <w:rFonts w:eastAsiaTheme="minorEastAsia"/>
+              <w:noProof/>
+              <w:lang w:eastAsia="en-GB"/>
+            </w:rPr>
+          </w:pPr>
+          <w:hyperlink w:anchor="_Toc70062744" w:history="1">
+            <w:r>
+              <w:rPr>
+                <w:rStyle w:val="Hyperlink"/>
+                <w:noProof/>
+              </w:rPr>
+              <w:t>Bibliography</w:t>
+            </w:r>
+            <w:r>
+              <w:rPr>
+                <w:noProof/>
+                <w:webHidden/>
+              </w:rPr>
+              <w:tab/>
+            </w:r>
+            <w:r>
+              <w:rPr>
+                <w:noProof/>
+                <w:webHidden/>
+              </w:rPr>
+              <w:fldChar w:fldCharType="begin"/>
+            </w:r>
+            <w:r>
+              <w:rPr>
+                <w:noProof/>
+                <w:webHidden/>
+              </w:rPr>
+              <w:instrText xml:space="preserve"> PAGEREF _Toc70062744 \h </w:instrText>
+            </w:r>
+            <w:r>
+              <w:rPr>
+                <w:noProof/>
+                <w:webHidden/>
+              </w:rPr>
+            </w:r>
+            <w:r>
+              <w:rPr>
+                <w:noProof/>
+                <w:webHidden/>
+              </w:rPr>
+              <w:fldChar w:fldCharType="separate"/>
+            </w:r>
+            <w:r>
+              <w:rPr>
+                <w:noProof/>
+                <w:webHidden/>
+              </w:rPr>
+              <w:t>11</w:t>
+            </w:r>
+            <w:r>
+              <w:rPr>
+                <w:noProof/>
+                <w:webHidden/>
+              </w:rPr>
+              <w:fldChar w:fldCharType="end"/>
+            </w:r>
+          </w:hyperlink>
+        </w:p>
+        <w:p>
           <w:r>
             <w:rPr>
               <w:b/>
@@ -3065,7 +3218,7 @@
         </w:numPr>
       </w:pPr>
       <w:bookmarkStart w:id="4" w:name="_Toc69977788"/>
-      <w:bookmarkStart w:id="5" w:name="_Toc70007481"/>
+      <w:bookmarkStart w:id="5" w:name="_Toc70062729"/>
       <w:r>
         <w:lastRenderedPageBreak/>
         <w:t>List of Symbols</w:t>
@@ -3735,6 +3888,42 @@
     </w:p>
     <w:p>
       <w:pPr>
+        <w:pStyle w:val="ListParagraph"/>
+        <w:numPr>
+          <w:ilvl w:val="0"/>
+          <w:numId w:val="1"/>
+        </w:numPr>
+        <w:rPr>
+          <w:lang w:val="en-US"/>
+        </w:rPr>
+      </w:pPr>
+      <w:r>
+        <w:rPr>
+          <w:lang w:val="en-US"/>
+        </w:rPr>
+        <w:t>JRE</w:t>
+      </w:r>
+    </w:p>
+    <w:p>
+      <w:pPr>
+        <w:pStyle w:val="ListParagraph"/>
+        <w:numPr>
+          <w:ilvl w:val="1"/>
+          <w:numId w:val="1"/>
+        </w:numPr>
+        <w:rPr>
+          <w:lang w:val="en-US"/>
+        </w:rPr>
+      </w:pPr>
+      <w:r>
+        <w:rPr>
+          <w:lang w:val="en-US"/>
+        </w:rPr>
+        <w:t>Java Runtime Environment</w:t>
+      </w:r>
+    </w:p>
+    <w:p>
+      <w:pPr>
         <w:rPr>
           <w:lang w:val="en-US"/>
         </w:rPr>
@@ -3755,7 +3944,7 @@
         </w:numPr>
       </w:pPr>
       <w:bookmarkStart w:id="6" w:name="_Toc69977789"/>
-      <w:bookmarkStart w:id="7" w:name="_Toc70007482"/>
+      <w:bookmarkStart w:id="7" w:name="_Toc70062730"/>
       <w:r>
         <w:lastRenderedPageBreak/>
         <w:t>Literature Survey</w:t>
@@ -3856,7 +4045,7 @@
         </w:rPr>
       </w:pPr>
       <w:bookmarkStart w:id="8" w:name="_Toc69977790"/>
-      <w:bookmarkStart w:id="9" w:name="_Toc70007483"/>
+      <w:bookmarkStart w:id="9" w:name="_Toc70062731"/>
       <w:r>
         <w:rPr>
           <w:lang w:val="en-US"/>
@@ -4058,6 +4247,7 @@
         </w:rPr>
         <w:t xml:space="preserve">The </w:t>
       </w:r>
+      <w:proofErr w:type="spellStart"/>
       <w:r>
         <w:rPr>
           <w:i/>
@@ -4066,6 +4256,7 @@
         </w:rPr>
         <w:t>Inklewriter</w:t>
       </w:r>
+      <w:proofErr w:type="spellEnd"/>
       <w:sdt>
         <w:sdtPr>
           <w:rPr>
@@ -4198,6 +4389,7 @@
         </w:rPr>
         <w:t xml:space="preserve">allowed some level of flexibility. </w:t>
       </w:r>
+      <w:proofErr w:type="spellStart"/>
       <w:r>
         <w:rPr>
           <w:i/>
@@ -4206,6 +4398,7 @@
         </w:rPr>
         <w:t>Inklewriter</w:t>
       </w:r>
+      <w:proofErr w:type="spellEnd"/>
       <w:r>
         <w:rPr>
           <w:lang w:val="en-US"/>
@@ -4276,6 +4469,7 @@
       <w:r>
         <w:t xml:space="preserve">authoring tool, offering the same functionality as </w:t>
       </w:r>
+      <w:proofErr w:type="spellStart"/>
       <w:r>
         <w:rPr>
           <w:i/>
@@ -4283,6 +4477,7 @@
         </w:rPr>
         <w:t>Inklewriter</w:t>
       </w:r>
+      <w:proofErr w:type="spellEnd"/>
       <w:r>
         <w:t xml:space="preserve">, minus the GUI. Those two tools are </w:t>
       </w:r>
@@ -4295,6 +4490,7 @@
       <w:r>
         <w:t xml:space="preserve"> inconvenient way. Whilst </w:t>
       </w:r>
+      <w:proofErr w:type="spellStart"/>
       <w:r>
         <w:rPr>
           <w:i/>
@@ -4302,6 +4498,7 @@
         </w:rPr>
         <w:t>Inklewriter</w:t>
       </w:r>
+      <w:proofErr w:type="spellEnd"/>
       <w:r>
         <w:t xml:space="preserve"> does have an option to export a </w:t>
       </w:r>
@@ -4341,6 +4538,7 @@
       <w:r>
         <w:t xml:space="preserve"> file in the </w:t>
       </w:r>
+      <w:proofErr w:type="spellStart"/>
       <w:r>
         <w:rPr>
           <w:i/>
@@ -4348,6 +4546,7 @@
         </w:rPr>
         <w:t>Inklewriter</w:t>
       </w:r>
+      <w:proofErr w:type="spellEnd"/>
       <w:r>
         <w:t xml:space="preserve"> GUI, an author must first export that </w:t>
       </w:r>
@@ -4371,6 +4570,7 @@
       <w:r>
         <w:t xml:space="preserve"> tool, log in to </w:t>
       </w:r>
+      <w:proofErr w:type="spellStart"/>
       <w:r>
         <w:rPr>
           <w:i/>
@@ -4378,6 +4578,7 @@
         </w:rPr>
         <w:t>Inklewriter</w:t>
       </w:r>
+      <w:proofErr w:type="spellEnd"/>
       <w:r>
         <w:t>, and then manually copy and paste the JSON into an ‘import from JSON’ option.</w:t>
       </w:r>
@@ -4650,6 +4851,7 @@
       <w:r>
         <w:t xml:space="preserve">than the </w:t>
       </w:r>
+      <w:proofErr w:type="spellStart"/>
       <w:r>
         <w:rPr>
           <w:i/>
@@ -4657,6 +4859,7 @@
         </w:rPr>
         <w:t>Inklewriter</w:t>
       </w:r>
+      <w:proofErr w:type="spellEnd"/>
       <w:r>
         <w:t>/</w:t>
       </w:r>
@@ -4809,6 +5012,7 @@
       <w:r>
         <w:t xml:space="preserve">, </w:t>
       </w:r>
+      <w:proofErr w:type="spellStart"/>
       <w:r>
         <w:rPr>
           <w:i/>
@@ -4816,6 +5020,7 @@
         </w:rPr>
         <w:t>Inklewriter</w:t>
       </w:r>
+      <w:proofErr w:type="spellEnd"/>
       <w:sdt>
         <w:sdtPr>
           <w:rPr>
@@ -4927,6 +5132,7 @@
       <w:r>
         <w:t xml:space="preserve">, </w:t>
       </w:r>
+      <w:proofErr w:type="spellStart"/>
       <w:r>
         <w:rPr>
           <w:i/>
@@ -4934,6 +5140,7 @@
         </w:rPr>
         <w:t>Undum</w:t>
       </w:r>
+      <w:proofErr w:type="spellEnd"/>
       <w:sdt>
         <w:sdtPr>
           <w:rPr>
@@ -4989,6 +5196,7 @@
       <w:r>
         <w:t xml:space="preserve"> </w:t>
       </w:r>
+      <w:proofErr w:type="spellStart"/>
       <w:r>
         <w:rPr>
           <w:i/>
@@ -4996,6 +5204,7 @@
         </w:rPr>
         <w:t>eHyperTool</w:t>
       </w:r>
+      <w:proofErr w:type="spellEnd"/>
       <w:sdt>
         <w:sdtPr>
           <w:rPr>
@@ -5051,6 +5260,7 @@
       <w:r>
         <w:t xml:space="preserve"> </w:t>
       </w:r>
+      <w:proofErr w:type="spellStart"/>
       <w:r>
         <w:rPr>
           <w:i/>
@@ -5058,6 +5268,7 @@
         </w:rPr>
         <w:t>ChoiceScript</w:t>
       </w:r>
+      <w:proofErr w:type="spellEnd"/>
       <w:sdt>
         <w:sdtPr>
           <w:rPr>
@@ -5302,6 +5513,7 @@
       <w:r>
         <w:t xml:space="preserve">and </w:t>
       </w:r>
+      <w:proofErr w:type="spellStart"/>
       <w:r>
         <w:rPr>
           <w:i/>
@@ -5309,6 +5521,7 @@
         </w:rPr>
         <w:t>Ren’Py</w:t>
       </w:r>
+      <w:proofErr w:type="spellEnd"/>
       <w:sdt>
         <w:sdtPr>
           <w:rPr>
@@ -5400,6 +5613,7 @@
       <w:r>
         <w:t xml:space="preserve">When compared to </w:t>
       </w:r>
+      <w:proofErr w:type="spellStart"/>
       <w:r>
         <w:rPr>
           <w:i/>
@@ -5407,6 +5621,7 @@
         </w:rPr>
         <w:t>Storyspace</w:t>
       </w:r>
+      <w:proofErr w:type="spellEnd"/>
       <w:sdt>
         <w:sdtPr>
           <w:rPr>
@@ -5553,6 +5768,7 @@
       <w:r>
         <w:t xml:space="preserve">, </w:t>
       </w:r>
+      <w:proofErr w:type="spellStart"/>
       <w:r>
         <w:rPr>
           <w:i/>
@@ -5560,6 +5776,7 @@
         </w:rPr>
         <w:t>Inklewriter</w:t>
       </w:r>
+      <w:proofErr w:type="spellEnd"/>
       <w:sdt>
         <w:sdtPr>
           <w:rPr>
@@ -5612,6 +5829,7 @@
       <w:r>
         <w:t xml:space="preserve">, </w:t>
       </w:r>
+      <w:proofErr w:type="spellStart"/>
       <w:r>
         <w:rPr>
           <w:i/>
@@ -5619,6 +5837,7 @@
         </w:rPr>
         <w:t>eHyperTool</w:t>
       </w:r>
+      <w:proofErr w:type="spellEnd"/>
       <w:sdt>
         <w:sdtPr>
           <w:rPr>
@@ -5789,6 +6008,7 @@
       <w:r>
         <w:t xml:space="preserve">; of these, only </w:t>
       </w:r>
+      <w:proofErr w:type="spellStart"/>
       <w:r>
         <w:rPr>
           <w:i/>
@@ -5796,9 +6016,11 @@
         </w:rPr>
         <w:t>Inklewriter</w:t>
       </w:r>
+      <w:proofErr w:type="spellEnd"/>
       <w:r>
         <w:t xml:space="preserve"> and </w:t>
       </w:r>
+      <w:proofErr w:type="spellStart"/>
       <w:r>
         <w:rPr>
           <w:i/>
@@ -5806,6 +6028,7 @@
         </w:rPr>
         <w:t>eHyperTool</w:t>
       </w:r>
+      <w:proofErr w:type="spellEnd"/>
       <w:r>
         <w:t xml:space="preserve"> could not be used as standalone applications, due to their inherent server-side nature. Therefore, </w:t>
       </w:r>
@@ -5848,6 +6071,7 @@
       <w:r>
         <w:t xml:space="preserve">standalone application. This then begged the question of ‘what language should I write HECC-IT in?’. Ultimately, I chose to write in in Java. After noticing the operating system-related limitations of </w:t>
       </w:r>
+      <w:proofErr w:type="spellStart"/>
       <w:r>
         <w:rPr>
           <w:i/>
@@ -5855,6 +6079,7 @@
         </w:rPr>
         <w:t>Storyspace</w:t>
       </w:r>
+      <w:proofErr w:type="spellEnd"/>
       <w:sdt>
         <w:sdtPr>
           <w:rPr>
@@ -6136,7 +6361,15 @@
         <w:t xml:space="preserve">for the ‘babel’ utility </w:t>
       </w:r>
       <w:r>
-        <w:t xml:space="preserve">to be contributed which can produce an ‘ifiction’ record for the </w:t>
+        <w:t>to be contributed which can produce an ‘</w:t>
+      </w:r>
+      <w:proofErr w:type="spellStart"/>
+      <w:r>
+        <w:t>ifiction</w:t>
+      </w:r>
+      <w:proofErr w:type="spellEnd"/>
+      <w:r>
+        <w:t xml:space="preserve">’ record for the </w:t>
       </w:r>
       <w:r>
         <w:t xml:space="preserve">work in question. The requirements for a tool which falls outside of the scope of the agreement </w:t>
@@ -6148,7 +6381,15 @@
         <w:t xml:space="preserve">however, during the development of HECC-IT, I chose to </w:t>
       </w:r>
       <w:r>
-        <w:t>assign an IFID for my work as specified for a party which is a signatory to the agreement, and also produce an ifiction file for games produced with HECC-IT during the</w:t>
+        <w:t xml:space="preserve">assign an IFID for my work as specified for a party which is a signatory to the agreement, and also produce an </w:t>
+      </w:r>
+      <w:proofErr w:type="spellStart"/>
+      <w:r>
+        <w:t>ifiction</w:t>
+      </w:r>
+      <w:proofErr w:type="spellEnd"/>
+      <w:r>
+        <w:t xml:space="preserve"> file for games produced with HECC-IT during the</w:t>
       </w:r>
       <w:r>
         <w:t xml:space="preserve"> ‘parsing’ process that reads the input .hecc files and outputs the games</w:t>
@@ -6433,6 +6674,7 @@
       <w:r>
         <w:t xml:space="preserve">, </w:t>
       </w:r>
+      <w:proofErr w:type="spellStart"/>
       <w:r>
         <w:rPr>
           <w:i/>
@@ -6441,6 +6683,7 @@
         <w:lastRenderedPageBreak/>
         <w:t>Inklewriter</w:t>
       </w:r>
+      <w:proofErr w:type="spellEnd"/>
       <w:sdt>
         <w:sdtPr>
           <w:rPr>
@@ -6493,6 +6736,7 @@
       <w:r>
         <w:t xml:space="preserve">, </w:t>
       </w:r>
+      <w:proofErr w:type="spellStart"/>
       <w:r>
         <w:rPr>
           <w:i/>
@@ -6500,6 +6744,7 @@
         </w:rPr>
         <w:t>eHyperTool</w:t>
       </w:r>
+      <w:proofErr w:type="spellEnd"/>
       <w:sdt>
         <w:sdtPr>
           <w:rPr>
@@ -6555,6 +6800,7 @@
       <w:r>
         <w:t xml:space="preserve">and </w:t>
       </w:r>
+      <w:proofErr w:type="spellStart"/>
       <w:r>
         <w:rPr>
           <w:i/>
@@ -6562,6 +6808,7 @@
         </w:rPr>
         <w:t>ChoiceScript</w:t>
       </w:r>
+      <w:proofErr w:type="spellEnd"/>
       <w:sdt>
         <w:sdtPr>
           <w:rPr>
@@ -6747,6 +6994,7 @@
       <w:r>
         <w:t xml:space="preserve">, </w:t>
       </w:r>
+      <w:proofErr w:type="spellStart"/>
       <w:r>
         <w:rPr>
           <w:i/>
@@ -6768,6 +7016,7 @@
         </w:rPr>
         <w:t>pace</w:t>
       </w:r>
+      <w:proofErr w:type="spellEnd"/>
       <w:sdt>
         <w:sdtPr>
           <w:rPr>
@@ -6820,6 +7069,7 @@
       <w:r>
         <w:t xml:space="preserve">, and </w:t>
       </w:r>
+      <w:proofErr w:type="spellStart"/>
       <w:r>
         <w:rPr>
           <w:i/>
@@ -6827,6 +7077,7 @@
         </w:rPr>
         <w:t>Undum</w:t>
       </w:r>
+      <w:proofErr w:type="spellEnd"/>
       <w:sdt>
         <w:sdtPr>
           <w:rPr>
@@ -6885,6 +7136,7 @@
       <w:r>
         <w:t xml:space="preserve">. </w:t>
       </w:r>
+      <w:proofErr w:type="spellStart"/>
       <w:r>
         <w:rPr>
           <w:i/>
@@ -6892,6 +7144,7 @@
         </w:rPr>
         <w:t>Storyspace</w:t>
       </w:r>
+      <w:proofErr w:type="spellEnd"/>
       <w:r>
         <w:t xml:space="preserve"> is </w:t>
       </w:r>
@@ -6919,7 +7172,7 @@
         <w:pStyle w:val="Heading2"/>
       </w:pPr>
       <w:bookmarkStart w:id="10" w:name="_Toc69977791"/>
-      <w:bookmarkStart w:id="11" w:name="_Toc70007484"/>
+      <w:bookmarkStart w:id="11" w:name="_Toc70062732"/>
       <w:r>
         <w:t xml:space="preserve">4.2: </w:t>
       </w:r>
@@ -7714,6 +7967,7 @@
           <w:id w:val="579645961"/>
           <w:citation/>
         </w:sdtPr>
+        <w:sdtEndPr/>
         <w:sdtContent>
           <w:r>
             <w:rPr>
@@ -7919,7 +8173,7 @@
         </w:rPr>
       </w:pPr>
       <w:bookmarkStart w:id="12" w:name="_Toc69977792"/>
-      <w:bookmarkStart w:id="13" w:name="_Toc70007485"/>
+      <w:bookmarkStart w:id="13" w:name="_Toc70062733"/>
       <w:r>
         <w:rPr>
           <w:noProof/>
@@ -8117,6 +8371,7 @@
           <w:id w:val="1502938446"/>
           <w:citation/>
         </w:sdtPr>
+        <w:sdtEndPr/>
         <w:sdtContent>
           <w:r>
             <w:rPr>
@@ -8308,6 +8563,7 @@
           <w:id w:val="271067424"/>
           <w:citation/>
         </w:sdtPr>
+        <w:sdtEndPr/>
         <w:sdtContent>
           <w:r>
             <w:rPr>
@@ -8419,21 +8675,7 @@
           <w:noProof/>
           <w:lang w:val="en-US"/>
         </w:rPr>
-        <w:t xml:space="preserve">I was able to play one of the literary hypertexts mentioned in some of the previously discussed papers: </w:t>
-      </w:r>
-      <w:r>
-        <w:rPr>
-          <w:noProof/>
-          <w:lang w:val="en-US"/>
-        </w:rPr>
-        <w:t>Pavić</w:t>
-      </w:r>
-      <w:r>
-        <w:rPr>
-          <w:noProof/>
-          <w:lang w:val="en-US"/>
-        </w:rPr>
-        <w:t xml:space="preserve">’s </w:t>
+        <w:t xml:space="preserve">I was able to play one of the literary hypertexts mentioned in some of the previously discussed papers: Pavić’s </w:t>
       </w:r>
       <w:r>
         <w:rPr>
@@ -8455,6 +8697,7 @@
           <w:id w:val="787085325"/>
           <w:citation/>
         </w:sdtPr>
+        <w:sdtEndPr/>
         <w:sdtContent>
           <w:r>
             <w:rPr>
@@ -8558,6 +8801,7 @@
           <w:id w:val="2009316346"/>
           <w:citation/>
         </w:sdtPr>
+        <w:sdtEndPr/>
         <w:sdtContent>
           <w:r>
             <w:rPr>
@@ -8641,14 +8885,7 @@
           <w:noProof/>
           <w:lang w:val="en-US"/>
         </w:rPr>
-        <w:t>Anthropy</w:t>
-      </w:r>
-      <w:r>
-        <w:rPr>
-          <w:noProof/>
-          <w:lang w:val="en-US"/>
-        </w:rPr>
-        <w:t xml:space="preserve">’s </w:t>
+        <w:t xml:space="preserve">Anthropy’s </w:t>
       </w:r>
       <w:r>
         <w:rPr>
@@ -8670,6 +8907,7 @@
           <w:id w:val="1435868560"/>
           <w:citation/>
         </w:sdtPr>
+        <w:sdtEndPr/>
         <w:sdtContent>
           <w:r>
             <w:rPr>
@@ -8863,6 +9101,7 @@
           <w:id w:val="1560368778"/>
           <w:citation/>
         </w:sdtPr>
+        <w:sdtEndPr/>
         <w:sdtContent>
           <w:r>
             <w:rPr>
@@ -9045,6 +9284,7 @@
           <w:id w:val="1653102747"/>
           <w:citation/>
         </w:sdtPr>
+        <w:sdtEndPr/>
         <w:sdtContent>
           <w:r>
             <w:rPr>
@@ -9180,6 +9420,7 @@
           <w:id w:val="57522047"/>
           <w:citation/>
         </w:sdtPr>
+        <w:sdtEndPr/>
         <w:sdtContent>
           <w:r>
             <w:rPr>
@@ -9382,7 +9623,7 @@
         </w:numPr>
       </w:pPr>
       <w:bookmarkStart w:id="14" w:name="_Toc69977793"/>
-      <w:bookmarkStart w:id="15" w:name="_Toc70007486"/>
+      <w:bookmarkStart w:id="15" w:name="_Toc70062734"/>
       <w:r>
         <w:lastRenderedPageBreak/>
         <w:t>Technical Documentation</w:t>
@@ -9397,7 +9638,7 @@
           <w:lang w:val="en-US"/>
         </w:rPr>
       </w:pPr>
-      <w:bookmarkStart w:id="16" w:name="_Toc70007487"/>
+      <w:bookmarkStart w:id="16" w:name="_Toc70062735"/>
       <w:r>
         <w:rPr>
           <w:lang w:val="en-US"/>
@@ -9538,7 +9779,21 @@
         <w:rPr>
           <w:lang w:val="en-US"/>
         </w:rPr>
-        <w:t xml:space="preserve"> JavaDoc-style documentation, explaining every single class, method, and class attribute, </w:t>
+        <w:t xml:space="preserve"> </w:t>
+      </w:r>
+      <w:proofErr w:type="spellStart"/>
+      <w:r>
+        <w:rPr>
+          <w:lang w:val="en-US"/>
+        </w:rPr>
+        <w:t>JavaDoc</w:t>
+      </w:r>
+      <w:proofErr w:type="spellEnd"/>
+      <w:r>
+        <w:rPr>
+          <w:lang w:val="en-US"/>
+        </w:rPr>
+        <w:t xml:space="preserve">-style documentation, explaining every single class, method, and class attribute, </w:t>
       </w:r>
       <w:r>
         <w:rPr>
@@ -9646,8 +9901,16 @@
         <w:rPr>
           <w:lang w:val="en-US"/>
         </w:rPr>
-        <w:t xml:space="preserve"> the JavaDoc</w:t>
-      </w:r>
+        <w:t xml:space="preserve"> the </w:t>
+      </w:r>
+      <w:proofErr w:type="spellStart"/>
+      <w:r>
+        <w:rPr>
+          <w:lang w:val="en-US"/>
+        </w:rPr>
+        <w:t>JavaDoc</w:t>
+      </w:r>
+      <w:proofErr w:type="spellEnd"/>
       <w:r>
         <w:rPr>
           <w:lang w:val="en-US"/>
@@ -9713,7 +9976,21 @@
         <w:rPr>
           <w:lang w:val="en-US"/>
         </w:rPr>
-        <w:t>, which can be seen within the ‘/src’ folder</w:t>
+        <w:t>, which can be seen within the ‘/</w:t>
+      </w:r>
+      <w:proofErr w:type="spellStart"/>
+      <w:r>
+        <w:rPr>
+          <w:lang w:val="en-US"/>
+        </w:rPr>
+        <w:t>src</w:t>
+      </w:r>
+      <w:proofErr w:type="spellEnd"/>
+      <w:r>
+        <w:rPr>
+          <w:lang w:val="en-US"/>
+        </w:rPr>
+        <w:t>’ folder</w:t>
       </w:r>
       <w:r>
         <w:rPr>
@@ -9731,7 +10008,21 @@
         <w:rPr>
           <w:lang w:val="en-US"/>
         </w:rPr>
-        <w:t>within the various subfolders of that folder (albeit the ‘src/assets’ folder only has a single ‘README’, which covers the contents of its subfolders).</w:t>
+        <w:t>within the various subfolders of that folder (albeit the ‘</w:t>
+      </w:r>
+      <w:proofErr w:type="spellStart"/>
+      <w:r>
+        <w:rPr>
+          <w:lang w:val="en-US"/>
+        </w:rPr>
+        <w:t>src</w:t>
+      </w:r>
+      <w:proofErr w:type="spellEnd"/>
+      <w:r>
+        <w:rPr>
+          <w:lang w:val="en-US"/>
+        </w:rPr>
+        <w:t>/assets’ folder only has a single ‘README’, which covers the contents of its subfolders).</w:t>
       </w:r>
     </w:p>
     <w:p>
@@ -9756,7 +10047,21 @@
         <w:rPr>
           <w:lang w:val="en-US"/>
         </w:rPr>
-        <w:t>‘/Technical Documentation’ folder on this project’s gitlab repository, pre</w:t>
+        <w:t xml:space="preserve">‘/Technical Documentation’ folder on this project’s </w:t>
+      </w:r>
+      <w:proofErr w:type="spellStart"/>
+      <w:r>
+        <w:rPr>
+          <w:lang w:val="en-US"/>
+        </w:rPr>
+        <w:t>gitlab</w:t>
+      </w:r>
+      <w:proofErr w:type="spellEnd"/>
+      <w:r>
+        <w:rPr>
+          <w:lang w:val="en-US"/>
+        </w:rPr>
+        <w:t xml:space="preserve"> repository, pre</w:t>
       </w:r>
       <w:r>
         <w:rPr>
@@ -9838,6 +10143,7 @@
           <w:lang w:val="en-US"/>
         </w:rPr>
       </w:pPr>
+      <w:bookmarkStart w:id="17" w:name="_Toc70062736"/>
       <w:r>
         <w:rPr>
           <w:lang w:val="en-US"/>
@@ -9850,6 +10156,7 @@
         </w:rPr>
         <w:t>every iteration of HECC-IT and the games produced with HECC-IT</w:t>
       </w:r>
+      <w:bookmarkEnd w:id="17"/>
     </w:p>
     <w:p>
       <w:pPr>
@@ -9886,6 +10193,7 @@
           <w:id w:val="-860661035"/>
           <w:citation/>
         </w:sdtPr>
+        <w:sdtEndPr/>
         <w:sdtContent>
           <w:r>
             <w:rPr>
@@ -9930,15 +10238,18 @@
           <w:lang w:val="en-US"/>
         </w:rPr>
       </w:pPr>
+      <w:bookmarkStart w:id="18" w:name="_Toc70062737"/>
       <w:r>
         <w:rPr>
           <w:lang w:val="en-US"/>
         </w:rPr>
         <w:t>5.3: The summarized version of the technical documentation</w:t>
       </w:r>
+      <w:bookmarkEnd w:id="18"/>
     </w:p>
     <w:p>
       <w:pPr>
+        <w:pStyle w:val="Heading3"/>
         <w:rPr>
           <w:lang w:val="en-US"/>
         </w:rPr>
@@ -9947,144 +10258,13 @@
         <w:rPr>
           <w:lang w:val="en-US"/>
         </w:rPr>
-        <w:t xml:space="preserve">The first part of HECC-IT to be produced was a rather crude prototype of the ‘HECCIN’ Game’, consisting of a prewritten </w:t>
-      </w:r>
-      <w:r>
-        <w:rPr>
-          <w:lang w:val="en-US"/>
-        </w:rPr>
-        <w:t xml:space="preserve">‘heccer.js’,’hecced.js’, and ‘index.html’ file. The </w:t>
-      </w:r>
-      <w:r>
-        <w:rPr>
-          <w:lang w:val="en-US"/>
-        </w:rPr>
-        <w:t>‘</w:t>
-      </w:r>
-      <w:r>
-        <w:rPr>
-          <w:lang w:val="en-US"/>
-        </w:rPr>
-        <w:t>game</w:t>
-      </w:r>
-      <w:r>
-        <w:rPr>
-          <w:lang w:val="en-US"/>
-        </w:rPr>
-        <w:t>’</w:t>
-      </w:r>
-      <w:r>
-        <w:rPr>
-          <w:lang w:val="en-US"/>
-        </w:rPr>
-        <w:t xml:space="preserve"> held within the ‘hecced.js’ file</w:t>
-      </w:r>
-      <w:r>
-        <w:rPr>
-          <w:lang w:val="en-US"/>
-        </w:rPr>
-        <w:t xml:space="preserve"> was more of an incomprehensible tech demo instead of a proper game</w:t>
-      </w:r>
-      <w:r>
-        <w:rPr>
-          <w:lang w:val="en-US"/>
-        </w:rPr>
-        <w:t xml:space="preserve">, </w:t>
-      </w:r>
-      <w:r>
-        <w:rPr>
-          <w:lang w:val="en-US"/>
-        </w:rPr>
-        <w:t>lovingly referred to as the ‘HeccSample’.</w:t>
-      </w:r>
-      <w:r>
-        <w:rPr>
-          <w:lang w:val="en-US"/>
-        </w:rPr>
-        <w:t xml:space="preserve"> This was quickly followed by </w:t>
-      </w:r>
-      <w:r>
-        <w:rPr>
-          <w:lang w:val="en-US"/>
-        </w:rPr>
-        <w:t>a rudimentary draft for the ‘HECC-SPECC</w:t>
-      </w:r>
-      <w:r>
-        <w:rPr>
-          <w:lang w:val="en-US"/>
-        </w:rPr>
-        <w:t xml:space="preserve">’, and a retrospectively produced ‘HeccSample.hecc’ file. I then </w:t>
-      </w:r>
-      <w:r>
-        <w:rPr>
-          <w:lang w:val="en-US"/>
-        </w:rPr>
-        <w:t xml:space="preserve">created a crude Java program which was capable of reading the aforementioned ‘HeccSample.hecc’ </w:t>
-      </w:r>
-      <w:r>
-        <w:rPr>
-          <w:lang w:val="en-US"/>
-        </w:rPr>
-        <w:t>file and</w:t>
-      </w:r>
-      <w:r>
-        <w:rPr>
-          <w:lang w:val="en-US"/>
-        </w:rPr>
-        <w:t xml:space="preserve"> </w:t>
-      </w:r>
-      <w:r>
-        <w:rPr>
-          <w:lang w:val="en-US"/>
-        </w:rPr>
-        <w:t>could use that input to create and export</w:t>
-      </w:r>
-      <w:r>
-        <w:rPr>
-          <w:lang w:val="en-US"/>
-        </w:rPr>
-        <w:t xml:space="preserve"> a copy of the ‘HECCIN’ Game’, </w:t>
-      </w:r>
-      <w:r>
-        <w:rPr>
-          <w:lang w:val="en-US"/>
-        </w:rPr>
-        <w:t xml:space="preserve">just like the example. </w:t>
-      </w:r>
-      <w:r>
-        <w:rPr>
-          <w:lang w:val="en-US"/>
-        </w:rPr>
-        <w:t xml:space="preserve">Before the academic year started, I made a few improvements to this </w:t>
-      </w:r>
-      <w:r>
-        <w:rPr>
-          <w:lang w:val="en-US"/>
-        </w:rPr>
-        <w:t>crude parser, by making it more object-oriented (with ‘Passage’ objects and a ‘Metadata’ object)</w:t>
-      </w:r>
-      <w:r>
-        <w:rPr>
-          <w:lang w:val="en-US"/>
-        </w:rPr>
-        <w:t xml:space="preserve">, </w:t>
-      </w:r>
-      <w:r>
-        <w:rPr>
-          <w:lang w:val="en-US"/>
-        </w:rPr>
-        <w:t>and making it throw some exceptions if</w:t>
-      </w:r>
-      <w:r>
-        <w:rPr>
-          <w:lang w:val="en-US"/>
-        </w:rPr>
-        <w:t xml:space="preserve"> it was given invalid inputs (which it would then proceed to complain about in the console).</w:t>
+        <w:t>5.3.1: Summary of the pre-challenge week development</w:t>
       </w:r>
     </w:p>
     <w:p>
       <w:pPr>
         <w:rPr>
+          <w:rFonts w:cstheme="minorHAnsi"/>
           <w:lang w:val="en-US"/>
         </w:rPr>
       </w:pPr>
@@ -10092,79 +10272,127 @@
         <w:rPr>
           <w:lang w:val="en-US"/>
         </w:rPr>
-        <w:t>I started Challenge Week by making some improvements to this parser to make it less terrible (improving the overall architecture of it so it</w:t>
-      </w:r>
-      <w:r>
-        <w:rPr>
-          <w:lang w:val="en-US"/>
-        </w:rPr>
-        <w:t xml:space="preserve"> wa</w:t>
-      </w:r>
-      <w:r>
-        <w:rPr>
-          <w:lang w:val="en-US"/>
-        </w:rPr>
-        <w:t xml:space="preserve">s less </w:t>
-      </w:r>
-      <w:r>
-        <w:rPr>
-          <w:lang w:val="en-US"/>
-        </w:rPr>
-        <w:t xml:space="preserve">crudely </w:t>
-      </w:r>
-      <w:r>
-        <w:rPr>
-          <w:lang w:val="en-US"/>
-        </w:rPr>
-        <w:t xml:space="preserve">held together), making the outputs look somewhat presentable (removing the garish colours which were added for the sake of making it easier to work out </w:t>
-      </w:r>
-      <w:r>
-        <w:rPr>
-          <w:lang w:val="en-US"/>
-        </w:rPr>
-        <w:t>the sizes of each element</w:t>
-      </w:r>
-      <w:r>
-        <w:rPr>
-          <w:lang w:val="en-US"/>
-        </w:rPr>
-        <w:t xml:space="preserve"> when I was trying to set up the CSS), and, most importantly, adding a GUI for the parser. This GUI </w:t>
-      </w:r>
-      <w:r>
-        <w:rPr>
-          <w:lang w:val="en-US"/>
-        </w:rPr>
-        <w:t xml:space="preserve">was the </w:t>
-      </w:r>
-      <w:r>
-        <w:rPr>
-          <w:lang w:val="en-US"/>
-        </w:rPr>
-        <w:t>final piece in the puzzle which turned this ramshackle</w:t>
-      </w:r>
-      <w:r>
-        <w:rPr>
-          <w:lang w:val="en-US"/>
-        </w:rPr>
-        <w:t xml:space="preserve">, nigh-useless single-purpose Java script into </w:t>
-      </w:r>
-      <w:r>
-        <w:rPr>
-          <w:lang w:val="en-US"/>
-        </w:rPr>
-        <w:t>an actually useful utility: HECC-UP.</w:t>
-      </w:r>
-      <w:r>
-        <w:rPr>
-          <w:lang w:val="en-US"/>
-        </w:rPr>
-        <w:t xml:space="preserve"> I also considered trying to add in markdown formatting during Challenge Week, however, after a day of </w:t>
-      </w:r>
-      <w:r>
-        <w:rPr>
-          <w:lang w:val="en-US"/>
-        </w:rPr>
-        <w:t>very little</w:t>
+        <w:t xml:space="preserve">The first part of HECC-IT to be produced was a rather crude prototype of the ‘HECCIN’ Game’, consisting of a prewritten </w:t>
+      </w:r>
+      <w:r>
+        <w:rPr>
+          <w:lang w:val="en-US"/>
+        </w:rPr>
+        <w:t xml:space="preserve">‘heccer.js’,’hecced.js’, and ‘index.html’ file. The </w:t>
+      </w:r>
+      <w:r>
+        <w:rPr>
+          <w:lang w:val="en-US"/>
+        </w:rPr>
+        <w:t>‘</w:t>
+      </w:r>
+      <w:r>
+        <w:rPr>
+          <w:lang w:val="en-US"/>
+        </w:rPr>
+        <w:t>game</w:t>
+      </w:r>
+      <w:r>
+        <w:rPr>
+          <w:lang w:val="en-US"/>
+        </w:rPr>
+        <w:t>’</w:t>
+      </w:r>
+      <w:r>
+        <w:rPr>
+          <w:lang w:val="en-US"/>
+        </w:rPr>
+        <w:t xml:space="preserve"> held within the ‘hecced.js’ file</w:t>
+      </w:r>
+      <w:r>
+        <w:rPr>
+          <w:lang w:val="en-US"/>
+        </w:rPr>
+        <w:t xml:space="preserve"> was more of an incomprehensible tech demo instead of a proper game</w:t>
+      </w:r>
+      <w:r>
+        <w:rPr>
+          <w:lang w:val="en-US"/>
+        </w:rPr>
+        <w:t xml:space="preserve">, </w:t>
+      </w:r>
+      <w:r>
+        <w:rPr>
+          <w:lang w:val="en-US"/>
+        </w:rPr>
+        <w:t>lovingly referred to as the ‘</w:t>
+      </w:r>
+      <w:proofErr w:type="spellStart"/>
+      <w:r>
+        <w:rPr>
+          <w:lang w:val="en-US"/>
+        </w:rPr>
+        <w:t>HeccSample</w:t>
+      </w:r>
+      <w:proofErr w:type="spellEnd"/>
+      <w:r>
+        <w:rPr>
+          <w:lang w:val="en-US"/>
+        </w:rPr>
+        <w:t>’.</w:t>
+      </w:r>
+      <w:r>
+        <w:rPr>
+          <w:lang w:val="en-US"/>
+        </w:rPr>
+        <w:t xml:space="preserve"> This was quickly followed by </w:t>
+      </w:r>
+      <w:r>
+        <w:rPr>
+          <w:lang w:val="en-US"/>
+        </w:rPr>
+        <w:t>a rudimentary draft for the ‘HECC-SPECC</w:t>
+      </w:r>
+      <w:r>
+        <w:rPr>
+          <w:lang w:val="en-US"/>
+        </w:rPr>
+        <w:t>’, and a retrospectively produced ‘</w:t>
+      </w:r>
+      <w:proofErr w:type="spellStart"/>
+      <w:r>
+        <w:rPr>
+          <w:lang w:val="en-US"/>
+        </w:rPr>
+        <w:t>HeccSample.hecc</w:t>
+      </w:r>
+      <w:proofErr w:type="spellEnd"/>
+      <w:r>
+        <w:rPr>
+          <w:lang w:val="en-US"/>
+        </w:rPr>
+        <w:t xml:space="preserve">’ file. I then </w:t>
+      </w:r>
+      <w:r>
+        <w:rPr>
+          <w:lang w:val="en-US"/>
+        </w:rPr>
+        <w:t>created a crude Java program which was capable of reading the aforementioned ‘</w:t>
+      </w:r>
+      <w:proofErr w:type="spellStart"/>
+      <w:r>
+        <w:rPr>
+          <w:lang w:val="en-US"/>
+        </w:rPr>
+        <w:t>HeccSample.hecc</w:t>
+      </w:r>
+      <w:proofErr w:type="spellEnd"/>
+      <w:r>
+        <w:rPr>
+          <w:lang w:val="en-US"/>
+        </w:rPr>
+        <w:t xml:space="preserve">’ </w:t>
+      </w:r>
+      <w:r>
+        <w:rPr>
+          <w:lang w:val="en-US"/>
+        </w:rPr>
+        <w:t>file and</w:t>
       </w:r>
       <w:r>
         <w:rPr>
@@ -10176,54 +10404,99 @@
         <w:rPr>
           <w:lang w:val="en-US"/>
         </w:rPr>
-        <w:lastRenderedPageBreak/>
-        <w:t>progress, and a realization about just how</w:t>
-      </w:r>
-      <w:r>
-        <w:rPr>
-          <w:lang w:val="en-US"/>
-        </w:rPr>
-        <w:t xml:space="preserve"> much work would actually be needed to make a markdown parser, </w:t>
-      </w:r>
-      <w:r>
-        <w:rPr>
-          <w:lang w:val="en-US"/>
-        </w:rPr>
-        <w:t xml:space="preserve">this was put on the backburner. I also made another </w:t>
-      </w:r>
-      <w:r>
-        <w:rPr>
-          <w:lang w:val="en-US"/>
-        </w:rPr>
-        <w:t>HECCIN’ Game</w:t>
-      </w:r>
-      <w:r>
-        <w:rPr>
-          <w:lang w:val="en-US"/>
-        </w:rPr>
-        <w:t xml:space="preserve"> whilst I was </w:t>
-      </w:r>
-      <w:r>
-        <w:rPr>
-          <w:lang w:val="en-US"/>
-        </w:rPr>
-        <w:t>thinking about it, at the very end of Challenge Week. This game, ‘A Conversation’, was framed as a ‘conversation’ between the player and their internal monologue, and was also a</w:t>
-      </w:r>
-      <w:r>
-        <w:rPr>
-          <w:lang w:val="en-US"/>
-        </w:rPr>
-        <w:t>n intentionally</w:t>
-      </w:r>
-      <w:r>
-        <w:rPr>
-          <w:lang w:val="en-US"/>
-        </w:rPr>
-        <w:t xml:space="preserve"> poorly disguised advert for HECC-IT. </w:t>
+        <w:t>could use that input to create and export</w:t>
+      </w:r>
+      <w:r>
+        <w:rPr>
+          <w:lang w:val="en-US"/>
+        </w:rPr>
+        <w:t xml:space="preserve"> a copy of the ‘HECCIN’ Game’, </w:t>
+      </w:r>
+      <w:r>
+        <w:rPr>
+          <w:lang w:val="en-US"/>
+        </w:rPr>
+        <w:t xml:space="preserve">just like the example. </w:t>
+      </w:r>
+      <w:r>
+        <w:rPr>
+          <w:lang w:val="en-US"/>
+        </w:rPr>
+        <w:t xml:space="preserve">Before the academic year started, I made a few improvements to this </w:t>
+      </w:r>
+      <w:r>
+        <w:rPr>
+          <w:lang w:val="en-US"/>
+        </w:rPr>
+        <w:t>crude parser, by making it more object-oriented (with ‘Passage’ objects and a ‘Metadata’ object)</w:t>
+      </w:r>
+      <w:r>
+        <w:rPr>
+          <w:lang w:val="en-US"/>
+        </w:rPr>
+        <w:t xml:space="preserve">, </w:t>
+      </w:r>
+      <w:r>
+        <w:rPr>
+          <w:lang w:val="en-US"/>
+        </w:rPr>
+        <w:t>and making it throw some exceptions if</w:t>
+      </w:r>
+      <w:r>
+        <w:rPr>
+          <w:lang w:val="en-US"/>
+        </w:rPr>
+        <w:t xml:space="preserve"> it was given invalid inputs (which it would then proceed to complain about in the console).</w:t>
+      </w:r>
+      <w:r>
+        <w:rPr>
+          <w:lang w:val="en-US"/>
+        </w:rPr>
+        <w:t xml:space="preserve"> This parser was when I first had the idea of storing the passage objects </w:t>
+      </w:r>
+      <w:r>
+        <w:rPr>
+          <w:lang w:val="en-US"/>
+        </w:rPr>
+        <w:t>like an adjacency list graph within HECC-IT; the ‘</w:t>
+      </w:r>
+      <w:r>
+        <w:rPr>
+          <w:lang w:val="en-US"/>
+        </w:rPr>
+        <w:t>p</w:t>
+      </w:r>
+      <w:r>
+        <w:rPr>
+          <w:lang w:val="en-US"/>
+        </w:rPr>
+        <w:t xml:space="preserve">assages’ were stored in a </w:t>
+      </w:r>
+      <w:r>
+        <w:rPr>
+          <w:rFonts w:ascii="Courier New" w:hAnsi="Courier New" w:cs="Courier New"/>
+          <w:lang w:val="en-US"/>
+        </w:rPr>
+        <w:t>Map&lt;String, Passage&gt;</w:t>
+      </w:r>
+      <w:r>
+        <w:rPr>
+          <w:rFonts w:cstheme="minorHAnsi"/>
+          <w:lang w:val="en-US"/>
+        </w:rPr>
+        <w:t xml:space="preserve">, </w:t>
+      </w:r>
+      <w:r>
+        <w:rPr>
+          <w:rFonts w:cstheme="minorHAnsi"/>
+          <w:lang w:val="en-US"/>
+        </w:rPr>
+        <w:t>with the passage names being used as the key, and, within the parser, the ‘passages’ had a set of the named passages they are ‘linked’ to, as an indirect ‘pointer’ of sorts to the appropriate entry of this map.</w:t>
       </w:r>
     </w:p>
     <w:p>
       <w:pPr>
+        <w:pStyle w:val="Heading3"/>
         <w:rPr>
           <w:lang w:val="en-US"/>
         </w:rPr>
@@ -10232,44 +10505,32 @@
         <w:rPr>
           <w:lang w:val="en-US"/>
         </w:rPr>
-        <w:t xml:space="preserve">With HECC-UP working, and able to convert .hecc files into playable HECCIN’ Games, </w:t>
-      </w:r>
-      <w:r>
-        <w:rPr>
-          <w:lang w:val="en-US"/>
-        </w:rPr>
-        <w:t>this, strictly speaking, meant that I had a Minimum Viable Product</w:t>
-      </w:r>
-      <w:r>
-        <w:rPr>
-          <w:lang w:val="en-US"/>
-        </w:rPr>
-        <w:t xml:space="preserve"> before the end of the 2</w:t>
-      </w:r>
-      <w:r>
-        <w:rPr>
-          <w:vertAlign w:val="superscript"/>
-          <w:lang w:val="en-US"/>
-        </w:rPr>
-        <w:t>nd</w:t>
-      </w:r>
-      <w:r>
-        <w:rPr>
-          <w:lang w:val="en-US"/>
-        </w:rPr>
-        <w:t xml:space="preserve"> week of the academic year. </w:t>
-      </w:r>
-      <w:r>
-        <w:rPr>
-          <w:lang w:val="en-US"/>
-        </w:rPr>
-        <w:t xml:space="preserve">Yes, it might have had more emphasis on the ‘Minimum’ than the ‘Viable’, but the point was that it could be used to create simple hypertext games </w:t>
-      </w:r>
-      <w:r>
-        <w:rPr>
-          <w:lang w:val="en-US"/>
-        </w:rPr>
-        <w:t>much easier than doing it manually. Theoretically, I could have stopped here. But I didn’t.</w:t>
+        <w:lastRenderedPageBreak/>
+        <w:t>5.3.</w:t>
+      </w:r>
+      <w:r>
+        <w:rPr>
+          <w:lang w:val="en-US"/>
+        </w:rPr>
+        <w:t>2</w:t>
+      </w:r>
+      <w:r>
+        <w:rPr>
+          <w:lang w:val="en-US"/>
+        </w:rPr>
+        <w:t>: Summary of the challenge week</w:t>
+      </w:r>
+      <w:r>
+        <w:rPr>
+          <w:lang w:val="en-US"/>
+        </w:rPr>
+        <w:t xml:space="preserve"> MVP</w:t>
+      </w:r>
+      <w:r>
+        <w:rPr>
+          <w:lang w:val="en-US"/>
+        </w:rPr>
+        <w:t xml:space="preserve"> development</w:t>
       </w:r>
     </w:p>
     <w:p>
@@ -10282,7 +10543,127 @@
         <w:rPr>
           <w:lang w:val="en-US"/>
         </w:rPr>
-        <w:t>Rest of term 1</w:t>
+        <w:t>I started Challenge Week by making some improvements to this parser to make it less terrible (improving the overall architecture of it so it</w:t>
+      </w:r>
+      <w:r>
+        <w:rPr>
+          <w:lang w:val="en-US"/>
+        </w:rPr>
+        <w:t xml:space="preserve"> wa</w:t>
+      </w:r>
+      <w:r>
+        <w:rPr>
+          <w:lang w:val="en-US"/>
+        </w:rPr>
+        <w:t xml:space="preserve">s less </w:t>
+      </w:r>
+      <w:r>
+        <w:rPr>
+          <w:lang w:val="en-US"/>
+        </w:rPr>
+        <w:t xml:space="preserve">crudely </w:t>
+      </w:r>
+      <w:r>
+        <w:rPr>
+          <w:lang w:val="en-US"/>
+        </w:rPr>
+        <w:t xml:space="preserve">held together), making the outputs look somewhat presentable (removing the garish colours which were added for the sake of making it easier to work out </w:t>
+      </w:r>
+      <w:r>
+        <w:rPr>
+          <w:lang w:val="en-US"/>
+        </w:rPr>
+        <w:t>the sizes of each element</w:t>
+      </w:r>
+      <w:r>
+        <w:rPr>
+          <w:lang w:val="en-US"/>
+        </w:rPr>
+        <w:t xml:space="preserve"> when I was trying to set up the CSS), and, most importantly, adding a GUI for the parser. This GUI </w:t>
+      </w:r>
+      <w:r>
+        <w:rPr>
+          <w:lang w:val="en-US"/>
+        </w:rPr>
+        <w:t xml:space="preserve">was the </w:t>
+      </w:r>
+      <w:r>
+        <w:rPr>
+          <w:lang w:val="en-US"/>
+        </w:rPr>
+        <w:t>final piece in the puzzle which turned this ramshackle</w:t>
+      </w:r>
+      <w:r>
+        <w:rPr>
+          <w:lang w:val="en-US"/>
+        </w:rPr>
+        <w:t xml:space="preserve">, nigh-useless single-purpose Java script into </w:t>
+      </w:r>
+      <w:r>
+        <w:rPr>
+          <w:lang w:val="en-US"/>
+        </w:rPr>
+        <w:t>an actually useful utility: HECC-UP.</w:t>
+      </w:r>
+      <w:r>
+        <w:rPr>
+          <w:lang w:val="en-US"/>
+        </w:rPr>
+        <w:t xml:space="preserve"> I also considered trying to add in markdown formatting during Challenge Week, however, after a day of </w:t>
+      </w:r>
+      <w:r>
+        <w:rPr>
+          <w:lang w:val="en-US"/>
+        </w:rPr>
+        <w:t>very little</w:t>
+      </w:r>
+      <w:r>
+        <w:rPr>
+          <w:lang w:val="en-US"/>
+        </w:rPr>
+        <w:t xml:space="preserve"> progress, and a realization about just how</w:t>
+      </w:r>
+      <w:r>
+        <w:rPr>
+          <w:lang w:val="en-US"/>
+        </w:rPr>
+        <w:t xml:space="preserve"> much work would actually be needed to make a markdown parser, </w:t>
+      </w:r>
+      <w:r>
+        <w:rPr>
+          <w:lang w:val="en-US"/>
+        </w:rPr>
+        <w:t xml:space="preserve">this was put on the backburner. I also made another </w:t>
+      </w:r>
+      <w:r>
+        <w:rPr>
+          <w:lang w:val="en-US"/>
+        </w:rPr>
+        <w:t>HECCIN’ Game</w:t>
+      </w:r>
+      <w:r>
+        <w:rPr>
+          <w:lang w:val="en-US"/>
+        </w:rPr>
+        <w:t xml:space="preserve"> whilst I was </w:t>
+      </w:r>
+      <w:r>
+        <w:rPr>
+          <w:lang w:val="en-US"/>
+        </w:rPr>
+        <w:t>thinking about it, at the very end of Challenge Week. This game, ‘A Conversation’, was framed as a ‘conversation’ between the player and their internal monologue, and was also a</w:t>
+      </w:r>
+      <w:r>
+        <w:rPr>
+          <w:lang w:val="en-US"/>
+        </w:rPr>
+        <w:t>n intentionally</w:t>
+      </w:r>
+      <w:r>
+        <w:rPr>
+          <w:lang w:val="en-US"/>
+        </w:rPr>
+        <w:t xml:space="preserve"> poorly disguised advert for HECC-IT. </w:t>
       </w:r>
     </w:p>
     <w:p>
@@ -10295,11 +10676,49 @@
         <w:rPr>
           <w:lang w:val="en-US"/>
         </w:rPr>
-        <w:t>Term 1 outputs</w:t>
+        <w:t xml:space="preserve">With HECC-UP working, and able to convert .hecc files into playable HECCIN’ Games, </w:t>
+      </w:r>
+      <w:r>
+        <w:rPr>
+          <w:lang w:val="en-US"/>
+        </w:rPr>
+        <w:t>this, strictly speaking, meant that I had a Minimum Viable Product</w:t>
+      </w:r>
+      <w:r>
+        <w:rPr>
+          <w:lang w:val="en-US"/>
+        </w:rPr>
+        <w:t xml:space="preserve"> before the end of the 2</w:t>
+      </w:r>
+      <w:r>
+        <w:rPr>
+          <w:vertAlign w:val="superscript"/>
+          <w:lang w:val="en-US"/>
+        </w:rPr>
+        <w:t>nd</w:t>
+      </w:r>
+      <w:r>
+        <w:rPr>
+          <w:lang w:val="en-US"/>
+        </w:rPr>
+        <w:t xml:space="preserve"> week of the academic year. </w:t>
+      </w:r>
+      <w:r>
+        <w:rPr>
+          <w:lang w:val="en-US"/>
+        </w:rPr>
+        <w:t xml:space="preserve">Yes, it might have had more emphasis on the ‘Minimum’ than the ‘Viable’, but the point was that it could be used to create simple hypertext games </w:t>
+      </w:r>
+      <w:r>
+        <w:rPr>
+          <w:lang w:val="en-US"/>
+        </w:rPr>
+        <w:t>much easier than doing it manually. Theoretically, I could have stopped here. But I didn’t.</w:t>
       </w:r>
     </w:p>
     <w:p>
       <w:pPr>
+        <w:pStyle w:val="Heading3"/>
         <w:rPr>
           <w:lang w:val="en-US"/>
         </w:rPr>
@@ -10308,7 +10727,7 @@
         <w:rPr>
           <w:lang w:val="en-US"/>
         </w:rPr>
-        <w:t>Term 2</w:t>
+        <w:t>5.3.3: Summary of the term 1 MVP development</w:t>
       </w:r>
     </w:p>
     <w:p>
@@ -10321,7 +10740,1624 @@
         <w:rPr>
           <w:lang w:val="en-US"/>
         </w:rPr>
-        <w:t>Term 2 final product</w:t>
+        <w:t xml:space="preserve">During the remainder of Term 1, </w:t>
+      </w:r>
+      <w:r>
+        <w:rPr>
+          <w:lang w:val="en-US"/>
+        </w:rPr>
+        <w:t xml:space="preserve">I focused my efforts on creating the ‘OH-HECC’ editing GUI. </w:t>
+      </w:r>
+      <w:r>
+        <w:rPr>
+          <w:lang w:val="en-US"/>
+        </w:rPr>
+        <w:t xml:space="preserve">The first step, however, was to perform a bit more refactoring of the HECC-UP data classes, to essentially clean them up, </w:t>
+      </w:r>
+      <w:r>
+        <w:rPr>
+          <w:lang w:val="en-US"/>
+        </w:rPr>
+        <w:t xml:space="preserve">with the intent to re-use those same data classes within OH-HECC (this re-use eventually didn’t happen). I chose to start making OH-HECC by making ‘editable’ passage/metadata classes, </w:t>
+      </w:r>
+      <w:r>
+        <w:rPr>
+          <w:lang w:val="en-US"/>
+        </w:rPr>
+        <w:t xml:space="preserve">as, if OH-HECC couldn’t edit the individual components of a game, </w:t>
+      </w:r>
+      <w:r>
+        <w:rPr>
+          <w:lang w:val="en-US"/>
+        </w:rPr>
+        <w:t xml:space="preserve">it would be completely unfit for purpose. It was around this time that I chose </w:t>
+      </w:r>
+      <w:r>
+        <w:rPr>
+          <w:lang w:val="en-US"/>
+        </w:rPr>
+        <w:t xml:space="preserve">to use UUIDs as the ‘keys’ for the OH-HECC passage map instead, </w:t>
+      </w:r>
+      <w:r>
+        <w:rPr>
+          <w:lang w:val="en-US"/>
+        </w:rPr>
+        <w:t xml:space="preserve">as this could ensure that every single ‘passage’ had a constant immutable identifier, </w:t>
+      </w:r>
+      <w:r>
+        <w:rPr>
+          <w:lang w:val="en-US"/>
+        </w:rPr>
+        <w:t>which, in turn,</w:t>
+      </w:r>
+      <w:r>
+        <w:rPr>
+          <w:lang w:val="en-US"/>
+        </w:rPr>
+        <w:t xml:space="preserve"> made it easier to implement the ‘renaming’ operation for passages</w:t>
+      </w:r>
+      <w:r>
+        <w:rPr>
+          <w:lang w:val="en-US"/>
+        </w:rPr>
+        <w:t>. These editable metadata/passage objects also had some unit tests created for them, to ensure that the getters/setters worked correctly, refusing invalid inputs but accepting valid inputs</w:t>
+      </w:r>
+      <w:r>
+        <w:rPr>
+          <w:lang w:val="en-US"/>
+        </w:rPr>
+        <w:t xml:space="preserve">. I also created some ‘component editor windows’ for the editable passages/metadata, </w:t>
+      </w:r>
+      <w:r>
+        <w:rPr>
+          <w:lang w:val="en-US"/>
+        </w:rPr>
+        <w:t>to make it possible for these ‘editable’ data classes to be edited. Later on, I chose to encapsulate all of these ‘data’ objects within a ‘</w:t>
+      </w:r>
+      <w:proofErr w:type="spellStart"/>
+      <w:r>
+        <w:rPr>
+          <w:lang w:val="en-US"/>
+        </w:rPr>
+        <w:t>GameDataObject</w:t>
+      </w:r>
+      <w:proofErr w:type="spellEnd"/>
+      <w:r>
+        <w:rPr>
+          <w:lang w:val="en-US"/>
+        </w:rPr>
+        <w:t xml:space="preserve">’, however, </w:t>
+      </w:r>
+      <w:r>
+        <w:rPr>
+          <w:lang w:val="en-US"/>
+        </w:rPr>
+        <w:t>I will admit that, in practice, this encapsulation was far from perfect.</w:t>
+      </w:r>
+    </w:p>
+    <w:p>
+      <w:pPr>
+        <w:rPr>
+          <w:rFonts w:ascii="Courier New" w:hAnsi="Courier New" w:cs="Courier New"/>
+          <w:lang w:val="en-US"/>
+        </w:rPr>
+      </w:pPr>
+      <w:r>
+        <w:rPr>
+          <w:lang w:val="en-US"/>
+        </w:rPr>
+        <w:t>I then proceeded to start writing the OH-HECC GUI. I chose to use a model-view-controller</w:t>
+      </w:r>
+      <w:r>
+        <w:rPr>
+          <w:lang w:val="en-US"/>
+        </w:rPr>
+        <w:t xml:space="preserve"> architecture, similar to the one I had used for my CE218 coursework and several other games I made as personal projects over the summer.</w:t>
+      </w:r>
+      <w:r>
+        <w:rPr>
+          <w:lang w:val="en-US"/>
+        </w:rPr>
+        <w:t xml:space="preserve"> This GUI would be simil</w:t>
+      </w:r>
+      <w:r>
+        <w:rPr>
+          <w:lang w:val="en-US"/>
+        </w:rPr>
+        <w:t xml:space="preserve">ar in nature to </w:t>
+      </w:r>
+      <w:r>
+        <w:rPr>
+          <w:i/>
+          <w:iCs/>
+          <w:lang w:val="en-US"/>
+        </w:rPr>
+        <w:t>Twine</w:t>
+      </w:r>
+      <w:r>
+        <w:rPr>
+          <w:lang w:val="en-US"/>
+        </w:rPr>
+        <w:t xml:space="preserve">’s GUI, showing the game as a network of linked passages, but </w:t>
+      </w:r>
+      <w:r>
+        <w:rPr>
+          <w:lang w:val="en-US"/>
+        </w:rPr>
+        <w:t xml:space="preserve">would not be a direct copy of it. I started by making the classes that represent the ‘objects’ that </w:t>
+      </w:r>
+      <w:r>
+        <w:rPr>
+          <w:lang w:val="en-US"/>
+        </w:rPr>
+        <w:t xml:space="preserve">would be visible in this ‘model’, before </w:t>
+      </w:r>
+      <w:r>
+        <w:rPr>
+          <w:lang w:val="en-US"/>
+        </w:rPr>
+        <w:t xml:space="preserve">then creating the ‘model’ itself. Initially, I was considering reusing the same update loop-based </w:t>
+      </w:r>
+      <w:r>
+        <w:rPr>
+          <w:lang w:val="en-US"/>
+        </w:rPr>
+        <w:t xml:space="preserve">logic as well, but, upon realizing that </w:t>
+      </w:r>
+      <w:r>
+        <w:rPr>
+          <w:lang w:val="en-US"/>
+        </w:rPr>
+        <w:t xml:space="preserve">an update loop would be pointless when there’s no need for anything to happen without user input, this internal logic was changed to only use the event handling functionality of Java Swing. I eventually created a parser which could read a .hecc file into the data structure used by OH-HECC (recycling parts of the HECC-UP parser), a save routine (to turn the OH-HECC data into a .hecc file), as well as a ‘main menu’ allowing </w:t>
+      </w:r>
+      <w:r>
+        <w:rPr>
+          <w:lang w:val="en-US"/>
+        </w:rPr>
+        <w:t>a user to create a new .hecc file, or open an existing .hecc file in OH-HECC.</w:t>
+      </w:r>
+    </w:p>
+    <w:p>
+      <w:pPr>
+        <w:rPr>
+          <w:lang w:val="en-US"/>
+        </w:rPr>
+      </w:pPr>
+      <w:r>
+        <w:rPr>
+          <w:lang w:val="en-US"/>
+        </w:rPr>
+        <w:t xml:space="preserve">At the end of term 1, OH-HECC was usable. </w:t>
+      </w:r>
+      <w:r>
+        <w:rPr>
+          <w:lang w:val="en-US"/>
+        </w:rPr>
+        <w:t xml:space="preserve">It could be used to save, load, and edit .hecc files, </w:t>
+      </w:r>
+      <w:r>
+        <w:rPr>
+          <w:lang w:val="en-US"/>
+        </w:rPr>
+        <w:t>representing the game as a network of connected ‘passages’. Authors</w:t>
+      </w:r>
+      <w:r>
+        <w:rPr>
+          <w:lang w:val="en-US"/>
+        </w:rPr>
+        <w:t xml:space="preserve"> </w:t>
+      </w:r>
+      <w:r>
+        <w:rPr>
+          <w:lang w:val="en-US"/>
+        </w:rPr>
+        <w:t xml:space="preserve">could </w:t>
+      </w:r>
+      <w:r>
+        <w:rPr>
+          <w:lang w:val="en-US"/>
+        </w:rPr>
+        <w:t>edit individual passages</w:t>
+      </w:r>
+      <w:r>
+        <w:rPr>
+          <w:lang w:val="en-US"/>
+        </w:rPr>
+        <w:t xml:space="preserve"> by clicking them</w:t>
+      </w:r>
+      <w:r>
+        <w:rPr>
+          <w:lang w:val="en-US"/>
+        </w:rPr>
+        <w:t>, edit the game metadata</w:t>
+      </w:r>
+      <w:r>
+        <w:rPr>
+          <w:lang w:val="en-US"/>
+        </w:rPr>
+        <w:t xml:space="preserve"> by clicking a button in the GUI (with the editing dialog being on a new window)</w:t>
+      </w:r>
+      <w:r>
+        <w:rPr>
+          <w:lang w:val="en-US"/>
+        </w:rPr>
+        <w:t xml:space="preserve">, </w:t>
+      </w:r>
+      <w:r>
+        <w:rPr>
+          <w:lang w:val="en-US"/>
+        </w:rPr>
+        <w:t xml:space="preserve">drag the ‘passages’ around by holding the left mouse button, ‘scroll’ the </w:t>
+      </w:r>
+      <w:r>
+        <w:rPr>
+          <w:lang w:val="en-US"/>
+        </w:rPr>
+        <w:lastRenderedPageBreak/>
+        <w:t>viewport with their arrow keys, and</w:t>
+      </w:r>
+      <w:r>
+        <w:rPr>
+          <w:lang w:val="en-US"/>
+        </w:rPr>
+        <w:t xml:space="preserve"> could automatically handle the creation/deletion/renaming of passages</w:t>
+      </w:r>
+      <w:r>
+        <w:rPr>
+          <w:lang w:val="en-US"/>
+        </w:rPr>
+        <w:t xml:space="preserve"> (</w:t>
+      </w:r>
+      <w:r>
+        <w:rPr>
+          <w:lang w:val="en-US"/>
+        </w:rPr>
+        <w:t>updating the overall data structure</w:t>
+      </w:r>
+      <w:r>
+        <w:rPr>
+          <w:lang w:val="en-US"/>
+        </w:rPr>
+        <w:t xml:space="preserve"> as appropriate). HECC-UP itself st</w:t>
+      </w:r>
+      <w:r>
+        <w:rPr>
+          <w:lang w:val="en-US"/>
+        </w:rPr>
+        <w:t>ill worked and was compatible with the outputs produced by OH-HECC. At this stage of development, they still used different ‘main’ methods, so HECC-UP and OH-HECC were packaged into separate .jar files. However, they worked.</w:t>
+      </w:r>
+    </w:p>
+    <w:p>
+      <w:pPr>
+        <w:rPr>
+          <w:lang w:val="en-US"/>
+        </w:rPr>
+      </w:pPr>
+      <w:r>
+        <w:rPr>
+          <w:lang w:val="en-US"/>
+        </w:rPr>
+        <w:t>Now that I had a GUI for editing .hecc files (which users didn’t need to use if they didn’t want to), and a utility for converting .hecc files into playable games, I, once again, could have stopped here. But, again, I didn’t.</w:t>
+      </w:r>
+    </w:p>
+    <w:p>
+      <w:pPr>
+        <w:pStyle w:val="Heading3"/>
+        <w:rPr>
+          <w:lang w:val="en-US"/>
+        </w:rPr>
+      </w:pPr>
+      <w:r>
+        <w:rPr>
+          <w:lang w:val="en-US"/>
+        </w:rPr>
+        <w:t>5.3.4: Summary of the term 2 final product development</w:t>
+      </w:r>
+    </w:p>
+    <w:p>
+      <w:pPr>
+        <w:rPr>
+          <w:lang w:val="en-US"/>
+        </w:rPr>
+      </w:pPr>
+      <w:r>
+        <w:rPr>
+          <w:lang w:val="en-US"/>
+        </w:rPr>
+        <w:t>I started Term 2 by working on the HECCIN’ Game a bit further</w:t>
+      </w:r>
+      <w:r>
+        <w:rPr>
+          <w:lang w:val="en-US"/>
+        </w:rPr>
+        <w:t xml:space="preserve">. I decided to use a premade Markdown implementation within the HECCIN’ Game, </w:t>
+      </w:r>
+      <w:r>
+        <w:rPr>
+          <w:lang w:val="en-US"/>
+        </w:rPr>
+        <w:t>due to the aforementioned issues with making a homemade implementation. After looking into some implementations, I found ‘</w:t>
+      </w:r>
+      <w:r>
+        <w:rPr>
+          <w:i/>
+          <w:iCs/>
+          <w:lang w:val="en-US"/>
+        </w:rPr>
+        <w:t>Showdown</w:t>
+      </w:r>
+      <w:r>
+        <w:rPr>
+          <w:lang w:val="en-US"/>
+        </w:rPr>
+        <w:t>’</w:t>
+      </w:r>
+      <w:sdt>
+        <w:sdtPr>
+          <w:rPr>
+            <w:lang w:val="en-US"/>
+          </w:rPr>
+          <w:id w:val="-552933658"/>
+          <w:citation/>
+        </w:sdtPr>
+        <w:sdtContent>
+          <w:r>
+            <w:rPr>
+              <w:lang w:val="en-US"/>
+            </w:rPr>
+            <w:fldChar w:fldCharType="begin"/>
+          </w:r>
+          <w:r>
+            <w:instrText xml:space="preserve"> CITATION Est19 \l 2057 </w:instrText>
+          </w:r>
+          <w:r>
+            <w:rPr>
+              <w:lang w:val="en-US"/>
+            </w:rPr>
+            <w:fldChar w:fldCharType="separate"/>
+          </w:r>
+          <w:r>
+            <w:rPr>
+              <w:noProof/>
+            </w:rPr>
+            <w:t xml:space="preserve"> </w:t>
+          </w:r>
+          <w:r>
+            <w:rPr>
+              <w:noProof/>
+            </w:rPr>
+            <w:t>[1]</w:t>
+          </w:r>
+          <w:r>
+            <w:rPr>
+              <w:lang w:val="en-US"/>
+            </w:rPr>
+            <w:fldChar w:fldCharType="end"/>
+          </w:r>
+        </w:sdtContent>
+      </w:sdt>
+      <w:r>
+        <w:rPr>
+          <w:lang w:val="en-US"/>
+        </w:rPr>
+        <w:t xml:space="preserve">. I ultimately chose to use </w:t>
+      </w:r>
+      <w:r>
+        <w:rPr>
+          <w:lang w:val="en-US"/>
+        </w:rPr>
+        <w:t xml:space="preserve">it, due to it having a permissive license (MIT), </w:t>
+      </w:r>
+      <w:r>
+        <w:rPr>
+          <w:lang w:val="en-US"/>
+        </w:rPr>
+        <w:t xml:space="preserve">and having an ‘extensions’ feature, allowing me to declare custom ‘rules’ for the parser; I opted to move the ‘link’ formatting code from HECC-UP into a custom ‘extension’ for the </w:t>
+      </w:r>
+      <w:r>
+        <w:rPr>
+          <w:i/>
+          <w:iCs/>
+          <w:lang w:val="en-US"/>
+        </w:rPr>
+        <w:t>Showdown</w:t>
+      </w:r>
+      <w:r>
+        <w:rPr>
+          <w:lang w:val="en-US"/>
+        </w:rPr>
+        <w:t xml:space="preserve"> instance incorporated into the HECCIN’ Game, as a test run to see if it worked as expected: it did. I then had the idea of abusing these ‘extensions’</w:t>
+      </w:r>
+      <w:r>
+        <w:rPr>
+          <w:lang w:val="en-US"/>
+        </w:rPr>
+        <w:t xml:space="preserve"> to implement conditional formatting into the game. I created and unit-tested some code which could be used to check if a given passage/passage with a given tag had been visited, as well as a class which would be usable as a dedicated conditional statement</w:t>
+      </w:r>
+      <w:r>
+        <w:rPr>
+          <w:lang w:val="en-US"/>
+        </w:rPr>
+        <w:t xml:space="preserve"> checker (</w:t>
+      </w:r>
+      <w:r>
+        <w:rPr>
+          <w:lang w:val="en-US"/>
+        </w:rPr>
+        <w:t>which I named the ‘</w:t>
+      </w:r>
+      <w:proofErr w:type="spellStart"/>
+      <w:r>
+        <w:rPr>
+          <w:lang w:val="en-US"/>
+        </w:rPr>
+        <w:t>checcer</w:t>
+      </w:r>
+      <w:proofErr w:type="spellEnd"/>
+      <w:r>
+        <w:rPr>
+          <w:lang w:val="en-US"/>
+        </w:rPr>
+        <w:t>’)</w:t>
+      </w:r>
+      <w:r>
+        <w:rPr>
+          <w:lang w:val="en-US"/>
+        </w:rPr>
+        <w:t>, via the magic of eval abuse</w:t>
+      </w:r>
+      <w:r>
+        <w:rPr>
+          <w:lang w:val="en-US"/>
+        </w:rPr>
+        <w:t>. Then, I added a new ‘rule’ to that custom extension, as a dedicated handler for the conditional formatting</w:t>
+      </w:r>
+      <w:r>
+        <w:rPr>
+          <w:lang w:val="en-US"/>
+        </w:rPr>
+        <w:t xml:space="preserve"> logic (formulating a syntax for ‘if’/’else’ statements for the .hecc language in the meantime), and unit-tested that to see if it worked as intended. It did.</w:t>
+      </w:r>
+      <w:r>
+        <w:rPr>
+          <w:lang w:val="en-US"/>
+        </w:rPr>
+        <w:t xml:space="preserve"> I then cleaned up the CSS for the ‘index’ page for the games, </w:t>
+      </w:r>
+      <w:r>
+        <w:rPr>
+          <w:lang w:val="en-US"/>
+        </w:rPr>
+        <w:t>and</w:t>
+      </w:r>
+      <w:r>
+        <w:rPr>
+          <w:lang w:val="en-US"/>
+        </w:rPr>
+        <w:t>, later on, I</w:t>
+      </w:r>
+      <w:r>
+        <w:rPr>
+          <w:lang w:val="en-US"/>
+        </w:rPr>
+        <w:t xml:space="preserve"> added some functionality for the </w:t>
+      </w:r>
+      <w:r>
+        <w:rPr>
+          <w:lang w:val="en-US"/>
+        </w:rPr>
+        <w:t>game’s metadata to be recorded on within this ‘index’ page and within the ‘hecced.js’ file.</w:t>
+      </w:r>
+    </w:p>
+    <w:p>
+      <w:pPr>
+        <w:rPr>
+          <w:lang w:val="en-US"/>
+        </w:rPr>
+      </w:pPr>
+      <w:r>
+        <w:rPr>
+          <w:lang w:val="en-US"/>
+        </w:rPr>
+        <w:t xml:space="preserve">I made some major improvements to the rest of HECC-IT. I refactored HECC-UP’s file-related code a bit to make it more compatible with OH-HECC, changed the main menu of OH-HECC to include an option to </w:t>
+      </w:r>
+      <w:r>
+        <w:rPr>
+          <w:lang w:val="en-US"/>
+        </w:rPr>
+        <w:t xml:space="preserve">open HECC-UP after selecting a .hecc file (thereby making it a main menu for ‘HECC-IT’), </w:t>
+      </w:r>
+      <w:r>
+        <w:rPr>
+          <w:lang w:val="en-US"/>
+        </w:rPr>
+        <w:t xml:space="preserve">and </w:t>
+      </w:r>
+      <w:r>
+        <w:rPr>
+          <w:lang w:val="en-US"/>
+        </w:rPr>
+        <w:t>added an option in OH-HECC to open HECC-UP (</w:t>
+      </w:r>
+      <w:r>
+        <w:rPr>
+          <w:lang w:val="en-US"/>
+        </w:rPr>
+        <w:t>after</w:t>
+      </w:r>
+      <w:r>
+        <w:rPr>
+          <w:lang w:val="en-US"/>
+        </w:rPr>
+        <w:t xml:space="preserve"> some newly-added automatic validation checking code ‘passes’</w:t>
+      </w:r>
+      <w:r>
+        <w:rPr>
+          <w:lang w:val="en-US"/>
+        </w:rPr>
+        <w:t>, letting the author know about the obvious error otherwise</w:t>
+      </w:r>
+      <w:r>
+        <w:rPr>
+          <w:lang w:val="en-US"/>
+        </w:rPr>
+        <w:t xml:space="preserve">), </w:t>
+      </w:r>
+      <w:r>
+        <w:rPr>
+          <w:lang w:val="en-US"/>
+        </w:rPr>
+        <w:t xml:space="preserve">which </w:t>
+      </w:r>
+      <w:r>
+        <w:rPr>
+          <w:lang w:val="en-US"/>
+        </w:rPr>
+        <w:t>meant that I could put HECC-UP and OH-HECC into a single ‘HECC-IT.jar’ executable. Some ‘</w:t>
+      </w:r>
+      <w:proofErr w:type="spellStart"/>
+      <w:r>
+        <w:rPr>
+          <w:lang w:val="en-US"/>
+        </w:rPr>
+        <w:t>idiotproofing</w:t>
+      </w:r>
+      <w:proofErr w:type="spellEnd"/>
+      <w:r>
+        <w:rPr>
+          <w:lang w:val="en-US"/>
+        </w:rPr>
+        <w:t>’ was added to OH-HECC</w:t>
+      </w:r>
+      <w:r>
+        <w:rPr>
+          <w:lang w:val="en-US"/>
+        </w:rPr>
+        <w:t xml:space="preserve">, </w:t>
+      </w:r>
+      <w:r>
+        <w:rPr>
+          <w:lang w:val="en-US"/>
+        </w:rPr>
+        <w:t xml:space="preserve">making it nigh-impossible to input </w:t>
+      </w:r>
+      <w:r>
+        <w:rPr>
+          <w:lang w:val="en-US"/>
+        </w:rPr>
+        <w:t xml:space="preserve">something which </w:t>
+      </w:r>
+      <w:r>
+        <w:rPr>
+          <w:lang w:val="en-US"/>
+        </w:rPr>
+        <w:t xml:space="preserve">could break the entire structure of the output .hecc file, as well as some code which could automatically </w:t>
+      </w:r>
+      <w:r>
+        <w:rPr>
+          <w:lang w:val="en-US"/>
+        </w:rPr>
+        <w:t xml:space="preserve">mitigate any obvious major problems within the .hecc file read by OH-HECC (such as </w:t>
+      </w:r>
+      <w:r>
+        <w:rPr>
+          <w:lang w:val="en-US"/>
+        </w:rPr>
+        <w:t>renaming</w:t>
+      </w:r>
+      <w:r>
+        <w:rPr>
+          <w:lang w:val="en-US"/>
+        </w:rPr>
+        <w:t xml:space="preserve"> passage</w:t>
+      </w:r>
+      <w:r>
+        <w:rPr>
+          <w:lang w:val="en-US"/>
+        </w:rPr>
+        <w:t>s</w:t>
+      </w:r>
+      <w:r>
+        <w:rPr>
+          <w:lang w:val="en-US"/>
+        </w:rPr>
+        <w:t xml:space="preserve"> </w:t>
+      </w:r>
+      <w:r>
+        <w:rPr>
+          <w:lang w:val="en-US"/>
+        </w:rPr>
+        <w:t>which ha</w:t>
+      </w:r>
+      <w:r>
+        <w:rPr>
+          <w:lang w:val="en-US"/>
+        </w:rPr>
+        <w:t>d</w:t>
+      </w:r>
+      <w:r>
+        <w:rPr>
+          <w:lang w:val="en-US"/>
+        </w:rPr>
+        <w:t xml:space="preserve"> the same name, adding passages which were</w:t>
+      </w:r>
+      <w:r>
+        <w:rPr>
+          <w:lang w:val="en-US"/>
+        </w:rPr>
+        <w:t xml:space="preserve"> </w:t>
+      </w:r>
+      <w:r>
+        <w:rPr>
+          <w:lang w:val="en-US"/>
+        </w:rPr>
+        <w:t xml:space="preserve">referenced but didn’t exist, </w:t>
+      </w:r>
+      <w:r>
+        <w:rPr>
+          <w:lang w:val="en-US"/>
+        </w:rPr>
+        <w:t xml:space="preserve">and automatically giving a position to any passages that didn’t have a </w:t>
+      </w:r>
+      <w:r>
+        <w:rPr>
+          <w:lang w:val="en-US"/>
+        </w:rPr>
+        <w:t xml:space="preserve">defined position). I also </w:t>
+      </w:r>
+      <w:r>
+        <w:rPr>
+          <w:lang w:val="en-US"/>
+        </w:rPr>
+        <w:t xml:space="preserve">made it possible for an author to ‘drag’ the viewport within OH-HECC by holding the right mouse button and moving the mouse, </w:t>
+      </w:r>
+      <w:r>
+        <w:rPr>
+          <w:lang w:val="en-US"/>
+        </w:rPr>
+        <w:t xml:space="preserve">so they aren’t restricted to the fixed increment scrolling provided by the keyboard, </w:t>
+      </w:r>
+      <w:r>
+        <w:rPr>
+          <w:lang w:val="en-US"/>
+        </w:rPr>
+        <w:t xml:space="preserve">and </w:t>
+      </w:r>
+      <w:r>
+        <w:rPr>
+          <w:lang w:val="en-US"/>
+        </w:rPr>
+        <w:t xml:space="preserve">I also added in some </w:t>
+      </w:r>
+      <w:r>
+        <w:rPr>
+          <w:lang w:val="en-US"/>
+        </w:rPr>
+        <w:t>functionality to constrain the viewport relative to the positions of the passage objects (so the author can’t get completely lost).</w:t>
+      </w:r>
+    </w:p>
+    <w:p>
+      <w:pPr>
+        <w:rPr>
+          <w:lang w:val="en-US"/>
+        </w:rPr>
+      </w:pPr>
+      <w:r>
+        <w:rPr>
+          <w:lang w:val="en-US"/>
+        </w:rPr>
+        <w:t xml:space="preserve">There were several other </w:t>
+      </w:r>
+      <w:r>
+        <w:rPr>
+          <w:lang w:val="en-US"/>
+        </w:rPr>
+        <w:t>backend-related improvements</w:t>
+      </w:r>
+      <w:r>
+        <w:rPr>
+          <w:lang w:val="en-US"/>
+        </w:rPr>
+        <w:t xml:space="preserve">, such as </w:t>
+      </w:r>
+      <w:r>
+        <w:rPr>
+          <w:lang w:val="en-US"/>
+        </w:rPr>
+        <w:t xml:space="preserve">more abstraction via additional interfaces leading to less overhead at runtime, </w:t>
+      </w:r>
+      <w:r>
+        <w:rPr>
+          <w:lang w:val="en-US"/>
+        </w:rPr>
+        <w:t xml:space="preserve">writing some proper unit tests for the parsing/game data classes, unit-testing several of the newly introduced classes, deprecating classes which were </w:t>
+      </w:r>
+      <w:r>
+        <w:rPr>
+          <w:lang w:val="en-US"/>
+        </w:rPr>
+        <w:t xml:space="preserve">ultimately redundant, </w:t>
+      </w:r>
+      <w:r>
+        <w:rPr>
+          <w:lang w:val="en-US"/>
+        </w:rPr>
+        <w:t>declaring every variable and attribute which was never updated as ‘final’</w:t>
+      </w:r>
+      <w:r>
+        <w:rPr>
+          <w:lang w:val="en-US"/>
+        </w:rPr>
+        <w:t xml:space="preserve">, </w:t>
+      </w:r>
+      <w:r>
+        <w:rPr>
+          <w:lang w:val="en-US"/>
+        </w:rPr>
+        <w:t xml:space="preserve">and </w:t>
+      </w:r>
+      <w:r>
+        <w:rPr>
+          <w:lang w:val="en-US"/>
+        </w:rPr>
+        <w:t>several other</w:t>
+      </w:r>
+      <w:r>
+        <w:rPr>
+          <w:lang w:val="en-US"/>
+        </w:rPr>
+        <w:t xml:space="preserve"> improvements, both documented and </w:t>
+      </w:r>
+      <w:r>
+        <w:rPr>
+          <w:lang w:val="en-US"/>
+        </w:rPr>
+        <w:t>made on the spur of the moment</w:t>
+      </w:r>
+      <w:r>
+        <w:rPr>
+          <w:lang w:val="en-US"/>
+        </w:rPr>
+        <w:t xml:space="preserve">. This cut down on some of the runtime code bloat within HECC-IT, </w:t>
+      </w:r>
+      <w:r>
+        <w:rPr>
+          <w:lang w:val="en-US"/>
+        </w:rPr>
+        <w:t>an</w:t>
+      </w:r>
+      <w:r>
+        <w:rPr>
+          <w:lang w:val="en-US"/>
+        </w:rPr>
+        <w:t xml:space="preserve">d overall, made </w:t>
+      </w:r>
+      <w:r>
+        <w:rPr>
+          <w:lang w:val="en-US"/>
+        </w:rPr>
+        <w:t xml:space="preserve">the overall codebase somewhat more coherent, even if there are a few minor code style problems that could use some fixing, </w:t>
+      </w:r>
+      <w:r>
+        <w:rPr>
+          <w:lang w:val="en-US"/>
+        </w:rPr>
+        <w:t>although there isn’t enough time left before the deadline for me to fix those problems (and document those fixes) now.</w:t>
+      </w:r>
+    </w:p>
+    <w:p>
+      <w:pPr>
+        <w:rPr>
+          <w:lang w:val="en-US"/>
+        </w:rPr>
+      </w:pPr>
+      <w:r>
+        <w:rPr>
+          <w:lang w:val="en-US"/>
+        </w:rPr>
+        <w:lastRenderedPageBreak/>
+        <w:t>With HECC-IT done, I started to write a hypertext game with it</w:t>
+      </w:r>
+      <w:r>
+        <w:rPr>
+          <w:lang w:val="en-US"/>
+        </w:rPr>
+        <w:t xml:space="preserve">. I </w:t>
+      </w:r>
+      <w:r>
+        <w:rPr>
+          <w:lang w:val="en-US"/>
+        </w:rPr>
+        <w:t>wrot</w:t>
+      </w:r>
+      <w:r>
+        <w:rPr>
+          <w:lang w:val="en-US"/>
+        </w:rPr>
+        <w:t xml:space="preserve">e </w:t>
+      </w:r>
+      <w:r>
+        <w:rPr>
+          <w:i/>
+          <w:iCs/>
+          <w:lang w:val="en-US"/>
+        </w:rPr>
+        <w:t>Countdown</w:t>
+      </w:r>
+      <w:r>
+        <w:rPr>
+          <w:lang w:val="en-US"/>
+        </w:rPr>
+        <w:t xml:space="preserve"> in January, </w:t>
+      </w:r>
+      <w:r>
+        <w:rPr>
+          <w:lang w:val="en-US"/>
+        </w:rPr>
+        <w:t xml:space="preserve">as a tech demo of sorts for the ‘conditional’ functionality </w:t>
+      </w:r>
+      <w:r>
+        <w:rPr>
+          <w:lang w:val="en-US"/>
+        </w:rPr>
+        <w:t xml:space="preserve">of the HECCIN’ Game. It was still mostly incoherent, but it worked as a demonstration of these conditional statements, remembering prior choices made by the player. I then started work on </w:t>
+      </w:r>
+      <w:proofErr w:type="spellStart"/>
+      <w:r>
+        <w:rPr>
+          <w:i/>
+          <w:iCs/>
+          <w:lang w:val="en-US"/>
+        </w:rPr>
+        <w:t>Backblast</w:t>
+      </w:r>
+      <w:proofErr w:type="spellEnd"/>
+      <w:r>
+        <w:rPr>
+          <w:lang w:val="en-US"/>
+        </w:rPr>
+        <w:t>.</w:t>
+      </w:r>
+      <w:r>
+        <w:rPr>
+          <w:lang w:val="en-US"/>
+        </w:rPr>
+        <w:t xml:space="preserve"> Like </w:t>
+      </w:r>
+      <w:r>
+        <w:rPr>
+          <w:i/>
+          <w:iCs/>
+          <w:lang w:val="en-US"/>
+        </w:rPr>
+        <w:t>Countdown</w:t>
+      </w:r>
+      <w:r>
+        <w:rPr>
+          <w:lang w:val="en-US"/>
+        </w:rPr>
+        <w:t>, it could ‘remember’ certain choices made by the player earlier on in the game, which, later on, could show/hide options for the player as appropriate (</w:t>
+      </w:r>
+      <w:r>
+        <w:rPr>
+          <w:lang w:val="en-US"/>
+        </w:rPr>
+        <w:t xml:space="preserve">which, in turn, </w:t>
+      </w:r>
+      <w:r>
+        <w:rPr>
+          <w:lang w:val="en-US"/>
+        </w:rPr>
+        <w:t>changes which ending branches will be accessible to the player after the main ‘loop’ area of the game concludes).</w:t>
+      </w:r>
+      <w:r>
+        <w:rPr>
+          <w:lang w:val="en-US"/>
+        </w:rPr>
+        <w:t xml:space="preserve"> </w:t>
+      </w:r>
+      <w:r>
+        <w:rPr>
+          <w:lang w:val="en-US"/>
+        </w:rPr>
+        <w:t xml:space="preserve">However, I will admit that the overall design process for </w:t>
+      </w:r>
+      <w:proofErr w:type="spellStart"/>
+      <w:r>
+        <w:rPr>
+          <w:i/>
+          <w:iCs/>
+          <w:lang w:val="en-US"/>
+        </w:rPr>
+        <w:t>Backblast</w:t>
+      </w:r>
+      <w:proofErr w:type="spellEnd"/>
+      <w:r>
+        <w:rPr>
+          <w:lang w:val="en-US"/>
+        </w:rPr>
+        <w:t xml:space="preserve"> had many problems, </w:t>
+      </w:r>
+      <w:r>
+        <w:rPr>
+          <w:lang w:val="en-US"/>
+        </w:rPr>
+        <w:t xml:space="preserve">it barely qualifies as a ‘game’, most of the choices presented to the player were utterly meaningless, and the </w:t>
+      </w:r>
+      <w:r>
+        <w:rPr>
+          <w:lang w:val="en-US"/>
+        </w:rPr>
+        <w:t xml:space="preserve">finished product </w:t>
+      </w:r>
+      <w:r>
+        <w:rPr>
+          <w:lang w:val="en-US"/>
+        </w:rPr>
+        <w:t>genuinely</w:t>
+      </w:r>
+      <w:r>
+        <w:rPr>
+          <w:lang w:val="en-US"/>
+        </w:rPr>
+        <w:t xml:space="preserve"> suffers as a result. If I had properly designed </w:t>
+      </w:r>
+      <w:proofErr w:type="spellStart"/>
+      <w:r>
+        <w:rPr>
+          <w:i/>
+          <w:iCs/>
+          <w:lang w:val="en-US"/>
+        </w:rPr>
+        <w:t>Backblast</w:t>
+      </w:r>
+      <w:proofErr w:type="spellEnd"/>
+      <w:r>
+        <w:rPr>
+          <w:lang w:val="en-US"/>
+        </w:rPr>
+        <w:t xml:space="preserve"> before writing it, it may not have ended up as badly as it did.</w:t>
+      </w:r>
+    </w:p>
+    <w:p>
+      <w:pPr>
+        <w:rPr>
+          <w:lang w:val="en-US"/>
+        </w:rPr>
+      </w:pPr>
+      <w:r>
+        <w:rPr>
+          <w:lang w:val="en-US"/>
+        </w:rPr>
+        <w:t xml:space="preserve">However, </w:t>
+      </w:r>
+      <w:r>
+        <w:rPr>
+          <w:lang w:val="en-US"/>
+        </w:rPr>
+        <w:t xml:space="preserve">the final product </w:t>
+      </w:r>
+      <w:r>
+        <w:rPr>
+          <w:lang w:val="en-US"/>
+        </w:rPr>
+        <w:t>for the whole HECC-IT suite is still functionally complete and fulfils the criteria I set out at the start. Authors can write hypertext games in a raw scripting language, they have the option (not obligation) to use a GUI to edit the</w:t>
+      </w:r>
+      <w:r>
+        <w:rPr>
+          <w:lang w:val="en-US"/>
+        </w:rPr>
+        <w:t>se files, and</w:t>
+      </w:r>
+      <w:r>
+        <w:rPr>
+          <w:lang w:val="en-US"/>
+        </w:rPr>
+        <w:t xml:space="preserve"> they</w:t>
+      </w:r>
+      <w:r>
+        <w:rPr>
+          <w:lang w:val="en-US"/>
+        </w:rPr>
+        <w:t xml:space="preserve"> can compile this scripting language into playable hypertext game</w:t>
+      </w:r>
+      <w:r>
+        <w:rPr>
+          <w:lang w:val="en-US"/>
+        </w:rPr>
+        <w:t>s</w:t>
+      </w:r>
+      <w:r>
+        <w:rPr>
+          <w:lang w:val="en-US"/>
+        </w:rPr>
+        <w:t>. Th</w:t>
+      </w:r>
+      <w:r>
+        <w:rPr>
+          <w:lang w:val="en-US"/>
+        </w:rPr>
+        <w:t>e games themselves are playable via a browser, using entirely client-side JavaScript code</w:t>
+      </w:r>
+      <w:r>
+        <w:rPr>
+          <w:lang w:val="en-US"/>
+        </w:rPr>
+        <w:t xml:space="preserve"> to run them, in turn me</w:t>
+      </w:r>
+      <w:r>
+        <w:rPr>
+          <w:lang w:val="en-US"/>
+        </w:rPr>
+        <w:t>aning that minimal additional effort is needed to host these games on a server or to download and run them</w:t>
+      </w:r>
+      <w:r>
+        <w:rPr>
+          <w:lang w:val="en-US"/>
+        </w:rPr>
+        <w:t>, and are even playable via a smartphone</w:t>
+      </w:r>
+      <w:r>
+        <w:rPr>
+          <w:lang w:val="en-US"/>
+        </w:rPr>
+        <w:t>.</w:t>
+      </w:r>
+      <w:r>
+        <w:rPr>
+          <w:lang w:val="en-US"/>
+        </w:rPr>
+        <w:t xml:space="preserve"> </w:t>
+      </w:r>
+      <w:r>
+        <w:rPr>
+          <w:lang w:val="en-US"/>
+        </w:rPr>
+        <w:t>It’s</w:t>
+      </w:r>
+      <w:r>
+        <w:rPr>
+          <w:lang w:val="en-US"/>
+        </w:rPr>
+        <w:t xml:space="preserve"> usable (at least, in theory) on any desktop computer which has the JRE for Java 8 installed. HECC-IT has also been demonstrably used to create several hypertext games of varying levels of complexity throughout its development cycle.</w:t>
+      </w:r>
+    </w:p>
+    <w:p>
+      <w:pPr>
+        <w:rPr>
+          <w:lang w:val="en-US"/>
+        </w:rPr>
+      </w:pPr>
+      <w:r>
+        <w:rPr>
+          <w:lang w:val="en-US"/>
+        </w:rPr>
+        <w:t>The final deliverable of HECC-IT consists of ‘HECC-IT.jar’, with a copy of the ‘HECC-SPECC’ (with instructions for the .hecc language and for using HECC-IT), a ‘README’ file (with more general information), and a couple of example .hecc files (those files being ‘A Conversation’ and an updated version of ‘</w:t>
+      </w:r>
+      <w:proofErr w:type="spellStart"/>
+      <w:r>
+        <w:rPr>
+          <w:lang w:val="en-US"/>
+        </w:rPr>
+        <w:t>HeccSample</w:t>
+      </w:r>
+      <w:proofErr w:type="spellEnd"/>
+      <w:r>
+        <w:rPr>
+          <w:lang w:val="en-US"/>
+        </w:rPr>
+        <w:t>’, with some conditional statements included in it).</w:t>
+      </w:r>
+    </w:p>
+    <w:p>
+      <w:pPr>
+        <w:pStyle w:val="Heading2"/>
+        <w:rPr>
+          <w:lang w:val="en-US"/>
+        </w:rPr>
+      </w:pPr>
+      <w:r>
+        <w:rPr>
+          <w:lang w:val="en-US"/>
+        </w:rPr>
+        <w:t>5.4: Licensing</w:t>
+      </w:r>
+    </w:p>
+    <w:p>
+      <w:pPr>
+        <w:rPr>
+          <w:lang w:val="en-US"/>
+        </w:rPr>
+      </w:pPr>
+      <w:r>
+        <w:rPr>
+          <w:lang w:val="en-US"/>
+        </w:rPr>
+        <w:t>HECC-IT</w:t>
+      </w:r>
+      <w:r>
+        <w:rPr>
+          <w:lang w:val="en-US"/>
+        </w:rPr>
+        <w:t xml:space="preserve"> (along with the copies of heccer.js produced by HECC-UP)</w:t>
+      </w:r>
+      <w:r>
+        <w:rPr>
+          <w:lang w:val="en-US"/>
+        </w:rPr>
+        <w:t xml:space="preserve"> </w:t>
+      </w:r>
+      <w:r>
+        <w:rPr>
+          <w:lang w:val="en-US"/>
+        </w:rPr>
+        <w:t xml:space="preserve">is distributed </w:t>
+      </w:r>
+      <w:r>
+        <w:rPr>
+          <w:lang w:val="en-US"/>
+        </w:rPr>
+        <w:t>under the</w:t>
+      </w:r>
+      <w:r>
+        <w:rPr>
+          <w:lang w:val="en-US"/>
+        </w:rPr>
+        <w:t xml:space="preserve"> terms of the</w:t>
+      </w:r>
+      <w:r>
+        <w:rPr>
+          <w:lang w:val="en-US"/>
+        </w:rPr>
+        <w:t xml:space="preserve"> Mozilla Public License v. 2.0</w:t>
+      </w:r>
+      <w:sdt>
+        <w:sdtPr>
+          <w:rPr>
+            <w:lang w:val="en-US"/>
+          </w:rPr>
+          <w:id w:val="1922836230"/>
+          <w:citation/>
+        </w:sdtPr>
+        <w:sdtContent>
+          <w:r>
+            <w:rPr>
+              <w:lang w:val="en-US"/>
+            </w:rPr>
+            <w:fldChar w:fldCharType="begin"/>
+          </w:r>
+          <w:r>
+            <w:instrText xml:space="preserve"> CITATION Moz12 \l 2057 </w:instrText>
+          </w:r>
+          <w:r>
+            <w:rPr>
+              <w:lang w:val="en-US"/>
+            </w:rPr>
+            <w:fldChar w:fldCharType="separate"/>
+          </w:r>
+          <w:r>
+            <w:rPr>
+              <w:noProof/>
+            </w:rPr>
+            <w:t xml:space="preserve"> </w:t>
+          </w:r>
+          <w:r>
+            <w:rPr>
+              <w:noProof/>
+            </w:rPr>
+            <w:t>[29]</w:t>
+          </w:r>
+          <w:r>
+            <w:rPr>
+              <w:lang w:val="en-US"/>
+            </w:rPr>
+            <w:fldChar w:fldCharType="end"/>
+          </w:r>
+        </w:sdtContent>
+      </w:sdt>
+      <w:r>
+        <w:rPr>
+          <w:lang w:val="en-US"/>
+        </w:rPr>
+        <w:t xml:space="preserve"> (MPL)</w:t>
+      </w:r>
+      <w:r>
+        <w:rPr>
+          <w:lang w:val="en-US"/>
+        </w:rPr>
+        <w:t xml:space="preserve">. </w:t>
+      </w:r>
+      <w:r>
+        <w:rPr>
+          <w:lang w:val="en-US"/>
+        </w:rPr>
+        <w:t>This license was chosen because it’s a copyleft, free</w:t>
+      </w:r>
+      <w:r>
+        <w:rPr>
+          <w:lang w:val="en-US"/>
+        </w:rPr>
+        <w:t xml:space="preserve"> (as in ‘freedom’)</w:t>
+      </w:r>
+      <w:r>
+        <w:rPr>
+          <w:lang w:val="en-US"/>
+        </w:rPr>
+        <w:t xml:space="preserve"> software license, </w:t>
+      </w:r>
+      <w:r>
+        <w:rPr>
+          <w:lang w:val="en-US"/>
+        </w:rPr>
+        <w:t>which isn’t overly restrictive on other people who may want to contribute to HECC-IT/incorporate HECC-IT into their own works in the future</w:t>
+      </w:r>
+      <w:r>
+        <w:rPr>
+          <w:lang w:val="en-US"/>
+        </w:rPr>
+        <w:t xml:space="preserve">. The main requirement </w:t>
+      </w:r>
+      <w:r>
+        <w:rPr>
+          <w:lang w:val="en-US"/>
+        </w:rPr>
+        <w:t xml:space="preserve">for using MPL-licensed works is that </w:t>
+      </w:r>
+      <w:r>
+        <w:rPr>
+          <w:lang w:val="en-US"/>
+        </w:rPr>
+        <w:t xml:space="preserve">any modifications made to MPL-licensed components must themselves be made </w:t>
+      </w:r>
+      <w:r>
+        <w:rPr>
+          <w:lang w:val="en-US"/>
+        </w:rPr>
+        <w:t>publicly a</w:t>
+      </w:r>
+      <w:r>
+        <w:rPr>
+          <w:lang w:val="en-US"/>
+        </w:rPr>
+        <w:t>vailable,</w:t>
+      </w:r>
+      <w:r>
+        <w:rPr>
+          <w:lang w:val="en-US"/>
+        </w:rPr>
+        <w:t xml:space="preserve"> for free (again, as in ‘freedom’),</w:t>
+      </w:r>
+      <w:r>
+        <w:rPr>
+          <w:lang w:val="en-US"/>
+        </w:rPr>
+        <w:t xml:space="preserve"> licensed under the MPL</w:t>
+      </w:r>
+      <w:r>
+        <w:rPr>
+          <w:lang w:val="en-US"/>
+        </w:rPr>
+        <w:t xml:space="preserve">. </w:t>
+      </w:r>
+      <w:r>
+        <w:rPr>
+          <w:lang w:val="en-US"/>
+        </w:rPr>
+        <w:t>If someone wishes to use a</w:t>
+      </w:r>
+      <w:r>
+        <w:rPr>
+          <w:lang w:val="en-US"/>
+        </w:rPr>
+        <w:t>n</w:t>
+      </w:r>
+      <w:r>
+        <w:rPr>
+          <w:lang w:val="en-US"/>
+        </w:rPr>
+        <w:t xml:space="preserve"> MPL-licensed work (such as HECC-IT) within some proprietary work, they can, </w:t>
+      </w:r>
+      <w:r>
+        <w:rPr>
+          <w:lang w:val="en-US"/>
+        </w:rPr>
+        <w:t>if</w:t>
+      </w:r>
+      <w:r>
+        <w:rPr>
+          <w:lang w:val="en-US"/>
+        </w:rPr>
+        <w:t xml:space="preserve"> the</w:t>
+      </w:r>
+      <w:r>
+        <w:rPr>
+          <w:lang w:val="en-US"/>
+        </w:rPr>
+        <w:t xml:space="preserve"> components based on the MPL-licensed work are, again, </w:t>
+      </w:r>
+      <w:r>
+        <w:rPr>
+          <w:lang w:val="en-US"/>
+        </w:rPr>
+        <w:t xml:space="preserve">made </w:t>
+      </w:r>
+      <w:r>
+        <w:rPr>
+          <w:lang w:val="en-US"/>
+        </w:rPr>
+        <w:t>freely available under the MPL.</w:t>
+      </w:r>
+      <w:r>
+        <w:rPr>
+          <w:lang w:val="en-US"/>
+        </w:rPr>
+        <w:t xml:space="preserve"> </w:t>
+      </w:r>
+      <w:r>
+        <w:rPr>
+          <w:lang w:val="en-US"/>
+        </w:rPr>
+        <w:t xml:space="preserve">This means that HECC-IT will remain </w:t>
+      </w:r>
+      <w:r>
+        <w:rPr>
+          <w:lang w:val="en-US"/>
+        </w:rPr>
+        <w:t>as free software, yet not</w:t>
+      </w:r>
+      <w:r>
+        <w:rPr>
+          <w:lang w:val="en-US"/>
+        </w:rPr>
+        <w:t xml:space="preserve"> forcing any works which merely use part of HECC-IT to be wholly bound by any </w:t>
+      </w:r>
+      <w:r>
+        <w:rPr>
+          <w:lang w:val="en-US"/>
+        </w:rPr>
+        <w:t>restrictions related solely to the HECC-IT component.</w:t>
+      </w:r>
+    </w:p>
+    <w:p>
+      <w:pPr>
+        <w:rPr>
+          <w:lang w:val="en-US"/>
+        </w:rPr>
+      </w:pPr>
+      <w:r>
+        <w:rPr>
+          <w:lang w:val="en-US"/>
+        </w:rPr>
+        <w:t>The ‘index.html’ files output by HECC-UP are licensed under the terms of the MIT license</w:t>
+      </w:r>
+      <w:sdt>
+        <w:sdtPr>
+          <w:rPr>
+            <w:lang w:val="en-US"/>
+          </w:rPr>
+          <w:id w:val="-976681900"/>
+          <w:citation/>
+        </w:sdtPr>
+        <w:sdtContent>
+          <w:r>
+            <w:rPr>
+              <w:lang w:val="en-US"/>
+            </w:rPr>
+            <w:fldChar w:fldCharType="begin"/>
+          </w:r>
+          <w:r>
+            <w:instrText xml:space="preserve"> CITATION Ope21 \l 2057 </w:instrText>
+          </w:r>
+          <w:r>
+            <w:rPr>
+              <w:lang w:val="en-US"/>
+            </w:rPr>
+            <w:fldChar w:fldCharType="separate"/>
+          </w:r>
+          <w:r>
+            <w:rPr>
+              <w:noProof/>
+            </w:rPr>
+            <w:t xml:space="preserve"> </w:t>
+          </w:r>
+          <w:r>
+            <w:rPr>
+              <w:noProof/>
+            </w:rPr>
+            <w:t>[30]</w:t>
+          </w:r>
+          <w:r>
+            <w:rPr>
+              <w:lang w:val="en-US"/>
+            </w:rPr>
+            <w:fldChar w:fldCharType="end"/>
+          </w:r>
+        </w:sdtContent>
+      </w:sdt>
+      <w:r>
+        <w:rPr>
+          <w:lang w:val="en-US"/>
+        </w:rPr>
+        <w:t xml:space="preserve"> (the same license as the </w:t>
+      </w:r>
+      <w:r>
+        <w:rPr>
+          <w:i/>
+          <w:iCs/>
+          <w:lang w:val="en-US"/>
+        </w:rPr>
+        <w:t>Showdown</w:t>
+      </w:r>
+      <w:r>
+        <w:rPr>
+          <w:lang w:val="en-US"/>
+        </w:rPr>
+        <w:t xml:space="preserve"> markdown parser is licensed under)</w:t>
+      </w:r>
+      <w:r>
+        <w:rPr>
+          <w:lang w:val="en-US"/>
+        </w:rPr>
+        <w:t xml:space="preserve">, </w:t>
+      </w:r>
+      <w:r>
+        <w:rPr>
+          <w:lang w:val="en-US"/>
+        </w:rPr>
+        <w:t>giving the author</w:t>
+      </w:r>
+      <w:r>
+        <w:rPr>
+          <w:lang w:val="en-US"/>
+        </w:rPr>
+        <w:t xml:space="preserve"> freedom to do whatever they want with those files. Any .hecc files produced by OH-HECC, along with the ‘heccer.js’ file exported with HECC-UP, are considered to belong to the author </w:t>
+      </w:r>
+      <w:r>
+        <w:rPr>
+          <w:lang w:val="en-US"/>
+        </w:rPr>
+        <w:t xml:space="preserve">of the HECCIN’ Game which those files contain the data of, and the author is free to distribute those files (which hold the game they wrote) under whatever license they want to distribute them under. </w:t>
+      </w:r>
+      <w:r>
+        <w:rPr>
+          <w:lang w:val="en-US"/>
+        </w:rPr>
+        <w:t>Th</w:t>
+      </w:r>
+      <w:r>
+        <w:rPr>
+          <w:lang w:val="en-US"/>
+        </w:rPr>
+        <w:t xml:space="preserve">is licensing choice (and the choice to make it explicit) was made to give any prospective author peace of mind that anything they produce with HECC-IT </w:t>
+      </w:r>
+      <w:r>
+        <w:rPr>
+          <w:lang w:val="en-US"/>
+        </w:rPr>
+        <w:t xml:space="preserve">is officially theirs, so they </w:t>
+      </w:r>
+      <w:r>
+        <w:rPr>
+          <w:lang w:val="en-US"/>
+        </w:rPr>
+        <w:t>can do whatever they want with it. If they want to make it freeware, they can. If they want people to pay to play their HECCIN’ Game, they can</w:t>
+      </w:r>
+      <w:r>
+        <w:rPr>
+          <w:lang w:val="en-US"/>
+        </w:rPr>
+        <w:t xml:space="preserve"> do that</w:t>
+      </w:r>
+      <w:r>
+        <w:rPr>
+          <w:lang w:val="en-US"/>
+        </w:rPr>
+        <w:t xml:space="preserve">. </w:t>
+      </w:r>
+      <w:r>
+        <w:rPr>
+          <w:lang w:val="en-US"/>
+        </w:rPr>
+        <w:t>However, any modifications</w:t>
+      </w:r>
+      <w:r>
+        <w:rPr>
+          <w:lang w:val="en-US"/>
+        </w:rPr>
+        <w:t xml:space="preserve"> they</w:t>
+      </w:r>
+      <w:r>
+        <w:rPr>
+          <w:lang w:val="en-US"/>
+        </w:rPr>
+        <w:t xml:space="preserve"> ma</w:t>
+      </w:r>
+      <w:r>
+        <w:rPr>
+          <w:lang w:val="en-US"/>
+        </w:rPr>
+        <w:t>k</w:t>
+      </w:r>
+      <w:r>
+        <w:rPr>
+          <w:lang w:val="en-US"/>
+        </w:rPr>
+        <w:t xml:space="preserve">e to the HECC-IT tool, or the ‘heccer.js’ engine, </w:t>
+      </w:r>
+      <w:r>
+        <w:rPr>
+          <w:lang w:val="en-US"/>
+        </w:rPr>
+        <w:t>modifications which the vast majority of writers may never make</w:t>
+      </w:r>
+      <w:r>
+        <w:rPr>
+          <w:lang w:val="en-US"/>
+        </w:rPr>
+        <w:t xml:space="preserve"> (as the source code for these </w:t>
+      </w:r>
+      <w:r>
+        <w:rPr>
+          <w:lang w:val="en-US"/>
+        </w:rPr>
+        <w:lastRenderedPageBreak/>
+        <w:t>components do not hold any data specific to a particular HECCIN’ Game)</w:t>
+      </w:r>
+      <w:r>
+        <w:rPr>
+          <w:lang w:val="en-US"/>
+        </w:rPr>
+        <w:t xml:space="preserve">, </w:t>
+      </w:r>
+      <w:r>
+        <w:rPr>
+          <w:lang w:val="en-US"/>
+        </w:rPr>
+        <w:t xml:space="preserve">still need to be made publicly available, for the </w:t>
+      </w:r>
+      <w:r>
+        <w:rPr>
+          <w:lang w:val="en-US"/>
+        </w:rPr>
+        <w:t xml:space="preserve">collective </w:t>
+      </w:r>
+      <w:r>
+        <w:rPr>
+          <w:lang w:val="en-US"/>
+        </w:rPr>
+        <w:t xml:space="preserve">benefit of </w:t>
+      </w:r>
+      <w:r>
+        <w:rPr>
+          <w:lang w:val="en-US"/>
+        </w:rPr>
+        <w:t>everyone</w:t>
+      </w:r>
+      <w:r>
+        <w:rPr>
+          <w:lang w:val="en-US"/>
+        </w:rPr>
+        <w:t xml:space="preserve"> who has used/may want to use HECC-IT.</w:t>
       </w:r>
     </w:p>
     <w:p>
@@ -10332,13 +12368,37 @@
           <w:numId w:val="2"/>
         </w:numPr>
       </w:pPr>
-      <w:bookmarkStart w:id="17" w:name="_Toc69977794"/>
-      <w:bookmarkStart w:id="18" w:name="_Toc70007488"/>
+      <w:bookmarkStart w:id="19" w:name="_Toc69977794"/>
+      <w:bookmarkStart w:id="20" w:name="_Toc70062738"/>
       <w:r>
         <w:t>Project Planning</w:t>
       </w:r>
-      <w:bookmarkEnd w:id="17"/>
-      <w:bookmarkEnd w:id="18"/>
+      <w:bookmarkEnd w:id="19"/>
+      <w:bookmarkEnd w:id="20"/>
+    </w:p>
+    <w:p>
+      <w:pPr>
+        <w:pStyle w:val="Heading2"/>
+        <w:rPr>
+          <w:lang w:val="en-US"/>
+        </w:rPr>
+      </w:pPr>
+      <w:bookmarkStart w:id="21" w:name="_Toc69977795"/>
+      <w:bookmarkStart w:id="22" w:name="_Toc70062739"/>
+      <w:r>
+        <w:rPr>
+          <w:lang w:val="en-US"/>
+        </w:rPr>
+        <w:t xml:space="preserve">6.1: </w:t>
+      </w:r>
+      <w:r>
+        <w:rPr>
+          <w:lang w:val="en-US"/>
+        </w:rPr>
+        <w:t>Intro</w:t>
+      </w:r>
+      <w:bookmarkEnd w:id="21"/>
+      <w:bookmarkEnd w:id="22"/>
     </w:p>
     <w:p>
       <w:pPr>
@@ -10354,22 +12414,22 @@
           <w:lang w:val="en-US"/>
         </w:rPr>
       </w:pPr>
-      <w:bookmarkStart w:id="19" w:name="_Toc69977795"/>
-      <w:bookmarkStart w:id="20" w:name="_Toc70007489"/>
-      <w:r>
-        <w:rPr>
-          <w:lang w:val="en-US"/>
-        </w:rPr>
-        <w:t xml:space="preserve">6.1: </w:t>
-      </w:r>
-      <w:r>
-        <w:rPr>
-          <w:lang w:val="en-US"/>
-        </w:rPr>
-        <w:t>Intro</w:t>
-      </w:r>
-      <w:bookmarkEnd w:id="19"/>
-      <w:bookmarkEnd w:id="20"/>
+      <w:bookmarkStart w:id="23" w:name="_Toc69977796"/>
+      <w:bookmarkStart w:id="24" w:name="_Toc70062740"/>
+      <w:r>
+        <w:rPr>
+          <w:lang w:val="en-US"/>
+        </w:rPr>
+        <w:t xml:space="preserve">6.2: </w:t>
+      </w:r>
+      <w:r>
+        <w:rPr>
+          <w:lang w:val="en-US"/>
+        </w:rPr>
+        <w:t>Jira</w:t>
+      </w:r>
+      <w:bookmarkEnd w:id="23"/>
+      <w:bookmarkEnd w:id="24"/>
     </w:p>
     <w:p>
       <w:pPr>
@@ -10385,22 +12445,22 @@
           <w:lang w:val="en-US"/>
         </w:rPr>
       </w:pPr>
-      <w:bookmarkStart w:id="21" w:name="_Toc69977796"/>
-      <w:bookmarkStart w:id="22" w:name="_Toc70007490"/>
-      <w:r>
-        <w:rPr>
-          <w:lang w:val="en-US"/>
-        </w:rPr>
-        <w:t xml:space="preserve">6.2: </w:t>
-      </w:r>
-      <w:r>
-        <w:rPr>
-          <w:lang w:val="en-US"/>
-        </w:rPr>
-        <w:t>Jira</w:t>
-      </w:r>
-      <w:bookmarkEnd w:id="21"/>
-      <w:bookmarkEnd w:id="22"/>
+      <w:bookmarkStart w:id="25" w:name="_Toc69977797"/>
+      <w:bookmarkStart w:id="26" w:name="_Toc70062741"/>
+      <w:r>
+        <w:rPr>
+          <w:lang w:val="en-US"/>
+        </w:rPr>
+        <w:t xml:space="preserve">6.3: </w:t>
+      </w:r>
+      <w:r>
+        <w:rPr>
+          <w:lang w:val="en-US"/>
+        </w:rPr>
+        <w:t>Usage of Jira</w:t>
+      </w:r>
+      <w:bookmarkEnd w:id="25"/>
+      <w:bookmarkEnd w:id="26"/>
     </w:p>
     <w:p>
       <w:pPr>
@@ -10416,68 +12476,13 @@
           <w:lang w:val="en-US"/>
         </w:rPr>
       </w:pPr>
-      <w:bookmarkStart w:id="23" w:name="_Toc69977797"/>
-      <w:bookmarkStart w:id="24" w:name="_Toc70007491"/>
-      <w:r>
-        <w:rPr>
-          <w:lang w:val="en-US"/>
-        </w:rPr>
-        <w:t>6.</w:t>
-      </w:r>
-      <w:r>
-        <w:rPr>
-          <w:lang w:val="en-US"/>
-        </w:rPr>
-        <w:t>3</w:t>
-      </w:r>
-      <w:r>
-        <w:rPr>
-          <w:lang w:val="en-US"/>
-        </w:rPr>
-        <w:t xml:space="preserve">: </w:t>
-      </w:r>
-      <w:r>
-        <w:rPr>
-          <w:lang w:val="en-US"/>
-        </w:rPr>
-        <w:t>Usage of Jira</w:t>
-      </w:r>
-      <w:bookmarkEnd w:id="23"/>
-      <w:bookmarkEnd w:id="24"/>
-    </w:p>
-    <w:p>
-      <w:pPr>
-        <w:rPr>
-          <w:lang w:val="en-US"/>
-        </w:rPr>
-      </w:pPr>
-    </w:p>
-    <w:p>
-      <w:pPr>
-        <w:pStyle w:val="Heading2"/>
-        <w:rPr>
-          <w:lang w:val="en-US"/>
-        </w:rPr>
-      </w:pPr>
-      <w:bookmarkStart w:id="25" w:name="_Toc69977798"/>
-      <w:bookmarkStart w:id="26" w:name="_Toc70007492"/>
-      <w:r>
-        <w:rPr>
-          <w:lang w:val="en-US"/>
-        </w:rPr>
-        <w:t>6.</w:t>
-      </w:r>
-      <w:r>
-        <w:rPr>
-          <w:lang w:val="en-US"/>
-        </w:rPr>
-        <w:t>4</w:t>
-      </w:r>
-      <w:r>
-        <w:rPr>
-          <w:lang w:val="en-US"/>
-        </w:rPr>
-        <w:t xml:space="preserve">: </w:t>
+      <w:bookmarkStart w:id="27" w:name="_Toc69977798"/>
+      <w:bookmarkStart w:id="28" w:name="_Toc70062742"/>
+      <w:r>
+        <w:rPr>
+          <w:lang w:val="en-US"/>
+        </w:rPr>
+        <w:t xml:space="preserve">6.4: </w:t>
       </w:r>
       <w:r>
         <w:rPr>
@@ -10485,8 +12490,8 @@
         </w:rPr>
         <w:t>Reflection on the project planning</w:t>
       </w:r>
-      <w:bookmarkEnd w:id="25"/>
-      <w:bookmarkEnd w:id="26"/>
+      <w:bookmarkEnd w:id="27"/>
+      <w:bookmarkEnd w:id="28"/>
     </w:p>
     <w:p>
       <w:pPr>
@@ -10503,13 +12508,13 @@
           <w:numId w:val="2"/>
         </w:numPr>
       </w:pPr>
-      <w:bookmarkStart w:id="27" w:name="_Toc69977799"/>
-      <w:bookmarkStart w:id="28" w:name="_Toc70007493"/>
+      <w:bookmarkStart w:id="29" w:name="_Toc69977799"/>
+      <w:bookmarkStart w:id="30" w:name="_Toc70062743"/>
       <w:r>
         <w:t>Conclusions</w:t>
       </w:r>
-      <w:bookmarkEnd w:id="27"/>
-      <w:bookmarkEnd w:id="28"/>
+      <w:bookmarkEnd w:id="29"/>
+      <w:bookmarkEnd w:id="30"/>
     </w:p>
     <w:p>
       <w:pPr>
@@ -10524,8 +12529,8 @@
         <w:br w:type="page"/>
       </w:r>
     </w:p>
-    <w:bookmarkStart w:id="29" w:name="_Toc70007494" w:displacedByCustomXml="next"/>
-    <w:bookmarkStart w:id="30" w:name="_Toc69977800" w:displacedByCustomXml="next"/>
+    <w:bookmarkStart w:id="31" w:name="_Toc70062744" w:displacedByCustomXml="next"/>
+    <w:bookmarkStart w:id="32" w:name="_Toc69977800" w:displacedByCustomXml="next"/>
     <w:sdt>
       <w:sdtPr>
         <w:rPr>
@@ -10550,8 +12555,8 @@
           <w:r>
             <w:t>Bibliography</w:t>
           </w:r>
-          <w:bookmarkEnd w:id="30"/>
-          <w:bookmarkEnd w:id="29"/>
+          <w:bookmarkEnd w:id="32"/>
+          <w:bookmarkEnd w:id="31"/>
         </w:p>
         <w:sdt>
           <w:sdtPr>
@@ -13067,9 +15072,32 @@
       <w:szCs w:val="26"/>
     </w:rPr>
   </w:style>
+  <w:style w:type="paragraph" w:styleId="Heading3">
+    <w:name w:val="heading 3"/>
+    <w:basedOn w:val="Normal"/>
+    <w:next w:val="Normal"/>
+    <w:link w:val="Heading3Char"/>
+    <w:uiPriority w:val="9"/>
+    <w:unhideWhenUsed/>
+    <w:qFormat/>
+    <w:rsid w:val="00FF4F56"/>
+    <w:pPr>
+      <w:keepNext/>
+      <w:keepLines/>
+      <w:spacing w:before="40" w:after="0"/>
+      <w:outlineLvl w:val="2"/>
+    </w:pPr>
+    <w:rPr>
+      <w:rFonts w:asciiTheme="majorHAnsi" w:eastAsiaTheme="majorEastAsia" w:hAnsiTheme="majorHAnsi" w:cstheme="majorBidi"/>
+      <w:color w:val="1F3763" w:themeColor="accent1" w:themeShade="7F"/>
+      <w:sz w:val="24"/>
+      <w:szCs w:val="24"/>
+    </w:rPr>
+  </w:style>
   <w:style w:type="character" w:default="1" w:styleId="DefaultParagraphFont">
     <w:name w:val="Default Paragraph Font"/>
     <w:uiPriority w:val="1"/>
+    <w:semiHidden/>
     <w:unhideWhenUsed/>
   </w:style>
   <w:style w:type="table" w:default="1" w:styleId="TableNormal">
@@ -13413,6 +15441,19 @@
     <w:rsid w:val="00436842"/>
     <w:rPr>
       <w:vertAlign w:val="superscript"/>
+    </w:rPr>
+  </w:style>
+  <w:style w:type="character" w:customStyle="1" w:styleId="Heading3Char">
+    <w:name w:val="Heading 3 Char"/>
+    <w:basedOn w:val="DefaultParagraphFont"/>
+    <w:link w:val="Heading3"/>
+    <w:uiPriority w:val="9"/>
+    <w:rsid w:val="00FF4F56"/>
+    <w:rPr>
+      <w:rFonts w:asciiTheme="majorHAnsi" w:eastAsiaTheme="majorEastAsia" w:hAnsiTheme="majorHAnsi" w:cstheme="majorBidi"/>
+      <w:color w:val="1F3763" w:themeColor="accent1" w:themeShade="7F"/>
+      <w:sz w:val="24"/>
+      <w:szCs w:val="24"/>
     </w:rPr>
   </w:style>
 </w:styles>
@@ -14333,11 +16374,46 @@
     </b:Author>
     <b:RefOrder>27</b:RefOrder>
   </b:Source>
+  <b:Source>
+    <b:Tag>Moz12</b:Tag>
+    <b:SourceType>DocumentFromInternetSite</b:SourceType>
+    <b:Guid>{86CDC344-734E-46A7-80AB-0333C22580CA}</b:Guid>
+    <b:Title>Mozilla Public License, version 2.0</b:Title>
+    <b:Year>2012</b:Year>
+    <b:Author>
+      <b:Author>
+        <b:Corporate>Mozilla Foundation</b:Corporate>
+      </b:Author>
+    </b:Author>
+    <b:Month>January</b:Month>
+    <b:Day>3</b:Day>
+    <b:YearAccessed>2020</b:YearAccessed>
+    <b:MonthAccessed>October</b:MonthAccessed>
+    <b:DayAccessed>16</b:DayAccessed>
+    <b:URL>https://www.mozilla.org/en-US/MPL/2.0/</b:URL>
+    <b:RefOrder>29</b:RefOrder>
+  </b:Source>
+  <b:Source>
+    <b:Tag>Ope21</b:Tag>
+    <b:SourceType>DocumentFromInternetSite</b:SourceType>
+    <b:Guid>{6DEF8FE7-ED55-4F22-A952-A391EF2E857C}</b:Guid>
+    <b:Title>The MIT License | Open Source Initiative</b:Title>
+    <b:YearAccessed>2021</b:YearAccessed>
+    <b:MonthAccessed>January</b:MonthAccessed>
+    <b:DayAccessed>19</b:DayAccessed>
+    <b:URL>https://opensource.org/licenses/MIT</b:URL>
+    <b:Author>
+      <b:Author>
+        <b:Corporate>Open Source Initiative</b:Corporate>
+      </b:Author>
+    </b:Author>
+    <b:RefOrder>30</b:RefOrder>
+  </b:Source>
 </b:Sources>
 </file>
 
 <file path=customXml/itemProps1.xml><?xml version="1.0" encoding="utf-8"?>
-<ds:datastoreItem xmlns:ds="http://schemas.openxmlformats.org/officeDocument/2006/customXml" ds:itemID="{927D27D9-C4EC-4196-A358-84025D990759}">
+<ds:datastoreItem xmlns:ds="http://schemas.openxmlformats.org/officeDocument/2006/customXml" ds:itemID="{EE715E12-A6A4-40D0-9395-4CF26A82A4A1}">
   <ds:schemaRefs>
     <ds:schemaRef ds:uri="http://schemas.openxmlformats.org/officeDocument/2006/bibliography"/>
   </ds:schemaRefs>

</xml_diff>

<commit_message>
Discussed the many mistakes which were made during the overall planning etc. of the project.
</commit_message>
<xml_diff>
--- a/Reports n such/Rachel Lowe CE301 Final Report.docx
+++ b/Reports n such/Rachel Lowe CE301 Final Report.docx
@@ -1256,7 +1256,7 @@
         </w:numPr>
       </w:pPr>
       <w:bookmarkStart w:id="0" w:name="_Toc69977786"/>
-      <w:bookmarkStart w:id="1" w:name="_Toc70062727"/>
+      <w:bookmarkStart w:id="1" w:name="_Toc70082332"/>
       <w:r>
         <w:lastRenderedPageBreak/>
         <w:t>Acknowledgements</w:t>
@@ -1485,17 +1485,8 @@
           <w:i/>
           <w:iCs/>
         </w:rPr>
-        <w:t xml:space="preserve">A bidirectional Markdown to HTML to Markdown converter written in </w:t>
-      </w:r>
-      <w:proofErr w:type="spellStart"/>
-      <w:r>
-        <w:rPr>
-          <w:i/>
-          <w:iCs/>
-        </w:rPr>
-        <w:t>Javascript</w:t>
-      </w:r>
-      <w:proofErr w:type="spellEnd"/>
+        <w:t>A bidirectional Markdown to HTML to Markdown converter written in Javascript</w:t>
+      </w:r>
       <w:r>
         <w:t>)</w:t>
       </w:r>
@@ -1597,7 +1588,7 @@
         </w:numPr>
       </w:pPr>
       <w:bookmarkStart w:id="2" w:name="_Toc69977787"/>
-      <w:bookmarkStart w:id="3" w:name="_Toc70062728"/>
+      <w:bookmarkStart w:id="3" w:name="_Toc70082333"/>
       <w:r>
         <w:lastRenderedPageBreak/>
         <w:t>Abstract</w:t>
@@ -1816,7 +1807,7 @@
           <w:r>
             <w:fldChar w:fldCharType="separate"/>
           </w:r>
-          <w:hyperlink w:anchor="_Toc70062727" w:history="1">
+          <w:hyperlink w:anchor="_Toc70082332" w:history="1">
             <w:r>
               <w:rPr>
                 <w:rStyle w:val="Hyperlink"/>
@@ -1858,7 +1849,7 @@
                 <w:noProof/>
                 <w:webHidden/>
               </w:rPr>
-              <w:instrText xml:space="preserve"> PAGEREF _Toc70062727 \h </w:instrText>
+              <w:instrText xml:space="preserve"> PAGEREF _Toc70082332 \h </w:instrText>
             </w:r>
             <w:r>
               <w:rPr>
@@ -1902,7 +1893,7 @@
               <w:lang w:eastAsia="en-GB"/>
             </w:rPr>
           </w:pPr>
-          <w:hyperlink w:anchor="_Toc70062728" w:history="1">
+          <w:hyperlink w:anchor="_Toc70082333" w:history="1">
             <w:r>
               <w:rPr>
                 <w:rStyle w:val="Hyperlink"/>
@@ -1944,7 +1935,7 @@
                 <w:noProof/>
                 <w:webHidden/>
               </w:rPr>
-              <w:instrText xml:space="preserve"> PAGEREF _Toc70062728 \h </w:instrText>
+              <w:instrText xml:space="preserve"> PAGEREF _Toc70082333 \h </w:instrText>
             </w:r>
             <w:r>
               <w:rPr>
@@ -1988,7 +1979,7 @@
               <w:lang w:eastAsia="en-GB"/>
             </w:rPr>
           </w:pPr>
-          <w:hyperlink w:anchor="_Toc70062729" w:history="1">
+          <w:hyperlink w:anchor="_Toc70082334" w:history="1">
             <w:r>
               <w:rPr>
                 <w:rStyle w:val="Hyperlink"/>
@@ -2030,7 +2021,7 @@
                 <w:noProof/>
                 <w:webHidden/>
               </w:rPr>
-              <w:instrText xml:space="preserve"> PAGEREF _Toc70062729 \h </w:instrText>
+              <w:instrText xml:space="preserve"> PAGEREF _Toc70082334 \h </w:instrText>
             </w:r>
             <w:r>
               <w:rPr>
@@ -2074,7 +2065,7 @@
               <w:lang w:eastAsia="en-GB"/>
             </w:rPr>
           </w:pPr>
-          <w:hyperlink w:anchor="_Toc70062730" w:history="1">
+          <w:hyperlink w:anchor="_Toc70082335" w:history="1">
             <w:r>
               <w:rPr>
                 <w:rStyle w:val="Hyperlink"/>
@@ -2116,7 +2107,7 @@
                 <w:noProof/>
                 <w:webHidden/>
               </w:rPr>
-              <w:instrText xml:space="preserve"> PAGEREF _Toc70062730 \h </w:instrText>
+              <w:instrText xml:space="preserve"> PAGEREF _Toc70082335 \h </w:instrText>
             </w:r>
             <w:r>
               <w:rPr>
@@ -2159,7 +2150,7 @@
               <w:lang w:eastAsia="en-GB"/>
             </w:rPr>
           </w:pPr>
-          <w:hyperlink w:anchor="_Toc70062731" w:history="1">
+          <w:hyperlink w:anchor="_Toc70082336" w:history="1">
             <w:r>
               <w:rPr>
                 <w:rStyle w:val="Hyperlink"/>
@@ -2187,7 +2178,7 @@
                 <w:noProof/>
                 <w:webHidden/>
               </w:rPr>
-              <w:instrText xml:space="preserve"> PAGEREF _Toc70062731 \h </w:instrText>
+              <w:instrText xml:space="preserve"> PAGEREF _Toc70082336 \h </w:instrText>
             </w:r>
             <w:r>
               <w:rPr>
@@ -2230,7 +2221,7 @@
               <w:lang w:eastAsia="en-GB"/>
             </w:rPr>
           </w:pPr>
-          <w:hyperlink w:anchor="_Toc70062732" w:history="1">
+          <w:hyperlink w:anchor="_Toc70082337" w:history="1">
             <w:r>
               <w:rPr>
                 <w:rStyle w:val="Hyperlink"/>
@@ -2257,7 +2248,7 @@
                 <w:noProof/>
                 <w:webHidden/>
               </w:rPr>
-              <w:instrText xml:space="preserve"> PAGEREF _Toc70062732 \h </w:instrText>
+              <w:instrText xml:space="preserve"> PAGEREF _Toc70082337 \h </w:instrText>
             </w:r>
             <w:r>
               <w:rPr>
@@ -2300,7 +2291,7 @@
               <w:lang w:eastAsia="en-GB"/>
             </w:rPr>
           </w:pPr>
-          <w:hyperlink w:anchor="_Toc70062733" w:history="1">
+          <w:hyperlink w:anchor="_Toc70082338" w:history="1">
             <w:r>
               <w:rPr>
                 <w:rStyle w:val="Hyperlink"/>
@@ -2328,7 +2319,7 @@
                 <w:noProof/>
                 <w:webHidden/>
               </w:rPr>
-              <w:instrText xml:space="preserve"> PAGEREF _Toc70062733 \h </w:instrText>
+              <w:instrText xml:space="preserve"> PAGEREF _Toc70082338 \h </w:instrText>
             </w:r>
             <w:r>
               <w:rPr>
@@ -2372,7 +2363,7 @@
               <w:lang w:eastAsia="en-GB"/>
             </w:rPr>
           </w:pPr>
-          <w:hyperlink w:anchor="_Toc70062734" w:history="1">
+          <w:hyperlink w:anchor="_Toc70082339" w:history="1">
             <w:r>
               <w:rPr>
                 <w:rStyle w:val="Hyperlink"/>
@@ -2414,7 +2405,7 @@
                 <w:noProof/>
                 <w:webHidden/>
               </w:rPr>
-              <w:instrText xml:space="preserve"> PAGEREF _Toc70062734 \h </w:instrText>
+              <w:instrText xml:space="preserve"> PAGEREF _Toc70082339 \h </w:instrText>
             </w:r>
             <w:r>
               <w:rPr>
@@ -2457,7 +2448,7 @@
               <w:lang w:eastAsia="en-GB"/>
             </w:rPr>
           </w:pPr>
-          <w:hyperlink w:anchor="_Toc70062735" w:history="1">
+          <w:hyperlink w:anchor="_Toc70082340" w:history="1">
             <w:r>
               <w:rPr>
                 <w:rStyle w:val="Hyperlink"/>
@@ -2485,7 +2476,7 @@
                 <w:noProof/>
                 <w:webHidden/>
               </w:rPr>
-              <w:instrText xml:space="preserve"> PAGEREF _Toc70062735 \h </w:instrText>
+              <w:instrText xml:space="preserve"> PAGEREF _Toc70082340 \h </w:instrText>
             </w:r>
             <w:r>
               <w:rPr>
@@ -2528,7 +2519,7 @@
               <w:lang w:eastAsia="en-GB"/>
             </w:rPr>
           </w:pPr>
-          <w:hyperlink w:anchor="_Toc70062736" w:history="1">
+          <w:hyperlink w:anchor="_Toc70082341" w:history="1">
             <w:r>
               <w:rPr>
                 <w:rStyle w:val="Hyperlink"/>
@@ -2556,7 +2547,7 @@
                 <w:noProof/>
                 <w:webHidden/>
               </w:rPr>
-              <w:instrText xml:space="preserve"> PAGEREF _Toc70062736 \h </w:instrText>
+              <w:instrText xml:space="preserve"> PAGEREF _Toc70082341 \h </w:instrText>
             </w:r>
             <w:r>
               <w:rPr>
@@ -2599,7 +2590,7 @@
               <w:lang w:eastAsia="en-GB"/>
             </w:rPr>
           </w:pPr>
-          <w:hyperlink w:anchor="_Toc70062737" w:history="1">
+          <w:hyperlink w:anchor="_Toc70082342" w:history="1">
             <w:r>
               <w:rPr>
                 <w:rStyle w:val="Hyperlink"/>
@@ -2627,7 +2618,7 @@
                 <w:noProof/>
                 <w:webHidden/>
               </w:rPr>
-              <w:instrText xml:space="preserve"> PAGEREF _Toc70062737 \h </w:instrText>
+              <w:instrText xml:space="preserve"> PAGEREF _Toc70082342 \h </w:instrText>
             </w:r>
             <w:r>
               <w:rPr>
@@ -2648,6 +2639,353 @@
                 <w:webHidden/>
               </w:rPr>
               <w:t>9</w:t>
+            </w:r>
+            <w:r>
+              <w:rPr>
+                <w:noProof/>
+                <w:webHidden/>
+              </w:rPr>
+              <w:fldChar w:fldCharType="end"/>
+            </w:r>
+          </w:hyperlink>
+        </w:p>
+        <w:p>
+          <w:pPr>
+            <w:pStyle w:val="TOC3"/>
+            <w:tabs>
+              <w:tab w:val="right" w:leader="dot" w:pos="9016"/>
+            </w:tabs>
+            <w:rPr>
+              <w:noProof/>
+            </w:rPr>
+          </w:pPr>
+          <w:hyperlink w:anchor="_Toc70082343" w:history="1">
+            <w:r>
+              <w:rPr>
+                <w:rStyle w:val="Hyperlink"/>
+                <w:noProof/>
+                <w:lang w:val="en-US"/>
+              </w:rPr>
+              <w:t>5.3.1: Summary of the pre-challenge week development</w:t>
+            </w:r>
+            <w:r>
+              <w:rPr>
+                <w:noProof/>
+                <w:webHidden/>
+              </w:rPr>
+              <w:tab/>
+            </w:r>
+            <w:r>
+              <w:rPr>
+                <w:noProof/>
+                <w:webHidden/>
+              </w:rPr>
+              <w:fldChar w:fldCharType="begin"/>
+            </w:r>
+            <w:r>
+              <w:rPr>
+                <w:noProof/>
+                <w:webHidden/>
+              </w:rPr>
+              <w:instrText xml:space="preserve"> PAGEREF _Toc70082343 \h </w:instrText>
+            </w:r>
+            <w:r>
+              <w:rPr>
+                <w:noProof/>
+                <w:webHidden/>
+              </w:rPr>
+            </w:r>
+            <w:r>
+              <w:rPr>
+                <w:noProof/>
+                <w:webHidden/>
+              </w:rPr>
+              <w:fldChar w:fldCharType="separate"/>
+            </w:r>
+            <w:r>
+              <w:rPr>
+                <w:noProof/>
+                <w:webHidden/>
+              </w:rPr>
+              <w:t>9</w:t>
+            </w:r>
+            <w:r>
+              <w:rPr>
+                <w:noProof/>
+                <w:webHidden/>
+              </w:rPr>
+              <w:fldChar w:fldCharType="end"/>
+            </w:r>
+          </w:hyperlink>
+        </w:p>
+        <w:p>
+          <w:pPr>
+            <w:pStyle w:val="TOC3"/>
+            <w:tabs>
+              <w:tab w:val="right" w:leader="dot" w:pos="9016"/>
+            </w:tabs>
+            <w:rPr>
+              <w:noProof/>
+            </w:rPr>
+          </w:pPr>
+          <w:hyperlink w:anchor="_Toc70082344" w:history="1">
+            <w:r>
+              <w:rPr>
+                <w:rStyle w:val="Hyperlink"/>
+                <w:noProof/>
+                <w:lang w:val="en-US"/>
+              </w:rPr>
+              <w:t>5.3.2: Summary of the challenge week MVP development</w:t>
+            </w:r>
+            <w:r>
+              <w:rPr>
+                <w:noProof/>
+                <w:webHidden/>
+              </w:rPr>
+              <w:tab/>
+            </w:r>
+            <w:r>
+              <w:rPr>
+                <w:noProof/>
+                <w:webHidden/>
+              </w:rPr>
+              <w:fldChar w:fldCharType="begin"/>
+            </w:r>
+            <w:r>
+              <w:rPr>
+                <w:noProof/>
+                <w:webHidden/>
+              </w:rPr>
+              <w:instrText xml:space="preserve"> PAGEREF _Toc70082344 \h </w:instrText>
+            </w:r>
+            <w:r>
+              <w:rPr>
+                <w:noProof/>
+                <w:webHidden/>
+              </w:rPr>
+            </w:r>
+            <w:r>
+              <w:rPr>
+                <w:noProof/>
+                <w:webHidden/>
+              </w:rPr>
+              <w:fldChar w:fldCharType="separate"/>
+            </w:r>
+            <w:r>
+              <w:rPr>
+                <w:noProof/>
+                <w:webHidden/>
+              </w:rPr>
+              <w:t>10</w:t>
+            </w:r>
+            <w:r>
+              <w:rPr>
+                <w:noProof/>
+                <w:webHidden/>
+              </w:rPr>
+              <w:fldChar w:fldCharType="end"/>
+            </w:r>
+          </w:hyperlink>
+        </w:p>
+        <w:p>
+          <w:pPr>
+            <w:pStyle w:val="TOC3"/>
+            <w:tabs>
+              <w:tab w:val="right" w:leader="dot" w:pos="9016"/>
+            </w:tabs>
+            <w:rPr>
+              <w:noProof/>
+            </w:rPr>
+          </w:pPr>
+          <w:hyperlink w:anchor="_Toc70082345" w:history="1">
+            <w:r>
+              <w:rPr>
+                <w:rStyle w:val="Hyperlink"/>
+                <w:noProof/>
+                <w:lang w:val="en-US"/>
+              </w:rPr>
+              <w:t>5.3.3: Summary of the term 1 MVP development</w:t>
+            </w:r>
+            <w:r>
+              <w:rPr>
+                <w:noProof/>
+                <w:webHidden/>
+              </w:rPr>
+              <w:tab/>
+            </w:r>
+            <w:r>
+              <w:rPr>
+                <w:noProof/>
+                <w:webHidden/>
+              </w:rPr>
+              <w:fldChar w:fldCharType="begin"/>
+            </w:r>
+            <w:r>
+              <w:rPr>
+                <w:noProof/>
+                <w:webHidden/>
+              </w:rPr>
+              <w:instrText xml:space="preserve"> PAGEREF _Toc70082345 \h </w:instrText>
+            </w:r>
+            <w:r>
+              <w:rPr>
+                <w:noProof/>
+                <w:webHidden/>
+              </w:rPr>
+            </w:r>
+            <w:r>
+              <w:rPr>
+                <w:noProof/>
+                <w:webHidden/>
+              </w:rPr>
+              <w:fldChar w:fldCharType="separate"/>
+            </w:r>
+            <w:r>
+              <w:rPr>
+                <w:noProof/>
+                <w:webHidden/>
+              </w:rPr>
+              <w:t>10</w:t>
+            </w:r>
+            <w:r>
+              <w:rPr>
+                <w:noProof/>
+                <w:webHidden/>
+              </w:rPr>
+              <w:fldChar w:fldCharType="end"/>
+            </w:r>
+          </w:hyperlink>
+        </w:p>
+        <w:p>
+          <w:pPr>
+            <w:pStyle w:val="TOC3"/>
+            <w:tabs>
+              <w:tab w:val="right" w:leader="dot" w:pos="9016"/>
+            </w:tabs>
+            <w:rPr>
+              <w:noProof/>
+            </w:rPr>
+          </w:pPr>
+          <w:hyperlink w:anchor="_Toc70082346" w:history="1">
+            <w:r>
+              <w:rPr>
+                <w:rStyle w:val="Hyperlink"/>
+                <w:noProof/>
+                <w:lang w:val="en-US"/>
+              </w:rPr>
+              <w:t>5.3.4: Summary of the term 2 final product development</w:t>
+            </w:r>
+            <w:r>
+              <w:rPr>
+                <w:noProof/>
+                <w:webHidden/>
+              </w:rPr>
+              <w:tab/>
+            </w:r>
+            <w:r>
+              <w:rPr>
+                <w:noProof/>
+                <w:webHidden/>
+              </w:rPr>
+              <w:fldChar w:fldCharType="begin"/>
+            </w:r>
+            <w:r>
+              <w:rPr>
+                <w:noProof/>
+                <w:webHidden/>
+              </w:rPr>
+              <w:instrText xml:space="preserve"> PAGEREF _Toc70082346 \h </w:instrText>
+            </w:r>
+            <w:r>
+              <w:rPr>
+                <w:noProof/>
+                <w:webHidden/>
+              </w:rPr>
+            </w:r>
+            <w:r>
+              <w:rPr>
+                <w:noProof/>
+                <w:webHidden/>
+              </w:rPr>
+              <w:fldChar w:fldCharType="separate"/>
+            </w:r>
+            <w:r>
+              <w:rPr>
+                <w:noProof/>
+                <w:webHidden/>
+              </w:rPr>
+              <w:t>11</w:t>
+            </w:r>
+            <w:r>
+              <w:rPr>
+                <w:noProof/>
+                <w:webHidden/>
+              </w:rPr>
+              <w:fldChar w:fldCharType="end"/>
+            </w:r>
+          </w:hyperlink>
+        </w:p>
+        <w:p>
+          <w:pPr>
+            <w:pStyle w:val="TOC2"/>
+            <w:tabs>
+              <w:tab w:val="right" w:leader="dot" w:pos="9016"/>
+            </w:tabs>
+            <w:rPr>
+              <w:rFonts w:eastAsiaTheme="minorEastAsia"/>
+              <w:noProof/>
+              <w:lang w:eastAsia="en-GB"/>
+            </w:rPr>
+          </w:pPr>
+          <w:hyperlink w:anchor="_Toc70082347" w:history="1">
+            <w:r>
+              <w:rPr>
+                <w:rStyle w:val="Hyperlink"/>
+                <w:noProof/>
+                <w:lang w:val="en-US"/>
+              </w:rPr>
+              <w:t>5.4: Licensing</w:t>
+            </w:r>
+            <w:r>
+              <w:rPr>
+                <w:noProof/>
+                <w:webHidden/>
+              </w:rPr>
+              <w:tab/>
+            </w:r>
+            <w:r>
+              <w:rPr>
+                <w:noProof/>
+                <w:webHidden/>
+              </w:rPr>
+              <w:fldChar w:fldCharType="begin"/>
+            </w:r>
+            <w:r>
+              <w:rPr>
+                <w:noProof/>
+                <w:webHidden/>
+              </w:rPr>
+              <w:instrText xml:space="preserve"> PAGEREF _Toc70082347 \h </w:instrText>
+            </w:r>
+            <w:r>
+              <w:rPr>
+                <w:noProof/>
+                <w:webHidden/>
+              </w:rPr>
+            </w:r>
+            <w:r>
+              <w:rPr>
+                <w:noProof/>
+                <w:webHidden/>
+              </w:rPr>
+              <w:fldChar w:fldCharType="separate"/>
+            </w:r>
+            <w:r>
+              <w:rPr>
+                <w:noProof/>
+                <w:webHidden/>
+              </w:rPr>
+              <w:t>12</w:t>
             </w:r>
             <w:r>
               <w:rPr>
@@ -2671,7 +3009,7 @@
               <w:lang w:eastAsia="en-GB"/>
             </w:rPr>
           </w:pPr>
-          <w:hyperlink w:anchor="_Toc70062738" w:history="1">
+          <w:hyperlink w:anchor="_Toc70082348" w:history="1">
             <w:r>
               <w:rPr>
                 <w:rStyle w:val="Hyperlink"/>
@@ -2713,7 +3051,7 @@
                 <w:noProof/>
                 <w:webHidden/>
               </w:rPr>
-              <w:instrText xml:space="preserve"> PAGEREF _Toc70062738 \h </w:instrText>
+              <w:instrText xml:space="preserve"> PAGEREF _Toc70082348 \h </w:instrText>
             </w:r>
             <w:r>
               <w:rPr>
@@ -2733,7 +3071,7 @@
                 <w:noProof/>
                 <w:webHidden/>
               </w:rPr>
-              <w:t>10</w:t>
+              <w:t>13</w:t>
             </w:r>
             <w:r>
               <w:rPr>
@@ -2756,7 +3094,7 @@
               <w:lang w:eastAsia="en-GB"/>
             </w:rPr>
           </w:pPr>
-          <w:hyperlink w:anchor="_Toc70062739" w:history="1">
+          <w:hyperlink w:anchor="_Toc70082349" w:history="1">
             <w:r>
               <w:rPr>
                 <w:rStyle w:val="Hyperlink"/>
@@ -2784,7 +3122,7 @@
                 <w:noProof/>
                 <w:webHidden/>
               </w:rPr>
-              <w:instrText xml:space="preserve"> PAGEREF _Toc70062739 \h </w:instrText>
+              <w:instrText xml:space="preserve"> PAGEREF _Toc70082349 \h </w:instrText>
             </w:r>
             <w:r>
               <w:rPr>
@@ -2804,7 +3142,7 @@
                 <w:noProof/>
                 <w:webHidden/>
               </w:rPr>
-              <w:t>10</w:t>
+              <w:t>13</w:t>
             </w:r>
             <w:r>
               <w:rPr>
@@ -2827,7 +3165,7 @@
               <w:lang w:eastAsia="en-GB"/>
             </w:rPr>
           </w:pPr>
-          <w:hyperlink w:anchor="_Toc70062740" w:history="1">
+          <w:hyperlink w:anchor="_Toc70082350" w:history="1">
             <w:r>
               <w:rPr>
                 <w:rStyle w:val="Hyperlink"/>
@@ -2855,7 +3193,7 @@
                 <w:noProof/>
                 <w:webHidden/>
               </w:rPr>
-              <w:instrText xml:space="preserve"> PAGEREF _Toc70062740 \h </w:instrText>
+              <w:instrText xml:space="preserve"> PAGEREF _Toc70082350 \h </w:instrText>
             </w:r>
             <w:r>
               <w:rPr>
@@ -2875,7 +3213,7 @@
                 <w:noProof/>
                 <w:webHidden/>
               </w:rPr>
-              <w:t>10</w:t>
+              <w:t>13</w:t>
             </w:r>
             <w:r>
               <w:rPr>
@@ -2898,7 +3236,7 @@
               <w:lang w:eastAsia="en-GB"/>
             </w:rPr>
           </w:pPr>
-          <w:hyperlink w:anchor="_Toc70062741" w:history="1">
+          <w:hyperlink w:anchor="_Toc70082351" w:history="1">
             <w:r>
               <w:rPr>
                 <w:rStyle w:val="Hyperlink"/>
@@ -2926,7 +3264,7 @@
                 <w:noProof/>
                 <w:webHidden/>
               </w:rPr>
-              <w:instrText xml:space="preserve"> PAGEREF _Toc70062741 \h </w:instrText>
+              <w:instrText xml:space="preserve"> PAGEREF _Toc70082351 \h </w:instrText>
             </w:r>
             <w:r>
               <w:rPr>
@@ -2946,7 +3284,7 @@
                 <w:noProof/>
                 <w:webHidden/>
               </w:rPr>
-              <w:t>10</w:t>
+              <w:t>13</w:t>
             </w:r>
             <w:r>
               <w:rPr>
@@ -2969,7 +3307,7 @@
               <w:lang w:eastAsia="en-GB"/>
             </w:rPr>
           </w:pPr>
-          <w:hyperlink w:anchor="_Toc70062742" w:history="1">
+          <w:hyperlink w:anchor="_Toc70082352" w:history="1">
             <w:r>
               <w:rPr>
                 <w:rStyle w:val="Hyperlink"/>
@@ -2997,7 +3335,7 @@
                 <w:noProof/>
                 <w:webHidden/>
               </w:rPr>
-              <w:instrText xml:space="preserve"> PAGEREF _Toc70062742 \h </w:instrText>
+              <w:instrText xml:space="preserve"> PAGEREF _Toc70082352 \h </w:instrText>
             </w:r>
             <w:r>
               <w:rPr>
@@ -3017,7 +3355,7 @@
                 <w:noProof/>
                 <w:webHidden/>
               </w:rPr>
-              <w:t>10</w:t>
+              <w:t>13</w:t>
             </w:r>
             <w:r>
               <w:rPr>
@@ -3041,7 +3379,7 @@
               <w:lang w:eastAsia="en-GB"/>
             </w:rPr>
           </w:pPr>
-          <w:hyperlink w:anchor="_Toc70062743" w:history="1">
+          <w:hyperlink w:anchor="_Toc70082353" w:history="1">
             <w:r>
               <w:rPr>
                 <w:rStyle w:val="Hyperlink"/>
@@ -3083,7 +3421,7 @@
                 <w:noProof/>
                 <w:webHidden/>
               </w:rPr>
-              <w:instrText xml:space="preserve"> PAGEREF _Toc70062743 \h </w:instrText>
+              <w:instrText xml:space="preserve"> PAGEREF _Toc70082353 \h </w:instrText>
             </w:r>
             <w:r>
               <w:rPr>
@@ -3103,7 +3441,7 @@
                 <w:noProof/>
                 <w:webHidden/>
               </w:rPr>
-              <w:t>10</w:t>
+              <w:t>13</w:t>
             </w:r>
             <w:r>
               <w:rPr>
@@ -3126,7 +3464,7 @@
               <w:lang w:eastAsia="en-GB"/>
             </w:rPr>
           </w:pPr>
-          <w:hyperlink w:anchor="_Toc70062744" w:history="1">
+          <w:hyperlink w:anchor="_Toc70082354" w:history="1">
             <w:r>
               <w:rPr>
                 <w:rStyle w:val="Hyperlink"/>
@@ -3153,7 +3491,7 @@
                 <w:noProof/>
                 <w:webHidden/>
               </w:rPr>
-              <w:instrText xml:space="preserve"> PAGEREF _Toc70062744 \h </w:instrText>
+              <w:instrText xml:space="preserve"> PAGEREF _Toc70082354 \h </w:instrText>
             </w:r>
             <w:r>
               <w:rPr>
@@ -3173,7 +3511,7 @@
                 <w:noProof/>
                 <w:webHidden/>
               </w:rPr>
-              <w:t>11</w:t>
+              <w:t>14</w:t>
             </w:r>
             <w:r>
               <w:rPr>
@@ -3218,7 +3556,7 @@
         </w:numPr>
       </w:pPr>
       <w:bookmarkStart w:id="4" w:name="_Toc69977788"/>
-      <w:bookmarkStart w:id="5" w:name="_Toc70062729"/>
+      <w:bookmarkStart w:id="5" w:name="_Toc70082334"/>
       <w:r>
         <w:lastRenderedPageBreak/>
         <w:t>List of Symbols</w:t>
@@ -3944,7 +4282,7 @@
         </w:numPr>
       </w:pPr>
       <w:bookmarkStart w:id="6" w:name="_Toc69977789"/>
-      <w:bookmarkStart w:id="7" w:name="_Toc70062730"/>
+      <w:bookmarkStart w:id="7" w:name="_Toc70082335"/>
       <w:r>
         <w:lastRenderedPageBreak/>
         <w:t>Literature Survey</w:t>
@@ -4045,7 +4383,7 @@
         </w:rPr>
       </w:pPr>
       <w:bookmarkStart w:id="8" w:name="_Toc69977790"/>
-      <w:bookmarkStart w:id="9" w:name="_Toc70062731"/>
+      <w:bookmarkStart w:id="9" w:name="_Toc70082336"/>
       <w:r>
         <w:rPr>
           <w:lang w:val="en-US"/>
@@ -4247,7 +4585,6 @@
         </w:rPr>
         <w:t xml:space="preserve">The </w:t>
       </w:r>
-      <w:proofErr w:type="spellStart"/>
       <w:r>
         <w:rPr>
           <w:i/>
@@ -4256,7 +4593,6 @@
         </w:rPr>
         <w:t>Inklewriter</w:t>
       </w:r>
-      <w:proofErr w:type="spellEnd"/>
       <w:sdt>
         <w:sdtPr>
           <w:rPr>
@@ -4389,7 +4725,6 @@
         </w:rPr>
         <w:t xml:space="preserve">allowed some level of flexibility. </w:t>
       </w:r>
-      <w:proofErr w:type="spellStart"/>
       <w:r>
         <w:rPr>
           <w:i/>
@@ -4398,7 +4733,6 @@
         </w:rPr>
         <w:t>Inklewriter</w:t>
       </w:r>
-      <w:proofErr w:type="spellEnd"/>
       <w:r>
         <w:rPr>
           <w:lang w:val="en-US"/>
@@ -4469,7 +4803,6 @@
       <w:r>
         <w:t xml:space="preserve">authoring tool, offering the same functionality as </w:t>
       </w:r>
-      <w:proofErr w:type="spellStart"/>
       <w:r>
         <w:rPr>
           <w:i/>
@@ -4477,7 +4810,6 @@
         </w:rPr>
         <w:t>Inklewriter</w:t>
       </w:r>
-      <w:proofErr w:type="spellEnd"/>
       <w:r>
         <w:t xml:space="preserve">, minus the GUI. Those two tools are </w:t>
       </w:r>
@@ -4490,7 +4822,6 @@
       <w:r>
         <w:t xml:space="preserve"> inconvenient way. Whilst </w:t>
       </w:r>
-      <w:proofErr w:type="spellStart"/>
       <w:r>
         <w:rPr>
           <w:i/>
@@ -4498,7 +4829,6 @@
         </w:rPr>
         <w:t>Inklewriter</w:t>
       </w:r>
-      <w:proofErr w:type="spellEnd"/>
       <w:r>
         <w:t xml:space="preserve"> does have an option to export a </w:t>
       </w:r>
@@ -4538,7 +4868,6 @@
       <w:r>
         <w:t xml:space="preserve"> file in the </w:t>
       </w:r>
-      <w:proofErr w:type="spellStart"/>
       <w:r>
         <w:rPr>
           <w:i/>
@@ -4546,7 +4875,6 @@
         </w:rPr>
         <w:t>Inklewriter</w:t>
       </w:r>
-      <w:proofErr w:type="spellEnd"/>
       <w:r>
         <w:t xml:space="preserve"> GUI, an author must first export that </w:t>
       </w:r>
@@ -4570,7 +4898,6 @@
       <w:r>
         <w:t xml:space="preserve"> tool, log in to </w:t>
       </w:r>
-      <w:proofErr w:type="spellStart"/>
       <w:r>
         <w:rPr>
           <w:i/>
@@ -4578,7 +4905,6 @@
         </w:rPr>
         <w:t>Inklewriter</w:t>
       </w:r>
-      <w:proofErr w:type="spellEnd"/>
       <w:r>
         <w:t>, and then manually copy and paste the JSON into an ‘import from JSON’ option.</w:t>
       </w:r>
@@ -4851,7 +5177,6 @@
       <w:r>
         <w:t xml:space="preserve">than the </w:t>
       </w:r>
-      <w:proofErr w:type="spellStart"/>
       <w:r>
         <w:rPr>
           <w:i/>
@@ -4859,7 +5184,6 @@
         </w:rPr>
         <w:t>Inklewriter</w:t>
       </w:r>
-      <w:proofErr w:type="spellEnd"/>
       <w:r>
         <w:t>/</w:t>
       </w:r>
@@ -5012,7 +5336,6 @@
       <w:r>
         <w:t xml:space="preserve">, </w:t>
       </w:r>
-      <w:proofErr w:type="spellStart"/>
       <w:r>
         <w:rPr>
           <w:i/>
@@ -5020,7 +5343,6 @@
         </w:rPr>
         <w:t>Inklewriter</w:t>
       </w:r>
-      <w:proofErr w:type="spellEnd"/>
       <w:sdt>
         <w:sdtPr>
           <w:rPr>
@@ -5132,7 +5454,6 @@
       <w:r>
         <w:t xml:space="preserve">, </w:t>
       </w:r>
-      <w:proofErr w:type="spellStart"/>
       <w:r>
         <w:rPr>
           <w:i/>
@@ -5140,7 +5461,6 @@
         </w:rPr>
         <w:t>Undum</w:t>
       </w:r>
-      <w:proofErr w:type="spellEnd"/>
       <w:sdt>
         <w:sdtPr>
           <w:rPr>
@@ -5196,7 +5516,6 @@
       <w:r>
         <w:t xml:space="preserve"> </w:t>
       </w:r>
-      <w:proofErr w:type="spellStart"/>
       <w:r>
         <w:rPr>
           <w:i/>
@@ -5204,7 +5523,6 @@
         </w:rPr>
         <w:t>eHyperTool</w:t>
       </w:r>
-      <w:proofErr w:type="spellEnd"/>
       <w:sdt>
         <w:sdtPr>
           <w:rPr>
@@ -5260,7 +5578,6 @@
       <w:r>
         <w:t xml:space="preserve"> </w:t>
       </w:r>
-      <w:proofErr w:type="spellStart"/>
       <w:r>
         <w:rPr>
           <w:i/>
@@ -5268,7 +5585,6 @@
         </w:rPr>
         <w:t>ChoiceScript</w:t>
       </w:r>
-      <w:proofErr w:type="spellEnd"/>
       <w:sdt>
         <w:sdtPr>
           <w:rPr>
@@ -5513,7 +5829,6 @@
       <w:r>
         <w:t xml:space="preserve">and </w:t>
       </w:r>
-      <w:proofErr w:type="spellStart"/>
       <w:r>
         <w:rPr>
           <w:i/>
@@ -5521,7 +5836,6 @@
         </w:rPr>
         <w:t>Ren’Py</w:t>
       </w:r>
-      <w:proofErr w:type="spellEnd"/>
       <w:sdt>
         <w:sdtPr>
           <w:rPr>
@@ -5613,7 +5927,6 @@
       <w:r>
         <w:t xml:space="preserve">When compared to </w:t>
       </w:r>
-      <w:proofErr w:type="spellStart"/>
       <w:r>
         <w:rPr>
           <w:i/>
@@ -5621,7 +5934,6 @@
         </w:rPr>
         <w:t>Storyspace</w:t>
       </w:r>
-      <w:proofErr w:type="spellEnd"/>
       <w:sdt>
         <w:sdtPr>
           <w:rPr>
@@ -5768,7 +6080,6 @@
       <w:r>
         <w:t xml:space="preserve">, </w:t>
       </w:r>
-      <w:proofErr w:type="spellStart"/>
       <w:r>
         <w:rPr>
           <w:i/>
@@ -5776,7 +6087,6 @@
         </w:rPr>
         <w:t>Inklewriter</w:t>
       </w:r>
-      <w:proofErr w:type="spellEnd"/>
       <w:sdt>
         <w:sdtPr>
           <w:rPr>
@@ -5829,7 +6139,6 @@
       <w:r>
         <w:t xml:space="preserve">, </w:t>
       </w:r>
-      <w:proofErr w:type="spellStart"/>
       <w:r>
         <w:rPr>
           <w:i/>
@@ -5837,7 +6146,6 @@
         </w:rPr>
         <w:t>eHyperTool</w:t>
       </w:r>
-      <w:proofErr w:type="spellEnd"/>
       <w:sdt>
         <w:sdtPr>
           <w:rPr>
@@ -6008,7 +6316,6 @@
       <w:r>
         <w:t xml:space="preserve">; of these, only </w:t>
       </w:r>
-      <w:proofErr w:type="spellStart"/>
       <w:r>
         <w:rPr>
           <w:i/>
@@ -6016,11 +6323,9 @@
         </w:rPr>
         <w:t>Inklewriter</w:t>
       </w:r>
-      <w:proofErr w:type="spellEnd"/>
       <w:r>
         <w:t xml:space="preserve"> and </w:t>
       </w:r>
-      <w:proofErr w:type="spellStart"/>
       <w:r>
         <w:rPr>
           <w:i/>
@@ -6028,7 +6333,6 @@
         </w:rPr>
         <w:t>eHyperTool</w:t>
       </w:r>
-      <w:proofErr w:type="spellEnd"/>
       <w:r>
         <w:t xml:space="preserve"> could not be used as standalone applications, due to their inherent server-side nature. Therefore, </w:t>
       </w:r>
@@ -6071,7 +6375,6 @@
       <w:r>
         <w:t xml:space="preserve">standalone application. This then begged the question of ‘what language should I write HECC-IT in?’. Ultimately, I chose to write in in Java. After noticing the operating system-related limitations of </w:t>
       </w:r>
-      <w:proofErr w:type="spellStart"/>
       <w:r>
         <w:rPr>
           <w:i/>
@@ -6079,7 +6382,6 @@
         </w:rPr>
         <w:t>Storyspace</w:t>
       </w:r>
-      <w:proofErr w:type="spellEnd"/>
       <w:sdt>
         <w:sdtPr>
           <w:rPr>
@@ -6361,15 +6663,7 @@
         <w:t xml:space="preserve">for the ‘babel’ utility </w:t>
       </w:r>
       <w:r>
-        <w:t>to be contributed which can produce an ‘</w:t>
-      </w:r>
-      <w:proofErr w:type="spellStart"/>
-      <w:r>
-        <w:t>ifiction</w:t>
-      </w:r>
-      <w:proofErr w:type="spellEnd"/>
-      <w:r>
-        <w:t xml:space="preserve">’ record for the </w:t>
+        <w:t xml:space="preserve">to be contributed which can produce an ‘ifiction’ record for the </w:t>
       </w:r>
       <w:r>
         <w:t xml:space="preserve">work in question. The requirements for a tool which falls outside of the scope of the agreement </w:t>
@@ -6381,15 +6675,7 @@
         <w:t xml:space="preserve">however, during the development of HECC-IT, I chose to </w:t>
       </w:r>
       <w:r>
-        <w:t xml:space="preserve">assign an IFID for my work as specified for a party which is a signatory to the agreement, and also produce an </w:t>
-      </w:r>
-      <w:proofErr w:type="spellStart"/>
-      <w:r>
-        <w:t>ifiction</w:t>
-      </w:r>
-      <w:proofErr w:type="spellEnd"/>
-      <w:r>
-        <w:t xml:space="preserve"> file for games produced with HECC-IT during the</w:t>
+        <w:t>assign an IFID for my work as specified for a party which is a signatory to the agreement, and also produce an ifiction file for games produced with HECC-IT during the</w:t>
       </w:r>
       <w:r>
         <w:t xml:space="preserve"> ‘parsing’ process that reads the input .hecc files and outputs the games</w:t>
@@ -6674,7 +6960,6 @@
       <w:r>
         <w:t xml:space="preserve">, </w:t>
       </w:r>
-      <w:proofErr w:type="spellStart"/>
       <w:r>
         <w:rPr>
           <w:i/>
@@ -6683,7 +6968,6 @@
         <w:lastRenderedPageBreak/>
         <w:t>Inklewriter</w:t>
       </w:r>
-      <w:proofErr w:type="spellEnd"/>
       <w:sdt>
         <w:sdtPr>
           <w:rPr>
@@ -6736,7 +7020,6 @@
       <w:r>
         <w:t xml:space="preserve">, </w:t>
       </w:r>
-      <w:proofErr w:type="spellStart"/>
       <w:r>
         <w:rPr>
           <w:i/>
@@ -6744,7 +7027,6 @@
         </w:rPr>
         <w:t>eHyperTool</w:t>
       </w:r>
-      <w:proofErr w:type="spellEnd"/>
       <w:sdt>
         <w:sdtPr>
           <w:rPr>
@@ -6800,7 +7082,6 @@
       <w:r>
         <w:t xml:space="preserve">and </w:t>
       </w:r>
-      <w:proofErr w:type="spellStart"/>
       <w:r>
         <w:rPr>
           <w:i/>
@@ -6808,7 +7089,6 @@
         </w:rPr>
         <w:t>ChoiceScript</w:t>
       </w:r>
-      <w:proofErr w:type="spellEnd"/>
       <w:sdt>
         <w:sdtPr>
           <w:rPr>
@@ -6994,7 +7274,6 @@
       <w:r>
         <w:t xml:space="preserve">, </w:t>
       </w:r>
-      <w:proofErr w:type="spellStart"/>
       <w:r>
         <w:rPr>
           <w:i/>
@@ -7016,7 +7295,6 @@
         </w:rPr>
         <w:t>pace</w:t>
       </w:r>
-      <w:proofErr w:type="spellEnd"/>
       <w:sdt>
         <w:sdtPr>
           <w:rPr>
@@ -7069,7 +7347,6 @@
       <w:r>
         <w:t xml:space="preserve">, and </w:t>
       </w:r>
-      <w:proofErr w:type="spellStart"/>
       <w:r>
         <w:rPr>
           <w:i/>
@@ -7077,7 +7354,6 @@
         </w:rPr>
         <w:t>Undum</w:t>
       </w:r>
-      <w:proofErr w:type="spellEnd"/>
       <w:sdt>
         <w:sdtPr>
           <w:rPr>
@@ -7136,7 +7412,6 @@
       <w:r>
         <w:t xml:space="preserve">. </w:t>
       </w:r>
-      <w:proofErr w:type="spellStart"/>
       <w:r>
         <w:rPr>
           <w:i/>
@@ -7144,7 +7419,6 @@
         </w:rPr>
         <w:t>Storyspace</w:t>
       </w:r>
-      <w:proofErr w:type="spellEnd"/>
       <w:r>
         <w:t xml:space="preserve"> is </w:t>
       </w:r>
@@ -7172,7 +7446,7 @@
         <w:pStyle w:val="Heading2"/>
       </w:pPr>
       <w:bookmarkStart w:id="10" w:name="_Toc69977791"/>
-      <w:bookmarkStart w:id="11" w:name="_Toc70062732"/>
+      <w:bookmarkStart w:id="11" w:name="_Toc70082337"/>
       <w:r>
         <w:t xml:space="preserve">4.2: </w:t>
       </w:r>
@@ -8173,7 +8447,7 @@
         </w:rPr>
       </w:pPr>
       <w:bookmarkStart w:id="12" w:name="_Toc69977792"/>
-      <w:bookmarkStart w:id="13" w:name="_Toc70062733"/>
+      <w:bookmarkStart w:id="13" w:name="_Toc70082338"/>
       <w:r>
         <w:rPr>
           <w:noProof/>
@@ -9623,7 +9897,7 @@
         </w:numPr>
       </w:pPr>
       <w:bookmarkStart w:id="14" w:name="_Toc69977793"/>
-      <w:bookmarkStart w:id="15" w:name="_Toc70062734"/>
+      <w:bookmarkStart w:id="15" w:name="_Toc70082339"/>
       <w:r>
         <w:lastRenderedPageBreak/>
         <w:t>Technical Documentation</w:t>
@@ -9638,7 +9912,7 @@
           <w:lang w:val="en-US"/>
         </w:rPr>
       </w:pPr>
-      <w:bookmarkStart w:id="16" w:name="_Toc70062735"/>
+      <w:bookmarkStart w:id="16" w:name="_Toc70082340"/>
       <w:r>
         <w:rPr>
           <w:lang w:val="en-US"/>
@@ -9779,21 +10053,7 @@
         <w:rPr>
           <w:lang w:val="en-US"/>
         </w:rPr>
-        <w:t xml:space="preserve"> </w:t>
-      </w:r>
-      <w:proofErr w:type="spellStart"/>
-      <w:r>
-        <w:rPr>
-          <w:lang w:val="en-US"/>
-        </w:rPr>
-        <w:t>JavaDoc</w:t>
-      </w:r>
-      <w:proofErr w:type="spellEnd"/>
-      <w:r>
-        <w:rPr>
-          <w:lang w:val="en-US"/>
-        </w:rPr>
-        <w:t xml:space="preserve">-style documentation, explaining every single class, method, and class attribute, </w:t>
+        <w:t xml:space="preserve"> JavaDoc-style documentation, explaining every single class, method, and class attribute, </w:t>
       </w:r>
       <w:r>
         <w:rPr>
@@ -9901,16 +10161,8 @@
         <w:rPr>
           <w:lang w:val="en-US"/>
         </w:rPr>
-        <w:t xml:space="preserve"> the </w:t>
-      </w:r>
-      <w:proofErr w:type="spellStart"/>
-      <w:r>
-        <w:rPr>
-          <w:lang w:val="en-US"/>
-        </w:rPr>
-        <w:t>JavaDoc</w:t>
-      </w:r>
-      <w:proofErr w:type="spellEnd"/>
+        <w:t xml:space="preserve"> the JavaDoc</w:t>
+      </w:r>
       <w:r>
         <w:rPr>
           <w:lang w:val="en-US"/>
@@ -9976,21 +10228,7 @@
         <w:rPr>
           <w:lang w:val="en-US"/>
         </w:rPr>
-        <w:t>, which can be seen within the ‘/</w:t>
-      </w:r>
-      <w:proofErr w:type="spellStart"/>
-      <w:r>
-        <w:rPr>
-          <w:lang w:val="en-US"/>
-        </w:rPr>
-        <w:t>src</w:t>
-      </w:r>
-      <w:proofErr w:type="spellEnd"/>
-      <w:r>
-        <w:rPr>
-          <w:lang w:val="en-US"/>
-        </w:rPr>
-        <w:t>’ folder</w:t>
+        <w:t>, which can be seen within the ‘/src’ folder</w:t>
       </w:r>
       <w:r>
         <w:rPr>
@@ -10008,21 +10246,7 @@
         <w:rPr>
           <w:lang w:val="en-US"/>
         </w:rPr>
-        <w:t>within the various subfolders of that folder (albeit the ‘</w:t>
-      </w:r>
-      <w:proofErr w:type="spellStart"/>
-      <w:r>
-        <w:rPr>
-          <w:lang w:val="en-US"/>
-        </w:rPr>
-        <w:t>src</w:t>
-      </w:r>
-      <w:proofErr w:type="spellEnd"/>
-      <w:r>
-        <w:rPr>
-          <w:lang w:val="en-US"/>
-        </w:rPr>
-        <w:t>/assets’ folder only has a single ‘README’, which covers the contents of its subfolders).</w:t>
+        <w:t>within the various subfolders of that folder (albeit the ‘src/assets’ folder only has a single ‘README’, which covers the contents of its subfolders).</w:t>
       </w:r>
     </w:p>
     <w:p>
@@ -10047,21 +10271,7 @@
         <w:rPr>
           <w:lang w:val="en-US"/>
         </w:rPr>
-        <w:t xml:space="preserve">‘/Technical Documentation’ folder on this project’s </w:t>
-      </w:r>
-      <w:proofErr w:type="spellStart"/>
-      <w:r>
-        <w:rPr>
-          <w:lang w:val="en-US"/>
-        </w:rPr>
-        <w:t>gitlab</w:t>
-      </w:r>
-      <w:proofErr w:type="spellEnd"/>
-      <w:r>
-        <w:rPr>
-          <w:lang w:val="en-US"/>
-        </w:rPr>
-        <w:t xml:space="preserve"> repository, pre</w:t>
+        <w:t>‘/Technical Documentation’ folder on this project’s gitlab repository, pre</w:t>
       </w:r>
       <w:r>
         <w:rPr>
@@ -10143,7 +10353,7 @@
           <w:lang w:val="en-US"/>
         </w:rPr>
       </w:pPr>
-      <w:bookmarkStart w:id="17" w:name="_Toc70062736"/>
+      <w:bookmarkStart w:id="17" w:name="_Toc70082341"/>
       <w:r>
         <w:rPr>
           <w:lang w:val="en-US"/>
@@ -10238,7 +10448,7 @@
           <w:lang w:val="en-US"/>
         </w:rPr>
       </w:pPr>
-      <w:bookmarkStart w:id="18" w:name="_Toc70062737"/>
+      <w:bookmarkStart w:id="18" w:name="_Toc70082342"/>
       <w:r>
         <w:rPr>
           <w:lang w:val="en-US"/>
@@ -10254,12 +10464,14 @@
           <w:lang w:val="en-US"/>
         </w:rPr>
       </w:pPr>
+      <w:bookmarkStart w:id="19" w:name="_Toc70082343"/>
       <w:r>
         <w:rPr>
           <w:lang w:val="en-US"/>
         </w:rPr>
         <w:t>5.3.1: Summary of the pre-challenge week development</w:t>
       </w:r>
+      <w:bookmarkEnd w:id="19"/>
     </w:p>
     <w:p>
       <w:pPr>
@@ -10320,21 +10532,7 @@
         <w:rPr>
           <w:lang w:val="en-US"/>
         </w:rPr>
-        <w:t>lovingly referred to as the ‘</w:t>
-      </w:r>
-      <w:proofErr w:type="spellStart"/>
-      <w:r>
-        <w:rPr>
-          <w:lang w:val="en-US"/>
-        </w:rPr>
-        <w:t>HeccSample</w:t>
-      </w:r>
-      <w:proofErr w:type="spellEnd"/>
-      <w:r>
-        <w:rPr>
-          <w:lang w:val="en-US"/>
-        </w:rPr>
-        <w:t>’.</w:t>
+        <w:t>lovingly referred to as the ‘HeccSample’.</w:t>
       </w:r>
       <w:r>
         <w:rPr>
@@ -10352,41 +10550,13 @@
         <w:rPr>
           <w:lang w:val="en-US"/>
         </w:rPr>
-        <w:t>’, and a retrospectively produced ‘</w:t>
-      </w:r>
-      <w:proofErr w:type="spellStart"/>
-      <w:r>
-        <w:rPr>
-          <w:lang w:val="en-US"/>
-        </w:rPr>
-        <w:t>HeccSample.hecc</w:t>
-      </w:r>
-      <w:proofErr w:type="spellEnd"/>
-      <w:r>
-        <w:rPr>
-          <w:lang w:val="en-US"/>
-        </w:rPr>
-        <w:t xml:space="preserve">’ file. I then </w:t>
-      </w:r>
-      <w:r>
-        <w:rPr>
-          <w:lang w:val="en-US"/>
-        </w:rPr>
-        <w:t>created a crude Java program which was capable of reading the aforementioned ‘</w:t>
-      </w:r>
-      <w:proofErr w:type="spellStart"/>
-      <w:r>
-        <w:rPr>
-          <w:lang w:val="en-US"/>
-        </w:rPr>
-        <w:t>HeccSample.hecc</w:t>
-      </w:r>
-      <w:proofErr w:type="spellEnd"/>
-      <w:r>
-        <w:rPr>
-          <w:lang w:val="en-US"/>
-        </w:rPr>
-        <w:t xml:space="preserve">’ </w:t>
+        <w:t xml:space="preserve">’, and a retrospectively produced ‘HeccSample.hecc’ file. I then </w:t>
+      </w:r>
+      <w:r>
+        <w:rPr>
+          <w:lang w:val="en-US"/>
+        </w:rPr>
+        <w:t xml:space="preserve">created a crude Java program which was capable of reading the aforementioned ‘HeccSample.hecc’ </w:t>
       </w:r>
       <w:r>
         <w:rPr>
@@ -10501,37 +10671,15 @@
           <w:lang w:val="en-US"/>
         </w:rPr>
       </w:pPr>
+      <w:bookmarkStart w:id="20" w:name="_Toc70082344"/>
       <w:r>
         <w:rPr>
           <w:lang w:val="en-US"/>
         </w:rPr>
         <w:lastRenderedPageBreak/>
-        <w:t>5.3.</w:t>
-      </w:r>
-      <w:r>
-        <w:rPr>
-          <w:lang w:val="en-US"/>
-        </w:rPr>
-        <w:t>2</w:t>
-      </w:r>
-      <w:r>
-        <w:rPr>
-          <w:lang w:val="en-US"/>
-        </w:rPr>
-        <w:t>: Summary of the challenge week</w:t>
-      </w:r>
-      <w:r>
-        <w:rPr>
-          <w:lang w:val="en-US"/>
-        </w:rPr>
-        <w:t xml:space="preserve"> MVP</w:t>
-      </w:r>
-      <w:r>
-        <w:rPr>
-          <w:lang w:val="en-US"/>
-        </w:rPr>
-        <w:t xml:space="preserve"> development</w:t>
-      </w:r>
+        <w:t>5.3.2: Summary of the challenge week MVP development</w:t>
+      </w:r>
+      <w:bookmarkEnd w:id="20"/>
     </w:p>
     <w:p>
       <w:pPr>
@@ -10723,12 +10871,14 @@
           <w:lang w:val="en-US"/>
         </w:rPr>
       </w:pPr>
+      <w:bookmarkStart w:id="21" w:name="_Toc70082345"/>
       <w:r>
         <w:rPr>
           <w:lang w:val="en-US"/>
         </w:rPr>
         <w:t>5.3.3: Summary of the term 1 MVP development</w:t>
       </w:r>
+      <w:bookmarkEnd w:id="21"/>
     </w:p>
     <w:p>
       <w:pPr>
@@ -10812,21 +10962,7 @@
         <w:rPr>
           <w:lang w:val="en-US"/>
         </w:rPr>
-        <w:t>to make it possible for these ‘editable’ data classes to be edited. Later on, I chose to encapsulate all of these ‘data’ objects within a ‘</w:t>
-      </w:r>
-      <w:proofErr w:type="spellStart"/>
-      <w:r>
-        <w:rPr>
-          <w:lang w:val="en-US"/>
-        </w:rPr>
-        <w:t>GameDataObject</w:t>
-      </w:r>
-      <w:proofErr w:type="spellEnd"/>
-      <w:r>
-        <w:rPr>
-          <w:lang w:val="en-US"/>
-        </w:rPr>
-        <w:t xml:space="preserve">’, however, </w:t>
+        <w:t xml:space="preserve">to make it possible for these ‘editable’ data classes to be edited. Later on, I chose to encapsulate all of these ‘data’ objects within a ‘GameDataObject’, however, </w:t>
       </w:r>
       <w:r>
         <w:rPr>
@@ -11047,12 +11183,14 @@
           <w:lang w:val="en-US"/>
         </w:rPr>
       </w:pPr>
+      <w:bookmarkStart w:id="22" w:name="_Toc70082346"/>
       <w:r>
         <w:rPr>
           <w:lang w:val="en-US"/>
         </w:rPr>
         <w:t>5.3.4: Summary of the term 2 final product development</w:t>
       </w:r>
+      <w:bookmarkEnd w:id="22"/>
     </w:p>
     <w:p>
       <w:pPr>
@@ -11100,6 +11238,7 @@
           <w:id w:val="-552933658"/>
           <w:citation/>
         </w:sdtPr>
+        <w:sdtEndPr/>
         <w:sdtContent>
           <w:r>
             <w:rPr>
@@ -11184,21 +11323,7 @@
         <w:rPr>
           <w:lang w:val="en-US"/>
         </w:rPr>
-        <w:t>which I named the ‘</w:t>
-      </w:r>
-      <w:proofErr w:type="spellStart"/>
-      <w:r>
-        <w:rPr>
-          <w:lang w:val="en-US"/>
-        </w:rPr>
-        <w:t>checcer</w:t>
-      </w:r>
-      <w:proofErr w:type="spellEnd"/>
-      <w:r>
-        <w:rPr>
-          <w:lang w:val="en-US"/>
-        </w:rPr>
-        <w:t>’)</w:t>
+        <w:t>which I named the ‘checcer’)</w:t>
       </w:r>
       <w:r>
         <w:rPr>
@@ -11313,21 +11438,7 @@
         <w:rPr>
           <w:lang w:val="en-US"/>
         </w:rPr>
-        <w:t>meant that I could put HECC-UP and OH-HECC into a single ‘HECC-IT.jar’ executable. Some ‘</w:t>
-      </w:r>
-      <w:proofErr w:type="spellStart"/>
-      <w:r>
-        <w:rPr>
-          <w:lang w:val="en-US"/>
-        </w:rPr>
-        <w:t>idiotproofing</w:t>
-      </w:r>
-      <w:proofErr w:type="spellEnd"/>
-      <w:r>
-        <w:rPr>
-          <w:lang w:val="en-US"/>
-        </w:rPr>
-        <w:t>’ was added to OH-HECC</w:t>
+        <w:t>meant that I could put HECC-UP and OH-HECC into a single ‘HECC-IT.jar’ executable. Some ‘idiotproofing’ was added to OH-HECC</w:t>
       </w:r>
       <w:r>
         <w:rPr>
@@ -11622,7 +11733,6 @@
         </w:rPr>
         <w:t xml:space="preserve">of the HECCIN’ Game. It was still mostly incoherent, but it worked as a demonstration of these conditional statements, remembering prior choices made by the player. I then started work on </w:t>
       </w:r>
-      <w:proofErr w:type="spellStart"/>
       <w:r>
         <w:rPr>
           <w:i/>
@@ -11631,7 +11741,6 @@
         </w:rPr>
         <w:t>Backblast</w:t>
       </w:r>
-      <w:proofErr w:type="spellEnd"/>
       <w:r>
         <w:rPr>
           <w:lang w:val="en-US"/>
@@ -11682,7 +11791,6 @@
         </w:rPr>
         <w:t xml:space="preserve">However, I will admit that the overall design process for </w:t>
       </w:r>
-      <w:proofErr w:type="spellStart"/>
       <w:r>
         <w:rPr>
           <w:i/>
@@ -11691,7 +11799,6 @@
         </w:rPr>
         <w:t>Backblast</w:t>
       </w:r>
-      <w:proofErr w:type="spellEnd"/>
       <w:r>
         <w:rPr>
           <w:lang w:val="en-US"/>
@@ -11722,7 +11829,6 @@
         </w:rPr>
         <w:t xml:space="preserve"> suffers as a result. If I had properly designed </w:t>
       </w:r>
-      <w:proofErr w:type="spellStart"/>
       <w:r>
         <w:rPr>
           <w:i/>
@@ -11731,7 +11837,6 @@
         </w:rPr>
         <w:t>Backblast</w:t>
       </w:r>
-      <w:proofErr w:type="spellEnd"/>
       <w:r>
         <w:rPr>
           <w:lang w:val="en-US"/>
@@ -11852,21 +11957,7 @@
         <w:rPr>
           <w:lang w:val="en-US"/>
         </w:rPr>
-        <w:t>The final deliverable of HECC-IT consists of ‘HECC-IT.jar’, with a copy of the ‘HECC-SPECC’ (with instructions for the .hecc language and for using HECC-IT), a ‘README’ file (with more general information), and a couple of example .hecc files (those files being ‘A Conversation’ and an updated version of ‘</w:t>
-      </w:r>
-      <w:proofErr w:type="spellStart"/>
-      <w:r>
-        <w:rPr>
-          <w:lang w:val="en-US"/>
-        </w:rPr>
-        <w:t>HeccSample</w:t>
-      </w:r>
-      <w:proofErr w:type="spellEnd"/>
-      <w:r>
-        <w:rPr>
-          <w:lang w:val="en-US"/>
-        </w:rPr>
-        <w:t>’, with some conditional statements included in it).</w:t>
+        <w:t>The final deliverable of HECC-IT consists of ‘HECC-IT.jar’, with a copy of the ‘HECC-SPECC’ (with instructions for the .hecc language and for using HECC-IT), a ‘README’ file (with more general information), and a couple of example .hecc files (those files being ‘A Conversation’ and an updated version of ‘HeccSample’, with some conditional statements included in it).</w:t>
       </w:r>
     </w:p>
     <w:p>
@@ -11876,12 +11967,14 @@
           <w:lang w:val="en-US"/>
         </w:rPr>
       </w:pPr>
+      <w:bookmarkStart w:id="23" w:name="_Toc70082347"/>
       <w:r>
         <w:rPr>
           <w:lang w:val="en-US"/>
         </w:rPr>
         <w:t>5.4: Licensing</w:t>
       </w:r>
+      <w:bookmarkEnd w:id="23"/>
     </w:p>
     <w:p>
       <w:pPr>
@@ -11939,6 +12032,7 @@
           <w:id w:val="1922836230"/>
           <w:citation/>
         </w:sdtPr>
+        <w:sdtEndPr/>
         <w:sdtContent>
           <w:r>
             <w:rPr>
@@ -12158,6 +12252,7 @@
           <w:id w:val="-976681900"/>
           <w:citation/>
         </w:sdtPr>
+        <w:sdtEndPr/>
         <w:sdtContent>
           <w:r>
             <w:rPr>
@@ -12368,13 +12463,13 @@
           <w:numId w:val="2"/>
         </w:numPr>
       </w:pPr>
-      <w:bookmarkStart w:id="19" w:name="_Toc69977794"/>
-      <w:bookmarkStart w:id="20" w:name="_Toc70062738"/>
+      <w:bookmarkStart w:id="24" w:name="_Toc69977794"/>
+      <w:bookmarkStart w:id="25" w:name="_Toc70082348"/>
       <w:r>
         <w:t>Project Planning</w:t>
       </w:r>
-      <w:bookmarkEnd w:id="19"/>
-      <w:bookmarkEnd w:id="20"/>
+      <w:bookmarkEnd w:id="24"/>
+      <w:bookmarkEnd w:id="25"/>
     </w:p>
     <w:p>
       <w:pPr>
@@ -12383,8 +12478,8 @@
           <w:lang w:val="en-US"/>
         </w:rPr>
       </w:pPr>
-      <w:bookmarkStart w:id="21" w:name="_Toc69977795"/>
-      <w:bookmarkStart w:id="22" w:name="_Toc70062739"/>
+      <w:bookmarkStart w:id="26" w:name="_Toc69977795"/>
+      <w:bookmarkStart w:id="27" w:name="_Toc70082349"/>
       <w:r>
         <w:rPr>
           <w:lang w:val="en-US"/>
@@ -12397,8 +12492,8 @@
         </w:rPr>
         <w:t>Intro</w:t>
       </w:r>
-      <w:bookmarkEnd w:id="21"/>
-      <w:bookmarkEnd w:id="22"/>
+      <w:bookmarkEnd w:id="26"/>
+      <w:bookmarkEnd w:id="27"/>
     </w:p>
     <w:p>
       <w:pPr>
@@ -12406,6 +12501,120 @@
           <w:lang w:val="en-US"/>
         </w:rPr>
       </w:pPr>
+      <w:r>
+        <w:rPr>
+          <w:lang w:val="en-US"/>
+        </w:rPr>
+        <w:t>T</w:t>
+      </w:r>
+      <w:r>
+        <w:rPr>
+          <w:lang w:val="en-US"/>
+        </w:rPr>
+        <w:t>h</w:t>
+      </w:r>
+      <w:r>
+        <w:rPr>
+          <w:lang w:val="en-US"/>
+        </w:rPr>
+        <w:t xml:space="preserve">e development of this project was performed using a </w:t>
+      </w:r>
+      <w:r>
+        <w:rPr>
+          <w:lang w:val="en-US"/>
+        </w:rPr>
+        <w:t>Kanban-style agile methodology</w:t>
+      </w:r>
+      <w:r>
+        <w:rPr>
+          <w:lang w:val="en-US"/>
+        </w:rPr>
+        <w:t>. I also used</w:t>
+      </w:r>
+      <w:r>
+        <w:rPr>
+          <w:lang w:val="en-US"/>
+        </w:rPr>
+        <w:t xml:space="preserve"> Jira and Gitlab being throughout the development cycle, to log what work had been done, </w:t>
+      </w:r>
+      <w:r>
+        <w:rPr>
+          <w:lang w:val="en-US"/>
+        </w:rPr>
+        <w:t xml:space="preserve">record what work I had planned to do, and to </w:t>
+      </w:r>
+      <w:r>
+        <w:rPr>
+          <w:lang w:val="en-US"/>
+        </w:rPr>
+        <w:t xml:space="preserve">ensure </w:t>
+      </w:r>
+      <w:r>
+        <w:rPr>
+          <w:lang w:val="en-US"/>
+        </w:rPr>
+        <w:t xml:space="preserve">that </w:t>
+      </w:r>
+      <w:r>
+        <w:rPr>
+          <w:lang w:val="en-US"/>
+        </w:rPr>
+        <w:t>I h</w:t>
+      </w:r>
+      <w:r>
+        <w:rPr>
+          <w:lang w:val="en-US"/>
+        </w:rPr>
+        <w:t>ad a backup of my progress.</w:t>
+      </w:r>
+      <w:r>
+        <w:rPr>
+          <w:lang w:val="en-US"/>
+        </w:rPr>
+        <w:t xml:space="preserve"> I will admit that </w:t>
+      </w:r>
+      <w:r>
+        <w:rPr>
+          <w:lang w:val="en-US"/>
+        </w:rPr>
+        <w:t xml:space="preserve">the level of </w:t>
+      </w:r>
+      <w:r>
+        <w:rPr>
+          <w:lang w:val="en-US"/>
+        </w:rPr>
+        <w:t xml:space="preserve">care I used with each of these tools did vary considerably over the course of development, and that </w:t>
+      </w:r>
+      <w:r>
+        <w:rPr>
+          <w:lang w:val="en-US"/>
+        </w:rPr>
+        <w:t xml:space="preserve">I did neglect to plan certain aspects of this project in advance, with many </w:t>
+      </w:r>
+      <w:r>
+        <w:rPr>
+          <w:lang w:val="en-US"/>
+        </w:rPr>
+        <w:t>instances of me just</w:t>
+      </w:r>
+      <w:r>
+        <w:rPr>
+          <w:lang w:val="en-US"/>
+        </w:rPr>
+        <w:t xml:space="preserve"> ‘jumping in’ </w:t>
+      </w:r>
+      <w:r>
+        <w:rPr>
+          <w:lang w:val="en-US"/>
+        </w:rPr>
+        <w:t xml:space="preserve">to do something without having it properly recorded </w:t>
+      </w:r>
+      <w:r>
+        <w:rPr>
+          <w:lang w:val="en-US"/>
+        </w:rPr>
+        <w:t>happening over the development cycle.</w:t>
+      </w:r>
     </w:p>
     <w:p>
       <w:pPr>
@@ -12414,22 +12623,22 @@
           <w:lang w:val="en-US"/>
         </w:rPr>
       </w:pPr>
-      <w:bookmarkStart w:id="23" w:name="_Toc69977796"/>
-      <w:bookmarkStart w:id="24" w:name="_Toc70062740"/>
+      <w:bookmarkStart w:id="28" w:name="_Toc69977796"/>
+      <w:bookmarkStart w:id="29" w:name="_Toc70082350"/>
       <w:r>
         <w:rPr>
           <w:lang w:val="en-US"/>
         </w:rPr>
         <w:t xml:space="preserve">6.2: </w:t>
       </w:r>
-      <w:r>
-        <w:rPr>
-          <w:lang w:val="en-US"/>
-        </w:rPr>
-        <w:t>Jira</w:t>
-      </w:r>
-      <w:bookmarkEnd w:id="23"/>
-      <w:bookmarkEnd w:id="24"/>
+      <w:bookmarkEnd w:id="28"/>
+      <w:bookmarkEnd w:id="29"/>
+      <w:r>
+        <w:rPr>
+          <w:lang w:val="en-US"/>
+        </w:rPr>
+        <w:t>Usage of Jira</w:t>
+      </w:r>
     </w:p>
     <w:p>
       <w:pPr>
@@ -12437,6 +12646,277 @@
           <w:lang w:val="en-US"/>
         </w:rPr>
       </w:pPr>
+      <w:r>
+        <w:rPr>
+          <w:lang w:val="en-US"/>
+        </w:rPr>
+        <w:t xml:space="preserve">For this project, I </w:t>
+      </w:r>
+      <w:r>
+        <w:rPr>
+          <w:lang w:val="en-US"/>
+        </w:rPr>
+        <w:t xml:space="preserve">had access to a Kanban board on the university’s </w:t>
+      </w:r>
+      <w:r>
+        <w:rPr>
+          <w:lang w:val="en-US"/>
+        </w:rPr>
+        <w:t>instance of Jira</w:t>
+      </w:r>
+      <w:r>
+        <w:rPr>
+          <w:lang w:val="en-US"/>
+        </w:rPr>
+        <w:t>, which I used to plan out most of my work</w:t>
+      </w:r>
+      <w:r>
+        <w:rPr>
+          <w:lang w:val="en-US"/>
+        </w:rPr>
+        <w:t xml:space="preserve"> </w:t>
+      </w:r>
+      <w:r>
+        <w:rPr>
+          <w:lang w:val="en-US"/>
+        </w:rPr>
+        <w:t xml:space="preserve">and log </w:t>
+      </w:r>
+      <w:r>
+        <w:rPr>
+          <w:lang w:val="en-US"/>
+        </w:rPr>
+        <w:t>all</w:t>
+      </w:r>
+      <w:r>
+        <w:rPr>
+          <w:lang w:val="en-US"/>
+        </w:rPr>
+        <w:t xml:space="preserve"> my work. </w:t>
+      </w:r>
+      <w:r>
+        <w:rPr>
+          <w:lang w:val="en-US"/>
+        </w:rPr>
+        <w:t>I will ad</w:t>
+      </w:r>
+      <w:r>
+        <w:rPr>
+          <w:lang w:val="en-US"/>
+        </w:rPr>
+        <w:t xml:space="preserve">mit that I didn’t utilize Jira to the fullest, and, especially during the second term, my usage of Jira was rather inadequate. </w:t>
+      </w:r>
+      <w:r>
+        <w:rPr>
+          <w:lang w:val="en-US"/>
+        </w:rPr>
+        <w:t xml:space="preserve">I didn’t utilize </w:t>
+      </w:r>
+      <w:r>
+        <w:rPr>
+          <w:lang w:val="en-US"/>
+        </w:rPr>
+        <w:t xml:space="preserve">‘story points’ or the ‘estimated time’ on any issues, mostly because I wasn’t sure how long any of the issues I raised on Jira would actually take to complete, and I didn’t want to waste </w:t>
+      </w:r>
+      <w:r>
+        <w:rPr>
+          <w:lang w:val="en-US"/>
+        </w:rPr>
+        <w:t>time agonizing over predictions of complexity at the expense of time I could have spent actually working on the aforementioned issues.</w:t>
+      </w:r>
+      <w:r>
+        <w:rPr>
+          <w:lang w:val="en-US"/>
+        </w:rPr>
+        <w:t xml:space="preserve"> </w:t>
+      </w:r>
+      <w:r>
+        <w:rPr>
+          <w:lang w:val="en-US"/>
+        </w:rPr>
+        <w:t xml:space="preserve">I also neglected to </w:t>
+      </w:r>
+      <w:r>
+        <w:rPr>
+          <w:lang w:val="en-US"/>
+        </w:rPr>
+        <w:t>use any ‘user stories’ on Jira (only using a grand total of one), with the vast majority of the items logged on Jira simply being ‘issues’, with the occasional epic/bug thrown in there every once in a while.</w:t>
+      </w:r>
+      <w:r>
+        <w:rPr>
+          <w:lang w:val="en-US"/>
+        </w:rPr>
+        <w:t xml:space="preserve"> Additionally, there were many occasions where I neglected to add subtasks to Jira, </w:t>
+      </w:r>
+      <w:r>
+        <w:rPr>
+          <w:lang w:val="en-US"/>
+        </w:rPr>
+        <w:t xml:space="preserve">did not mark </w:t>
+      </w:r>
+      <w:r>
+        <w:rPr>
+          <w:lang w:val="en-US"/>
+        </w:rPr>
+        <w:t>subtasks</w:t>
+      </w:r>
+      <w:r>
+        <w:rPr>
+          <w:lang w:val="en-US"/>
+        </w:rPr>
+        <w:t xml:space="preserve"> as ‘done’ </w:t>
+      </w:r>
+      <w:r>
+        <w:rPr>
+          <w:lang w:val="en-US"/>
+        </w:rPr>
+        <w:t xml:space="preserve">when I should have been moving between subtasks, and </w:t>
+      </w:r>
+      <w:r>
+        <w:rPr>
+          <w:lang w:val="en-US"/>
+        </w:rPr>
+        <w:t xml:space="preserve">logged work which was done on the spur of the moment </w:t>
+      </w:r>
+      <w:r>
+        <w:rPr>
+          <w:lang w:val="en-US"/>
+        </w:rPr>
+        <w:t xml:space="preserve">as part of the work on the other task I was in the middle of working on </w:t>
+      </w:r>
+      <w:r>
+        <w:rPr>
+          <w:lang w:val="en-US"/>
+        </w:rPr>
+        <w:t>at the time.</w:t>
+      </w:r>
+    </w:p>
+    <w:p>
+      <w:pPr>
+        <w:rPr>
+          <w:lang w:val="en-US"/>
+        </w:rPr>
+      </w:pPr>
+      <w:r>
+        <w:rPr>
+          <w:lang w:val="en-US"/>
+        </w:rPr>
+        <w:t xml:space="preserve">Despite this, there were still some parts of my Jira usage which have been rather good. I have been </w:t>
+      </w:r>
+      <w:r>
+        <w:rPr>
+          <w:lang w:val="en-US"/>
+        </w:rPr>
+        <w:t xml:space="preserve">fastidiously logging all the work I have done on Jira, linking to the appropriate git commit(s) </w:t>
+      </w:r>
+      <w:r>
+        <w:rPr>
+          <w:lang w:val="en-US"/>
+        </w:rPr>
+        <w:t xml:space="preserve">containing the progress I have made. </w:t>
+      </w:r>
+      <w:r>
+        <w:rPr>
+          <w:lang w:val="en-US"/>
+        </w:rPr>
+        <w:t>When certain unexpected problems did show up during development (such as</w:t>
+      </w:r>
+      <w:r>
+        <w:rPr>
+          <w:lang w:val="en-US"/>
+        </w:rPr>
+        <w:t xml:space="preserve"> when</w:t>
+      </w:r>
+      <w:r>
+        <w:rPr>
+          <w:lang w:val="en-US"/>
+        </w:rPr>
+        <w:t xml:space="preserve"> my</w:t>
+      </w:r>
+      <w:r>
+        <w:rPr>
+          <w:lang w:val="en-US"/>
+        </w:rPr>
+        <w:t xml:space="preserve"> dog ate my ethernet cable, or when my desktop’s SSD died)</w:t>
+      </w:r>
+      <w:r>
+        <w:rPr>
+          <w:lang w:val="en-US"/>
+        </w:rPr>
+        <w:t>, I logged them on Jira as soon as I</w:t>
+      </w:r>
+      <w:r>
+        <w:rPr>
+          <w:lang w:val="en-US"/>
+        </w:rPr>
+        <w:t xml:space="preserve"> could, and documented how those problems were addressed as well. </w:t>
+      </w:r>
+      <w:r>
+        <w:rPr>
+          <w:lang w:val="en-US"/>
+        </w:rPr>
+        <w:t xml:space="preserve">Additionally, I have been using epics and releases, to organize the </w:t>
+      </w:r>
+      <w:r>
+        <w:rPr>
+          <w:lang w:val="en-US"/>
+        </w:rPr>
+        <w:t>development of HECC-IT into each stage, using a release</w:t>
+      </w:r>
+      <w:r>
+        <w:rPr>
+          <w:lang w:val="en-US"/>
+        </w:rPr>
+        <w:t xml:space="preserve"> and an epic</w:t>
+      </w:r>
+      <w:r>
+        <w:rPr>
+          <w:lang w:val="en-US"/>
+        </w:rPr>
+        <w:t xml:space="preserve"> for the ‘preparation’ work performed over the summer term, another one for the challenge week work, and another one for the MVP work </w:t>
+      </w:r>
+      <w:r>
+        <w:rPr>
+          <w:lang w:val="en-US"/>
+        </w:rPr>
+        <w:t>performed during Term 1. As soon as this report is done (and this has been logged on Jira), I intend</w:t>
+      </w:r>
+      <w:r>
+        <w:rPr>
+          <w:lang w:val="en-US"/>
+        </w:rPr>
+        <w:t xml:space="preserve"> to create another release on Jira</w:t>
+      </w:r>
+      <w:r>
+        <w:rPr>
+          <w:lang w:val="en-US"/>
+        </w:rPr>
+        <w:t xml:space="preserve"> for the ‘final deliverable’, </w:t>
+      </w:r>
+      <w:r>
+        <w:rPr>
+          <w:lang w:val="en-US"/>
+        </w:rPr>
+        <w:t>allowing me to</w:t>
+      </w:r>
+      <w:r>
+        <w:rPr>
+          <w:lang w:val="en-US"/>
+        </w:rPr>
+        <w:t xml:space="preserve"> file this out of the way with all of the other completed stages of development</w:t>
+      </w:r>
+      <w:r>
+        <w:rPr>
+          <w:lang w:val="en-US"/>
+        </w:rPr>
+        <w:t xml:space="preserve">. Additionally, I have still been breaking down some tasks into subtasks, allowing </w:t>
+      </w:r>
+      <w:r>
+        <w:rPr>
+          <w:lang w:val="en-US"/>
+        </w:rPr>
+        <w:t>progress made on them to be done in a somewhat more granular manner.</w:t>
+      </w:r>
     </w:p>
     <w:p>
       <w:pPr>
@@ -12445,8 +12925,8 @@
           <w:lang w:val="en-US"/>
         </w:rPr>
       </w:pPr>
-      <w:bookmarkStart w:id="25" w:name="_Toc69977797"/>
-      <w:bookmarkStart w:id="26" w:name="_Toc70062741"/>
+      <w:bookmarkStart w:id="30" w:name="_Toc69977797"/>
+      <w:bookmarkStart w:id="31" w:name="_Toc70082351"/>
       <w:r>
         <w:rPr>
           <w:lang w:val="en-US"/>
@@ -12457,10 +12937,16 @@
         <w:rPr>
           <w:lang w:val="en-US"/>
         </w:rPr>
-        <w:t>Usage of Jira</w:t>
-      </w:r>
-      <w:bookmarkEnd w:id="25"/>
-      <w:bookmarkEnd w:id="26"/>
+        <w:t xml:space="preserve">Usage of </w:t>
+      </w:r>
+      <w:bookmarkEnd w:id="30"/>
+      <w:bookmarkEnd w:id="31"/>
+      <w:r>
+        <w:rPr>
+          <w:lang w:val="en-US"/>
+        </w:rPr>
+        <w:t>Gitlab</w:t>
+      </w:r>
     </w:p>
     <w:p>
       <w:pPr>
@@ -12468,6 +12954,236 @@
           <w:lang w:val="en-US"/>
         </w:rPr>
       </w:pPr>
+      <w:r>
+        <w:rPr>
+          <w:lang w:val="en-US"/>
+        </w:rPr>
+        <w:t>In comparison, my usage of Gitlab has been a bit less terrible</w:t>
+      </w:r>
+      <w:r>
+        <w:rPr>
+          <w:lang w:val="en-US"/>
+        </w:rPr>
+        <w:t xml:space="preserve">. </w:t>
+      </w:r>
+      <w:r>
+        <w:rPr>
+          <w:lang w:val="en-US"/>
+        </w:rPr>
+        <w:t xml:space="preserve">Since I started work on this project, I have been trying to </w:t>
+      </w:r>
+      <w:r>
+        <w:rPr>
+          <w:lang w:val="en-US"/>
+        </w:rPr>
+        <w:t>commit relatively frequently, and</w:t>
+      </w:r>
+      <w:r>
+        <w:rPr>
+          <w:lang w:val="en-US"/>
+        </w:rPr>
+        <w:t xml:space="preserve"> having at least one commit on Gitlab for every instance of logged work on Jira</w:t>
+      </w:r>
+      <w:r>
+        <w:rPr>
+          <w:lang w:val="en-US"/>
+        </w:rPr>
+        <w:t xml:space="preserve"> (as of the time of writing this, my repository has 245 commits on it)</w:t>
+      </w:r>
+      <w:r>
+        <w:rPr>
+          <w:lang w:val="en-US"/>
+        </w:rPr>
+        <w:t xml:space="preserve">, with </w:t>
+      </w:r>
+      <w:r>
+        <w:rPr>
+          <w:lang w:val="en-US"/>
+        </w:rPr>
+        <w:t>4 branches</w:t>
+      </w:r>
+      <w:r>
+        <w:rPr>
+          <w:lang w:val="en-US"/>
+        </w:rPr>
+        <w:t xml:space="preserve"> as of the time of writing</w:t>
+      </w:r>
+      <w:r>
+        <w:rPr>
+          <w:lang w:val="en-US"/>
+        </w:rPr>
+        <w:t xml:space="preserve"> (</w:t>
+      </w:r>
+      <w:r>
+        <w:rPr>
+          <w:lang w:val="en-US"/>
+        </w:rPr>
+        <w:t xml:space="preserve">albeit </w:t>
+      </w:r>
+      <w:r>
+        <w:rPr>
+          <w:lang w:val="en-US"/>
+        </w:rPr>
+        <w:t xml:space="preserve">with all but the master branch being used as ‘archives’ of the repository </w:t>
+      </w:r>
+      <w:r>
+        <w:rPr>
+          <w:lang w:val="en-US"/>
+        </w:rPr>
+        <w:t>as of the start/end of challenge week and as of the end of term 1).</w:t>
+      </w:r>
+      <w:r>
+        <w:rPr>
+          <w:lang w:val="en-US"/>
+        </w:rPr>
+        <w:t xml:space="preserve"> I have 3 releases on the Gitlab repository; one for the challenge week iteration of HECC-IT, another for the term 1 iteration of HECC-IT, and one final one for the ‘final’ version of HECC-IT.</w:t>
+      </w:r>
+      <w:r>
+        <w:rPr>
+          <w:lang w:val="en-US"/>
+        </w:rPr>
+        <w:t xml:space="preserve"> </w:t>
+      </w:r>
+      <w:r>
+        <w:rPr>
+          <w:lang w:val="en-US"/>
+        </w:rPr>
+        <w:t>Additionally, all of the work that I have done is on my Gitlab repository. T</w:t>
+      </w:r>
+      <w:r>
+        <w:rPr>
+          <w:lang w:val="en-US"/>
+        </w:rPr>
+        <w:t>his was rather helpful, as it meant I still had a backup of my work</w:t>
+      </w:r>
+      <w:r>
+        <w:rPr>
+          <w:lang w:val="en-US"/>
+        </w:rPr>
+        <w:t xml:space="preserve"> available</w:t>
+      </w:r>
+      <w:r>
+        <w:rPr>
+          <w:lang w:val="en-US"/>
+        </w:rPr>
+        <w:t xml:space="preserve"> in spite of the </w:t>
+      </w:r>
+      <w:r>
+        <w:rPr>
+          <w:lang w:val="en-US"/>
+        </w:rPr>
+        <w:t xml:space="preserve">various hardware failures I had to endure during the </w:t>
+      </w:r>
+      <w:r>
+        <w:rPr>
+          <w:lang w:val="en-US"/>
+        </w:rPr>
+        <w:lastRenderedPageBreak/>
+        <w:t xml:space="preserve">development process of HECC-IT, </w:t>
+      </w:r>
+      <w:r>
+        <w:rPr>
+          <w:lang w:val="en-US"/>
+        </w:rPr>
+        <w:t>and, from the commit messages, it’s also possible to get an overview of what work I had done.</w:t>
+      </w:r>
+    </w:p>
+    <w:p>
+      <w:pPr>
+        <w:rPr>
+          <w:lang w:val="en-US"/>
+        </w:rPr>
+      </w:pPr>
+      <w:r>
+        <w:rPr>
+          <w:lang w:val="en-US"/>
+        </w:rPr>
+        <w:t xml:space="preserve">Could my usage of Gitlab </w:t>
+      </w:r>
+      <w:r>
+        <w:rPr>
+          <w:lang w:val="en-US"/>
+        </w:rPr>
+        <w:t>have been improved? Yes.</w:t>
+      </w:r>
+      <w:r>
+        <w:rPr>
+          <w:lang w:val="en-US"/>
+        </w:rPr>
+        <w:t xml:space="preserve"> I didn’t commit my work quite as frequently as I should have (usually making a bulk commit </w:t>
+      </w:r>
+      <w:r>
+        <w:rPr>
+          <w:lang w:val="en-US"/>
+        </w:rPr>
+        <w:t>after finishing working on a certain task,</w:t>
+      </w:r>
+      <w:r>
+        <w:rPr>
+          <w:lang w:val="en-US"/>
+        </w:rPr>
+        <w:t xml:space="preserve"> instead of committi</w:t>
+      </w:r>
+      <w:r>
+        <w:rPr>
+          <w:lang w:val="en-US"/>
+        </w:rPr>
+        <w:t>ng more granular changes)</w:t>
+      </w:r>
+      <w:r>
+        <w:rPr>
+          <w:lang w:val="en-US"/>
+        </w:rPr>
+        <w:t xml:space="preserve">, which in turn lead to several </w:t>
+      </w:r>
+      <w:r>
+        <w:rPr>
+          <w:lang w:val="en-US"/>
+        </w:rPr>
+        <w:t xml:space="preserve">commits being much larger than </w:t>
+      </w:r>
+      <w:r>
+        <w:rPr>
+          <w:lang w:val="en-US"/>
+        </w:rPr>
+        <w:t>may be considered reasonable. I didn’t actively use branches for my project, with most of my work being committed directly to the ‘master’ branch. I could try to defend this with an excuse of ‘I’m the only person working on this project’, however, it still could have resulted in broken code being put onto the master branch. On that note, I also failed to utilize any of the continuous integration/</w:t>
+      </w:r>
+      <w:r>
+        <w:rPr>
+          <w:lang w:val="en-US"/>
+        </w:rPr>
+        <w:t xml:space="preserve">delivery tools available via Gitlab, which I could have used </w:t>
+      </w:r>
+      <w:r>
+        <w:rPr>
+          <w:lang w:val="en-US"/>
+        </w:rPr>
+        <w:t>to automate testing of my codebase, and could hav</w:t>
+      </w:r>
+      <w:r>
+        <w:rPr>
+          <w:lang w:val="en-US"/>
+        </w:rPr>
+        <w:t xml:space="preserve">e potentially been used to </w:t>
+      </w:r>
+      <w:r>
+        <w:rPr>
+          <w:lang w:val="en-US"/>
+        </w:rPr>
+        <w:t>present the Javadoc-based documentation in a somewhat more coherent manner</w:t>
+      </w:r>
+      <w:r>
+        <w:rPr>
+          <w:lang w:val="en-US"/>
+        </w:rPr>
+        <w:t xml:space="preserve">. Finally, my </w:t>
+      </w:r>
+      <w:r>
+        <w:rPr>
+          <w:lang w:val="en-US"/>
+        </w:rPr>
+        <w:t>commit messages could have been made a bit more descriptive, with some of them being too vague to be of any use to anyone.</w:t>
+      </w:r>
     </w:p>
     <w:p>
       <w:pPr>
@@ -12476,8 +13192,8 @@
           <w:lang w:val="en-US"/>
         </w:rPr>
       </w:pPr>
-      <w:bookmarkStart w:id="27" w:name="_Toc69977798"/>
-      <w:bookmarkStart w:id="28" w:name="_Toc70062742"/>
+      <w:bookmarkStart w:id="32" w:name="_Toc69977798"/>
+      <w:bookmarkStart w:id="33" w:name="_Toc70082352"/>
       <w:r>
         <w:rPr>
           <w:lang w:val="en-US"/>
@@ -12490,8 +13206,8 @@
         </w:rPr>
         <w:t>Reflection on the project planning</w:t>
       </w:r>
-      <w:bookmarkEnd w:id="27"/>
-      <w:bookmarkEnd w:id="28"/>
+      <w:bookmarkEnd w:id="32"/>
+      <w:bookmarkEnd w:id="33"/>
     </w:p>
     <w:p>
       <w:pPr>
@@ -12499,6 +13215,360 @@
           <w:lang w:val="en-US"/>
         </w:rPr>
       </w:pPr>
+      <w:r>
+        <w:rPr>
+          <w:lang w:val="en-US"/>
+        </w:rPr>
+        <w:t>From an organizational standpoint, this entire project was a complete mess from start to finish. I barely spent any tim</w:t>
+      </w:r>
+      <w:r>
+        <w:rPr>
+          <w:lang w:val="en-US"/>
+        </w:rPr>
+        <w:t xml:space="preserve">e trying to properly plan things out before doing them, </w:t>
+      </w:r>
+      <w:r>
+        <w:rPr>
+          <w:lang w:val="en-US"/>
+        </w:rPr>
+        <w:t xml:space="preserve">I neglected to </w:t>
+      </w:r>
+      <w:r>
+        <w:rPr>
+          <w:lang w:val="en-US"/>
+        </w:rPr>
+        <w:t xml:space="preserve">engage in test-driven development (with the vast majority of the unit tests I did implement being performed in hindsight, as regression tests instead of proper unit tests), </w:t>
+      </w:r>
+      <w:r>
+        <w:rPr>
+          <w:lang w:val="en-US"/>
+        </w:rPr>
+        <w:t xml:space="preserve">and I never had a clear end goal in mind beyond a few vague ideas. It’s honestly a miracle that </w:t>
+      </w:r>
+      <w:r>
+        <w:rPr>
+          <w:lang w:val="en-US"/>
+        </w:rPr>
+        <w:t>HECC-IT</w:t>
+      </w:r>
+      <w:r>
+        <w:rPr>
+          <w:lang w:val="en-US"/>
+        </w:rPr>
+        <w:t xml:space="preserve"> </w:t>
+      </w:r>
+      <w:r>
+        <w:rPr>
+          <w:lang w:val="en-US"/>
+        </w:rPr>
+        <w:t xml:space="preserve">even made it to the MVP stage, let alone </w:t>
+      </w:r>
+      <w:r>
+        <w:rPr>
+          <w:lang w:val="en-US"/>
+        </w:rPr>
+        <w:t xml:space="preserve">making it to the state </w:t>
+      </w:r>
+      <w:r>
+        <w:rPr>
+          <w:lang w:val="en-US"/>
+        </w:rPr>
+        <w:t xml:space="preserve">of being a half-decent fully usable program that it currently is in. </w:t>
+      </w:r>
+      <w:r>
+        <w:rPr>
+          <w:lang w:val="en-US"/>
+        </w:rPr>
+        <w:t>I don’t know if I’m being overly critical of myself her</w:t>
+      </w:r>
+      <w:r>
+        <w:rPr>
+          <w:lang w:val="en-US"/>
+        </w:rPr>
+        <w:t xml:space="preserve">e, but I cannot, in good faith, </w:t>
+      </w:r>
+      <w:r>
+        <w:rPr>
+          <w:lang w:val="en-US"/>
+        </w:rPr>
+        <w:t>label</w:t>
+      </w:r>
+      <w:r>
+        <w:rPr>
+          <w:lang w:val="en-US"/>
+        </w:rPr>
+        <w:t xml:space="preserve"> any of the </w:t>
+      </w:r>
+      <w:r>
+        <w:rPr>
+          <w:lang w:val="en-US"/>
+        </w:rPr>
+        <w:t>planning-related aspects of this project</w:t>
+      </w:r>
+      <w:r>
+        <w:rPr>
+          <w:lang w:val="en-US"/>
+        </w:rPr>
+        <w:t xml:space="preserve"> as being</w:t>
+      </w:r>
+      <w:r>
+        <w:rPr>
+          <w:lang w:val="en-US"/>
+        </w:rPr>
+        <w:t xml:space="preserve"> ‘</w:t>
+      </w:r>
+      <w:r>
+        <w:rPr>
+          <w:lang w:val="en-US"/>
+        </w:rPr>
+        <w:t>a success</w:t>
+      </w:r>
+      <w:r>
+        <w:rPr>
+          <w:lang w:val="en-US"/>
+        </w:rPr>
+        <w:t>’.</w:t>
+      </w:r>
+    </w:p>
+    <w:p>
+      <w:pPr>
+        <w:rPr>
+          <w:lang w:val="en-US"/>
+        </w:rPr>
+      </w:pPr>
+      <w:r>
+        <w:rPr>
+          <w:lang w:val="en-US"/>
+        </w:rPr>
+        <w:t xml:space="preserve">Once again, these failures most blatantly manifested themselves within </w:t>
+      </w:r>
+      <w:r>
+        <w:rPr>
+          <w:i/>
+          <w:iCs/>
+          <w:lang w:val="en-US"/>
+        </w:rPr>
+        <w:t>Backblast</w:t>
+      </w:r>
+      <w:r>
+        <w:rPr>
+          <w:lang w:val="en-US"/>
+        </w:rPr>
+        <w:t xml:space="preserve">, where my lack of a proper vision beyond a general vague idea </w:t>
+      </w:r>
+      <w:r>
+        <w:rPr>
+          <w:lang w:val="en-US"/>
+        </w:rPr>
+        <w:t>singlehandedl</w:t>
+      </w:r>
+      <w:r>
+        <w:rPr>
+          <w:lang w:val="en-US"/>
+        </w:rPr>
+        <w:t>y squandered any potential which it may have ha</w:t>
+      </w:r>
+      <w:r>
+        <w:rPr>
+          <w:lang w:val="en-US"/>
+        </w:rPr>
+        <w:t xml:space="preserve">d, reducing it into an overly-railroaded, </w:t>
+      </w:r>
+      <w:r>
+        <w:rPr>
+          <w:lang w:val="en-US"/>
+        </w:rPr>
+        <w:t xml:space="preserve">nigh-incomprehensible disappointment of a ‘game’ which ended up </w:t>
+      </w:r>
+      <w:r>
+        <w:rPr>
+          <w:lang w:val="en-US"/>
+        </w:rPr>
+        <w:t xml:space="preserve">failing to deliver on any sort of </w:t>
+      </w:r>
+      <w:r>
+        <w:rPr>
+          <w:lang w:val="en-US"/>
+        </w:rPr>
+        <w:t xml:space="preserve">satisfying conclusion, due to a lack of planning behind it. Contrast this to </w:t>
+      </w:r>
+      <w:r>
+        <w:rPr>
+          <w:i/>
+          <w:iCs/>
+          <w:lang w:val="en-US"/>
+        </w:rPr>
+        <w:t>A Conversation</w:t>
+      </w:r>
+      <w:r>
+        <w:rPr>
+          <w:lang w:val="en-US"/>
+        </w:rPr>
+        <w:t xml:space="preserve">, which, despite being thrown together </w:t>
+      </w:r>
+      <w:r>
+        <w:rPr>
+          <w:lang w:val="en-US"/>
+        </w:rPr>
+        <w:t>from scratch within</w:t>
+      </w:r>
+      <w:r>
+        <w:rPr>
+          <w:lang w:val="en-US"/>
+        </w:rPr>
+        <w:t xml:space="preserve"> a span of</w:t>
+      </w:r>
+      <w:r>
+        <w:rPr>
+          <w:lang w:val="en-US"/>
+        </w:rPr>
+        <w:t xml:space="preserve"> </w:t>
+      </w:r>
+      <w:r>
+        <w:rPr>
+          <w:lang w:val="en-US"/>
+        </w:rPr>
+        <w:t xml:space="preserve">81 minutes, had a clear vision behind it (being a poorly-disguised advert for HECC-IT, presented as a dialogue between the player and their internal monologue), </w:t>
+      </w:r>
+      <w:r>
+        <w:rPr>
+          <w:lang w:val="en-US"/>
+        </w:rPr>
+        <w:t xml:space="preserve">does not overstay its welcome, </w:t>
+      </w:r>
+      <w:r>
+        <w:rPr>
+          <w:lang w:val="en-US"/>
+        </w:rPr>
+        <w:t>and doesn’t end up completely disappointing a player. Yes, that</w:t>
+      </w:r>
+      <w:r>
+        <w:rPr>
+          <w:lang w:val="en-US"/>
+        </w:rPr>
+        <w:t xml:space="preserve"> hypertext didn’t have much effort put into its design or its implementation either, but it </w:t>
+      </w:r>
+      <w:r>
+        <w:rPr>
+          <w:lang w:val="en-US"/>
+        </w:rPr>
+        <w:t xml:space="preserve">delivered the experience </w:t>
+      </w:r>
+      <w:r>
+        <w:rPr>
+          <w:lang w:val="en-US"/>
+        </w:rPr>
+        <w:t>which I intended for</w:t>
+      </w:r>
+      <w:r>
+        <w:rPr>
+          <w:lang w:val="en-US"/>
+        </w:rPr>
+        <w:t xml:space="preserve"> it to deliver</w:t>
+      </w:r>
+      <w:r>
+        <w:rPr>
+          <w:lang w:val="en-US"/>
+        </w:rPr>
+        <w:t>.</w:t>
+      </w:r>
+    </w:p>
+    <w:p>
+      <w:pPr>
+        <w:rPr>
+          <w:lang w:val="en-US"/>
+        </w:rPr>
+      </w:pPr>
+      <w:r>
+        <w:rPr>
+          <w:lang w:val="en-US"/>
+        </w:rPr>
+        <w:t xml:space="preserve">Next time I do a project like this, I will need to put a lot more effort into the overall design of </w:t>
+      </w:r>
+      <w:r>
+        <w:rPr>
+          <w:lang w:val="en-US"/>
+        </w:rPr>
+        <w:t>the software</w:t>
+      </w:r>
+      <w:r>
+        <w:rPr>
+          <w:lang w:val="en-US"/>
+        </w:rPr>
+        <w:t xml:space="preserve">, and not </w:t>
+      </w:r>
+      <w:r>
+        <w:rPr>
+          <w:lang w:val="en-US"/>
+        </w:rPr>
+        <w:t xml:space="preserve">just jump in blindly into the programming without much forethought. Additionally, </w:t>
+      </w:r>
+      <w:r>
+        <w:rPr>
+          <w:lang w:val="en-US"/>
+        </w:rPr>
+        <w:t>I will need t</w:t>
+      </w:r>
+      <w:r>
+        <w:rPr>
+          <w:lang w:val="en-US"/>
+        </w:rPr>
+        <w:t xml:space="preserve">o </w:t>
+      </w:r>
+      <w:r>
+        <w:rPr>
+          <w:lang w:val="en-US"/>
+        </w:rPr>
+        <w:t xml:space="preserve">put some effort into learning how to use the various tools which I had at my disposal but chose not to use, </w:t>
+      </w:r>
+      <w:r>
+        <w:rPr>
+          <w:lang w:val="en-US"/>
+        </w:rPr>
+        <w:t>and to use</w:t>
+      </w:r>
+      <w:r>
+        <w:rPr>
+          <w:lang w:val="en-US"/>
+        </w:rPr>
+        <w:t xml:space="preserve"> th</w:t>
+      </w:r>
+      <w:r>
+        <w:rPr>
+          <w:lang w:val="en-US"/>
+        </w:rPr>
+        <w:t>ose tools</w:t>
+      </w:r>
+      <w:r>
+        <w:rPr>
+          <w:lang w:val="en-US"/>
+        </w:rPr>
+        <w:t xml:space="preserve"> effectively</w:t>
+      </w:r>
+      <w:r>
+        <w:rPr>
+          <w:lang w:val="en-US"/>
+        </w:rPr>
+        <w:t>.</w:t>
+      </w:r>
+      <w:r>
+        <w:rPr>
+          <w:lang w:val="en-US"/>
+        </w:rPr>
+        <w:t xml:space="preserve"> I got lucky this time, but I doubt that this success will be repeatable unless I </w:t>
+      </w:r>
+      <w:r>
+        <w:rPr>
+          <w:lang w:val="en-US"/>
+        </w:rPr>
+        <w:t>make significant improvemen</w:t>
+      </w:r>
+      <w:r>
+        <w:rPr>
+          <w:lang w:val="en-US"/>
+        </w:rPr>
+        <w:t>ts to my planning processes in the future.</w:t>
+      </w:r>
     </w:p>
     <w:p>
       <w:pPr>
@@ -12508,13 +13578,13 @@
           <w:numId w:val="2"/>
         </w:numPr>
       </w:pPr>
-      <w:bookmarkStart w:id="29" w:name="_Toc69977799"/>
-      <w:bookmarkStart w:id="30" w:name="_Toc70062743"/>
+      <w:bookmarkStart w:id="34" w:name="_Toc69977799"/>
+      <w:bookmarkStart w:id="35" w:name="_Toc70082353"/>
       <w:r>
         <w:t>Conclusions</w:t>
       </w:r>
-      <w:bookmarkEnd w:id="29"/>
-      <w:bookmarkEnd w:id="30"/>
+      <w:bookmarkEnd w:id="34"/>
+      <w:bookmarkEnd w:id="35"/>
     </w:p>
     <w:p>
       <w:pPr>
@@ -12529,8 +13599,8 @@
         <w:br w:type="page"/>
       </w:r>
     </w:p>
-    <w:bookmarkStart w:id="31" w:name="_Toc70062744" w:displacedByCustomXml="next"/>
-    <w:bookmarkStart w:id="32" w:name="_Toc69977800" w:displacedByCustomXml="next"/>
+    <w:bookmarkStart w:id="36" w:name="_Toc70082354" w:displacedByCustomXml="next"/>
+    <w:bookmarkStart w:id="37" w:name="_Toc69977800" w:displacedByCustomXml="next"/>
     <w:sdt>
       <w:sdtPr>
         <w:rPr>
@@ -12555,8 +13625,8 @@
           <w:r>
             <w:t>Bibliography</w:t>
           </w:r>
-          <w:bookmarkEnd w:id="32"/>
-          <w:bookmarkEnd w:id="31"/>
+          <w:bookmarkEnd w:id="37"/>
+          <w:bookmarkEnd w:id="36"/>
         </w:p>
         <w:sdt>
           <w:sdtPr>
@@ -15456,6 +16526,19 @@
       <w:szCs w:val="24"/>
     </w:rPr>
   </w:style>
+  <w:style w:type="paragraph" w:styleId="TOC3">
+    <w:name w:val="toc 3"/>
+    <w:basedOn w:val="Normal"/>
+    <w:next w:val="Normal"/>
+    <w:autoRedefine/>
+    <w:uiPriority w:val="39"/>
+    <w:unhideWhenUsed/>
+    <w:rsid w:val="005C1BB7"/>
+    <w:pPr>
+      <w:spacing w:after="100"/>
+      <w:ind w:left="440"/>
+    </w:pPr>
+  </w:style>
 </w:styles>
 </file>
 

</xml_diff>

<commit_message>
Some progress on the conclusion
</commit_message>
<xml_diff>
--- a/Reports n such/Rachel Lowe CE301 Final Report.docx
+++ b/Reports n such/Rachel Lowe CE301 Final Report.docx
@@ -223,6 +223,7 @@
                                     <w:dataBinding w:prefixMappings="xmlns:ns0='http://schemas.microsoft.com/office/2006/coverPageProps'" w:xpath="/ns0:CoverPageProperties[1]/ns0:Abstract[1]" w:storeItemID="{55AF091B-3C7A-41E3-B477-F2FDAA23CFDA}"/>
                                     <w:text/>
                                   </w:sdtPr>
+                                  <w:sdtEndPr/>
                                   <w:sdtContent>
                                     <w:r>
                                       <w:rPr>
@@ -277,6 +278,7 @@
                               <w:dataBinding w:prefixMappings="xmlns:ns0='http://schemas.microsoft.com/office/2006/coverPageProps'" w:xpath="/ns0:CoverPageProperties[1]/ns0:Abstract[1]" w:storeItemID="{55AF091B-3C7A-41E3-B477-F2FDAA23CFDA}"/>
                               <w:text/>
                             </w:sdtPr>
+                            <w:sdtEndPr/>
                             <w:sdtContent>
                               <w:r>
                                 <w:rPr>
@@ -568,6 +570,7 @@
                                   <w:dataBinding w:prefixMappings="xmlns:ns0='http://schemas.openxmlformats.org/package/2006/metadata/core-properties' xmlns:ns1='http://purl.org/dc/elements/1.1/'" w:xpath="/ns0:coreProperties[1]/ns1:title[1]" w:storeItemID="{6C3C8BC8-F283-45AE-878A-BAB7291924A1}"/>
                                   <w:text/>
                                 </w:sdtPr>
+                                <w:sdtEndPr/>
                                 <w:sdtContent>
                                   <w:p>
                                     <w:pPr>
@@ -607,6 +610,7 @@
                                   <w:dataBinding w:prefixMappings="xmlns:ns0='http://schemas.openxmlformats.org/package/2006/metadata/core-properties' xmlns:ns1='http://purl.org/dc/elements/1.1/'" w:xpath="/ns0:coreProperties[1]/ns1:subject[1]" w:storeItemID="{6C3C8BC8-F283-45AE-878A-BAB7291924A1}"/>
                                   <w:text/>
                                 </w:sdtPr>
+                                <w:sdtEndPr/>
                                 <w:sdtContent>
                                   <w:p>
                                     <w:pPr>
@@ -674,6 +678,7 @@
                             <w:dataBinding w:prefixMappings="xmlns:ns0='http://schemas.openxmlformats.org/package/2006/metadata/core-properties' xmlns:ns1='http://purl.org/dc/elements/1.1/'" w:xpath="/ns0:coreProperties[1]/ns1:title[1]" w:storeItemID="{6C3C8BC8-F283-45AE-878A-BAB7291924A1}"/>
                             <w:text/>
                           </w:sdtPr>
+                          <w:sdtEndPr/>
                           <w:sdtContent>
                             <w:p>
                               <w:pPr>
@@ -713,6 +718,7 @@
                             <w:dataBinding w:prefixMappings="xmlns:ns0='http://schemas.openxmlformats.org/package/2006/metadata/core-properties' xmlns:ns1='http://purl.org/dc/elements/1.1/'" w:xpath="/ns0:coreProperties[1]/ns1:subject[1]" w:storeItemID="{6C3C8BC8-F283-45AE-878A-BAB7291924A1}"/>
                             <w:text/>
                           </w:sdtPr>
+                          <w:sdtEndPr/>
                           <w:sdtContent>
                             <w:p>
                               <w:pPr>
@@ -1246,7 +1252,7 @@
         <w:pStyle w:val="Heading1"/>
       </w:pPr>
       <w:bookmarkStart w:id="0" w:name="_Toc69977786"/>
-      <w:bookmarkStart w:id="1" w:name="_Toc70167743"/>
+      <w:bookmarkStart w:id="1" w:name="_Toc70170315"/>
       <w:r>
         <w:lastRenderedPageBreak/>
         <w:t>Acknowledgements</w:t>
@@ -1475,17 +1481,8 @@
           <w:i/>
           <w:iCs/>
         </w:rPr>
-        <w:t xml:space="preserve">A bidirectional Markdown to HTML to Markdown converter written in </w:t>
-      </w:r>
-      <w:proofErr w:type="spellStart"/>
-      <w:r>
-        <w:rPr>
-          <w:i/>
-          <w:iCs/>
-        </w:rPr>
-        <w:t>Javascript</w:t>
-      </w:r>
-      <w:proofErr w:type="spellEnd"/>
+        <w:t>A bidirectional Markdown to HTML to Markdown converter written in Javascript</w:t>
+      </w:r>
       <w:r>
         <w:t>)</w:t>
       </w:r>
@@ -1494,6 +1491,7 @@
           <w:id w:val="-1611112685"/>
           <w:citation/>
         </w:sdtPr>
+        <w:sdtEndPr/>
         <w:sdtContent>
           <w:r>
             <w:fldChar w:fldCharType="begin"/>
@@ -1553,29 +1551,13 @@
         <w:t xml:space="preserve">Thanks to the academic and technical staff at the university for helping me to gain the necessary background knowledge to </w:t>
       </w:r>
       <w:r>
-        <w:t xml:space="preserve">work on this project, </w:t>
-      </w:r>
-      <w:proofErr w:type="gramStart"/>
-      <w:r>
-        <w:t>and also</w:t>
-      </w:r>
-      <w:proofErr w:type="gramEnd"/>
-      <w:r>
-        <w:t xml:space="preserve"> for providing the software and other technical support which allowed me to </w:t>
+        <w:t xml:space="preserve">work on this project, and also for providing the software and other technical support which allowed me to </w:t>
       </w:r>
       <w:r>
         <w:t>complete this project relatively smoothly.</w:t>
       </w:r>
       <w:r>
-        <w:t xml:space="preserve"> </w:t>
-      </w:r>
-      <w:proofErr w:type="gramStart"/>
-      <w:r>
-        <w:t>In particular, I</w:t>
-      </w:r>
-      <w:proofErr w:type="gramEnd"/>
-      <w:r>
-        <w:t xml:space="preserve"> would like to thank Dr Dimitri Ognibene, </w:t>
+        <w:t xml:space="preserve"> In particular, I would like to thank Dr Dimitri Ognibene, </w:t>
       </w:r>
       <w:r>
         <w:t>for teaching the CE218 module last yea</w:t>
@@ -1598,7 +1580,7 @@
         <w:pStyle w:val="Heading1"/>
       </w:pPr>
       <w:bookmarkStart w:id="2" w:name="_Toc69977787"/>
-      <w:bookmarkStart w:id="3" w:name="_Toc70167744"/>
+      <w:bookmarkStart w:id="3" w:name="_Toc70170316"/>
       <w:r>
         <w:lastRenderedPageBreak/>
         <w:t>Abstract</w:t>
@@ -1816,7 +1798,7 @@
           <w:r>
             <w:fldChar w:fldCharType="separate"/>
           </w:r>
-          <w:hyperlink w:anchor="_Toc70167743" w:history="1">
+          <w:hyperlink w:anchor="_Toc70170315" w:history="1">
             <w:r>
               <w:rPr>
                 <w:rStyle w:val="Hyperlink"/>
@@ -1843,7 +1825,7 @@
                 <w:noProof/>
                 <w:webHidden/>
               </w:rPr>
-              <w:instrText xml:space="preserve"> PAGEREF _Toc70167743 \h </w:instrText>
+              <w:instrText xml:space="preserve"> PAGEREF _Toc70170315 \h </w:instrText>
             </w:r>
             <w:r>
               <w:rPr>
@@ -1886,7 +1868,7 @@
               <w:lang w:eastAsia="en-GB"/>
             </w:rPr>
           </w:pPr>
-          <w:hyperlink w:anchor="_Toc70167744" w:history="1">
+          <w:hyperlink w:anchor="_Toc70170316" w:history="1">
             <w:r>
               <w:rPr>
                 <w:rStyle w:val="Hyperlink"/>
@@ -1913,7 +1895,7 @@
                 <w:noProof/>
                 <w:webHidden/>
               </w:rPr>
-              <w:instrText xml:space="preserve"> PAGEREF _Toc70167744 \h </w:instrText>
+              <w:instrText xml:space="preserve"> PAGEREF _Toc70170316 \h </w:instrText>
             </w:r>
             <w:r>
               <w:rPr>
@@ -1956,7 +1938,7 @@
               <w:lang w:eastAsia="en-GB"/>
             </w:rPr>
           </w:pPr>
-          <w:hyperlink w:anchor="_Toc70167745" w:history="1">
+          <w:hyperlink w:anchor="_Toc70170317" w:history="1">
             <w:r>
               <w:rPr>
                 <w:rStyle w:val="Hyperlink"/>
@@ -1983,7 +1965,7 @@
                 <w:noProof/>
                 <w:webHidden/>
               </w:rPr>
-              <w:instrText xml:space="preserve"> PAGEREF _Toc70167745 \h </w:instrText>
+              <w:instrText xml:space="preserve"> PAGEREF _Toc70170317 \h </w:instrText>
             </w:r>
             <w:r>
               <w:rPr>
@@ -2027,7 +2009,7 @@
               <w:lang w:eastAsia="en-GB"/>
             </w:rPr>
           </w:pPr>
-          <w:hyperlink w:anchor="_Toc70167746" w:history="1">
+          <w:hyperlink w:anchor="_Toc70170318" w:history="1">
             <w:r>
               <w:rPr>
                 <w:rStyle w:val="Hyperlink"/>
@@ -2069,7 +2051,7 @@
                 <w:noProof/>
                 <w:webHidden/>
               </w:rPr>
-              <w:instrText xml:space="preserve"> PAGEREF _Toc70167746 \h </w:instrText>
+              <w:instrText xml:space="preserve"> PAGEREF _Toc70170318 \h </w:instrText>
             </w:r>
             <w:r>
               <w:rPr>
@@ -2112,7 +2094,7 @@
               <w:lang w:eastAsia="en-GB"/>
             </w:rPr>
           </w:pPr>
-          <w:hyperlink w:anchor="_Toc70167747" w:history="1">
+          <w:hyperlink w:anchor="_Toc70170319" w:history="1">
             <w:r>
               <w:rPr>
                 <w:rStyle w:val="Hyperlink"/>
@@ -2140,7 +2122,7 @@
                 <w:noProof/>
                 <w:webHidden/>
               </w:rPr>
-              <w:instrText xml:space="preserve"> PAGEREF _Toc70167747 \h </w:instrText>
+              <w:instrText xml:space="preserve"> PAGEREF _Toc70170319 \h </w:instrText>
             </w:r>
             <w:r>
               <w:rPr>
@@ -2183,7 +2165,7 @@
               <w:lang w:eastAsia="en-GB"/>
             </w:rPr>
           </w:pPr>
-          <w:hyperlink w:anchor="_Toc70167748" w:history="1">
+          <w:hyperlink w:anchor="_Toc70170320" w:history="1">
             <w:r>
               <w:rPr>
                 <w:rStyle w:val="Hyperlink"/>
@@ -2210,7 +2192,7 @@
                 <w:noProof/>
                 <w:webHidden/>
               </w:rPr>
-              <w:instrText xml:space="preserve"> PAGEREF _Toc70167748 \h </w:instrText>
+              <w:instrText xml:space="preserve"> PAGEREF _Toc70170320 \h </w:instrText>
             </w:r>
             <w:r>
               <w:rPr>
@@ -2253,7 +2235,7 @@
               <w:lang w:eastAsia="en-GB"/>
             </w:rPr>
           </w:pPr>
-          <w:hyperlink w:anchor="_Toc70167749" w:history="1">
+          <w:hyperlink w:anchor="_Toc70170321" w:history="1">
             <w:r>
               <w:rPr>
                 <w:rStyle w:val="Hyperlink"/>
@@ -2281,7 +2263,7 @@
                 <w:noProof/>
                 <w:webHidden/>
               </w:rPr>
-              <w:instrText xml:space="preserve"> PAGEREF _Toc70167749 \h </w:instrText>
+              <w:instrText xml:space="preserve"> PAGEREF _Toc70170321 \h </w:instrText>
             </w:r>
             <w:r>
               <w:rPr>
@@ -2325,7 +2307,7 @@
               <w:lang w:eastAsia="en-GB"/>
             </w:rPr>
           </w:pPr>
-          <w:hyperlink w:anchor="_Toc70167750" w:history="1">
+          <w:hyperlink w:anchor="_Toc70170322" w:history="1">
             <w:r>
               <w:rPr>
                 <w:rStyle w:val="Hyperlink"/>
@@ -2367,7 +2349,7 @@
                 <w:noProof/>
                 <w:webHidden/>
               </w:rPr>
-              <w:instrText xml:space="preserve"> PAGEREF _Toc70167750 \h </w:instrText>
+              <w:instrText xml:space="preserve"> PAGEREF _Toc70170322 \h </w:instrText>
             </w:r>
             <w:r>
               <w:rPr>
@@ -2410,7 +2392,7 @@
               <w:lang w:eastAsia="en-GB"/>
             </w:rPr>
           </w:pPr>
-          <w:hyperlink w:anchor="_Toc70167751" w:history="1">
+          <w:hyperlink w:anchor="_Toc70170323" w:history="1">
             <w:r>
               <w:rPr>
                 <w:rStyle w:val="Hyperlink"/>
@@ -2438,7 +2420,7 @@
                 <w:noProof/>
                 <w:webHidden/>
               </w:rPr>
-              <w:instrText xml:space="preserve"> PAGEREF _Toc70167751 \h </w:instrText>
+              <w:instrText xml:space="preserve"> PAGEREF _Toc70170323 \h </w:instrText>
             </w:r>
             <w:r>
               <w:rPr>
@@ -2481,7 +2463,7 @@
               <w:lang w:eastAsia="en-GB"/>
             </w:rPr>
           </w:pPr>
-          <w:hyperlink w:anchor="_Toc70167752" w:history="1">
+          <w:hyperlink w:anchor="_Toc70170324" w:history="1">
             <w:r>
               <w:rPr>
                 <w:rStyle w:val="Hyperlink"/>
@@ -2509,7 +2491,7 @@
                 <w:noProof/>
                 <w:webHidden/>
               </w:rPr>
-              <w:instrText xml:space="preserve"> PAGEREF _Toc70167752 \h </w:instrText>
+              <w:instrText xml:space="preserve"> PAGEREF _Toc70170324 \h </w:instrText>
             </w:r>
             <w:r>
               <w:rPr>
@@ -2553,7 +2535,7 @@
               <w:lang w:eastAsia="en-GB"/>
             </w:rPr>
           </w:pPr>
-          <w:hyperlink w:anchor="_Toc70167753" w:history="1">
+          <w:hyperlink w:anchor="_Toc70170325" w:history="1">
             <w:r>
               <w:rPr>
                 <w:rStyle w:val="Hyperlink"/>
@@ -2595,7 +2577,7 @@
                 <w:noProof/>
                 <w:webHidden/>
               </w:rPr>
-              <w:instrText xml:space="preserve"> PAGEREF _Toc70167753 \h </w:instrText>
+              <w:instrText xml:space="preserve"> PAGEREF _Toc70170325 \h </w:instrText>
             </w:r>
             <w:r>
               <w:rPr>
@@ -2638,7 +2620,7 @@
               <w:lang w:eastAsia="en-GB"/>
             </w:rPr>
           </w:pPr>
-          <w:hyperlink w:anchor="_Toc70167754" w:history="1">
+          <w:hyperlink w:anchor="_Toc70170326" w:history="1">
             <w:r>
               <w:rPr>
                 <w:rStyle w:val="Hyperlink"/>
@@ -2666,7 +2648,7 @@
                 <w:noProof/>
                 <w:webHidden/>
               </w:rPr>
-              <w:instrText xml:space="preserve"> PAGEREF _Toc70167754 \h </w:instrText>
+              <w:instrText xml:space="preserve"> PAGEREF _Toc70170326 \h </w:instrText>
             </w:r>
             <w:r>
               <w:rPr>
@@ -2709,7 +2691,7 @@
               <w:lang w:eastAsia="en-GB"/>
             </w:rPr>
           </w:pPr>
-          <w:hyperlink w:anchor="_Toc70167755" w:history="1">
+          <w:hyperlink w:anchor="_Toc70170327" w:history="1">
             <w:r>
               <w:rPr>
                 <w:rStyle w:val="Hyperlink"/>
@@ -2737,7 +2719,7 @@
                 <w:noProof/>
                 <w:webHidden/>
               </w:rPr>
-              <w:instrText xml:space="preserve"> PAGEREF _Toc70167755 \h </w:instrText>
+              <w:instrText xml:space="preserve"> PAGEREF _Toc70170327 \h </w:instrText>
             </w:r>
             <w:r>
               <w:rPr>
@@ -2780,7 +2762,7 @@
               <w:lang w:eastAsia="en-GB"/>
             </w:rPr>
           </w:pPr>
-          <w:hyperlink w:anchor="_Toc70167756" w:history="1">
+          <w:hyperlink w:anchor="_Toc70170328" w:history="1">
             <w:r>
               <w:rPr>
                 <w:rStyle w:val="Hyperlink"/>
@@ -2808,7 +2790,7 @@
                 <w:noProof/>
                 <w:webHidden/>
               </w:rPr>
-              <w:instrText xml:space="preserve"> PAGEREF _Toc70167756 \h </w:instrText>
+              <w:instrText xml:space="preserve"> PAGEREF _Toc70170328 \h </w:instrText>
             </w:r>
             <w:r>
               <w:rPr>
@@ -2851,7 +2833,7 @@
               <w:lang w:eastAsia="en-GB"/>
             </w:rPr>
           </w:pPr>
-          <w:hyperlink w:anchor="_Toc70167757" w:history="1">
+          <w:hyperlink w:anchor="_Toc70170329" w:history="1">
             <w:r>
               <w:rPr>
                 <w:rStyle w:val="Hyperlink"/>
@@ -2879,7 +2861,7 @@
                 <w:noProof/>
                 <w:webHidden/>
               </w:rPr>
-              <w:instrText xml:space="preserve"> PAGEREF _Toc70167757 \h </w:instrText>
+              <w:instrText xml:space="preserve"> PAGEREF _Toc70170329 \h </w:instrText>
             </w:r>
             <w:r>
               <w:rPr>
@@ -2922,7 +2904,7 @@
               <w:lang w:eastAsia="en-GB"/>
             </w:rPr>
           </w:pPr>
-          <w:hyperlink w:anchor="_Toc70167758" w:history="1">
+          <w:hyperlink w:anchor="_Toc70170330" w:history="1">
             <w:r>
               <w:rPr>
                 <w:rStyle w:val="Hyperlink"/>
@@ -2950,7 +2932,7 @@
                 <w:noProof/>
                 <w:webHidden/>
               </w:rPr>
-              <w:instrText xml:space="preserve"> PAGEREF _Toc70167758 \h </w:instrText>
+              <w:instrText xml:space="preserve"> PAGEREF _Toc70170330 \h </w:instrText>
             </w:r>
             <w:r>
               <w:rPr>
@@ -2993,7 +2975,7 @@
               <w:lang w:eastAsia="en-GB"/>
             </w:rPr>
           </w:pPr>
-          <w:hyperlink w:anchor="_Toc70167759" w:history="1">
+          <w:hyperlink w:anchor="_Toc70170331" w:history="1">
             <w:r>
               <w:rPr>
                 <w:rStyle w:val="Hyperlink"/>
@@ -3021,7 +3003,7 @@
                 <w:noProof/>
                 <w:webHidden/>
               </w:rPr>
-              <w:instrText xml:space="preserve"> PAGEREF _Toc70167759 \h </w:instrText>
+              <w:instrText xml:space="preserve"> PAGEREF _Toc70170331 \h </w:instrText>
             </w:r>
             <w:r>
               <w:rPr>
@@ -3064,7 +3046,7 @@
               <w:lang w:eastAsia="en-GB"/>
             </w:rPr>
           </w:pPr>
-          <w:hyperlink w:anchor="_Toc70167760" w:history="1">
+          <w:hyperlink w:anchor="_Toc70170332" w:history="1">
             <w:r>
               <w:rPr>
                 <w:rStyle w:val="Hyperlink"/>
@@ -3092,7 +3074,7 @@
                 <w:noProof/>
                 <w:webHidden/>
               </w:rPr>
-              <w:instrText xml:space="preserve"> PAGEREF _Toc70167760 \h </w:instrText>
+              <w:instrText xml:space="preserve"> PAGEREF _Toc70170332 \h </w:instrText>
             </w:r>
             <w:r>
               <w:rPr>
@@ -3135,7 +3117,7 @@
               <w:lang w:eastAsia="en-GB"/>
             </w:rPr>
           </w:pPr>
-          <w:hyperlink w:anchor="_Toc70167761" w:history="1">
+          <w:hyperlink w:anchor="_Toc70170333" w:history="1">
             <w:r>
               <w:rPr>
                 <w:rStyle w:val="Hyperlink"/>
@@ -3163,7 +3145,7 @@
                 <w:noProof/>
                 <w:webHidden/>
               </w:rPr>
-              <w:instrText xml:space="preserve"> PAGEREF _Toc70167761 \h </w:instrText>
+              <w:instrText xml:space="preserve"> PAGEREF _Toc70170333 \h </w:instrText>
             </w:r>
             <w:r>
               <w:rPr>
@@ -3207,7 +3189,7 @@
               <w:lang w:eastAsia="en-GB"/>
             </w:rPr>
           </w:pPr>
-          <w:hyperlink w:anchor="_Toc70167762" w:history="1">
+          <w:hyperlink w:anchor="_Toc70170334" w:history="1">
             <w:r>
               <w:rPr>
                 <w:rStyle w:val="Hyperlink"/>
@@ -3249,7 +3231,7 @@
                 <w:noProof/>
                 <w:webHidden/>
               </w:rPr>
-              <w:instrText xml:space="preserve"> PAGEREF _Toc70167762 \h </w:instrText>
+              <w:instrText xml:space="preserve"> PAGEREF _Toc70170334 \h </w:instrText>
             </w:r>
             <w:r>
               <w:rPr>
@@ -3292,7 +3274,7 @@
               <w:lang w:eastAsia="en-GB"/>
             </w:rPr>
           </w:pPr>
-          <w:hyperlink w:anchor="_Toc70167763" w:history="1">
+          <w:hyperlink w:anchor="_Toc70170335" w:history="1">
             <w:r>
               <w:rPr>
                 <w:rStyle w:val="Hyperlink"/>
@@ -3320,7 +3302,7 @@
                 <w:noProof/>
                 <w:webHidden/>
               </w:rPr>
-              <w:instrText xml:space="preserve"> PAGEREF _Toc70167763 \h </w:instrText>
+              <w:instrText xml:space="preserve"> PAGEREF _Toc70170335 \h </w:instrText>
             </w:r>
             <w:r>
               <w:rPr>
@@ -3363,7 +3345,7 @@
               <w:lang w:eastAsia="en-GB"/>
             </w:rPr>
           </w:pPr>
-          <w:hyperlink w:anchor="_Toc70167764" w:history="1">
+          <w:hyperlink w:anchor="_Toc70170336" w:history="1">
             <w:r>
               <w:rPr>
                 <w:rStyle w:val="Hyperlink"/>
@@ -3391,7 +3373,7 @@
                 <w:noProof/>
                 <w:webHidden/>
               </w:rPr>
-              <w:instrText xml:space="preserve"> PAGEREF _Toc70167764 \h </w:instrText>
+              <w:instrText xml:space="preserve"> PAGEREF _Toc70170336 \h </w:instrText>
             </w:r>
             <w:r>
               <w:rPr>
@@ -3434,7 +3416,7 @@
               <w:lang w:eastAsia="en-GB"/>
             </w:rPr>
           </w:pPr>
-          <w:hyperlink w:anchor="_Toc70167765" w:history="1">
+          <w:hyperlink w:anchor="_Toc70170337" w:history="1">
             <w:r>
               <w:rPr>
                 <w:rStyle w:val="Hyperlink"/>
@@ -3462,7 +3444,7 @@
                 <w:noProof/>
                 <w:webHidden/>
               </w:rPr>
-              <w:instrText xml:space="preserve"> PAGEREF _Toc70167765 \h </w:instrText>
+              <w:instrText xml:space="preserve"> PAGEREF _Toc70170337 \h </w:instrText>
             </w:r>
             <w:r>
               <w:rPr>
@@ -3505,7 +3487,7 @@
               <w:lang w:eastAsia="en-GB"/>
             </w:rPr>
           </w:pPr>
-          <w:hyperlink w:anchor="_Toc70167766" w:history="1">
+          <w:hyperlink w:anchor="_Toc70170338" w:history="1">
             <w:r>
               <w:rPr>
                 <w:rStyle w:val="Hyperlink"/>
@@ -3533,7 +3515,7 @@
                 <w:noProof/>
                 <w:webHidden/>
               </w:rPr>
-              <w:instrText xml:space="preserve"> PAGEREF _Toc70167766 \h </w:instrText>
+              <w:instrText xml:space="preserve"> PAGEREF _Toc70170338 \h </w:instrText>
             </w:r>
             <w:r>
               <w:rPr>
@@ -3577,7 +3559,7 @@
               <w:lang w:eastAsia="en-GB"/>
             </w:rPr>
           </w:pPr>
-          <w:hyperlink w:anchor="_Toc70167767" w:history="1">
+          <w:hyperlink w:anchor="_Toc70170339" w:history="1">
             <w:r>
               <w:rPr>
                 <w:rStyle w:val="Hyperlink"/>
@@ -3619,7 +3601,7 @@
                 <w:noProof/>
                 <w:webHidden/>
               </w:rPr>
-              <w:instrText xml:space="preserve"> PAGEREF _Toc70167767 \h </w:instrText>
+              <w:instrText xml:space="preserve"> PAGEREF _Toc70170339 \h </w:instrText>
             </w:r>
             <w:r>
               <w:rPr>
@@ -3662,7 +3644,7 @@
               <w:lang w:eastAsia="en-GB"/>
             </w:rPr>
           </w:pPr>
-          <w:hyperlink w:anchor="_Toc70167768" w:history="1">
+          <w:hyperlink w:anchor="_Toc70170340" w:history="1">
             <w:r>
               <w:rPr>
                 <w:rStyle w:val="Hyperlink"/>
@@ -3689,7 +3671,7 @@
                 <w:noProof/>
                 <w:webHidden/>
               </w:rPr>
-              <w:instrText xml:space="preserve"> PAGEREF _Toc70167768 \h </w:instrText>
+              <w:instrText xml:space="preserve"> PAGEREF _Toc70170340 \h </w:instrText>
             </w:r>
             <w:r>
               <w:rPr>
@@ -3750,7 +3732,7 @@
         <w:pStyle w:val="Heading1"/>
       </w:pPr>
       <w:bookmarkStart w:id="4" w:name="_Toc69977788"/>
-      <w:bookmarkStart w:id="5" w:name="_Toc70167745"/>
+      <w:bookmarkStart w:id="5" w:name="_Toc70170317"/>
       <w:r>
         <w:lastRenderedPageBreak/>
         <w:t>List of Symbols</w:t>
@@ -4163,21 +4145,7 @@
         <w:rPr>
           <w:lang w:val="en-US"/>
         </w:rPr>
-        <w:t xml:space="preserve"> (after </w:t>
-      </w:r>
-      <w:proofErr w:type="gramStart"/>
-      <w:r>
-        <w:rPr>
-          <w:lang w:val="en-US"/>
-        </w:rPr>
-        <w:t>the .hecc</w:t>
-      </w:r>
-      <w:proofErr w:type="gramEnd"/>
-      <w:r>
-        <w:rPr>
-          <w:lang w:val="en-US"/>
-        </w:rPr>
-        <w:t xml:space="preserve"> code is parsed)</w:t>
+        <w:t xml:space="preserve"> (after the .hecc code is parsed)</w:t>
       </w:r>
       <w:r>
         <w:rPr>
@@ -4490,7 +4458,7 @@
         </w:numPr>
       </w:pPr>
       <w:bookmarkStart w:id="6" w:name="_Toc69977789"/>
-      <w:bookmarkStart w:id="7" w:name="_Toc70167746"/>
+      <w:bookmarkStart w:id="7" w:name="_Toc70170318"/>
       <w:r>
         <w:lastRenderedPageBreak/>
         <w:t>Literature Survey</w:t>
@@ -4591,7 +4559,7 @@
         </w:rPr>
       </w:pPr>
       <w:bookmarkStart w:id="8" w:name="_Toc69977790"/>
-      <w:bookmarkStart w:id="9" w:name="_Toc70167747"/>
+      <w:bookmarkStart w:id="9" w:name="_Toc70170319"/>
       <w:r>
         <w:rPr>
           <w:lang w:val="en-US"/>
@@ -4669,6 +4637,7 @@
           <w:id w:val="982742537"/>
           <w:citation/>
         </w:sdtPr>
+        <w:sdtEndPr/>
         <w:sdtContent>
           <w:r>
             <w:rPr>
@@ -4798,7 +4767,6 @@
         </w:rPr>
         <w:t xml:space="preserve">The </w:t>
       </w:r>
-      <w:proofErr w:type="spellStart"/>
       <w:r>
         <w:rPr>
           <w:i/>
@@ -4807,7 +4775,6 @@
         </w:rPr>
         <w:t>Inklewriter</w:t>
       </w:r>
-      <w:proofErr w:type="spellEnd"/>
       <w:sdt>
         <w:sdtPr>
           <w:rPr>
@@ -4818,6 +4785,7 @@
           <w:id w:val="-350412727"/>
           <w:citation/>
         </w:sdtPr>
+        <w:sdtEndPr/>
         <w:sdtContent>
           <w:r>
             <w:rPr>
@@ -4884,6 +4852,7 @@
           <w:id w:val="-1693844088"/>
           <w:citation/>
         </w:sdtPr>
+        <w:sdtEndPr/>
         <w:sdtContent>
           <w:r>
             <w:rPr>
@@ -4938,7 +4907,6 @@
         </w:rPr>
         <w:t xml:space="preserve">allowed some level of flexibility. </w:t>
       </w:r>
-      <w:proofErr w:type="spellStart"/>
       <w:r>
         <w:rPr>
           <w:i/>
@@ -4947,7 +4915,6 @@
         </w:rPr>
         <w:t>Inklewriter</w:t>
       </w:r>
-      <w:proofErr w:type="spellEnd"/>
       <w:r>
         <w:rPr>
           <w:lang w:val="en-US"/>
@@ -5018,7 +4985,6 @@
       <w:r>
         <w:t xml:space="preserve">authoring tool, offering the same functionality as </w:t>
       </w:r>
-      <w:proofErr w:type="spellStart"/>
       <w:r>
         <w:rPr>
           <w:i/>
@@ -5026,7 +4992,6 @@
         </w:rPr>
         <w:t>Inklewriter</w:t>
       </w:r>
-      <w:proofErr w:type="spellEnd"/>
       <w:r>
         <w:t xml:space="preserve">, minus the GUI. Those two tools are </w:t>
       </w:r>
@@ -5039,7 +5004,6 @@
       <w:r>
         <w:t xml:space="preserve"> inconvenient way. Whilst </w:t>
       </w:r>
-      <w:proofErr w:type="spellStart"/>
       <w:r>
         <w:rPr>
           <w:i/>
@@ -5047,7 +5011,6 @@
         </w:rPr>
         <w:t>Inklewriter</w:t>
       </w:r>
-      <w:proofErr w:type="spellEnd"/>
       <w:r>
         <w:t xml:space="preserve"> does have an option to export a </w:t>
       </w:r>
@@ -5087,7 +5050,6 @@
       <w:r>
         <w:t xml:space="preserve"> file in the </w:t>
       </w:r>
-      <w:proofErr w:type="spellStart"/>
       <w:r>
         <w:rPr>
           <w:i/>
@@ -5095,7 +5057,6 @@
         </w:rPr>
         <w:t>Inklewriter</w:t>
       </w:r>
-      <w:proofErr w:type="spellEnd"/>
       <w:r>
         <w:t xml:space="preserve"> GUI, an author must first export that </w:t>
       </w:r>
@@ -5119,7 +5080,6 @@
       <w:r>
         <w:t xml:space="preserve"> tool, log in to </w:t>
       </w:r>
-      <w:proofErr w:type="spellStart"/>
       <w:r>
         <w:rPr>
           <w:i/>
@@ -5127,7 +5087,6 @@
         </w:rPr>
         <w:t>Inklewriter</w:t>
       </w:r>
-      <w:proofErr w:type="spellEnd"/>
       <w:r>
         <w:t>, and then manually copy and paste the JSON into an ‘import from JSON’ option.</w:t>
       </w:r>
@@ -5155,6 +5114,7 @@
           <w:id w:val="1419524221"/>
           <w:citation/>
         </w:sdtPr>
+        <w:sdtEndPr/>
         <w:sdtContent>
           <w:r>
             <w:rPr>
@@ -5213,6 +5173,7 @@
           <w:id w:val="-847790435"/>
           <w:citation/>
         </w:sdtPr>
+        <w:sdtEndPr/>
         <w:sdtContent>
           <w:r>
             <w:rPr>
@@ -5398,7 +5359,6 @@
       <w:r>
         <w:t xml:space="preserve">than the </w:t>
       </w:r>
-      <w:proofErr w:type="spellStart"/>
       <w:r>
         <w:rPr>
           <w:i/>
@@ -5406,7 +5366,6 @@
         </w:rPr>
         <w:t>Inklewriter</w:t>
       </w:r>
-      <w:proofErr w:type="spellEnd"/>
       <w:r>
         <w:t>/</w:t>
       </w:r>
@@ -5510,6 +5469,7 @@
           <w:id w:val="-83532352"/>
           <w:citation/>
         </w:sdtPr>
+        <w:sdtEndPr/>
         <w:sdtContent>
           <w:r>
             <w:rPr>
@@ -5558,7 +5518,6 @@
       <w:r>
         <w:t xml:space="preserve">, </w:t>
       </w:r>
-      <w:proofErr w:type="spellStart"/>
       <w:r>
         <w:rPr>
           <w:i/>
@@ -5566,7 +5525,6 @@
         </w:rPr>
         <w:t>Inklewriter</w:t>
       </w:r>
-      <w:proofErr w:type="spellEnd"/>
       <w:sdt>
         <w:sdtPr>
           <w:rPr>
@@ -5576,6 +5534,7 @@
           <w:id w:val="875662223"/>
           <w:citation/>
         </w:sdtPr>
+        <w:sdtEndPr/>
         <w:sdtContent>
           <w:r>
             <w:rPr>
@@ -5634,6 +5593,7 @@
           <w:id w:val="-559477840"/>
           <w:citation/>
         </w:sdtPr>
+        <w:sdtEndPr/>
         <w:sdtContent>
           <w:r>
             <w:rPr>
@@ -5676,7 +5636,6 @@
       <w:r>
         <w:t xml:space="preserve">, </w:t>
       </w:r>
-      <w:proofErr w:type="spellStart"/>
       <w:r>
         <w:rPr>
           <w:i/>
@@ -5684,7 +5643,6 @@
         </w:rPr>
         <w:t>Undum</w:t>
       </w:r>
-      <w:proofErr w:type="spellEnd"/>
       <w:sdt>
         <w:sdtPr>
           <w:rPr>
@@ -5694,6 +5652,7 @@
           <w:id w:val="1963226695"/>
           <w:citation/>
         </w:sdtPr>
+        <w:sdtEndPr/>
         <w:sdtContent>
           <w:r>
             <w:rPr>
@@ -5739,7 +5698,6 @@
       <w:r>
         <w:t xml:space="preserve"> </w:t>
       </w:r>
-      <w:proofErr w:type="spellStart"/>
       <w:r>
         <w:rPr>
           <w:i/>
@@ -5747,7 +5705,6 @@
         </w:rPr>
         <w:t>eHyperTool</w:t>
       </w:r>
-      <w:proofErr w:type="spellEnd"/>
       <w:sdt>
         <w:sdtPr>
           <w:rPr>
@@ -5757,6 +5714,7 @@
           <w:id w:val="-121687435"/>
           <w:citation/>
         </w:sdtPr>
+        <w:sdtEndPr/>
         <w:sdtContent>
           <w:r>
             <w:rPr>
@@ -5802,7 +5760,6 @@
       <w:r>
         <w:t xml:space="preserve"> </w:t>
       </w:r>
-      <w:proofErr w:type="spellStart"/>
       <w:r>
         <w:rPr>
           <w:i/>
@@ -5810,7 +5767,6 @@
         </w:rPr>
         <w:t>ChoiceScript</w:t>
       </w:r>
-      <w:proofErr w:type="spellEnd"/>
       <w:sdt>
         <w:sdtPr>
           <w:rPr>
@@ -5820,6 +5776,7 @@
           <w:id w:val="563617270"/>
           <w:citation/>
         </w:sdtPr>
+        <w:sdtEndPr/>
         <w:sdtContent>
           <w:r>
             <w:rPr>
@@ -5881,6 +5838,7 @@
           <w:id w:val="-1409233049"/>
           <w:citation/>
         </w:sdtPr>
+        <w:sdtEndPr/>
         <w:sdtContent>
           <w:r>
             <w:rPr>
@@ -5942,6 +5900,7 @@
           <w:id w:val="1750531276"/>
           <w:citation/>
         </w:sdtPr>
+        <w:sdtEndPr/>
         <w:sdtContent>
           <w:r>
             <w:rPr>
@@ -6006,6 +5965,7 @@
           <w:id w:val="1838803843"/>
           <w:citation/>
         </w:sdtPr>
+        <w:sdtEndPr/>
         <w:sdtContent>
           <w:r>
             <w:rPr>
@@ -6051,7 +6011,6 @@
       <w:r>
         <w:t xml:space="preserve">and </w:t>
       </w:r>
-      <w:proofErr w:type="spellStart"/>
       <w:r>
         <w:rPr>
           <w:i/>
@@ -6059,7 +6018,6 @@
         </w:rPr>
         <w:t>Ren’Py</w:t>
       </w:r>
-      <w:proofErr w:type="spellEnd"/>
       <w:sdt>
         <w:sdtPr>
           <w:rPr>
@@ -6069,6 +6027,7 @@
           <w:id w:val="-377546185"/>
           <w:citation/>
         </w:sdtPr>
+        <w:sdtEndPr/>
         <w:sdtContent>
           <w:r>
             <w:rPr>
@@ -6150,7 +6109,6 @@
       <w:r>
         <w:t xml:space="preserve">When compared to </w:t>
       </w:r>
-      <w:proofErr w:type="spellStart"/>
       <w:r>
         <w:rPr>
           <w:i/>
@@ -6158,7 +6116,6 @@
         </w:rPr>
         <w:t>Storyspace</w:t>
       </w:r>
-      <w:proofErr w:type="spellEnd"/>
       <w:sdt>
         <w:sdtPr>
           <w:rPr>
@@ -6168,6 +6125,7 @@
           <w:id w:val="1741281810"/>
           <w:citation/>
         </w:sdtPr>
+        <w:sdtEndPr/>
         <w:sdtContent>
           <w:r>
             <w:rPr>
@@ -6261,6 +6219,7 @@
           <w:id w:val="-121761427"/>
           <w:citation/>
         </w:sdtPr>
+        <w:sdtEndPr/>
         <w:sdtContent>
           <w:r>
             <w:rPr>
@@ -6303,7 +6262,6 @@
       <w:r>
         <w:t xml:space="preserve">, </w:t>
       </w:r>
-      <w:proofErr w:type="spellStart"/>
       <w:r>
         <w:rPr>
           <w:i/>
@@ -6311,7 +6269,6 @@
         </w:rPr>
         <w:t>Inklewriter</w:t>
       </w:r>
-      <w:proofErr w:type="spellEnd"/>
       <w:sdt>
         <w:sdtPr>
           <w:rPr>
@@ -6321,6 +6278,7 @@
           <w:id w:val="1598213054"/>
           <w:citation/>
         </w:sdtPr>
+        <w:sdtEndPr/>
         <w:sdtContent>
           <w:r>
             <w:rPr>
@@ -6363,7 +6321,6 @@
       <w:r>
         <w:t xml:space="preserve">, </w:t>
       </w:r>
-      <w:proofErr w:type="spellStart"/>
       <w:r>
         <w:rPr>
           <w:i/>
@@ -6371,7 +6328,6 @@
         </w:rPr>
         <w:t>eHyperTool</w:t>
       </w:r>
-      <w:proofErr w:type="spellEnd"/>
       <w:sdt>
         <w:sdtPr>
           <w:rPr>
@@ -6381,6 +6337,7 @@
           <w:id w:val="-72349117"/>
           <w:citation/>
         </w:sdtPr>
+        <w:sdtEndPr/>
         <w:sdtContent>
           <w:r>
             <w:rPr>
@@ -6439,6 +6396,7 @@
           <w:id w:val="-1517847285"/>
           <w:citation/>
         </w:sdtPr>
+        <w:sdtEndPr/>
         <w:sdtContent>
           <w:r>
             <w:rPr>
@@ -6497,6 +6455,7 @@
           <w:id w:val="379598490"/>
           <w:citation/>
         </w:sdtPr>
+        <w:sdtEndPr/>
         <w:sdtContent>
           <w:r>
             <w:rPr>
@@ -6539,7 +6498,6 @@
       <w:r>
         <w:t xml:space="preserve">; of these, only </w:t>
       </w:r>
-      <w:proofErr w:type="spellStart"/>
       <w:r>
         <w:rPr>
           <w:i/>
@@ -6547,11 +6505,9 @@
         </w:rPr>
         <w:t>Inklewriter</w:t>
       </w:r>
-      <w:proofErr w:type="spellEnd"/>
       <w:r>
         <w:t xml:space="preserve"> and </w:t>
       </w:r>
-      <w:proofErr w:type="spellStart"/>
       <w:r>
         <w:rPr>
           <w:i/>
@@ -6559,7 +6515,6 @@
         </w:rPr>
         <w:t>eHyperTool</w:t>
       </w:r>
-      <w:proofErr w:type="spellEnd"/>
       <w:r>
         <w:t xml:space="preserve"> could not be used as standalone applications, due to their inherent server-side nature. Therefore, </w:t>
       </w:r>
@@ -6602,7 +6557,6 @@
       <w:r>
         <w:t xml:space="preserve">standalone application. This then begged the question of ‘what language should I write HECC-IT in?’. Ultimately, I chose to write in in Java. After noticing the operating system-related limitations of </w:t>
       </w:r>
-      <w:proofErr w:type="spellStart"/>
       <w:r>
         <w:rPr>
           <w:i/>
@@ -6610,7 +6564,6 @@
         </w:rPr>
         <w:t>Storyspace</w:t>
       </w:r>
-      <w:proofErr w:type="spellEnd"/>
       <w:sdt>
         <w:sdtPr>
           <w:rPr>
@@ -6620,6 +6573,7 @@
           <w:id w:val="1690335520"/>
           <w:citation/>
         </w:sdtPr>
+        <w:sdtEndPr/>
         <w:sdtContent>
           <w:r>
             <w:rPr>
@@ -6678,6 +6632,7 @@
           <w:id w:val="2035144163"/>
           <w:citation/>
         </w:sdtPr>
+        <w:sdtEndPr/>
         <w:sdtContent>
           <w:r>
             <w:rPr>
@@ -6792,6 +6747,7 @@
           <w:id w:val="-431660310"/>
           <w:citation/>
         </w:sdtPr>
+        <w:sdtEndPr/>
         <w:sdtContent>
           <w:r>
             <w:rPr>
@@ -6889,15 +6845,7 @@
         <w:t xml:space="preserve">for the ‘babel’ utility </w:t>
       </w:r>
       <w:r>
-        <w:t>to be contributed which can produce an ‘</w:t>
-      </w:r>
-      <w:proofErr w:type="spellStart"/>
-      <w:r>
-        <w:t>ifiction</w:t>
-      </w:r>
-      <w:proofErr w:type="spellEnd"/>
-      <w:r>
-        <w:t xml:space="preserve">’ record for the </w:t>
+        <w:t xml:space="preserve">to be contributed which can produce an ‘ifiction’ record for the </w:t>
       </w:r>
       <w:r>
         <w:t xml:space="preserve">work in question. The requirements for a tool which falls outside of the scope of the agreement </w:t>
@@ -6909,15 +6857,7 @@
         <w:t xml:space="preserve">however, during the development of HECC-IT, I chose to </w:t>
       </w:r>
       <w:r>
-        <w:t xml:space="preserve">assign an IFID for my work as specified for a party which is a signatory to the agreement, and also produce an </w:t>
-      </w:r>
-      <w:proofErr w:type="spellStart"/>
-      <w:r>
-        <w:t>ifiction</w:t>
-      </w:r>
-      <w:proofErr w:type="spellEnd"/>
-      <w:r>
-        <w:t xml:space="preserve"> file for games produced with HECC-IT during the</w:t>
+        <w:t>assign an IFID for my work as specified for a party which is a signatory to the agreement, and also produce an ifiction file for games produced with HECC-IT during the</w:t>
       </w:r>
       <w:r>
         <w:t xml:space="preserve"> ‘parsing’ process that reads the input .hecc files and outputs the games</w:t>
@@ -6947,6 +6887,7 @@
           <w:id w:val="-1266917372"/>
           <w:citation/>
         </w:sdtPr>
+        <w:sdtEndPr/>
         <w:sdtContent>
           <w:r>
             <w:rPr>
@@ -7033,6 +6974,7 @@
           <w:id w:val="-1764911678"/>
           <w:citation/>
         </w:sdtPr>
+        <w:sdtEndPr/>
         <w:sdtContent>
           <w:r>
             <w:rPr>
@@ -7157,6 +7099,7 @@
           <w:id w:val="1254558137"/>
           <w:citation/>
         </w:sdtPr>
+        <w:sdtEndPr/>
         <w:sdtContent>
           <w:r>
             <w:rPr>
@@ -7199,7 +7142,6 @@
       <w:r>
         <w:t xml:space="preserve">, </w:t>
       </w:r>
-      <w:proofErr w:type="spellStart"/>
       <w:r>
         <w:rPr>
           <w:i/>
@@ -7208,7 +7150,6 @@
         <w:lastRenderedPageBreak/>
         <w:t>Inklewriter</w:t>
       </w:r>
-      <w:proofErr w:type="spellEnd"/>
       <w:sdt>
         <w:sdtPr>
           <w:rPr>
@@ -7218,6 +7159,7 @@
           <w:id w:val="-1245722861"/>
           <w:citation/>
         </w:sdtPr>
+        <w:sdtEndPr/>
         <w:sdtContent>
           <w:r>
             <w:rPr>
@@ -7260,7 +7202,6 @@
       <w:r>
         <w:t xml:space="preserve">, </w:t>
       </w:r>
-      <w:proofErr w:type="spellStart"/>
       <w:r>
         <w:rPr>
           <w:i/>
@@ -7268,7 +7209,6 @@
         </w:rPr>
         <w:t>eHyperTool</w:t>
       </w:r>
-      <w:proofErr w:type="spellEnd"/>
       <w:sdt>
         <w:sdtPr>
           <w:rPr>
@@ -7278,6 +7218,7 @@
           <w:id w:val="1908643835"/>
           <w:citation/>
         </w:sdtPr>
+        <w:sdtEndPr/>
         <w:sdtContent>
           <w:r>
             <w:rPr>
@@ -7323,7 +7264,6 @@
       <w:r>
         <w:t xml:space="preserve">and </w:t>
       </w:r>
-      <w:proofErr w:type="spellStart"/>
       <w:r>
         <w:rPr>
           <w:i/>
@@ -7331,7 +7271,6 @@
         </w:rPr>
         <w:t>ChoiceScript</w:t>
       </w:r>
-      <w:proofErr w:type="spellEnd"/>
       <w:sdt>
         <w:sdtPr>
           <w:rPr>
@@ -7341,6 +7280,7 @@
           <w:id w:val="-712420123"/>
           <w:citation/>
         </w:sdtPr>
+        <w:sdtEndPr/>
         <w:sdtContent>
           <w:r>
             <w:rPr>
@@ -7414,6 +7354,7 @@
           <w:id w:val="-1670239946"/>
           <w:citation/>
         </w:sdtPr>
+        <w:sdtEndPr/>
         <w:sdtContent>
           <w:r>
             <w:rPr>
@@ -7472,6 +7413,7 @@
           <w:id w:val="-1712099636"/>
           <w:citation/>
         </w:sdtPr>
+        <w:sdtEndPr/>
         <w:sdtContent>
           <w:r>
             <w:rPr>
@@ -7514,7 +7456,6 @@
       <w:r>
         <w:t xml:space="preserve">, </w:t>
       </w:r>
-      <w:proofErr w:type="spellStart"/>
       <w:r>
         <w:rPr>
           <w:i/>
@@ -7536,7 +7477,6 @@
         </w:rPr>
         <w:t>pace</w:t>
       </w:r>
-      <w:proofErr w:type="spellEnd"/>
       <w:sdt>
         <w:sdtPr>
           <w:rPr>
@@ -7546,6 +7486,7 @@
           <w:id w:val="-1191605473"/>
           <w:citation/>
         </w:sdtPr>
+        <w:sdtEndPr/>
         <w:sdtContent>
           <w:r>
             <w:rPr>
@@ -7588,7 +7529,6 @@
       <w:r>
         <w:t xml:space="preserve">, and </w:t>
       </w:r>
-      <w:proofErr w:type="spellStart"/>
       <w:r>
         <w:rPr>
           <w:i/>
@@ -7596,7 +7536,6 @@
         </w:rPr>
         <w:t>Undum</w:t>
       </w:r>
-      <w:proofErr w:type="spellEnd"/>
       <w:sdt>
         <w:sdtPr>
           <w:rPr>
@@ -7606,6 +7545,7 @@
           <w:id w:val="-1074895707"/>
           <w:citation/>
         </w:sdtPr>
+        <w:sdtEndPr/>
         <w:sdtContent>
           <w:r>
             <w:rPr>
@@ -7654,7 +7594,6 @@
       <w:r>
         <w:t xml:space="preserve">. </w:t>
       </w:r>
-      <w:proofErr w:type="spellStart"/>
       <w:r>
         <w:rPr>
           <w:i/>
@@ -7662,7 +7601,6 @@
         </w:rPr>
         <w:t>Storyspace</w:t>
       </w:r>
-      <w:proofErr w:type="spellEnd"/>
       <w:r>
         <w:t xml:space="preserve"> is </w:t>
       </w:r>
@@ -7690,7 +7628,7 @@
         <w:pStyle w:val="Heading2"/>
       </w:pPr>
       <w:bookmarkStart w:id="10" w:name="_Toc69977791"/>
-      <w:bookmarkStart w:id="11" w:name="_Toc70167748"/>
+      <w:bookmarkStart w:id="11" w:name="_Toc70170320"/>
       <w:r>
         <w:t>1</w:t>
       </w:r>
@@ -7769,6 +7707,7 @@
           <w:id w:val="-1178189417"/>
           <w:citation/>
         </w:sdtPr>
+        <w:sdtEndPr/>
         <w:sdtContent>
           <w:r>
             <w:rPr>
@@ -8144,6 +8083,7 @@
           <w:id w:val="1001474627"/>
           <w:citation/>
         </w:sdtPr>
+        <w:sdtEndPr/>
         <w:sdtContent>
           <w:r>
             <w:rPr>
@@ -8324,6 +8264,7 @@
           <w:id w:val="-2145421673"/>
           <w:citation/>
         </w:sdtPr>
+        <w:sdtEndPr/>
         <w:sdtContent>
           <w:r>
             <w:rPr>
@@ -8485,6 +8426,7 @@
           <w:id w:val="579645961"/>
           <w:citation/>
         </w:sdtPr>
+        <w:sdtEndPr/>
         <w:sdtContent>
           <w:r>
             <w:rPr>
@@ -8573,6 +8515,7 @@
           <w:id w:val="-412469395"/>
           <w:citation/>
         </w:sdtPr>
+        <w:sdtEndPr/>
         <w:sdtContent>
           <w:r>
             <w:rPr>
@@ -8689,7 +8632,7 @@
         </w:rPr>
       </w:pPr>
       <w:bookmarkStart w:id="12" w:name="_Toc69977792"/>
-      <w:bookmarkStart w:id="13" w:name="_Toc70167749"/>
+      <w:bookmarkStart w:id="13" w:name="_Toc70170321"/>
       <w:r>
         <w:rPr>
           <w:noProof/>
@@ -8894,6 +8837,7 @@
           <w:id w:val="1502938446"/>
           <w:citation/>
         </w:sdtPr>
+        <w:sdtEndPr/>
         <w:sdtContent>
           <w:r>
             <w:rPr>
@@ -9085,6 +9029,7 @@
           <w:id w:val="271067424"/>
           <w:citation/>
         </w:sdtPr>
+        <w:sdtEndPr/>
         <w:sdtContent>
           <w:r>
             <w:rPr>
@@ -9218,6 +9163,7 @@
           <w:id w:val="787085325"/>
           <w:citation/>
         </w:sdtPr>
+        <w:sdtEndPr/>
         <w:sdtContent>
           <w:r>
             <w:rPr>
@@ -9321,6 +9267,7 @@
           <w:id w:val="2009316346"/>
           <w:citation/>
         </w:sdtPr>
+        <w:sdtEndPr/>
         <w:sdtContent>
           <w:r>
             <w:rPr>
@@ -9426,6 +9373,7 @@
           <w:id w:val="1435868560"/>
           <w:citation/>
         </w:sdtPr>
+        <w:sdtEndPr/>
         <w:sdtContent>
           <w:r>
             <w:rPr>
@@ -9619,6 +9567,7 @@
           <w:id w:val="1560368778"/>
           <w:citation/>
         </w:sdtPr>
+        <w:sdtEndPr/>
         <w:sdtContent>
           <w:r>
             <w:rPr>
@@ -9801,6 +9750,7 @@
           <w:id w:val="1653102747"/>
           <w:citation/>
         </w:sdtPr>
+        <w:sdtEndPr/>
         <w:sdtContent>
           <w:r>
             <w:rPr>
@@ -9936,6 +9886,7 @@
           <w:id w:val="57522047"/>
           <w:citation/>
         </w:sdtPr>
+        <w:sdtEndPr/>
         <w:sdtContent>
           <w:r>
             <w:rPr>
@@ -10138,7 +10089,7 @@
         </w:numPr>
       </w:pPr>
       <w:bookmarkStart w:id="14" w:name="_Toc69977793"/>
-      <w:bookmarkStart w:id="15" w:name="_Toc70167750"/>
+      <w:bookmarkStart w:id="15" w:name="_Toc70170322"/>
       <w:r>
         <w:lastRenderedPageBreak/>
         <w:t>Project aims and objectives</w:t>
@@ -10207,6 +10158,7 @@
           <w:id w:val="-1052376752"/>
           <w:citation/>
         </w:sdtPr>
+        <w:sdtEndPr/>
         <w:sdtContent>
           <w:r>
             <w:rPr>
@@ -10257,7 +10209,7 @@
           <w:lang w:val="en-US"/>
         </w:rPr>
       </w:pPr>
-      <w:bookmarkStart w:id="16" w:name="_Toc70167751"/>
+      <w:bookmarkStart w:id="16" w:name="_Toc70170323"/>
       <w:r>
         <w:rPr>
           <w:lang w:val="en-US"/>
@@ -10474,7 +10426,19 @@
         <w:rPr>
           <w:lang w:val="en-US"/>
         </w:rPr>
-        <w:t>‘history’ of the player’s visited ‘passages’ within a stack, and have a ‘back’ button</w:t>
+        <w:t>‘history’ of the player’s visited ‘passages’ within a stack</w:t>
+      </w:r>
+      <w:r>
+        <w:rPr>
+          <w:lang w:val="en-US"/>
+        </w:rPr>
+        <w:t xml:space="preserve"> (of ‘gamestates’)</w:t>
+      </w:r>
+      <w:r>
+        <w:rPr>
+          <w:lang w:val="en-US"/>
+        </w:rPr>
+        <w:t>, and have a ‘back’ button</w:t>
       </w:r>
       <w:r>
         <w:rPr>
@@ -10540,7 +10504,13 @@
         <w:rPr>
           <w:lang w:val="en-US"/>
         </w:rPr>
-        <w:t xml:space="preserve">MAY contain support for conditional statements, </w:t>
+        <w:t>SHOULD</w:t>
+      </w:r>
+      <w:r>
+        <w:rPr>
+          <w:lang w:val="en-US"/>
+        </w:rPr>
+        <w:t xml:space="preserve"> contain support for conditional statements, </w:t>
       </w:r>
       <w:r>
         <w:rPr>
@@ -10571,6 +10541,72 @@
           <w:lang w:val="en-US"/>
         </w:rPr>
         <w:t xml:space="preserve"> in the conditions.</w:t>
+      </w:r>
+    </w:p>
+    <w:p>
+      <w:pPr>
+        <w:numPr>
+          <w:ilvl w:val="1"/>
+          <w:numId w:val="3"/>
+        </w:numPr>
+        <w:spacing w:after="0"/>
+        <w:rPr>
+          <w:lang w:val="en-US"/>
+        </w:rPr>
+      </w:pPr>
+      <w:r>
+        <w:rPr>
+          <w:lang w:val="en-US"/>
+        </w:rPr>
+        <w:t xml:space="preserve">SHOULD include support for variables, and the </w:t>
+      </w:r>
+      <w:r>
+        <w:rPr>
+          <w:lang w:val="en-US"/>
+        </w:rPr>
+        <w:t xml:space="preserve">current </w:t>
+      </w:r>
+      <w:r>
+        <w:rPr>
+          <w:lang w:val="en-US"/>
+        </w:rPr>
+        <w:t xml:space="preserve">state of </w:t>
+      </w:r>
+      <w:r>
+        <w:rPr>
+          <w:lang w:val="en-US"/>
+        </w:rPr>
+        <w:t>these variables</w:t>
+      </w:r>
+      <w:r>
+        <w:rPr>
+          <w:lang w:val="en-US"/>
+        </w:rPr>
+        <w:t xml:space="preserve"> when accessing a passage</w:t>
+      </w:r>
+      <w:r>
+        <w:rPr>
+          <w:lang w:val="en-US"/>
+        </w:rPr>
+        <w:t xml:space="preserve"> MUST be stored within the stack of ‘gamestates’, </w:t>
+      </w:r>
+      <w:r>
+        <w:rPr>
+          <w:lang w:val="en-US"/>
+        </w:rPr>
+        <w:t>and</w:t>
+      </w:r>
+      <w:r>
+        <w:rPr>
+          <w:lang w:val="en-US"/>
+        </w:rPr>
+        <w:t xml:space="preserve"> when </w:t>
+      </w:r>
+      <w:r>
+        <w:rPr>
+          <w:lang w:val="en-US"/>
+        </w:rPr>
+        <w:t xml:space="preserve">the player presses the ‘back’ button to return to an earlier passage, the earlier state of the variables MUST be loaded, discarding the current state. </w:t>
       </w:r>
     </w:p>
     <w:p>
@@ -10822,6 +10858,30 @@
     <w:p>
       <w:pPr>
         <w:numPr>
+          <w:ilvl w:val="1"/>
+          <w:numId w:val="3"/>
+        </w:numPr>
+        <w:spacing w:after="0"/>
+        <w:rPr>
+          <w:lang w:val="en-US"/>
+        </w:rPr>
+      </w:pPr>
+      <w:r>
+        <w:rPr>
+          <w:lang w:val="en-US"/>
+        </w:rPr>
+        <w:t>MAY</w:t>
+      </w:r>
+      <w:r>
+        <w:rPr>
+          <w:lang w:val="en-US"/>
+        </w:rPr>
+        <w:t xml:space="preserve"> allow authors to use markdown formatting within the passage content.</w:t>
+      </w:r>
+    </w:p>
+    <w:p>
+      <w:pPr>
+        <w:numPr>
           <w:ilvl w:val="0"/>
           <w:numId w:val="3"/>
         </w:numPr>
@@ -10888,6 +10948,7 @@
         <w:rPr>
           <w:lang w:val="en-US"/>
         </w:rPr>
+        <w:lastRenderedPageBreak/>
         <w:t xml:space="preserve">MUST allow a user to pick what ‘input’ </w:t>
       </w:r>
       <w:r>
@@ -11026,7 +11087,6 @@
         <w:rPr>
           <w:lang w:val="en-US"/>
         </w:rPr>
-        <w:lastRenderedPageBreak/>
         <w:t>be d</w:t>
       </w:r>
       <w:r>
@@ -11601,7 +11661,7 @@
           <w:lang w:val="en-US"/>
         </w:rPr>
       </w:pPr>
-      <w:bookmarkStart w:id="17" w:name="_Toc70167752"/>
+      <w:bookmarkStart w:id="17" w:name="_Toc70170324"/>
       <w:r>
         <w:rPr>
           <w:lang w:val="en-US"/>
@@ -11746,21 +11806,8 @@
         <w:rPr>
           <w:lang w:val="en-US"/>
         </w:rPr>
-        <w:t xml:space="preserve">It SHOULD demonstrate as much of the functionality of the HECCIN’ Game and </w:t>
-      </w:r>
-      <w:proofErr w:type="gramStart"/>
-      <w:r>
-        <w:rPr>
-          <w:lang w:val="en-US"/>
-        </w:rPr>
-        <w:t>the .hecc</w:t>
-      </w:r>
-      <w:proofErr w:type="gramEnd"/>
-      <w:r>
-        <w:rPr>
-          <w:lang w:val="en-US"/>
-        </w:rPr>
-        <w:t xml:space="preserve"> format as possible, and do this in a way which MUST make sense in context of itself as a game.</w:t>
+        <w:lastRenderedPageBreak/>
+        <w:t>It SHOULD demonstrate as much of the functionality of the HECCIN’ Game and the .hecc format as possible, and do this in a way which MUST make sense in context of itself as a game.</w:t>
       </w:r>
     </w:p>
     <w:p>
@@ -11880,14 +11927,7 @@
         <w:rPr>
           <w:lang w:val="en-US"/>
         </w:rPr>
-        <w:t xml:space="preserve">change </w:t>
-      </w:r>
-      <w:r>
-        <w:rPr>
-          <w:lang w:val="en-US"/>
-        </w:rPr>
-        <w:lastRenderedPageBreak/>
-        <w:t>the range of choices offered to the player later on/the ‘route’ that the player is taking through the game such that the potential range of experiences is different to what they could have been if the player had picked a different option.</w:t>
+        <w:t>change the range of choices offered to the player later on/the ‘route’ that the player is taking through the game such that the potential range of experiences is different to what they could have been if the player had picked a different option.</w:t>
       </w:r>
     </w:p>
     <w:p>
@@ -11898,7 +11938,7 @@
           <w:numId w:val="2"/>
         </w:numPr>
       </w:pPr>
-      <w:bookmarkStart w:id="18" w:name="_Toc70167753"/>
+      <w:bookmarkStart w:id="18" w:name="_Toc70170325"/>
       <w:r>
         <w:t>Technical Documentation</w:t>
       </w:r>
@@ -11912,7 +11952,7 @@
           <w:lang w:val="en-US"/>
         </w:rPr>
       </w:pPr>
-      <w:bookmarkStart w:id="19" w:name="_Toc70167754"/>
+      <w:bookmarkStart w:id="19" w:name="_Toc70170326"/>
       <w:r>
         <w:rPr>
           <w:lang w:val="en-US"/>
@@ -11986,6 +12026,7 @@
           <w:id w:val="-1561093319"/>
           <w:citation/>
         </w:sdtPr>
+        <w:sdtEndPr/>
         <w:sdtContent>
           <w:r>
             <w:rPr>
@@ -12058,21 +12099,7 @@
         <w:rPr>
           <w:lang w:val="en-US"/>
         </w:rPr>
-        <w:t xml:space="preserve"> </w:t>
-      </w:r>
-      <w:proofErr w:type="spellStart"/>
-      <w:r>
-        <w:rPr>
-          <w:lang w:val="en-US"/>
-        </w:rPr>
-        <w:t>JavaDoc</w:t>
-      </w:r>
-      <w:proofErr w:type="spellEnd"/>
-      <w:r>
-        <w:rPr>
-          <w:lang w:val="en-US"/>
-        </w:rPr>
-        <w:t xml:space="preserve">-style documentation, explaining every single class, method, and class attribute, </w:t>
+        <w:t xml:space="preserve"> JavaDoc-style documentation, explaining every single class, method, and class attribute, </w:t>
       </w:r>
       <w:r>
         <w:rPr>
@@ -12180,16 +12207,8 @@
         <w:rPr>
           <w:lang w:val="en-US"/>
         </w:rPr>
-        <w:t xml:space="preserve"> the </w:t>
-      </w:r>
-      <w:proofErr w:type="spellStart"/>
-      <w:r>
-        <w:rPr>
-          <w:lang w:val="en-US"/>
-        </w:rPr>
-        <w:t>JavaDoc</w:t>
-      </w:r>
-      <w:proofErr w:type="spellEnd"/>
+        <w:t xml:space="preserve"> the JavaDoc</w:t>
+      </w:r>
       <w:r>
         <w:rPr>
           <w:lang w:val="en-US"/>
@@ -12255,21 +12274,7 @@
         <w:rPr>
           <w:lang w:val="en-US"/>
         </w:rPr>
-        <w:t>, which can be seen within the ‘/</w:t>
-      </w:r>
-      <w:proofErr w:type="spellStart"/>
-      <w:r>
-        <w:rPr>
-          <w:lang w:val="en-US"/>
-        </w:rPr>
-        <w:t>src</w:t>
-      </w:r>
-      <w:proofErr w:type="spellEnd"/>
-      <w:r>
-        <w:rPr>
-          <w:lang w:val="en-US"/>
-        </w:rPr>
-        <w:t>’ folder</w:t>
+        <w:t>, which can be seen within the ‘/src’ folder</w:t>
       </w:r>
       <w:r>
         <w:rPr>
@@ -12287,21 +12292,7 @@
         <w:rPr>
           <w:lang w:val="en-US"/>
         </w:rPr>
-        <w:t>within the various subfolders of that folder (albeit the ‘</w:t>
-      </w:r>
-      <w:proofErr w:type="spellStart"/>
-      <w:r>
-        <w:rPr>
-          <w:lang w:val="en-US"/>
-        </w:rPr>
-        <w:t>src</w:t>
-      </w:r>
-      <w:proofErr w:type="spellEnd"/>
-      <w:r>
-        <w:rPr>
-          <w:lang w:val="en-US"/>
-        </w:rPr>
-        <w:t>/assets’ folder only has a single ‘README’, which covers the contents of its subfolders).</w:t>
+        <w:t>within the various subfolders of that folder (albeit the ‘src/assets’ folder only has a single ‘README’, which covers the contents of its subfolders).</w:t>
       </w:r>
     </w:p>
     <w:p>
@@ -12326,21 +12317,7 @@
         <w:rPr>
           <w:lang w:val="en-US"/>
         </w:rPr>
-        <w:t xml:space="preserve">‘/Technical Documentation’ folder on this project’s </w:t>
-      </w:r>
-      <w:proofErr w:type="spellStart"/>
-      <w:r>
-        <w:rPr>
-          <w:lang w:val="en-US"/>
-        </w:rPr>
-        <w:t>gitlab</w:t>
-      </w:r>
-      <w:proofErr w:type="spellEnd"/>
-      <w:r>
-        <w:rPr>
-          <w:lang w:val="en-US"/>
-        </w:rPr>
-        <w:t xml:space="preserve"> repository, pre</w:t>
+        <w:t>‘/Technical Documentation’ folder on this project’s gitlab repository, pre</w:t>
       </w:r>
       <w:r>
         <w:rPr>
@@ -12434,7 +12411,7 @@
           <w:lang w:val="en-US"/>
         </w:rPr>
       </w:pPr>
-      <w:bookmarkStart w:id="20" w:name="_Toc70167755"/>
+      <w:bookmarkStart w:id="20" w:name="_Toc70170327"/>
       <w:r>
         <w:rPr>
           <w:lang w:val="en-US"/>
@@ -12490,6 +12467,7 @@
           <w:id w:val="-860661035"/>
           <w:citation/>
         </w:sdtPr>
+        <w:sdtEndPr/>
         <w:sdtContent>
           <w:r>
             <w:rPr>
@@ -12534,7 +12512,7 @@
           <w:lang w:val="en-US"/>
         </w:rPr>
       </w:pPr>
-      <w:bookmarkStart w:id="21" w:name="_Toc70167756"/>
+      <w:bookmarkStart w:id="21" w:name="_Toc70170328"/>
       <w:r>
         <w:rPr>
           <w:lang w:val="en-US"/>
@@ -12556,7 +12534,7 @@
           <w:lang w:val="en-US"/>
         </w:rPr>
       </w:pPr>
-      <w:bookmarkStart w:id="22" w:name="_Toc70167757"/>
+      <w:bookmarkStart w:id="22" w:name="_Toc70170329"/>
       <w:r>
         <w:rPr>
           <w:lang w:val="en-US"/>
@@ -12676,21 +12654,7 @@
         <w:rPr>
           <w:lang w:val="en-US"/>
         </w:rPr>
-        <w:t>lovingly referred to as the ‘</w:t>
-      </w:r>
-      <w:proofErr w:type="spellStart"/>
-      <w:r>
-        <w:rPr>
-          <w:lang w:val="en-US"/>
-        </w:rPr>
-        <w:t>HeccSample</w:t>
-      </w:r>
-      <w:proofErr w:type="spellEnd"/>
-      <w:r>
-        <w:rPr>
-          <w:lang w:val="en-US"/>
-        </w:rPr>
-        <w:t>’.</w:t>
+        <w:t>lovingly referred to as the ‘HeccSample’.</w:t>
       </w:r>
       <w:r>
         <w:rPr>
@@ -12708,41 +12672,20 @@
         <w:rPr>
           <w:lang w:val="en-US"/>
         </w:rPr>
-        <w:t>’, and a retrospectively produced ‘</w:t>
-      </w:r>
-      <w:proofErr w:type="spellStart"/>
-      <w:r>
-        <w:rPr>
-          <w:lang w:val="en-US"/>
-        </w:rPr>
-        <w:t>HeccSample.hecc</w:t>
-      </w:r>
-      <w:proofErr w:type="spellEnd"/>
-      <w:r>
-        <w:rPr>
-          <w:lang w:val="en-US"/>
-        </w:rPr>
-        <w:t xml:space="preserve">’ file. I then </w:t>
-      </w:r>
-      <w:r>
-        <w:rPr>
-          <w:lang w:val="en-US"/>
-        </w:rPr>
-        <w:t>created a crude Java program which was capable of reading the aforementioned ‘</w:t>
-      </w:r>
-      <w:proofErr w:type="spellStart"/>
-      <w:r>
-        <w:rPr>
-          <w:lang w:val="en-US"/>
-        </w:rPr>
-        <w:t>HeccSample.hecc</w:t>
-      </w:r>
-      <w:proofErr w:type="spellEnd"/>
-      <w:r>
-        <w:rPr>
-          <w:lang w:val="en-US"/>
-        </w:rPr>
-        <w:t xml:space="preserve">’ </w:t>
+        <w:t xml:space="preserve">’, and a retrospectively produced ‘HeccSample.hecc’ file. I then </w:t>
+      </w:r>
+      <w:r>
+        <w:rPr>
+          <w:lang w:val="en-US"/>
+        </w:rPr>
+        <w:t xml:space="preserve">created a crude Java program </w:t>
+      </w:r>
+      <w:r>
+        <w:rPr>
+          <w:lang w:val="en-US"/>
+        </w:rPr>
+        <w:lastRenderedPageBreak/>
+        <w:t xml:space="preserve">which was capable of reading the aforementioned ‘HeccSample.hecc’ </w:t>
       </w:r>
       <w:r>
         <w:rPr>
@@ -12814,14 +12757,7 @@
         <w:rPr>
           <w:lang w:val="en-US"/>
         </w:rPr>
-        <w:t xml:space="preserve">like an adjacency list graph within HECC-IT; the </w:t>
-      </w:r>
-      <w:r>
-        <w:rPr>
-          <w:lang w:val="en-US"/>
-        </w:rPr>
-        <w:lastRenderedPageBreak/>
-        <w:t>‘</w:t>
+        <w:t>like an adjacency list graph within HECC-IT; the ‘</w:t>
       </w:r>
       <w:r>
         <w:rPr>
@@ -12864,7 +12800,7 @@
           <w:lang w:val="en-US"/>
         </w:rPr>
       </w:pPr>
-      <w:bookmarkStart w:id="23" w:name="_Toc70167758"/>
+      <w:bookmarkStart w:id="23" w:name="_Toc70170330"/>
       <w:r>
         <w:rPr>
           <w:lang w:val="en-US"/>
@@ -12979,19 +12915,11 @@
         </w:rPr>
         <w:t xml:space="preserve">, nigh-useless single-purpose Java script into </w:t>
       </w:r>
-      <w:proofErr w:type="gramStart"/>
-      <w:r>
-        <w:rPr>
-          <w:lang w:val="en-US"/>
-        </w:rPr>
-        <w:t>an actually useful</w:t>
-      </w:r>
-      <w:proofErr w:type="gramEnd"/>
-      <w:r>
-        <w:rPr>
-          <w:lang w:val="en-US"/>
-        </w:rPr>
-        <w:t xml:space="preserve"> utility: HECC-UP.</w:t>
+      <w:r>
+        <w:rPr>
+          <w:lang w:val="en-US"/>
+        </w:rPr>
+        <w:t>an actually useful utility: HECC-UP.</w:t>
       </w:r>
       <w:r>
         <w:rPr>
@@ -13111,7 +13039,7 @@
           <w:lang w:val="en-US"/>
         </w:rPr>
       </w:pPr>
-      <w:bookmarkStart w:id="24" w:name="_Toc70167759"/>
+      <w:bookmarkStart w:id="24" w:name="_Toc70170331"/>
       <w:r>
         <w:rPr>
           <w:lang w:val="en-US"/>
@@ -13248,21 +13176,7 @@
         <w:rPr>
           <w:lang w:val="en-US"/>
         </w:rPr>
-        <w:t>, I chose to encapsulate all of these ‘data’ objects within a ‘</w:t>
-      </w:r>
-      <w:proofErr w:type="spellStart"/>
-      <w:r>
-        <w:rPr>
-          <w:lang w:val="en-US"/>
-        </w:rPr>
-        <w:t>GameDataObject</w:t>
-      </w:r>
-      <w:proofErr w:type="spellEnd"/>
-      <w:r>
-        <w:rPr>
-          <w:lang w:val="en-US"/>
-        </w:rPr>
-        <w:t xml:space="preserve">’, however, </w:t>
+        <w:t xml:space="preserve">, I chose to encapsulate all of these ‘data’ objects within a ‘GameDataObject’, however, </w:t>
       </w:r>
       <w:r>
         <w:rPr>
@@ -13332,7 +13246,14 @@
         <w:rPr>
           <w:lang w:val="en-US"/>
         </w:rPr>
-        <w:t xml:space="preserve">would not be a direct copy of it. I started by making the classes that represent the ‘objects’ that </w:t>
+        <w:t xml:space="preserve">would not be a direct copy of it. I started by making the </w:t>
+      </w:r>
+      <w:r>
+        <w:rPr>
+          <w:lang w:val="en-US"/>
+        </w:rPr>
+        <w:lastRenderedPageBreak/>
+        <w:t xml:space="preserve">classes that represent the ‘objects’ that </w:t>
       </w:r>
       <w:r>
         <w:rPr>
@@ -13356,14 +13277,7 @@
         <w:rPr>
           <w:lang w:val="en-US"/>
         </w:rPr>
-        <w:t xml:space="preserve">an update loop would be pointless when there’s no need for anything to happen without user input, this internal logic was changed to only use the event handling functionality of Java Swing. I eventually created a parser which could read a .hecc file into the data structure used by OH-HECC (recycling parts of the HECC-UP parser), a save routine (to turn the OH-HECC data into a .hecc file), </w:t>
-      </w:r>
-      <w:r>
-        <w:rPr>
-          <w:lang w:val="en-US"/>
-        </w:rPr>
-        <w:lastRenderedPageBreak/>
-        <w:t xml:space="preserve">as well as a ‘main menu’ allowing </w:t>
+        <w:t xml:space="preserve">an update loop would be pointless when there’s no need for anything to happen without user input, this internal logic was changed to only use the event handling functionality of Java Swing. I eventually created a parser which could read a .hecc file into the data structure used by OH-HECC (recycling parts of the HECC-UP parser), a save routine (to turn the OH-HECC data into a .hecc file), as well as a ‘main menu’ allowing </w:t>
       </w:r>
       <w:r>
         <w:rPr>
@@ -13495,7 +13409,7 @@
           <w:lang w:val="en-US"/>
         </w:rPr>
       </w:pPr>
-      <w:bookmarkStart w:id="25" w:name="_Toc70167760"/>
+      <w:bookmarkStart w:id="25" w:name="_Toc70170332"/>
       <w:r>
         <w:rPr>
           <w:lang w:val="en-US"/>
@@ -13584,6 +13498,7 @@
           <w:id w:val="-552933658"/>
           <w:citation/>
         </w:sdtPr>
+        <w:sdtEndPr/>
         <w:sdtContent>
           <w:r>
             <w:rPr>
@@ -13668,21 +13583,7 @@
         <w:rPr>
           <w:lang w:val="en-US"/>
         </w:rPr>
-        <w:t>which I named the ‘</w:t>
-      </w:r>
-      <w:proofErr w:type="spellStart"/>
-      <w:r>
-        <w:rPr>
-          <w:lang w:val="en-US"/>
-        </w:rPr>
-        <w:t>checcer</w:t>
-      </w:r>
-      <w:proofErr w:type="spellEnd"/>
-      <w:r>
-        <w:rPr>
-          <w:lang w:val="en-US"/>
-        </w:rPr>
-        <w:t>’)</w:t>
+        <w:t>which I named the ‘checcer’)</w:t>
       </w:r>
       <w:r>
         <w:rPr>
@@ -13797,21 +13698,7 @@
         <w:rPr>
           <w:lang w:val="en-US"/>
         </w:rPr>
-        <w:t>meant that I could put HECC-UP and OH-HECC into a single ‘HECC-IT.jar’ executable. Some ‘</w:t>
-      </w:r>
-      <w:proofErr w:type="spellStart"/>
-      <w:r>
-        <w:rPr>
-          <w:lang w:val="en-US"/>
-        </w:rPr>
-        <w:t>idiotproofing</w:t>
-      </w:r>
-      <w:proofErr w:type="spellEnd"/>
-      <w:r>
-        <w:rPr>
-          <w:lang w:val="en-US"/>
-        </w:rPr>
-        <w:t>’ was added to OH-HECC</w:t>
+        <w:t>meant that I could put HECC-UP and OH-HECC into a single ‘HECC-IT.jar’ executable. Some ‘idiotproofing’ was added to OH-HECC</w:t>
       </w:r>
       <w:r>
         <w:rPr>
@@ -13913,7 +13800,14 @@
         <w:rPr>
           <w:lang w:val="en-US"/>
         </w:rPr>
-        <w:t xml:space="preserve">made it possible for an author to ‘drag’ the viewport within OH-HECC by holding the right mouse button and moving the mouse, </w:t>
+        <w:t xml:space="preserve">made it possible for an author to </w:t>
+      </w:r>
+      <w:r>
+        <w:rPr>
+          <w:lang w:val="en-US"/>
+        </w:rPr>
+        <w:lastRenderedPageBreak/>
+        <w:t xml:space="preserve">‘drag’ the viewport within OH-HECC by holding the right mouse button and moving the mouse, </w:t>
       </w:r>
       <w:r>
         <w:rPr>
@@ -13950,7 +13844,6 @@
         <w:rPr>
           <w:lang w:val="en-US"/>
         </w:rPr>
-        <w:lastRenderedPageBreak/>
         <w:t xml:space="preserve">There were several other </w:t>
       </w:r>
       <w:r>
@@ -14106,7 +13999,6 @@
         </w:rPr>
         <w:t xml:space="preserve">of the HECCIN’ Game. It was still mostly incoherent, but it worked as a demonstration of these conditional statements, remembering prior choices made by the player. I then started work on </w:t>
       </w:r>
-      <w:proofErr w:type="spellStart"/>
       <w:r>
         <w:rPr>
           <w:i/>
@@ -14115,7 +14007,6 @@
         </w:rPr>
         <w:t>Backblast</w:t>
       </w:r>
-      <w:proofErr w:type="spellEnd"/>
       <w:r>
         <w:rPr>
           <w:lang w:val="en-US"/>
@@ -14166,7 +14057,6 @@
         </w:rPr>
         <w:t xml:space="preserve">However, I will admit that the overall design process for </w:t>
       </w:r>
-      <w:proofErr w:type="spellStart"/>
       <w:r>
         <w:rPr>
           <w:i/>
@@ -14175,7 +14065,6 @@
         </w:rPr>
         <w:t>Backblast</w:t>
       </w:r>
-      <w:proofErr w:type="spellEnd"/>
       <w:r>
         <w:rPr>
           <w:lang w:val="en-US"/>
@@ -14206,7 +14095,6 @@
         </w:rPr>
         <w:t xml:space="preserve"> suffers as a result. If I had properly designed </w:t>
       </w:r>
-      <w:proofErr w:type="spellStart"/>
       <w:r>
         <w:rPr>
           <w:i/>
@@ -14215,7 +14103,6 @@
         </w:rPr>
         <w:t>Backblast</w:t>
       </w:r>
-      <w:proofErr w:type="spellEnd"/>
       <w:r>
         <w:rPr>
           <w:lang w:val="en-US"/>
@@ -14336,21 +14223,7 @@
         <w:rPr>
           <w:lang w:val="en-US"/>
         </w:rPr>
-        <w:t>The final deliverable of HECC-IT consists of ‘HECC-IT.jar’, with a copy of the ‘HECC-SPECC’ (with instructions for the .hecc language and for using HECC-IT), a ‘README’ file (with more general information), and a couple of example .hecc files (those files being ‘A Conversation’ and an updated version of ‘</w:t>
-      </w:r>
-      <w:proofErr w:type="spellStart"/>
-      <w:r>
-        <w:rPr>
-          <w:lang w:val="en-US"/>
-        </w:rPr>
-        <w:t>HeccSample</w:t>
-      </w:r>
-      <w:proofErr w:type="spellEnd"/>
-      <w:r>
-        <w:rPr>
-          <w:lang w:val="en-US"/>
-        </w:rPr>
-        <w:t>’, with some conditional statements included in it).</w:t>
+        <w:t>The final deliverable of HECC-IT consists of ‘HECC-IT.jar’, with a copy of the ‘HECC-SPECC’ (with instructions for the .hecc language and for using HECC-IT), a ‘README’ file (with more general information), and a couple of example .hecc files (those files being ‘A Conversation’ and an updated version of ‘HeccSample’, with some conditional statements included in it).</w:t>
       </w:r>
     </w:p>
     <w:p>
@@ -14360,7 +14233,7 @@
           <w:lang w:val="en-US"/>
         </w:rPr>
       </w:pPr>
-      <w:bookmarkStart w:id="26" w:name="_Toc70167761"/>
+      <w:bookmarkStart w:id="26" w:name="_Toc70170333"/>
       <w:r>
         <w:rPr>
           <w:lang w:val="en-US"/>
@@ -14431,6 +14304,7 @@
           <w:id w:val="1922836230"/>
           <w:citation/>
         </w:sdtPr>
+        <w:sdtEndPr/>
         <w:sdtContent>
           <w:r>
             <w:rPr>
@@ -14621,7 +14495,14 @@
         <w:rPr>
           <w:lang w:val="en-US"/>
         </w:rPr>
-        <w:t xml:space="preserve"> forcing any works which merely use part of HECC-IT to be wholly bound by any </w:t>
+        <w:t xml:space="preserve"> </w:t>
+      </w:r>
+      <w:r>
+        <w:rPr>
+          <w:lang w:val="en-US"/>
+        </w:rPr>
+        <w:lastRenderedPageBreak/>
+        <w:t xml:space="preserve">forcing any works which merely use part of HECC-IT to be wholly bound by any </w:t>
       </w:r>
       <w:r>
         <w:rPr>
@@ -14650,6 +14531,7 @@
           <w:id w:val="-976681900"/>
           <w:citation/>
         </w:sdtPr>
+        <w:sdtEndPr/>
         <w:sdtContent>
           <w:r>
             <w:rPr>
@@ -14722,14 +14604,7 @@
         <w:rPr>
           <w:lang w:val="en-US"/>
         </w:rPr>
-        <w:t xml:space="preserve"> freedom to do whatever they want with those files. Any .hecc files produced by OH-HECC, along with the </w:t>
-      </w:r>
-      <w:r>
-        <w:rPr>
-          <w:lang w:val="en-US"/>
-        </w:rPr>
-        <w:lastRenderedPageBreak/>
-        <w:t xml:space="preserve">‘heccer.js’ file exported with HECC-UP, are considered to belong to the author </w:t>
+        <w:t xml:space="preserve"> freedom to do whatever they want with those files. Any .hecc files produced by OH-HECC, along with the ‘heccer.js’ file exported with HECC-UP, are considered to belong to the author </w:t>
       </w:r>
       <w:r>
         <w:rPr>
@@ -14861,7 +14736,7 @@
         </w:numPr>
       </w:pPr>
       <w:bookmarkStart w:id="27" w:name="_Toc69977794"/>
-      <w:bookmarkStart w:id="28" w:name="_Toc70167762"/>
+      <w:bookmarkStart w:id="28" w:name="_Toc70170334"/>
       <w:r>
         <w:t>Project Planning</w:t>
       </w:r>
@@ -14876,7 +14751,7 @@
         </w:rPr>
       </w:pPr>
       <w:bookmarkStart w:id="29" w:name="_Toc69977795"/>
-      <w:bookmarkStart w:id="30" w:name="_Toc70167763"/>
+      <w:bookmarkStart w:id="30" w:name="_Toc70170335"/>
       <w:r>
         <w:rPr>
           <w:lang w:val="en-US"/>
@@ -15027,7 +14902,7 @@
         </w:rPr>
       </w:pPr>
       <w:bookmarkStart w:id="31" w:name="_Toc69977796"/>
-      <w:bookmarkStart w:id="32" w:name="_Toc70167764"/>
+      <w:bookmarkStart w:id="32" w:name="_Toc70170336"/>
       <w:r>
         <w:rPr>
           <w:lang w:val="en-US"/>
@@ -15312,7 +15187,14 @@
         <w:rPr>
           <w:lang w:val="en-US"/>
         </w:rPr>
-        <w:t xml:space="preserve"> file this out of the way with all of the other completed stages of development</w:t>
+        <w:t xml:space="preserve"> file this out of the way with all of the other completed </w:t>
+      </w:r>
+      <w:r>
+        <w:rPr>
+          <w:lang w:val="en-US"/>
+        </w:rPr>
+        <w:lastRenderedPageBreak/>
+        <w:t>stages of development</w:t>
       </w:r>
       <w:r>
         <w:rPr>
@@ -15335,7 +15217,7 @@
         </w:rPr>
       </w:pPr>
       <w:bookmarkStart w:id="33" w:name="_Toc69977797"/>
-      <w:bookmarkStart w:id="34" w:name="_Toc70167765"/>
+      <w:bookmarkStart w:id="34" w:name="_Toc70170337"/>
       <w:r>
         <w:rPr>
           <w:lang w:val="en-US"/>
@@ -15397,14 +15279,7 @@
         <w:rPr>
           <w:lang w:val="en-US"/>
         </w:rPr>
-        <w:t xml:space="preserve"> having at least one commit on Gitlab for every </w:t>
-      </w:r>
-      <w:r>
-        <w:rPr>
-          <w:lang w:val="en-US"/>
-        </w:rPr>
-        <w:lastRenderedPageBreak/>
-        <w:t>instance of logged work on Jira</w:t>
+        <w:t xml:space="preserve"> having at least one commit on Gitlab for every instance of logged work on Jira</w:t>
       </w:r>
       <w:r>
         <w:rPr>
@@ -15608,7 +15483,7 @@
         </w:rPr>
       </w:pPr>
       <w:bookmarkStart w:id="35" w:name="_Toc69977798"/>
-      <w:bookmarkStart w:id="36" w:name="_Toc70167766"/>
+      <w:bookmarkStart w:id="36" w:name="_Toc70170338"/>
       <w:r>
         <w:rPr>
           <w:lang w:val="en-US"/>
@@ -15763,7 +15638,6 @@
         </w:rPr>
         <w:t xml:space="preserve">Once again, these failures most blatantly manifested themselves within </w:t>
       </w:r>
-      <w:proofErr w:type="spellStart"/>
       <w:r>
         <w:rPr>
           <w:i/>
@@ -15772,7 +15646,6 @@
         </w:rPr>
         <w:t>Backblast</w:t>
       </w:r>
-      <w:proofErr w:type="spellEnd"/>
       <w:r>
         <w:rPr>
           <w:lang w:val="en-US"/>
@@ -15942,7 +15815,14 @@
         <w:rPr>
           <w:lang w:val="en-US"/>
         </w:rPr>
-        <w:t xml:space="preserve">put some effort into learning how to use the various tools which I had at my disposal but chose not to use, </w:t>
+        <w:t xml:space="preserve">put some effort into learning how to use the various tools which I had at my disposal but </w:t>
+      </w:r>
+      <w:r>
+        <w:rPr>
+          <w:lang w:val="en-US"/>
+        </w:rPr>
+        <w:lastRenderedPageBreak/>
+        <w:t xml:space="preserve">chose not to use, </w:t>
       </w:r>
       <w:r>
         <w:rPr>
@@ -16002,7 +15882,7 @@
         </w:numPr>
       </w:pPr>
       <w:bookmarkStart w:id="37" w:name="_Toc69977799"/>
-      <w:bookmarkStart w:id="38" w:name="_Toc70167767"/>
+      <w:bookmarkStart w:id="38" w:name="_Toc70170339"/>
       <w:r>
         <w:t>Conclusions</w:t>
       </w:r>
@@ -16012,6 +15892,306 @@
     <w:p>
       <w:pPr>
         <w:rPr>
+          <w:lang w:val="en-US"/>
+        </w:rPr>
+      </w:pPr>
+      <w:r>
+        <w:rPr>
+          <w:lang w:val="en-US"/>
+        </w:rPr>
+        <w:t>Simply looking at the specification of HECC-IT</w:t>
+      </w:r>
+      <w:r>
+        <w:rPr>
+          <w:lang w:val="en-US"/>
+        </w:rPr>
+        <w:t xml:space="preserve"> (section 2.1)</w:t>
+      </w:r>
+      <w:r>
+        <w:rPr>
+          <w:lang w:val="en-US"/>
+        </w:rPr>
+        <w:t>,</w:t>
+      </w:r>
+      <w:r>
+        <w:rPr>
+          <w:lang w:val="en-US"/>
+        </w:rPr>
+        <w:t xml:space="preserve"> </w:t>
+      </w:r>
+      <w:r>
+        <w:rPr>
+          <w:lang w:val="en-US"/>
+        </w:rPr>
+        <w:t>this aspect of this project appears to have</w:t>
+      </w:r>
+      <w:r>
+        <w:rPr>
+          <w:lang w:val="en-US"/>
+        </w:rPr>
+        <w:t xml:space="preserve"> mostly</w:t>
+      </w:r>
+      <w:r>
+        <w:rPr>
+          <w:lang w:val="en-US"/>
+        </w:rPr>
+        <w:t xml:space="preserve"> been a success. The only element of the HECC-IT specification which was ultimately left unimplemented was </w:t>
+      </w:r>
+      <w:r>
+        <w:rPr>
+          <w:lang w:val="en-US"/>
+        </w:rPr>
+        <w:t xml:space="preserve">point </w:t>
+      </w:r>
+      <w:r>
+        <w:rPr>
+          <w:lang w:val="en-US"/>
+        </w:rPr>
+        <w:t xml:space="preserve">1.e (variables), </w:t>
+      </w:r>
+      <w:r>
+        <w:rPr>
+          <w:lang w:val="en-US"/>
+        </w:rPr>
+        <w:t xml:space="preserve">which was a ‘SHOULD’ requirement. </w:t>
+      </w:r>
+      <w:r>
+        <w:rPr>
+          <w:lang w:val="en-US"/>
+        </w:rPr>
+        <w:t xml:space="preserve">Whilst HECC-IT is still very much functional even without that one element of the specification being implemented, </w:t>
+      </w:r>
+      <w:r>
+        <w:rPr>
+          <w:lang w:val="en-US"/>
+        </w:rPr>
+        <w:t xml:space="preserve">it does mean that HECC-IT has a </w:t>
+      </w:r>
+      <w:r>
+        <w:rPr>
+          <w:lang w:val="en-US"/>
+        </w:rPr>
+        <w:t>deficiency</w:t>
+      </w:r>
+      <w:r>
+        <w:rPr>
+          <w:lang w:val="en-US"/>
+        </w:rPr>
+        <w:t xml:space="preserve"> which, when compared to </w:t>
+      </w:r>
+      <w:r>
+        <w:rPr>
+          <w:lang w:val="en-US"/>
+        </w:rPr>
+        <w:t>most of the existing tools, does make it a somewhat less appealing opti</w:t>
+      </w:r>
+      <w:r>
+        <w:rPr>
+          <w:lang w:val="en-US"/>
+        </w:rPr>
+        <w:t>on</w:t>
+      </w:r>
+      <w:r>
+        <w:rPr>
+          <w:lang w:val="en-US"/>
+        </w:rPr>
+        <w:t xml:space="preserve">. However, the vast majority of those other tools were produced </w:t>
+      </w:r>
+      <w:r>
+        <w:rPr>
+          <w:lang w:val="en-US"/>
+        </w:rPr>
+        <w:t xml:space="preserve">as a collaborative effort from many people, over several years of development, whilst HECC-IT </w:t>
+      </w:r>
+      <w:r>
+        <w:rPr>
+          <w:lang w:val="en-US"/>
+        </w:rPr>
+        <w:t xml:space="preserve">was </w:t>
+      </w:r>
+      <w:r>
+        <w:rPr>
+          <w:lang w:val="en-US"/>
+        </w:rPr>
+        <w:t>a solo effort,</w:t>
+      </w:r>
+      <w:r>
+        <w:rPr>
+          <w:lang w:val="en-US"/>
+        </w:rPr>
+        <w:t xml:space="preserve"> written mostly from scratch (</w:t>
+      </w:r>
+      <w:r>
+        <w:rPr>
+          <w:lang w:val="en-US"/>
+        </w:rPr>
+        <w:t>besides a few utility classes and a prewritten markdown implementation)</w:t>
+      </w:r>
+      <w:r>
+        <w:rPr>
+          <w:lang w:val="en-US"/>
+        </w:rPr>
+        <w:t xml:space="preserve"> over</w:t>
+      </w:r>
+      <w:r>
+        <w:rPr>
+          <w:lang w:val="en-US"/>
+        </w:rPr>
+        <w:t xml:space="preserve"> the span of 8 months, </w:t>
+      </w:r>
+      <w:r>
+        <w:rPr>
+          <w:lang w:val="en-US"/>
+        </w:rPr>
+        <w:t xml:space="preserve">produced in tandem with a selection of hypertext games (each of which reflecting the capabilities of the HECC-IT tool at the time </w:t>
+      </w:r>
+      <w:r>
+        <w:rPr>
+          <w:lang w:val="en-US"/>
+        </w:rPr>
+        <w:t>of writing).</w:t>
+      </w:r>
+    </w:p>
+    <w:p>
+      <w:pPr>
+        <w:rPr>
+          <w:lang w:val="en-US"/>
+        </w:rPr>
+      </w:pPr>
+      <w:r>
+        <w:rPr>
+          <w:lang w:val="en-US"/>
+        </w:rPr>
+        <w:t xml:space="preserve">I am under no false impressions regarding the chances </w:t>
+      </w:r>
+      <w:r>
+        <w:rPr>
+          <w:lang w:val="en-US"/>
+        </w:rPr>
+        <w:t xml:space="preserve">(or, rather, the lack of) which HECC-IT has for gaining any mass appeal. If a writer wants to create a hypertext game which has </w:t>
+      </w:r>
+      <w:r>
+        <w:rPr>
+          <w:lang w:val="en-US"/>
+        </w:rPr>
+        <w:t>all</w:t>
+      </w:r>
+      <w:r>
+        <w:rPr>
+          <w:lang w:val="en-US"/>
+        </w:rPr>
+        <w:t xml:space="preserve"> the bells and whistles, </w:t>
+      </w:r>
+      <w:r>
+        <w:rPr>
+          <w:lang w:val="en-US"/>
+        </w:rPr>
+        <w:t xml:space="preserve">in </w:t>
+      </w:r>
+      <w:r>
+        <w:rPr>
+          <w:lang w:val="en-US"/>
+        </w:rPr>
+        <w:t>most</w:t>
+      </w:r>
+      <w:r>
+        <w:rPr>
+          <w:lang w:val="en-US"/>
+        </w:rPr>
+        <w:t xml:space="preserve"> situations, a tool such as </w:t>
+      </w:r>
+      <w:r>
+        <w:rPr>
+          <w:i/>
+          <w:iCs/>
+          <w:lang w:val="en-US"/>
+        </w:rPr>
+        <w:t>Twine</w:t>
+      </w:r>
+      <w:r>
+        <w:rPr>
+          <w:lang w:val="en-US"/>
+        </w:rPr>
+        <w:t xml:space="preserve"> or </w:t>
+      </w:r>
+      <w:r>
+        <w:rPr>
+          <w:i/>
+          <w:iCs/>
+          <w:lang w:val="en-US"/>
+        </w:rPr>
+        <w:t>Squiffy</w:t>
+      </w:r>
+      <w:r>
+        <w:rPr>
+          <w:lang w:val="en-US"/>
+        </w:rPr>
+        <w:t xml:space="preserve"> </w:t>
+      </w:r>
+      <w:r>
+        <w:rPr>
+          <w:lang w:val="en-US"/>
+        </w:rPr>
+        <w:t xml:space="preserve">will </w:t>
+      </w:r>
+      <w:r>
+        <w:rPr>
+          <w:lang w:val="en-US"/>
+        </w:rPr>
+        <w:t>ultimately be</w:t>
+      </w:r>
+      <w:r>
+        <w:rPr>
+          <w:lang w:val="en-US"/>
+        </w:rPr>
+        <w:t xml:space="preserve"> a much better choice than HECC-IT. </w:t>
+      </w:r>
+      <w:r>
+        <w:rPr>
+          <w:lang w:val="en-US"/>
+        </w:rPr>
+        <w:t xml:space="preserve">However, if a writer does not </w:t>
+      </w:r>
+      <w:r>
+        <w:rPr>
+          <w:lang w:val="en-US"/>
+        </w:rPr>
+        <w:t xml:space="preserve">care for the additional functionality offered by every other tool, and </w:t>
+      </w:r>
+      <w:r>
+        <w:rPr>
+          <w:lang w:val="en-US"/>
+        </w:rPr>
+        <w:t xml:space="preserve">wants to produce simpler hypertext games, </w:t>
+      </w:r>
+      <w:r>
+        <w:rPr>
+          <w:lang w:val="en-US"/>
+        </w:rPr>
+        <w:t>whilst</w:t>
+      </w:r>
+      <w:r>
+        <w:rPr>
+          <w:lang w:val="en-US"/>
+        </w:rPr>
+        <w:t xml:space="preserve"> not be restricted to exclusively using a GUI</w:t>
+      </w:r>
+      <w:r>
+        <w:rPr>
+          <w:lang w:val="en-US"/>
+        </w:rPr>
+        <w:t xml:space="preserve">/raw code for all </w:t>
+      </w:r>
+      <w:r>
+        <w:rPr>
+          <w:lang w:val="en-US"/>
+        </w:rPr>
+        <w:t>the changes they want to produce</w:t>
+      </w:r>
+    </w:p>
+    <w:p>
+      <w:pPr>
+        <w:rPr>
           <w:rFonts w:eastAsiaTheme="majorEastAsia"/>
         </w:rPr>
       </w:pPr>
@@ -16022,7 +16202,7 @@
         <w:br w:type="page"/>
       </w:r>
     </w:p>
-    <w:bookmarkStart w:id="39" w:name="_Toc70167768" w:displacedByCustomXml="next"/>
+    <w:bookmarkStart w:id="39" w:name="_Toc70170340" w:displacedByCustomXml="next"/>
     <w:bookmarkStart w:id="40" w:name="_Toc69977800" w:displacedByCustomXml="next"/>
     <w:sdt>
       <w:sdtPr>
@@ -16039,6 +16219,7 @@
           <w:docPartUnique/>
         </w:docPartObj>
       </w:sdtPr>
+      <w:sdtEndPr/>
       <w:sdtContent>
         <w:p>
           <w:pPr>
@@ -16055,6 +16236,7 @@
             <w:id w:val="111145805"/>
             <w:bibliography/>
           </w:sdtPr>
+          <w:sdtEndPr/>
           <w:sdtContent>
             <w:p>
               <w:pPr>

</xml_diff>

<commit_message>
I guess the conclusion is done?
Probably going to ask for some last-minute feedback before submitting it though.
</commit_message>
<xml_diff>
--- a/Reports n such/Rachel Lowe CE301 Final Report.docx
+++ b/Reports n such/Rachel Lowe CE301 Final Report.docx
@@ -1252,7 +1252,7 @@
         <w:pStyle w:val="Heading1"/>
       </w:pPr>
       <w:bookmarkStart w:id="0" w:name="_Toc69977786"/>
-      <w:bookmarkStart w:id="1" w:name="_Toc70170315"/>
+      <w:bookmarkStart w:id="1" w:name="_Toc70253564"/>
       <w:r>
         <w:lastRenderedPageBreak/>
         <w:t>Acknowledgements</w:t>
@@ -1355,7 +1355,13 @@
         <w:rPr>
           <w:lang w:val="en-US"/>
         </w:rPr>
-        <w:t xml:space="preserve"> and on track with my studies</w:t>
+        <w:t xml:space="preserve"> and on track with my studi</w:t>
+      </w:r>
+      <w:r>
+        <w:rPr>
+          <w:lang w:val="en-US"/>
+        </w:rPr>
+        <w:t>es</w:t>
       </w:r>
       <w:r>
         <w:rPr>
@@ -1481,7 +1487,14 @@
           <w:i/>
           <w:iCs/>
         </w:rPr>
-        <w:t>A bidirectional Markdown to HTML to Markdown converter written in Javascript</w:t>
+        <w:t xml:space="preserve">A bidirectional Markdown to HTML to Markdown converter written in </w:t>
+      </w:r>
+      <w:r>
+        <w:rPr>
+          <w:i/>
+          <w:iCs/>
+        </w:rPr>
+        <w:t>JavaScript</w:t>
       </w:r>
       <w:r>
         <w:t>)</w:t>
@@ -1532,6 +1545,49 @@
         <w:t>my tool.</w:t>
       </w:r>
     </w:p>
+    <w:p>
+      <w:r>
+        <w:t xml:space="preserve">Thanks to the academic and technical staff at the university for helping me to gain the necessary background knowledge to </w:t>
+      </w:r>
+      <w:r>
+        <w:t xml:space="preserve">work on this project, </w:t>
+      </w:r>
+      <w:r>
+        <w:t>and</w:t>
+      </w:r>
+      <w:r>
+        <w:t xml:space="preserve"> for providing the software and other technical support which allowed me to </w:t>
+      </w:r>
+      <w:r>
+        <w:t>complete this project relatively smoothly.</w:t>
+      </w:r>
+      <w:r>
+        <w:t xml:space="preserve"> </w:t>
+      </w:r>
+      <w:r>
+        <w:t>I</w:t>
+      </w:r>
+      <w:r>
+        <w:t xml:space="preserve"> would</w:t>
+      </w:r>
+      <w:r>
+        <w:t xml:space="preserve"> also</w:t>
+      </w:r>
+      <w:r>
+        <w:t xml:space="preserve"> like to thank Dr Dimitri Ognibene, </w:t>
+      </w:r>
+      <w:r>
+        <w:t>for teaching the CE218 module last yea</w:t>
+      </w:r>
+      <w:r>
+        <w:t>r,</w:t>
+      </w:r>
+      <w:r>
+        <w:t xml:space="preserve"> as the content for that module was particularly useful when creating the tool.</w:t>
+      </w:r>
+    </w:p>
+    <w:p/>
+    <w:p/>
     <w:p>
       <w:pPr>
         <w:sectPr>
@@ -1547,40 +1603,13 @@
           <w:docGrid w:linePitch="360"/>
         </w:sectPr>
       </w:pPr>
-      <w:r>
-        <w:t xml:space="preserve">Thanks to the academic and technical staff at the university for helping me to gain the necessary background knowledge to </w:t>
-      </w:r>
-      <w:r>
-        <w:t xml:space="preserve">work on this project, and also for providing the software and other technical support which allowed me to </w:t>
-      </w:r>
-      <w:r>
-        <w:t>complete this project relatively smoothly.</w:t>
-      </w:r>
-      <w:r>
-        <w:t xml:space="preserve"> In particular, I would like to thank Dr Dimitri Ognibene, </w:t>
-      </w:r>
-      <w:r>
-        <w:t>for teaching the CE218 module last yea</w:t>
-      </w:r>
-      <w:r>
-        <w:t xml:space="preserve">r, which was </w:t>
-      </w:r>
-      <w:r>
-        <w:t>rather hel</w:t>
-      </w:r>
-      <w:r>
-        <w:t xml:space="preserve">pful for working out how to implement </w:t>
-      </w:r>
-      <w:r>
-        <w:t>part of the final deliverable for this project.</w:t>
-      </w:r>
     </w:p>
     <w:p>
       <w:pPr>
         <w:pStyle w:val="Heading1"/>
       </w:pPr>
       <w:bookmarkStart w:id="2" w:name="_Toc69977787"/>
-      <w:bookmarkStart w:id="3" w:name="_Toc70170316"/>
+      <w:bookmarkStart w:id="3" w:name="_Toc70253565"/>
       <w:r>
         <w:lastRenderedPageBreak/>
         <w:t>Abstract</w:t>
@@ -1798,7 +1827,7 @@
           <w:r>
             <w:fldChar w:fldCharType="separate"/>
           </w:r>
-          <w:hyperlink w:anchor="_Toc70170315" w:history="1">
+          <w:hyperlink w:anchor="_Toc70253564" w:history="1">
             <w:r>
               <w:rPr>
                 <w:rStyle w:val="Hyperlink"/>
@@ -1825,7 +1854,7 @@
                 <w:noProof/>
                 <w:webHidden/>
               </w:rPr>
-              <w:instrText xml:space="preserve"> PAGEREF _Toc70170315 \h </w:instrText>
+              <w:instrText xml:space="preserve"> PAGEREF _Toc70253564 \h </w:instrText>
             </w:r>
             <w:r>
               <w:rPr>
@@ -1868,7 +1897,7 @@
               <w:lang w:eastAsia="en-GB"/>
             </w:rPr>
           </w:pPr>
-          <w:hyperlink w:anchor="_Toc70170316" w:history="1">
+          <w:hyperlink w:anchor="_Toc70253565" w:history="1">
             <w:r>
               <w:rPr>
                 <w:rStyle w:val="Hyperlink"/>
@@ -1895,7 +1924,7 @@
                 <w:noProof/>
                 <w:webHidden/>
               </w:rPr>
-              <w:instrText xml:space="preserve"> PAGEREF _Toc70170316 \h </w:instrText>
+              <w:instrText xml:space="preserve"> PAGEREF _Toc70253565 \h </w:instrText>
             </w:r>
             <w:r>
               <w:rPr>
@@ -1938,7 +1967,7 @@
               <w:lang w:eastAsia="en-GB"/>
             </w:rPr>
           </w:pPr>
-          <w:hyperlink w:anchor="_Toc70170317" w:history="1">
+          <w:hyperlink w:anchor="_Toc70253566" w:history="1">
             <w:r>
               <w:rPr>
                 <w:rStyle w:val="Hyperlink"/>
@@ -1965,7 +1994,7 @@
                 <w:noProof/>
                 <w:webHidden/>
               </w:rPr>
-              <w:instrText xml:space="preserve"> PAGEREF _Toc70170317 \h </w:instrText>
+              <w:instrText xml:space="preserve"> PAGEREF _Toc70253566 \h </w:instrText>
             </w:r>
             <w:r>
               <w:rPr>
@@ -2009,7 +2038,7 @@
               <w:lang w:eastAsia="en-GB"/>
             </w:rPr>
           </w:pPr>
-          <w:hyperlink w:anchor="_Toc70170318" w:history="1">
+          <w:hyperlink w:anchor="_Toc70253567" w:history="1">
             <w:r>
               <w:rPr>
                 <w:rStyle w:val="Hyperlink"/>
@@ -2051,7 +2080,7 @@
                 <w:noProof/>
                 <w:webHidden/>
               </w:rPr>
-              <w:instrText xml:space="preserve"> PAGEREF _Toc70170318 \h </w:instrText>
+              <w:instrText xml:space="preserve"> PAGEREF _Toc70253567 \h </w:instrText>
             </w:r>
             <w:r>
               <w:rPr>
@@ -2094,7 +2123,7 @@
               <w:lang w:eastAsia="en-GB"/>
             </w:rPr>
           </w:pPr>
-          <w:hyperlink w:anchor="_Toc70170319" w:history="1">
+          <w:hyperlink w:anchor="_Toc70253568" w:history="1">
             <w:r>
               <w:rPr>
                 <w:rStyle w:val="Hyperlink"/>
@@ -2122,7 +2151,7 @@
                 <w:noProof/>
                 <w:webHidden/>
               </w:rPr>
-              <w:instrText xml:space="preserve"> PAGEREF _Toc70170319 \h </w:instrText>
+              <w:instrText xml:space="preserve"> PAGEREF _Toc70253568 \h </w:instrText>
             </w:r>
             <w:r>
               <w:rPr>
@@ -2165,7 +2194,7 @@
               <w:lang w:eastAsia="en-GB"/>
             </w:rPr>
           </w:pPr>
-          <w:hyperlink w:anchor="_Toc70170320" w:history="1">
+          <w:hyperlink w:anchor="_Toc70253569" w:history="1">
             <w:r>
               <w:rPr>
                 <w:rStyle w:val="Hyperlink"/>
@@ -2192,7 +2221,7 @@
                 <w:noProof/>
                 <w:webHidden/>
               </w:rPr>
-              <w:instrText xml:space="preserve"> PAGEREF _Toc70170320 \h </w:instrText>
+              <w:instrText xml:space="preserve"> PAGEREF _Toc70253569 \h </w:instrText>
             </w:r>
             <w:r>
               <w:rPr>
@@ -2235,7 +2264,7 @@
               <w:lang w:eastAsia="en-GB"/>
             </w:rPr>
           </w:pPr>
-          <w:hyperlink w:anchor="_Toc70170321" w:history="1">
+          <w:hyperlink w:anchor="_Toc70253570" w:history="1">
             <w:r>
               <w:rPr>
                 <w:rStyle w:val="Hyperlink"/>
@@ -2263,7 +2292,7 @@
                 <w:noProof/>
                 <w:webHidden/>
               </w:rPr>
-              <w:instrText xml:space="preserve"> PAGEREF _Toc70170321 \h </w:instrText>
+              <w:instrText xml:space="preserve"> PAGEREF _Toc70253570 \h </w:instrText>
             </w:r>
             <w:r>
               <w:rPr>
@@ -2307,7 +2336,7 @@
               <w:lang w:eastAsia="en-GB"/>
             </w:rPr>
           </w:pPr>
-          <w:hyperlink w:anchor="_Toc70170322" w:history="1">
+          <w:hyperlink w:anchor="_Toc70253571" w:history="1">
             <w:r>
               <w:rPr>
                 <w:rStyle w:val="Hyperlink"/>
@@ -2349,7 +2378,7 @@
                 <w:noProof/>
                 <w:webHidden/>
               </w:rPr>
-              <w:instrText xml:space="preserve"> PAGEREF _Toc70170322 \h </w:instrText>
+              <w:instrText xml:space="preserve"> PAGEREF _Toc70253571 \h </w:instrText>
             </w:r>
             <w:r>
               <w:rPr>
@@ -2392,7 +2421,7 @@
               <w:lang w:eastAsia="en-GB"/>
             </w:rPr>
           </w:pPr>
-          <w:hyperlink w:anchor="_Toc70170323" w:history="1">
+          <w:hyperlink w:anchor="_Toc70253572" w:history="1">
             <w:r>
               <w:rPr>
                 <w:rStyle w:val="Hyperlink"/>
@@ -2420,7 +2449,7 @@
                 <w:noProof/>
                 <w:webHidden/>
               </w:rPr>
-              <w:instrText xml:space="preserve"> PAGEREF _Toc70170323 \h </w:instrText>
+              <w:instrText xml:space="preserve"> PAGEREF _Toc70253572 \h </w:instrText>
             </w:r>
             <w:r>
               <w:rPr>
@@ -2463,7 +2492,7 @@
               <w:lang w:eastAsia="en-GB"/>
             </w:rPr>
           </w:pPr>
-          <w:hyperlink w:anchor="_Toc70170324" w:history="1">
+          <w:hyperlink w:anchor="_Toc70253573" w:history="1">
             <w:r>
               <w:rPr>
                 <w:rStyle w:val="Hyperlink"/>
@@ -2491,7 +2520,7 @@
                 <w:noProof/>
                 <w:webHidden/>
               </w:rPr>
-              <w:instrText xml:space="preserve"> PAGEREF _Toc70170324 \h </w:instrText>
+              <w:instrText xml:space="preserve"> PAGEREF _Toc70253573 \h </w:instrText>
             </w:r>
             <w:r>
               <w:rPr>
@@ -2535,7 +2564,7 @@
               <w:lang w:eastAsia="en-GB"/>
             </w:rPr>
           </w:pPr>
-          <w:hyperlink w:anchor="_Toc70170325" w:history="1">
+          <w:hyperlink w:anchor="_Toc70253574" w:history="1">
             <w:r>
               <w:rPr>
                 <w:rStyle w:val="Hyperlink"/>
@@ -2577,7 +2606,7 @@
                 <w:noProof/>
                 <w:webHidden/>
               </w:rPr>
-              <w:instrText xml:space="preserve"> PAGEREF _Toc70170325 \h </w:instrText>
+              <w:instrText xml:space="preserve"> PAGEREF _Toc70253574 \h </w:instrText>
             </w:r>
             <w:r>
               <w:rPr>
@@ -2620,7 +2649,7 @@
               <w:lang w:eastAsia="en-GB"/>
             </w:rPr>
           </w:pPr>
-          <w:hyperlink w:anchor="_Toc70170326" w:history="1">
+          <w:hyperlink w:anchor="_Toc70253575" w:history="1">
             <w:r>
               <w:rPr>
                 <w:rStyle w:val="Hyperlink"/>
@@ -2648,7 +2677,7 @@
                 <w:noProof/>
                 <w:webHidden/>
               </w:rPr>
-              <w:instrText xml:space="preserve"> PAGEREF _Toc70170326 \h </w:instrText>
+              <w:instrText xml:space="preserve"> PAGEREF _Toc70253575 \h </w:instrText>
             </w:r>
             <w:r>
               <w:rPr>
@@ -2691,7 +2720,7 @@
               <w:lang w:eastAsia="en-GB"/>
             </w:rPr>
           </w:pPr>
-          <w:hyperlink w:anchor="_Toc70170327" w:history="1">
+          <w:hyperlink w:anchor="_Toc70253576" w:history="1">
             <w:r>
               <w:rPr>
                 <w:rStyle w:val="Hyperlink"/>
@@ -2719,7 +2748,7 @@
                 <w:noProof/>
                 <w:webHidden/>
               </w:rPr>
-              <w:instrText xml:space="preserve"> PAGEREF _Toc70170327 \h </w:instrText>
+              <w:instrText xml:space="preserve"> PAGEREF _Toc70253576 \h </w:instrText>
             </w:r>
             <w:r>
               <w:rPr>
@@ -2762,7 +2791,7 @@
               <w:lang w:eastAsia="en-GB"/>
             </w:rPr>
           </w:pPr>
-          <w:hyperlink w:anchor="_Toc70170328" w:history="1">
+          <w:hyperlink w:anchor="_Toc70253577" w:history="1">
             <w:r>
               <w:rPr>
                 <w:rStyle w:val="Hyperlink"/>
@@ -2790,7 +2819,7 @@
                 <w:noProof/>
                 <w:webHidden/>
               </w:rPr>
-              <w:instrText xml:space="preserve"> PAGEREF _Toc70170328 \h </w:instrText>
+              <w:instrText xml:space="preserve"> PAGEREF _Toc70253577 \h </w:instrText>
             </w:r>
             <w:r>
               <w:rPr>
@@ -2833,7 +2862,7 @@
               <w:lang w:eastAsia="en-GB"/>
             </w:rPr>
           </w:pPr>
-          <w:hyperlink w:anchor="_Toc70170329" w:history="1">
+          <w:hyperlink w:anchor="_Toc70253578" w:history="1">
             <w:r>
               <w:rPr>
                 <w:rStyle w:val="Hyperlink"/>
@@ -2861,7 +2890,7 @@
                 <w:noProof/>
                 <w:webHidden/>
               </w:rPr>
-              <w:instrText xml:space="preserve"> PAGEREF _Toc70170329 \h </w:instrText>
+              <w:instrText xml:space="preserve"> PAGEREF _Toc70253578 \h </w:instrText>
             </w:r>
             <w:r>
               <w:rPr>
@@ -2904,7 +2933,7 @@
               <w:lang w:eastAsia="en-GB"/>
             </w:rPr>
           </w:pPr>
-          <w:hyperlink w:anchor="_Toc70170330" w:history="1">
+          <w:hyperlink w:anchor="_Toc70253579" w:history="1">
             <w:r>
               <w:rPr>
                 <w:rStyle w:val="Hyperlink"/>
@@ -2932,7 +2961,7 @@
                 <w:noProof/>
                 <w:webHidden/>
               </w:rPr>
-              <w:instrText xml:space="preserve"> PAGEREF _Toc70170330 \h </w:instrText>
+              <w:instrText xml:space="preserve"> PAGEREF _Toc70253579 \h </w:instrText>
             </w:r>
             <w:r>
               <w:rPr>
@@ -2975,7 +3004,7 @@
               <w:lang w:eastAsia="en-GB"/>
             </w:rPr>
           </w:pPr>
-          <w:hyperlink w:anchor="_Toc70170331" w:history="1">
+          <w:hyperlink w:anchor="_Toc70253580" w:history="1">
             <w:r>
               <w:rPr>
                 <w:rStyle w:val="Hyperlink"/>
@@ -3003,7 +3032,7 @@
                 <w:noProof/>
                 <w:webHidden/>
               </w:rPr>
-              <w:instrText xml:space="preserve"> PAGEREF _Toc70170331 \h </w:instrText>
+              <w:instrText xml:space="preserve"> PAGEREF _Toc70253580 \h </w:instrText>
             </w:r>
             <w:r>
               <w:rPr>
@@ -3046,7 +3075,7 @@
               <w:lang w:eastAsia="en-GB"/>
             </w:rPr>
           </w:pPr>
-          <w:hyperlink w:anchor="_Toc70170332" w:history="1">
+          <w:hyperlink w:anchor="_Toc70253581" w:history="1">
             <w:r>
               <w:rPr>
                 <w:rStyle w:val="Hyperlink"/>
@@ -3074,7 +3103,7 @@
                 <w:noProof/>
                 <w:webHidden/>
               </w:rPr>
-              <w:instrText xml:space="preserve"> PAGEREF _Toc70170332 \h </w:instrText>
+              <w:instrText xml:space="preserve"> PAGEREF _Toc70253581 \h </w:instrText>
             </w:r>
             <w:r>
               <w:rPr>
@@ -3117,7 +3146,7 @@
               <w:lang w:eastAsia="en-GB"/>
             </w:rPr>
           </w:pPr>
-          <w:hyperlink w:anchor="_Toc70170333" w:history="1">
+          <w:hyperlink w:anchor="_Toc70253582" w:history="1">
             <w:r>
               <w:rPr>
                 <w:rStyle w:val="Hyperlink"/>
@@ -3145,7 +3174,7 @@
                 <w:noProof/>
                 <w:webHidden/>
               </w:rPr>
-              <w:instrText xml:space="preserve"> PAGEREF _Toc70170333 \h </w:instrText>
+              <w:instrText xml:space="preserve"> PAGEREF _Toc70253582 \h </w:instrText>
             </w:r>
             <w:r>
               <w:rPr>
@@ -3189,7 +3218,7 @@
               <w:lang w:eastAsia="en-GB"/>
             </w:rPr>
           </w:pPr>
-          <w:hyperlink w:anchor="_Toc70170334" w:history="1">
+          <w:hyperlink w:anchor="_Toc70253583" w:history="1">
             <w:r>
               <w:rPr>
                 <w:rStyle w:val="Hyperlink"/>
@@ -3231,7 +3260,7 @@
                 <w:noProof/>
                 <w:webHidden/>
               </w:rPr>
-              <w:instrText xml:space="preserve"> PAGEREF _Toc70170334 \h </w:instrText>
+              <w:instrText xml:space="preserve"> PAGEREF _Toc70253583 \h </w:instrText>
             </w:r>
             <w:r>
               <w:rPr>
@@ -3274,7 +3303,7 @@
               <w:lang w:eastAsia="en-GB"/>
             </w:rPr>
           </w:pPr>
-          <w:hyperlink w:anchor="_Toc70170335" w:history="1">
+          <w:hyperlink w:anchor="_Toc70253584" w:history="1">
             <w:r>
               <w:rPr>
                 <w:rStyle w:val="Hyperlink"/>
@@ -3302,7 +3331,7 @@
                 <w:noProof/>
                 <w:webHidden/>
               </w:rPr>
-              <w:instrText xml:space="preserve"> PAGEREF _Toc70170335 \h </w:instrText>
+              <w:instrText xml:space="preserve"> PAGEREF _Toc70253584 \h </w:instrText>
             </w:r>
             <w:r>
               <w:rPr>
@@ -3345,7 +3374,7 @@
               <w:lang w:eastAsia="en-GB"/>
             </w:rPr>
           </w:pPr>
-          <w:hyperlink w:anchor="_Toc70170336" w:history="1">
+          <w:hyperlink w:anchor="_Toc70253585" w:history="1">
             <w:r>
               <w:rPr>
                 <w:rStyle w:val="Hyperlink"/>
@@ -3373,7 +3402,7 @@
                 <w:noProof/>
                 <w:webHidden/>
               </w:rPr>
-              <w:instrText xml:space="preserve"> PAGEREF _Toc70170336 \h </w:instrText>
+              <w:instrText xml:space="preserve"> PAGEREF _Toc70253585 \h </w:instrText>
             </w:r>
             <w:r>
               <w:rPr>
@@ -3416,7 +3445,7 @@
               <w:lang w:eastAsia="en-GB"/>
             </w:rPr>
           </w:pPr>
-          <w:hyperlink w:anchor="_Toc70170337" w:history="1">
+          <w:hyperlink w:anchor="_Toc70253586" w:history="1">
             <w:r>
               <w:rPr>
                 <w:rStyle w:val="Hyperlink"/>
@@ -3444,7 +3473,7 @@
                 <w:noProof/>
                 <w:webHidden/>
               </w:rPr>
-              <w:instrText xml:space="preserve"> PAGEREF _Toc70170337 \h </w:instrText>
+              <w:instrText xml:space="preserve"> PAGEREF _Toc70253586 \h </w:instrText>
             </w:r>
             <w:r>
               <w:rPr>
@@ -3464,7 +3493,7 @@
                 <w:noProof/>
                 <w:webHidden/>
               </w:rPr>
-              <w:t>15</w:t>
+              <w:t>16</w:t>
             </w:r>
             <w:r>
               <w:rPr>
@@ -3487,7 +3516,7 @@
               <w:lang w:eastAsia="en-GB"/>
             </w:rPr>
           </w:pPr>
-          <w:hyperlink w:anchor="_Toc70170338" w:history="1">
+          <w:hyperlink w:anchor="_Toc70253587" w:history="1">
             <w:r>
               <w:rPr>
                 <w:rStyle w:val="Hyperlink"/>
@@ -3515,7 +3544,7 @@
                 <w:noProof/>
                 <w:webHidden/>
               </w:rPr>
-              <w:instrText xml:space="preserve"> PAGEREF _Toc70170338 \h </w:instrText>
+              <w:instrText xml:space="preserve"> PAGEREF _Toc70253587 \h </w:instrText>
             </w:r>
             <w:r>
               <w:rPr>
@@ -3559,7 +3588,7 @@
               <w:lang w:eastAsia="en-GB"/>
             </w:rPr>
           </w:pPr>
-          <w:hyperlink w:anchor="_Toc70170339" w:history="1">
+          <w:hyperlink w:anchor="_Toc70253588" w:history="1">
             <w:r>
               <w:rPr>
                 <w:rStyle w:val="Hyperlink"/>
@@ -3601,7 +3630,7 @@
                 <w:noProof/>
                 <w:webHidden/>
               </w:rPr>
-              <w:instrText xml:space="preserve"> PAGEREF _Toc70170339 \h </w:instrText>
+              <w:instrText xml:space="preserve"> PAGEREF _Toc70253588 \h </w:instrText>
             </w:r>
             <w:r>
               <w:rPr>
@@ -3621,7 +3650,149 @@
                 <w:noProof/>
                 <w:webHidden/>
               </w:rPr>
-              <w:t>16</w:t>
+              <w:t>17</w:t>
+            </w:r>
+            <w:r>
+              <w:rPr>
+                <w:noProof/>
+                <w:webHidden/>
+              </w:rPr>
+              <w:fldChar w:fldCharType="end"/>
+            </w:r>
+          </w:hyperlink>
+        </w:p>
+        <w:p>
+          <w:pPr>
+            <w:pStyle w:val="TOC2"/>
+            <w:tabs>
+              <w:tab w:val="right" w:leader="dot" w:pos="9016"/>
+            </w:tabs>
+            <w:rPr>
+              <w:rFonts w:eastAsiaTheme="minorEastAsia"/>
+              <w:noProof/>
+              <w:lang w:eastAsia="en-GB"/>
+            </w:rPr>
+          </w:pPr>
+          <w:hyperlink w:anchor="_Toc70253589" w:history="1">
+            <w:r>
+              <w:rPr>
+                <w:rStyle w:val="Hyperlink"/>
+                <w:noProof/>
+                <w:lang w:val="en-US"/>
+              </w:rPr>
+              <w:t>5.1: Conclusions for HECC-IT (the ‘tool’ component of the project).</w:t>
+            </w:r>
+            <w:r>
+              <w:rPr>
+                <w:noProof/>
+                <w:webHidden/>
+              </w:rPr>
+              <w:tab/>
+            </w:r>
+            <w:r>
+              <w:rPr>
+                <w:noProof/>
+                <w:webHidden/>
+              </w:rPr>
+              <w:fldChar w:fldCharType="begin"/>
+            </w:r>
+            <w:r>
+              <w:rPr>
+                <w:noProof/>
+                <w:webHidden/>
+              </w:rPr>
+              <w:instrText xml:space="preserve"> PAGEREF _Toc70253589 \h </w:instrText>
+            </w:r>
+            <w:r>
+              <w:rPr>
+                <w:noProof/>
+                <w:webHidden/>
+              </w:rPr>
+            </w:r>
+            <w:r>
+              <w:rPr>
+                <w:noProof/>
+                <w:webHidden/>
+              </w:rPr>
+              <w:fldChar w:fldCharType="separate"/>
+            </w:r>
+            <w:r>
+              <w:rPr>
+                <w:noProof/>
+                <w:webHidden/>
+              </w:rPr>
+              <w:t>17</w:t>
+            </w:r>
+            <w:r>
+              <w:rPr>
+                <w:noProof/>
+                <w:webHidden/>
+              </w:rPr>
+              <w:fldChar w:fldCharType="end"/>
+            </w:r>
+          </w:hyperlink>
+        </w:p>
+        <w:p>
+          <w:pPr>
+            <w:pStyle w:val="TOC2"/>
+            <w:tabs>
+              <w:tab w:val="right" w:leader="dot" w:pos="9016"/>
+            </w:tabs>
+            <w:rPr>
+              <w:rFonts w:eastAsiaTheme="minorEastAsia"/>
+              <w:noProof/>
+              <w:lang w:eastAsia="en-GB"/>
+            </w:rPr>
+          </w:pPr>
+          <w:hyperlink w:anchor="_Toc70253590" w:history="1">
+            <w:r>
+              <w:rPr>
+                <w:rStyle w:val="Hyperlink"/>
+                <w:noProof/>
+                <w:lang w:val="en-US"/>
+              </w:rPr>
+              <w:t>5.2: Conclusions for the ‘game’ component of this project.</w:t>
+            </w:r>
+            <w:r>
+              <w:rPr>
+                <w:noProof/>
+                <w:webHidden/>
+              </w:rPr>
+              <w:tab/>
+            </w:r>
+            <w:r>
+              <w:rPr>
+                <w:noProof/>
+                <w:webHidden/>
+              </w:rPr>
+              <w:fldChar w:fldCharType="begin"/>
+            </w:r>
+            <w:r>
+              <w:rPr>
+                <w:noProof/>
+                <w:webHidden/>
+              </w:rPr>
+              <w:instrText xml:space="preserve"> PAGEREF _Toc70253590 \h </w:instrText>
+            </w:r>
+            <w:r>
+              <w:rPr>
+                <w:noProof/>
+                <w:webHidden/>
+              </w:rPr>
+            </w:r>
+            <w:r>
+              <w:rPr>
+                <w:noProof/>
+                <w:webHidden/>
+              </w:rPr>
+              <w:fldChar w:fldCharType="separate"/>
+            </w:r>
+            <w:r>
+              <w:rPr>
+                <w:noProof/>
+                <w:webHidden/>
+              </w:rPr>
+              <w:t>18</w:t>
             </w:r>
             <w:r>
               <w:rPr>
@@ -3644,7 +3815,7 @@
               <w:lang w:eastAsia="en-GB"/>
             </w:rPr>
           </w:pPr>
-          <w:hyperlink w:anchor="_Toc70170340" w:history="1">
+          <w:hyperlink w:anchor="_Toc70253591" w:history="1">
             <w:r>
               <w:rPr>
                 <w:rStyle w:val="Hyperlink"/>
@@ -3671,7 +3842,7 @@
                 <w:noProof/>
                 <w:webHidden/>
               </w:rPr>
-              <w:instrText xml:space="preserve"> PAGEREF _Toc70170340 \h </w:instrText>
+              <w:instrText xml:space="preserve"> PAGEREF _Toc70253591 \h </w:instrText>
             </w:r>
             <w:r>
               <w:rPr>
@@ -3691,7 +3862,7 @@
                 <w:noProof/>
                 <w:webHidden/>
               </w:rPr>
-              <w:t>17</w:t>
+              <w:t>19</w:t>
             </w:r>
             <w:r>
               <w:rPr>
@@ -3732,7 +3903,7 @@
         <w:pStyle w:val="Heading1"/>
       </w:pPr>
       <w:bookmarkStart w:id="4" w:name="_Toc69977788"/>
-      <w:bookmarkStart w:id="5" w:name="_Toc70170317"/>
+      <w:bookmarkStart w:id="5" w:name="_Toc70253566"/>
       <w:r>
         <w:lastRenderedPageBreak/>
         <w:t>List of Symbols</w:t>
@@ -4145,7 +4316,21 @@
         <w:rPr>
           <w:lang w:val="en-US"/>
         </w:rPr>
-        <w:t xml:space="preserve"> (after the .hecc code is parsed)</w:t>
+        <w:t xml:space="preserve"> (after </w:t>
+      </w:r>
+      <w:proofErr w:type="gramStart"/>
+      <w:r>
+        <w:rPr>
+          <w:lang w:val="en-US"/>
+        </w:rPr>
+        <w:t>the .hecc</w:t>
+      </w:r>
+      <w:proofErr w:type="gramEnd"/>
+      <w:r>
+        <w:rPr>
+          <w:lang w:val="en-US"/>
+        </w:rPr>
+        <w:t xml:space="preserve"> code is parsed)</w:t>
       </w:r>
       <w:r>
         <w:rPr>
@@ -4187,7 +4372,19 @@
         <w:rPr>
           <w:lang w:val="en-US"/>
         </w:rPr>
-        <w:t>HECC Engine for Runtime</w:t>
+        <w:t xml:space="preserve">HECC </w:t>
+      </w:r>
+      <w:r>
+        <w:rPr>
+          <w:lang w:val="en-US"/>
+        </w:rPr>
+        <w:t>Engine</w:t>
+      </w:r>
+      <w:r>
+        <w:rPr>
+          <w:lang w:val="en-US"/>
+        </w:rPr>
+        <w:t xml:space="preserve"> for Runtime</w:t>
       </w:r>
     </w:p>
     <w:p>
@@ -4458,7 +4655,7 @@
         </w:numPr>
       </w:pPr>
       <w:bookmarkStart w:id="6" w:name="_Toc69977789"/>
-      <w:bookmarkStart w:id="7" w:name="_Toc70170318"/>
+      <w:bookmarkStart w:id="7" w:name="_Toc70253567"/>
       <w:r>
         <w:lastRenderedPageBreak/>
         <w:t>Literature Survey</w:t>
@@ -4559,7 +4756,7 @@
         </w:rPr>
       </w:pPr>
       <w:bookmarkStart w:id="8" w:name="_Toc69977790"/>
-      <w:bookmarkStart w:id="9" w:name="_Toc70170319"/>
+      <w:bookmarkStart w:id="9" w:name="_Toc70253568"/>
       <w:r>
         <w:rPr>
           <w:lang w:val="en-US"/>
@@ -5419,10 +5616,19 @@
         <w:t>Twee2</w:t>
       </w:r>
       <w:r>
+        <w:t xml:space="preserve"> (although, on macOS and Linux, it is possible)</w:t>
+      </w:r>
+      <w:r>
         <w:t>. Additionally, t</w:t>
       </w:r>
       <w:r>
-        <w:t xml:space="preserve">he writer still needs to go out of their way to perform this conversion, </w:t>
+        <w:t>he writer still needs to go out of their way to perform this conversion</w:t>
+      </w:r>
+      <w:r>
+        <w:t>,</w:t>
+      </w:r>
+      <w:r>
+        <w:t xml:space="preserve"> </w:t>
       </w:r>
       <w:r>
         <w:t>so it still isn’t entirely convenient.</w:t>
@@ -6845,7 +7051,15 @@
         <w:t xml:space="preserve">for the ‘babel’ utility </w:t>
       </w:r>
       <w:r>
-        <w:t xml:space="preserve">to be contributed which can produce an ‘ifiction’ record for the </w:t>
+        <w:t>to be contributed which can produce an ‘</w:t>
+      </w:r>
+      <w:proofErr w:type="spellStart"/>
+      <w:r>
+        <w:t>ifiction</w:t>
+      </w:r>
+      <w:proofErr w:type="spellEnd"/>
+      <w:r>
+        <w:t xml:space="preserve">’ record for the </w:t>
       </w:r>
       <w:r>
         <w:t xml:space="preserve">work in question. The requirements for a tool which falls outside of the scope of the agreement </w:t>
@@ -6857,7 +7071,15 @@
         <w:t xml:space="preserve">however, during the development of HECC-IT, I chose to </w:t>
       </w:r>
       <w:r>
-        <w:t>assign an IFID for my work as specified for a party which is a signatory to the agreement, and also produce an ifiction file for games produced with HECC-IT during the</w:t>
+        <w:t xml:space="preserve">assign an IFID for my work as specified for a party which is a signatory to the agreement, and also produce an </w:t>
+      </w:r>
+      <w:proofErr w:type="spellStart"/>
+      <w:r>
+        <w:t>ifiction</w:t>
+      </w:r>
+      <w:proofErr w:type="spellEnd"/>
+      <w:r>
+        <w:t xml:space="preserve"> file for games produced with HECC-IT during the</w:t>
       </w:r>
       <w:r>
         <w:t xml:space="preserve"> ‘parsing’ process that reads the input .hecc files and outputs the games</w:t>
@@ -7628,7 +7850,7 @@
         <w:pStyle w:val="Heading2"/>
       </w:pPr>
       <w:bookmarkStart w:id="10" w:name="_Toc69977791"/>
-      <w:bookmarkStart w:id="11" w:name="_Toc70170320"/>
+      <w:bookmarkStart w:id="11" w:name="_Toc70253569"/>
       <w:r>
         <w:t>1</w:t>
       </w:r>
@@ -8632,7 +8854,7 @@
         </w:rPr>
       </w:pPr>
       <w:bookmarkStart w:id="12" w:name="_Toc69977792"/>
-      <w:bookmarkStart w:id="13" w:name="_Toc70170321"/>
+      <w:bookmarkStart w:id="13" w:name="_Toc70253570"/>
       <w:r>
         <w:rPr>
           <w:noProof/>
@@ -10089,7 +10311,7 @@
         </w:numPr>
       </w:pPr>
       <w:bookmarkStart w:id="14" w:name="_Toc69977793"/>
-      <w:bookmarkStart w:id="15" w:name="_Toc70170322"/>
+      <w:bookmarkStart w:id="15" w:name="_Toc70253571"/>
       <w:r>
         <w:lastRenderedPageBreak/>
         <w:t>Project aims and objectives</w:t>
@@ -10209,7 +10431,7 @@
           <w:lang w:val="en-US"/>
         </w:rPr>
       </w:pPr>
-      <w:bookmarkStart w:id="16" w:name="_Toc70170323"/>
+      <w:bookmarkStart w:id="16" w:name="_Toc70253572"/>
       <w:r>
         <w:rPr>
           <w:lang w:val="en-US"/>
@@ -11257,18 +11479,22 @@
         </w:rPr>
         <w:t xml:space="preserve">MAY export </w:t>
       </w:r>
+      <w:proofErr w:type="gramStart"/>
       <w:r>
         <w:rPr>
           <w:lang w:val="en-US"/>
         </w:rPr>
         <w:t>‘.</w:t>
       </w:r>
+      <w:proofErr w:type="spellStart"/>
       <w:r>
         <w:rPr>
           <w:lang w:val="en-US"/>
         </w:rPr>
         <w:t>ifiction</w:t>
       </w:r>
+      <w:proofErr w:type="spellEnd"/>
+      <w:proofErr w:type="gramEnd"/>
       <w:r>
         <w:rPr>
           <w:lang w:val="en-US"/>
@@ -11573,7 +11799,21 @@
         <w:rPr>
           <w:lang w:val="en-US"/>
         </w:rPr>
-        <w:t xml:space="preserve"> file. The .hecc code it produces MUST be valid, and readable by HECC-UP and OH-HECC itself</w:t>
+        <w:t xml:space="preserve"> file. </w:t>
+      </w:r>
+      <w:proofErr w:type="gramStart"/>
+      <w:r>
+        <w:rPr>
+          <w:lang w:val="en-US"/>
+        </w:rPr>
+        <w:t>The .hecc</w:t>
+      </w:r>
+      <w:proofErr w:type="gramEnd"/>
+      <w:r>
+        <w:rPr>
+          <w:lang w:val="en-US"/>
+        </w:rPr>
+        <w:t xml:space="preserve"> code it produces MUST be valid, and readable by HECC-UP and OH-HECC itself</w:t>
       </w:r>
       <w:r>
         <w:rPr>
@@ -11585,7 +11825,21 @@
         <w:rPr>
           <w:lang w:val="en-US"/>
         </w:rPr>
-        <w:t xml:space="preserve">.hecc file they first opened. If there is an IO-related problem with saving the .hecc file itself, the user SHOULD be presented with their raw .hecc code, in such a way that </w:t>
+        <w:t xml:space="preserve">.hecc file they first opened. If there is an IO-related problem with saving the .hecc file itself, the user SHOULD be presented with their </w:t>
+      </w:r>
+      <w:proofErr w:type="gramStart"/>
+      <w:r>
+        <w:rPr>
+          <w:lang w:val="en-US"/>
+        </w:rPr>
+        <w:t>raw .hecc</w:t>
+      </w:r>
+      <w:proofErr w:type="gramEnd"/>
+      <w:r>
+        <w:rPr>
+          <w:lang w:val="en-US"/>
+        </w:rPr>
+        <w:t xml:space="preserve"> code, in such a way that </w:t>
       </w:r>
       <w:r>
         <w:rPr>
@@ -11661,7 +11915,7 @@
           <w:lang w:val="en-US"/>
         </w:rPr>
       </w:pPr>
-      <w:bookmarkStart w:id="17" w:name="_Toc70170324"/>
+      <w:bookmarkStart w:id="17" w:name="_Toc70253573"/>
       <w:r>
         <w:rPr>
           <w:lang w:val="en-US"/>
@@ -11807,7 +12061,21 @@
           <w:lang w:val="en-US"/>
         </w:rPr>
         <w:lastRenderedPageBreak/>
-        <w:t>It SHOULD demonstrate as much of the functionality of the HECCIN’ Game and the .hecc format as possible, and do this in a way which MUST make sense in context of itself as a game.</w:t>
+        <w:t xml:space="preserve">It SHOULD demonstrate as much of the functionality of the HECCIN’ Game and </w:t>
+      </w:r>
+      <w:proofErr w:type="gramStart"/>
+      <w:r>
+        <w:rPr>
+          <w:lang w:val="en-US"/>
+        </w:rPr>
+        <w:t>the .hecc</w:t>
+      </w:r>
+      <w:proofErr w:type="gramEnd"/>
+      <w:r>
+        <w:rPr>
+          <w:lang w:val="en-US"/>
+        </w:rPr>
+        <w:t xml:space="preserve"> format as possible, and do this in a way which MUST make sense in context of itself as a game.</w:t>
       </w:r>
     </w:p>
     <w:p>
@@ -11938,7 +12206,7 @@
           <w:numId w:val="2"/>
         </w:numPr>
       </w:pPr>
-      <w:bookmarkStart w:id="18" w:name="_Toc70170325"/>
+      <w:bookmarkStart w:id="18" w:name="_Toc70253574"/>
       <w:r>
         <w:t>Technical Documentation</w:t>
       </w:r>
@@ -11952,7 +12220,7 @@
           <w:lang w:val="en-US"/>
         </w:rPr>
       </w:pPr>
-      <w:bookmarkStart w:id="19" w:name="_Toc70170326"/>
+      <w:bookmarkStart w:id="19" w:name="_Toc70253575"/>
       <w:r>
         <w:rPr>
           <w:lang w:val="en-US"/>
@@ -12099,7 +12367,21 @@
         <w:rPr>
           <w:lang w:val="en-US"/>
         </w:rPr>
-        <w:t xml:space="preserve"> JavaDoc-style documentation, explaining every single class, method, and class attribute, </w:t>
+        <w:t xml:space="preserve"> </w:t>
+      </w:r>
+      <w:proofErr w:type="spellStart"/>
+      <w:r>
+        <w:rPr>
+          <w:lang w:val="en-US"/>
+        </w:rPr>
+        <w:t>JavaDoc</w:t>
+      </w:r>
+      <w:proofErr w:type="spellEnd"/>
+      <w:r>
+        <w:rPr>
+          <w:lang w:val="en-US"/>
+        </w:rPr>
+        <w:t xml:space="preserve">-style documentation, explaining every single class, method, and class attribute, </w:t>
       </w:r>
       <w:r>
         <w:rPr>
@@ -12207,8 +12489,16 @@
         <w:rPr>
           <w:lang w:val="en-US"/>
         </w:rPr>
-        <w:t xml:space="preserve"> the JavaDoc</w:t>
-      </w:r>
+        <w:t xml:space="preserve"> the </w:t>
+      </w:r>
+      <w:proofErr w:type="spellStart"/>
+      <w:r>
+        <w:rPr>
+          <w:lang w:val="en-US"/>
+        </w:rPr>
+        <w:t>JavaDoc</w:t>
+      </w:r>
+      <w:proofErr w:type="spellEnd"/>
       <w:r>
         <w:rPr>
           <w:lang w:val="en-US"/>
@@ -12274,7 +12564,21 @@
         <w:rPr>
           <w:lang w:val="en-US"/>
         </w:rPr>
-        <w:t>, which can be seen within the ‘/src’ folder</w:t>
+        <w:t>, which can be seen within the ‘/</w:t>
+      </w:r>
+      <w:proofErr w:type="spellStart"/>
+      <w:r>
+        <w:rPr>
+          <w:lang w:val="en-US"/>
+        </w:rPr>
+        <w:t>src</w:t>
+      </w:r>
+      <w:proofErr w:type="spellEnd"/>
+      <w:r>
+        <w:rPr>
+          <w:lang w:val="en-US"/>
+        </w:rPr>
+        <w:t>’ folder</w:t>
       </w:r>
       <w:r>
         <w:rPr>
@@ -12292,7 +12596,21 @@
         <w:rPr>
           <w:lang w:val="en-US"/>
         </w:rPr>
-        <w:t>within the various subfolders of that folder (albeit the ‘src/assets’ folder only has a single ‘README’, which covers the contents of its subfolders).</w:t>
+        <w:t>within the various subfolders of that folder (albeit the ‘</w:t>
+      </w:r>
+      <w:proofErr w:type="spellStart"/>
+      <w:r>
+        <w:rPr>
+          <w:lang w:val="en-US"/>
+        </w:rPr>
+        <w:t>src</w:t>
+      </w:r>
+      <w:proofErr w:type="spellEnd"/>
+      <w:r>
+        <w:rPr>
+          <w:lang w:val="en-US"/>
+        </w:rPr>
+        <w:t>/assets’ folder only has a single ‘README’, which covers the contents of its subfolders).</w:t>
       </w:r>
     </w:p>
     <w:p>
@@ -12317,7 +12635,21 @@
         <w:rPr>
           <w:lang w:val="en-US"/>
         </w:rPr>
-        <w:t>‘/Technical Documentation’ folder on this project’s gitlab repository, pre</w:t>
+        <w:t xml:space="preserve">‘/Technical Documentation’ folder on this project’s </w:t>
+      </w:r>
+      <w:proofErr w:type="spellStart"/>
+      <w:r>
+        <w:rPr>
+          <w:lang w:val="en-US"/>
+        </w:rPr>
+        <w:t>gitlab</w:t>
+      </w:r>
+      <w:proofErr w:type="spellEnd"/>
+      <w:r>
+        <w:rPr>
+          <w:lang w:val="en-US"/>
+        </w:rPr>
+        <w:t xml:space="preserve"> repository, pre</w:t>
       </w:r>
       <w:r>
         <w:rPr>
@@ -12411,7 +12743,7 @@
           <w:lang w:val="en-US"/>
         </w:rPr>
       </w:pPr>
-      <w:bookmarkStart w:id="20" w:name="_Toc70170327"/>
+      <w:bookmarkStart w:id="20" w:name="_Toc70253576"/>
       <w:r>
         <w:rPr>
           <w:lang w:val="en-US"/>
@@ -12512,7 +12844,7 @@
           <w:lang w:val="en-US"/>
         </w:rPr>
       </w:pPr>
-      <w:bookmarkStart w:id="21" w:name="_Toc70170328"/>
+      <w:bookmarkStart w:id="21" w:name="_Toc70253577"/>
       <w:r>
         <w:rPr>
           <w:lang w:val="en-US"/>
@@ -12534,7 +12866,7 @@
           <w:lang w:val="en-US"/>
         </w:rPr>
       </w:pPr>
-      <w:bookmarkStart w:id="22" w:name="_Toc70170329"/>
+      <w:bookmarkStart w:id="22" w:name="_Toc70253578"/>
       <w:r>
         <w:rPr>
           <w:lang w:val="en-US"/>
@@ -12672,7 +13004,21 @@
         <w:rPr>
           <w:lang w:val="en-US"/>
         </w:rPr>
-        <w:t xml:space="preserve">’, and a retrospectively produced ‘HeccSample.hecc’ file. I then </w:t>
+        <w:t>’, and a retrospectively produced ‘</w:t>
+      </w:r>
+      <w:proofErr w:type="spellStart"/>
+      <w:r>
+        <w:rPr>
+          <w:lang w:val="en-US"/>
+        </w:rPr>
+        <w:t>HeccSample.hecc</w:t>
+      </w:r>
+      <w:proofErr w:type="spellEnd"/>
+      <w:r>
+        <w:rPr>
+          <w:lang w:val="en-US"/>
+        </w:rPr>
+        <w:t xml:space="preserve">’ file. I then </w:t>
       </w:r>
       <w:r>
         <w:rPr>
@@ -12685,7 +13031,21 @@
           <w:lang w:val="en-US"/>
         </w:rPr>
         <w:lastRenderedPageBreak/>
-        <w:t xml:space="preserve">which was capable of reading the aforementioned ‘HeccSample.hecc’ </w:t>
+        <w:t>which was capable of reading the aforementioned ‘</w:t>
+      </w:r>
+      <w:proofErr w:type="spellStart"/>
+      <w:r>
+        <w:rPr>
+          <w:lang w:val="en-US"/>
+        </w:rPr>
+        <w:t>HeccSample.hecc</w:t>
+      </w:r>
+      <w:proofErr w:type="spellEnd"/>
+      <w:r>
+        <w:rPr>
+          <w:lang w:val="en-US"/>
+        </w:rPr>
+        <w:t xml:space="preserve">’ </w:t>
       </w:r>
       <w:r>
         <w:rPr>
@@ -12800,7 +13160,7 @@
           <w:lang w:val="en-US"/>
         </w:rPr>
       </w:pPr>
-      <w:bookmarkStart w:id="23" w:name="_Toc70170330"/>
+      <w:bookmarkStart w:id="23" w:name="_Toc70253579"/>
       <w:r>
         <w:rPr>
           <w:lang w:val="en-US"/>
@@ -12915,11 +13275,19 @@
         </w:rPr>
         <w:t xml:space="preserve">, nigh-useless single-purpose Java script into </w:t>
       </w:r>
-      <w:r>
-        <w:rPr>
-          <w:lang w:val="en-US"/>
-        </w:rPr>
-        <w:t>an actually useful utility: HECC-UP.</w:t>
+      <w:proofErr w:type="gramStart"/>
+      <w:r>
+        <w:rPr>
+          <w:lang w:val="en-US"/>
+        </w:rPr>
+        <w:t>an actually useful</w:t>
+      </w:r>
+      <w:proofErr w:type="gramEnd"/>
+      <w:r>
+        <w:rPr>
+          <w:lang w:val="en-US"/>
+        </w:rPr>
+        <w:t xml:space="preserve"> utility: HECC-UP.</w:t>
       </w:r>
       <w:r>
         <w:rPr>
@@ -13039,7 +13407,7 @@
           <w:lang w:val="en-US"/>
         </w:rPr>
       </w:pPr>
-      <w:bookmarkStart w:id="24" w:name="_Toc70170331"/>
+      <w:bookmarkStart w:id="24" w:name="_Toc70253580"/>
       <w:r>
         <w:rPr>
           <w:lang w:val="en-US"/>
@@ -13176,7 +13544,21 @@
         <w:rPr>
           <w:lang w:val="en-US"/>
         </w:rPr>
-        <w:t xml:space="preserve">, I chose to encapsulate all of these ‘data’ objects within a ‘GameDataObject’, however, </w:t>
+        <w:t>, I chose to encapsulate all of these ‘data’ objects within a ‘</w:t>
+      </w:r>
+      <w:proofErr w:type="spellStart"/>
+      <w:r>
+        <w:rPr>
+          <w:lang w:val="en-US"/>
+        </w:rPr>
+        <w:t>GameDataObject</w:t>
+      </w:r>
+      <w:proofErr w:type="spellEnd"/>
+      <w:r>
+        <w:rPr>
+          <w:lang w:val="en-US"/>
+        </w:rPr>
+        <w:t xml:space="preserve">’, however, </w:t>
       </w:r>
       <w:r>
         <w:rPr>
@@ -13409,7 +13791,7 @@
           <w:lang w:val="en-US"/>
         </w:rPr>
       </w:pPr>
-      <w:bookmarkStart w:id="25" w:name="_Toc70170332"/>
+      <w:bookmarkStart w:id="25" w:name="_Toc70253581"/>
       <w:r>
         <w:rPr>
           <w:lang w:val="en-US"/>
@@ -13583,7 +13965,21 @@
         <w:rPr>
           <w:lang w:val="en-US"/>
         </w:rPr>
-        <w:t>which I named the ‘checcer’)</w:t>
+        <w:t>which I named the ‘</w:t>
+      </w:r>
+      <w:proofErr w:type="spellStart"/>
+      <w:r>
+        <w:rPr>
+          <w:lang w:val="en-US"/>
+        </w:rPr>
+        <w:t>checcer</w:t>
+      </w:r>
+      <w:proofErr w:type="spellEnd"/>
+      <w:r>
+        <w:rPr>
+          <w:lang w:val="en-US"/>
+        </w:rPr>
+        <w:t>’)</w:t>
       </w:r>
       <w:r>
         <w:rPr>
@@ -14233,7 +14629,7 @@
           <w:lang w:val="en-US"/>
         </w:rPr>
       </w:pPr>
-      <w:bookmarkStart w:id="26" w:name="_Toc70170333"/>
+      <w:bookmarkStart w:id="26" w:name="_Toc70253582"/>
       <w:r>
         <w:rPr>
           <w:lang w:val="en-US"/>
@@ -14736,7 +15132,7 @@
         </w:numPr>
       </w:pPr>
       <w:bookmarkStart w:id="27" w:name="_Toc69977794"/>
-      <w:bookmarkStart w:id="28" w:name="_Toc70170334"/>
+      <w:bookmarkStart w:id="28" w:name="_Toc70253583"/>
       <w:r>
         <w:t>Project Planning</w:t>
       </w:r>
@@ -14751,7 +15147,7 @@
         </w:rPr>
       </w:pPr>
       <w:bookmarkStart w:id="29" w:name="_Toc69977795"/>
-      <w:bookmarkStart w:id="30" w:name="_Toc70170335"/>
+      <w:bookmarkStart w:id="30" w:name="_Toc70253584"/>
       <w:r>
         <w:rPr>
           <w:lang w:val="en-US"/>
@@ -14902,7 +15298,7 @@
         </w:rPr>
       </w:pPr>
       <w:bookmarkStart w:id="31" w:name="_Toc69977796"/>
-      <w:bookmarkStart w:id="32" w:name="_Toc70170336"/>
+      <w:bookmarkStart w:id="32" w:name="_Toc70253585"/>
       <w:r>
         <w:rPr>
           <w:lang w:val="en-US"/>
@@ -15217,7 +15613,7 @@
         </w:rPr>
       </w:pPr>
       <w:bookmarkStart w:id="33" w:name="_Toc69977797"/>
-      <w:bookmarkStart w:id="34" w:name="_Toc70170337"/>
+      <w:bookmarkStart w:id="34" w:name="_Toc70253586"/>
       <w:r>
         <w:rPr>
           <w:lang w:val="en-US"/>
@@ -15483,7 +15879,7 @@
         </w:rPr>
       </w:pPr>
       <w:bookmarkStart w:id="35" w:name="_Toc69977798"/>
-      <w:bookmarkStart w:id="36" w:name="_Toc70170338"/>
+      <w:bookmarkStart w:id="36" w:name="_Toc70253587"/>
       <w:r>
         <w:rPr>
           <w:lang w:val="en-US"/>
@@ -15533,13 +15929,55 @@
         <w:rPr>
           <w:lang w:val="en-US"/>
         </w:rPr>
-        <w:t xml:space="preserve">engage in test-driven development (with the vast majority of the unit tests I did implement being performed in hindsight, as regression tests instead of proper unit tests), </w:t>
-      </w:r>
-      <w:r>
-        <w:rPr>
-          <w:lang w:val="en-US"/>
-        </w:rPr>
-        <w:t xml:space="preserve">and I never had a clear end goal in mind beyond a few vague ideas. It’s honestly a miracle that </w:t>
+        <w:t>engage in test-driven development (with the vast majority of the unit tests I did implement being performed in hindsight, as regression tests</w:t>
+      </w:r>
+      <w:r>
+        <w:rPr>
+          <w:lang w:val="en-US"/>
+        </w:rPr>
+        <w:t>,</w:t>
+      </w:r>
+      <w:r>
+        <w:rPr>
+          <w:lang w:val="en-US"/>
+        </w:rPr>
+        <w:t xml:space="preserve"> instead </w:t>
+      </w:r>
+      <w:r>
+        <w:rPr>
+          <w:lang w:val="en-US"/>
+        </w:rPr>
+        <w:t>of engaging in test-driven development</w:t>
+      </w:r>
+      <w:r>
+        <w:rPr>
+          <w:lang w:val="en-US"/>
+        </w:rPr>
+        <w:t xml:space="preserve">), </w:t>
+      </w:r>
+      <w:r>
+        <w:rPr>
+          <w:lang w:val="en-US"/>
+        </w:rPr>
+        <w:t xml:space="preserve">and I </w:t>
+      </w:r>
+      <w:r>
+        <w:rPr>
+          <w:lang w:val="en-US"/>
+        </w:rPr>
+        <w:t xml:space="preserve">didn’t </w:t>
+      </w:r>
+      <w:r>
+        <w:rPr>
+          <w:lang w:val="en-US"/>
+        </w:rPr>
+        <w:t xml:space="preserve">even consider getting any feedback about this tool from any potential end users. </w:t>
+      </w:r>
+      <w:r>
+        <w:rPr>
+          <w:lang w:val="en-US"/>
+        </w:rPr>
+        <w:t xml:space="preserve">It’s honestly a miracle that </w:t>
       </w:r>
       <w:r>
         <w:rPr>
@@ -15882,7 +16320,7 @@
         </w:numPr>
       </w:pPr>
       <w:bookmarkStart w:id="37" w:name="_Toc69977799"/>
-      <w:bookmarkStart w:id="38" w:name="_Toc70170339"/>
+      <w:bookmarkStart w:id="38" w:name="_Toc70253588"/>
       <w:r>
         <w:t>Conclusions</w:t>
       </w:r>
@@ -15891,166 +16329,31 @@
     </w:p>
     <w:p>
       <w:pPr>
+        <w:pStyle w:val="Heading2"/>
         <w:rPr>
           <w:lang w:val="en-US"/>
         </w:rPr>
       </w:pPr>
-      <w:r>
-        <w:rPr>
-          <w:lang w:val="en-US"/>
-        </w:rPr>
-        <w:t>Simply looking at the specification of HECC-IT</w:t>
-      </w:r>
-      <w:r>
-        <w:rPr>
-          <w:lang w:val="en-US"/>
-        </w:rPr>
-        <w:t xml:space="preserve"> (section 2.1)</w:t>
-      </w:r>
-      <w:r>
-        <w:rPr>
-          <w:lang w:val="en-US"/>
-        </w:rPr>
-        <w:t>,</w:t>
-      </w:r>
-      <w:r>
-        <w:rPr>
-          <w:lang w:val="en-US"/>
-        </w:rPr>
-        <w:t xml:space="preserve"> </w:t>
-      </w:r>
-      <w:r>
-        <w:rPr>
-          <w:lang w:val="en-US"/>
-        </w:rPr>
-        <w:t>this aspect of this project appears to have</w:t>
-      </w:r>
-      <w:r>
-        <w:rPr>
-          <w:lang w:val="en-US"/>
-        </w:rPr>
-        <w:t xml:space="preserve"> mostly</w:t>
-      </w:r>
-      <w:r>
-        <w:rPr>
-          <w:lang w:val="en-US"/>
-        </w:rPr>
-        <w:t xml:space="preserve"> been a success. The only element of the HECC-IT specification which was ultimately left unimplemented was </w:t>
-      </w:r>
-      <w:r>
-        <w:rPr>
-          <w:lang w:val="en-US"/>
-        </w:rPr>
-        <w:t xml:space="preserve">point </w:t>
-      </w:r>
-      <w:r>
-        <w:rPr>
-          <w:lang w:val="en-US"/>
-        </w:rPr>
-        <w:t xml:space="preserve">1.e (variables), </w:t>
-      </w:r>
-      <w:r>
-        <w:rPr>
-          <w:lang w:val="en-US"/>
-        </w:rPr>
-        <w:t xml:space="preserve">which was a ‘SHOULD’ requirement. </w:t>
-      </w:r>
-      <w:r>
-        <w:rPr>
-          <w:lang w:val="en-US"/>
-        </w:rPr>
-        <w:t xml:space="preserve">Whilst HECC-IT is still very much functional even without that one element of the specification being implemented, </w:t>
-      </w:r>
-      <w:r>
-        <w:rPr>
-          <w:lang w:val="en-US"/>
-        </w:rPr>
-        <w:t xml:space="preserve">it does mean that HECC-IT has a </w:t>
-      </w:r>
-      <w:r>
-        <w:rPr>
-          <w:lang w:val="en-US"/>
-        </w:rPr>
-        <w:t>deficiency</w:t>
-      </w:r>
-      <w:r>
-        <w:rPr>
-          <w:lang w:val="en-US"/>
-        </w:rPr>
-        <w:t xml:space="preserve"> which, when compared to </w:t>
-      </w:r>
-      <w:r>
-        <w:rPr>
-          <w:lang w:val="en-US"/>
-        </w:rPr>
-        <w:t>most of the existing tools, does make it a somewhat less appealing opti</w:t>
-      </w:r>
-      <w:r>
-        <w:rPr>
-          <w:lang w:val="en-US"/>
-        </w:rPr>
-        <w:t>on</w:t>
-      </w:r>
-      <w:r>
-        <w:rPr>
-          <w:lang w:val="en-US"/>
-        </w:rPr>
-        <w:t xml:space="preserve">. However, the vast majority of those other tools were produced </w:t>
-      </w:r>
-      <w:r>
-        <w:rPr>
-          <w:lang w:val="en-US"/>
-        </w:rPr>
-        <w:t xml:space="preserve">as a collaborative effort from many people, over several years of development, whilst HECC-IT </w:t>
-      </w:r>
-      <w:r>
-        <w:rPr>
-          <w:lang w:val="en-US"/>
-        </w:rPr>
-        <w:t xml:space="preserve">was </w:t>
-      </w:r>
-      <w:r>
-        <w:rPr>
-          <w:lang w:val="en-US"/>
-        </w:rPr>
-        <w:t>a solo effort,</w:t>
-      </w:r>
-      <w:r>
-        <w:rPr>
-          <w:lang w:val="en-US"/>
-        </w:rPr>
-        <w:t xml:space="preserve"> written mostly from scratch (</w:t>
-      </w:r>
-      <w:r>
-        <w:rPr>
-          <w:lang w:val="en-US"/>
-        </w:rPr>
-        <w:t>besides a few utility classes and a prewritten markdown implementation)</w:t>
-      </w:r>
-      <w:r>
-        <w:rPr>
-          <w:lang w:val="en-US"/>
-        </w:rPr>
-        <w:t xml:space="preserve"> over</w:t>
-      </w:r>
-      <w:r>
-        <w:rPr>
-          <w:lang w:val="en-US"/>
-        </w:rPr>
-        <w:t xml:space="preserve"> the span of 8 months, </w:t>
-      </w:r>
-      <w:r>
-        <w:rPr>
-          <w:lang w:val="en-US"/>
-        </w:rPr>
-        <w:t xml:space="preserve">produced in tandem with a selection of hypertext games (each of which reflecting the capabilities of the HECC-IT tool at the time </w:t>
-      </w:r>
-      <w:r>
-        <w:rPr>
-          <w:lang w:val="en-US"/>
-        </w:rPr>
-        <w:t>of writing).</w:t>
-      </w:r>
+      <w:bookmarkStart w:id="39" w:name="_Toc70253589"/>
+      <w:r>
+        <w:rPr>
+          <w:lang w:val="en-US"/>
+        </w:rPr>
+        <w:t>5.1: Conclusions for HECC-IT</w:t>
+      </w:r>
+      <w:r>
+        <w:rPr>
+          <w:lang w:val="en-US"/>
+        </w:rPr>
+        <w:t xml:space="preserve"> (the ‘tool’ component of the project)</w:t>
+      </w:r>
+      <w:r>
+        <w:rPr>
+          <w:lang w:val="en-US"/>
+        </w:rPr>
+        <w:t>.</w:t>
+      </w:r>
+      <w:bookmarkEnd w:id="39"/>
     </w:p>
     <w:p>
       <w:pPr>
@@ -16062,65 +16365,19 @@
         <w:rPr>
           <w:lang w:val="en-US"/>
         </w:rPr>
-        <w:t xml:space="preserve">I am under no false impressions regarding the chances </w:t>
-      </w:r>
-      <w:r>
-        <w:rPr>
-          <w:lang w:val="en-US"/>
-        </w:rPr>
-        <w:t xml:space="preserve">(or, rather, the lack of) which HECC-IT has for gaining any mass appeal. If a writer wants to create a hypertext game which has </w:t>
-      </w:r>
-      <w:r>
-        <w:rPr>
-          <w:lang w:val="en-US"/>
-        </w:rPr>
-        <w:t>all</w:t>
-      </w:r>
-      <w:r>
-        <w:rPr>
-          <w:lang w:val="en-US"/>
-        </w:rPr>
-        <w:t xml:space="preserve"> the bells and whistles, </w:t>
-      </w:r>
-      <w:r>
-        <w:rPr>
-          <w:lang w:val="en-US"/>
-        </w:rPr>
-        <w:t xml:space="preserve">in </w:t>
-      </w:r>
-      <w:r>
-        <w:rPr>
-          <w:lang w:val="en-US"/>
-        </w:rPr>
-        <w:t>most</w:t>
-      </w:r>
-      <w:r>
-        <w:rPr>
-          <w:lang w:val="en-US"/>
-        </w:rPr>
-        <w:t xml:space="preserve"> situations, a tool such as </w:t>
-      </w:r>
-      <w:r>
-        <w:rPr>
-          <w:i/>
-          <w:iCs/>
-          <w:lang w:val="en-US"/>
-        </w:rPr>
-        <w:t>Twine</w:t>
-      </w:r>
-      <w:r>
-        <w:rPr>
-          <w:lang w:val="en-US"/>
-        </w:rPr>
-        <w:t xml:space="preserve"> or </w:t>
-      </w:r>
-      <w:r>
-        <w:rPr>
-          <w:i/>
-          <w:iCs/>
-          <w:lang w:val="en-US"/>
-        </w:rPr>
-        <w:t>Squiffy</w:t>
+        <w:t>Simply looking at the specification of HECC-IT</w:t>
+      </w:r>
+      <w:r>
+        <w:rPr>
+          <w:lang w:val="en-US"/>
+        </w:rPr>
+        <w:t xml:space="preserve"> (section 2.1)</w:t>
+      </w:r>
+      <w:r>
+        <w:rPr>
+          <w:lang w:val="en-US"/>
+        </w:rPr>
+        <w:t>,</w:t>
       </w:r>
       <w:r>
         <w:rPr>
@@ -16132,66 +16389,1611 @@
         <w:rPr>
           <w:lang w:val="en-US"/>
         </w:rPr>
-        <w:t xml:space="preserve">will </w:t>
-      </w:r>
-      <w:r>
-        <w:rPr>
-          <w:lang w:val="en-US"/>
-        </w:rPr>
-        <w:t>ultimately be</w:t>
-      </w:r>
-      <w:r>
-        <w:rPr>
-          <w:lang w:val="en-US"/>
-        </w:rPr>
-        <w:t xml:space="preserve"> a much better choice than HECC-IT. </w:t>
-      </w:r>
-      <w:r>
-        <w:rPr>
-          <w:lang w:val="en-US"/>
-        </w:rPr>
-        <w:t xml:space="preserve">However, if a writer does not </w:t>
-      </w:r>
-      <w:r>
-        <w:rPr>
-          <w:lang w:val="en-US"/>
-        </w:rPr>
-        <w:t xml:space="preserve">care for the additional functionality offered by every other tool, and </w:t>
-      </w:r>
-      <w:r>
-        <w:rPr>
-          <w:lang w:val="en-US"/>
-        </w:rPr>
-        <w:t xml:space="preserve">wants to produce simpler hypertext games, </w:t>
-      </w:r>
-      <w:r>
-        <w:rPr>
-          <w:lang w:val="en-US"/>
-        </w:rPr>
-        <w:t>whilst</w:t>
-      </w:r>
-      <w:r>
-        <w:rPr>
-          <w:lang w:val="en-US"/>
-        </w:rPr>
-        <w:t xml:space="preserve"> not be restricted to exclusively using a GUI</w:t>
-      </w:r>
-      <w:r>
-        <w:rPr>
-          <w:lang w:val="en-US"/>
-        </w:rPr>
-        <w:t xml:space="preserve">/raw code for all </w:t>
-      </w:r>
-      <w:r>
-        <w:rPr>
-          <w:lang w:val="en-US"/>
-        </w:rPr>
-        <w:t>the changes they want to produce</w:t>
+        <w:t>this aspect of this project appears to have</w:t>
+      </w:r>
+      <w:r>
+        <w:rPr>
+          <w:lang w:val="en-US"/>
+        </w:rPr>
+        <w:t xml:space="preserve"> mostly</w:t>
+      </w:r>
+      <w:r>
+        <w:rPr>
+          <w:lang w:val="en-US"/>
+        </w:rPr>
+        <w:t xml:space="preserve"> been a success. The only element of the HECC-IT specification which was ultimately left unimplemented was </w:t>
+      </w:r>
+      <w:r>
+        <w:rPr>
+          <w:lang w:val="en-US"/>
+        </w:rPr>
+        <w:t xml:space="preserve">point </w:t>
+      </w:r>
+      <w:r>
+        <w:rPr>
+          <w:lang w:val="en-US"/>
+        </w:rPr>
+        <w:t xml:space="preserve">1.e (variables), </w:t>
+      </w:r>
+      <w:r>
+        <w:rPr>
+          <w:lang w:val="en-US"/>
+        </w:rPr>
+        <w:t xml:space="preserve">which was a ‘SHOULD’ requirement. </w:t>
+      </w:r>
+      <w:r>
+        <w:rPr>
+          <w:lang w:val="en-US"/>
+        </w:rPr>
+        <w:t xml:space="preserve">Whilst HECC-IT is still very much functional even without that one element of the specification being implemented, </w:t>
+      </w:r>
+      <w:r>
+        <w:rPr>
+          <w:lang w:val="en-US"/>
+        </w:rPr>
+        <w:t xml:space="preserve">it does mean that HECC-IT has a </w:t>
+      </w:r>
+      <w:r>
+        <w:rPr>
+          <w:lang w:val="en-US"/>
+        </w:rPr>
+        <w:t>deficiency</w:t>
+      </w:r>
+      <w:r>
+        <w:rPr>
+          <w:lang w:val="en-US"/>
+        </w:rPr>
+        <w:t xml:space="preserve"> which, when compared to </w:t>
+      </w:r>
+      <w:r>
+        <w:rPr>
+          <w:lang w:val="en-US"/>
+        </w:rPr>
+        <w:t>most of the existing tools, does make it a somewhat less appealing opti</w:t>
+      </w:r>
+      <w:r>
+        <w:rPr>
+          <w:lang w:val="en-US"/>
+        </w:rPr>
+        <w:t>on</w:t>
+      </w:r>
+      <w:r>
+        <w:rPr>
+          <w:lang w:val="en-US"/>
+        </w:rPr>
+        <w:t xml:space="preserve">. However, the vast majority of those other tools were produced </w:t>
+      </w:r>
+      <w:r>
+        <w:rPr>
+          <w:lang w:val="en-US"/>
+        </w:rPr>
+        <w:t xml:space="preserve">as a collaborative effort from many people, over several years of development, whilst HECC-IT </w:t>
+      </w:r>
+      <w:r>
+        <w:rPr>
+          <w:lang w:val="en-US"/>
+        </w:rPr>
+        <w:t xml:space="preserve">was </w:t>
+      </w:r>
+      <w:r>
+        <w:rPr>
+          <w:lang w:val="en-US"/>
+        </w:rPr>
+        <w:t>a solo effort,</w:t>
+      </w:r>
+      <w:r>
+        <w:rPr>
+          <w:lang w:val="en-US"/>
+        </w:rPr>
+        <w:t xml:space="preserve"> written mostly from scratch (</w:t>
+      </w:r>
+      <w:r>
+        <w:rPr>
+          <w:lang w:val="en-US"/>
+        </w:rPr>
+        <w:t>besides a few utility classes and a prewritten markdown implementation)</w:t>
+      </w:r>
+      <w:r>
+        <w:rPr>
+          <w:lang w:val="en-US"/>
+        </w:rPr>
+        <w:t xml:space="preserve"> over</w:t>
+      </w:r>
+      <w:r>
+        <w:rPr>
+          <w:lang w:val="en-US"/>
+        </w:rPr>
+        <w:t xml:space="preserve"> the span of 8 months, </w:t>
+      </w:r>
+      <w:r>
+        <w:rPr>
+          <w:lang w:val="en-US"/>
+        </w:rPr>
+        <w:t xml:space="preserve">produced in tandem with a selection of hypertext games (each of which reflecting the capabilities of the HECC-IT tool at the time </w:t>
+      </w:r>
+      <w:r>
+        <w:rPr>
+          <w:lang w:val="en-US"/>
+        </w:rPr>
+        <w:t>of writing).</w:t>
       </w:r>
     </w:p>
     <w:p>
       <w:pPr>
         <w:rPr>
+          <w:lang w:val="en-US"/>
+        </w:rPr>
+      </w:pPr>
+      <w:r>
+        <w:rPr>
+          <w:lang w:val="en-US"/>
+        </w:rPr>
+        <w:t xml:space="preserve">I am under no false impressions regarding the chances </w:t>
+      </w:r>
+      <w:r>
+        <w:rPr>
+          <w:lang w:val="en-US"/>
+        </w:rPr>
+        <w:t xml:space="preserve">(or, rather, the lack of) which HECC-IT has for gaining any mass appeal. If a writer wants to create a hypertext game which has </w:t>
+      </w:r>
+      <w:r>
+        <w:rPr>
+          <w:lang w:val="en-US"/>
+        </w:rPr>
+        <w:t>all</w:t>
+      </w:r>
+      <w:r>
+        <w:rPr>
+          <w:lang w:val="en-US"/>
+        </w:rPr>
+        <w:t xml:space="preserve"> the bells and whistles, </w:t>
+      </w:r>
+      <w:r>
+        <w:rPr>
+          <w:lang w:val="en-US"/>
+        </w:rPr>
+        <w:t xml:space="preserve">in </w:t>
+      </w:r>
+      <w:r>
+        <w:rPr>
+          <w:lang w:val="en-US"/>
+        </w:rPr>
+        <w:t>most</w:t>
+      </w:r>
+      <w:r>
+        <w:rPr>
+          <w:lang w:val="en-US"/>
+        </w:rPr>
+        <w:t xml:space="preserve"> situations, a tool such as </w:t>
+      </w:r>
+      <w:r>
+        <w:rPr>
+          <w:i/>
+          <w:iCs/>
+          <w:lang w:val="en-US"/>
+        </w:rPr>
+        <w:t>Twine</w:t>
+      </w:r>
+      <w:r>
+        <w:rPr>
+          <w:lang w:val="en-US"/>
+        </w:rPr>
+        <w:t xml:space="preserve"> or </w:t>
+      </w:r>
+      <w:r>
+        <w:rPr>
+          <w:i/>
+          <w:iCs/>
+          <w:lang w:val="en-US"/>
+        </w:rPr>
+        <w:t>Squiffy</w:t>
+      </w:r>
+      <w:r>
+        <w:rPr>
+          <w:lang w:val="en-US"/>
+        </w:rPr>
+        <w:t xml:space="preserve"> </w:t>
+      </w:r>
+      <w:r>
+        <w:rPr>
+          <w:lang w:val="en-US"/>
+        </w:rPr>
+        <w:t xml:space="preserve">will </w:t>
+      </w:r>
+      <w:r>
+        <w:rPr>
+          <w:lang w:val="en-US"/>
+        </w:rPr>
+        <w:t>ultimately be</w:t>
+      </w:r>
+      <w:r>
+        <w:rPr>
+          <w:lang w:val="en-US"/>
+        </w:rPr>
+        <w:t xml:space="preserve"> a much better choice than HECC-IT. </w:t>
+      </w:r>
+      <w:r>
+        <w:rPr>
+          <w:lang w:val="en-US"/>
+        </w:rPr>
+        <w:t xml:space="preserve">However, if a writer does not </w:t>
+      </w:r>
+      <w:r>
+        <w:rPr>
+          <w:lang w:val="en-US"/>
+        </w:rPr>
+        <w:t xml:space="preserve">care for the additional functionality offered by every other tool, and </w:t>
+      </w:r>
+      <w:r>
+        <w:rPr>
+          <w:lang w:val="en-US"/>
+        </w:rPr>
+        <w:t xml:space="preserve">wants to produce simpler hypertext games, </w:t>
+      </w:r>
+      <w:r>
+        <w:rPr>
+          <w:lang w:val="en-US"/>
+        </w:rPr>
+        <w:t>whilst</w:t>
+      </w:r>
+      <w:r>
+        <w:rPr>
+          <w:lang w:val="en-US"/>
+        </w:rPr>
+        <w:t xml:space="preserve"> not be restricted to exclusively using a GUI</w:t>
+      </w:r>
+      <w:r>
+        <w:rPr>
+          <w:lang w:val="en-US"/>
+        </w:rPr>
+        <w:t xml:space="preserve">/raw code for </w:t>
+      </w:r>
+      <w:r>
+        <w:rPr>
+          <w:lang w:val="en-US"/>
+        </w:rPr>
+        <w:t>the entire development proces</w:t>
+      </w:r>
+      <w:r>
+        <w:rPr>
+          <w:lang w:val="en-US"/>
+        </w:rPr>
+        <w:t xml:space="preserve">s, HECC-IT </w:t>
+      </w:r>
+      <w:r>
+        <w:rPr>
+          <w:lang w:val="en-US"/>
+        </w:rPr>
+        <w:t>will get the job done for them.</w:t>
+      </w:r>
+      <w:r>
+        <w:rPr>
+          <w:lang w:val="en-US"/>
+        </w:rPr>
+        <w:t xml:space="preserve"> </w:t>
+      </w:r>
+    </w:p>
+    <w:p>
+      <w:pPr>
+        <w:rPr>
+          <w:lang w:val="en-US"/>
+        </w:rPr>
+      </w:pPr>
+      <w:r>
+        <w:rPr>
+          <w:lang w:val="en-US"/>
+        </w:rPr>
+        <w:t>Asides from those issues, the development of HECC-IT has still been, overall, successful.</w:t>
+      </w:r>
+      <w:r>
+        <w:rPr>
+          <w:lang w:val="en-US"/>
+        </w:rPr>
+        <w:t xml:space="preserve"> Th</w:t>
+      </w:r>
+      <w:r>
+        <w:rPr>
+          <w:lang w:val="en-US"/>
+        </w:rPr>
+        <w:t>is does not change the fact that the</w:t>
+      </w:r>
+      <w:r>
+        <w:rPr>
+          <w:lang w:val="en-US"/>
+        </w:rPr>
+        <w:t xml:space="preserve"> development process</w:t>
+      </w:r>
+      <w:r>
+        <w:rPr>
+          <w:lang w:val="en-US"/>
+        </w:rPr>
+        <w:t xml:space="preserve"> behind it</w:t>
+      </w:r>
+      <w:r>
+        <w:rPr>
+          <w:lang w:val="en-US"/>
+        </w:rPr>
+        <w:t xml:space="preserve"> </w:t>
+      </w:r>
+      <w:r>
+        <w:rPr>
+          <w:lang w:val="en-US"/>
+        </w:rPr>
+        <w:t>neede</w:t>
+      </w:r>
+      <w:r>
+        <w:rPr>
+          <w:lang w:val="en-US"/>
+        </w:rPr>
+        <w:t>d significant improvements, as discussed at length in section 4.4</w:t>
+      </w:r>
+      <w:r>
+        <w:rPr>
+          <w:lang w:val="en-US"/>
+        </w:rPr>
+        <w:t xml:space="preserve">. I should </w:t>
+      </w:r>
+      <w:r>
+        <w:rPr>
+          <w:lang w:val="en-US"/>
+        </w:rPr>
+        <w:t xml:space="preserve">have </w:t>
+      </w:r>
+      <w:r>
+        <w:rPr>
+          <w:lang w:val="en-US"/>
+        </w:rPr>
+        <w:t>used test-driven development, I should have documented changes in a more formal manner, and I should have sought end user feedback</w:t>
+      </w:r>
+      <w:r>
+        <w:rPr>
+          <w:lang w:val="en-US"/>
+        </w:rPr>
+        <w:t xml:space="preserve">. But, simply looking at the product, </w:t>
+      </w:r>
+      <w:r>
+        <w:rPr>
+          <w:lang w:val="en-US"/>
+        </w:rPr>
+        <w:t>I</w:t>
+      </w:r>
+      <w:r>
+        <w:rPr>
+          <w:lang w:val="en-US"/>
+        </w:rPr>
+        <w:t xml:space="preserve"> would say that it is </w:t>
+      </w:r>
+      <w:r>
+        <w:rPr>
+          <w:lang w:val="en-US"/>
+        </w:rPr>
+        <w:t>not entirely terrible</w:t>
+      </w:r>
+      <w:r>
+        <w:rPr>
+          <w:lang w:val="en-US"/>
+        </w:rPr>
+        <w:t>.</w:t>
+      </w:r>
+      <w:r>
+        <w:rPr>
+          <w:lang w:val="en-US"/>
+        </w:rPr>
+        <w:t xml:space="preserve"> </w:t>
+      </w:r>
+      <w:r>
+        <w:rPr>
+          <w:lang w:val="en-US"/>
+        </w:rPr>
+        <w:t xml:space="preserve"> </w:t>
+      </w:r>
+    </w:p>
+    <w:p>
+      <w:pPr>
+        <w:rPr>
+          <w:lang w:val="en-US"/>
+        </w:rPr>
+      </w:pPr>
+      <w:r>
+        <w:rPr>
+          <w:lang w:val="en-US"/>
+        </w:rPr>
+        <w:t xml:space="preserve">I have produced, from scratch, </w:t>
+      </w:r>
+      <w:r>
+        <w:rPr>
+          <w:lang w:val="en-US"/>
+        </w:rPr>
+        <w:t>the ‘HECCIN’ Game’ system,</w:t>
+      </w:r>
+      <w:r>
+        <w:rPr>
+          <w:lang w:val="en-US"/>
+        </w:rPr>
+        <w:t xml:space="preserve"> </w:t>
+      </w:r>
+      <w:r>
+        <w:rPr>
+          <w:lang w:val="en-US"/>
+        </w:rPr>
+        <w:t xml:space="preserve">which can be used to play </w:t>
+      </w:r>
+      <w:r>
+        <w:rPr>
+          <w:lang w:val="en-US"/>
+        </w:rPr>
+        <w:t>hypertext games in a web browser, which records an internal state,</w:t>
+      </w:r>
+      <w:r>
+        <w:rPr>
+          <w:lang w:val="en-US"/>
+        </w:rPr>
+        <w:t xml:space="preserve"> and this ‘state’ </w:t>
+      </w:r>
+      <w:r>
+        <w:rPr>
+          <w:lang w:val="en-US"/>
+        </w:rPr>
+        <w:t xml:space="preserve">may be used, at runtime, to change the options available to a player. </w:t>
+      </w:r>
+      <w:r>
+        <w:rPr>
+          <w:lang w:val="en-US"/>
+        </w:rPr>
+        <w:t>Whilst</w:t>
+      </w:r>
+      <w:r>
+        <w:rPr>
+          <w:lang w:val="en-US"/>
+        </w:rPr>
+        <w:t xml:space="preserve"> this engine does include an existing markdown implementation, as proven by the MVP iterations of this project, </w:t>
+      </w:r>
+      <w:r>
+        <w:rPr>
+          <w:lang w:val="en-US"/>
+        </w:rPr>
+        <w:t>it</w:t>
+      </w:r>
+      <w:r>
+        <w:rPr>
+          <w:lang w:val="en-US"/>
+        </w:rPr>
+        <w:t xml:space="preserve"> is effectively just a cherry on top of </w:t>
+      </w:r>
+      <w:r>
+        <w:rPr>
+          <w:lang w:val="en-US"/>
+        </w:rPr>
+        <w:t xml:space="preserve">the </w:t>
+      </w:r>
+      <w:r>
+        <w:rPr>
+          <w:lang w:val="en-US"/>
+        </w:rPr>
+        <w:t>self-made internal mechanisms.</w:t>
+      </w:r>
+    </w:p>
+    <w:p>
+      <w:pPr>
+        <w:rPr>
+          <w:lang w:val="en-US"/>
+        </w:rPr>
+      </w:pPr>
+      <w:r>
+        <w:rPr>
+          <w:lang w:val="en-US"/>
+        </w:rPr>
+        <w:t xml:space="preserve">I have defined a standard ‘language’ (HECC) which can be used to declare </w:t>
+      </w:r>
+      <w:r>
+        <w:rPr>
+          <w:lang w:val="en-US"/>
+        </w:rPr>
+        <w:t xml:space="preserve">the content of a hypertext game. It may be similar in syntax to existing ‘languages’ for this task, but this one </w:t>
+      </w:r>
+      <w:r>
+        <w:rPr>
+          <w:lang w:val="en-US"/>
+        </w:rPr>
+        <w:t>c</w:t>
+      </w:r>
+      <w:r>
+        <w:rPr>
+          <w:lang w:val="en-US"/>
+        </w:rPr>
+        <w:t xml:space="preserve">omes with several features not present in other such ‘languages’, such as </w:t>
+      </w:r>
+      <w:r>
+        <w:rPr>
+          <w:lang w:val="en-US"/>
+        </w:rPr>
+        <w:t xml:space="preserve">truly </w:t>
+      </w:r>
+      <w:r>
+        <w:rPr>
+          <w:lang w:val="en-US"/>
+        </w:rPr>
+        <w:t>explicit metadata declarations, and properly separat</w:t>
+      </w:r>
+      <w:r>
+        <w:rPr>
+          <w:lang w:val="en-US"/>
+        </w:rPr>
+        <w:t>es</w:t>
+      </w:r>
+      <w:r>
+        <w:rPr>
+          <w:lang w:val="en-US"/>
+        </w:rPr>
+        <w:t xml:space="preserve"> game content from any ‘comments’ which the author does not intend to include in the game content.</w:t>
+      </w:r>
+    </w:p>
+    <w:p>
+      <w:pPr>
+        <w:rPr>
+          <w:lang w:val="en-US"/>
+        </w:rPr>
+      </w:pPr>
+      <w:r>
+        <w:rPr>
+          <w:lang w:val="en-US"/>
+        </w:rPr>
+        <w:t xml:space="preserve">I have produced, </w:t>
+      </w:r>
+      <w:r>
+        <w:rPr>
+          <w:lang w:val="en-US"/>
+        </w:rPr>
+        <w:t>from the ground up</w:t>
+      </w:r>
+      <w:r>
+        <w:rPr>
+          <w:lang w:val="en-US"/>
+        </w:rPr>
+        <w:t xml:space="preserve">, the HECC-UP utility, which converts </w:t>
+      </w:r>
+      <w:r>
+        <w:rPr>
+          <w:lang w:val="en-US"/>
+        </w:rPr>
+        <w:t xml:space="preserve">valid </w:t>
+      </w:r>
+      <w:r>
+        <w:rPr>
+          <w:lang w:val="en-US"/>
+        </w:rPr>
+        <w:t>.hecc files into playable HECCIN’ Games</w:t>
+      </w:r>
+      <w:r>
+        <w:rPr>
+          <w:lang w:val="en-US"/>
+        </w:rPr>
+        <w:t>. I</w:t>
+      </w:r>
+      <w:r>
+        <w:rPr>
+          <w:lang w:val="en-US"/>
+        </w:rPr>
+        <w:t xml:space="preserve">f the given .hecc file is invalid, it </w:t>
+      </w:r>
+      <w:r>
+        <w:rPr>
+          <w:lang w:val="en-US"/>
+        </w:rPr>
+        <w:t>will inform the user if there is a problem with the given .hecc file,</w:t>
+      </w:r>
+      <w:r>
+        <w:rPr>
+          <w:lang w:val="en-US"/>
+        </w:rPr>
+        <w:t xml:space="preserve"> and states what the problem i</w:t>
+      </w:r>
+      <w:r>
+        <w:rPr>
+          <w:lang w:val="en-US"/>
+        </w:rPr>
+        <w:t>s</w:t>
+      </w:r>
+      <w:r>
+        <w:rPr>
+          <w:lang w:val="en-US"/>
+        </w:rPr>
+        <w:t>.</w:t>
+      </w:r>
+    </w:p>
+    <w:p>
+      <w:pPr>
+        <w:rPr>
+          <w:lang w:val="en-US"/>
+        </w:rPr>
+      </w:pPr>
+      <w:r>
+        <w:rPr>
+          <w:lang w:val="en-US"/>
+        </w:rPr>
+        <w:t xml:space="preserve">I have produced, from scratch, the OH-HECC utility, which allows users to create/edit existing .hecc files and save their work as .hecc code within these .hecc files, and keeps a backup of the most recent version of the .hecc file that contained ‘valid’ code. Whilst </w:t>
+      </w:r>
+      <w:r>
+        <w:rPr>
+          <w:lang w:val="en-US"/>
+        </w:rPr>
+        <w:t>some elements of the architecture were re-used from some of my prior projects</w:t>
+      </w:r>
+      <w:r>
+        <w:rPr>
+          <w:lang w:val="en-US"/>
+        </w:rPr>
+        <w:t xml:space="preserve"> even those legacy components were built, from scratch, by me.</w:t>
+      </w:r>
+      <w:r>
+        <w:rPr>
+          <w:lang w:val="en-US"/>
+        </w:rPr>
+        <w:t xml:space="preserve"> It can read a .hecc file, fix any major problems detected in the aforementioned .hecc file, </w:t>
+      </w:r>
+      <w:r>
+        <w:rPr>
+          <w:lang w:val="en-US"/>
+        </w:rPr>
+        <w:t>presents</w:t>
+      </w:r>
+      <w:r>
+        <w:rPr>
+          <w:lang w:val="en-US"/>
+        </w:rPr>
+        <w:t xml:space="preserve"> the hecc file as an interactive directed graph, </w:t>
+      </w:r>
+      <w:r>
+        <w:rPr>
+          <w:lang w:val="en-US"/>
+        </w:rPr>
+        <w:t>and output</w:t>
+      </w:r>
+      <w:r>
+        <w:rPr>
+          <w:lang w:val="en-US"/>
+        </w:rPr>
+        <w:t>s</w:t>
+      </w:r>
+      <w:r>
+        <w:rPr>
+          <w:lang w:val="en-US"/>
+        </w:rPr>
+        <w:t xml:space="preserve"> a .hecc file. It can be used to make changes to the overall structure of the .hecc file, it can be used to make changes to individual </w:t>
+      </w:r>
+      <w:r>
+        <w:rPr>
+          <w:lang w:val="en-US"/>
+        </w:rPr>
+        <w:t xml:space="preserve">‘passages’ or the </w:t>
+      </w:r>
+      <w:r>
+        <w:rPr>
+          <w:lang w:val="en-US"/>
+        </w:rPr>
+        <w:lastRenderedPageBreak/>
+        <w:t xml:space="preserve">metadata of the .hecc file, and it will </w:t>
+      </w:r>
+      <w:r>
+        <w:rPr>
+          <w:lang w:val="en-US"/>
+        </w:rPr>
+        <w:t xml:space="preserve">not permit a writer to (un)intentionally </w:t>
+      </w:r>
+      <w:r>
+        <w:rPr>
+          <w:lang w:val="en-US"/>
+        </w:rPr>
+        <w:t>cause the output .hecc file to be rendered invalid.</w:t>
+      </w:r>
+    </w:p>
+    <w:p>
+      <w:pPr>
+        <w:pStyle w:val="Heading2"/>
+        <w:rPr>
+          <w:lang w:val="en-US"/>
+        </w:rPr>
+      </w:pPr>
+      <w:bookmarkStart w:id="40" w:name="_Toc70253590"/>
+      <w:r>
+        <w:rPr>
+          <w:lang w:val="en-US"/>
+        </w:rPr>
+        <w:t>5.2: Conclusions for the ‘game’ component of this project.</w:t>
+      </w:r>
+      <w:bookmarkEnd w:id="40"/>
+    </w:p>
+    <w:p>
+      <w:pPr>
+        <w:rPr>
+          <w:lang w:val="en-US"/>
+        </w:rPr>
+      </w:pPr>
+      <w:r>
+        <w:rPr>
+          <w:lang w:val="en-US"/>
+        </w:rPr>
+        <w:t>I will admit that t</w:t>
+      </w:r>
+      <w:r>
+        <w:rPr>
+          <w:lang w:val="en-US"/>
+        </w:rPr>
+        <w:t>he ‘</w:t>
+      </w:r>
+      <w:r>
+        <w:rPr>
+          <w:lang w:val="en-US"/>
+        </w:rPr>
+        <w:t xml:space="preserve">game’ aspect of this </w:t>
+      </w:r>
+      <w:r>
+        <w:rPr>
+          <w:lang w:val="en-US"/>
+        </w:rPr>
+        <w:t>project has been a bit less successful. Whilst the project proposal simply said to ‘produce a hypertext game’, one could argue that I have produced four times as many hypertexts as specified in the proposal, yet</w:t>
+      </w:r>
+      <w:r>
+        <w:rPr>
+          <w:lang w:val="en-US"/>
+        </w:rPr>
+        <w:t xml:space="preserve"> I do not feel as if I have made any which I can, with confidence, call </w:t>
+      </w:r>
+      <w:r>
+        <w:rPr>
+          <w:lang w:val="en-US"/>
+        </w:rPr>
+        <w:t xml:space="preserve">a </w:t>
+      </w:r>
+      <w:r>
+        <w:rPr>
+          <w:lang w:val="en-US"/>
+        </w:rPr>
+        <w:t>‘game’.</w:t>
+      </w:r>
+    </w:p>
+    <w:p>
+      <w:pPr>
+        <w:rPr>
+          <w:lang w:val="en-US"/>
+        </w:rPr>
+      </w:pPr>
+      <w:r>
+        <w:rPr>
+          <w:i/>
+          <w:iCs/>
+          <w:lang w:val="en-US"/>
+        </w:rPr>
+        <w:t>HeccSample</w:t>
+      </w:r>
+      <w:r>
+        <w:rPr>
+          <w:lang w:val="en-US"/>
+        </w:rPr>
+        <w:t xml:space="preserve"> </w:t>
+      </w:r>
+      <w:r>
+        <w:rPr>
+          <w:lang w:val="en-US"/>
+        </w:rPr>
+        <w:t xml:space="preserve">(see section </w:t>
+      </w:r>
+      <w:r>
+        <w:rPr>
+          <w:lang w:val="en-US"/>
+        </w:rPr>
+        <w:t>3.2.1.4.1)</w:t>
+      </w:r>
+      <w:r>
+        <w:rPr>
+          <w:lang w:val="en-US"/>
+        </w:rPr>
+        <w:t xml:space="preserve"> </w:t>
+      </w:r>
+      <w:r>
+        <w:rPr>
+          <w:lang w:val="en-US"/>
+        </w:rPr>
+        <w:t xml:space="preserve">fulfilled its purpose of being an example output for the HECC-IT software suite, </w:t>
+      </w:r>
+      <w:r>
+        <w:rPr>
+          <w:lang w:val="en-US"/>
+        </w:rPr>
+        <w:t>but</w:t>
+      </w:r>
+      <w:r>
+        <w:rPr>
+          <w:lang w:val="en-US"/>
+        </w:rPr>
+        <w:t xml:space="preserve"> it’s simply a tech demo, nothing else. </w:t>
+      </w:r>
+      <w:r>
+        <w:rPr>
+          <w:i/>
+          <w:iCs/>
+          <w:lang w:val="en-US"/>
+        </w:rPr>
+        <w:t>A Conversation</w:t>
+      </w:r>
+      <w:r>
+        <w:rPr>
+          <w:lang w:val="en-US"/>
+        </w:rPr>
+        <w:t xml:space="preserve"> </w:t>
+      </w:r>
+      <w:r>
+        <w:rPr>
+          <w:lang w:val="en-US"/>
+        </w:rPr>
+        <w:t>(see section 3.2.</w:t>
+      </w:r>
+      <w:r>
+        <w:rPr>
+          <w:lang w:val="en-US"/>
+        </w:rPr>
+        <w:t xml:space="preserve">2.4) </w:t>
+      </w:r>
+      <w:r>
+        <w:rPr>
+          <w:lang w:val="en-US"/>
+        </w:rPr>
+        <w:t xml:space="preserve">has a branching narrative, with a total of four endings, </w:t>
+      </w:r>
+      <w:r>
+        <w:rPr>
+          <w:lang w:val="en-US"/>
+        </w:rPr>
+        <w:t>and incorporates the player as an active participant within it</w:t>
+      </w:r>
+      <w:r>
+        <w:rPr>
+          <w:lang w:val="en-US"/>
+        </w:rPr>
+        <w:t>. However, I do not f</w:t>
+      </w:r>
+      <w:r>
+        <w:rPr>
+          <w:lang w:val="en-US"/>
+        </w:rPr>
+        <w:t xml:space="preserve">eel that it can truly be </w:t>
+      </w:r>
+      <w:r>
+        <w:rPr>
+          <w:lang w:val="en-US"/>
+        </w:rPr>
+        <w:t xml:space="preserve">called a ‘game’, as </w:t>
+      </w:r>
+      <w:r>
+        <w:rPr>
+          <w:lang w:val="en-US"/>
+        </w:rPr>
+        <w:t>the player cannot ‘lose’</w:t>
+      </w:r>
+      <w:r>
+        <w:rPr>
+          <w:lang w:val="en-US"/>
+        </w:rPr>
+        <w:t xml:space="preserve">. </w:t>
+      </w:r>
+      <w:r>
+        <w:rPr>
+          <w:lang w:val="en-US"/>
+        </w:rPr>
+        <w:t>One could consider</w:t>
+      </w:r>
+      <w:r>
+        <w:rPr>
+          <w:lang w:val="en-US"/>
+        </w:rPr>
+        <w:t xml:space="preserve"> </w:t>
+      </w:r>
+      <w:r>
+        <w:rPr>
+          <w:i/>
+          <w:iCs/>
+          <w:lang w:val="en-US"/>
+        </w:rPr>
+        <w:t>Countdown</w:t>
+      </w:r>
+      <w:r>
+        <w:rPr>
+          <w:lang w:val="en-US"/>
+        </w:rPr>
+        <w:t xml:space="preserve"> (see section 3.2.</w:t>
+      </w:r>
+      <w:r>
+        <w:rPr>
+          <w:lang w:val="en-US"/>
+        </w:rPr>
+        <w:t>4.1.3)</w:t>
+      </w:r>
+      <w:r>
+        <w:rPr>
+          <w:lang w:val="en-US"/>
+        </w:rPr>
+        <w:t xml:space="preserve"> to almost be a game, as there is a condition which may </w:t>
+      </w:r>
+      <w:r>
+        <w:rPr>
+          <w:lang w:val="en-US"/>
+        </w:rPr>
+        <w:t>be considered as</w:t>
+      </w:r>
+      <w:r>
+        <w:rPr>
+          <w:lang w:val="en-US"/>
+        </w:rPr>
+        <w:t xml:space="preserve"> a ‘lose’ condition, yet the player </w:t>
+      </w:r>
+      <w:r>
+        <w:rPr>
+          <w:lang w:val="en-US"/>
+        </w:rPr>
+        <w:t xml:space="preserve">will always reach that condition when going through </w:t>
+      </w:r>
+      <w:r>
+        <w:rPr>
+          <w:lang w:val="en-US"/>
+        </w:rPr>
+        <w:t>it</w:t>
+      </w:r>
+      <w:r>
+        <w:rPr>
+          <w:lang w:val="en-US"/>
+        </w:rPr>
+        <w:t xml:space="preserve">. </w:t>
+      </w:r>
+      <w:r>
+        <w:rPr>
+          <w:lang w:val="en-US"/>
+        </w:rPr>
+        <w:t xml:space="preserve">Additionally, </w:t>
+      </w:r>
+      <w:r>
+        <w:rPr>
+          <w:i/>
+          <w:iCs/>
+          <w:lang w:val="en-US"/>
+        </w:rPr>
+        <w:t>Countdown</w:t>
+      </w:r>
+      <w:r>
+        <w:rPr>
+          <w:lang w:val="en-US"/>
+        </w:rPr>
+        <w:t xml:space="preserve"> still has an overall very linear structure.</w:t>
+      </w:r>
+    </w:p>
+    <w:p>
+      <w:pPr>
+        <w:rPr>
+          <w:lang w:val="en-US"/>
+        </w:rPr>
+      </w:pPr>
+      <w:r>
+        <w:rPr>
+          <w:lang w:val="en-US"/>
+        </w:rPr>
+        <w:t xml:space="preserve">Finally, there’s </w:t>
+      </w:r>
+      <w:r>
+        <w:rPr>
+          <w:i/>
+          <w:iCs/>
+          <w:lang w:val="en-US"/>
+        </w:rPr>
+        <w:t>Backblast</w:t>
+      </w:r>
+      <w:r>
+        <w:rPr>
+          <w:lang w:val="en-US"/>
+        </w:rPr>
+        <w:t xml:space="preserve"> (see section 3.2.</w:t>
+      </w:r>
+      <w:r>
+        <w:rPr>
+          <w:lang w:val="en-US"/>
+        </w:rPr>
+        <w:t xml:space="preserve">4.3). </w:t>
+      </w:r>
+      <w:r>
+        <w:rPr>
+          <w:lang w:val="en-US"/>
+        </w:rPr>
+        <w:t xml:space="preserve">It has a somewhat branching narrative, with five endings, however, the bulk of the </w:t>
+      </w:r>
+      <w:r>
+        <w:rPr>
+          <w:lang w:val="en-US"/>
+        </w:rPr>
+        <w:t>content</w:t>
+      </w:r>
+      <w:r>
+        <w:rPr>
+          <w:lang w:val="en-US"/>
+        </w:rPr>
+        <w:t xml:space="preserve"> is still ultimately linear, with few meaningful choices. </w:t>
+      </w:r>
+      <w:r>
+        <w:rPr>
+          <w:lang w:val="en-US"/>
+        </w:rPr>
+        <w:t xml:space="preserve">Additionally, just like </w:t>
+      </w:r>
+      <w:r>
+        <w:rPr>
+          <w:i/>
+          <w:iCs/>
+          <w:lang w:val="en-US"/>
+        </w:rPr>
+        <w:t>Countdown</w:t>
+      </w:r>
+      <w:r>
+        <w:rPr>
+          <w:lang w:val="en-US"/>
+        </w:rPr>
+        <w:t>, there is no real ‘lose’ condition</w:t>
+      </w:r>
+      <w:r>
+        <w:rPr>
+          <w:lang w:val="en-US"/>
+        </w:rPr>
+        <w:t xml:space="preserve">, with the closest thing to a ‘lose’ condition being the </w:t>
+      </w:r>
+      <w:r>
+        <w:rPr>
+          <w:lang w:val="en-US"/>
+        </w:rPr>
+        <w:t>‘deaths’, which are u</w:t>
+      </w:r>
+      <w:r>
+        <w:rPr>
+          <w:lang w:val="en-US"/>
+        </w:rPr>
+        <w:t>ltimately treated a</w:t>
+      </w:r>
+      <w:r>
+        <w:rPr>
+          <w:lang w:val="en-US"/>
+        </w:rPr>
+        <w:t xml:space="preserve">s </w:t>
+      </w:r>
+      <w:r>
+        <w:rPr>
+          <w:lang w:val="en-US"/>
+        </w:rPr>
+        <w:t xml:space="preserve">simply being parts of the rather linear narrative. </w:t>
+      </w:r>
+      <w:r>
+        <w:rPr>
+          <w:lang w:val="en-US"/>
+        </w:rPr>
+        <w:t xml:space="preserve">Additionally, </w:t>
+      </w:r>
+      <w:r>
+        <w:rPr>
+          <w:lang w:val="en-US"/>
+        </w:rPr>
+        <w:t xml:space="preserve">because </w:t>
+      </w:r>
+      <w:r>
+        <w:rPr>
+          <w:lang w:val="en-US"/>
+        </w:rPr>
+        <w:t xml:space="preserve">most of </w:t>
+      </w:r>
+      <w:r>
+        <w:rPr>
+          <w:lang w:val="en-US"/>
+        </w:rPr>
+        <w:t>these ‘deaths’ are all ultimately unavoidable</w:t>
+      </w:r>
+      <w:r>
+        <w:rPr>
+          <w:lang w:val="en-US"/>
+        </w:rPr>
+        <w:t xml:space="preserve"> (with only two deaths, from</w:t>
+      </w:r>
+      <w:r>
+        <w:rPr>
+          <w:lang w:val="en-US"/>
+        </w:rPr>
+        <w:t xml:space="preserve"> choosing the</w:t>
+      </w:r>
+      <w:r>
+        <w:rPr>
+          <w:lang w:val="en-US"/>
+        </w:rPr>
+        <w:t xml:space="preserve"> ‘doing nothing’ and ‘fighting’</w:t>
+      </w:r>
+      <w:r>
+        <w:rPr>
+          <w:lang w:val="en-US"/>
+        </w:rPr>
+        <w:t xml:space="preserve"> options </w:t>
+      </w:r>
+      <w:r>
+        <w:rPr>
+          <w:lang w:val="en-US"/>
+        </w:rPr>
+        <w:t>within the ‘subject A’ ending</w:t>
+      </w:r>
+      <w:r>
+        <w:rPr>
+          <w:lang w:val="en-US"/>
+        </w:rPr>
+        <w:t>, being avoidable)</w:t>
+      </w:r>
+      <w:r>
+        <w:rPr>
+          <w:lang w:val="en-US"/>
+        </w:rPr>
+        <w:t>, they cannot be considered to be actual ‘lose’ conditions.</w:t>
+      </w:r>
+      <w:r>
+        <w:rPr>
+          <w:lang w:val="en-US"/>
+        </w:rPr>
+        <w:t xml:space="preserve"> The development of </w:t>
+      </w:r>
+      <w:r>
+        <w:rPr>
+          <w:i/>
+          <w:iCs/>
+          <w:lang w:val="en-US"/>
+        </w:rPr>
+        <w:t>Backblast</w:t>
+      </w:r>
+      <w:r>
+        <w:rPr>
+          <w:lang w:val="en-US"/>
+        </w:rPr>
+        <w:t xml:space="preserve"> was fraught with </w:t>
+      </w:r>
+      <w:r>
+        <w:rPr>
+          <w:lang w:val="en-US"/>
+        </w:rPr>
+        <w:t>bad decisions</w:t>
+      </w:r>
+      <w:r>
+        <w:rPr>
+          <w:lang w:val="en-US"/>
+        </w:rPr>
+        <w:t xml:space="preserve">, </w:t>
+      </w:r>
+      <w:r>
+        <w:rPr>
+          <w:lang w:val="en-US"/>
+        </w:rPr>
+        <w:t>the impacts of which have been discussed in</w:t>
+      </w:r>
+      <w:r>
+        <w:rPr>
+          <w:lang w:val="en-US"/>
+        </w:rPr>
+        <w:t xml:space="preserve"> section 3.2.4.3</w:t>
+      </w:r>
+      <w:r>
+        <w:rPr>
+          <w:lang w:val="en-US"/>
+        </w:rPr>
+        <w:t xml:space="preserve">.2, </w:t>
+      </w:r>
+      <w:r>
+        <w:rPr>
+          <w:lang w:val="en-US"/>
+        </w:rPr>
+        <w:t xml:space="preserve">and ultimately boil down to the lack of a clear vision </w:t>
+      </w:r>
+      <w:r>
+        <w:rPr>
+          <w:lang w:val="en-US"/>
+        </w:rPr>
+        <w:t>at the start of development. This is something which I will need to address in any future projects I embark on, so that</w:t>
+      </w:r>
+      <w:r>
+        <w:rPr>
+          <w:lang w:val="en-US"/>
+        </w:rPr>
+        <w:t xml:space="preserve"> I can avoid producing any more similarly disappointing end products.</w:t>
+      </w:r>
+      <w:r>
+        <w:rPr>
+          <w:lang w:val="en-US"/>
+        </w:rPr>
+        <w:t>in the future.</w:t>
+      </w:r>
+    </w:p>
+    <w:p>
+      <w:pPr>
+        <w:rPr>
+          <w:lang w:val="en-US"/>
+        </w:rPr>
+      </w:pPr>
+      <w:r>
+        <w:rPr>
+          <w:lang w:val="en-US"/>
+        </w:rPr>
+        <w:t>W</w:t>
+      </w:r>
+      <w:r>
+        <w:rPr>
+          <w:lang w:val="en-US"/>
+        </w:rPr>
+        <w:t xml:space="preserve">hilst I will not deny that the quality </w:t>
+      </w:r>
+      <w:r>
+        <w:rPr>
+          <w:lang w:val="en-US"/>
+        </w:rPr>
+        <w:t xml:space="preserve">of </w:t>
+      </w:r>
+      <w:r>
+        <w:rPr>
+          <w:lang w:val="en-US"/>
+        </w:rPr>
+        <w:t>the HECCIN Games</w:t>
+      </w:r>
+      <w:r>
+        <w:rPr>
+          <w:lang w:val="en-US"/>
+        </w:rPr>
+        <w:t xml:space="preserve"> I produced with HECC-IT are somewhat questionable</w:t>
+      </w:r>
+      <w:r>
+        <w:rPr>
+          <w:lang w:val="en-US"/>
+        </w:rPr>
+        <w:t xml:space="preserve"> from</w:t>
+      </w:r>
+      <w:r>
+        <w:rPr>
+          <w:lang w:val="en-US"/>
+        </w:rPr>
+        <w:t xml:space="preserve"> an artistic standpoint,</w:t>
+      </w:r>
+      <w:r>
+        <w:rPr>
+          <w:lang w:val="en-US"/>
+        </w:rPr>
+        <w:t xml:space="preserve"> I would still like to point out that</w:t>
+      </w:r>
+      <w:r>
+        <w:rPr>
+          <w:lang w:val="en-US"/>
+        </w:rPr>
+        <w:t xml:space="preserve">, from a technical perspective, </w:t>
+      </w:r>
+      <w:r>
+        <w:rPr>
+          <w:lang w:val="en-US"/>
+        </w:rPr>
+        <w:t xml:space="preserve">these works are </w:t>
+      </w:r>
+      <w:r>
+        <w:rPr>
+          <w:lang w:val="en-US"/>
+        </w:rPr>
+        <w:t xml:space="preserve">fully functional. They behave as intended, </w:t>
+      </w:r>
+      <w:r>
+        <w:rPr>
+          <w:lang w:val="en-US"/>
+        </w:rPr>
+        <w:t xml:space="preserve">they have a textual feedback loop </w:t>
+      </w:r>
+      <w:r>
+        <w:rPr>
+          <w:lang w:val="en-US"/>
+        </w:rPr>
+        <w:t>(</w:t>
+      </w:r>
+      <w:r>
+        <w:rPr>
+          <w:lang w:val="en-US"/>
+        </w:rPr>
+        <w:t xml:space="preserve">in </w:t>
+      </w:r>
+      <w:r>
+        <w:rPr>
+          <w:lang w:val="en-US"/>
+        </w:rPr>
+        <w:t>the form of the player making choices</w:t>
+      </w:r>
+      <w:r>
+        <w:rPr>
+          <w:lang w:val="en-US"/>
+        </w:rPr>
+        <w:t>, which impact the content shown to the player</w:t>
+      </w:r>
+      <w:r>
+        <w:rPr>
+          <w:lang w:val="en-US"/>
+        </w:rPr>
+        <w:t>)</w:t>
+      </w:r>
+      <w:r>
+        <w:rPr>
+          <w:lang w:val="en-US"/>
+        </w:rPr>
+        <w:t>, and require non-trivial effort</w:t>
+      </w:r>
+      <w:r>
+        <w:rPr>
+          <w:lang w:val="en-US"/>
+        </w:rPr>
+        <w:t xml:space="preserve"> on behalf of a </w:t>
+      </w:r>
+      <w:r>
+        <w:rPr>
+          <w:lang w:val="en-US"/>
+        </w:rPr>
+        <w:t xml:space="preserve">reader to traverse (as they will need to continually make choices throughout the </w:t>
+      </w:r>
+      <w:r>
+        <w:rPr>
+          <w:lang w:val="en-US"/>
+        </w:rPr>
+        <w:t>course of the game, with these choices, again, affecting the content the player has access to).</w:t>
+      </w:r>
+      <w:r>
+        <w:rPr>
+          <w:lang w:val="en-US"/>
+        </w:rPr>
+        <w:t xml:space="preserve"> Therefore, even though they are far from perfect, they do </w:t>
+      </w:r>
+      <w:r>
+        <w:rPr>
+          <w:lang w:val="en-US"/>
+        </w:rPr>
+        <w:t>what they need to do, and they prove that HECC-IT does work.</w:t>
+      </w:r>
+    </w:p>
+    <w:p>
+      <w:pPr>
+        <w:pStyle w:val="Heading2"/>
+        <w:rPr>
+          <w:lang w:val="en-US"/>
+        </w:rPr>
+      </w:pPr>
+      <w:r>
+        <w:rPr>
+          <w:lang w:val="en-US"/>
+        </w:rPr>
+        <w:t>5.3: Conclusions to the project as a whole</w:t>
+      </w:r>
+    </w:p>
+    <w:p>
+      <w:pPr>
+        <w:rPr>
+          <w:lang w:val="en-US"/>
+        </w:rPr>
+      </w:pPr>
+      <w:r>
+        <w:rPr>
+          <w:lang w:val="en-US"/>
+        </w:rPr>
+        <w:t xml:space="preserve">There is still </w:t>
+      </w:r>
+      <w:r>
+        <w:rPr>
+          <w:lang w:val="en-US"/>
+        </w:rPr>
+        <w:t>plenty of scope for improvements which could be made to this product. For example,</w:t>
+      </w:r>
+      <w:r>
+        <w:rPr>
+          <w:lang w:val="en-US"/>
+        </w:rPr>
+        <w:t xml:space="preserve"> I could extend the engine to allow variables to be used within games, </w:t>
+      </w:r>
+      <w:r>
+        <w:rPr>
+          <w:lang w:val="en-US"/>
+        </w:rPr>
+        <w:t xml:space="preserve">I could add </w:t>
+      </w:r>
+      <w:r>
+        <w:rPr>
+          <w:lang w:val="en-US"/>
+        </w:rPr>
+        <w:t>some functionality to allow</w:t>
+      </w:r>
+      <w:r>
+        <w:rPr>
+          <w:lang w:val="en-US"/>
+        </w:rPr>
+        <w:t xml:space="preserve"> an author to define their own </w:t>
+      </w:r>
+      <w:r>
+        <w:rPr>
+          <w:lang w:val="en-US"/>
+        </w:rPr>
+        <w:t xml:space="preserve">custom CSS for </w:t>
+      </w:r>
+      <w:r>
+        <w:rPr>
+          <w:lang w:val="en-US"/>
+        </w:rPr>
+        <w:t>their games</w:t>
+      </w:r>
+      <w:r>
+        <w:rPr>
+          <w:lang w:val="en-US"/>
+        </w:rPr>
+        <w:t xml:space="preserve">, I could </w:t>
+      </w:r>
+      <w:r>
+        <w:rPr>
+          <w:lang w:val="en-US"/>
+        </w:rPr>
+        <w:t xml:space="preserve">improve the way that the HECCIN’ Game handles conditional statements such that it does not rely on ‘eval’, </w:t>
+      </w:r>
+      <w:r>
+        <w:rPr>
+          <w:lang w:val="en-US"/>
+        </w:rPr>
+        <w:t>and so on</w:t>
+      </w:r>
+      <w:r>
+        <w:rPr>
+          <w:lang w:val="en-US"/>
+        </w:rPr>
+        <w:t xml:space="preserve">. </w:t>
+      </w:r>
+      <w:r>
+        <w:rPr>
+          <w:lang w:val="en-US"/>
+        </w:rPr>
+        <w:t>I could also attempt to write a much better game using HECC-IT than the ones which I have produced</w:t>
+      </w:r>
+      <w:r>
+        <w:rPr>
+          <w:lang w:val="en-US"/>
+        </w:rPr>
+        <w:t>.</w:t>
+      </w:r>
+    </w:p>
+    <w:p>
+      <w:pPr>
+        <w:rPr>
+          <w:lang w:val="en-US"/>
+        </w:rPr>
+      </w:pPr>
+      <w:r>
+        <w:rPr>
+          <w:lang w:val="en-US"/>
+        </w:rPr>
+        <w:t xml:space="preserve">However, </w:t>
+      </w:r>
+      <w:r>
+        <w:rPr>
+          <w:lang w:val="en-US"/>
+        </w:rPr>
+        <w:t>this doesn’t mean that the product I have delivered is terrible. HECC-IT can be used to produce hypertext games</w:t>
+      </w:r>
+      <w:r>
+        <w:rPr>
+          <w:lang w:val="en-US"/>
+        </w:rPr>
+        <w:t>, via the medium of the HECC scripting language,</w:t>
+      </w:r>
+      <w:r>
+        <w:rPr>
+          <w:lang w:val="en-US"/>
+        </w:rPr>
+        <w:t xml:space="preserve"> </w:t>
+      </w:r>
+      <w:r>
+        <w:rPr>
+          <w:lang w:val="en-US"/>
+        </w:rPr>
+        <w:t>and has been used to produce seve</w:t>
+      </w:r>
+      <w:r>
+        <w:rPr>
+          <w:lang w:val="en-US"/>
+        </w:rPr>
+        <w:t xml:space="preserve">ral hypertext games. </w:t>
+      </w:r>
+      <w:r>
+        <w:rPr>
+          <w:lang w:val="en-US"/>
+        </w:rPr>
+        <w:t>It goes above and beyond the bare minimum requirements,</w:t>
+      </w:r>
+      <w:r>
+        <w:rPr>
+          <w:lang w:val="en-US"/>
+        </w:rPr>
+        <w:t xml:space="preserve"> with this being most evident through the</w:t>
+      </w:r>
+      <w:r>
+        <w:rPr>
+          <w:lang w:val="en-US"/>
+        </w:rPr>
+        <w:t xml:space="preserve"> existence of the OH-HECC GUI</w:t>
+      </w:r>
+      <w:r>
+        <w:rPr>
+          <w:lang w:val="en-US"/>
+        </w:rPr>
+        <w:t xml:space="preserve"> and </w:t>
+      </w:r>
+      <w:r>
+        <w:rPr>
+          <w:lang w:val="en-US"/>
+        </w:rPr>
+        <w:t>including</w:t>
+      </w:r>
+      <w:r>
+        <w:rPr>
+          <w:lang w:val="en-US"/>
+        </w:rPr>
+        <w:t xml:space="preserve"> support for conditional statements. </w:t>
+      </w:r>
+      <w:r>
+        <w:rPr>
+          <w:i/>
+          <w:iCs/>
+          <w:lang w:val="en-US"/>
+        </w:rPr>
+        <w:t>Backblast</w:t>
+      </w:r>
+      <w:r>
+        <w:rPr>
+          <w:lang w:val="en-US"/>
+        </w:rPr>
+        <w:t xml:space="preserve"> </w:t>
+      </w:r>
+      <w:r>
+        <w:rPr>
+          <w:lang w:val="en-US"/>
+        </w:rPr>
+        <w:t>has enough content</w:t>
+      </w:r>
+      <w:r>
+        <w:rPr>
+          <w:lang w:val="en-US"/>
+        </w:rPr>
+        <w:t xml:space="preserve"> to</w:t>
+      </w:r>
+      <w:r>
+        <w:rPr>
+          <w:lang w:val="en-US"/>
+        </w:rPr>
+        <w:t xml:space="preserve"> </w:t>
+      </w:r>
+      <w:r>
+        <w:rPr>
+          <w:lang w:val="en-US"/>
+        </w:rPr>
+        <w:t>keep a player engaged for at least 15 minutes or so</w:t>
+      </w:r>
+      <w:r>
+        <w:rPr>
+          <w:lang w:val="en-US"/>
+        </w:rPr>
+        <w:t>, and, despite its flaws, it is still much more than a simple tech demo for the HECC-IT system.</w:t>
+      </w:r>
+      <w:r>
+        <w:rPr>
+          <w:lang w:val="en-US"/>
+        </w:rPr>
+        <w:t xml:space="preserve"> So, overall, I would s</w:t>
+      </w:r>
+      <w:r>
+        <w:rPr>
+          <w:lang w:val="en-US"/>
+        </w:rPr>
+        <w:t>ay that this project has been a success.</w:t>
+      </w:r>
+    </w:p>
+    <w:p>
+      <w:pPr>
+        <w:rPr>
           <w:rFonts w:eastAsiaTheme="majorEastAsia"/>
         </w:rPr>
       </w:pPr>
@@ -16199,11 +18001,12 @@
         <w:rPr>
           <w:rFonts w:eastAsiaTheme="majorEastAsia"/>
         </w:rPr>
+        <w:lastRenderedPageBreak/>
         <w:br w:type="page"/>
       </w:r>
     </w:p>
-    <w:bookmarkStart w:id="39" w:name="_Toc70170340" w:displacedByCustomXml="next"/>
-    <w:bookmarkStart w:id="40" w:name="_Toc69977800" w:displacedByCustomXml="next"/>
+    <w:bookmarkStart w:id="41" w:name="_Toc70253591" w:displacedByCustomXml="next"/>
+    <w:bookmarkStart w:id="42" w:name="_Toc69977800" w:displacedByCustomXml="next"/>
     <w:sdt>
       <w:sdtPr>
         <w:rPr>
@@ -16228,8 +18031,8 @@
           <w:r>
             <w:t>Bibliography</w:t>
           </w:r>
-          <w:bookmarkEnd w:id="40"/>
-          <w:bookmarkEnd w:id="39"/>
+          <w:bookmarkEnd w:id="42"/>
+          <w:bookmarkEnd w:id="41"/>
         </w:p>
         <w:sdt>
           <w:sdtPr>
@@ -16272,7 +18075,7 @@
               </w:tblGrid>
               <w:tr>
                 <w:trPr>
-                  <w:divId w:val="1569226450"/>
+                  <w:divId w:val="331492845"/>
                   <w:tblCellSpacing w:w="15" w:type="dxa"/>
                 </w:trPr>
                 <w:tc>
@@ -16324,7 +18127,7 @@
               </w:tr>
               <w:tr>
                 <w:trPr>
-                  <w:divId w:val="1569226450"/>
+                  <w:divId w:val="331492845"/>
                   <w:tblCellSpacing w:w="15" w:type="dxa"/>
                 </w:trPr>
                 <w:tc>
@@ -16374,7 +18177,7 @@
               </w:tr>
               <w:tr>
                 <w:trPr>
-                  <w:divId w:val="1569226450"/>
+                  <w:divId w:val="331492845"/>
                   <w:tblCellSpacing w:w="15" w:type="dxa"/>
                 </w:trPr>
                 <w:tc>
@@ -16424,7 +18227,7 @@
               </w:tr>
               <w:tr>
                 <w:trPr>
-                  <w:divId w:val="1569226450"/>
+                  <w:divId w:val="331492845"/>
                   <w:tblCellSpacing w:w="15" w:type="dxa"/>
                 </w:trPr>
                 <w:tc>
@@ -16474,7 +18277,7 @@
               </w:tr>
               <w:tr>
                 <w:trPr>
-                  <w:divId w:val="1569226450"/>
+                  <w:divId w:val="331492845"/>
                   <w:tblCellSpacing w:w="15" w:type="dxa"/>
                 </w:trPr>
                 <w:tc>
@@ -16524,7 +18327,7 @@
               </w:tr>
               <w:tr>
                 <w:trPr>
-                  <w:divId w:val="1569226450"/>
+                  <w:divId w:val="331492845"/>
                   <w:tblCellSpacing w:w="15" w:type="dxa"/>
                 </w:trPr>
                 <w:tc>
@@ -16574,7 +18377,7 @@
               </w:tr>
               <w:tr>
                 <w:trPr>
-                  <w:divId w:val="1569226450"/>
+                  <w:divId w:val="331492845"/>
                   <w:tblCellSpacing w:w="15" w:type="dxa"/>
                 </w:trPr>
                 <w:tc>
@@ -16624,7 +18427,7 @@
               </w:tr>
               <w:tr>
                 <w:trPr>
-                  <w:divId w:val="1569226450"/>
+                  <w:divId w:val="331492845"/>
                   <w:tblCellSpacing w:w="15" w:type="dxa"/>
                 </w:trPr>
                 <w:tc>
@@ -16674,7 +18477,7 @@
               </w:tr>
               <w:tr>
                 <w:trPr>
-                  <w:divId w:val="1569226450"/>
+                  <w:divId w:val="331492845"/>
                   <w:tblCellSpacing w:w="15" w:type="dxa"/>
                 </w:trPr>
                 <w:tc>
@@ -16740,7 +18543,7 @@
               </w:tr>
               <w:tr>
                 <w:trPr>
-                  <w:divId w:val="1569226450"/>
+                  <w:divId w:val="331492845"/>
                   <w:tblCellSpacing w:w="15" w:type="dxa"/>
                 </w:trPr>
                 <w:tc>
@@ -16790,7 +18593,7 @@
               </w:tr>
               <w:tr>
                 <w:trPr>
-                  <w:divId w:val="1569226450"/>
+                  <w:divId w:val="331492845"/>
                   <w:tblCellSpacing w:w="15" w:type="dxa"/>
                 </w:trPr>
                 <w:tc>
@@ -16840,7 +18643,7 @@
               </w:tr>
               <w:tr>
                 <w:trPr>
-                  <w:divId w:val="1569226450"/>
+                  <w:divId w:val="331492845"/>
                   <w:tblCellSpacing w:w="15" w:type="dxa"/>
                 </w:trPr>
                 <w:tc>
@@ -16890,7 +18693,7 @@
               </w:tr>
               <w:tr>
                 <w:trPr>
-                  <w:divId w:val="1569226450"/>
+                  <w:divId w:val="331492845"/>
                   <w:tblCellSpacing w:w="15" w:type="dxa"/>
                 </w:trPr>
                 <w:tc>
@@ -16940,7 +18743,7 @@
               </w:tr>
               <w:tr>
                 <w:trPr>
-                  <w:divId w:val="1569226450"/>
+                  <w:divId w:val="331492845"/>
                   <w:tblCellSpacing w:w="15" w:type="dxa"/>
                 </w:trPr>
                 <w:tc>
@@ -16991,7 +18794,7 @@
               </w:tr>
               <w:tr>
                 <w:trPr>
-                  <w:divId w:val="1569226450"/>
+                  <w:divId w:val="331492845"/>
                   <w:tblCellSpacing w:w="15" w:type="dxa"/>
                 </w:trPr>
                 <w:tc>
@@ -17041,7 +18844,7 @@
               </w:tr>
               <w:tr>
                 <w:trPr>
-                  <w:divId w:val="1569226450"/>
+                  <w:divId w:val="331492845"/>
                   <w:tblCellSpacing w:w="15" w:type="dxa"/>
                 </w:trPr>
                 <w:tc>
@@ -17091,7 +18894,7 @@
               </w:tr>
               <w:tr>
                 <w:trPr>
-                  <w:divId w:val="1569226450"/>
+                  <w:divId w:val="331492845"/>
                   <w:tblCellSpacing w:w="15" w:type="dxa"/>
                 </w:trPr>
                 <w:tc>
@@ -17141,7 +18944,7 @@
               </w:tr>
               <w:tr>
                 <w:trPr>
-                  <w:divId w:val="1569226450"/>
+                  <w:divId w:val="331492845"/>
                   <w:tblCellSpacing w:w="15" w:type="dxa"/>
                 </w:trPr>
                 <w:tc>
@@ -17207,7 +19010,7 @@
               </w:tr>
               <w:tr>
                 <w:trPr>
-                  <w:divId w:val="1569226450"/>
+                  <w:divId w:val="331492845"/>
                   <w:tblCellSpacing w:w="15" w:type="dxa"/>
                 </w:trPr>
                 <w:tc>
@@ -17257,7 +19060,7 @@
               </w:tr>
               <w:tr>
                 <w:trPr>
-                  <w:divId w:val="1569226450"/>
+                  <w:divId w:val="331492845"/>
                   <w:tblCellSpacing w:w="15" w:type="dxa"/>
                 </w:trPr>
                 <w:tc>
@@ -17323,7 +19126,7 @@
               </w:tr>
               <w:tr>
                 <w:trPr>
-                  <w:divId w:val="1569226450"/>
+                  <w:divId w:val="331492845"/>
                   <w:tblCellSpacing w:w="15" w:type="dxa"/>
                 </w:trPr>
                 <w:tc>
@@ -17389,7 +19192,7 @@
               </w:tr>
               <w:tr>
                 <w:trPr>
-                  <w:divId w:val="1569226450"/>
+                  <w:divId w:val="331492845"/>
                   <w:tblCellSpacing w:w="15" w:type="dxa"/>
                 </w:trPr>
                 <w:tc>
@@ -17439,7 +19242,7 @@
               </w:tr>
               <w:tr>
                 <w:trPr>
-                  <w:divId w:val="1569226450"/>
+                  <w:divId w:val="331492845"/>
                   <w:tblCellSpacing w:w="15" w:type="dxa"/>
                 </w:trPr>
                 <w:tc>
@@ -17489,7 +19292,7 @@
               </w:tr>
               <w:tr>
                 <w:trPr>
-                  <w:divId w:val="1569226450"/>
+                  <w:divId w:val="331492845"/>
                   <w:tblCellSpacing w:w="15" w:type="dxa"/>
                 </w:trPr>
                 <w:tc>
@@ -17539,7 +19342,7 @@
               </w:tr>
               <w:tr>
                 <w:trPr>
-                  <w:divId w:val="1569226450"/>
+                  <w:divId w:val="331492845"/>
                   <w:tblCellSpacing w:w="15" w:type="dxa"/>
                 </w:trPr>
                 <w:tc>
@@ -17589,7 +19392,7 @@
               </w:tr>
               <w:tr>
                 <w:trPr>
-                  <w:divId w:val="1569226450"/>
+                  <w:divId w:val="331492845"/>
                   <w:tblCellSpacing w:w="15" w:type="dxa"/>
                 </w:trPr>
                 <w:tc>
@@ -17639,7 +19442,7 @@
               </w:tr>
               <w:tr>
                 <w:trPr>
-                  <w:divId w:val="1569226450"/>
+                  <w:divId w:val="331492845"/>
                   <w:tblCellSpacing w:w="15" w:type="dxa"/>
                 </w:trPr>
                 <w:tc>
@@ -17689,7 +19492,7 @@
               </w:tr>
               <w:tr>
                 <w:trPr>
-                  <w:divId w:val="1569226450"/>
+                  <w:divId w:val="331492845"/>
                   <w:tblCellSpacing w:w="15" w:type="dxa"/>
                 </w:trPr>
                 <w:tc>
@@ -17739,7 +19542,7 @@
               </w:tr>
               <w:tr>
                 <w:trPr>
-                  <w:divId w:val="1569226450"/>
+                  <w:divId w:val="331492845"/>
                   <w:tblCellSpacing w:w="15" w:type="dxa"/>
                 </w:trPr>
                 <w:tc>
@@ -17789,7 +19592,7 @@
               </w:tr>
               <w:tr>
                 <w:trPr>
-                  <w:divId w:val="1569226450"/>
+                  <w:divId w:val="331492845"/>
                   <w:tblCellSpacing w:w="15" w:type="dxa"/>
                 </w:trPr>
                 <w:tc>
@@ -17840,7 +19643,7 @@
               </w:tr>
               <w:tr>
                 <w:trPr>
-                  <w:divId w:val="1569226450"/>
+                  <w:divId w:val="331492845"/>
                   <w:tblCellSpacing w:w="15" w:type="dxa"/>
                 </w:trPr>
                 <w:tc>
@@ -17891,7 +19694,7 @@
             </w:tbl>
             <w:p>
               <w:pPr>
-                <w:divId w:val="1569226450"/>
+                <w:divId w:val="331492845"/>
                 <w:rPr>
                   <w:rFonts w:eastAsia="Times New Roman"/>
                   <w:noProof/>

</xml_diff>

<commit_message>
fixing some minor formatting issues.
</commit_message>
<xml_diff>
--- a/Reports n such/Rachel Lowe CE301 Final Report.docx
+++ b/Reports n such/Rachel Lowe CE301 Final Report.docx
@@ -219,7 +219,6 @@
                                     </w:rPr>
                                     <w:alias w:val="Abstract"/>
                                     <w:id w:val="8276291"/>
-                                    <w:showingPlcHdr/>
                                     <w:dataBinding w:prefixMappings="xmlns:ns0='http://schemas.microsoft.com/office/2006/coverPageProps'" w:xpath="/ns0:CoverPageProperties[1]/ns0:Abstract[1]" w:storeItemID="{55AF091B-3C7A-41E3-B477-F2FDAA23CFDA}"/>
                                     <w:text/>
                                   </w:sdtPr>
@@ -229,7 +228,99 @@
                                       <w:rPr>
                                         <w:color w:val="FFFFFF" w:themeColor="background1"/>
                                       </w:rPr>
-                                      <w:t>[Draw your reader in with an engaging abstract. It is typically a short summary of the document. When you’re ready to add your content, just click here and start typing.]</w:t>
+                                      <w:t xml:space="preserve">HECC-IT is </w:t>
+                                    </w:r>
+                                    <w:r>
+                                      <w:rPr>
+                                        <w:color w:val="FFFFFF" w:themeColor="background1"/>
+                                      </w:rPr>
+                                      <w:t>THE hypertext game authoring tool for indecisive people</w:t>
+                                    </w:r>
+                                    <w:r>
+                                      <w:rPr>
+                                        <w:color w:val="FFFFFF" w:themeColor="background1"/>
+                                      </w:rPr>
+                                      <w:t>.</w:t>
+                                    </w:r>
+                                    <w:r>
+                                      <w:rPr>
+                                        <w:color w:val="FFFFFF" w:themeColor="background1"/>
+                                      </w:rPr>
+                                      <w:t xml:space="preserve"> </w:t>
+                                    </w:r>
+                                    <w:r>
+                                      <w:rPr>
+                                        <w:color w:val="FFFFFF" w:themeColor="background1"/>
+                                      </w:rPr>
+                                      <w:t>A</w:t>
+                                    </w:r>
+                                    <w:r>
+                                      <w:rPr>
+                                        <w:color w:val="FFFFFF" w:themeColor="background1"/>
+                                      </w:rPr>
+                                      <w:t>uthors</w:t>
+                                    </w:r>
+                                    <w:r>
+                                      <w:rPr>
+                                        <w:color w:val="FFFFFF" w:themeColor="background1"/>
+                                      </w:rPr>
+                                      <w:t xml:space="preserve"> are able</w:t>
+                                    </w:r>
+                                    <w:r>
+                                      <w:rPr>
+                                        <w:color w:val="FFFFFF" w:themeColor="background1"/>
+                                      </w:rPr>
+                                      <w:t xml:space="preserve"> to</w:t>
+                                    </w:r>
+                                    <w:r>
+                                      <w:rPr>
+                                        <w:color w:val="FFFFFF" w:themeColor="background1"/>
+                                      </w:rPr>
+                                      <w:t xml:space="preserve"> freely choose between</w:t>
+                                    </w:r>
+                                    <w:r>
+                                      <w:rPr>
+                                        <w:color w:val="FFFFFF" w:themeColor="background1"/>
+                                      </w:rPr>
+                                      <w:t xml:space="preserve"> writ</w:t>
+                                    </w:r>
+                                    <w:r>
+                                      <w:rPr>
+                                        <w:color w:val="FFFFFF" w:themeColor="background1"/>
+                                      </w:rPr>
+                                      <w:t>ing</w:t>
+                                    </w:r>
+                                    <w:r>
+                                      <w:rPr>
+                                        <w:color w:val="FFFFFF" w:themeColor="background1"/>
+                                      </w:rPr>
+                                      <w:t xml:space="preserve"> their hypertext games as </w:t>
+                                    </w:r>
+                                    <w:proofErr w:type="gramStart"/>
+                                    <w:r>
+                                      <w:rPr>
+                                        <w:color w:val="FFFFFF" w:themeColor="background1"/>
+                                      </w:rPr>
+                                      <w:t>raw .hecc</w:t>
+                                    </w:r>
+                                    <w:proofErr w:type="gramEnd"/>
+                                    <w:r>
+                                      <w:rPr>
+                                        <w:color w:val="FFFFFF" w:themeColor="background1"/>
+                                      </w:rPr>
+                                      <w:t xml:space="preserve"> code, or</w:t>
+                                    </w:r>
+                                    <w:r>
+                                      <w:rPr>
+                                        <w:color w:val="FFFFFF" w:themeColor="background1"/>
+                                      </w:rPr>
+                                      <w:t xml:space="preserve"> use the OH-HECC editing GUI, before putting the</w:t>
+                                    </w:r>
+                                    <w:r>
+                                      <w:rPr>
+                                        <w:color w:val="FFFFFF" w:themeColor="background1"/>
+                                      </w:rPr>
+                                      <w:t>ir .hecc code through the HECC-UP parser to produce their playable HECCIN’ Game!</w:t>
                                     </w:r>
                                   </w:sdtContent>
                                 </w:sdt>
@@ -274,7 +365,6 @@
                               </w:rPr>
                               <w:alias w:val="Abstract"/>
                               <w:id w:val="8276291"/>
-                              <w:showingPlcHdr/>
                               <w:dataBinding w:prefixMappings="xmlns:ns0='http://schemas.microsoft.com/office/2006/coverPageProps'" w:xpath="/ns0:CoverPageProperties[1]/ns0:Abstract[1]" w:storeItemID="{55AF091B-3C7A-41E3-B477-F2FDAA23CFDA}"/>
                               <w:text/>
                             </w:sdtPr>
@@ -284,7 +374,99 @@
                                 <w:rPr>
                                   <w:color w:val="FFFFFF" w:themeColor="background1"/>
                                 </w:rPr>
-                                <w:t>[Draw your reader in with an engaging abstract. It is typically a short summary of the document. When you’re ready to add your content, just click here and start typing.]</w:t>
+                                <w:t xml:space="preserve">HECC-IT is </w:t>
+                              </w:r>
+                              <w:r>
+                                <w:rPr>
+                                  <w:color w:val="FFFFFF" w:themeColor="background1"/>
+                                </w:rPr>
+                                <w:t>THE hypertext game authoring tool for indecisive people</w:t>
+                              </w:r>
+                              <w:r>
+                                <w:rPr>
+                                  <w:color w:val="FFFFFF" w:themeColor="background1"/>
+                                </w:rPr>
+                                <w:t>.</w:t>
+                              </w:r>
+                              <w:r>
+                                <w:rPr>
+                                  <w:color w:val="FFFFFF" w:themeColor="background1"/>
+                                </w:rPr>
+                                <w:t xml:space="preserve"> </w:t>
+                              </w:r>
+                              <w:r>
+                                <w:rPr>
+                                  <w:color w:val="FFFFFF" w:themeColor="background1"/>
+                                </w:rPr>
+                                <w:t>A</w:t>
+                              </w:r>
+                              <w:r>
+                                <w:rPr>
+                                  <w:color w:val="FFFFFF" w:themeColor="background1"/>
+                                </w:rPr>
+                                <w:t>uthors</w:t>
+                              </w:r>
+                              <w:r>
+                                <w:rPr>
+                                  <w:color w:val="FFFFFF" w:themeColor="background1"/>
+                                </w:rPr>
+                                <w:t xml:space="preserve"> are able</w:t>
+                              </w:r>
+                              <w:r>
+                                <w:rPr>
+                                  <w:color w:val="FFFFFF" w:themeColor="background1"/>
+                                </w:rPr>
+                                <w:t xml:space="preserve"> to</w:t>
+                              </w:r>
+                              <w:r>
+                                <w:rPr>
+                                  <w:color w:val="FFFFFF" w:themeColor="background1"/>
+                                </w:rPr>
+                                <w:t xml:space="preserve"> freely choose between</w:t>
+                              </w:r>
+                              <w:r>
+                                <w:rPr>
+                                  <w:color w:val="FFFFFF" w:themeColor="background1"/>
+                                </w:rPr>
+                                <w:t xml:space="preserve"> writ</w:t>
+                              </w:r>
+                              <w:r>
+                                <w:rPr>
+                                  <w:color w:val="FFFFFF" w:themeColor="background1"/>
+                                </w:rPr>
+                                <w:t>ing</w:t>
+                              </w:r>
+                              <w:r>
+                                <w:rPr>
+                                  <w:color w:val="FFFFFF" w:themeColor="background1"/>
+                                </w:rPr>
+                                <w:t xml:space="preserve"> their hypertext games as </w:t>
+                              </w:r>
+                              <w:proofErr w:type="gramStart"/>
+                              <w:r>
+                                <w:rPr>
+                                  <w:color w:val="FFFFFF" w:themeColor="background1"/>
+                                </w:rPr>
+                                <w:t>raw .hecc</w:t>
+                              </w:r>
+                              <w:proofErr w:type="gramEnd"/>
+                              <w:r>
+                                <w:rPr>
+                                  <w:color w:val="FFFFFF" w:themeColor="background1"/>
+                                </w:rPr>
+                                <w:t xml:space="preserve"> code, or</w:t>
+                              </w:r>
+                              <w:r>
+                                <w:rPr>
+                                  <w:color w:val="FFFFFF" w:themeColor="background1"/>
+                                </w:rPr>
+                                <w:t xml:space="preserve"> use the OH-HECC editing GUI, before putting the</w:t>
+                              </w:r>
+                              <w:r>
+                                <w:rPr>
+                                  <w:color w:val="FFFFFF" w:themeColor="background1"/>
+                                </w:rPr>
+                                <w:t>ir .hecc code through the HECC-UP parser to produce their playable HECCIN’ Game!</w:t>
                               </w:r>
                             </w:sdtContent>
                           </w:sdt>
@@ -1252,7 +1434,7 @@
         <w:pStyle w:val="Heading1"/>
       </w:pPr>
       <w:bookmarkStart w:id="0" w:name="_Toc69977786"/>
-      <w:bookmarkStart w:id="1" w:name="_Toc70253564"/>
+      <w:bookmarkStart w:id="1" w:name="_Toc70269849"/>
       <w:r>
         <w:lastRenderedPageBreak/>
         <w:t>Acknowledgements</w:t>
@@ -1591,10 +1773,10 @@
     <w:p>
       <w:pPr>
         <w:sectPr>
-          <w:headerReference w:type="default" r:id="rId8"/>
-          <w:footerReference w:type="default" r:id="rId9"/>
-          <w:headerReference w:type="first" r:id="rId10"/>
-          <w:footerReference w:type="first" r:id="rId11"/>
+          <w:headerReference w:type="default" r:id="rId9"/>
+          <w:footerReference w:type="default" r:id="rId10"/>
+          <w:headerReference w:type="first" r:id="rId11"/>
+          <w:footerReference w:type="first" r:id="rId12"/>
           <w:pgSz w:w="11906" w:h="16838"/>
           <w:pgMar w:top="1440" w:right="1440" w:bottom="1440" w:left="1440" w:header="708" w:footer="708" w:gutter="0"/>
           <w:pgNumType w:start="0"/>
@@ -1609,7 +1791,7 @@
         <w:pStyle w:val="Heading1"/>
       </w:pPr>
       <w:bookmarkStart w:id="2" w:name="_Toc69977787"/>
-      <w:bookmarkStart w:id="3" w:name="_Toc70253565"/>
+      <w:bookmarkStart w:id="3" w:name="_Toc70269850"/>
       <w:r>
         <w:lastRenderedPageBreak/>
         <w:t>Abstract</w:t>
@@ -1648,7 +1830,7 @@
         </w:rPr>
         <w:t xml:space="preserve"> (playable at </w:t>
       </w:r>
-      <w:hyperlink r:id="rId12" w:history="1">
+      <w:hyperlink r:id="rId13" w:history="1">
         <w:r>
           <w:rPr>
             <w:rStyle w:val="Hyperlink"/>
@@ -1703,7 +1885,7 @@
         </w:rPr>
         <w:t xml:space="preserve"> are the victim (playable at </w:t>
       </w:r>
-      <w:hyperlink r:id="rId13" w:history="1">
+      <w:hyperlink r:id="rId14" w:history="1">
         <w:r>
           <w:rPr>
             <w:rStyle w:val="Hyperlink"/>
@@ -1731,7 +1913,7 @@
         </w:rPr>
         <w:t xml:space="preserve">HECC-IT itself is available for free on my itch.io page, here: </w:t>
       </w:r>
-      <w:hyperlink r:id="rId14" w:history="1">
+      <w:hyperlink r:id="rId15" w:history="1">
         <w:r>
           <w:rPr>
             <w:rStyle w:val="Hyperlink"/>
@@ -1753,7 +1935,7 @@
           <w:noProof/>
         </w:rPr>
         <w:sectPr>
-          <w:footerReference w:type="first" r:id="rId15"/>
+          <w:footerReference w:type="first" r:id="rId16"/>
           <w:pgSz w:w="11906" w:h="16838"/>
           <w:pgMar w:top="1440" w:right="1440" w:bottom="1440" w:left="1440" w:header="708" w:footer="708" w:gutter="0"/>
           <w:pgNumType w:fmt="lowerRoman" w:start="2"/>
@@ -1827,7 +2009,7 @@
           <w:r>
             <w:fldChar w:fldCharType="separate"/>
           </w:r>
-          <w:hyperlink w:anchor="_Toc70253564" w:history="1">
+          <w:hyperlink w:anchor="_Toc70269849" w:history="1">
             <w:r>
               <w:rPr>
                 <w:rStyle w:val="Hyperlink"/>
@@ -1854,7 +2036,7 @@
                 <w:noProof/>
                 <w:webHidden/>
               </w:rPr>
-              <w:instrText xml:space="preserve"> PAGEREF _Toc70253564 \h </w:instrText>
+              <w:instrText xml:space="preserve"> PAGEREF _Toc70269849 \h </w:instrText>
             </w:r>
             <w:r>
               <w:rPr>
@@ -1897,7 +2079,7 @@
               <w:lang w:eastAsia="en-GB"/>
             </w:rPr>
           </w:pPr>
-          <w:hyperlink w:anchor="_Toc70253565" w:history="1">
+          <w:hyperlink w:anchor="_Toc70269850" w:history="1">
             <w:r>
               <w:rPr>
                 <w:rStyle w:val="Hyperlink"/>
@@ -1924,7 +2106,7 @@
                 <w:noProof/>
                 <w:webHidden/>
               </w:rPr>
-              <w:instrText xml:space="preserve"> PAGEREF _Toc70253565 \h </w:instrText>
+              <w:instrText xml:space="preserve"> PAGEREF _Toc70269850 \h </w:instrText>
             </w:r>
             <w:r>
               <w:rPr>
@@ -1967,7 +2149,7 @@
               <w:lang w:eastAsia="en-GB"/>
             </w:rPr>
           </w:pPr>
-          <w:hyperlink w:anchor="_Toc70253566" w:history="1">
+          <w:hyperlink w:anchor="_Toc70269851" w:history="1">
             <w:r>
               <w:rPr>
                 <w:rStyle w:val="Hyperlink"/>
@@ -1994,7 +2176,7 @@
                 <w:noProof/>
                 <w:webHidden/>
               </w:rPr>
-              <w:instrText xml:space="preserve"> PAGEREF _Toc70253566 \h </w:instrText>
+              <w:instrText xml:space="preserve"> PAGEREF _Toc70269851 \h </w:instrText>
             </w:r>
             <w:r>
               <w:rPr>
@@ -2038,7 +2220,7 @@
               <w:lang w:eastAsia="en-GB"/>
             </w:rPr>
           </w:pPr>
-          <w:hyperlink w:anchor="_Toc70253567" w:history="1">
+          <w:hyperlink w:anchor="_Toc70269852" w:history="1">
             <w:r>
               <w:rPr>
                 <w:rStyle w:val="Hyperlink"/>
@@ -2080,7 +2262,7 @@
                 <w:noProof/>
                 <w:webHidden/>
               </w:rPr>
-              <w:instrText xml:space="preserve"> PAGEREF _Toc70253567 \h </w:instrText>
+              <w:instrText xml:space="preserve"> PAGEREF _Toc70269852 \h </w:instrText>
             </w:r>
             <w:r>
               <w:rPr>
@@ -2123,7 +2305,7 @@
               <w:lang w:eastAsia="en-GB"/>
             </w:rPr>
           </w:pPr>
-          <w:hyperlink w:anchor="_Toc70253568" w:history="1">
+          <w:hyperlink w:anchor="_Toc70269853" w:history="1">
             <w:r>
               <w:rPr>
                 <w:rStyle w:val="Hyperlink"/>
@@ -2151,7 +2333,7 @@
                 <w:noProof/>
                 <w:webHidden/>
               </w:rPr>
-              <w:instrText xml:space="preserve"> PAGEREF _Toc70253568 \h </w:instrText>
+              <w:instrText xml:space="preserve"> PAGEREF _Toc70269853 \h </w:instrText>
             </w:r>
             <w:r>
               <w:rPr>
@@ -2194,7 +2376,7 @@
               <w:lang w:eastAsia="en-GB"/>
             </w:rPr>
           </w:pPr>
-          <w:hyperlink w:anchor="_Toc70253569" w:history="1">
+          <w:hyperlink w:anchor="_Toc70269854" w:history="1">
             <w:r>
               <w:rPr>
                 <w:rStyle w:val="Hyperlink"/>
@@ -2221,7 +2403,7 @@
                 <w:noProof/>
                 <w:webHidden/>
               </w:rPr>
-              <w:instrText xml:space="preserve"> PAGEREF _Toc70253569 \h </w:instrText>
+              <w:instrText xml:space="preserve"> PAGEREF _Toc70269854 \h </w:instrText>
             </w:r>
             <w:r>
               <w:rPr>
@@ -2264,7 +2446,7 @@
               <w:lang w:eastAsia="en-GB"/>
             </w:rPr>
           </w:pPr>
-          <w:hyperlink w:anchor="_Toc70253570" w:history="1">
+          <w:hyperlink w:anchor="_Toc70269855" w:history="1">
             <w:r>
               <w:rPr>
                 <w:rStyle w:val="Hyperlink"/>
@@ -2292,7 +2474,7 @@
                 <w:noProof/>
                 <w:webHidden/>
               </w:rPr>
-              <w:instrText xml:space="preserve"> PAGEREF _Toc70253570 \h </w:instrText>
+              <w:instrText xml:space="preserve"> PAGEREF _Toc70269855 \h </w:instrText>
             </w:r>
             <w:r>
               <w:rPr>
@@ -2336,7 +2518,7 @@
               <w:lang w:eastAsia="en-GB"/>
             </w:rPr>
           </w:pPr>
-          <w:hyperlink w:anchor="_Toc70253571" w:history="1">
+          <w:hyperlink w:anchor="_Toc70269856" w:history="1">
             <w:r>
               <w:rPr>
                 <w:rStyle w:val="Hyperlink"/>
@@ -2378,7 +2560,7 @@
                 <w:noProof/>
                 <w:webHidden/>
               </w:rPr>
-              <w:instrText xml:space="preserve"> PAGEREF _Toc70253571 \h </w:instrText>
+              <w:instrText xml:space="preserve"> PAGEREF _Toc70269856 \h </w:instrText>
             </w:r>
             <w:r>
               <w:rPr>
@@ -2421,7 +2603,7 @@
               <w:lang w:eastAsia="en-GB"/>
             </w:rPr>
           </w:pPr>
-          <w:hyperlink w:anchor="_Toc70253572" w:history="1">
+          <w:hyperlink w:anchor="_Toc70269857" w:history="1">
             <w:r>
               <w:rPr>
                 <w:rStyle w:val="Hyperlink"/>
@@ -2449,7 +2631,7 @@
                 <w:noProof/>
                 <w:webHidden/>
               </w:rPr>
-              <w:instrText xml:space="preserve"> PAGEREF _Toc70253572 \h </w:instrText>
+              <w:instrText xml:space="preserve"> PAGEREF _Toc70269857 \h </w:instrText>
             </w:r>
             <w:r>
               <w:rPr>
@@ -2492,7 +2674,7 @@
               <w:lang w:eastAsia="en-GB"/>
             </w:rPr>
           </w:pPr>
-          <w:hyperlink w:anchor="_Toc70253573" w:history="1">
+          <w:hyperlink w:anchor="_Toc70269858" w:history="1">
             <w:r>
               <w:rPr>
                 <w:rStyle w:val="Hyperlink"/>
@@ -2520,7 +2702,7 @@
                 <w:noProof/>
                 <w:webHidden/>
               </w:rPr>
-              <w:instrText xml:space="preserve"> PAGEREF _Toc70253573 \h </w:instrText>
+              <w:instrText xml:space="preserve"> PAGEREF _Toc70269858 \h </w:instrText>
             </w:r>
             <w:r>
               <w:rPr>
@@ -2564,7 +2746,7 @@
               <w:lang w:eastAsia="en-GB"/>
             </w:rPr>
           </w:pPr>
-          <w:hyperlink w:anchor="_Toc70253574" w:history="1">
+          <w:hyperlink w:anchor="_Toc70269859" w:history="1">
             <w:r>
               <w:rPr>
                 <w:rStyle w:val="Hyperlink"/>
@@ -2606,7 +2788,7 @@
                 <w:noProof/>
                 <w:webHidden/>
               </w:rPr>
-              <w:instrText xml:space="preserve"> PAGEREF _Toc70253574 \h </w:instrText>
+              <w:instrText xml:space="preserve"> PAGEREF _Toc70269859 \h </w:instrText>
             </w:r>
             <w:r>
               <w:rPr>
@@ -2649,7 +2831,7 @@
               <w:lang w:eastAsia="en-GB"/>
             </w:rPr>
           </w:pPr>
-          <w:hyperlink w:anchor="_Toc70253575" w:history="1">
+          <w:hyperlink w:anchor="_Toc70269860" w:history="1">
             <w:r>
               <w:rPr>
                 <w:rStyle w:val="Hyperlink"/>
@@ -2677,7 +2859,7 @@
                 <w:noProof/>
                 <w:webHidden/>
               </w:rPr>
-              <w:instrText xml:space="preserve"> PAGEREF _Toc70253575 \h </w:instrText>
+              <w:instrText xml:space="preserve"> PAGEREF _Toc70269860 \h </w:instrText>
             </w:r>
             <w:r>
               <w:rPr>
@@ -2720,7 +2902,7 @@
               <w:lang w:eastAsia="en-GB"/>
             </w:rPr>
           </w:pPr>
-          <w:hyperlink w:anchor="_Toc70253576" w:history="1">
+          <w:hyperlink w:anchor="_Toc70269861" w:history="1">
             <w:r>
               <w:rPr>
                 <w:rStyle w:val="Hyperlink"/>
@@ -2748,7 +2930,7 @@
                 <w:noProof/>
                 <w:webHidden/>
               </w:rPr>
-              <w:instrText xml:space="preserve"> PAGEREF _Toc70253576 \h </w:instrText>
+              <w:instrText xml:space="preserve"> PAGEREF _Toc70269861 \h </w:instrText>
             </w:r>
             <w:r>
               <w:rPr>
@@ -2791,7 +2973,7 @@
               <w:lang w:eastAsia="en-GB"/>
             </w:rPr>
           </w:pPr>
-          <w:hyperlink w:anchor="_Toc70253577" w:history="1">
+          <w:hyperlink w:anchor="_Toc70269862" w:history="1">
             <w:r>
               <w:rPr>
                 <w:rStyle w:val="Hyperlink"/>
@@ -2819,7 +3001,7 @@
                 <w:noProof/>
                 <w:webHidden/>
               </w:rPr>
-              <w:instrText xml:space="preserve"> PAGEREF _Toc70253577 \h </w:instrText>
+              <w:instrText xml:space="preserve"> PAGEREF _Toc70269862 \h </w:instrText>
             </w:r>
             <w:r>
               <w:rPr>
@@ -2862,7 +3044,7 @@
               <w:lang w:eastAsia="en-GB"/>
             </w:rPr>
           </w:pPr>
-          <w:hyperlink w:anchor="_Toc70253578" w:history="1">
+          <w:hyperlink w:anchor="_Toc70269863" w:history="1">
             <w:r>
               <w:rPr>
                 <w:rStyle w:val="Hyperlink"/>
@@ -2890,7 +3072,7 @@
                 <w:noProof/>
                 <w:webHidden/>
               </w:rPr>
-              <w:instrText xml:space="preserve"> PAGEREF _Toc70253578 \h </w:instrText>
+              <w:instrText xml:space="preserve"> PAGEREF _Toc70269863 \h </w:instrText>
             </w:r>
             <w:r>
               <w:rPr>
@@ -2933,7 +3115,7 @@
               <w:lang w:eastAsia="en-GB"/>
             </w:rPr>
           </w:pPr>
-          <w:hyperlink w:anchor="_Toc70253579" w:history="1">
+          <w:hyperlink w:anchor="_Toc70269864" w:history="1">
             <w:r>
               <w:rPr>
                 <w:rStyle w:val="Hyperlink"/>
@@ -2961,7 +3143,7 @@
                 <w:noProof/>
                 <w:webHidden/>
               </w:rPr>
-              <w:instrText xml:space="preserve"> PAGEREF _Toc70253579 \h </w:instrText>
+              <w:instrText xml:space="preserve"> PAGEREF _Toc70269864 \h </w:instrText>
             </w:r>
             <w:r>
               <w:rPr>
@@ -3004,7 +3186,7 @@
               <w:lang w:eastAsia="en-GB"/>
             </w:rPr>
           </w:pPr>
-          <w:hyperlink w:anchor="_Toc70253580" w:history="1">
+          <w:hyperlink w:anchor="_Toc70269865" w:history="1">
             <w:r>
               <w:rPr>
                 <w:rStyle w:val="Hyperlink"/>
@@ -3032,7 +3214,7 @@
                 <w:noProof/>
                 <w:webHidden/>
               </w:rPr>
-              <w:instrText xml:space="preserve"> PAGEREF _Toc70253580 \h </w:instrText>
+              <w:instrText xml:space="preserve"> PAGEREF _Toc70269865 \h </w:instrText>
             </w:r>
             <w:r>
               <w:rPr>
@@ -3075,7 +3257,7 @@
               <w:lang w:eastAsia="en-GB"/>
             </w:rPr>
           </w:pPr>
-          <w:hyperlink w:anchor="_Toc70253581" w:history="1">
+          <w:hyperlink w:anchor="_Toc70269866" w:history="1">
             <w:r>
               <w:rPr>
                 <w:rStyle w:val="Hyperlink"/>
@@ -3103,7 +3285,7 @@
                 <w:noProof/>
                 <w:webHidden/>
               </w:rPr>
-              <w:instrText xml:space="preserve"> PAGEREF _Toc70253581 \h </w:instrText>
+              <w:instrText xml:space="preserve"> PAGEREF _Toc70269866 \h </w:instrText>
             </w:r>
             <w:r>
               <w:rPr>
@@ -3146,7 +3328,7 @@
               <w:lang w:eastAsia="en-GB"/>
             </w:rPr>
           </w:pPr>
-          <w:hyperlink w:anchor="_Toc70253582" w:history="1">
+          <w:hyperlink w:anchor="_Toc70269867" w:history="1">
             <w:r>
               <w:rPr>
                 <w:rStyle w:val="Hyperlink"/>
@@ -3174,7 +3356,7 @@
                 <w:noProof/>
                 <w:webHidden/>
               </w:rPr>
-              <w:instrText xml:space="preserve"> PAGEREF _Toc70253582 \h </w:instrText>
+              <w:instrText xml:space="preserve"> PAGEREF _Toc70269867 \h </w:instrText>
             </w:r>
             <w:r>
               <w:rPr>
@@ -3218,7 +3400,7 @@
               <w:lang w:eastAsia="en-GB"/>
             </w:rPr>
           </w:pPr>
-          <w:hyperlink w:anchor="_Toc70253583" w:history="1">
+          <w:hyperlink w:anchor="_Toc70269868" w:history="1">
             <w:r>
               <w:rPr>
                 <w:rStyle w:val="Hyperlink"/>
@@ -3260,7 +3442,7 @@
                 <w:noProof/>
                 <w:webHidden/>
               </w:rPr>
-              <w:instrText xml:space="preserve"> PAGEREF _Toc70253583 \h </w:instrText>
+              <w:instrText xml:space="preserve"> PAGEREF _Toc70269868 \h </w:instrText>
             </w:r>
             <w:r>
               <w:rPr>
@@ -3303,7 +3485,7 @@
               <w:lang w:eastAsia="en-GB"/>
             </w:rPr>
           </w:pPr>
-          <w:hyperlink w:anchor="_Toc70253584" w:history="1">
+          <w:hyperlink w:anchor="_Toc70269869" w:history="1">
             <w:r>
               <w:rPr>
                 <w:rStyle w:val="Hyperlink"/>
@@ -3331,7 +3513,7 @@
                 <w:noProof/>
                 <w:webHidden/>
               </w:rPr>
-              <w:instrText xml:space="preserve"> PAGEREF _Toc70253584 \h </w:instrText>
+              <w:instrText xml:space="preserve"> PAGEREF _Toc70269869 \h </w:instrText>
             </w:r>
             <w:r>
               <w:rPr>
@@ -3374,7 +3556,7 @@
               <w:lang w:eastAsia="en-GB"/>
             </w:rPr>
           </w:pPr>
-          <w:hyperlink w:anchor="_Toc70253585" w:history="1">
+          <w:hyperlink w:anchor="_Toc70269870" w:history="1">
             <w:r>
               <w:rPr>
                 <w:rStyle w:val="Hyperlink"/>
@@ -3402,7 +3584,7 @@
                 <w:noProof/>
                 <w:webHidden/>
               </w:rPr>
-              <w:instrText xml:space="preserve"> PAGEREF _Toc70253585 \h </w:instrText>
+              <w:instrText xml:space="preserve"> PAGEREF _Toc70269870 \h </w:instrText>
             </w:r>
             <w:r>
               <w:rPr>
@@ -3445,7 +3627,7 @@
               <w:lang w:eastAsia="en-GB"/>
             </w:rPr>
           </w:pPr>
-          <w:hyperlink w:anchor="_Toc70253586" w:history="1">
+          <w:hyperlink w:anchor="_Toc70269871" w:history="1">
             <w:r>
               <w:rPr>
                 <w:rStyle w:val="Hyperlink"/>
@@ -3473,7 +3655,7 @@
                 <w:noProof/>
                 <w:webHidden/>
               </w:rPr>
-              <w:instrText xml:space="preserve"> PAGEREF _Toc70253586 \h </w:instrText>
+              <w:instrText xml:space="preserve"> PAGEREF _Toc70269871 \h </w:instrText>
             </w:r>
             <w:r>
               <w:rPr>
@@ -3516,7 +3698,7 @@
               <w:lang w:eastAsia="en-GB"/>
             </w:rPr>
           </w:pPr>
-          <w:hyperlink w:anchor="_Toc70253587" w:history="1">
+          <w:hyperlink w:anchor="_Toc70269872" w:history="1">
             <w:r>
               <w:rPr>
                 <w:rStyle w:val="Hyperlink"/>
@@ -3544,7 +3726,7 @@
                 <w:noProof/>
                 <w:webHidden/>
               </w:rPr>
-              <w:instrText xml:space="preserve"> PAGEREF _Toc70253587 \h </w:instrText>
+              <w:instrText xml:space="preserve"> PAGEREF _Toc70269872 \h </w:instrText>
             </w:r>
             <w:r>
               <w:rPr>
@@ -3588,7 +3770,7 @@
               <w:lang w:eastAsia="en-GB"/>
             </w:rPr>
           </w:pPr>
-          <w:hyperlink w:anchor="_Toc70253588" w:history="1">
+          <w:hyperlink w:anchor="_Toc70269873" w:history="1">
             <w:r>
               <w:rPr>
                 <w:rStyle w:val="Hyperlink"/>
@@ -3630,7 +3812,7 @@
                 <w:noProof/>
                 <w:webHidden/>
               </w:rPr>
-              <w:instrText xml:space="preserve"> PAGEREF _Toc70253588 \h </w:instrText>
+              <w:instrText xml:space="preserve"> PAGEREF _Toc70269873 \h </w:instrText>
             </w:r>
             <w:r>
               <w:rPr>
@@ -3673,7 +3855,7 @@
               <w:lang w:eastAsia="en-GB"/>
             </w:rPr>
           </w:pPr>
-          <w:hyperlink w:anchor="_Toc70253589" w:history="1">
+          <w:hyperlink w:anchor="_Toc70269874" w:history="1">
             <w:r>
               <w:rPr>
                 <w:rStyle w:val="Hyperlink"/>
@@ -3701,7 +3883,7 @@
                 <w:noProof/>
                 <w:webHidden/>
               </w:rPr>
-              <w:instrText xml:space="preserve"> PAGEREF _Toc70253589 \h </w:instrText>
+              <w:instrText xml:space="preserve"> PAGEREF _Toc70269874 \h </w:instrText>
             </w:r>
             <w:r>
               <w:rPr>
@@ -3744,7 +3926,7 @@
               <w:lang w:eastAsia="en-GB"/>
             </w:rPr>
           </w:pPr>
-          <w:hyperlink w:anchor="_Toc70253590" w:history="1">
+          <w:hyperlink w:anchor="_Toc70269875" w:history="1">
             <w:r>
               <w:rPr>
                 <w:rStyle w:val="Hyperlink"/>
@@ -3772,7 +3954,78 @@
                 <w:noProof/>
                 <w:webHidden/>
               </w:rPr>
-              <w:instrText xml:space="preserve"> PAGEREF _Toc70253590 \h </w:instrText>
+              <w:instrText xml:space="preserve"> PAGEREF _Toc70269875 \h </w:instrText>
+            </w:r>
+            <w:r>
+              <w:rPr>
+                <w:noProof/>
+                <w:webHidden/>
+              </w:rPr>
+            </w:r>
+            <w:r>
+              <w:rPr>
+                <w:noProof/>
+                <w:webHidden/>
+              </w:rPr>
+              <w:fldChar w:fldCharType="separate"/>
+            </w:r>
+            <w:r>
+              <w:rPr>
+                <w:noProof/>
+                <w:webHidden/>
+              </w:rPr>
+              <w:t>18</w:t>
+            </w:r>
+            <w:r>
+              <w:rPr>
+                <w:noProof/>
+                <w:webHidden/>
+              </w:rPr>
+              <w:fldChar w:fldCharType="end"/>
+            </w:r>
+          </w:hyperlink>
+        </w:p>
+        <w:p>
+          <w:pPr>
+            <w:pStyle w:val="TOC2"/>
+            <w:tabs>
+              <w:tab w:val="right" w:leader="dot" w:pos="9016"/>
+            </w:tabs>
+            <w:rPr>
+              <w:rFonts w:eastAsiaTheme="minorEastAsia"/>
+              <w:noProof/>
+              <w:lang w:eastAsia="en-GB"/>
+            </w:rPr>
+          </w:pPr>
+          <w:hyperlink w:anchor="_Toc70269876" w:history="1">
+            <w:r>
+              <w:rPr>
+                <w:rStyle w:val="Hyperlink"/>
+                <w:noProof/>
+                <w:lang w:val="en-US"/>
+              </w:rPr>
+              <w:t>5.3: Conclusions to the project as a whole</w:t>
+            </w:r>
+            <w:r>
+              <w:rPr>
+                <w:noProof/>
+                <w:webHidden/>
+              </w:rPr>
+              <w:tab/>
+            </w:r>
+            <w:r>
+              <w:rPr>
+                <w:noProof/>
+                <w:webHidden/>
+              </w:rPr>
+              <w:fldChar w:fldCharType="begin"/>
+            </w:r>
+            <w:r>
+              <w:rPr>
+                <w:noProof/>
+                <w:webHidden/>
+              </w:rPr>
+              <w:instrText xml:space="preserve"> PAGEREF _Toc70269876 \h </w:instrText>
             </w:r>
             <w:r>
               <w:rPr>
@@ -3815,7 +4068,7 @@
               <w:lang w:eastAsia="en-GB"/>
             </w:rPr>
           </w:pPr>
-          <w:hyperlink w:anchor="_Toc70253591" w:history="1">
+          <w:hyperlink w:anchor="_Toc70269877" w:history="1">
             <w:r>
               <w:rPr>
                 <w:rStyle w:val="Hyperlink"/>
@@ -3842,7 +4095,7 @@
                 <w:noProof/>
                 <w:webHidden/>
               </w:rPr>
-              <w:instrText xml:space="preserve"> PAGEREF _Toc70253591 \h </w:instrText>
+              <w:instrText xml:space="preserve"> PAGEREF _Toc70269877 \h </w:instrText>
             </w:r>
             <w:r>
               <w:rPr>
@@ -3903,7 +4156,7 @@
         <w:pStyle w:val="Heading1"/>
       </w:pPr>
       <w:bookmarkStart w:id="4" w:name="_Toc69977788"/>
-      <w:bookmarkStart w:id="5" w:name="_Toc70253566"/>
+      <w:bookmarkStart w:id="5" w:name="_Toc70269851"/>
       <w:r>
         <w:lastRenderedPageBreak/>
         <w:t>List of Symbols</w:t>
@@ -4316,21 +4569,7 @@
         <w:rPr>
           <w:lang w:val="en-US"/>
         </w:rPr>
-        <w:t xml:space="preserve"> (after </w:t>
-      </w:r>
-      <w:proofErr w:type="gramStart"/>
-      <w:r>
-        <w:rPr>
-          <w:lang w:val="en-US"/>
-        </w:rPr>
-        <w:t>the .hecc</w:t>
-      </w:r>
-      <w:proofErr w:type="gramEnd"/>
-      <w:r>
-        <w:rPr>
-          <w:lang w:val="en-US"/>
-        </w:rPr>
-        <w:t xml:space="preserve"> code is parsed)</w:t>
+        <w:t xml:space="preserve"> (after the .hecc code is parsed)</w:t>
       </w:r>
       <w:r>
         <w:rPr>
@@ -4655,7 +4894,7 @@
         </w:numPr>
       </w:pPr>
       <w:bookmarkStart w:id="6" w:name="_Toc69977789"/>
-      <w:bookmarkStart w:id="7" w:name="_Toc70253567"/>
+      <w:bookmarkStart w:id="7" w:name="_Toc70269852"/>
       <w:r>
         <w:lastRenderedPageBreak/>
         <w:t>Literature Survey</w:t>
@@ -4756,7 +4995,7 @@
         </w:rPr>
       </w:pPr>
       <w:bookmarkStart w:id="8" w:name="_Toc69977790"/>
-      <w:bookmarkStart w:id="9" w:name="_Toc70253568"/>
+      <w:bookmarkStart w:id="9" w:name="_Toc70269853"/>
       <w:r>
         <w:rPr>
           <w:lang w:val="en-US"/>
@@ -7051,15 +7290,7 @@
         <w:t xml:space="preserve">for the ‘babel’ utility </w:t>
       </w:r>
       <w:r>
-        <w:t>to be contributed which can produce an ‘</w:t>
-      </w:r>
-      <w:proofErr w:type="spellStart"/>
-      <w:r>
-        <w:t>ifiction</w:t>
-      </w:r>
-      <w:proofErr w:type="spellEnd"/>
-      <w:r>
-        <w:t xml:space="preserve">’ record for the </w:t>
+        <w:t xml:space="preserve">to be contributed which can produce an ‘ifiction’ record for the </w:t>
       </w:r>
       <w:r>
         <w:t xml:space="preserve">work in question. The requirements for a tool which falls outside of the scope of the agreement </w:t>
@@ -7071,15 +7302,7 @@
         <w:t xml:space="preserve">however, during the development of HECC-IT, I chose to </w:t>
       </w:r>
       <w:r>
-        <w:t xml:space="preserve">assign an IFID for my work as specified for a party which is a signatory to the agreement, and also produce an </w:t>
-      </w:r>
-      <w:proofErr w:type="spellStart"/>
-      <w:r>
-        <w:t>ifiction</w:t>
-      </w:r>
-      <w:proofErr w:type="spellEnd"/>
-      <w:r>
-        <w:t xml:space="preserve"> file for games produced with HECC-IT during the</w:t>
+        <w:t>assign an IFID for my work as specified for a party which is a signatory to the agreement, and also produce an ifiction file for games produced with HECC-IT during the</w:t>
       </w:r>
       <w:r>
         <w:t xml:space="preserve"> ‘parsing’ process that reads the input .hecc files and outputs the games</w:t>
@@ -7850,7 +8073,7 @@
         <w:pStyle w:val="Heading2"/>
       </w:pPr>
       <w:bookmarkStart w:id="10" w:name="_Toc69977791"/>
-      <w:bookmarkStart w:id="11" w:name="_Toc70253569"/>
+      <w:bookmarkStart w:id="11" w:name="_Toc70269854"/>
       <w:r>
         <w:t>1</w:t>
       </w:r>
@@ -8854,7 +9077,7 @@
         </w:rPr>
       </w:pPr>
       <w:bookmarkStart w:id="12" w:name="_Toc69977792"/>
-      <w:bookmarkStart w:id="13" w:name="_Toc70253570"/>
+      <w:bookmarkStart w:id="13" w:name="_Toc70269855"/>
       <w:r>
         <w:rPr>
           <w:noProof/>
@@ -10311,7 +10534,7 @@
         </w:numPr>
       </w:pPr>
       <w:bookmarkStart w:id="14" w:name="_Toc69977793"/>
-      <w:bookmarkStart w:id="15" w:name="_Toc70253571"/>
+      <w:bookmarkStart w:id="15" w:name="_Toc70269856"/>
       <w:r>
         <w:lastRenderedPageBreak/>
         <w:t>Project aims and objectives</w:t>
@@ -10431,7 +10654,7 @@
           <w:lang w:val="en-US"/>
         </w:rPr>
       </w:pPr>
-      <w:bookmarkStart w:id="16" w:name="_Toc70253572"/>
+      <w:bookmarkStart w:id="16" w:name="_Toc70269857"/>
       <w:r>
         <w:rPr>
           <w:lang w:val="en-US"/>
@@ -11479,22 +11702,18 @@
         </w:rPr>
         <w:t xml:space="preserve">MAY export </w:t>
       </w:r>
-      <w:proofErr w:type="gramStart"/>
       <w:r>
         <w:rPr>
           <w:lang w:val="en-US"/>
         </w:rPr>
         <w:t>‘.</w:t>
       </w:r>
-      <w:proofErr w:type="spellStart"/>
       <w:r>
         <w:rPr>
           <w:lang w:val="en-US"/>
         </w:rPr>
         <w:t>ifiction</w:t>
       </w:r>
-      <w:proofErr w:type="spellEnd"/>
-      <w:proofErr w:type="gramEnd"/>
       <w:r>
         <w:rPr>
           <w:lang w:val="en-US"/>
@@ -11799,21 +12018,7 @@
         <w:rPr>
           <w:lang w:val="en-US"/>
         </w:rPr>
-        <w:t xml:space="preserve"> file. </w:t>
-      </w:r>
-      <w:proofErr w:type="gramStart"/>
-      <w:r>
-        <w:rPr>
-          <w:lang w:val="en-US"/>
-        </w:rPr>
-        <w:t>The .hecc</w:t>
-      </w:r>
-      <w:proofErr w:type="gramEnd"/>
-      <w:r>
-        <w:rPr>
-          <w:lang w:val="en-US"/>
-        </w:rPr>
-        <w:t xml:space="preserve"> code it produces MUST be valid, and readable by HECC-UP and OH-HECC itself</w:t>
+        <w:t xml:space="preserve"> file. The .hecc code it produces MUST be valid, and readable by HECC-UP and OH-HECC itself</w:t>
       </w:r>
       <w:r>
         <w:rPr>
@@ -11825,21 +12030,7 @@
         <w:rPr>
           <w:lang w:val="en-US"/>
         </w:rPr>
-        <w:t xml:space="preserve">.hecc file they first opened. If there is an IO-related problem with saving the .hecc file itself, the user SHOULD be presented with their </w:t>
-      </w:r>
-      <w:proofErr w:type="gramStart"/>
-      <w:r>
-        <w:rPr>
-          <w:lang w:val="en-US"/>
-        </w:rPr>
-        <w:t>raw .hecc</w:t>
-      </w:r>
-      <w:proofErr w:type="gramEnd"/>
-      <w:r>
-        <w:rPr>
-          <w:lang w:val="en-US"/>
-        </w:rPr>
-        <w:t xml:space="preserve"> code, in such a way that </w:t>
+        <w:t xml:space="preserve">.hecc file they first opened. If there is an IO-related problem with saving the .hecc file itself, the user SHOULD be presented with their raw .hecc code, in such a way that </w:t>
       </w:r>
       <w:r>
         <w:rPr>
@@ -11915,7 +12106,7 @@
           <w:lang w:val="en-US"/>
         </w:rPr>
       </w:pPr>
-      <w:bookmarkStart w:id="17" w:name="_Toc70253573"/>
+      <w:bookmarkStart w:id="17" w:name="_Toc70269858"/>
       <w:r>
         <w:rPr>
           <w:lang w:val="en-US"/>
@@ -12061,21 +12252,19 @@
           <w:lang w:val="en-US"/>
         </w:rPr>
         <w:lastRenderedPageBreak/>
-        <w:t xml:space="preserve">It SHOULD demonstrate as much of the functionality of the HECCIN’ Game and </w:t>
-      </w:r>
-      <w:proofErr w:type="gramStart"/>
-      <w:r>
-        <w:rPr>
-          <w:lang w:val="en-US"/>
-        </w:rPr>
-        <w:t>the .hecc</w:t>
-      </w:r>
-      <w:proofErr w:type="gramEnd"/>
-      <w:r>
-        <w:rPr>
-          <w:lang w:val="en-US"/>
-        </w:rPr>
-        <w:t xml:space="preserve"> format as possible, and do this in a way which MUST make sense in context of itself as a game.</w:t>
+        <w:t xml:space="preserve">It SHOULD demonstrate as much of the functionality of the HECCIN’ Game and the .hecc format as </w:t>
+      </w:r>
+      <w:r>
+        <w:rPr>
+          <w:lang w:val="en-US"/>
+        </w:rPr>
+        <w:t>possible and</w:t>
+      </w:r>
+      <w:r>
+        <w:rPr>
+          <w:lang w:val="en-US"/>
+        </w:rPr>
+        <w:t xml:space="preserve"> do this in a way which MUST make sense in context of itself as a game.</w:t>
       </w:r>
     </w:p>
     <w:p>
@@ -12206,7 +12395,7 @@
           <w:numId w:val="2"/>
         </w:numPr>
       </w:pPr>
-      <w:bookmarkStart w:id="18" w:name="_Toc70253574"/>
+      <w:bookmarkStart w:id="18" w:name="_Toc70269859"/>
       <w:r>
         <w:t>Technical Documentation</w:t>
       </w:r>
@@ -12220,7 +12409,7 @@
           <w:lang w:val="en-US"/>
         </w:rPr>
       </w:pPr>
-      <w:bookmarkStart w:id="19" w:name="_Toc70253575"/>
+      <w:bookmarkStart w:id="19" w:name="_Toc70269860"/>
       <w:r>
         <w:rPr>
           <w:lang w:val="en-US"/>
@@ -12259,7 +12448,7 @@
         </w:rPr>
         <w:t xml:space="preserve"> </w:t>
       </w:r>
-      <w:hyperlink r:id="rId16" w:history="1">
+      <w:hyperlink r:id="rId17" w:history="1">
         <w:r>
           <w:rPr>
             <w:rStyle w:val="Hyperlink"/>
@@ -12369,14 +12558,12 @@
         </w:rPr>
         <w:t xml:space="preserve"> </w:t>
       </w:r>
-      <w:proofErr w:type="spellStart"/>
-      <w:r>
-        <w:rPr>
-          <w:lang w:val="en-US"/>
-        </w:rPr>
-        <w:t>JavaDoc</w:t>
-      </w:r>
-      <w:proofErr w:type="spellEnd"/>
+      <w:r>
+        <w:rPr>
+          <w:lang w:val="en-US"/>
+        </w:rPr>
+        <w:t>Javadoc</w:t>
+      </w:r>
       <w:r>
         <w:rPr>
           <w:lang w:val="en-US"/>
@@ -12491,14 +12678,12 @@
         </w:rPr>
         <w:t xml:space="preserve"> the </w:t>
       </w:r>
-      <w:proofErr w:type="spellStart"/>
-      <w:r>
-        <w:rPr>
-          <w:lang w:val="en-US"/>
-        </w:rPr>
-        <w:t>JavaDoc</w:t>
-      </w:r>
-      <w:proofErr w:type="spellEnd"/>
+      <w:r>
+        <w:rPr>
+          <w:lang w:val="en-US"/>
+        </w:rPr>
+        <w:t>Javadoc</w:t>
+      </w:r>
       <w:r>
         <w:rPr>
           <w:lang w:val="en-US"/>
@@ -12564,21 +12749,7 @@
         <w:rPr>
           <w:lang w:val="en-US"/>
         </w:rPr>
-        <w:t>, which can be seen within the ‘/</w:t>
-      </w:r>
-      <w:proofErr w:type="spellStart"/>
-      <w:r>
-        <w:rPr>
-          <w:lang w:val="en-US"/>
-        </w:rPr>
-        <w:t>src</w:t>
-      </w:r>
-      <w:proofErr w:type="spellEnd"/>
-      <w:r>
-        <w:rPr>
-          <w:lang w:val="en-US"/>
-        </w:rPr>
-        <w:t>’ folder</w:t>
+        <w:t>, which can be seen within the ‘/src’ folder</w:t>
       </w:r>
       <w:r>
         <w:rPr>
@@ -12596,21 +12767,7 @@
         <w:rPr>
           <w:lang w:val="en-US"/>
         </w:rPr>
-        <w:t>within the various subfolders of that folder (albeit the ‘</w:t>
-      </w:r>
-      <w:proofErr w:type="spellStart"/>
-      <w:r>
-        <w:rPr>
-          <w:lang w:val="en-US"/>
-        </w:rPr>
-        <w:t>src</w:t>
-      </w:r>
-      <w:proofErr w:type="spellEnd"/>
-      <w:r>
-        <w:rPr>
-          <w:lang w:val="en-US"/>
-        </w:rPr>
-        <w:t>/assets’ folder only has a single ‘README’, which covers the contents of its subfolders).</w:t>
+        <w:t>within the various subfolders of that folder (albeit the ‘src/assets’ folder only has a single ‘README’, which covers the contents of its subfolders).</w:t>
       </w:r>
     </w:p>
     <w:p>
@@ -12637,14 +12794,12 @@
         </w:rPr>
         <w:t xml:space="preserve">‘/Technical Documentation’ folder on this project’s </w:t>
       </w:r>
-      <w:proofErr w:type="spellStart"/>
-      <w:r>
-        <w:rPr>
-          <w:lang w:val="en-US"/>
-        </w:rPr>
-        <w:t>gitlab</w:t>
-      </w:r>
-      <w:proofErr w:type="spellEnd"/>
+      <w:r>
+        <w:rPr>
+          <w:lang w:val="en-US"/>
+        </w:rPr>
+        <w:t>Gitlab</w:t>
+      </w:r>
       <w:r>
         <w:rPr>
           <w:lang w:val="en-US"/>
@@ -12743,7 +12898,7 @@
           <w:lang w:val="en-US"/>
         </w:rPr>
       </w:pPr>
-      <w:bookmarkStart w:id="20" w:name="_Toc70253576"/>
+      <w:bookmarkStart w:id="20" w:name="_Toc70269861"/>
       <w:r>
         <w:rPr>
           <w:lang w:val="en-US"/>
@@ -12782,7 +12937,7 @@
         </w:rPr>
         <w:t xml:space="preserve">here: </w:t>
       </w:r>
-      <w:hyperlink r:id="rId17" w:history="1">
+      <w:hyperlink r:id="rId18" w:history="1">
         <w:r>
           <w:rPr>
             <w:rStyle w:val="Hyperlink"/>
@@ -12844,7 +12999,7 @@
           <w:lang w:val="en-US"/>
         </w:rPr>
       </w:pPr>
-      <w:bookmarkStart w:id="21" w:name="_Toc70253577"/>
+      <w:bookmarkStart w:id="21" w:name="_Toc70269862"/>
       <w:r>
         <w:rPr>
           <w:lang w:val="en-US"/>
@@ -12866,7 +13021,7 @@
           <w:lang w:val="en-US"/>
         </w:rPr>
       </w:pPr>
-      <w:bookmarkStart w:id="22" w:name="_Toc70253578"/>
+      <w:bookmarkStart w:id="22" w:name="_Toc70269863"/>
       <w:r>
         <w:rPr>
           <w:lang w:val="en-US"/>
@@ -12892,300 +13047,6 @@
           <w:lang w:val="en-US"/>
         </w:rPr>
         <w:t>Refer to section 3.2.1</w:t>
-      </w:r>
-      <w:r>
-        <w:rPr>
-          <w:lang w:val="en-US"/>
-        </w:rPr>
-        <w:t xml:space="preserve"> (on </w:t>
-      </w:r>
-      <w:hyperlink r:id="rId18" w:history="1">
-        <w:r>
-          <w:rPr>
-            <w:rStyle w:val="Hyperlink"/>
-            <w:lang w:val="en-US"/>
-          </w:rPr>
-          <w:t>Gitlab</w:t>
-        </w:r>
-      </w:hyperlink>
-      <w:r>
-        <w:rPr>
-          <w:lang w:val="en-US"/>
-        </w:rPr>
-        <w:t>)</w:t>
-      </w:r>
-      <w:r>
-        <w:rPr>
-          <w:lang w:val="en-US"/>
-        </w:rPr>
-        <w:t xml:space="preserve"> for the full details</w:t>
-      </w:r>
-      <w:r>
-        <w:rPr>
-          <w:lang w:val="en-US"/>
-        </w:rPr>
-        <w:t>.</w:t>
-      </w:r>
-    </w:p>
-    <w:p>
-      <w:pPr>
-        <w:rPr>
-          <w:rFonts w:cstheme="minorHAnsi"/>
-          <w:lang w:val="en-US"/>
-        </w:rPr>
-      </w:pPr>
-      <w:r>
-        <w:rPr>
-          <w:lang w:val="en-US"/>
-        </w:rPr>
-        <w:t xml:space="preserve">The first part of HECC-IT to be produced was a rather crude prototype of the ‘HECCIN’ Game’, consisting of a prewritten </w:t>
-      </w:r>
-      <w:r>
-        <w:rPr>
-          <w:lang w:val="en-US"/>
-        </w:rPr>
-        <w:t xml:space="preserve">‘heccer.js’,’hecced.js’, and ‘index.html’ file. The </w:t>
-      </w:r>
-      <w:r>
-        <w:rPr>
-          <w:lang w:val="en-US"/>
-        </w:rPr>
-        <w:t>‘</w:t>
-      </w:r>
-      <w:r>
-        <w:rPr>
-          <w:lang w:val="en-US"/>
-        </w:rPr>
-        <w:t>game</w:t>
-      </w:r>
-      <w:r>
-        <w:rPr>
-          <w:lang w:val="en-US"/>
-        </w:rPr>
-        <w:t>’</w:t>
-      </w:r>
-      <w:r>
-        <w:rPr>
-          <w:lang w:val="en-US"/>
-        </w:rPr>
-        <w:t xml:space="preserve"> held within the ‘hecced.js’ file</w:t>
-      </w:r>
-      <w:r>
-        <w:rPr>
-          <w:lang w:val="en-US"/>
-        </w:rPr>
-        <w:t xml:space="preserve"> was more of an incomprehensible tech demo instead of a proper game</w:t>
-      </w:r>
-      <w:r>
-        <w:rPr>
-          <w:lang w:val="en-US"/>
-        </w:rPr>
-        <w:t xml:space="preserve">, </w:t>
-      </w:r>
-      <w:r>
-        <w:rPr>
-          <w:lang w:val="en-US"/>
-        </w:rPr>
-        <w:t>lovingly referred to as the ‘HeccSample’.</w:t>
-      </w:r>
-      <w:r>
-        <w:rPr>
-          <w:lang w:val="en-US"/>
-        </w:rPr>
-        <w:t xml:space="preserve"> This was quickly followed by </w:t>
-      </w:r>
-      <w:r>
-        <w:rPr>
-          <w:lang w:val="en-US"/>
-        </w:rPr>
-        <w:t>a rudimentary draft for the ‘HECC-SPECC</w:t>
-      </w:r>
-      <w:r>
-        <w:rPr>
-          <w:lang w:val="en-US"/>
-        </w:rPr>
-        <w:t>’, and a retrospectively produced ‘</w:t>
-      </w:r>
-      <w:proofErr w:type="spellStart"/>
-      <w:r>
-        <w:rPr>
-          <w:lang w:val="en-US"/>
-        </w:rPr>
-        <w:t>HeccSample.hecc</w:t>
-      </w:r>
-      <w:proofErr w:type="spellEnd"/>
-      <w:r>
-        <w:rPr>
-          <w:lang w:val="en-US"/>
-        </w:rPr>
-        <w:t xml:space="preserve">’ file. I then </w:t>
-      </w:r>
-      <w:r>
-        <w:rPr>
-          <w:lang w:val="en-US"/>
-        </w:rPr>
-        <w:t xml:space="preserve">created a crude Java program </w:t>
-      </w:r>
-      <w:r>
-        <w:rPr>
-          <w:lang w:val="en-US"/>
-        </w:rPr>
-        <w:lastRenderedPageBreak/>
-        <w:t>which was capable of reading the aforementioned ‘</w:t>
-      </w:r>
-      <w:proofErr w:type="spellStart"/>
-      <w:r>
-        <w:rPr>
-          <w:lang w:val="en-US"/>
-        </w:rPr>
-        <w:t>HeccSample.hecc</w:t>
-      </w:r>
-      <w:proofErr w:type="spellEnd"/>
-      <w:r>
-        <w:rPr>
-          <w:lang w:val="en-US"/>
-        </w:rPr>
-        <w:t xml:space="preserve">’ </w:t>
-      </w:r>
-      <w:r>
-        <w:rPr>
-          <w:lang w:val="en-US"/>
-        </w:rPr>
-        <w:t>file and</w:t>
-      </w:r>
-      <w:r>
-        <w:rPr>
-          <w:lang w:val="en-US"/>
-        </w:rPr>
-        <w:t xml:space="preserve"> </w:t>
-      </w:r>
-      <w:r>
-        <w:rPr>
-          <w:lang w:val="en-US"/>
-        </w:rPr>
-        <w:t>could use that input to create and export</w:t>
-      </w:r>
-      <w:r>
-        <w:rPr>
-          <w:lang w:val="en-US"/>
-        </w:rPr>
-        <w:t xml:space="preserve"> a copy of the ‘HECCIN’ Game’, </w:t>
-      </w:r>
-      <w:r>
-        <w:rPr>
-          <w:lang w:val="en-US"/>
-        </w:rPr>
-        <w:t xml:space="preserve">just like the example. </w:t>
-      </w:r>
-      <w:r>
-        <w:rPr>
-          <w:lang w:val="en-US"/>
-        </w:rPr>
-        <w:t xml:space="preserve">Before the academic year started, I made a few improvements to this </w:t>
-      </w:r>
-      <w:r>
-        <w:rPr>
-          <w:lang w:val="en-US"/>
-        </w:rPr>
-        <w:t>crude parser, by making it more object-oriented (with ‘Passage’ objects and a ‘Metadata’ object)</w:t>
-      </w:r>
-      <w:r>
-        <w:rPr>
-          <w:lang w:val="en-US"/>
-        </w:rPr>
-        <w:t xml:space="preserve">, </w:t>
-      </w:r>
-      <w:r>
-        <w:rPr>
-          <w:lang w:val="en-US"/>
-        </w:rPr>
-        <w:t>and making it throw some exceptions if</w:t>
-      </w:r>
-      <w:r>
-        <w:rPr>
-          <w:lang w:val="en-US"/>
-        </w:rPr>
-        <w:t xml:space="preserve"> it was given invalid inputs (which it would then proceed to complain about in the console).</w:t>
-      </w:r>
-      <w:r>
-        <w:rPr>
-          <w:lang w:val="en-US"/>
-        </w:rPr>
-        <w:t xml:space="preserve"> This parser was when I first had the idea of storing the passage objects </w:t>
-      </w:r>
-      <w:r>
-        <w:rPr>
-          <w:lang w:val="en-US"/>
-        </w:rPr>
-        <w:t>like an adjacency list graph within HECC-IT; the ‘</w:t>
-      </w:r>
-      <w:r>
-        <w:rPr>
-          <w:lang w:val="en-US"/>
-        </w:rPr>
-        <w:t>p</w:t>
-      </w:r>
-      <w:r>
-        <w:rPr>
-          <w:lang w:val="en-US"/>
-        </w:rPr>
-        <w:t xml:space="preserve">assages’ were stored in a </w:t>
-      </w:r>
-      <w:r>
-        <w:rPr>
-          <w:rFonts w:ascii="Courier New" w:hAnsi="Courier New" w:cs="Courier New"/>
-          <w:lang w:val="en-US"/>
-        </w:rPr>
-        <w:t>Map&lt;String, Passage&gt;</w:t>
-      </w:r>
-      <w:r>
-        <w:rPr>
-          <w:rFonts w:cstheme="minorHAnsi"/>
-          <w:lang w:val="en-US"/>
-        </w:rPr>
-        <w:t xml:space="preserve">, </w:t>
-      </w:r>
-      <w:r>
-        <w:rPr>
-          <w:rFonts w:cstheme="minorHAnsi"/>
-          <w:lang w:val="en-US"/>
-        </w:rPr>
-        <w:t>with the passage names being used as the key, and, within the parser, the ‘passages’ had a set of the named passages they are ‘linked’ to, as an indirect ‘pointer’ of sorts to the appropriate entry of this map.</w:t>
-      </w:r>
-    </w:p>
-    <w:p>
-      <w:pPr>
-        <w:pStyle w:val="Heading3"/>
-        <w:rPr>
-          <w:lang w:val="en-US"/>
-        </w:rPr>
-      </w:pPr>
-      <w:bookmarkStart w:id="23" w:name="_Toc70253579"/>
-      <w:r>
-        <w:rPr>
-          <w:lang w:val="en-US"/>
-        </w:rPr>
-        <w:t>3</w:t>
-      </w:r>
-      <w:r>
-        <w:rPr>
-          <w:lang w:val="en-US"/>
-        </w:rPr>
-        <w:t>.3.2: Summary of the challenge week MVP development</w:t>
-      </w:r>
-      <w:bookmarkEnd w:id="23"/>
-    </w:p>
-    <w:p>
-      <w:pPr>
-        <w:rPr>
-          <w:lang w:val="en-US"/>
-        </w:rPr>
-      </w:pPr>
-      <w:r>
-        <w:rPr>
-          <w:lang w:val="en-US"/>
-        </w:rPr>
-        <w:t>Once again, refer to section 3.2.2</w:t>
       </w:r>
       <w:r>
         <w:rPr>
@@ -13206,12 +13067,25 @@
         <w:rPr>
           <w:lang w:val="en-US"/>
         </w:rPr>
-        <w:t>) for full details.</w:t>
+        <w:t>)</w:t>
+      </w:r>
+      <w:r>
+        <w:rPr>
+          <w:lang w:val="en-US"/>
+        </w:rPr>
+        <w:t xml:space="preserve"> for the full details</w:t>
+      </w:r>
+      <w:r>
+        <w:rPr>
+          <w:lang w:val="en-US"/>
+        </w:rPr>
+        <w:t>.</w:t>
       </w:r>
     </w:p>
     <w:p>
       <w:pPr>
         <w:rPr>
+          <w:rFonts w:cstheme="minorHAnsi"/>
           <w:lang w:val="en-US"/>
         </w:rPr>
       </w:pPr>
@@ -13219,185 +13093,191 @@
         <w:rPr>
           <w:lang w:val="en-US"/>
         </w:rPr>
-        <w:t>I started Challenge Week by making some improvements to this parser to make it less terrible (improving the overall architecture of it so it</w:t>
-      </w:r>
-      <w:r>
-        <w:rPr>
-          <w:lang w:val="en-US"/>
-        </w:rPr>
-        <w:t xml:space="preserve"> wa</w:t>
-      </w:r>
-      <w:r>
-        <w:rPr>
-          <w:lang w:val="en-US"/>
-        </w:rPr>
-        <w:t xml:space="preserve">s less </w:t>
-      </w:r>
-      <w:r>
-        <w:rPr>
-          <w:lang w:val="en-US"/>
-        </w:rPr>
-        <w:t xml:space="preserve">crudely </w:t>
-      </w:r>
-      <w:r>
-        <w:rPr>
-          <w:lang w:val="en-US"/>
-        </w:rPr>
-        <w:t xml:space="preserve">held together), making the outputs look somewhat presentable (removing the garish colours which were added for the sake of making it easier to work out </w:t>
-      </w:r>
-      <w:r>
-        <w:rPr>
-          <w:lang w:val="en-US"/>
-        </w:rPr>
-        <w:t>the sizes of each element</w:t>
-      </w:r>
-      <w:r>
-        <w:rPr>
-          <w:lang w:val="en-US"/>
-        </w:rPr>
-        <w:t xml:space="preserve"> when I was trying to set up the CSS), and, most importantly, adding a GUI for the parser. This GUI </w:t>
-      </w:r>
-      <w:r>
-        <w:rPr>
-          <w:lang w:val="en-US"/>
-        </w:rPr>
-        <w:t xml:space="preserve">was the </w:t>
-      </w:r>
-      <w:r>
-        <w:rPr>
-          <w:lang w:val="en-US"/>
-        </w:rPr>
-        <w:t>final piece in the puzzle which turned this ramshackle</w:t>
-      </w:r>
-      <w:r>
-        <w:rPr>
-          <w:lang w:val="en-US"/>
-        </w:rPr>
-        <w:t xml:space="preserve">, nigh-useless single-purpose Java script into </w:t>
-      </w:r>
-      <w:proofErr w:type="gramStart"/>
-      <w:r>
-        <w:rPr>
-          <w:lang w:val="en-US"/>
-        </w:rPr>
-        <w:t>an actually useful</w:t>
-      </w:r>
-      <w:proofErr w:type="gramEnd"/>
-      <w:r>
-        <w:rPr>
-          <w:lang w:val="en-US"/>
-        </w:rPr>
-        <w:t xml:space="preserve"> utility: HECC-UP.</w:t>
-      </w:r>
-      <w:r>
-        <w:rPr>
-          <w:lang w:val="en-US"/>
-        </w:rPr>
-        <w:t xml:space="preserve"> I also considered trying to add in markdown formatting during Challenge Week, however, after a day of </w:t>
-      </w:r>
-      <w:r>
-        <w:rPr>
-          <w:lang w:val="en-US"/>
-        </w:rPr>
-        <w:t>very little</w:t>
-      </w:r>
-      <w:r>
-        <w:rPr>
-          <w:lang w:val="en-US"/>
-        </w:rPr>
-        <w:t xml:space="preserve"> progress, and a realization about just how</w:t>
-      </w:r>
-      <w:r>
-        <w:rPr>
-          <w:lang w:val="en-US"/>
-        </w:rPr>
-        <w:t xml:space="preserve"> much work would actually be needed to make a markdown parser, </w:t>
-      </w:r>
-      <w:r>
-        <w:rPr>
-          <w:lang w:val="en-US"/>
-        </w:rPr>
-        <w:t xml:space="preserve">this was put on the backburner. I also made another </w:t>
-      </w:r>
-      <w:r>
-        <w:rPr>
-          <w:lang w:val="en-US"/>
-        </w:rPr>
-        <w:t>HECCIN’ Game</w:t>
-      </w:r>
-      <w:r>
-        <w:rPr>
-          <w:lang w:val="en-US"/>
-        </w:rPr>
-        <w:t xml:space="preserve"> whilst I was </w:t>
-      </w:r>
-      <w:r>
-        <w:rPr>
-          <w:lang w:val="en-US"/>
-        </w:rPr>
-        <w:t>thinking about it, at the very end of Challenge Week. This game, ‘A Conversation’, was framed as a ‘conversation’ between the player and their internal monologue, and was also a</w:t>
-      </w:r>
-      <w:r>
-        <w:rPr>
-          <w:lang w:val="en-US"/>
-        </w:rPr>
-        <w:t>n intentionally</w:t>
-      </w:r>
-      <w:r>
-        <w:rPr>
-          <w:lang w:val="en-US"/>
-        </w:rPr>
-        <w:t xml:space="preserve"> poorly disguised advert for HECC-IT. </w:t>
-      </w:r>
-    </w:p>
-    <w:p>
-      <w:pPr>
-        <w:rPr>
-          <w:lang w:val="en-US"/>
-        </w:rPr>
-      </w:pPr>
-      <w:r>
-        <w:rPr>
-          <w:lang w:val="en-US"/>
-        </w:rPr>
-        <w:t xml:space="preserve">With HECC-UP working, and able to convert .hecc files into playable HECCIN’ Games, </w:t>
-      </w:r>
-      <w:r>
-        <w:rPr>
-          <w:lang w:val="en-US"/>
-        </w:rPr>
-        <w:t>this, strictly speaking, meant that I had a Minimum Viable Product</w:t>
-      </w:r>
-      <w:r>
-        <w:rPr>
-          <w:lang w:val="en-US"/>
-        </w:rPr>
-        <w:t xml:space="preserve"> before the end of the 2</w:t>
-      </w:r>
-      <w:r>
-        <w:rPr>
-          <w:vertAlign w:val="superscript"/>
-          <w:lang w:val="en-US"/>
-        </w:rPr>
-        <w:t>nd</w:t>
-      </w:r>
-      <w:r>
-        <w:rPr>
-          <w:lang w:val="en-US"/>
-        </w:rPr>
-        <w:t xml:space="preserve"> week of the academic year. </w:t>
-      </w:r>
-      <w:r>
-        <w:rPr>
-          <w:lang w:val="en-US"/>
-        </w:rPr>
-        <w:t xml:space="preserve">Yes, it might have had more emphasis on the ‘Minimum’ than the ‘Viable’, but the point was that it could be used to create simple hypertext games </w:t>
-      </w:r>
-      <w:r>
-        <w:rPr>
-          <w:lang w:val="en-US"/>
-        </w:rPr>
-        <w:t>much easier than doing it manually. Theoretically, I could have stopped here. But I didn’t.</w:t>
+        <w:t xml:space="preserve">The first part of HECC-IT to be produced was a rather crude prototype of the ‘HECCIN’ Game’, consisting of a prewritten </w:t>
+      </w:r>
+      <w:r>
+        <w:rPr>
+          <w:lang w:val="en-US"/>
+        </w:rPr>
+        <w:t xml:space="preserve">‘heccer.js’,’hecced.js’, and ‘index.html’ file. The </w:t>
+      </w:r>
+      <w:r>
+        <w:rPr>
+          <w:lang w:val="en-US"/>
+        </w:rPr>
+        <w:t>‘</w:t>
+      </w:r>
+      <w:r>
+        <w:rPr>
+          <w:lang w:val="en-US"/>
+        </w:rPr>
+        <w:t>game</w:t>
+      </w:r>
+      <w:r>
+        <w:rPr>
+          <w:lang w:val="en-US"/>
+        </w:rPr>
+        <w:t>’</w:t>
+      </w:r>
+      <w:r>
+        <w:rPr>
+          <w:lang w:val="en-US"/>
+        </w:rPr>
+        <w:t xml:space="preserve"> held within the ‘hecced.js’ file</w:t>
+      </w:r>
+      <w:r>
+        <w:rPr>
+          <w:lang w:val="en-US"/>
+        </w:rPr>
+        <w:t xml:space="preserve"> was more of an incomprehensible tech demo instead of a proper game</w:t>
+      </w:r>
+      <w:r>
+        <w:rPr>
+          <w:lang w:val="en-US"/>
+        </w:rPr>
+        <w:t xml:space="preserve">, </w:t>
+      </w:r>
+      <w:r>
+        <w:rPr>
+          <w:lang w:val="en-US"/>
+        </w:rPr>
+        <w:t>lovingly referred to as the ‘HeccSample’.</w:t>
+      </w:r>
+      <w:r>
+        <w:rPr>
+          <w:lang w:val="en-US"/>
+        </w:rPr>
+        <w:t xml:space="preserve"> This was quickly followed by </w:t>
+      </w:r>
+      <w:r>
+        <w:rPr>
+          <w:lang w:val="en-US"/>
+        </w:rPr>
+        <w:t>a rudimentary draft for the ‘HECC-SPECC</w:t>
+      </w:r>
+      <w:r>
+        <w:rPr>
+          <w:lang w:val="en-US"/>
+        </w:rPr>
+        <w:t xml:space="preserve">’, and a retrospectively produced ‘HeccSample.hecc’ file. I then </w:t>
+      </w:r>
+      <w:r>
+        <w:rPr>
+          <w:lang w:val="en-US"/>
+        </w:rPr>
+        <w:t xml:space="preserve">created a crude Java program </w:t>
+      </w:r>
+      <w:r>
+        <w:rPr>
+          <w:lang w:val="en-US"/>
+        </w:rPr>
+        <w:lastRenderedPageBreak/>
+        <w:t xml:space="preserve">which was capable of reading the aforementioned ‘HeccSample.hecc’ </w:t>
+      </w:r>
+      <w:r>
+        <w:rPr>
+          <w:lang w:val="en-US"/>
+        </w:rPr>
+        <w:t>file and</w:t>
+      </w:r>
+      <w:r>
+        <w:rPr>
+          <w:lang w:val="en-US"/>
+        </w:rPr>
+        <w:t xml:space="preserve"> </w:t>
+      </w:r>
+      <w:r>
+        <w:rPr>
+          <w:lang w:val="en-US"/>
+        </w:rPr>
+        <w:t>could use that input to create and export</w:t>
+      </w:r>
+      <w:r>
+        <w:rPr>
+          <w:lang w:val="en-US"/>
+        </w:rPr>
+        <w:t xml:space="preserve"> a copy of the ‘HECCIN’ Game’, </w:t>
+      </w:r>
+      <w:r>
+        <w:rPr>
+          <w:lang w:val="en-US"/>
+        </w:rPr>
+        <w:t xml:space="preserve">just like the example. </w:t>
+      </w:r>
+      <w:r>
+        <w:rPr>
+          <w:lang w:val="en-US"/>
+        </w:rPr>
+        <w:t xml:space="preserve">Before the academic year started, I made a few improvements to this </w:t>
+      </w:r>
+      <w:r>
+        <w:rPr>
+          <w:lang w:val="en-US"/>
+        </w:rPr>
+        <w:t>crude parser, by making it more object-oriented (with ‘Passage’ objects and a ‘Metadata’ object)</w:t>
+      </w:r>
+      <w:r>
+        <w:rPr>
+          <w:lang w:val="en-US"/>
+        </w:rPr>
+        <w:t xml:space="preserve">, </w:t>
+      </w:r>
+      <w:r>
+        <w:rPr>
+          <w:lang w:val="en-US"/>
+        </w:rPr>
+        <w:t>and making it throw some exceptions if</w:t>
+      </w:r>
+      <w:r>
+        <w:rPr>
+          <w:lang w:val="en-US"/>
+        </w:rPr>
+        <w:t xml:space="preserve"> it was given invalid inputs (which it would then proceed to complain about in the console).</w:t>
+      </w:r>
+      <w:r>
+        <w:rPr>
+          <w:lang w:val="en-US"/>
+        </w:rPr>
+        <w:t xml:space="preserve"> This parser was when I first had the idea of storing the passage objects </w:t>
+      </w:r>
+      <w:r>
+        <w:rPr>
+          <w:lang w:val="en-US"/>
+        </w:rPr>
+        <w:t>like an adjacency list graph within HECC-IT; the ‘</w:t>
+      </w:r>
+      <w:r>
+        <w:rPr>
+          <w:lang w:val="en-US"/>
+        </w:rPr>
+        <w:t>p</w:t>
+      </w:r>
+      <w:r>
+        <w:rPr>
+          <w:lang w:val="en-US"/>
+        </w:rPr>
+        <w:t xml:space="preserve">assages’ were stored in a </w:t>
+      </w:r>
+      <w:r>
+        <w:rPr>
+          <w:rFonts w:ascii="Courier New" w:hAnsi="Courier New" w:cs="Courier New"/>
+          <w:lang w:val="en-US"/>
+        </w:rPr>
+        <w:t>Map&lt;String, Passage&gt;</w:t>
+      </w:r>
+      <w:r>
+        <w:rPr>
+          <w:rFonts w:cstheme="minorHAnsi"/>
+          <w:lang w:val="en-US"/>
+        </w:rPr>
+        <w:t xml:space="preserve">, </w:t>
+      </w:r>
+      <w:r>
+        <w:rPr>
+          <w:rFonts w:cstheme="minorHAnsi"/>
+          <w:lang w:val="en-US"/>
+        </w:rPr>
+        <w:t>with the passage names being used as the key, and, within the parser, the ‘passages’ had a set of the named passages they are ‘linked’ to, as an indirect ‘pointer’ of sorts to the appropriate entry of this map.</w:t>
       </w:r>
     </w:p>
     <w:p>
@@ -13407,20 +13287,20 @@
           <w:lang w:val="en-US"/>
         </w:rPr>
       </w:pPr>
-      <w:bookmarkStart w:id="24" w:name="_Toc70253580"/>
-      <w:r>
-        <w:rPr>
-          <w:lang w:val="en-US"/>
-        </w:rPr>
-        <w:t>3.</w:t>
-      </w:r>
-      <w:r>
-        <w:rPr>
-          <w:lang w:val="en-US"/>
-        </w:rPr>
-        <w:t>3.3: Summary of the term 1 MVP development</w:t>
-      </w:r>
-      <w:bookmarkEnd w:id="24"/>
+      <w:bookmarkStart w:id="23" w:name="_Toc70269864"/>
+      <w:r>
+        <w:rPr>
+          <w:lang w:val="en-US"/>
+        </w:rPr>
+        <w:t>3</w:t>
+      </w:r>
+      <w:r>
+        <w:rPr>
+          <w:lang w:val="en-US"/>
+        </w:rPr>
+        <w:t>.3.2: Summary of the challenge week MVP development</w:t>
+      </w:r>
+      <w:bookmarkEnd w:id="23"/>
     </w:p>
     <w:p>
       <w:pPr>
@@ -13432,7 +13312,13 @@
         <w:rPr>
           <w:lang w:val="en-US"/>
         </w:rPr>
-        <w:t xml:space="preserve">Refer to section 3.2.3 (on </w:t>
+        <w:t>Once again, refer to section 3.2.2</w:t>
+      </w:r>
+      <w:r>
+        <w:rPr>
+          <w:lang w:val="en-US"/>
+        </w:rPr>
+        <w:t xml:space="preserve"> (on </w:t>
       </w:r>
       <w:hyperlink r:id="rId20" w:history="1">
         <w:r>
@@ -13460,117 +13346,150 @@
         <w:rPr>
           <w:lang w:val="en-US"/>
         </w:rPr>
-        <w:t xml:space="preserve">During the remainder of Term 1, </w:t>
-      </w:r>
-      <w:r>
-        <w:rPr>
-          <w:lang w:val="en-US"/>
-        </w:rPr>
-        <w:t xml:space="preserve">I focused my efforts on creating the ‘OH-HECC’ editing GUI. </w:t>
-      </w:r>
-      <w:r>
-        <w:rPr>
-          <w:lang w:val="en-US"/>
-        </w:rPr>
-        <w:t xml:space="preserve">The first step, however, was to perform a bit more refactoring of the HECC-UP data classes, to essentially clean them up, </w:t>
-      </w:r>
-      <w:r>
-        <w:rPr>
-          <w:lang w:val="en-US"/>
-        </w:rPr>
-        <w:t xml:space="preserve">with the intent to re-use those same data classes within OH-HECC (this re-use eventually didn’t happen). I chose to start making OH-HECC by making ‘editable’ passage/metadata classes, </w:t>
-      </w:r>
-      <w:r>
-        <w:rPr>
-          <w:lang w:val="en-US"/>
-        </w:rPr>
-        <w:t xml:space="preserve">as, if OH-HECC couldn’t edit the individual components of a game, </w:t>
-      </w:r>
-      <w:r>
-        <w:rPr>
-          <w:lang w:val="en-US"/>
-        </w:rPr>
-        <w:t xml:space="preserve">it would be completely unfit for purpose. It was around this time that I chose </w:t>
-      </w:r>
-      <w:r>
-        <w:rPr>
-          <w:lang w:val="en-US"/>
-        </w:rPr>
-        <w:t xml:space="preserve">to use UUIDs as the ‘keys’ for the OH-HECC passage map instead, </w:t>
-      </w:r>
-      <w:r>
-        <w:rPr>
-          <w:lang w:val="en-US"/>
-        </w:rPr>
-        <w:t xml:space="preserve">as this could ensure that every single ‘passage’ had a constant immutable identifier, </w:t>
-      </w:r>
-      <w:r>
-        <w:rPr>
-          <w:lang w:val="en-US"/>
-        </w:rPr>
-        <w:t>which, in turn,</w:t>
-      </w:r>
-      <w:r>
-        <w:rPr>
-          <w:lang w:val="en-US"/>
-        </w:rPr>
-        <w:t xml:space="preserve"> made it easier to implement the ‘renaming’ operation for passages</w:t>
-      </w:r>
-      <w:r>
-        <w:rPr>
-          <w:lang w:val="en-US"/>
-        </w:rPr>
-        <w:t>. These editable metadata/passage objects also had some unit tests created for them, to ensure that the getters/setters worked correctly, refusing invalid inputs but accepting valid inputs</w:t>
-      </w:r>
-      <w:r>
-        <w:rPr>
-          <w:lang w:val="en-US"/>
-        </w:rPr>
-        <w:t xml:space="preserve">. I also created some ‘component editor windows’ for the editable passages/metadata, </w:t>
-      </w:r>
-      <w:r>
-        <w:rPr>
-          <w:lang w:val="en-US"/>
-        </w:rPr>
-        <w:t xml:space="preserve">to make it possible for these ‘editable’ data classes to be edited. </w:t>
-      </w:r>
-      <w:r>
-        <w:rPr>
-          <w:lang w:val="en-US"/>
-        </w:rPr>
-        <w:t>Later</w:t>
-      </w:r>
-      <w:r>
-        <w:rPr>
-          <w:lang w:val="en-US"/>
-        </w:rPr>
-        <w:t>, I chose to encapsulate all of these ‘data’ objects within a ‘</w:t>
-      </w:r>
-      <w:proofErr w:type="spellStart"/>
-      <w:r>
-        <w:rPr>
-          <w:lang w:val="en-US"/>
-        </w:rPr>
-        <w:t>GameDataObject</w:t>
-      </w:r>
-      <w:proofErr w:type="spellEnd"/>
-      <w:r>
-        <w:rPr>
-          <w:lang w:val="en-US"/>
-        </w:rPr>
-        <w:t xml:space="preserve">’, however, </w:t>
-      </w:r>
-      <w:r>
-        <w:rPr>
-          <w:lang w:val="en-US"/>
-        </w:rPr>
-        <w:t>I will admit that, in practice, this encapsulation was far from perfect.</w:t>
+        <w:t>I started Challenge Week by making some improvements to this parser to make it less terrible (improving the overall architecture of it so it</w:t>
+      </w:r>
+      <w:r>
+        <w:rPr>
+          <w:lang w:val="en-US"/>
+        </w:rPr>
+        <w:t xml:space="preserve"> wa</w:t>
+      </w:r>
+      <w:r>
+        <w:rPr>
+          <w:lang w:val="en-US"/>
+        </w:rPr>
+        <w:t xml:space="preserve">s less </w:t>
+      </w:r>
+      <w:r>
+        <w:rPr>
+          <w:lang w:val="en-US"/>
+        </w:rPr>
+        <w:t xml:space="preserve">crudely </w:t>
+      </w:r>
+      <w:r>
+        <w:rPr>
+          <w:lang w:val="en-US"/>
+        </w:rPr>
+        <w:t xml:space="preserve">held together), making the outputs look somewhat presentable (removing the garish colours which were added for the sake of making it easier to work out </w:t>
+      </w:r>
+      <w:r>
+        <w:rPr>
+          <w:lang w:val="en-US"/>
+        </w:rPr>
+        <w:t>the sizes of each element</w:t>
+      </w:r>
+      <w:r>
+        <w:rPr>
+          <w:lang w:val="en-US"/>
+        </w:rPr>
+        <w:t xml:space="preserve"> when I was trying to set up the CSS), and, most importantly, adding a GUI for the parser. This GUI </w:t>
+      </w:r>
+      <w:r>
+        <w:rPr>
+          <w:lang w:val="en-US"/>
+        </w:rPr>
+        <w:t xml:space="preserve">was the </w:t>
+      </w:r>
+      <w:r>
+        <w:rPr>
+          <w:lang w:val="en-US"/>
+        </w:rPr>
+        <w:t>final piece in the puzzle which turned this ramshackle</w:t>
+      </w:r>
+      <w:r>
+        <w:rPr>
+          <w:lang w:val="en-US"/>
+        </w:rPr>
+        <w:t xml:space="preserve">, nigh-useless single-purpose Java script into </w:t>
+      </w:r>
+      <w:r>
+        <w:rPr>
+          <w:lang w:val="en-US"/>
+        </w:rPr>
+        <w:t>the usable</w:t>
+      </w:r>
+      <w:r>
+        <w:rPr>
+          <w:lang w:val="en-US"/>
+        </w:rPr>
+        <w:t xml:space="preserve"> HECC-UP</w:t>
+      </w:r>
+      <w:r>
+        <w:rPr>
+          <w:lang w:val="en-US"/>
+        </w:rPr>
+        <w:t xml:space="preserve"> program</w:t>
+      </w:r>
+      <w:r>
+        <w:rPr>
+          <w:lang w:val="en-US"/>
+        </w:rPr>
+        <w:t>.</w:t>
+      </w:r>
+      <w:r>
+        <w:rPr>
+          <w:lang w:val="en-US"/>
+        </w:rPr>
+        <w:t xml:space="preserve"> I also considered trying to add in markdown formatting during Challenge Week, however, after a day of </w:t>
+      </w:r>
+      <w:r>
+        <w:rPr>
+          <w:lang w:val="en-US"/>
+        </w:rPr>
+        <w:t>very little</w:t>
+      </w:r>
+      <w:r>
+        <w:rPr>
+          <w:lang w:val="en-US"/>
+        </w:rPr>
+        <w:t xml:space="preserve"> progress, and a realization about just how</w:t>
+      </w:r>
+      <w:r>
+        <w:rPr>
+          <w:lang w:val="en-US"/>
+        </w:rPr>
+        <w:t xml:space="preserve"> much work would actually be needed to make a markdown parser, </w:t>
+      </w:r>
+      <w:r>
+        <w:rPr>
+          <w:lang w:val="en-US"/>
+        </w:rPr>
+        <w:t xml:space="preserve">this was put on the backburner. I also made another </w:t>
+      </w:r>
+      <w:r>
+        <w:rPr>
+          <w:lang w:val="en-US"/>
+        </w:rPr>
+        <w:t>HECCIN’ Game</w:t>
+      </w:r>
+      <w:r>
+        <w:rPr>
+          <w:lang w:val="en-US"/>
+        </w:rPr>
+        <w:t xml:space="preserve"> whilst I was </w:t>
+      </w:r>
+      <w:r>
+        <w:rPr>
+          <w:lang w:val="en-US"/>
+        </w:rPr>
+        <w:t>thinking about it, at the very end of Challenge Week. This game, ‘A Conversation’, was framed as a ‘conversation’ between the player and their internal monologue, and was also a</w:t>
+      </w:r>
+      <w:r>
+        <w:rPr>
+          <w:lang w:val="en-US"/>
+        </w:rPr>
+        <w:t>n intentionally</w:t>
+      </w:r>
+      <w:r>
+        <w:rPr>
+          <w:lang w:val="en-US"/>
+        </w:rPr>
+        <w:t xml:space="preserve"> poorly disguised advert for HECC-IT. </w:t>
       </w:r>
     </w:p>
     <w:p>
       <w:pPr>
         <w:rPr>
-          <w:rFonts w:ascii="Courier New" w:hAnsi="Courier New" w:cs="Courier New"/>
           <w:lang w:val="en-US"/>
         </w:rPr>
       </w:pPr>
@@ -13578,210 +13497,44 @@
         <w:rPr>
           <w:lang w:val="en-US"/>
         </w:rPr>
-        <w:t>I then proceeded to start writing the OH-HECC GUI. I chose to use a model-view-controller</w:t>
-      </w:r>
-      <w:r>
-        <w:rPr>
-          <w:lang w:val="en-US"/>
-        </w:rPr>
-        <w:t xml:space="preserve"> architecture, </w:t>
-      </w:r>
-      <w:r>
-        <w:rPr>
-          <w:lang w:val="en-US"/>
-        </w:rPr>
-        <w:t>like</w:t>
-      </w:r>
-      <w:r>
-        <w:rPr>
-          <w:lang w:val="en-US"/>
-        </w:rPr>
-        <w:t xml:space="preserve"> the one I had used for my CE218 coursework and several other games I made as personal projects over the summer.</w:t>
-      </w:r>
-      <w:r>
-        <w:rPr>
-          <w:lang w:val="en-US"/>
-        </w:rPr>
-        <w:t xml:space="preserve"> This GUI would be simil</w:t>
-      </w:r>
-      <w:r>
-        <w:rPr>
-          <w:lang w:val="en-US"/>
-        </w:rPr>
-        <w:t xml:space="preserve">ar in nature to </w:t>
-      </w:r>
-      <w:r>
-        <w:rPr>
-          <w:i/>
-          <w:iCs/>
-          <w:lang w:val="en-US"/>
-        </w:rPr>
-        <w:t>Twine</w:t>
-      </w:r>
-      <w:r>
-        <w:rPr>
-          <w:lang w:val="en-US"/>
-        </w:rPr>
-        <w:t xml:space="preserve">’s GUI, showing the game as a network of linked passages, but </w:t>
-      </w:r>
-      <w:r>
-        <w:rPr>
-          <w:lang w:val="en-US"/>
-        </w:rPr>
-        <w:t xml:space="preserve">would not be a direct copy of it. I started by making the </w:t>
-      </w:r>
-      <w:r>
-        <w:rPr>
-          <w:lang w:val="en-US"/>
-        </w:rPr>
-        <w:lastRenderedPageBreak/>
-        <w:t xml:space="preserve">classes that represent the ‘objects’ that </w:t>
-      </w:r>
-      <w:r>
-        <w:rPr>
-          <w:lang w:val="en-US"/>
-        </w:rPr>
-        <w:t xml:space="preserve">would be visible in this ‘model’, before </w:t>
-      </w:r>
-      <w:r>
-        <w:rPr>
-          <w:lang w:val="en-US"/>
-        </w:rPr>
-        <w:t xml:space="preserve">then creating the ‘model’ itself. Initially, I was considering reusing the same update loop-based </w:t>
-      </w:r>
-      <w:r>
-        <w:rPr>
-          <w:lang w:val="en-US"/>
-        </w:rPr>
-        <w:t xml:space="preserve">logic as well, but, upon realizing that </w:t>
-      </w:r>
-      <w:r>
-        <w:rPr>
-          <w:lang w:val="en-US"/>
-        </w:rPr>
-        <w:t xml:space="preserve">an update loop would be pointless when there’s no need for anything to happen without user input, this internal logic was changed to only use the event handling functionality of Java Swing. I eventually created a parser which could read a .hecc file into the data structure used by OH-HECC (recycling parts of the HECC-UP parser), a save routine (to turn the OH-HECC data into a .hecc file), as well as a ‘main menu’ allowing </w:t>
-      </w:r>
-      <w:r>
-        <w:rPr>
-          <w:lang w:val="en-US"/>
-        </w:rPr>
-        <w:t>a user to create a new .hecc file, or open an existing .hecc file in OH-HECC.</w:t>
-      </w:r>
-    </w:p>
-    <w:p>
-      <w:pPr>
-        <w:rPr>
-          <w:lang w:val="en-US"/>
-        </w:rPr>
-      </w:pPr>
-      <w:r>
-        <w:rPr>
-          <w:lang w:val="en-US"/>
-        </w:rPr>
-        <w:t xml:space="preserve">At the end of term 1, OH-HECC was usable. </w:t>
-      </w:r>
-      <w:r>
-        <w:rPr>
-          <w:lang w:val="en-US"/>
-        </w:rPr>
-        <w:t xml:space="preserve">It could be used to save, load, and edit .hecc files, </w:t>
-      </w:r>
-      <w:r>
-        <w:rPr>
-          <w:lang w:val="en-US"/>
-        </w:rPr>
-        <w:t>representing the game as a network of connected ‘passages’. Authors</w:t>
-      </w:r>
-      <w:r>
-        <w:rPr>
-          <w:lang w:val="en-US"/>
-        </w:rPr>
-        <w:t xml:space="preserve"> </w:t>
-      </w:r>
-      <w:r>
-        <w:rPr>
-          <w:lang w:val="en-US"/>
-        </w:rPr>
-        <w:t xml:space="preserve">could </w:t>
-      </w:r>
-      <w:r>
-        <w:rPr>
-          <w:lang w:val="en-US"/>
-        </w:rPr>
-        <w:t>edit individual passages</w:t>
-      </w:r>
-      <w:r>
-        <w:rPr>
-          <w:lang w:val="en-US"/>
-        </w:rPr>
-        <w:t xml:space="preserve"> by clicking them</w:t>
-      </w:r>
-      <w:r>
-        <w:rPr>
-          <w:lang w:val="en-US"/>
-        </w:rPr>
-        <w:t>, edit the game metadata</w:t>
-      </w:r>
-      <w:r>
-        <w:rPr>
-          <w:lang w:val="en-US"/>
-        </w:rPr>
-        <w:t xml:space="preserve"> by clicking a button in the GUI (with the editing dialog being on a new window)</w:t>
-      </w:r>
-      <w:r>
-        <w:rPr>
-          <w:lang w:val="en-US"/>
-        </w:rPr>
-        <w:t xml:space="preserve">, </w:t>
-      </w:r>
-      <w:r>
-        <w:rPr>
-          <w:lang w:val="en-US"/>
-        </w:rPr>
-        <w:t>drag the ‘passages’ around by holding the left mouse button, ‘scroll’ the viewport with their arrow keys, and</w:t>
-      </w:r>
-      <w:r>
-        <w:rPr>
-          <w:lang w:val="en-US"/>
-        </w:rPr>
-        <w:t xml:space="preserve"> could automatically handle the creation/deletion/renaming of passages</w:t>
-      </w:r>
-      <w:r>
-        <w:rPr>
-          <w:lang w:val="en-US"/>
-        </w:rPr>
-        <w:t xml:space="preserve"> (</w:t>
-      </w:r>
-      <w:r>
-        <w:rPr>
-          <w:lang w:val="en-US"/>
-        </w:rPr>
-        <w:t>updating the overall data structure</w:t>
-      </w:r>
-      <w:r>
-        <w:rPr>
-          <w:lang w:val="en-US"/>
-        </w:rPr>
-        <w:t xml:space="preserve"> as appropriate). HECC-UP itself st</w:t>
-      </w:r>
-      <w:r>
-        <w:rPr>
-          <w:lang w:val="en-US"/>
-        </w:rPr>
-        <w:t>ill worked and was compatible with the outputs produced by OH-HECC. At this stage of development, they still used different ‘main’ methods, so HECC-UP and OH-HECC were packaged into separate .jar files. However, they worked.</w:t>
-      </w:r>
-    </w:p>
-    <w:p>
-      <w:pPr>
-        <w:rPr>
-          <w:lang w:val="en-US"/>
-        </w:rPr>
-      </w:pPr>
-      <w:r>
-        <w:rPr>
-          <w:lang w:val="en-US"/>
-        </w:rPr>
-        <w:t>Now that I had a GUI for editing .hecc files (which users didn’t need to use if they didn’t want to), and a utility for converting .hecc files into playable games, I, once again, could have stopped here. But, again, I didn’t.</w:t>
+        <w:t xml:space="preserve">With HECC-UP working, and able to convert .hecc files into playable HECCIN’ Games, </w:t>
+      </w:r>
+      <w:r>
+        <w:rPr>
+          <w:lang w:val="en-US"/>
+        </w:rPr>
+        <w:t>this, strictly speaking, meant that I had a Minimum Viable Product</w:t>
+      </w:r>
+      <w:r>
+        <w:rPr>
+          <w:lang w:val="en-US"/>
+        </w:rPr>
+        <w:t xml:space="preserve"> before the end of the 2</w:t>
+      </w:r>
+      <w:r>
+        <w:rPr>
+          <w:vertAlign w:val="superscript"/>
+          <w:lang w:val="en-US"/>
+        </w:rPr>
+        <w:t>nd</w:t>
+      </w:r>
+      <w:r>
+        <w:rPr>
+          <w:lang w:val="en-US"/>
+        </w:rPr>
+        <w:t xml:space="preserve"> week of the academic year. </w:t>
+      </w:r>
+      <w:r>
+        <w:rPr>
+          <w:lang w:val="en-US"/>
+        </w:rPr>
+        <w:t xml:space="preserve">Yes, it might have had more emphasis on the ‘Minimum’ than the ‘Viable’, but the point was that it could be used to create simple hypertext games </w:t>
+      </w:r>
+      <w:r>
+        <w:rPr>
+          <w:lang w:val="en-US"/>
+        </w:rPr>
+        <w:t>much easier than doing it manually. Theoretically, I could have stopped here. But I didn’t.</w:t>
       </w:r>
     </w:p>
     <w:p>
@@ -13791,7 +13544,377 @@
           <w:lang w:val="en-US"/>
         </w:rPr>
       </w:pPr>
-      <w:bookmarkStart w:id="25" w:name="_Toc70253581"/>
+      <w:bookmarkStart w:id="24" w:name="_Toc70269865"/>
+      <w:r>
+        <w:rPr>
+          <w:lang w:val="en-US"/>
+        </w:rPr>
+        <w:t>3.</w:t>
+      </w:r>
+      <w:r>
+        <w:rPr>
+          <w:lang w:val="en-US"/>
+        </w:rPr>
+        <w:t>3.3: Summary of the term 1 MVP development</w:t>
+      </w:r>
+      <w:bookmarkEnd w:id="24"/>
+    </w:p>
+    <w:p>
+      <w:pPr>
+        <w:rPr>
+          <w:lang w:val="en-US"/>
+        </w:rPr>
+      </w:pPr>
+      <w:r>
+        <w:rPr>
+          <w:lang w:val="en-US"/>
+        </w:rPr>
+        <w:t xml:space="preserve">Refer to section 3.2.3 (on </w:t>
+      </w:r>
+      <w:hyperlink r:id="rId21" w:history="1">
+        <w:r>
+          <w:rPr>
+            <w:rStyle w:val="Hyperlink"/>
+            <w:lang w:val="en-US"/>
+          </w:rPr>
+          <w:t>Gitlab</w:t>
+        </w:r>
+      </w:hyperlink>
+      <w:r>
+        <w:rPr>
+          <w:lang w:val="en-US"/>
+        </w:rPr>
+        <w:t>) for full details.</w:t>
+      </w:r>
+    </w:p>
+    <w:p>
+      <w:pPr>
+        <w:rPr>
+          <w:lang w:val="en-US"/>
+        </w:rPr>
+      </w:pPr>
+      <w:r>
+        <w:rPr>
+          <w:lang w:val="en-US"/>
+        </w:rPr>
+        <w:t xml:space="preserve">During the remainder of Term 1, </w:t>
+      </w:r>
+      <w:r>
+        <w:rPr>
+          <w:lang w:val="en-US"/>
+        </w:rPr>
+        <w:t xml:space="preserve">I focused my efforts on creating the ‘OH-HECC’ editing GUI. </w:t>
+      </w:r>
+      <w:r>
+        <w:rPr>
+          <w:lang w:val="en-US"/>
+        </w:rPr>
+        <w:t xml:space="preserve">The first step, however, was to perform a bit more refactoring of the HECC-UP data classes, to essentially clean them up, </w:t>
+      </w:r>
+      <w:r>
+        <w:rPr>
+          <w:lang w:val="en-US"/>
+        </w:rPr>
+        <w:t xml:space="preserve">with the intent to re-use those same data classes within OH-HECC (this re-use eventually didn’t happen). I chose to start making OH-HECC by making ‘editable’ passage/metadata classes, </w:t>
+      </w:r>
+      <w:r>
+        <w:rPr>
+          <w:lang w:val="en-US"/>
+        </w:rPr>
+        <w:t xml:space="preserve">as, if OH-HECC couldn’t edit the individual components of a game, </w:t>
+      </w:r>
+      <w:r>
+        <w:rPr>
+          <w:lang w:val="en-US"/>
+        </w:rPr>
+        <w:t xml:space="preserve">it would be completely unfit for purpose. It was around this time that I chose </w:t>
+      </w:r>
+      <w:r>
+        <w:rPr>
+          <w:lang w:val="en-US"/>
+        </w:rPr>
+        <w:t xml:space="preserve">to use UUIDs as the ‘keys’ for the OH-HECC passage map instead, </w:t>
+      </w:r>
+      <w:r>
+        <w:rPr>
+          <w:lang w:val="en-US"/>
+        </w:rPr>
+        <w:t xml:space="preserve">as this could ensure that every single ‘passage’ had a constant immutable identifier, </w:t>
+      </w:r>
+      <w:r>
+        <w:rPr>
+          <w:lang w:val="en-US"/>
+        </w:rPr>
+        <w:t>which, in turn,</w:t>
+      </w:r>
+      <w:r>
+        <w:rPr>
+          <w:lang w:val="en-US"/>
+        </w:rPr>
+        <w:t xml:space="preserve"> made it easier to implement the ‘renaming’ operation for passages</w:t>
+      </w:r>
+      <w:r>
+        <w:rPr>
+          <w:lang w:val="en-US"/>
+        </w:rPr>
+        <w:t>. These editable metadata/passage objects also had some unit tests created for them, to ensure that the getters/setters worked correctly, refusing invalid inputs but accepting valid inputs</w:t>
+      </w:r>
+      <w:r>
+        <w:rPr>
+          <w:lang w:val="en-US"/>
+        </w:rPr>
+        <w:t xml:space="preserve">. I also created some ‘component editor windows’ for the editable passages/metadata, </w:t>
+      </w:r>
+      <w:r>
+        <w:rPr>
+          <w:lang w:val="en-US"/>
+        </w:rPr>
+        <w:t xml:space="preserve">to make it possible for these ‘editable’ data classes to be edited. </w:t>
+      </w:r>
+      <w:r>
+        <w:rPr>
+          <w:lang w:val="en-US"/>
+        </w:rPr>
+        <w:t>Later</w:t>
+      </w:r>
+      <w:r>
+        <w:rPr>
+          <w:lang w:val="en-US"/>
+        </w:rPr>
+        <w:t xml:space="preserve">, I chose to encapsulate all of these ‘data’ objects within a ‘GameDataObject’, however, </w:t>
+      </w:r>
+      <w:r>
+        <w:rPr>
+          <w:lang w:val="en-US"/>
+        </w:rPr>
+        <w:t>I will admit that, in practice, this encapsulation was far from perfect.</w:t>
+      </w:r>
+    </w:p>
+    <w:p>
+      <w:pPr>
+        <w:rPr>
+          <w:rFonts w:ascii="Courier New" w:hAnsi="Courier New" w:cs="Courier New"/>
+          <w:lang w:val="en-US"/>
+        </w:rPr>
+      </w:pPr>
+      <w:r>
+        <w:rPr>
+          <w:lang w:val="en-US"/>
+        </w:rPr>
+        <w:t>I then proceeded to start writing the OH-HECC GUI. I chose to use a model-view-controller</w:t>
+      </w:r>
+      <w:r>
+        <w:rPr>
+          <w:lang w:val="en-US"/>
+        </w:rPr>
+        <w:t xml:space="preserve"> architecture, </w:t>
+      </w:r>
+      <w:r>
+        <w:rPr>
+          <w:lang w:val="en-US"/>
+        </w:rPr>
+        <w:t>like</w:t>
+      </w:r>
+      <w:r>
+        <w:rPr>
+          <w:lang w:val="en-US"/>
+        </w:rPr>
+        <w:t xml:space="preserve"> the one I had used for my CE218 coursework and several other games I made as personal projects over the summer.</w:t>
+      </w:r>
+      <w:r>
+        <w:rPr>
+          <w:lang w:val="en-US"/>
+        </w:rPr>
+        <w:t xml:space="preserve"> This GUI would be simil</w:t>
+      </w:r>
+      <w:r>
+        <w:rPr>
+          <w:lang w:val="en-US"/>
+        </w:rPr>
+        <w:t xml:space="preserve">ar in nature to </w:t>
+      </w:r>
+      <w:r>
+        <w:rPr>
+          <w:i/>
+          <w:iCs/>
+          <w:lang w:val="en-US"/>
+        </w:rPr>
+        <w:t>Twine</w:t>
+      </w:r>
+      <w:r>
+        <w:rPr>
+          <w:lang w:val="en-US"/>
+        </w:rPr>
+        <w:t xml:space="preserve">’s GUI, showing the game as a network of linked passages, but </w:t>
+      </w:r>
+      <w:r>
+        <w:rPr>
+          <w:lang w:val="en-US"/>
+        </w:rPr>
+        <w:t xml:space="preserve">would not be a direct copy of it. I started by making the </w:t>
+      </w:r>
+      <w:r>
+        <w:rPr>
+          <w:lang w:val="en-US"/>
+        </w:rPr>
+        <w:lastRenderedPageBreak/>
+        <w:t xml:space="preserve">classes that represent the ‘objects’ that </w:t>
+      </w:r>
+      <w:r>
+        <w:rPr>
+          <w:lang w:val="en-US"/>
+        </w:rPr>
+        <w:t xml:space="preserve">would be visible in this ‘model’, before </w:t>
+      </w:r>
+      <w:r>
+        <w:rPr>
+          <w:lang w:val="en-US"/>
+        </w:rPr>
+        <w:t xml:space="preserve">then creating the ‘model’ itself. Initially, I was considering reusing the same update loop-based </w:t>
+      </w:r>
+      <w:r>
+        <w:rPr>
+          <w:lang w:val="en-US"/>
+        </w:rPr>
+        <w:t xml:space="preserve">logic as well, but, upon realizing that </w:t>
+      </w:r>
+      <w:r>
+        <w:rPr>
+          <w:lang w:val="en-US"/>
+        </w:rPr>
+        <w:t xml:space="preserve">an update loop would be pointless when there’s no need for anything to happen without user input, this internal logic was changed to only use the event handling functionality of Java Swing. I eventually created a parser which could read a .hecc file into the data structure used by OH-HECC (recycling parts of the HECC-UP parser), a save routine (to turn the OH-HECC data into a .hecc file), as well as a ‘main menu’ allowing </w:t>
+      </w:r>
+      <w:r>
+        <w:rPr>
+          <w:lang w:val="en-US"/>
+        </w:rPr>
+        <w:t>a user to create a new .hecc file, or open an existing .hecc file in OH-HECC.</w:t>
+      </w:r>
+    </w:p>
+    <w:p>
+      <w:pPr>
+        <w:rPr>
+          <w:lang w:val="en-US"/>
+        </w:rPr>
+      </w:pPr>
+      <w:r>
+        <w:rPr>
+          <w:lang w:val="en-US"/>
+        </w:rPr>
+        <w:t xml:space="preserve">At the end of term 1, OH-HECC was usable. </w:t>
+      </w:r>
+      <w:r>
+        <w:rPr>
+          <w:lang w:val="en-US"/>
+        </w:rPr>
+        <w:t xml:space="preserve">It could be used to save, load, and edit .hecc files, </w:t>
+      </w:r>
+      <w:r>
+        <w:rPr>
+          <w:lang w:val="en-US"/>
+        </w:rPr>
+        <w:t>representing the game as a network of connected ‘passages’. Authors</w:t>
+      </w:r>
+      <w:r>
+        <w:rPr>
+          <w:lang w:val="en-US"/>
+        </w:rPr>
+        <w:t xml:space="preserve"> </w:t>
+      </w:r>
+      <w:r>
+        <w:rPr>
+          <w:lang w:val="en-US"/>
+        </w:rPr>
+        <w:t xml:space="preserve">could </w:t>
+      </w:r>
+      <w:r>
+        <w:rPr>
+          <w:lang w:val="en-US"/>
+        </w:rPr>
+        <w:t>edit individual passages</w:t>
+      </w:r>
+      <w:r>
+        <w:rPr>
+          <w:lang w:val="en-US"/>
+        </w:rPr>
+        <w:t xml:space="preserve"> by clicking them</w:t>
+      </w:r>
+      <w:r>
+        <w:rPr>
+          <w:lang w:val="en-US"/>
+        </w:rPr>
+        <w:t>, edit the game metadata</w:t>
+      </w:r>
+      <w:r>
+        <w:rPr>
+          <w:lang w:val="en-US"/>
+        </w:rPr>
+        <w:t xml:space="preserve"> by clicking a button in the GUI (with the editing dialog being on a new window)</w:t>
+      </w:r>
+      <w:r>
+        <w:rPr>
+          <w:lang w:val="en-US"/>
+        </w:rPr>
+        <w:t xml:space="preserve">, </w:t>
+      </w:r>
+      <w:r>
+        <w:rPr>
+          <w:lang w:val="en-US"/>
+        </w:rPr>
+        <w:t>drag the ‘passages’ around by holding the left mouse button, ‘scroll’ the viewport with their arrow keys, and</w:t>
+      </w:r>
+      <w:r>
+        <w:rPr>
+          <w:lang w:val="en-US"/>
+        </w:rPr>
+        <w:t xml:space="preserve"> could automatically handle the creation/deletion/renaming of passages</w:t>
+      </w:r>
+      <w:r>
+        <w:rPr>
+          <w:lang w:val="en-US"/>
+        </w:rPr>
+        <w:t xml:space="preserve"> (</w:t>
+      </w:r>
+      <w:r>
+        <w:rPr>
+          <w:lang w:val="en-US"/>
+        </w:rPr>
+        <w:t>updating the overall data structure</w:t>
+      </w:r>
+      <w:r>
+        <w:rPr>
+          <w:lang w:val="en-US"/>
+        </w:rPr>
+        <w:t xml:space="preserve"> as appropriate). HECC-UP itself st</w:t>
+      </w:r>
+      <w:r>
+        <w:rPr>
+          <w:lang w:val="en-US"/>
+        </w:rPr>
+        <w:t>ill worked and was compatible with the outputs produced by OH-HECC. At this stage of development, they still used different ‘main’ methods, so HECC-UP and OH-HECC were packaged into separate .jar files. However, they worked.</w:t>
+      </w:r>
+    </w:p>
+    <w:p>
+      <w:pPr>
+        <w:rPr>
+          <w:lang w:val="en-US"/>
+        </w:rPr>
+      </w:pPr>
+      <w:r>
+        <w:rPr>
+          <w:lang w:val="en-US"/>
+        </w:rPr>
+        <w:t>Now that I had a GUI for editing .hecc files (which users didn’t need to use if they didn’t want to), and a utility for converting .hecc files into playable games, I, once again, could have stopped here. But, again, I didn’t.</w:t>
+      </w:r>
+    </w:p>
+    <w:p>
+      <w:pPr>
+        <w:pStyle w:val="Heading3"/>
+        <w:rPr>
+          <w:lang w:val="en-US"/>
+        </w:rPr>
+      </w:pPr>
+      <w:bookmarkStart w:id="25" w:name="_Toc70269866"/>
       <w:r>
         <w:rPr>
           <w:lang w:val="en-US"/>
@@ -13818,7 +13941,7 @@
         </w:rPr>
         <w:t xml:space="preserve">Refer to section 3.2.4 (on </w:t>
       </w:r>
-      <w:hyperlink r:id="rId21" w:history="1">
+      <w:hyperlink r:id="rId22" w:history="1">
         <w:r>
           <w:rPr>
             <w:rStyle w:val="Hyperlink"/>
@@ -13965,21 +14088,7 @@
         <w:rPr>
           <w:lang w:val="en-US"/>
         </w:rPr>
-        <w:t>which I named the ‘</w:t>
-      </w:r>
-      <w:proofErr w:type="spellStart"/>
-      <w:r>
-        <w:rPr>
-          <w:lang w:val="en-US"/>
-        </w:rPr>
-        <w:t>checcer</w:t>
-      </w:r>
-      <w:proofErr w:type="spellEnd"/>
-      <w:r>
-        <w:rPr>
-          <w:lang w:val="en-US"/>
-        </w:rPr>
-        <w:t>’)</w:t>
+        <w:t>which I named the ‘checcer’)</w:t>
       </w:r>
       <w:r>
         <w:rPr>
@@ -14629,7 +14738,7 @@
           <w:lang w:val="en-US"/>
         </w:rPr>
       </w:pPr>
-      <w:bookmarkStart w:id="26" w:name="_Toc70253582"/>
+      <w:bookmarkStart w:id="26" w:name="_Toc70269867"/>
       <w:r>
         <w:rPr>
           <w:lang w:val="en-US"/>
@@ -15132,7 +15241,7 @@
         </w:numPr>
       </w:pPr>
       <w:bookmarkStart w:id="27" w:name="_Toc69977794"/>
-      <w:bookmarkStart w:id="28" w:name="_Toc70253583"/>
+      <w:bookmarkStart w:id="28" w:name="_Toc70269868"/>
       <w:r>
         <w:t>Project Planning</w:t>
       </w:r>
@@ -15147,7 +15256,7 @@
         </w:rPr>
       </w:pPr>
       <w:bookmarkStart w:id="29" w:name="_Toc69977795"/>
-      <w:bookmarkStart w:id="30" w:name="_Toc70253584"/>
+      <w:bookmarkStart w:id="30" w:name="_Toc70269869"/>
       <w:r>
         <w:rPr>
           <w:lang w:val="en-US"/>
@@ -15298,7 +15407,7 @@
         </w:rPr>
       </w:pPr>
       <w:bookmarkStart w:id="31" w:name="_Toc69977796"/>
-      <w:bookmarkStart w:id="32" w:name="_Toc70253585"/>
+      <w:bookmarkStart w:id="32" w:name="_Toc70269870"/>
       <w:r>
         <w:rPr>
           <w:lang w:val="en-US"/>
@@ -15613,7 +15722,7 @@
         </w:rPr>
       </w:pPr>
       <w:bookmarkStart w:id="33" w:name="_Toc69977797"/>
-      <w:bookmarkStart w:id="34" w:name="_Toc70253586"/>
+      <w:bookmarkStart w:id="34" w:name="_Toc70269871"/>
       <w:r>
         <w:rPr>
           <w:lang w:val="en-US"/>
@@ -15879,7 +15988,7 @@
         </w:rPr>
       </w:pPr>
       <w:bookmarkStart w:id="35" w:name="_Toc69977798"/>
-      <w:bookmarkStart w:id="36" w:name="_Toc70253587"/>
+      <w:bookmarkStart w:id="36" w:name="_Toc70269872"/>
       <w:r>
         <w:rPr>
           <w:lang w:val="en-US"/>
@@ -16320,7 +16429,7 @@
         </w:numPr>
       </w:pPr>
       <w:bookmarkStart w:id="37" w:name="_Toc69977799"/>
-      <w:bookmarkStart w:id="38" w:name="_Toc70253588"/>
+      <w:bookmarkStart w:id="38" w:name="_Toc70269873"/>
       <w:r>
         <w:t>Conclusions</w:t>
       </w:r>
@@ -16334,7 +16443,7 @@
           <w:lang w:val="en-US"/>
         </w:rPr>
       </w:pPr>
-      <w:bookmarkStart w:id="39" w:name="_Toc70253589"/>
+      <w:bookmarkStart w:id="39" w:name="_Toc70269874"/>
       <w:r>
         <w:rPr>
           <w:lang w:val="en-US"/>
@@ -17094,7 +17203,7 @@
           <w:lang w:val="en-US"/>
         </w:rPr>
       </w:pPr>
-      <w:bookmarkStart w:id="40" w:name="_Toc70253590"/>
+      <w:bookmarkStart w:id="40" w:name="_Toc70269875"/>
       <w:r>
         <w:rPr>
           <w:lang w:val="en-US"/>
@@ -17758,12 +17867,14 @@
           <w:lang w:val="en-US"/>
         </w:rPr>
       </w:pPr>
+      <w:bookmarkStart w:id="41" w:name="_Toc70269876"/>
       <w:r>
         <w:rPr>
           <w:lang w:val="en-US"/>
         </w:rPr>
         <w:t>5.3: Conclusions to the project as a whole</w:t>
       </w:r>
+      <w:bookmarkEnd w:id="41"/>
     </w:p>
     <w:p>
       <w:pPr>
@@ -17990,23 +18101,15 @@
         </w:rPr>
         <w:t>ay that this project has been a success.</w:t>
       </w:r>
+      <w:r>
+        <w:rPr>
+          <w:rFonts w:eastAsiaTheme="majorEastAsia"/>
+        </w:rPr>
+        <w:br w:type="page"/>
+      </w:r>
     </w:p>
-    <w:p>
-      <w:pPr>
-        <w:rPr>
-          <w:rFonts w:eastAsiaTheme="majorEastAsia"/>
-        </w:rPr>
-      </w:pPr>
-      <w:r>
-        <w:rPr>
-          <w:rFonts w:eastAsiaTheme="majorEastAsia"/>
-        </w:rPr>
-        <w:lastRenderedPageBreak/>
-        <w:br w:type="page"/>
-      </w:r>
-    </w:p>
-    <w:bookmarkStart w:id="41" w:name="_Toc70253591" w:displacedByCustomXml="next"/>
-    <w:bookmarkStart w:id="42" w:name="_Toc69977800" w:displacedByCustomXml="next"/>
+    <w:bookmarkStart w:id="42" w:name="_Toc70269877" w:displacedByCustomXml="next"/>
+    <w:bookmarkStart w:id="43" w:name="_Toc69977800" w:displacedByCustomXml="next"/>
     <w:sdt>
       <w:sdtPr>
         <w:rPr>
@@ -18031,8 +18134,8 @@
           <w:r>
             <w:t>Bibliography</w:t>
           </w:r>
+          <w:bookmarkEnd w:id="43"/>
           <w:bookmarkEnd w:id="42"/>
-          <w:bookmarkEnd w:id="41"/>
         </w:p>
         <w:sdt>
           <w:sdtPr>
@@ -18075,7 +18178,7 @@
               </w:tblGrid>
               <w:tr>
                 <w:trPr>
-                  <w:divId w:val="331492845"/>
+                  <w:divId w:val="686904713"/>
                   <w:tblCellSpacing w:w="15" w:type="dxa"/>
                 </w:trPr>
                 <w:tc>
@@ -18127,7 +18230,7 @@
               </w:tr>
               <w:tr>
                 <w:trPr>
-                  <w:divId w:val="331492845"/>
+                  <w:divId w:val="686904713"/>
                   <w:tblCellSpacing w:w="15" w:type="dxa"/>
                 </w:trPr>
                 <w:tc>
@@ -18177,7 +18280,7 @@
               </w:tr>
               <w:tr>
                 <w:trPr>
-                  <w:divId w:val="331492845"/>
+                  <w:divId w:val="686904713"/>
                   <w:tblCellSpacing w:w="15" w:type="dxa"/>
                 </w:trPr>
                 <w:tc>
@@ -18227,7 +18330,7 @@
               </w:tr>
               <w:tr>
                 <w:trPr>
-                  <w:divId w:val="331492845"/>
+                  <w:divId w:val="686904713"/>
                   <w:tblCellSpacing w:w="15" w:type="dxa"/>
                 </w:trPr>
                 <w:tc>
@@ -18277,7 +18380,7 @@
               </w:tr>
               <w:tr>
                 <w:trPr>
-                  <w:divId w:val="331492845"/>
+                  <w:divId w:val="686904713"/>
                   <w:tblCellSpacing w:w="15" w:type="dxa"/>
                 </w:trPr>
                 <w:tc>
@@ -18327,7 +18430,7 @@
               </w:tr>
               <w:tr>
                 <w:trPr>
-                  <w:divId w:val="331492845"/>
+                  <w:divId w:val="686904713"/>
                   <w:tblCellSpacing w:w="15" w:type="dxa"/>
                 </w:trPr>
                 <w:tc>
@@ -18377,7 +18480,7 @@
               </w:tr>
               <w:tr>
                 <w:trPr>
-                  <w:divId w:val="331492845"/>
+                  <w:divId w:val="686904713"/>
                   <w:tblCellSpacing w:w="15" w:type="dxa"/>
                 </w:trPr>
                 <w:tc>
@@ -18427,7 +18530,7 @@
               </w:tr>
               <w:tr>
                 <w:trPr>
-                  <w:divId w:val="331492845"/>
+                  <w:divId w:val="686904713"/>
                   <w:tblCellSpacing w:w="15" w:type="dxa"/>
                 </w:trPr>
                 <w:tc>
@@ -18477,7 +18580,7 @@
               </w:tr>
               <w:tr>
                 <w:trPr>
-                  <w:divId w:val="331492845"/>
+                  <w:divId w:val="686904713"/>
                   <w:tblCellSpacing w:w="15" w:type="dxa"/>
                 </w:trPr>
                 <w:tc>
@@ -18543,7 +18646,7 @@
               </w:tr>
               <w:tr>
                 <w:trPr>
-                  <w:divId w:val="331492845"/>
+                  <w:divId w:val="686904713"/>
                   <w:tblCellSpacing w:w="15" w:type="dxa"/>
                 </w:trPr>
                 <w:tc>
@@ -18593,7 +18696,7 @@
               </w:tr>
               <w:tr>
                 <w:trPr>
-                  <w:divId w:val="331492845"/>
+                  <w:divId w:val="686904713"/>
                   <w:tblCellSpacing w:w="15" w:type="dxa"/>
                 </w:trPr>
                 <w:tc>
@@ -18643,7 +18746,7 @@
               </w:tr>
               <w:tr>
                 <w:trPr>
-                  <w:divId w:val="331492845"/>
+                  <w:divId w:val="686904713"/>
                   <w:tblCellSpacing w:w="15" w:type="dxa"/>
                 </w:trPr>
                 <w:tc>
@@ -18693,7 +18796,7 @@
               </w:tr>
               <w:tr>
                 <w:trPr>
-                  <w:divId w:val="331492845"/>
+                  <w:divId w:val="686904713"/>
                   <w:tblCellSpacing w:w="15" w:type="dxa"/>
                 </w:trPr>
                 <w:tc>
@@ -18743,7 +18846,7 @@
               </w:tr>
               <w:tr>
                 <w:trPr>
-                  <w:divId w:val="331492845"/>
+                  <w:divId w:val="686904713"/>
                   <w:tblCellSpacing w:w="15" w:type="dxa"/>
                 </w:trPr>
                 <w:tc>
@@ -18794,7 +18897,7 @@
               </w:tr>
               <w:tr>
                 <w:trPr>
-                  <w:divId w:val="331492845"/>
+                  <w:divId w:val="686904713"/>
                   <w:tblCellSpacing w:w="15" w:type="dxa"/>
                 </w:trPr>
                 <w:tc>
@@ -18844,7 +18947,7 @@
               </w:tr>
               <w:tr>
                 <w:trPr>
-                  <w:divId w:val="331492845"/>
+                  <w:divId w:val="686904713"/>
                   <w:tblCellSpacing w:w="15" w:type="dxa"/>
                 </w:trPr>
                 <w:tc>
@@ -18894,7 +18997,7 @@
               </w:tr>
               <w:tr>
                 <w:trPr>
-                  <w:divId w:val="331492845"/>
+                  <w:divId w:val="686904713"/>
                   <w:tblCellSpacing w:w="15" w:type="dxa"/>
                 </w:trPr>
                 <w:tc>
@@ -18944,7 +19047,7 @@
               </w:tr>
               <w:tr>
                 <w:trPr>
-                  <w:divId w:val="331492845"/>
+                  <w:divId w:val="686904713"/>
                   <w:tblCellSpacing w:w="15" w:type="dxa"/>
                 </w:trPr>
                 <w:tc>
@@ -19010,7 +19113,7 @@
               </w:tr>
               <w:tr>
                 <w:trPr>
-                  <w:divId w:val="331492845"/>
+                  <w:divId w:val="686904713"/>
                   <w:tblCellSpacing w:w="15" w:type="dxa"/>
                 </w:trPr>
                 <w:tc>
@@ -19060,7 +19163,7 @@
               </w:tr>
               <w:tr>
                 <w:trPr>
-                  <w:divId w:val="331492845"/>
+                  <w:divId w:val="686904713"/>
                   <w:tblCellSpacing w:w="15" w:type="dxa"/>
                 </w:trPr>
                 <w:tc>
@@ -19126,7 +19229,7 @@
               </w:tr>
               <w:tr>
                 <w:trPr>
-                  <w:divId w:val="331492845"/>
+                  <w:divId w:val="686904713"/>
                   <w:tblCellSpacing w:w="15" w:type="dxa"/>
                 </w:trPr>
                 <w:tc>
@@ -19192,7 +19295,7 @@
               </w:tr>
               <w:tr>
                 <w:trPr>
-                  <w:divId w:val="331492845"/>
+                  <w:divId w:val="686904713"/>
                   <w:tblCellSpacing w:w="15" w:type="dxa"/>
                 </w:trPr>
                 <w:tc>
@@ -19242,7 +19345,7 @@
               </w:tr>
               <w:tr>
                 <w:trPr>
-                  <w:divId w:val="331492845"/>
+                  <w:divId w:val="686904713"/>
                   <w:tblCellSpacing w:w="15" w:type="dxa"/>
                 </w:trPr>
                 <w:tc>
@@ -19292,7 +19395,7 @@
               </w:tr>
               <w:tr>
                 <w:trPr>
-                  <w:divId w:val="331492845"/>
+                  <w:divId w:val="686904713"/>
                   <w:tblCellSpacing w:w="15" w:type="dxa"/>
                 </w:trPr>
                 <w:tc>
@@ -19342,7 +19445,7 @@
               </w:tr>
               <w:tr>
                 <w:trPr>
-                  <w:divId w:val="331492845"/>
+                  <w:divId w:val="686904713"/>
                   <w:tblCellSpacing w:w="15" w:type="dxa"/>
                 </w:trPr>
                 <w:tc>
@@ -19392,7 +19495,7 @@
               </w:tr>
               <w:tr>
                 <w:trPr>
-                  <w:divId w:val="331492845"/>
+                  <w:divId w:val="686904713"/>
                   <w:tblCellSpacing w:w="15" w:type="dxa"/>
                 </w:trPr>
                 <w:tc>
@@ -19442,7 +19545,7 @@
               </w:tr>
               <w:tr>
                 <w:trPr>
-                  <w:divId w:val="331492845"/>
+                  <w:divId w:val="686904713"/>
                   <w:tblCellSpacing w:w="15" w:type="dxa"/>
                 </w:trPr>
                 <w:tc>
@@ -19492,7 +19595,7 @@
               </w:tr>
               <w:tr>
                 <w:trPr>
-                  <w:divId w:val="331492845"/>
+                  <w:divId w:val="686904713"/>
                   <w:tblCellSpacing w:w="15" w:type="dxa"/>
                 </w:trPr>
                 <w:tc>
@@ -19542,7 +19645,7 @@
               </w:tr>
               <w:tr>
                 <w:trPr>
-                  <w:divId w:val="331492845"/>
+                  <w:divId w:val="686904713"/>
                   <w:tblCellSpacing w:w="15" w:type="dxa"/>
                 </w:trPr>
                 <w:tc>
@@ -19592,7 +19695,7 @@
               </w:tr>
               <w:tr>
                 <w:trPr>
-                  <w:divId w:val="331492845"/>
+                  <w:divId w:val="686904713"/>
                   <w:tblCellSpacing w:w="15" w:type="dxa"/>
                 </w:trPr>
                 <w:tc>
@@ -19643,7 +19746,7 @@
               </w:tr>
               <w:tr>
                 <w:trPr>
-                  <w:divId w:val="331492845"/>
+                  <w:divId w:val="686904713"/>
                   <w:tblCellSpacing w:w="15" w:type="dxa"/>
                 </w:trPr>
                 <w:tc>
@@ -19694,7 +19797,7 @@
             </w:tbl>
             <w:p>
               <w:pPr>
-                <w:divId w:val="331492845"/>
+                <w:divId w:val="686904713"/>
                 <w:rPr>
                   <w:rFonts w:eastAsia="Times New Roman"/>
                   <w:noProof/>
@@ -19723,7 +19826,7 @@
       </w:pPr>
     </w:p>
     <w:sectPr>
-      <w:footerReference w:type="first" r:id="rId22"/>
+      <w:footerReference w:type="first" r:id="rId23"/>
       <w:pgSz w:w="11906" w:h="16838"/>
       <w:pgMar w:top="1440" w:right="1440" w:bottom="1440" w:left="1440" w:header="708" w:footer="708" w:gutter="0"/>
       <w:pgNumType w:start="2"/>
@@ -21506,6 +21609,17 @@
 </file>
 
 <file path=customXml/item1.xml><?xml version="1.0" encoding="utf-8"?>
+<CoverPageProperties xmlns="http://schemas.microsoft.com/office/2006/coverPageProps">
+  <PublishDate/>
+  <Abstract>HECC-IT is THE hypertext game authoring tool for indecisive people. Authors are able to freely choose between writing their hypertext games as raw .hecc code, or use the OH-HECC editing GUI, before putting their .hecc code through the HECC-UP parser to produce their playable HECCIN’ Game!</Abstract>
+  <CompanyAddress/>
+  <CompanyPhone/>
+  <CompanyFax/>
+  <CompanyEmail/>
+</CoverPageProperties>
+</file>
+
+<file path=customXml/item2.xml><?xml version="1.0" encoding="utf-8"?>
 <b:Sources xmlns:b="http://schemas.openxmlformats.org/officeDocument/2006/bibliography" xmlns="http://schemas.openxmlformats.org/officeDocument/2006/bibliography" SelectedStyle="\IEEE2006OfficeOnline.xsl" StyleName="IEEE" Version="2006">
   <b:Source>
     <b:Tag>RBa11</b:Tag>
@@ -22276,6 +22390,14 @@
 </file>
 
 <file path=customXml/itemProps1.xml><?xml version="1.0" encoding="utf-8"?>
+<ds:datastoreItem xmlns:ds="http://schemas.openxmlformats.org/officeDocument/2006/customXml" ds:itemID="{55AF091B-3C7A-41E3-B477-F2FDAA23CFDA}">
+  <ds:schemaRefs>
+    <ds:schemaRef ds:uri="http://schemas.microsoft.com/office/2006/coverPageProps"/>
+  </ds:schemaRefs>
+</ds:datastoreItem>
+</file>
+
+<file path=customXml/itemProps2.xml><?xml version="1.0" encoding="utf-8"?>
 <ds:datastoreItem xmlns:ds="http://schemas.openxmlformats.org/officeDocument/2006/customXml" ds:itemID="{AF27F7CC-E700-4721-BB7C-683E2422BDEF}">
   <ds:schemaRefs>
     <ds:schemaRef ds:uri="http://schemas.openxmlformats.org/officeDocument/2006/bibliography"/>

</xml_diff>

<commit_message>
basically just yeeting my deadname and a bunch of dead permalinks
</commit_message>
<xml_diff>
--- a/Reports n such/Rachel Lowe CE301 Final Report.docx
+++ b/Reports n such/Rachel Lowe CE301 Final Report.docx
@@ -294,7 +294,21 @@
                                       <w:rPr>
                                         <w:color w:val="FFFFFF" w:themeColor="background1"/>
                                       </w:rPr>
-                                      <w:t xml:space="preserve"> their hypertext games as raw .hecc code, or</w:t>
+                                      <w:t xml:space="preserve"> their hypertext games as </w:t>
+                                    </w:r>
+                                    <w:proofErr w:type="gramStart"/>
+                                    <w:r>
+                                      <w:rPr>
+                                        <w:color w:val="FFFFFF" w:themeColor="background1"/>
+                                      </w:rPr>
+                                      <w:t>raw .hecc</w:t>
+                                    </w:r>
+                                    <w:proofErr w:type="gramEnd"/>
+                                    <w:r>
+                                      <w:rPr>
+                                        <w:color w:val="FFFFFF" w:themeColor="background1"/>
+                                      </w:rPr>
+                                      <w:t xml:space="preserve"> code, or</w:t>
                                     </w:r>
                                     <w:r>
                                       <w:rPr>
@@ -426,7 +440,21 @@
                                 <w:rPr>
                                   <w:color w:val="FFFFFF" w:themeColor="background1"/>
                                 </w:rPr>
-                                <w:t xml:space="preserve"> their hypertext games as raw .hecc code, or</w:t>
+                                <w:t xml:space="preserve"> their hypertext games as </w:t>
+                              </w:r>
+                              <w:proofErr w:type="gramStart"/>
+                              <w:r>
+                                <w:rPr>
+                                  <w:color w:val="FFFFFF" w:themeColor="background1"/>
+                                </w:rPr>
+                                <w:t>raw .hecc</w:t>
+                              </w:r>
+                              <w:proofErr w:type="gramEnd"/>
+                              <w:r>
+                                <w:rPr>
+                                  <w:color w:val="FFFFFF" w:themeColor="background1"/>
+                                </w:rPr>
+                                <w:t xml:space="preserve"> code, or</w:t>
                               </w:r>
                               <w:r>
                                 <w:rPr>
@@ -4498,7 +4526,21 @@
         <w:rPr>
           <w:lang w:val="en-US"/>
         </w:rPr>
-        <w:t xml:space="preserve"> (after the .hecc code is parsed)</w:t>
+        <w:t xml:space="preserve"> (after </w:t>
+      </w:r>
+      <w:proofErr w:type="gramStart"/>
+      <w:r>
+        <w:rPr>
+          <w:lang w:val="en-US"/>
+        </w:rPr>
+        <w:t>the .hecc</w:t>
+      </w:r>
+      <w:proofErr w:type="gramEnd"/>
+      <w:r>
+        <w:rPr>
+          <w:lang w:val="en-US"/>
+        </w:rPr>
+        <w:t xml:space="preserve"> code is parsed)</w:t>
       </w:r>
       <w:r>
         <w:rPr>
@@ -8256,7 +8298,15 @@
         <w:t xml:space="preserve">for the ‘babel’ utility </w:t>
       </w:r>
       <w:r>
-        <w:t xml:space="preserve">to be contributed which can produce an ‘ifiction’ record for the </w:t>
+        <w:t>to be contributed which can produce an ‘</w:t>
+      </w:r>
+      <w:proofErr w:type="spellStart"/>
+      <w:r>
+        <w:t>ifiction</w:t>
+      </w:r>
+      <w:proofErr w:type="spellEnd"/>
+      <w:r>
+        <w:t xml:space="preserve">’ record for the </w:t>
       </w:r>
       <w:r>
         <w:t xml:space="preserve">work in question. The requirements for a tool which falls outside of the scope of the agreement </w:t>
@@ -8268,7 +8318,15 @@
         <w:t xml:space="preserve">however, during the development of HECC-IT, I chose to </w:t>
       </w:r>
       <w:r>
-        <w:t>assign an IFID for my work as specified for a party which is a signatory to the agreement, and also produce an ifiction file for games produced with HECC-IT during the</w:t>
+        <w:t xml:space="preserve">assign an IFID for my work as specified for a party which is a signatory to the agreement, and also produce an </w:t>
+      </w:r>
+      <w:proofErr w:type="spellStart"/>
+      <w:r>
+        <w:t>ifiction</w:t>
+      </w:r>
+      <w:proofErr w:type="spellEnd"/>
+      <w:r>
+        <w:t xml:space="preserve"> file for games produced with HECC-IT during the</w:t>
       </w:r>
       <w:r>
         <w:t xml:space="preserve"> ‘parsing’ process that reads the input .hecc files and outputs the games</w:t>
@@ -13564,18 +13622,22 @@
         </w:rPr>
         <w:t xml:space="preserve">MAY export </w:t>
       </w:r>
+      <w:proofErr w:type="gramStart"/>
       <w:r>
         <w:rPr>
           <w:lang w:val="en-US"/>
         </w:rPr>
         <w:t>‘.</w:t>
       </w:r>
+      <w:proofErr w:type="spellStart"/>
       <w:r>
         <w:rPr>
           <w:lang w:val="en-US"/>
         </w:rPr>
         <w:t>ifiction</w:t>
       </w:r>
+      <w:proofErr w:type="spellEnd"/>
+      <w:proofErr w:type="gramEnd"/>
       <w:r>
         <w:rPr>
           <w:lang w:val="en-US"/>
@@ -13658,7 +13720,21 @@
         <w:rPr>
           <w:lang w:val="en-US"/>
         </w:rPr>
-        <w:t xml:space="preserve"> in order to write their </w:t>
+        <w:t xml:space="preserve"> </w:t>
+      </w:r>
+      <w:proofErr w:type="gramStart"/>
+      <w:r>
+        <w:rPr>
+          <w:lang w:val="en-US"/>
+        </w:rPr>
+        <w:t>in order to</w:t>
+      </w:r>
+      <w:proofErr w:type="gramEnd"/>
+      <w:r>
+        <w:rPr>
+          <w:lang w:val="en-US"/>
+        </w:rPr>
+        <w:t xml:space="preserve"> write their </w:t>
       </w:r>
       <w:r>
         <w:rPr>
@@ -13881,7 +13957,21 @@
         <w:rPr>
           <w:lang w:val="en-US"/>
         </w:rPr>
-        <w:t xml:space="preserve"> file. The .hecc code it produces MUST be valid, and readable by HECC-UP and OH-HECC itself</w:t>
+        <w:t xml:space="preserve"> file. </w:t>
+      </w:r>
+      <w:proofErr w:type="gramStart"/>
+      <w:r>
+        <w:rPr>
+          <w:lang w:val="en-US"/>
+        </w:rPr>
+        <w:t>The .hecc</w:t>
+      </w:r>
+      <w:proofErr w:type="gramEnd"/>
+      <w:r>
+        <w:rPr>
+          <w:lang w:val="en-US"/>
+        </w:rPr>
+        <w:t xml:space="preserve"> code it produces MUST be valid, and readable by HECC-UP and OH-HECC itself</w:t>
       </w:r>
       <w:r>
         <w:rPr>
@@ -13893,7 +13983,21 @@
         <w:rPr>
           <w:lang w:val="en-US"/>
         </w:rPr>
-        <w:t xml:space="preserve">.hecc file they first opened. If there is an IO-related problem with saving the .hecc file itself, the user SHOULD be presented with their raw .hecc code, in such a way that </w:t>
+        <w:t xml:space="preserve">.hecc file they first opened. If there is an IO-related problem with saving the .hecc file itself, the user SHOULD be presented with their </w:t>
+      </w:r>
+      <w:proofErr w:type="gramStart"/>
+      <w:r>
+        <w:rPr>
+          <w:lang w:val="en-US"/>
+        </w:rPr>
+        <w:t>raw .hecc</w:t>
+      </w:r>
+      <w:proofErr w:type="gramEnd"/>
+      <w:r>
+        <w:rPr>
+          <w:lang w:val="en-US"/>
+        </w:rPr>
+        <w:t xml:space="preserve"> code, in such a way that </w:t>
       </w:r>
       <w:r>
         <w:rPr>
@@ -14186,7 +14290,21 @@
         <w:rPr>
           <w:lang w:val="en-US"/>
         </w:rPr>
-        <w:t xml:space="preserve">It SHOULD demonstrate as much of the functionality of the HECCIN’ Game and the .hecc format as </w:t>
+        <w:t xml:space="preserve">It SHOULD demonstrate as much of the functionality of the HECCIN’ Game and </w:t>
+      </w:r>
+      <w:proofErr w:type="gramStart"/>
+      <w:r>
+        <w:rPr>
+          <w:lang w:val="en-US"/>
+        </w:rPr>
+        <w:t>the .hecc</w:t>
+      </w:r>
+      <w:proofErr w:type="gramEnd"/>
+      <w:r>
+        <w:rPr>
+          <w:lang w:val="en-US"/>
+        </w:rPr>
+        <w:t xml:space="preserve"> format as </w:t>
       </w:r>
       <w:r>
         <w:rPr>
@@ -14426,7 +14544,7 @@
             <w:fldChar w:fldCharType="begin"/>
           </w:r>
           <w:r>
-            <w:instrText xml:space="preserve"> CITATION Low21 \l 2057 </w:instrText>
+            <w:instrText xml:space="preserve">CITATION Low21 \l 2057 </w:instrText>
           </w:r>
           <w:r>
             <w:rPr>
@@ -14539,7 +14657,21 @@
           <w:lang w:val="en-US"/>
         </w:rPr>
         <w:lastRenderedPageBreak/>
-        <w:t>in a web browser in order to peruse it.</w:t>
+        <w:t xml:space="preserve">in a web browser </w:t>
+      </w:r>
+      <w:proofErr w:type="gramStart"/>
+      <w:r>
+        <w:rPr>
+          <w:lang w:val="en-US"/>
+        </w:rPr>
+        <w:t>in order to</w:t>
+      </w:r>
+      <w:proofErr w:type="gramEnd"/>
+      <w:r>
+        <w:rPr>
+          <w:lang w:val="en-US"/>
+        </w:rPr>
+        <w:t xml:space="preserve"> peruse it.</w:t>
       </w:r>
       <w:r>
         <w:rPr>
@@ -14720,7 +14852,21 @@
         <w:rPr>
           <w:lang w:val="en-US"/>
         </w:rPr>
-        <w:t>, which can be seen within the ‘/src’ folder</w:t>
+        <w:t>, which can be seen within the ‘/</w:t>
+      </w:r>
+      <w:proofErr w:type="spellStart"/>
+      <w:r>
+        <w:rPr>
+          <w:lang w:val="en-US"/>
+        </w:rPr>
+        <w:t>src</w:t>
+      </w:r>
+      <w:proofErr w:type="spellEnd"/>
+      <w:r>
+        <w:rPr>
+          <w:lang w:val="en-US"/>
+        </w:rPr>
+        <w:t>’ folder</w:t>
       </w:r>
       <w:r>
         <w:rPr>
@@ -14738,7 +14884,21 @@
         <w:rPr>
           <w:lang w:val="en-US"/>
         </w:rPr>
-        <w:t>within the various subfolders of that folder (albeit the ‘src/assets’ folder only has a single ‘README’, which covers the contents of its subfolders).</w:t>
+        <w:t>within the various subfolders of that folder (albeit the ‘</w:t>
+      </w:r>
+      <w:proofErr w:type="spellStart"/>
+      <w:r>
+        <w:rPr>
+          <w:lang w:val="en-US"/>
+        </w:rPr>
+        <w:t>src</w:t>
+      </w:r>
+      <w:proofErr w:type="spellEnd"/>
+      <w:r>
+        <w:rPr>
+          <w:lang w:val="en-US"/>
+        </w:rPr>
+        <w:t>/assets’ folder only has a single ‘README’, which covers the contents of its subfolders).</w:t>
       </w:r>
     </w:p>
     <w:p>
@@ -14914,7 +15074,14 @@
             <w:rStyle w:val="Hyperlink"/>
             <w:lang w:val="en-US"/>
           </w:rPr>
-          <w:t>https://cseegit.essex.ac.uk/ce301_2020/ce301_lowe_richard_m/-/tree/master/Technical%20Documentation</w:t>
+          <w:t>https://github.com/11BelowStudio/HECC-IT</w:t>
+        </w:r>
+        <w:r>
+          <w:rPr>
+            <w:rStyle w:val="Hyperlink"/>
+            <w:lang w:val="en-US"/>
+          </w:rPr>
+          <w:t>/tree/master/Technical%20Documentation</w:t>
         </w:r>
       </w:hyperlink>
       <w:sdt>
@@ -14934,7 +15101,7 @@
             <w:fldChar w:fldCharType="begin"/>
           </w:r>
           <w:r>
-            <w:instrText xml:space="preserve"> CITATION Low21 \l 2057 </w:instrText>
+            <w:instrText xml:space="preserve">CITATION Low21 \l 2057 </w:instrText>
           </w:r>
           <w:r>
             <w:rPr>
@@ -15026,13 +15193,15 @@
         <w:t xml:space="preserve"> (on </w:t>
       </w:r>
       <w:hyperlink r:id="rId19" w:history="1">
+        <w:proofErr w:type="spellStart"/>
         <w:r>
           <w:rPr>
             <w:rStyle w:val="Hyperlink"/>
             <w:lang w:val="en-US"/>
           </w:rPr>
-          <w:t>Gitlab</w:t>
+          <w:t>Github</w:t>
         </w:r>
+        <w:proofErr w:type="spellEnd"/>
       </w:hyperlink>
       <w:r>
         <w:rPr>
@@ -15130,7 +15299,21 @@
         <w:rPr>
           <w:lang w:val="en-US"/>
         </w:rPr>
-        <w:t xml:space="preserve">’, and a retrospectively produced ‘HeccSample.hecc’ file. </w:t>
+        <w:t>’, and a retrospectively produced ‘</w:t>
+      </w:r>
+      <w:proofErr w:type="spellStart"/>
+      <w:r>
+        <w:rPr>
+          <w:lang w:val="en-US"/>
+        </w:rPr>
+        <w:t>HeccSample.hecc</w:t>
+      </w:r>
+      <w:proofErr w:type="spellEnd"/>
+      <w:r>
+        <w:rPr>
+          <w:lang w:val="en-US"/>
+        </w:rPr>
+        <w:t xml:space="preserve">’ file. </w:t>
       </w:r>
       <w:r>
         <w:rPr>
@@ -15142,7 +15325,21 @@
         <w:rPr>
           <w:lang w:val="en-US"/>
         </w:rPr>
-        <w:t xml:space="preserve"> a crude Java program which was capable of reading the aforementioned ‘HeccSample.hecc’ </w:t>
+        <w:t xml:space="preserve"> a crude Java program which was capable of reading the aforementioned ‘</w:t>
+      </w:r>
+      <w:proofErr w:type="spellStart"/>
+      <w:r>
+        <w:rPr>
+          <w:lang w:val="en-US"/>
+        </w:rPr>
+        <w:t>HeccSample.hecc</w:t>
+      </w:r>
+      <w:proofErr w:type="spellEnd"/>
+      <w:r>
+        <w:rPr>
+          <w:lang w:val="en-US"/>
+        </w:rPr>
+        <w:t xml:space="preserve">’ </w:t>
       </w:r>
       <w:r>
         <w:rPr>
@@ -15333,13 +15530,15 @@
         <w:t xml:space="preserve"> (on </w:t>
       </w:r>
       <w:hyperlink r:id="rId20" w:history="1">
+        <w:proofErr w:type="spellStart"/>
         <w:r>
           <w:rPr>
             <w:rStyle w:val="Hyperlink"/>
             <w:lang w:val="en-US"/>
           </w:rPr>
-          <w:t>Gitlab</w:t>
+          <w:t>Github</w:t>
         </w:r>
+        <w:proofErr w:type="spellEnd"/>
       </w:hyperlink>
       <w:r>
         <w:rPr>
@@ -15490,26 +15689,26 @@
         <w:rPr>
           <w:lang w:val="en-US"/>
         </w:rPr>
-        <w:t xml:space="preserve">An attempt was made at writing and </w:t>
+        <w:t>An attempt was made at writing and integrating a markdown parser to HECC-UP during</w:t>
+      </w:r>
+      <w:r>
+        <w:rPr>
+          <w:lang w:val="en-US"/>
+        </w:rPr>
+        <w:t xml:space="preserve"> Challenge Week, however, after a day of </w:t>
+      </w:r>
+      <w:r>
+        <w:rPr>
+          <w:lang w:val="en-US"/>
+        </w:rPr>
+        <w:t xml:space="preserve">very </w:t>
       </w:r>
       <w:r>
         <w:rPr>
           <w:lang w:val="en-US"/>
         </w:rPr>
         <w:lastRenderedPageBreak/>
-        <w:t>integrating a markdown parser to HECC-UP during</w:t>
-      </w:r>
-      <w:r>
-        <w:rPr>
-          <w:lang w:val="en-US"/>
-        </w:rPr>
-        <w:t xml:space="preserve"> Challenge Week, however, after a day of </w:t>
-      </w:r>
-      <w:r>
-        <w:rPr>
-          <w:lang w:val="en-US"/>
-        </w:rPr>
-        <w:t>very little</w:t>
+        <w:t>little</w:t>
       </w:r>
       <w:r>
         <w:rPr>
@@ -15779,13 +15978,15 @@
         <w:t xml:space="preserve">Refer to section 3.2.3 (on </w:t>
       </w:r>
       <w:hyperlink r:id="rId21" w:history="1">
+        <w:proofErr w:type="spellStart"/>
         <w:r>
           <w:rPr>
             <w:rStyle w:val="Hyperlink"/>
             <w:lang w:val="en-US"/>
           </w:rPr>
-          <w:t>Gitlab</w:t>
+          <w:t>Github</w:t>
         </w:r>
+        <w:proofErr w:type="spellEnd"/>
       </w:hyperlink>
       <w:r>
         <w:rPr>
@@ -15954,7 +16155,21 @@
         <w:rPr>
           <w:lang w:val="en-US"/>
         </w:rPr>
-        <w:t>Later on in development</w:t>
+        <w:t xml:space="preserve">Later </w:t>
+      </w:r>
+      <w:proofErr w:type="gramStart"/>
+      <w:r>
+        <w:rPr>
+          <w:lang w:val="en-US"/>
+        </w:rPr>
+        <w:t>on</w:t>
+      </w:r>
+      <w:proofErr w:type="gramEnd"/>
+      <w:r>
+        <w:rPr>
+          <w:lang w:val="en-US"/>
+        </w:rPr>
+        <w:t xml:space="preserve"> in development</w:t>
       </w:r>
       <w:r>
         <w:rPr>
@@ -15972,7 +16187,21 @@
         <w:rPr>
           <w:lang w:val="en-US"/>
         </w:rPr>
-        <w:t xml:space="preserve"> to encapsulate all of these ‘data’ objects within a ‘GameDataObject’, however, </w:t>
+        <w:t xml:space="preserve"> to encapsulate all of these ‘data’ objects within a ‘</w:t>
+      </w:r>
+      <w:proofErr w:type="spellStart"/>
+      <w:r>
+        <w:rPr>
+          <w:lang w:val="en-US"/>
+        </w:rPr>
+        <w:t>GameDataObject</w:t>
+      </w:r>
+      <w:proofErr w:type="spellEnd"/>
+      <w:r>
+        <w:rPr>
+          <w:lang w:val="en-US"/>
+        </w:rPr>
+        <w:t xml:space="preserve">’, however, </w:t>
       </w:r>
       <w:r>
         <w:rPr>
@@ -16353,13 +16582,15 @@
         <w:t xml:space="preserve">Refer to section 3.2.4 (on </w:t>
       </w:r>
       <w:hyperlink r:id="rId22" w:history="1">
+        <w:proofErr w:type="spellStart"/>
         <w:r>
           <w:rPr>
             <w:rStyle w:val="Hyperlink"/>
             <w:lang w:val="en-US"/>
           </w:rPr>
-          <w:t>Gitlab</w:t>
+          <w:t>Github</w:t>
         </w:r>
+        <w:proofErr w:type="spellEnd"/>
       </w:hyperlink>
       <w:r>
         <w:rPr>
@@ -16607,7 +16838,21 @@
         <w:rPr>
           <w:lang w:val="en-US"/>
         </w:rPr>
-        <w:t xml:space="preserve"> ‘checcer’)</w:t>
+        <w:t xml:space="preserve"> ‘</w:t>
+      </w:r>
+      <w:proofErr w:type="spellStart"/>
+      <w:r>
+        <w:rPr>
+          <w:lang w:val="en-US"/>
+        </w:rPr>
+        <w:t>checcer</w:t>
+      </w:r>
+      <w:proofErr w:type="spellEnd"/>
+      <w:r>
+        <w:rPr>
+          <w:lang w:val="en-US"/>
+        </w:rPr>
+        <w:t>’)</w:t>
       </w:r>
       <w:r>
         <w:rPr>
@@ -18609,11 +18854,19 @@
         </w:rPr>
         <w:t xml:space="preserve">Despite this, there were still some parts of my Jira usage which have been rather good. </w:t>
       </w:r>
-      <w:r>
-        <w:rPr>
-          <w:lang w:val="en-US"/>
-        </w:rPr>
-        <w:t>All of the work performed on this project has still been logged on Jira,</w:t>
+      <w:proofErr w:type="gramStart"/>
+      <w:r>
+        <w:rPr>
+          <w:lang w:val="en-US"/>
+        </w:rPr>
+        <w:t>All of</w:t>
+      </w:r>
+      <w:proofErr w:type="gramEnd"/>
+      <w:r>
+        <w:rPr>
+          <w:lang w:val="en-US"/>
+        </w:rPr>
+        <w:t xml:space="preserve"> the work performed on this project has still been logged on Jira,</w:t>
       </w:r>
       <w:r>
         <w:rPr>
@@ -21761,7 +22014,21 @@
         <w:rPr>
           <w:lang w:val="en-US"/>
         </w:rPr>
-        <w:t>the ‘checcer’ for conditional statements in the</w:t>
+        <w:t>the ‘</w:t>
+      </w:r>
+      <w:proofErr w:type="spellStart"/>
+      <w:r>
+        <w:rPr>
+          <w:lang w:val="en-US"/>
+        </w:rPr>
+        <w:t>checcer</w:t>
+      </w:r>
+      <w:proofErr w:type="spellEnd"/>
+      <w:r>
+        <w:rPr>
+          <w:lang w:val="en-US"/>
+        </w:rPr>
+        <w:t>’ for conditional statements in the</w:t>
       </w:r>
       <w:r>
         <w:rPr>
@@ -21996,8 +22263,8 @@
         <w:br w:type="page"/>
       </w:r>
     </w:p>
-    <w:bookmarkStart w:id="43" w:name="_Toc69977800" w:displacedByCustomXml="next"/>
-    <w:bookmarkStart w:id="44" w:name="_Toc70358711" w:displacedByCustomXml="next"/>
+    <w:bookmarkStart w:id="43" w:name="_Toc70358711" w:displacedByCustomXml="next"/>
+    <w:bookmarkStart w:id="44" w:name="_Toc69977800" w:displacedByCustomXml="next"/>
     <w:sdt>
       <w:sdtPr>
         <w:rPr>
@@ -22066,7 +22333,7 @@
               </w:tblGrid>
               <w:tr>
                 <w:trPr>
-                  <w:divId w:val="2099985724"/>
+                  <w:divId w:val="1811286403"/>
                   <w:tblCellSpacing w:w="15" w:type="dxa"/>
                 </w:trPr>
                 <w:tc>
@@ -22118,7 +22385,7 @@
               </w:tr>
               <w:tr>
                 <w:trPr>
-                  <w:divId w:val="2099985724"/>
+                  <w:divId w:val="1811286403"/>
                   <w:tblCellSpacing w:w="15" w:type="dxa"/>
                 </w:trPr>
                 <w:tc>
@@ -22184,7 +22451,7 @@
               </w:tr>
               <w:tr>
                 <w:trPr>
-                  <w:divId w:val="2099985724"/>
+                  <w:divId w:val="1811286403"/>
                   <w:tblCellSpacing w:w="15" w:type="dxa"/>
                 </w:trPr>
                 <w:tc>
@@ -22250,7 +22517,7 @@
               </w:tr>
               <w:tr>
                 <w:trPr>
-                  <w:divId w:val="2099985724"/>
+                  <w:divId w:val="1811286403"/>
                   <w:tblCellSpacing w:w="15" w:type="dxa"/>
                 </w:trPr>
                 <w:tc>
@@ -22316,7 +22583,7 @@
               </w:tr>
               <w:tr>
                 <w:trPr>
-                  <w:divId w:val="2099985724"/>
+                  <w:divId w:val="1811286403"/>
                   <w:tblCellSpacing w:w="15" w:type="dxa"/>
                 </w:trPr>
                 <w:tc>
@@ -22366,7 +22633,7 @@
               </w:tr>
               <w:tr>
                 <w:trPr>
-                  <w:divId w:val="2099985724"/>
+                  <w:divId w:val="1811286403"/>
                   <w:tblCellSpacing w:w="15" w:type="dxa"/>
                 </w:trPr>
                 <w:tc>
@@ -22409,14 +22676,14 @@
                         <w:noProof/>
                         <w:lang w:val="en-US"/>
                       </w:rPr>
-                      <w:t>R. Lowe, "The 'Summary of Background Reading' report I produced," 25 September 2020. [Online]. Available: https://cseegit.essex.ac.uk/ce301_2020/ce301_lowe_richard_m/-/blob/master/Reports%20n%20such/Summary%20of%20background%20reading.docx. [Accessed 25 September 2020].</w:t>
+                      <w:t>R. Lowe, "The 'Summary of Background Reading' report I produced," 25 September 2020. [Online]. Available: https://github.com/11BelowStudio/HECC-IT/blob/master/Reports%20n%20such/Summary%20of%20background%20reading.docx. [Accessed 25 September 2020].</w:t>
                     </w:r>
                   </w:p>
                 </w:tc>
               </w:tr>
               <w:tr>
                 <w:trPr>
-                  <w:divId w:val="2099985724"/>
+                  <w:divId w:val="1811286403"/>
                   <w:tblCellSpacing w:w="15" w:type="dxa"/>
                 </w:trPr>
                 <w:tc>
@@ -22466,7 +22733,7 @@
               </w:tr>
               <w:tr>
                 <w:trPr>
-                  <w:divId w:val="2099985724"/>
+                  <w:divId w:val="1811286403"/>
                   <w:tblCellSpacing w:w="15" w:type="dxa"/>
                 </w:trPr>
                 <w:tc>
@@ -22516,7 +22783,7 @@
               </w:tr>
               <w:tr>
                 <w:trPr>
-                  <w:divId w:val="2099985724"/>
+                  <w:divId w:val="1811286403"/>
                   <w:tblCellSpacing w:w="15" w:type="dxa"/>
                 </w:trPr>
                 <w:tc>
@@ -22566,7 +22833,7 @@
               </w:tr>
               <w:tr>
                 <w:trPr>
-                  <w:divId w:val="2099985724"/>
+                  <w:divId w:val="1811286403"/>
                   <w:tblCellSpacing w:w="15" w:type="dxa"/>
                 </w:trPr>
                 <w:tc>
@@ -22616,7 +22883,7 @@
               </w:tr>
               <w:tr>
                 <w:trPr>
-                  <w:divId w:val="2099985724"/>
+                  <w:divId w:val="1811286403"/>
                   <w:tblCellSpacing w:w="15" w:type="dxa"/>
                 </w:trPr>
                 <w:tc>
@@ -22666,7 +22933,7 @@
               </w:tr>
               <w:tr>
                 <w:trPr>
-                  <w:divId w:val="2099985724"/>
+                  <w:divId w:val="1811286403"/>
                   <w:tblCellSpacing w:w="15" w:type="dxa"/>
                 </w:trPr>
                 <w:tc>
@@ -22716,7 +22983,7 @@
               </w:tr>
               <w:tr>
                 <w:trPr>
-                  <w:divId w:val="2099985724"/>
+                  <w:divId w:val="1811286403"/>
                   <w:tblCellSpacing w:w="15" w:type="dxa"/>
                 </w:trPr>
                 <w:tc>
@@ -22782,7 +23049,7 @@
               </w:tr>
               <w:tr>
                 <w:trPr>
-                  <w:divId w:val="2099985724"/>
+                  <w:divId w:val="1811286403"/>
                   <w:tblCellSpacing w:w="15" w:type="dxa"/>
                 </w:trPr>
                 <w:tc>
@@ -22833,7 +23100,7 @@
               </w:tr>
               <w:tr>
                 <w:trPr>
-                  <w:divId w:val="2099985724"/>
+                  <w:divId w:val="1811286403"/>
                   <w:tblCellSpacing w:w="15" w:type="dxa"/>
                 </w:trPr>
                 <w:tc>
@@ -22883,7 +23150,7 @@
               </w:tr>
               <w:tr>
                 <w:trPr>
-                  <w:divId w:val="2099985724"/>
+                  <w:divId w:val="1811286403"/>
                   <w:tblCellSpacing w:w="15" w:type="dxa"/>
                 </w:trPr>
                 <w:tc>
@@ -22933,7 +23200,7 @@
               </w:tr>
               <w:tr>
                 <w:trPr>
-                  <w:divId w:val="2099985724"/>
+                  <w:divId w:val="1811286403"/>
                   <w:tblCellSpacing w:w="15" w:type="dxa"/>
                 </w:trPr>
                 <w:tc>
@@ -22983,7 +23250,7 @@
               </w:tr>
               <w:tr>
                 <w:trPr>
-                  <w:divId w:val="2099985724"/>
+                  <w:divId w:val="1811286403"/>
                   <w:tblCellSpacing w:w="15" w:type="dxa"/>
                 </w:trPr>
                 <w:tc>
@@ -23033,7 +23300,7 @@
               </w:tr>
               <w:tr>
                 <w:trPr>
-                  <w:divId w:val="2099985724"/>
+                  <w:divId w:val="1811286403"/>
                   <w:tblCellSpacing w:w="15" w:type="dxa"/>
                 </w:trPr>
                 <w:tc>
@@ -23083,7 +23350,7 @@
               </w:tr>
               <w:tr>
                 <w:trPr>
-                  <w:divId w:val="2099985724"/>
+                  <w:divId w:val="1811286403"/>
                   <w:tblCellSpacing w:w="15" w:type="dxa"/>
                 </w:trPr>
                 <w:tc>
@@ -23133,7 +23400,7 @@
               </w:tr>
               <w:tr>
                 <w:trPr>
-                  <w:divId w:val="2099985724"/>
+                  <w:divId w:val="1811286403"/>
                   <w:tblCellSpacing w:w="15" w:type="dxa"/>
                 </w:trPr>
                 <w:tc>
@@ -23183,7 +23450,7 @@
               </w:tr>
               <w:tr>
                 <w:trPr>
-                  <w:divId w:val="2099985724"/>
+                  <w:divId w:val="1811286403"/>
                   <w:tblCellSpacing w:w="15" w:type="dxa"/>
                 </w:trPr>
                 <w:tc>
@@ -23249,7 +23516,7 @@
               </w:tr>
               <w:tr>
                 <w:trPr>
-                  <w:divId w:val="2099985724"/>
+                  <w:divId w:val="1811286403"/>
                   <w:tblCellSpacing w:w="15" w:type="dxa"/>
                 </w:trPr>
                 <w:tc>
@@ -23299,7 +23566,7 @@
               </w:tr>
               <w:tr>
                 <w:trPr>
-                  <w:divId w:val="2099985724"/>
+                  <w:divId w:val="1811286403"/>
                   <w:tblCellSpacing w:w="15" w:type="dxa"/>
                 </w:trPr>
                 <w:tc>
@@ -23365,7 +23632,7 @@
               </w:tr>
               <w:tr>
                 <w:trPr>
-                  <w:divId w:val="2099985724"/>
+                  <w:divId w:val="1811286403"/>
                   <w:tblCellSpacing w:w="15" w:type="dxa"/>
                 </w:trPr>
                 <w:tc>
@@ -23431,7 +23698,7 @@
               </w:tr>
               <w:tr>
                 <w:trPr>
-                  <w:divId w:val="2099985724"/>
+                  <w:divId w:val="1811286403"/>
                   <w:tblCellSpacing w:w="15" w:type="dxa"/>
                 </w:trPr>
                 <w:tc>
@@ -23481,7 +23748,7 @@
               </w:tr>
               <w:tr>
                 <w:trPr>
-                  <w:divId w:val="2099985724"/>
+                  <w:divId w:val="1811286403"/>
                   <w:tblCellSpacing w:w="15" w:type="dxa"/>
                 </w:trPr>
                 <w:tc>
@@ -23531,7 +23798,7 @@
               </w:tr>
               <w:tr>
                 <w:trPr>
-                  <w:divId w:val="2099985724"/>
+                  <w:divId w:val="1811286403"/>
                   <w:tblCellSpacing w:w="15" w:type="dxa"/>
                 </w:trPr>
                 <w:tc>
@@ -23581,7 +23848,7 @@
               </w:tr>
               <w:tr>
                 <w:trPr>
-                  <w:divId w:val="2099985724"/>
+                  <w:divId w:val="1811286403"/>
                   <w:tblCellSpacing w:w="15" w:type="dxa"/>
                 </w:trPr>
                 <w:tc>
@@ -23631,7 +23898,7 @@
               </w:tr>
               <w:tr>
                 <w:trPr>
-                  <w:divId w:val="2099985724"/>
+                  <w:divId w:val="1811286403"/>
                   <w:tblCellSpacing w:w="15" w:type="dxa"/>
                 </w:trPr>
                 <w:tc>
@@ -23682,7 +23949,7 @@
               </w:tr>
               <w:tr>
                 <w:trPr>
-                  <w:divId w:val="2099985724"/>
+                  <w:divId w:val="1811286403"/>
                   <w:tblCellSpacing w:w="15" w:type="dxa"/>
                 </w:trPr>
                 <w:tc>
@@ -23732,7 +23999,7 @@
               </w:tr>
               <w:tr>
                 <w:trPr>
-                  <w:divId w:val="2099985724"/>
+                  <w:divId w:val="1811286403"/>
                   <w:tblCellSpacing w:w="15" w:type="dxa"/>
                 </w:trPr>
                 <w:tc>
@@ -23775,14 +24042,14 @@
                         <w:noProof/>
                         <w:lang w:val="en-US"/>
                       </w:rPr>
-                      <w:t>R. Lowe, "ce301 / ce301_lowe_rachel_m · GitLab (The Gitlab Repository for this project)," 2021. [Online]. Available: https://cseegit.essex.ac.uk/ce301_2020/ce301_lowe_richard_m. [Accessed 2021].</w:t>
+                      <w:t>R. Lowe, "11BelowStudio/HECC-IT: Hypertext Editing and Creation Code Integrated Toolkit (THE hypertext game editing tool for indecisive people!). I made this as the capstone project for my degree.," 2021. [Online]. Available: https://github.com/11BelowStudio/HECC-IT. [Accessed 2021].</w:t>
                     </w:r>
                   </w:p>
                 </w:tc>
               </w:tr>
               <w:tr>
                 <w:trPr>
-                  <w:divId w:val="2099985724"/>
+                  <w:divId w:val="1811286403"/>
                   <w:tblCellSpacing w:w="15" w:type="dxa"/>
                 </w:trPr>
                 <w:tc>
@@ -23832,7 +24099,7 @@
               </w:tr>
               <w:tr>
                 <w:trPr>
-                  <w:divId w:val="2099985724"/>
+                  <w:divId w:val="1811286403"/>
                   <w:tblCellSpacing w:w="15" w:type="dxa"/>
                 </w:trPr>
                 <w:tc>
@@ -23883,7 +24150,7 @@
             </w:tbl>
             <w:p>
               <w:pPr>
-                <w:divId w:val="2099985724"/>
+                <w:divId w:val="1811286403"/>
                 <w:rPr>
                   <w:rFonts w:eastAsia="Times New Roman"/>
                   <w:noProof/>
@@ -26323,50 +26590,6 @@
     <b:RefOrder>1</b:RefOrder>
   </b:Source>
   <b:Source>
-    <b:Tag>Low21</b:Tag>
-    <b:SourceType>InternetSite</b:SourceType>
-    <b:Guid>{7B81D169-5B4C-4606-AF13-CC0822BE5B8E}</b:Guid>
-    <b:Title>ce301 / ce301_lowe_rachel_m · GitLab (The Gitlab Repository for this project)</b:Title>
-    <b:Year>2021</b:Year>
-    <b:YearAccessed>2021</b:YearAccessed>
-    <b:URL>https://cseegit.essex.ac.uk/ce301_2020/ce301_lowe_richard_m</b:URL>
-    <b:Author>
-      <b:Author>
-        <b:NameList>
-          <b:Person>
-            <b:Last>Lowe</b:Last>
-            <b:First>Rachel</b:First>
-          </b:Person>
-        </b:NameList>
-      </b:Author>
-    </b:Author>
-    <b:RefOrder>32</b:RefOrder>
-  </b:Source>
-  <b:Source>
-    <b:Tag>Low20</b:Tag>
-    <b:SourceType>DocumentFromInternetSite</b:SourceType>
-    <b:Guid>{73C1DEEC-8C55-4520-9A63-4F1457429C03}</b:Guid>
-    <b:Title>The 'Summary of Background Reading' report I produced</b:Title>
-    <b:Year>2020</b:Year>
-    <b:Month>September</b:Month>
-    <b:Day>25</b:Day>
-    <b:YearAccessed>2020</b:YearAccessed>
-    <b:MonthAccessed>September</b:MonthAccessed>
-    <b:DayAccessed>25</b:DayAccessed>
-    <b:URL>https://cseegit.essex.ac.uk/ce301_2020/ce301_lowe_richard_m/-/blob/master/Reports%20n%20such/Summary%20of%20background%20reading.docx</b:URL>
-    <b:Author>
-      <b:Author>
-        <b:NameList>
-          <b:Person>
-            <b:Last>Lowe</b:Last>
-            <b:First>Rachel</b:First>
-          </b:Person>
-        </b:NameList>
-      </b:Author>
-    </b:Author>
-    <b:RefOrder>6</b:RefOrder>
-  </b:Source>
-  <b:Source>
     <b:Tag>Int21</b:Tag>
     <b:SourceType>InternetSite</b:SourceType>
     <b:Guid>{641464FB-FF6A-425C-8753-691A2BB52300}</b:Guid>
@@ -26540,6 +26763,50 @@
     <b:ConferenceName>Proceedings of the 31st ACM Conference on Hypertext and Social Media</b:ConferenceName>
     <b:RefOrder>4</b:RefOrder>
   </b:Source>
+  <b:Source>
+    <b:Tag>Low21</b:Tag>
+    <b:SourceType>InternetSite</b:SourceType>
+    <b:Guid>{2D8A3E17-2FC3-4114-994E-D01114AC2D40}</b:Guid>
+    <b:Title>11BelowStudio/HECC-IT: Hypertext Editing and Creation Code Integrated Toolkit (THE hypertext game editing tool for indecisive people!). I made this as the capstone project for my degree.</b:Title>
+    <b:Year>2021</b:Year>
+    <b:YearAccessed>2021</b:YearAccessed>
+    <b:URL>https://github.com/11BelowStudio/HECC-IT</b:URL>
+    <b:Author>
+      <b:Author>
+        <b:NameList>
+          <b:Person>
+            <b:Last>Lowe</b:Last>
+            <b:First>Rachel</b:First>
+          </b:Person>
+        </b:NameList>
+      </b:Author>
+    </b:Author>
+    <b:RefOrder>32</b:RefOrder>
+  </b:Source>
+  <b:Source>
+    <b:Tag>Low20</b:Tag>
+    <b:SourceType>DocumentFromInternetSite</b:SourceType>
+    <b:Guid>{D1668FB9-8D67-4FB0-A18F-2A74D14B1274}</b:Guid>
+    <b:Title>The 'Summary of Background Reading' report I produced</b:Title>
+    <b:Year>2020</b:Year>
+    <b:Month>September</b:Month>
+    <b:Day>25</b:Day>
+    <b:YearAccessed>2020</b:YearAccessed>
+    <b:MonthAccessed>September</b:MonthAccessed>
+    <b:DayAccessed>25</b:DayAccessed>
+    <b:URL>https://github.com/11BelowStudio/HECC-IT/blob/master/Reports%20n%20such/Summary%20of%20background%20reading.docx</b:URL>
+    <b:Author>
+      <b:Author>
+        <b:NameList>
+          <b:Person>
+            <b:Last>Lowe</b:Last>
+            <b:First>Rachel</b:First>
+          </b:Person>
+        </b:NameList>
+      </b:Author>
+    </b:Author>
+    <b:RefOrder>6</b:RefOrder>
+  </b:Source>
 </b:Sources>
 </file>
 
@@ -26552,7 +26819,7 @@
 </file>
 
 <file path=customXml/itemProps2.xml><?xml version="1.0" encoding="utf-8"?>
-<ds:datastoreItem xmlns:ds="http://schemas.openxmlformats.org/officeDocument/2006/customXml" ds:itemID="{47EECC09-0F3B-429D-88F1-52DEE152D6F6}">
+<ds:datastoreItem xmlns:ds="http://schemas.openxmlformats.org/officeDocument/2006/customXml" ds:itemID="{2553731A-E2B6-4E21-8AB1-7E0CC56AD57B}">
   <ds:schemaRefs>
     <ds:schemaRef ds:uri="http://schemas.openxmlformats.org/officeDocument/2006/bibliography"/>
   </ds:schemaRefs>

</xml_diff>